<commit_message>
Agrega documentación sobre la limpieza de datos en el preprocesamiento
</commit_message>
<xml_diff>
--- a/Documentacion/Entregables/Procesamiento de Datos.docx
+++ b/Documentacion/Entregables/Procesamiento de Datos.docx
@@ -121,25 +121,7 @@
           <w:szCs w:val="22"/>
           <w:lang w:val="es-CO"/>
         </w:rPr>
-        <w:t xml:space="preserve"> contienen </w:t>
-      </w:r>
-      <w:r>
-        <w:rPr>
-          <w:rFonts w:ascii="Arial" w:hAnsi="Arial" w:cs="Arial"/>
-          <w:sz w:val="22"/>
-          <w:szCs w:val="22"/>
-          <w:lang w:val="es-CO"/>
-        </w:rPr>
-        <w:t>5743290</w:t>
-      </w:r>
-      <w:r>
-        <w:rPr>
-          <w:rFonts w:ascii="Arial" w:hAnsi="Arial" w:cs="Arial"/>
-          <w:sz w:val="22"/>
-          <w:szCs w:val="22"/>
-          <w:lang w:val="es-CO"/>
-        </w:rPr>
-        <w:t xml:space="preserve"> registros</w:t>
+        <w:t xml:space="preserve"> contienen 5743290 registros</w:t>
       </w:r>
       <w:r>
         <w:rPr>
@@ -169,17 +151,15 @@
         </w:rPr>
         <w:t xml:space="preserve">Debido a la organización de los datos (12 archivos independientes) que no superan 1 millón de registros cada uno, se procesarán individualmente utilizando </w:t>
       </w:r>
-      <w:proofErr w:type="spellStart"/>
-      <w:r>
-        <w:rPr>
-          <w:rFonts w:ascii="Arial" w:hAnsi="Arial" w:cs="Arial"/>
-          <w:sz w:val="22"/>
-          <w:szCs w:val="22"/>
-          <w:lang w:val="es-CO"/>
-        </w:rPr>
-        <w:t>excel</w:t>
-      </w:r>
-      <w:proofErr w:type="spellEnd"/>
+      <w:r>
+        <w:rPr>
+          <w:rFonts w:ascii="Arial" w:hAnsi="Arial" w:cs="Arial"/>
+          <w:sz w:val="22"/>
+          <w:szCs w:val="22"/>
+          <w:lang w:val="es-CO"/>
+        </w:rPr>
+        <w:t>Excel (limpieza)</w:t>
+      </w:r>
       <w:r>
         <w:rPr>
           <w:rFonts w:ascii="Arial" w:hAnsi="Arial" w:cs="Arial"/>
@@ -232,7 +212,7 @@
                     <pic:cNvPicPr/>
                   </pic:nvPicPr>
                   <pic:blipFill>
-                    <a:blip r:embed="rId4">
+                    <a:blip r:embed="rId5">
                       <a:extLst>
                         <a:ext uri="{28A0092B-C50C-407E-A947-70E740481C1C}">
                           <a14:useLocalDpi xmlns:a14="http://schemas.microsoft.com/office/drawing/2010/main" val="0"/>
@@ -268,6 +248,1411 @@
           <w:lang w:val="es-CO"/>
         </w:rPr>
       </w:pPr>
+      <w:r>
+        <w:rPr>
+          <w:rFonts w:ascii="Arial" w:hAnsi="Arial" w:cs="Arial"/>
+          <w:sz w:val="22"/>
+          <w:szCs w:val="22"/>
+          <w:lang w:val="es-CO"/>
+        </w:rPr>
+        <w:t xml:space="preserve">Para aplicar los temas vistos en el curso se utilizará Big </w:t>
+      </w:r>
+      <w:proofErr w:type="spellStart"/>
+      <w:r>
+        <w:rPr>
+          <w:rFonts w:ascii="Arial" w:hAnsi="Arial" w:cs="Arial"/>
+          <w:sz w:val="22"/>
+          <w:szCs w:val="22"/>
+          <w:lang w:val="es-CO"/>
+        </w:rPr>
+        <w:t>Query</w:t>
+      </w:r>
+      <w:proofErr w:type="spellEnd"/>
+      <w:r>
+        <w:rPr>
+          <w:rFonts w:ascii="Arial" w:hAnsi="Arial" w:cs="Arial"/>
+          <w:sz w:val="22"/>
+          <w:szCs w:val="22"/>
+          <w:lang w:val="es-CO"/>
+        </w:rPr>
+        <w:t xml:space="preserve"> como SGBD en su versión gratuita.</w:t>
+      </w:r>
+    </w:p>
+    <w:p>
+      <w:pPr>
+        <w:rPr>
+          <w:rFonts w:ascii="Arial" w:hAnsi="Arial" w:cs="Arial"/>
+          <w:sz w:val="22"/>
+          <w:szCs w:val="22"/>
+          <w:lang w:val="es-CO"/>
+        </w:rPr>
+      </w:pPr>
+    </w:p>
+    <w:p>
+      <w:pPr>
+        <w:rPr>
+          <w:rFonts w:ascii="Arial" w:hAnsi="Arial" w:cs="Arial"/>
+          <w:sz w:val="22"/>
+          <w:szCs w:val="22"/>
+          <w:lang w:val="es-CO"/>
+        </w:rPr>
+      </w:pPr>
+    </w:p>
+    <w:p>
+      <w:pPr>
+        <w:rPr>
+          <w:rFonts w:ascii="Arial" w:hAnsi="Arial" w:cs="Arial"/>
+          <w:sz w:val="22"/>
+          <w:szCs w:val="22"/>
+          <w:lang w:val="es-CO"/>
+        </w:rPr>
+      </w:pPr>
+    </w:p>
+    <w:p>
+      <w:pPr>
+        <w:rPr>
+          <w:rFonts w:ascii="Arial" w:hAnsi="Arial" w:cs="Arial"/>
+          <w:b/>
+          <w:bCs/>
+          <w:sz w:val="22"/>
+          <w:szCs w:val="22"/>
+          <w:lang w:val="es-CO"/>
+        </w:rPr>
+      </w:pPr>
+      <w:r>
+        <w:rPr>
+          <w:rFonts w:ascii="Arial" w:hAnsi="Arial" w:cs="Arial"/>
+          <w:b/>
+          <w:bCs/>
+          <w:sz w:val="22"/>
+          <w:szCs w:val="22"/>
+          <w:lang w:val="es-CO"/>
+        </w:rPr>
+        <w:lastRenderedPageBreak/>
+        <w:t>Limpieza</w:t>
+      </w:r>
+      <w:r>
+        <w:rPr>
+          <w:rFonts w:ascii="Arial" w:hAnsi="Arial" w:cs="Arial"/>
+          <w:b/>
+          <w:bCs/>
+          <w:sz w:val="22"/>
+          <w:szCs w:val="22"/>
+          <w:lang w:val="es-CO"/>
+        </w:rPr>
+        <w:t xml:space="preserve"> de datos</w:t>
+      </w:r>
+    </w:p>
+    <w:p>
+      <w:pPr>
+        <w:rPr>
+          <w:rFonts w:ascii="Arial" w:hAnsi="Arial" w:cs="Arial"/>
+          <w:sz w:val="22"/>
+          <w:szCs w:val="22"/>
+          <w:lang w:val="es-CO"/>
+        </w:rPr>
+      </w:pPr>
+      <w:r>
+        <w:rPr>
+          <w:rFonts w:ascii="Arial" w:hAnsi="Arial" w:cs="Arial"/>
+          <w:sz w:val="22"/>
+          <w:szCs w:val="22"/>
+          <w:lang w:val="es-CO"/>
+        </w:rPr>
+        <w:t>Debido a la gran cantidad de registros por archivo, en el preprocesamiento realizado en Excel solo s</w:t>
+      </w:r>
+      <w:r>
+        <w:rPr>
+          <w:rFonts w:ascii="Arial" w:hAnsi="Arial" w:cs="Arial"/>
+          <w:sz w:val="22"/>
+          <w:szCs w:val="22"/>
+          <w:lang w:val="es-CO"/>
+        </w:rPr>
+        <w:t xml:space="preserve">e eliminarán registros que presenten atributos en blanco y que no se puedan completar con información propia del </w:t>
+      </w:r>
+      <w:proofErr w:type="spellStart"/>
+      <w:r>
+        <w:rPr>
+          <w:rFonts w:ascii="Arial" w:hAnsi="Arial" w:cs="Arial"/>
+          <w:sz w:val="22"/>
+          <w:szCs w:val="22"/>
+          <w:lang w:val="es-CO"/>
+        </w:rPr>
+        <w:t>dataset</w:t>
+      </w:r>
+      <w:proofErr w:type="spellEnd"/>
+      <w:r>
+        <w:rPr>
+          <w:rFonts w:ascii="Arial" w:hAnsi="Arial" w:cs="Arial"/>
+          <w:sz w:val="22"/>
+          <w:szCs w:val="22"/>
+          <w:lang w:val="es-CO"/>
+        </w:rPr>
+        <w:t>, siempre y cuando estos atributos sean vitales para el análisis.</w:t>
+      </w:r>
+    </w:p>
+    <w:p>
+      <w:pPr>
+        <w:rPr>
+          <w:rFonts w:ascii="Arial" w:hAnsi="Arial" w:cs="Arial"/>
+          <w:b/>
+          <w:bCs/>
+          <w:sz w:val="22"/>
+          <w:szCs w:val="22"/>
+          <w:lang w:val="es-CO"/>
+        </w:rPr>
+      </w:pPr>
+      <w:r>
+        <w:rPr>
+          <w:rFonts w:ascii="Arial" w:hAnsi="Arial" w:cs="Arial"/>
+          <w:sz w:val="22"/>
+          <w:szCs w:val="22"/>
+          <w:lang w:val="es-CO"/>
+        </w:rPr>
+        <w:t xml:space="preserve">Posteriormente se subirán los archivos a Big </w:t>
+      </w:r>
+      <w:proofErr w:type="spellStart"/>
+      <w:r>
+        <w:rPr>
+          <w:rFonts w:ascii="Arial" w:hAnsi="Arial" w:cs="Arial"/>
+          <w:sz w:val="22"/>
+          <w:szCs w:val="22"/>
+          <w:lang w:val="es-CO"/>
+        </w:rPr>
+        <w:t>Query</w:t>
+      </w:r>
+      <w:proofErr w:type="spellEnd"/>
+      <w:r>
+        <w:rPr>
+          <w:rFonts w:ascii="Arial" w:hAnsi="Arial" w:cs="Arial"/>
+          <w:sz w:val="22"/>
+          <w:szCs w:val="22"/>
+          <w:lang w:val="es-CO"/>
+        </w:rPr>
+        <w:t xml:space="preserve"> para el procesamiento final de los datos.</w:t>
+      </w:r>
+    </w:p>
+    <w:p>
+      <w:pPr>
+        <w:rPr>
+          <w:rFonts w:ascii="Arial" w:hAnsi="Arial" w:cs="Arial"/>
+          <w:sz w:val="22"/>
+          <w:szCs w:val="22"/>
+          <w:lang w:val="es-CO"/>
+        </w:rPr>
+      </w:pPr>
+      <w:r>
+        <w:rPr>
+          <w:rFonts w:ascii="Arial" w:hAnsi="Arial" w:cs="Arial"/>
+          <w:sz w:val="22"/>
+          <w:szCs w:val="22"/>
+          <w:lang w:val="es-CO"/>
+        </w:rPr>
+        <w:t xml:space="preserve">Por </w:t>
+      </w:r>
+      <w:r>
+        <w:rPr>
+          <w:rFonts w:ascii="Arial" w:hAnsi="Arial" w:cs="Arial"/>
+          <w:sz w:val="22"/>
+          <w:szCs w:val="22"/>
+          <w:lang w:val="es-CO"/>
+        </w:rPr>
+        <w:t xml:space="preserve">las limitaciones de Big </w:t>
+      </w:r>
+      <w:proofErr w:type="spellStart"/>
+      <w:r>
+        <w:rPr>
+          <w:rFonts w:ascii="Arial" w:hAnsi="Arial" w:cs="Arial"/>
+          <w:sz w:val="22"/>
+          <w:szCs w:val="22"/>
+          <w:lang w:val="es-CO"/>
+        </w:rPr>
+        <w:t>Query</w:t>
+      </w:r>
+      <w:proofErr w:type="spellEnd"/>
+      <w:r>
+        <w:rPr>
+          <w:rFonts w:ascii="Arial" w:hAnsi="Arial" w:cs="Arial"/>
+          <w:sz w:val="22"/>
+          <w:szCs w:val="22"/>
+          <w:lang w:val="es-CO"/>
+        </w:rPr>
+        <w:t xml:space="preserve"> gratuito, las tablas generadas mediante archivos no pueden superar los 100 MB</w:t>
+      </w:r>
+      <w:r>
+        <w:rPr>
+          <w:rFonts w:ascii="Arial" w:hAnsi="Arial" w:cs="Arial"/>
+          <w:sz w:val="22"/>
+          <w:szCs w:val="22"/>
+          <w:lang w:val="es-CO"/>
+        </w:rPr>
+        <w:t xml:space="preserve">, afortunadamente para este caso, después del preprocesamiento, cada archivo tendrá un tamaño menor al del umbral, en caso de tener archivos con tamaño mayor a 100 MB sería necesario usar Google Cloud Storage para subir en un </w:t>
+      </w:r>
+      <w:proofErr w:type="spellStart"/>
+      <w:r>
+        <w:rPr>
+          <w:rFonts w:ascii="Arial" w:hAnsi="Arial" w:cs="Arial"/>
+          <w:sz w:val="22"/>
+          <w:szCs w:val="22"/>
+          <w:lang w:val="es-CO"/>
+        </w:rPr>
+        <w:t>bucket</w:t>
+      </w:r>
+      <w:proofErr w:type="spellEnd"/>
+      <w:r>
+        <w:rPr>
+          <w:rFonts w:ascii="Arial" w:hAnsi="Arial" w:cs="Arial"/>
+          <w:sz w:val="22"/>
+          <w:szCs w:val="22"/>
+          <w:lang w:val="es-CO"/>
+        </w:rPr>
+        <w:t xml:space="preserve"> todos los datos y luego ser utilizados en Big </w:t>
+      </w:r>
+      <w:proofErr w:type="spellStart"/>
+      <w:r>
+        <w:rPr>
+          <w:rFonts w:ascii="Arial" w:hAnsi="Arial" w:cs="Arial"/>
+          <w:sz w:val="22"/>
+          <w:szCs w:val="22"/>
+          <w:lang w:val="es-CO"/>
+        </w:rPr>
+        <w:t>Query</w:t>
+      </w:r>
+      <w:proofErr w:type="spellEnd"/>
+      <w:r>
+        <w:rPr>
+          <w:rFonts w:ascii="Arial" w:hAnsi="Arial" w:cs="Arial"/>
+          <w:sz w:val="22"/>
+          <w:szCs w:val="22"/>
+          <w:lang w:val="es-CO"/>
+        </w:rPr>
+        <w:t>.</w:t>
+      </w:r>
+    </w:p>
+    <w:p>
+      <w:pPr>
+        <w:rPr>
+          <w:rFonts w:ascii="Arial" w:hAnsi="Arial" w:cs="Arial"/>
+          <w:sz w:val="22"/>
+          <w:szCs w:val="22"/>
+          <w:lang w:val="es-CO"/>
+        </w:rPr>
+      </w:pPr>
+    </w:p>
+    <w:p>
+      <w:pPr>
+        <w:rPr>
+          <w:rFonts w:ascii="Arial" w:hAnsi="Arial" w:cs="Arial"/>
+          <w:sz w:val="22"/>
+          <w:szCs w:val="22"/>
+          <w:lang w:val="es-CO"/>
+        </w:rPr>
+      </w:pPr>
+      <w:r>
+        <w:rPr>
+          <w:rFonts w:ascii="Arial" w:hAnsi="Arial" w:cs="Arial"/>
+          <w:sz w:val="22"/>
+          <w:szCs w:val="22"/>
+          <w:lang w:val="es-CO"/>
+        </w:rPr>
+        <w:t>Eliminación de registros con atributos en blanco</w:t>
+      </w:r>
+    </w:p>
+    <w:p>
+      <w:pPr>
+        <w:rPr>
+          <w:rFonts w:ascii="Arial" w:hAnsi="Arial" w:cs="Arial"/>
+          <w:sz w:val="22"/>
+          <w:szCs w:val="22"/>
+          <w:lang w:val="es-CO"/>
+        </w:rPr>
+      </w:pPr>
+      <w:r>
+        <w:rPr>
+          <w:rFonts w:ascii="Arial" w:hAnsi="Arial" w:cs="Arial"/>
+          <w:sz w:val="22"/>
+          <w:szCs w:val="22"/>
+          <w:lang w:val="es-CO"/>
+        </w:rPr>
+        <w:t>Atributos vitales para el análisis:</w:t>
+      </w:r>
+    </w:p>
+    <w:p>
+      <w:pPr>
+        <w:pStyle w:val="Prrafodelista"/>
+        <w:numPr>
+          <w:ilvl w:val="0"/>
+          <w:numId w:val="2"/>
+        </w:numPr>
+        <w:rPr>
+          <w:rFonts w:ascii="Arial" w:hAnsi="Arial" w:cs="Arial"/>
+          <w:sz w:val="22"/>
+          <w:szCs w:val="22"/>
+          <w:lang w:val="es-CO"/>
+        </w:rPr>
+      </w:pPr>
+      <w:proofErr w:type="spellStart"/>
+      <w:r>
+        <w:rPr>
+          <w:rFonts w:ascii="Arial" w:hAnsi="Arial" w:cs="Arial"/>
+          <w:sz w:val="22"/>
+          <w:szCs w:val="22"/>
+          <w:lang w:val="es-CO"/>
+        </w:rPr>
+        <w:t>rideable_type</w:t>
+      </w:r>
+      <w:proofErr w:type="spellEnd"/>
+    </w:p>
+    <w:p>
+      <w:pPr>
+        <w:pStyle w:val="Prrafodelista"/>
+        <w:numPr>
+          <w:ilvl w:val="0"/>
+          <w:numId w:val="2"/>
+        </w:numPr>
+        <w:rPr>
+          <w:rFonts w:ascii="Arial" w:hAnsi="Arial" w:cs="Arial"/>
+          <w:sz w:val="22"/>
+          <w:szCs w:val="22"/>
+          <w:lang w:val="es-CO"/>
+        </w:rPr>
+      </w:pPr>
+      <w:proofErr w:type="spellStart"/>
+      <w:r>
+        <w:rPr>
+          <w:rFonts w:ascii="Arial" w:hAnsi="Arial" w:cs="Arial"/>
+          <w:sz w:val="22"/>
+          <w:szCs w:val="22"/>
+          <w:lang w:val="es-CO"/>
+        </w:rPr>
+        <w:t>started_at</w:t>
+      </w:r>
+      <w:proofErr w:type="spellEnd"/>
+    </w:p>
+    <w:p>
+      <w:pPr>
+        <w:pStyle w:val="Prrafodelista"/>
+        <w:numPr>
+          <w:ilvl w:val="0"/>
+          <w:numId w:val="2"/>
+        </w:numPr>
+        <w:rPr>
+          <w:rFonts w:ascii="Arial" w:hAnsi="Arial" w:cs="Arial"/>
+          <w:sz w:val="22"/>
+          <w:szCs w:val="22"/>
+          <w:lang w:val="es-CO"/>
+        </w:rPr>
+      </w:pPr>
+      <w:proofErr w:type="spellStart"/>
+      <w:r>
+        <w:rPr>
+          <w:rFonts w:ascii="Arial" w:hAnsi="Arial" w:cs="Arial"/>
+          <w:sz w:val="22"/>
+          <w:szCs w:val="22"/>
+          <w:lang w:val="es-CO"/>
+        </w:rPr>
+        <w:t>ended_at</w:t>
+      </w:r>
+      <w:proofErr w:type="spellEnd"/>
+    </w:p>
+    <w:p>
+      <w:pPr>
+        <w:pStyle w:val="Prrafodelista"/>
+        <w:numPr>
+          <w:ilvl w:val="0"/>
+          <w:numId w:val="2"/>
+        </w:numPr>
+        <w:rPr>
+          <w:rFonts w:ascii="Arial" w:hAnsi="Arial" w:cs="Arial"/>
+          <w:sz w:val="22"/>
+          <w:szCs w:val="22"/>
+          <w:lang w:val="es-CO"/>
+        </w:rPr>
+      </w:pPr>
+      <w:proofErr w:type="spellStart"/>
+      <w:r>
+        <w:rPr>
+          <w:rFonts w:ascii="Arial" w:hAnsi="Arial" w:cs="Arial"/>
+          <w:sz w:val="22"/>
+          <w:szCs w:val="22"/>
+          <w:lang w:val="es-CO"/>
+        </w:rPr>
+        <w:t>start_station_name</w:t>
+      </w:r>
+      <w:proofErr w:type="spellEnd"/>
+    </w:p>
+    <w:p>
+      <w:pPr>
+        <w:pStyle w:val="Prrafodelista"/>
+        <w:numPr>
+          <w:ilvl w:val="0"/>
+          <w:numId w:val="2"/>
+        </w:numPr>
+        <w:rPr>
+          <w:rFonts w:ascii="Arial" w:hAnsi="Arial" w:cs="Arial"/>
+          <w:sz w:val="22"/>
+          <w:szCs w:val="22"/>
+          <w:lang w:val="es-CO"/>
+        </w:rPr>
+      </w:pPr>
+      <w:proofErr w:type="spellStart"/>
+      <w:r>
+        <w:rPr>
+          <w:rFonts w:ascii="Arial" w:hAnsi="Arial" w:cs="Arial"/>
+          <w:sz w:val="22"/>
+          <w:szCs w:val="22"/>
+          <w:lang w:val="es-CO"/>
+        </w:rPr>
+        <w:t>start_station_id</w:t>
+      </w:r>
+      <w:proofErr w:type="spellEnd"/>
+    </w:p>
+    <w:p>
+      <w:pPr>
+        <w:pStyle w:val="Prrafodelista"/>
+        <w:numPr>
+          <w:ilvl w:val="0"/>
+          <w:numId w:val="2"/>
+        </w:numPr>
+        <w:rPr>
+          <w:rFonts w:ascii="Arial" w:hAnsi="Arial" w:cs="Arial"/>
+          <w:sz w:val="22"/>
+          <w:szCs w:val="22"/>
+          <w:lang w:val="es-CO"/>
+        </w:rPr>
+      </w:pPr>
+      <w:proofErr w:type="spellStart"/>
+      <w:r>
+        <w:rPr>
+          <w:rFonts w:ascii="Arial" w:hAnsi="Arial" w:cs="Arial"/>
+          <w:sz w:val="22"/>
+          <w:szCs w:val="22"/>
+          <w:lang w:val="es-CO"/>
+        </w:rPr>
+        <w:t>end_station_name</w:t>
+      </w:r>
+      <w:proofErr w:type="spellEnd"/>
+    </w:p>
+    <w:p>
+      <w:pPr>
+        <w:pStyle w:val="Prrafodelista"/>
+        <w:numPr>
+          <w:ilvl w:val="0"/>
+          <w:numId w:val="2"/>
+        </w:numPr>
+        <w:rPr>
+          <w:rFonts w:ascii="Arial" w:hAnsi="Arial" w:cs="Arial"/>
+          <w:sz w:val="22"/>
+          <w:szCs w:val="22"/>
+          <w:lang w:val="es-CO"/>
+        </w:rPr>
+      </w:pPr>
+      <w:proofErr w:type="spellStart"/>
+      <w:r>
+        <w:rPr>
+          <w:rFonts w:ascii="Arial" w:hAnsi="Arial" w:cs="Arial"/>
+          <w:sz w:val="22"/>
+          <w:szCs w:val="22"/>
+          <w:lang w:val="es-CO"/>
+        </w:rPr>
+        <w:t>end_station_id</w:t>
+      </w:r>
+      <w:proofErr w:type="spellEnd"/>
+    </w:p>
+    <w:p>
+      <w:pPr>
+        <w:pStyle w:val="Prrafodelista"/>
+        <w:numPr>
+          <w:ilvl w:val="0"/>
+          <w:numId w:val="2"/>
+        </w:numPr>
+        <w:rPr>
+          <w:rFonts w:ascii="Arial" w:hAnsi="Arial" w:cs="Arial"/>
+          <w:sz w:val="22"/>
+          <w:szCs w:val="22"/>
+          <w:lang w:val="es-CO"/>
+        </w:rPr>
+      </w:pPr>
+      <w:proofErr w:type="spellStart"/>
+      <w:r>
+        <w:rPr>
+          <w:rFonts w:ascii="Arial" w:hAnsi="Arial" w:cs="Arial"/>
+          <w:sz w:val="22"/>
+          <w:szCs w:val="22"/>
+          <w:lang w:val="es-CO"/>
+        </w:rPr>
+        <w:t>start_lat</w:t>
+      </w:r>
+      <w:proofErr w:type="spellEnd"/>
+    </w:p>
+    <w:p>
+      <w:pPr>
+        <w:pStyle w:val="Prrafodelista"/>
+        <w:numPr>
+          <w:ilvl w:val="0"/>
+          <w:numId w:val="2"/>
+        </w:numPr>
+        <w:rPr>
+          <w:rFonts w:ascii="Arial" w:hAnsi="Arial" w:cs="Arial"/>
+          <w:sz w:val="22"/>
+          <w:szCs w:val="22"/>
+          <w:lang w:val="es-CO"/>
+        </w:rPr>
+      </w:pPr>
+      <w:proofErr w:type="spellStart"/>
+      <w:r>
+        <w:rPr>
+          <w:rFonts w:ascii="Arial" w:hAnsi="Arial" w:cs="Arial"/>
+          <w:sz w:val="22"/>
+          <w:szCs w:val="22"/>
+          <w:lang w:val="es-CO"/>
+        </w:rPr>
+        <w:t>start_lng</w:t>
+      </w:r>
+      <w:proofErr w:type="spellEnd"/>
+    </w:p>
+    <w:p>
+      <w:pPr>
+        <w:pStyle w:val="Prrafodelista"/>
+        <w:numPr>
+          <w:ilvl w:val="0"/>
+          <w:numId w:val="2"/>
+        </w:numPr>
+        <w:rPr>
+          <w:rFonts w:ascii="Arial" w:hAnsi="Arial" w:cs="Arial"/>
+          <w:sz w:val="22"/>
+          <w:szCs w:val="22"/>
+          <w:lang w:val="es-CO"/>
+        </w:rPr>
+      </w:pPr>
+      <w:proofErr w:type="spellStart"/>
+      <w:r>
+        <w:rPr>
+          <w:rFonts w:ascii="Arial" w:hAnsi="Arial" w:cs="Arial"/>
+          <w:sz w:val="22"/>
+          <w:szCs w:val="22"/>
+          <w:lang w:val="es-CO"/>
+        </w:rPr>
+        <w:t>end_lat</w:t>
+      </w:r>
+      <w:proofErr w:type="spellEnd"/>
+    </w:p>
+    <w:p>
+      <w:pPr>
+        <w:pStyle w:val="Prrafodelista"/>
+        <w:numPr>
+          <w:ilvl w:val="0"/>
+          <w:numId w:val="2"/>
+        </w:numPr>
+        <w:rPr>
+          <w:rFonts w:ascii="Arial" w:hAnsi="Arial" w:cs="Arial"/>
+          <w:sz w:val="22"/>
+          <w:szCs w:val="22"/>
+          <w:lang w:val="es-CO"/>
+        </w:rPr>
+      </w:pPr>
+      <w:proofErr w:type="spellStart"/>
+      <w:r>
+        <w:rPr>
+          <w:rFonts w:ascii="Arial" w:hAnsi="Arial" w:cs="Arial"/>
+          <w:sz w:val="22"/>
+          <w:szCs w:val="22"/>
+          <w:lang w:val="es-CO"/>
+        </w:rPr>
+        <w:t>end_lng</w:t>
+      </w:r>
+      <w:proofErr w:type="spellEnd"/>
+    </w:p>
+    <w:p>
+      <w:pPr>
+        <w:pStyle w:val="Prrafodelista"/>
+        <w:numPr>
+          <w:ilvl w:val="0"/>
+          <w:numId w:val="2"/>
+        </w:numPr>
+        <w:rPr>
+          <w:rFonts w:ascii="Arial" w:hAnsi="Arial" w:cs="Arial"/>
+          <w:sz w:val="22"/>
+          <w:szCs w:val="22"/>
+          <w:lang w:val="es-CO"/>
+        </w:rPr>
+      </w:pPr>
+      <w:proofErr w:type="spellStart"/>
+      <w:r>
+        <w:rPr>
+          <w:rFonts w:ascii="Arial" w:hAnsi="Arial" w:cs="Arial"/>
+          <w:sz w:val="22"/>
+          <w:szCs w:val="22"/>
+          <w:lang w:val="es-CO"/>
+        </w:rPr>
+        <w:t>member_casual</w:t>
+      </w:r>
+      <w:proofErr w:type="spellEnd"/>
+    </w:p>
+    <w:p>
+      <w:pPr>
+        <w:rPr>
+          <w:rFonts w:ascii="Arial" w:hAnsi="Arial" w:cs="Arial"/>
+          <w:sz w:val="22"/>
+          <w:szCs w:val="22"/>
+          <w:lang w:val="es-CO"/>
+        </w:rPr>
+      </w:pPr>
+      <w:r>
+        <w:rPr>
+          <w:rFonts w:ascii="Arial" w:hAnsi="Arial" w:cs="Arial"/>
+          <w:sz w:val="22"/>
+          <w:szCs w:val="22"/>
+          <w:lang w:val="es-CO"/>
+        </w:rPr>
+        <w:t>Los demás atributos serán eliminados, siendo estos:</w:t>
+      </w:r>
+    </w:p>
+    <w:p>
+      <w:pPr>
+        <w:pStyle w:val="Prrafodelista"/>
+        <w:numPr>
+          <w:ilvl w:val="0"/>
+          <w:numId w:val="3"/>
+        </w:numPr>
+        <w:rPr>
+          <w:rFonts w:ascii="Arial" w:hAnsi="Arial" w:cs="Arial"/>
+          <w:sz w:val="22"/>
+          <w:szCs w:val="22"/>
+          <w:lang w:val="es-CO"/>
+        </w:rPr>
+      </w:pPr>
+      <w:proofErr w:type="spellStart"/>
+      <w:r>
+        <w:rPr>
+          <w:rFonts w:ascii="Arial" w:hAnsi="Arial" w:cs="Arial"/>
+          <w:sz w:val="22"/>
+          <w:szCs w:val="22"/>
+          <w:lang w:val="es-CO"/>
+        </w:rPr>
+        <w:t>ride_id</w:t>
+      </w:r>
+      <w:proofErr w:type="spellEnd"/>
+      <w:r>
+        <w:rPr>
+          <w:rFonts w:ascii="Arial" w:hAnsi="Arial" w:cs="Arial"/>
+          <w:sz w:val="22"/>
+          <w:szCs w:val="22"/>
+          <w:lang w:val="es-CO"/>
+        </w:rPr>
+        <w:t>: este atributo no aporta información valiosa ya que es la identificación individual del evento “viaje”, sería valioso si fuera la identificación del usuario, pero por protección de cada usuario esta información no está disponible ni se puede buscar o inferir.</w:t>
+      </w:r>
+    </w:p>
+    <w:p>
+      <w:pPr>
+        <w:rPr>
+          <w:rFonts w:ascii="Arial" w:hAnsi="Arial" w:cs="Arial"/>
+          <w:sz w:val="22"/>
+          <w:szCs w:val="22"/>
+          <w:lang w:val="es-CO"/>
+        </w:rPr>
+      </w:pPr>
+      <w:r>
+        <w:rPr>
+          <w:rFonts w:ascii="Arial" w:hAnsi="Arial" w:cs="Arial"/>
+          <w:noProof/>
+          <w:sz w:val="22"/>
+          <w:szCs w:val="22"/>
+          <w:lang w:val="es-CO"/>
+        </w:rPr>
+        <w:lastRenderedPageBreak/>
+        <w:drawing>
+          <wp:inline distT="0" distB="0" distL="0" distR="0" wp14:anchorId="54C15C16" wp14:editId="5DE2772D">
+            <wp:extent cx="5612130" cy="3716655"/>
+            <wp:effectExtent l="0" t="0" r="7620" b="0"/>
+            <wp:docPr id="1956930645" name="Imagen 1"/>
+            <wp:cNvGraphicFramePr>
+              <a:graphicFrameLocks xmlns:a="http://schemas.openxmlformats.org/drawingml/2006/main" noChangeAspect="1"/>
+            </wp:cNvGraphicFramePr>
+            <a:graphic xmlns:a="http://schemas.openxmlformats.org/drawingml/2006/main">
+              <a:graphicData uri="http://schemas.openxmlformats.org/drawingml/2006/picture">
+                <pic:pic xmlns:pic="http://schemas.openxmlformats.org/drawingml/2006/picture">
+                  <pic:nvPicPr>
+                    <pic:cNvPr id="1956930645" name="Imagen 1956930645"/>
+                    <pic:cNvPicPr/>
+                  </pic:nvPicPr>
+                  <pic:blipFill>
+                    <a:blip r:embed="rId6">
+                      <a:extLst>
+                        <a:ext uri="{28A0092B-C50C-407E-A947-70E740481C1C}">
+                          <a14:useLocalDpi xmlns:a14="http://schemas.microsoft.com/office/drawing/2010/main" val="0"/>
+                        </a:ext>
+                      </a:extLst>
+                    </a:blip>
+                    <a:stretch>
+                      <a:fillRect/>
+                    </a:stretch>
+                  </pic:blipFill>
+                  <pic:spPr>
+                    <a:xfrm>
+                      <a:off x="0" y="0"/>
+                      <a:ext cx="5612130" cy="3716655"/>
+                    </a:xfrm>
+                    <a:prstGeom prst="rect">
+                      <a:avLst/>
+                    </a:prstGeom>
+                  </pic:spPr>
+                </pic:pic>
+              </a:graphicData>
+            </a:graphic>
+          </wp:inline>
+        </w:drawing>
+      </w:r>
+    </w:p>
+    <w:p>
+      <w:pPr>
+        <w:rPr>
+          <w:rFonts w:ascii="Arial" w:hAnsi="Arial" w:cs="Arial"/>
+          <w:sz w:val="22"/>
+          <w:szCs w:val="22"/>
+          <w:lang w:val="es-CO"/>
+        </w:rPr>
+      </w:pPr>
+    </w:p>
+    <w:p>
+      <w:pPr>
+        <w:rPr>
+          <w:rFonts w:ascii="Arial" w:hAnsi="Arial" w:cs="Arial"/>
+          <w:sz w:val="22"/>
+          <w:szCs w:val="22"/>
+          <w:lang w:val="es-CO"/>
+        </w:rPr>
+      </w:pPr>
+      <w:r>
+        <w:rPr>
+          <w:rFonts w:ascii="Arial" w:hAnsi="Arial" w:cs="Arial"/>
+          <w:sz w:val="22"/>
+          <w:szCs w:val="22"/>
+          <w:lang w:val="es-CO"/>
+        </w:rPr>
+        <w:t>Los registros que serán eliminados deben cumplir alguna de las siguientes reglas:</w:t>
+      </w:r>
+    </w:p>
+    <w:p>
+      <w:pPr>
+        <w:pStyle w:val="Prrafodelista"/>
+        <w:numPr>
+          <w:ilvl w:val="0"/>
+          <w:numId w:val="1"/>
+        </w:numPr>
+        <w:rPr>
+          <w:rFonts w:ascii="Arial" w:hAnsi="Arial" w:cs="Arial"/>
+          <w:sz w:val="22"/>
+          <w:szCs w:val="22"/>
+          <w:lang w:val="es-CO"/>
+        </w:rPr>
+      </w:pPr>
+      <w:r>
+        <w:rPr>
+          <w:rFonts w:ascii="Arial" w:hAnsi="Arial" w:cs="Arial"/>
+          <w:sz w:val="22"/>
+          <w:szCs w:val="22"/>
+          <w:lang w:val="es-CO"/>
+        </w:rPr>
+        <w:t>Registro en blanco: No existe ningún dato</w:t>
+      </w:r>
+    </w:p>
+    <w:p>
+      <w:pPr>
+        <w:pStyle w:val="Prrafodelista"/>
+        <w:numPr>
+          <w:ilvl w:val="0"/>
+          <w:numId w:val="1"/>
+        </w:numPr>
+        <w:rPr>
+          <w:rFonts w:ascii="Arial" w:hAnsi="Arial" w:cs="Arial"/>
+          <w:sz w:val="22"/>
+          <w:szCs w:val="22"/>
+          <w:lang w:val="es-CO"/>
+        </w:rPr>
+      </w:pPr>
+      <w:r>
+        <w:rPr>
+          <w:rFonts w:ascii="Arial" w:hAnsi="Arial" w:cs="Arial"/>
+          <w:sz w:val="22"/>
+          <w:szCs w:val="22"/>
+          <w:lang w:val="es-CO"/>
+        </w:rPr>
+        <w:t xml:space="preserve">Alguno de los atributos vitales para el análisis está en blanco y no se puede inferir desde el mismo </w:t>
+      </w:r>
+      <w:proofErr w:type="spellStart"/>
+      <w:r>
+        <w:rPr>
+          <w:rFonts w:ascii="Arial" w:hAnsi="Arial" w:cs="Arial"/>
+          <w:sz w:val="22"/>
+          <w:szCs w:val="22"/>
+          <w:lang w:val="es-CO"/>
+        </w:rPr>
+        <w:t>dataset</w:t>
+      </w:r>
+      <w:proofErr w:type="spellEnd"/>
+      <w:r>
+        <w:rPr>
+          <w:rFonts w:ascii="Arial" w:hAnsi="Arial" w:cs="Arial"/>
+          <w:sz w:val="22"/>
+          <w:szCs w:val="22"/>
+          <w:lang w:val="es-CO"/>
+        </w:rPr>
+        <w:t>.</w:t>
+      </w:r>
+    </w:p>
+    <w:p>
+      <w:pPr>
+        <w:rPr>
+          <w:rFonts w:ascii="Arial" w:hAnsi="Arial" w:cs="Arial"/>
+          <w:sz w:val="22"/>
+          <w:szCs w:val="22"/>
+          <w:lang w:val="es-CO"/>
+        </w:rPr>
+      </w:pPr>
+      <w:r>
+        <w:rPr>
+          <w:rFonts w:ascii="Arial" w:hAnsi="Arial" w:cs="Arial"/>
+          <w:sz w:val="22"/>
+          <w:szCs w:val="22"/>
+          <w:lang w:val="es-CO"/>
+        </w:rPr>
+        <w:t xml:space="preserve">Siguiendo las reglas mencionadas se eliminaron los registros en blanco de cada archivo, a </w:t>
+      </w:r>
+      <w:r>
+        <w:rPr>
+          <w:rFonts w:ascii="Arial" w:hAnsi="Arial" w:cs="Arial"/>
+          <w:sz w:val="22"/>
+          <w:szCs w:val="22"/>
+          <w:lang w:val="es-CO"/>
+        </w:rPr>
+        <w:t>continuación,</w:t>
+      </w:r>
+      <w:r>
+        <w:rPr>
+          <w:rFonts w:ascii="Arial" w:hAnsi="Arial" w:cs="Arial"/>
+          <w:sz w:val="22"/>
+          <w:szCs w:val="22"/>
+          <w:lang w:val="es-CO"/>
+        </w:rPr>
+        <w:t xml:space="preserve"> mediante un filtrado por columnas, se buscaron registros que tuvieran alguno de los atributos vitales para el análisis en blanco.</w:t>
+      </w:r>
+    </w:p>
+    <w:p>
+      <w:pPr>
+        <w:rPr>
+          <w:rFonts w:ascii="Arial" w:hAnsi="Arial" w:cs="Arial"/>
+          <w:sz w:val="22"/>
+          <w:szCs w:val="22"/>
+          <w:lang w:val="es-CO"/>
+        </w:rPr>
+      </w:pPr>
+      <w:r>
+        <w:rPr>
+          <w:rFonts w:ascii="Arial" w:hAnsi="Arial" w:cs="Arial"/>
+          <w:sz w:val="22"/>
+          <w:szCs w:val="22"/>
+          <w:lang w:val="es-CO"/>
+        </w:rPr>
+        <w:t>Al finalizar la exploración de atributos en blanco, solo 4 campos presentaban casos de registros sin información acerca de estos, los cuales fueron:</w:t>
+      </w:r>
+    </w:p>
+    <w:p>
+      <w:pPr>
+        <w:pStyle w:val="Prrafodelista"/>
+        <w:numPr>
+          <w:ilvl w:val="0"/>
+          <w:numId w:val="4"/>
+        </w:numPr>
+        <w:rPr>
+          <w:rFonts w:ascii="Arial" w:hAnsi="Arial" w:cs="Arial"/>
+          <w:sz w:val="22"/>
+          <w:szCs w:val="22"/>
+          <w:lang w:val="es-CO"/>
+        </w:rPr>
+      </w:pPr>
+      <w:proofErr w:type="spellStart"/>
+      <w:r>
+        <w:rPr>
+          <w:rFonts w:ascii="Arial" w:hAnsi="Arial" w:cs="Arial"/>
+          <w:sz w:val="22"/>
+          <w:szCs w:val="22"/>
+          <w:lang w:val="es-CO"/>
+        </w:rPr>
+        <w:t>start_station_name</w:t>
+      </w:r>
+      <w:proofErr w:type="spellEnd"/>
+    </w:p>
+    <w:p>
+      <w:pPr>
+        <w:pStyle w:val="Prrafodelista"/>
+        <w:numPr>
+          <w:ilvl w:val="0"/>
+          <w:numId w:val="4"/>
+        </w:numPr>
+        <w:rPr>
+          <w:rFonts w:ascii="Arial" w:hAnsi="Arial" w:cs="Arial"/>
+          <w:sz w:val="22"/>
+          <w:szCs w:val="22"/>
+          <w:lang w:val="es-CO"/>
+        </w:rPr>
+      </w:pPr>
+      <w:proofErr w:type="spellStart"/>
+      <w:r>
+        <w:rPr>
+          <w:rFonts w:ascii="Arial" w:hAnsi="Arial" w:cs="Arial"/>
+          <w:sz w:val="22"/>
+          <w:szCs w:val="22"/>
+          <w:lang w:val="es-CO"/>
+        </w:rPr>
+        <w:t>start_station_id</w:t>
+      </w:r>
+      <w:proofErr w:type="spellEnd"/>
+    </w:p>
+    <w:p>
+      <w:pPr>
+        <w:pStyle w:val="Prrafodelista"/>
+        <w:numPr>
+          <w:ilvl w:val="0"/>
+          <w:numId w:val="4"/>
+        </w:numPr>
+        <w:rPr>
+          <w:rFonts w:ascii="Arial" w:hAnsi="Arial" w:cs="Arial"/>
+          <w:sz w:val="22"/>
+          <w:szCs w:val="22"/>
+          <w:lang w:val="es-CO"/>
+        </w:rPr>
+      </w:pPr>
+      <w:proofErr w:type="spellStart"/>
+      <w:r>
+        <w:rPr>
+          <w:rFonts w:ascii="Arial" w:hAnsi="Arial" w:cs="Arial"/>
+          <w:sz w:val="22"/>
+          <w:szCs w:val="22"/>
+          <w:lang w:val="es-CO"/>
+        </w:rPr>
+        <w:t>end_station_name</w:t>
+      </w:r>
+      <w:proofErr w:type="spellEnd"/>
+    </w:p>
+    <w:p>
+      <w:pPr>
+        <w:pStyle w:val="Prrafodelista"/>
+        <w:numPr>
+          <w:ilvl w:val="0"/>
+          <w:numId w:val="4"/>
+        </w:numPr>
+        <w:rPr>
+          <w:rFonts w:ascii="Arial" w:hAnsi="Arial" w:cs="Arial"/>
+          <w:sz w:val="22"/>
+          <w:szCs w:val="22"/>
+          <w:lang w:val="es-CO"/>
+        </w:rPr>
+      </w:pPr>
+      <w:proofErr w:type="spellStart"/>
+      <w:r>
+        <w:rPr>
+          <w:rFonts w:ascii="Arial" w:hAnsi="Arial" w:cs="Arial"/>
+          <w:sz w:val="22"/>
+          <w:szCs w:val="22"/>
+          <w:lang w:val="es-CO"/>
+        </w:rPr>
+        <w:t>end_station_id</w:t>
+      </w:r>
+      <w:proofErr w:type="spellEnd"/>
+    </w:p>
+    <w:p>
+      <w:pPr>
+        <w:rPr>
+          <w:rFonts w:ascii="Arial" w:hAnsi="Arial" w:cs="Arial"/>
+          <w:sz w:val="22"/>
+          <w:szCs w:val="22"/>
+          <w:lang w:val="es-CO"/>
+        </w:rPr>
+      </w:pPr>
+      <w:r>
+        <w:rPr>
+          <w:rFonts w:ascii="Arial" w:hAnsi="Arial" w:cs="Arial"/>
+          <w:sz w:val="22"/>
+          <w:szCs w:val="22"/>
+          <w:lang w:val="es-CO"/>
+        </w:rPr>
+        <w:t xml:space="preserve">Puesto que tanto el nombre como el id se pueden inferir del mismo </w:t>
+      </w:r>
+      <w:proofErr w:type="spellStart"/>
+      <w:r>
+        <w:rPr>
+          <w:rFonts w:ascii="Arial" w:hAnsi="Arial" w:cs="Arial"/>
+          <w:sz w:val="22"/>
+          <w:szCs w:val="22"/>
+          <w:lang w:val="es-CO"/>
+        </w:rPr>
+        <w:t>dataset</w:t>
+      </w:r>
+      <w:proofErr w:type="spellEnd"/>
+      <w:r>
+        <w:rPr>
+          <w:rFonts w:ascii="Arial" w:hAnsi="Arial" w:cs="Arial"/>
+          <w:sz w:val="22"/>
+          <w:szCs w:val="22"/>
+          <w:lang w:val="es-CO"/>
+        </w:rPr>
+        <w:t>, solo se eliminarán los registros que cumplan con alguna de las siguientes subreglas:</w:t>
+      </w:r>
+    </w:p>
+    <w:p>
+      <w:pPr>
+        <w:pStyle w:val="Prrafodelista"/>
+        <w:numPr>
+          <w:ilvl w:val="0"/>
+          <w:numId w:val="6"/>
+        </w:numPr>
+        <w:rPr>
+          <w:rFonts w:ascii="Arial" w:hAnsi="Arial" w:cs="Arial"/>
+          <w:sz w:val="22"/>
+          <w:szCs w:val="22"/>
+        </w:rPr>
+      </w:pPr>
+      <w:r>
+        <w:rPr>
+          <w:rFonts w:ascii="Arial" w:hAnsi="Arial" w:cs="Arial"/>
+          <w:sz w:val="22"/>
+          <w:szCs w:val="22"/>
+        </w:rPr>
+        <w:t xml:space="preserve">El </w:t>
+      </w:r>
+      <w:proofErr w:type="spellStart"/>
+      <w:r>
+        <w:rPr>
+          <w:rFonts w:ascii="Arial" w:hAnsi="Arial" w:cs="Arial"/>
+          <w:sz w:val="22"/>
+          <w:szCs w:val="22"/>
+        </w:rPr>
+        <w:t>registro</w:t>
+      </w:r>
+      <w:proofErr w:type="spellEnd"/>
+      <w:r>
+        <w:rPr>
+          <w:rFonts w:ascii="Arial" w:hAnsi="Arial" w:cs="Arial"/>
+          <w:sz w:val="22"/>
+          <w:szCs w:val="22"/>
+        </w:rPr>
+        <w:t xml:space="preserve"> no </w:t>
+      </w:r>
+      <w:proofErr w:type="spellStart"/>
+      <w:r>
+        <w:rPr>
+          <w:rFonts w:ascii="Arial" w:hAnsi="Arial" w:cs="Arial"/>
+          <w:sz w:val="22"/>
+          <w:szCs w:val="22"/>
+        </w:rPr>
+        <w:t>tiene</w:t>
+      </w:r>
+      <w:proofErr w:type="spellEnd"/>
+      <w:r>
+        <w:rPr>
+          <w:rFonts w:ascii="Arial" w:hAnsi="Arial" w:cs="Arial"/>
+          <w:sz w:val="22"/>
+          <w:szCs w:val="22"/>
+        </w:rPr>
+        <w:t xml:space="preserve"> </w:t>
+      </w:r>
+      <w:r>
+        <w:rPr>
+          <w:rFonts w:ascii="Arial" w:hAnsi="Arial" w:cs="Arial"/>
+          <w:sz w:val="22"/>
+          <w:szCs w:val="22"/>
+        </w:rPr>
+        <w:t>“</w:t>
+      </w:r>
+      <w:proofErr w:type="spellStart"/>
+      <w:r>
+        <w:rPr>
+          <w:rFonts w:ascii="Arial" w:hAnsi="Arial" w:cs="Arial"/>
+          <w:sz w:val="22"/>
+          <w:szCs w:val="22"/>
+        </w:rPr>
+        <w:t>start_station_name</w:t>
+      </w:r>
+      <w:proofErr w:type="spellEnd"/>
+      <w:r>
+        <w:rPr>
+          <w:rFonts w:ascii="Arial" w:hAnsi="Arial" w:cs="Arial"/>
+          <w:sz w:val="22"/>
+          <w:szCs w:val="22"/>
+        </w:rPr>
+        <w:t>”</w:t>
+      </w:r>
+      <w:r>
+        <w:rPr>
+          <w:rFonts w:ascii="Arial" w:hAnsi="Arial" w:cs="Arial"/>
+          <w:sz w:val="22"/>
+          <w:szCs w:val="22"/>
+        </w:rPr>
+        <w:t xml:space="preserve"> y no </w:t>
+      </w:r>
+      <w:proofErr w:type="spellStart"/>
+      <w:r>
+        <w:rPr>
+          <w:rFonts w:ascii="Arial" w:hAnsi="Arial" w:cs="Arial"/>
+          <w:sz w:val="22"/>
+          <w:szCs w:val="22"/>
+        </w:rPr>
+        <w:t>tiene</w:t>
+      </w:r>
+      <w:proofErr w:type="spellEnd"/>
+      <w:r>
+        <w:rPr>
+          <w:rFonts w:ascii="Arial" w:hAnsi="Arial" w:cs="Arial"/>
+          <w:sz w:val="22"/>
+          <w:szCs w:val="22"/>
+        </w:rPr>
+        <w:t xml:space="preserve"> </w:t>
+      </w:r>
+      <w:r>
+        <w:rPr>
+          <w:rFonts w:ascii="Arial" w:hAnsi="Arial" w:cs="Arial"/>
+          <w:sz w:val="22"/>
+          <w:szCs w:val="22"/>
+        </w:rPr>
+        <w:t>“</w:t>
+      </w:r>
+      <w:proofErr w:type="spellStart"/>
+      <w:r>
+        <w:rPr>
+          <w:rFonts w:ascii="Arial" w:hAnsi="Arial" w:cs="Arial"/>
+          <w:sz w:val="22"/>
+          <w:szCs w:val="22"/>
+        </w:rPr>
+        <w:t>start_station_i</w:t>
+      </w:r>
+      <w:r>
+        <w:rPr>
+          <w:rFonts w:ascii="Arial" w:hAnsi="Arial" w:cs="Arial"/>
+          <w:sz w:val="22"/>
+          <w:szCs w:val="22"/>
+        </w:rPr>
+        <w:t>d</w:t>
+      </w:r>
+      <w:proofErr w:type="spellEnd"/>
+      <w:r>
+        <w:rPr>
+          <w:rFonts w:ascii="Arial" w:hAnsi="Arial" w:cs="Arial"/>
+          <w:sz w:val="22"/>
+          <w:szCs w:val="22"/>
+        </w:rPr>
+        <w:t>”.</w:t>
+      </w:r>
+    </w:p>
+    <w:p>
+      <w:pPr>
+        <w:pStyle w:val="Prrafodelista"/>
+        <w:numPr>
+          <w:ilvl w:val="0"/>
+          <w:numId w:val="6"/>
+        </w:numPr>
+        <w:rPr>
+          <w:rFonts w:ascii="Arial" w:hAnsi="Arial" w:cs="Arial"/>
+          <w:sz w:val="22"/>
+          <w:szCs w:val="22"/>
+          <w:lang w:val="es-CO"/>
+        </w:rPr>
+      </w:pPr>
+      <w:r>
+        <w:rPr>
+          <w:rFonts w:ascii="Arial" w:hAnsi="Arial" w:cs="Arial"/>
+          <w:sz w:val="22"/>
+          <w:szCs w:val="22"/>
+          <w:lang w:val="es-CO"/>
+        </w:rPr>
+        <w:t>El registro no tiene “</w:t>
+      </w:r>
+      <w:proofErr w:type="spellStart"/>
+      <w:r>
+        <w:rPr>
+          <w:rFonts w:ascii="Arial" w:hAnsi="Arial" w:cs="Arial"/>
+          <w:sz w:val="22"/>
+          <w:szCs w:val="22"/>
+          <w:lang w:val="es-CO"/>
+        </w:rPr>
+        <w:t>e</w:t>
+      </w:r>
+      <w:r>
+        <w:rPr>
+          <w:rFonts w:ascii="Arial" w:hAnsi="Arial" w:cs="Arial"/>
+          <w:sz w:val="22"/>
+          <w:szCs w:val="22"/>
+          <w:lang w:val="es-CO"/>
+        </w:rPr>
+        <w:t>nd_station_name</w:t>
+      </w:r>
+      <w:proofErr w:type="spellEnd"/>
+      <w:r>
+        <w:rPr>
+          <w:rFonts w:ascii="Arial" w:hAnsi="Arial" w:cs="Arial"/>
+          <w:sz w:val="22"/>
+          <w:szCs w:val="22"/>
+          <w:lang w:val="es-CO"/>
+        </w:rPr>
+        <w:t>” y no tiene “</w:t>
+      </w:r>
+      <w:proofErr w:type="spellStart"/>
+      <w:r>
+        <w:rPr>
+          <w:rFonts w:ascii="Arial" w:hAnsi="Arial" w:cs="Arial"/>
+          <w:sz w:val="22"/>
+          <w:szCs w:val="22"/>
+          <w:lang w:val="es-CO"/>
+        </w:rPr>
+        <w:t>end_station_id</w:t>
+      </w:r>
+      <w:proofErr w:type="spellEnd"/>
+      <w:r>
+        <w:rPr>
+          <w:rFonts w:ascii="Arial" w:hAnsi="Arial" w:cs="Arial"/>
+          <w:sz w:val="22"/>
+          <w:szCs w:val="22"/>
+          <w:lang w:val="es-CO"/>
+        </w:rPr>
+        <w:t>”.</w:t>
+      </w:r>
+    </w:p>
+    <w:p>
+      <w:pPr>
+        <w:rPr>
+          <w:rFonts w:ascii="Arial" w:hAnsi="Arial" w:cs="Arial"/>
+          <w:sz w:val="22"/>
+          <w:szCs w:val="22"/>
+          <w:lang w:val="es-CO"/>
+        </w:rPr>
+      </w:pPr>
+      <w:r>
+        <w:rPr>
+          <w:rFonts w:ascii="Arial" w:hAnsi="Arial" w:cs="Arial"/>
+          <w:noProof/>
+          <w:sz w:val="22"/>
+          <w:szCs w:val="22"/>
+          <w:lang w:val="es-CO"/>
+        </w:rPr>
+        <w:lastRenderedPageBreak/>
+        <w:drawing>
+          <wp:inline distT="0" distB="0" distL="0" distR="0" wp14:anchorId="5F01387D" wp14:editId="1A14FCC9">
+            <wp:extent cx="5612130" cy="3961130"/>
+            <wp:effectExtent l="0" t="0" r="7620" b="1270"/>
+            <wp:docPr id="1071851815" name="Imagen 2"/>
+            <wp:cNvGraphicFramePr>
+              <a:graphicFrameLocks xmlns:a="http://schemas.openxmlformats.org/drawingml/2006/main" noChangeAspect="1"/>
+            </wp:cNvGraphicFramePr>
+            <a:graphic xmlns:a="http://schemas.openxmlformats.org/drawingml/2006/main">
+              <a:graphicData uri="http://schemas.openxmlformats.org/drawingml/2006/picture">
+                <pic:pic xmlns:pic="http://schemas.openxmlformats.org/drawingml/2006/picture">
+                  <pic:nvPicPr>
+                    <pic:cNvPr id="1071851815" name="Imagen 1071851815"/>
+                    <pic:cNvPicPr/>
+                  </pic:nvPicPr>
+                  <pic:blipFill>
+                    <a:blip r:embed="rId7">
+                      <a:extLst>
+                        <a:ext uri="{28A0092B-C50C-407E-A947-70E740481C1C}">
+                          <a14:useLocalDpi xmlns:a14="http://schemas.microsoft.com/office/drawing/2010/main" val="0"/>
+                        </a:ext>
+                      </a:extLst>
+                    </a:blip>
+                    <a:stretch>
+                      <a:fillRect/>
+                    </a:stretch>
+                  </pic:blipFill>
+                  <pic:spPr>
+                    <a:xfrm>
+                      <a:off x="0" y="0"/>
+                      <a:ext cx="5612130" cy="3961130"/>
+                    </a:xfrm>
+                    <a:prstGeom prst="rect">
+                      <a:avLst/>
+                    </a:prstGeom>
+                  </pic:spPr>
+                </pic:pic>
+              </a:graphicData>
+            </a:graphic>
+          </wp:inline>
+        </w:drawing>
+      </w:r>
+    </w:p>
+    <w:p>
+      <w:pPr>
+        <w:rPr>
+          <w:rFonts w:ascii="Arial" w:hAnsi="Arial" w:cs="Arial"/>
+          <w:b/>
+          <w:bCs/>
+          <w:sz w:val="22"/>
+          <w:szCs w:val="22"/>
+          <w:lang w:val="es-CO"/>
+        </w:rPr>
+      </w:pPr>
+    </w:p>
+    <w:p>
+      <w:pPr>
+        <w:rPr>
+          <w:rFonts w:ascii="Arial" w:hAnsi="Arial" w:cs="Arial"/>
+          <w:b/>
+          <w:bCs/>
+          <w:sz w:val="22"/>
+          <w:szCs w:val="22"/>
+          <w:lang w:val="es-CO"/>
+        </w:rPr>
+      </w:pPr>
+      <w:r>
+        <w:rPr>
+          <w:rFonts w:ascii="Arial" w:hAnsi="Arial" w:cs="Arial"/>
+          <w:b/>
+          <w:bCs/>
+          <w:noProof/>
+          <w:sz w:val="22"/>
+          <w:szCs w:val="22"/>
+          <w:lang w:val="es-CO"/>
+        </w:rPr>
+        <w:drawing>
+          <wp:inline distT="0" distB="0" distL="0" distR="0" wp14:anchorId="13D281E9" wp14:editId="088ED9C5">
+            <wp:extent cx="5612130" cy="3757295"/>
+            <wp:effectExtent l="0" t="0" r="7620" b="0"/>
+            <wp:docPr id="1541751293" name="Imagen 3" descr="Tabla&#10;&#10;Descripción generada automáticamente"/>
+            <wp:cNvGraphicFramePr>
+              <a:graphicFrameLocks xmlns:a="http://schemas.openxmlformats.org/drawingml/2006/main" noChangeAspect="1"/>
+            </wp:cNvGraphicFramePr>
+            <a:graphic xmlns:a="http://schemas.openxmlformats.org/drawingml/2006/main">
+              <a:graphicData uri="http://schemas.openxmlformats.org/drawingml/2006/picture">
+                <pic:pic xmlns:pic="http://schemas.openxmlformats.org/drawingml/2006/picture">
+                  <pic:nvPicPr>
+                    <pic:cNvPr id="1541751293" name="Imagen 3" descr="Tabla&#10;&#10;Descripción generada automáticamente"/>
+                    <pic:cNvPicPr/>
+                  </pic:nvPicPr>
+                  <pic:blipFill>
+                    <a:blip r:embed="rId8">
+                      <a:extLst>
+                        <a:ext uri="{28A0092B-C50C-407E-A947-70E740481C1C}">
+                          <a14:useLocalDpi xmlns:a14="http://schemas.microsoft.com/office/drawing/2010/main" val="0"/>
+                        </a:ext>
+                      </a:extLst>
+                    </a:blip>
+                    <a:stretch>
+                      <a:fillRect/>
+                    </a:stretch>
+                  </pic:blipFill>
+                  <pic:spPr>
+                    <a:xfrm>
+                      <a:off x="0" y="0"/>
+                      <a:ext cx="5612130" cy="3757295"/>
+                    </a:xfrm>
+                    <a:prstGeom prst="rect">
+                      <a:avLst/>
+                    </a:prstGeom>
+                  </pic:spPr>
+                </pic:pic>
+              </a:graphicData>
+            </a:graphic>
+          </wp:inline>
+        </w:drawing>
+      </w:r>
     </w:p>
     <w:sectPr>
       <w:pgSz w:w="12240" w:h="15840"/>
@@ -277,6 +1662,707 @@
     </w:sectPr>
   </w:body>
 </w:document>
+</file>
+
+<file path=word/numbering.xml><?xml version="1.0" encoding="utf-8"?>
+<w:numbering xmlns:wpc="http://schemas.microsoft.com/office/word/2010/wordprocessingCanvas" xmlns:cx="http://schemas.microsoft.com/office/drawing/2014/chartex" xmlns:cx1="http://schemas.microsoft.com/office/drawing/2015/9/8/chartex" xmlns:cx2="http://schemas.microsoft.com/office/drawing/2015/10/21/chartex" xmlns:cx3="http://schemas.microsoft.com/office/drawing/2016/5/9/chartex" xmlns:cx4="http://schemas.microsoft.com/office/drawing/2016/5/10/chartex" xmlns:cx5="http://schemas.microsoft.com/office/drawing/2016/5/11/chartex" xmlns:cx6="http://schemas.microsoft.com/office/drawing/2016/5/12/chartex" xmlns:cx7="http://schemas.microsoft.com/office/drawing/2016/5/13/chartex" xmlns:cx8="http://schemas.microsoft.com/office/drawing/2016/5/14/chartex" xmlns:mc="http://schemas.openxmlformats.org/markup-compatibility/2006" xmlns:aink="http://schemas.microsoft.com/office/drawing/2016/ink" xmlns:am3d="http://schemas.microsoft.com/office/drawing/2017/model3d" xmlns:o="urn:schemas-microsoft-com:office:office" xmlns:oel="http://schemas.microsoft.com/office/2019/extlst" xmlns:r="http://schemas.openxmlformats.org/officeDocument/2006/relationships" xmlns:m="http://schemas.openxmlformats.org/officeDocument/2006/math" xmlns:v="urn:schemas-microsoft-com:vml" xmlns:wp14="http://schemas.microsoft.com/office/word/2010/wordprocessingDrawing" xmlns:wp="http://schemas.openxmlformats.org/drawingml/2006/wordprocessingDrawing" xmlns:w10="urn:schemas-microsoft-com:office:word" xmlns:w="http://schemas.openxmlformats.org/wordprocessingml/2006/main" xmlns:w14="http://schemas.microsoft.com/office/word/2010/wordml" xmlns:w15="http://schemas.microsoft.com/office/word/2012/wordml" xmlns:w16cex="http://schemas.microsoft.com/office/word/2018/wordml/cex" xmlns:w16cid="http://schemas.microsoft.com/office/word/2016/wordml/cid" xmlns:w16="http://schemas.microsoft.com/office/word/2018/wordml" xmlns:w16du="http://schemas.microsoft.com/office/word/2023/wordml/word16du" xmlns:w16sdtdh="http://schemas.microsoft.com/office/word/2020/wordml/sdtdatahash" xmlns:w16se="http://schemas.microsoft.com/office/word/2015/wordml/symex" xmlns:wpg="http://schemas.microsoft.com/office/word/2010/wordprocessingGroup" xmlns:wpi="http://schemas.microsoft.com/office/word/2010/wordprocessingInk" xmlns:wne="http://schemas.microsoft.com/office/word/2006/wordml" xmlns:wps="http://schemas.microsoft.com/office/word/2010/wordprocessingShape" mc:Ignorable="w14 w15 w16se w16cid w16 w16cex w16sdtdh w16du wp14">
+  <w:abstractNum w:abstractNumId="0" w15:restartNumberingAfterBreak="0">
+    <w:nsid w:val="047D5135"/>
+    <w:multiLevelType w:val="hybridMultilevel"/>
+    <w:tmpl w:val="5BF2C840"/>
+    <w:lvl w:ilvl="0" w:tplc="04090001">
+      <w:start w:val="1"/>
+      <w:numFmt w:val="bullet"/>
+      <w:lvlText w:val=""/>
+      <w:lvlJc w:val="left"/>
+      <w:pPr>
+        <w:ind w:left="720" w:hanging="360"/>
+      </w:pPr>
+      <w:rPr>
+        <w:rFonts w:ascii="Symbol" w:hAnsi="Symbol" w:hint="default"/>
+      </w:rPr>
+    </w:lvl>
+    <w:lvl w:ilvl="1" w:tplc="04090003" w:tentative="1">
+      <w:start w:val="1"/>
+      <w:numFmt w:val="bullet"/>
+      <w:lvlText w:val="o"/>
+      <w:lvlJc w:val="left"/>
+      <w:pPr>
+        <w:ind w:left="1440" w:hanging="360"/>
+      </w:pPr>
+      <w:rPr>
+        <w:rFonts w:ascii="Courier New" w:hAnsi="Courier New" w:cs="Courier New" w:hint="default"/>
+      </w:rPr>
+    </w:lvl>
+    <w:lvl w:ilvl="2" w:tplc="04090005" w:tentative="1">
+      <w:start w:val="1"/>
+      <w:numFmt w:val="bullet"/>
+      <w:lvlText w:val=""/>
+      <w:lvlJc w:val="left"/>
+      <w:pPr>
+        <w:ind w:left="2160" w:hanging="360"/>
+      </w:pPr>
+      <w:rPr>
+        <w:rFonts w:ascii="Wingdings" w:hAnsi="Wingdings" w:hint="default"/>
+      </w:rPr>
+    </w:lvl>
+    <w:lvl w:ilvl="3" w:tplc="04090001" w:tentative="1">
+      <w:start w:val="1"/>
+      <w:numFmt w:val="bullet"/>
+      <w:lvlText w:val=""/>
+      <w:lvlJc w:val="left"/>
+      <w:pPr>
+        <w:ind w:left="2880" w:hanging="360"/>
+      </w:pPr>
+      <w:rPr>
+        <w:rFonts w:ascii="Symbol" w:hAnsi="Symbol" w:hint="default"/>
+      </w:rPr>
+    </w:lvl>
+    <w:lvl w:ilvl="4" w:tplc="04090003" w:tentative="1">
+      <w:start w:val="1"/>
+      <w:numFmt w:val="bullet"/>
+      <w:lvlText w:val="o"/>
+      <w:lvlJc w:val="left"/>
+      <w:pPr>
+        <w:ind w:left="3600" w:hanging="360"/>
+      </w:pPr>
+      <w:rPr>
+        <w:rFonts w:ascii="Courier New" w:hAnsi="Courier New" w:cs="Courier New" w:hint="default"/>
+      </w:rPr>
+    </w:lvl>
+    <w:lvl w:ilvl="5" w:tplc="04090005" w:tentative="1">
+      <w:start w:val="1"/>
+      <w:numFmt w:val="bullet"/>
+      <w:lvlText w:val=""/>
+      <w:lvlJc w:val="left"/>
+      <w:pPr>
+        <w:ind w:left="4320" w:hanging="360"/>
+      </w:pPr>
+      <w:rPr>
+        <w:rFonts w:ascii="Wingdings" w:hAnsi="Wingdings" w:hint="default"/>
+      </w:rPr>
+    </w:lvl>
+    <w:lvl w:ilvl="6" w:tplc="04090001" w:tentative="1">
+      <w:start w:val="1"/>
+      <w:numFmt w:val="bullet"/>
+      <w:lvlText w:val=""/>
+      <w:lvlJc w:val="left"/>
+      <w:pPr>
+        <w:ind w:left="5040" w:hanging="360"/>
+      </w:pPr>
+      <w:rPr>
+        <w:rFonts w:ascii="Symbol" w:hAnsi="Symbol" w:hint="default"/>
+      </w:rPr>
+    </w:lvl>
+    <w:lvl w:ilvl="7" w:tplc="04090003" w:tentative="1">
+      <w:start w:val="1"/>
+      <w:numFmt w:val="bullet"/>
+      <w:lvlText w:val="o"/>
+      <w:lvlJc w:val="left"/>
+      <w:pPr>
+        <w:ind w:left="5760" w:hanging="360"/>
+      </w:pPr>
+      <w:rPr>
+        <w:rFonts w:ascii="Courier New" w:hAnsi="Courier New" w:cs="Courier New" w:hint="default"/>
+      </w:rPr>
+    </w:lvl>
+    <w:lvl w:ilvl="8" w:tplc="04090005" w:tentative="1">
+      <w:start w:val="1"/>
+      <w:numFmt w:val="bullet"/>
+      <w:lvlText w:val=""/>
+      <w:lvlJc w:val="left"/>
+      <w:pPr>
+        <w:ind w:left="6480" w:hanging="360"/>
+      </w:pPr>
+      <w:rPr>
+        <w:rFonts w:ascii="Wingdings" w:hAnsi="Wingdings" w:hint="default"/>
+      </w:rPr>
+    </w:lvl>
+  </w:abstractNum>
+  <w:abstractNum w:abstractNumId="1" w15:restartNumberingAfterBreak="0">
+    <w:nsid w:val="1AD627FF"/>
+    <w:multiLevelType w:val="hybridMultilevel"/>
+    <w:tmpl w:val="48229E6E"/>
+    <w:lvl w:ilvl="0" w:tplc="04090001">
+      <w:start w:val="1"/>
+      <w:numFmt w:val="bullet"/>
+      <w:lvlText w:val=""/>
+      <w:lvlJc w:val="left"/>
+      <w:pPr>
+        <w:ind w:left="720" w:hanging="360"/>
+      </w:pPr>
+      <w:rPr>
+        <w:rFonts w:ascii="Symbol" w:hAnsi="Symbol" w:hint="default"/>
+      </w:rPr>
+    </w:lvl>
+    <w:lvl w:ilvl="1" w:tplc="04090003" w:tentative="1">
+      <w:start w:val="1"/>
+      <w:numFmt w:val="bullet"/>
+      <w:lvlText w:val="o"/>
+      <w:lvlJc w:val="left"/>
+      <w:pPr>
+        <w:ind w:left="1440" w:hanging="360"/>
+      </w:pPr>
+      <w:rPr>
+        <w:rFonts w:ascii="Courier New" w:hAnsi="Courier New" w:cs="Courier New" w:hint="default"/>
+      </w:rPr>
+    </w:lvl>
+    <w:lvl w:ilvl="2" w:tplc="04090005" w:tentative="1">
+      <w:start w:val="1"/>
+      <w:numFmt w:val="bullet"/>
+      <w:lvlText w:val=""/>
+      <w:lvlJc w:val="left"/>
+      <w:pPr>
+        <w:ind w:left="2160" w:hanging="360"/>
+      </w:pPr>
+      <w:rPr>
+        <w:rFonts w:ascii="Wingdings" w:hAnsi="Wingdings" w:hint="default"/>
+      </w:rPr>
+    </w:lvl>
+    <w:lvl w:ilvl="3" w:tplc="04090001" w:tentative="1">
+      <w:start w:val="1"/>
+      <w:numFmt w:val="bullet"/>
+      <w:lvlText w:val=""/>
+      <w:lvlJc w:val="left"/>
+      <w:pPr>
+        <w:ind w:left="2880" w:hanging="360"/>
+      </w:pPr>
+      <w:rPr>
+        <w:rFonts w:ascii="Symbol" w:hAnsi="Symbol" w:hint="default"/>
+      </w:rPr>
+    </w:lvl>
+    <w:lvl w:ilvl="4" w:tplc="04090003" w:tentative="1">
+      <w:start w:val="1"/>
+      <w:numFmt w:val="bullet"/>
+      <w:lvlText w:val="o"/>
+      <w:lvlJc w:val="left"/>
+      <w:pPr>
+        <w:ind w:left="3600" w:hanging="360"/>
+      </w:pPr>
+      <w:rPr>
+        <w:rFonts w:ascii="Courier New" w:hAnsi="Courier New" w:cs="Courier New" w:hint="default"/>
+      </w:rPr>
+    </w:lvl>
+    <w:lvl w:ilvl="5" w:tplc="04090005" w:tentative="1">
+      <w:start w:val="1"/>
+      <w:numFmt w:val="bullet"/>
+      <w:lvlText w:val=""/>
+      <w:lvlJc w:val="left"/>
+      <w:pPr>
+        <w:ind w:left="4320" w:hanging="360"/>
+      </w:pPr>
+      <w:rPr>
+        <w:rFonts w:ascii="Wingdings" w:hAnsi="Wingdings" w:hint="default"/>
+      </w:rPr>
+    </w:lvl>
+    <w:lvl w:ilvl="6" w:tplc="04090001" w:tentative="1">
+      <w:start w:val="1"/>
+      <w:numFmt w:val="bullet"/>
+      <w:lvlText w:val=""/>
+      <w:lvlJc w:val="left"/>
+      <w:pPr>
+        <w:ind w:left="5040" w:hanging="360"/>
+      </w:pPr>
+      <w:rPr>
+        <w:rFonts w:ascii="Symbol" w:hAnsi="Symbol" w:hint="default"/>
+      </w:rPr>
+    </w:lvl>
+    <w:lvl w:ilvl="7" w:tplc="04090003" w:tentative="1">
+      <w:start w:val="1"/>
+      <w:numFmt w:val="bullet"/>
+      <w:lvlText w:val="o"/>
+      <w:lvlJc w:val="left"/>
+      <w:pPr>
+        <w:ind w:left="5760" w:hanging="360"/>
+      </w:pPr>
+      <w:rPr>
+        <w:rFonts w:ascii="Courier New" w:hAnsi="Courier New" w:cs="Courier New" w:hint="default"/>
+      </w:rPr>
+    </w:lvl>
+    <w:lvl w:ilvl="8" w:tplc="04090005" w:tentative="1">
+      <w:start w:val="1"/>
+      <w:numFmt w:val="bullet"/>
+      <w:lvlText w:val=""/>
+      <w:lvlJc w:val="left"/>
+      <w:pPr>
+        <w:ind w:left="6480" w:hanging="360"/>
+      </w:pPr>
+      <w:rPr>
+        <w:rFonts w:ascii="Wingdings" w:hAnsi="Wingdings" w:hint="default"/>
+      </w:rPr>
+    </w:lvl>
+  </w:abstractNum>
+  <w:abstractNum w:abstractNumId="2" w15:restartNumberingAfterBreak="0">
+    <w:nsid w:val="2E59467A"/>
+    <w:multiLevelType w:val="hybridMultilevel"/>
+    <w:tmpl w:val="0F1C282A"/>
+    <w:lvl w:ilvl="0" w:tplc="04090001">
+      <w:start w:val="1"/>
+      <w:numFmt w:val="bullet"/>
+      <w:lvlText w:val=""/>
+      <w:lvlJc w:val="left"/>
+      <w:pPr>
+        <w:ind w:left="720" w:hanging="360"/>
+      </w:pPr>
+      <w:rPr>
+        <w:rFonts w:ascii="Symbol" w:hAnsi="Symbol" w:hint="default"/>
+      </w:rPr>
+    </w:lvl>
+    <w:lvl w:ilvl="1" w:tplc="04090003" w:tentative="1">
+      <w:start w:val="1"/>
+      <w:numFmt w:val="bullet"/>
+      <w:lvlText w:val="o"/>
+      <w:lvlJc w:val="left"/>
+      <w:pPr>
+        <w:ind w:left="1440" w:hanging="360"/>
+      </w:pPr>
+      <w:rPr>
+        <w:rFonts w:ascii="Courier New" w:hAnsi="Courier New" w:cs="Courier New" w:hint="default"/>
+      </w:rPr>
+    </w:lvl>
+    <w:lvl w:ilvl="2" w:tplc="04090005" w:tentative="1">
+      <w:start w:val="1"/>
+      <w:numFmt w:val="bullet"/>
+      <w:lvlText w:val=""/>
+      <w:lvlJc w:val="left"/>
+      <w:pPr>
+        <w:ind w:left="2160" w:hanging="360"/>
+      </w:pPr>
+      <w:rPr>
+        <w:rFonts w:ascii="Wingdings" w:hAnsi="Wingdings" w:hint="default"/>
+      </w:rPr>
+    </w:lvl>
+    <w:lvl w:ilvl="3" w:tplc="04090001" w:tentative="1">
+      <w:start w:val="1"/>
+      <w:numFmt w:val="bullet"/>
+      <w:lvlText w:val=""/>
+      <w:lvlJc w:val="left"/>
+      <w:pPr>
+        <w:ind w:left="2880" w:hanging="360"/>
+      </w:pPr>
+      <w:rPr>
+        <w:rFonts w:ascii="Symbol" w:hAnsi="Symbol" w:hint="default"/>
+      </w:rPr>
+    </w:lvl>
+    <w:lvl w:ilvl="4" w:tplc="04090003" w:tentative="1">
+      <w:start w:val="1"/>
+      <w:numFmt w:val="bullet"/>
+      <w:lvlText w:val="o"/>
+      <w:lvlJc w:val="left"/>
+      <w:pPr>
+        <w:ind w:left="3600" w:hanging="360"/>
+      </w:pPr>
+      <w:rPr>
+        <w:rFonts w:ascii="Courier New" w:hAnsi="Courier New" w:cs="Courier New" w:hint="default"/>
+      </w:rPr>
+    </w:lvl>
+    <w:lvl w:ilvl="5" w:tplc="04090005" w:tentative="1">
+      <w:start w:val="1"/>
+      <w:numFmt w:val="bullet"/>
+      <w:lvlText w:val=""/>
+      <w:lvlJc w:val="left"/>
+      <w:pPr>
+        <w:ind w:left="4320" w:hanging="360"/>
+      </w:pPr>
+      <w:rPr>
+        <w:rFonts w:ascii="Wingdings" w:hAnsi="Wingdings" w:hint="default"/>
+      </w:rPr>
+    </w:lvl>
+    <w:lvl w:ilvl="6" w:tplc="04090001" w:tentative="1">
+      <w:start w:val="1"/>
+      <w:numFmt w:val="bullet"/>
+      <w:lvlText w:val=""/>
+      <w:lvlJc w:val="left"/>
+      <w:pPr>
+        <w:ind w:left="5040" w:hanging="360"/>
+      </w:pPr>
+      <w:rPr>
+        <w:rFonts w:ascii="Symbol" w:hAnsi="Symbol" w:hint="default"/>
+      </w:rPr>
+    </w:lvl>
+    <w:lvl w:ilvl="7" w:tplc="04090003" w:tentative="1">
+      <w:start w:val="1"/>
+      <w:numFmt w:val="bullet"/>
+      <w:lvlText w:val="o"/>
+      <w:lvlJc w:val="left"/>
+      <w:pPr>
+        <w:ind w:left="5760" w:hanging="360"/>
+      </w:pPr>
+      <w:rPr>
+        <w:rFonts w:ascii="Courier New" w:hAnsi="Courier New" w:cs="Courier New" w:hint="default"/>
+      </w:rPr>
+    </w:lvl>
+    <w:lvl w:ilvl="8" w:tplc="04090005" w:tentative="1">
+      <w:start w:val="1"/>
+      <w:numFmt w:val="bullet"/>
+      <w:lvlText w:val=""/>
+      <w:lvlJc w:val="left"/>
+      <w:pPr>
+        <w:ind w:left="6480" w:hanging="360"/>
+      </w:pPr>
+      <w:rPr>
+        <w:rFonts w:ascii="Wingdings" w:hAnsi="Wingdings" w:hint="default"/>
+      </w:rPr>
+    </w:lvl>
+  </w:abstractNum>
+  <w:abstractNum w:abstractNumId="3" w15:restartNumberingAfterBreak="0">
+    <w:nsid w:val="3E54627D"/>
+    <w:multiLevelType w:val="hybridMultilevel"/>
+    <w:tmpl w:val="3698B42E"/>
+    <w:lvl w:ilvl="0" w:tplc="04090001">
+      <w:start w:val="1"/>
+      <w:numFmt w:val="bullet"/>
+      <w:lvlText w:val=""/>
+      <w:lvlJc w:val="left"/>
+      <w:pPr>
+        <w:ind w:left="720" w:hanging="360"/>
+      </w:pPr>
+      <w:rPr>
+        <w:rFonts w:ascii="Symbol" w:hAnsi="Symbol" w:hint="default"/>
+      </w:rPr>
+    </w:lvl>
+    <w:lvl w:ilvl="1" w:tplc="04090003" w:tentative="1">
+      <w:start w:val="1"/>
+      <w:numFmt w:val="bullet"/>
+      <w:lvlText w:val="o"/>
+      <w:lvlJc w:val="left"/>
+      <w:pPr>
+        <w:ind w:left="1440" w:hanging="360"/>
+      </w:pPr>
+      <w:rPr>
+        <w:rFonts w:ascii="Courier New" w:hAnsi="Courier New" w:cs="Courier New" w:hint="default"/>
+      </w:rPr>
+    </w:lvl>
+    <w:lvl w:ilvl="2" w:tplc="04090005" w:tentative="1">
+      <w:start w:val="1"/>
+      <w:numFmt w:val="bullet"/>
+      <w:lvlText w:val=""/>
+      <w:lvlJc w:val="left"/>
+      <w:pPr>
+        <w:ind w:left="2160" w:hanging="360"/>
+      </w:pPr>
+      <w:rPr>
+        <w:rFonts w:ascii="Wingdings" w:hAnsi="Wingdings" w:hint="default"/>
+      </w:rPr>
+    </w:lvl>
+    <w:lvl w:ilvl="3" w:tplc="04090001" w:tentative="1">
+      <w:start w:val="1"/>
+      <w:numFmt w:val="bullet"/>
+      <w:lvlText w:val=""/>
+      <w:lvlJc w:val="left"/>
+      <w:pPr>
+        <w:ind w:left="2880" w:hanging="360"/>
+      </w:pPr>
+      <w:rPr>
+        <w:rFonts w:ascii="Symbol" w:hAnsi="Symbol" w:hint="default"/>
+      </w:rPr>
+    </w:lvl>
+    <w:lvl w:ilvl="4" w:tplc="04090003" w:tentative="1">
+      <w:start w:val="1"/>
+      <w:numFmt w:val="bullet"/>
+      <w:lvlText w:val="o"/>
+      <w:lvlJc w:val="left"/>
+      <w:pPr>
+        <w:ind w:left="3600" w:hanging="360"/>
+      </w:pPr>
+      <w:rPr>
+        <w:rFonts w:ascii="Courier New" w:hAnsi="Courier New" w:cs="Courier New" w:hint="default"/>
+      </w:rPr>
+    </w:lvl>
+    <w:lvl w:ilvl="5" w:tplc="04090005" w:tentative="1">
+      <w:start w:val="1"/>
+      <w:numFmt w:val="bullet"/>
+      <w:lvlText w:val=""/>
+      <w:lvlJc w:val="left"/>
+      <w:pPr>
+        <w:ind w:left="4320" w:hanging="360"/>
+      </w:pPr>
+      <w:rPr>
+        <w:rFonts w:ascii="Wingdings" w:hAnsi="Wingdings" w:hint="default"/>
+      </w:rPr>
+    </w:lvl>
+    <w:lvl w:ilvl="6" w:tplc="04090001" w:tentative="1">
+      <w:start w:val="1"/>
+      <w:numFmt w:val="bullet"/>
+      <w:lvlText w:val=""/>
+      <w:lvlJc w:val="left"/>
+      <w:pPr>
+        <w:ind w:left="5040" w:hanging="360"/>
+      </w:pPr>
+      <w:rPr>
+        <w:rFonts w:ascii="Symbol" w:hAnsi="Symbol" w:hint="default"/>
+      </w:rPr>
+    </w:lvl>
+    <w:lvl w:ilvl="7" w:tplc="04090003" w:tentative="1">
+      <w:start w:val="1"/>
+      <w:numFmt w:val="bullet"/>
+      <w:lvlText w:val="o"/>
+      <w:lvlJc w:val="left"/>
+      <w:pPr>
+        <w:ind w:left="5760" w:hanging="360"/>
+      </w:pPr>
+      <w:rPr>
+        <w:rFonts w:ascii="Courier New" w:hAnsi="Courier New" w:cs="Courier New" w:hint="default"/>
+      </w:rPr>
+    </w:lvl>
+    <w:lvl w:ilvl="8" w:tplc="04090005" w:tentative="1">
+      <w:start w:val="1"/>
+      <w:numFmt w:val="bullet"/>
+      <w:lvlText w:val=""/>
+      <w:lvlJc w:val="left"/>
+      <w:pPr>
+        <w:ind w:left="6480" w:hanging="360"/>
+      </w:pPr>
+      <w:rPr>
+        <w:rFonts w:ascii="Wingdings" w:hAnsi="Wingdings" w:hint="default"/>
+      </w:rPr>
+    </w:lvl>
+  </w:abstractNum>
+  <w:abstractNum w:abstractNumId="4" w15:restartNumberingAfterBreak="0">
+    <w:nsid w:val="49DC53CF"/>
+    <w:multiLevelType w:val="hybridMultilevel"/>
+    <w:tmpl w:val="04F8FC96"/>
+    <w:lvl w:ilvl="0" w:tplc="04090001">
+      <w:start w:val="1"/>
+      <w:numFmt w:val="bullet"/>
+      <w:lvlText w:val=""/>
+      <w:lvlJc w:val="left"/>
+      <w:pPr>
+        <w:ind w:left="720" w:hanging="360"/>
+      </w:pPr>
+      <w:rPr>
+        <w:rFonts w:ascii="Symbol" w:hAnsi="Symbol" w:hint="default"/>
+      </w:rPr>
+    </w:lvl>
+    <w:lvl w:ilvl="1" w:tplc="04090003" w:tentative="1">
+      <w:start w:val="1"/>
+      <w:numFmt w:val="bullet"/>
+      <w:lvlText w:val="o"/>
+      <w:lvlJc w:val="left"/>
+      <w:pPr>
+        <w:ind w:left="1440" w:hanging="360"/>
+      </w:pPr>
+      <w:rPr>
+        <w:rFonts w:ascii="Courier New" w:hAnsi="Courier New" w:cs="Courier New" w:hint="default"/>
+      </w:rPr>
+    </w:lvl>
+    <w:lvl w:ilvl="2" w:tplc="04090005" w:tentative="1">
+      <w:start w:val="1"/>
+      <w:numFmt w:val="bullet"/>
+      <w:lvlText w:val=""/>
+      <w:lvlJc w:val="left"/>
+      <w:pPr>
+        <w:ind w:left="2160" w:hanging="360"/>
+      </w:pPr>
+      <w:rPr>
+        <w:rFonts w:ascii="Wingdings" w:hAnsi="Wingdings" w:hint="default"/>
+      </w:rPr>
+    </w:lvl>
+    <w:lvl w:ilvl="3" w:tplc="04090001" w:tentative="1">
+      <w:start w:val="1"/>
+      <w:numFmt w:val="bullet"/>
+      <w:lvlText w:val=""/>
+      <w:lvlJc w:val="left"/>
+      <w:pPr>
+        <w:ind w:left="2880" w:hanging="360"/>
+      </w:pPr>
+      <w:rPr>
+        <w:rFonts w:ascii="Symbol" w:hAnsi="Symbol" w:hint="default"/>
+      </w:rPr>
+    </w:lvl>
+    <w:lvl w:ilvl="4" w:tplc="04090003" w:tentative="1">
+      <w:start w:val="1"/>
+      <w:numFmt w:val="bullet"/>
+      <w:lvlText w:val="o"/>
+      <w:lvlJc w:val="left"/>
+      <w:pPr>
+        <w:ind w:left="3600" w:hanging="360"/>
+      </w:pPr>
+      <w:rPr>
+        <w:rFonts w:ascii="Courier New" w:hAnsi="Courier New" w:cs="Courier New" w:hint="default"/>
+      </w:rPr>
+    </w:lvl>
+    <w:lvl w:ilvl="5" w:tplc="04090005" w:tentative="1">
+      <w:start w:val="1"/>
+      <w:numFmt w:val="bullet"/>
+      <w:lvlText w:val=""/>
+      <w:lvlJc w:val="left"/>
+      <w:pPr>
+        <w:ind w:left="4320" w:hanging="360"/>
+      </w:pPr>
+      <w:rPr>
+        <w:rFonts w:ascii="Wingdings" w:hAnsi="Wingdings" w:hint="default"/>
+      </w:rPr>
+    </w:lvl>
+    <w:lvl w:ilvl="6" w:tplc="04090001" w:tentative="1">
+      <w:start w:val="1"/>
+      <w:numFmt w:val="bullet"/>
+      <w:lvlText w:val=""/>
+      <w:lvlJc w:val="left"/>
+      <w:pPr>
+        <w:ind w:left="5040" w:hanging="360"/>
+      </w:pPr>
+      <w:rPr>
+        <w:rFonts w:ascii="Symbol" w:hAnsi="Symbol" w:hint="default"/>
+      </w:rPr>
+    </w:lvl>
+    <w:lvl w:ilvl="7" w:tplc="04090003" w:tentative="1">
+      <w:start w:val="1"/>
+      <w:numFmt w:val="bullet"/>
+      <w:lvlText w:val="o"/>
+      <w:lvlJc w:val="left"/>
+      <w:pPr>
+        <w:ind w:left="5760" w:hanging="360"/>
+      </w:pPr>
+      <w:rPr>
+        <w:rFonts w:ascii="Courier New" w:hAnsi="Courier New" w:cs="Courier New" w:hint="default"/>
+      </w:rPr>
+    </w:lvl>
+    <w:lvl w:ilvl="8" w:tplc="04090005" w:tentative="1">
+      <w:start w:val="1"/>
+      <w:numFmt w:val="bullet"/>
+      <w:lvlText w:val=""/>
+      <w:lvlJc w:val="left"/>
+      <w:pPr>
+        <w:ind w:left="6480" w:hanging="360"/>
+      </w:pPr>
+      <w:rPr>
+        <w:rFonts w:ascii="Wingdings" w:hAnsi="Wingdings" w:hint="default"/>
+      </w:rPr>
+    </w:lvl>
+  </w:abstractNum>
+  <w:abstractNum w:abstractNumId="5" w15:restartNumberingAfterBreak="0">
+    <w:nsid w:val="700B168D"/>
+    <w:multiLevelType w:val="hybridMultilevel"/>
+    <w:tmpl w:val="A5EA95D0"/>
+    <w:lvl w:ilvl="0" w:tplc="04090001">
+      <w:start w:val="1"/>
+      <w:numFmt w:val="bullet"/>
+      <w:lvlText w:val=""/>
+      <w:lvlJc w:val="left"/>
+      <w:pPr>
+        <w:ind w:left="720" w:hanging="360"/>
+      </w:pPr>
+      <w:rPr>
+        <w:rFonts w:ascii="Symbol" w:hAnsi="Symbol" w:hint="default"/>
+      </w:rPr>
+    </w:lvl>
+    <w:lvl w:ilvl="1" w:tplc="04090003" w:tentative="1">
+      <w:start w:val="1"/>
+      <w:numFmt w:val="bullet"/>
+      <w:lvlText w:val="o"/>
+      <w:lvlJc w:val="left"/>
+      <w:pPr>
+        <w:ind w:left="1440" w:hanging="360"/>
+      </w:pPr>
+      <w:rPr>
+        <w:rFonts w:ascii="Courier New" w:hAnsi="Courier New" w:cs="Courier New" w:hint="default"/>
+      </w:rPr>
+    </w:lvl>
+    <w:lvl w:ilvl="2" w:tplc="04090005" w:tentative="1">
+      <w:start w:val="1"/>
+      <w:numFmt w:val="bullet"/>
+      <w:lvlText w:val=""/>
+      <w:lvlJc w:val="left"/>
+      <w:pPr>
+        <w:ind w:left="2160" w:hanging="360"/>
+      </w:pPr>
+      <w:rPr>
+        <w:rFonts w:ascii="Wingdings" w:hAnsi="Wingdings" w:hint="default"/>
+      </w:rPr>
+    </w:lvl>
+    <w:lvl w:ilvl="3" w:tplc="04090001" w:tentative="1">
+      <w:start w:val="1"/>
+      <w:numFmt w:val="bullet"/>
+      <w:lvlText w:val=""/>
+      <w:lvlJc w:val="left"/>
+      <w:pPr>
+        <w:ind w:left="2880" w:hanging="360"/>
+      </w:pPr>
+      <w:rPr>
+        <w:rFonts w:ascii="Symbol" w:hAnsi="Symbol" w:hint="default"/>
+      </w:rPr>
+    </w:lvl>
+    <w:lvl w:ilvl="4" w:tplc="04090003" w:tentative="1">
+      <w:start w:val="1"/>
+      <w:numFmt w:val="bullet"/>
+      <w:lvlText w:val="o"/>
+      <w:lvlJc w:val="left"/>
+      <w:pPr>
+        <w:ind w:left="3600" w:hanging="360"/>
+      </w:pPr>
+      <w:rPr>
+        <w:rFonts w:ascii="Courier New" w:hAnsi="Courier New" w:cs="Courier New" w:hint="default"/>
+      </w:rPr>
+    </w:lvl>
+    <w:lvl w:ilvl="5" w:tplc="04090005" w:tentative="1">
+      <w:start w:val="1"/>
+      <w:numFmt w:val="bullet"/>
+      <w:lvlText w:val=""/>
+      <w:lvlJc w:val="left"/>
+      <w:pPr>
+        <w:ind w:left="4320" w:hanging="360"/>
+      </w:pPr>
+      <w:rPr>
+        <w:rFonts w:ascii="Wingdings" w:hAnsi="Wingdings" w:hint="default"/>
+      </w:rPr>
+    </w:lvl>
+    <w:lvl w:ilvl="6" w:tplc="04090001" w:tentative="1">
+      <w:start w:val="1"/>
+      <w:numFmt w:val="bullet"/>
+      <w:lvlText w:val=""/>
+      <w:lvlJc w:val="left"/>
+      <w:pPr>
+        <w:ind w:left="5040" w:hanging="360"/>
+      </w:pPr>
+      <w:rPr>
+        <w:rFonts w:ascii="Symbol" w:hAnsi="Symbol" w:hint="default"/>
+      </w:rPr>
+    </w:lvl>
+    <w:lvl w:ilvl="7" w:tplc="04090003" w:tentative="1">
+      <w:start w:val="1"/>
+      <w:numFmt w:val="bullet"/>
+      <w:lvlText w:val="o"/>
+      <w:lvlJc w:val="left"/>
+      <w:pPr>
+        <w:ind w:left="5760" w:hanging="360"/>
+      </w:pPr>
+      <w:rPr>
+        <w:rFonts w:ascii="Courier New" w:hAnsi="Courier New" w:cs="Courier New" w:hint="default"/>
+      </w:rPr>
+    </w:lvl>
+    <w:lvl w:ilvl="8" w:tplc="04090005" w:tentative="1">
+      <w:start w:val="1"/>
+      <w:numFmt w:val="bullet"/>
+      <w:lvlText w:val=""/>
+      <w:lvlJc w:val="left"/>
+      <w:pPr>
+        <w:ind w:left="6480" w:hanging="360"/>
+      </w:pPr>
+      <w:rPr>
+        <w:rFonts w:ascii="Wingdings" w:hAnsi="Wingdings" w:hint="default"/>
+      </w:rPr>
+    </w:lvl>
+  </w:abstractNum>
+  <w:num w:numId="1" w16cid:durableId="2058236789">
+    <w:abstractNumId w:val="4"/>
+  </w:num>
+  <w:num w:numId="2" w16cid:durableId="722561698">
+    <w:abstractNumId w:val="1"/>
+  </w:num>
+  <w:num w:numId="3" w16cid:durableId="1772630276">
+    <w:abstractNumId w:val="2"/>
+  </w:num>
+  <w:num w:numId="4" w16cid:durableId="701442891">
+    <w:abstractNumId w:val="0"/>
+  </w:num>
+  <w:num w:numId="5" w16cid:durableId="1189300026">
+    <w:abstractNumId w:val="3"/>
+  </w:num>
+  <w:num w:numId="6" w16cid:durableId="680357010">
+    <w:abstractNumId w:val="5"/>
+  </w:num>
+</w:numbering>
 </file>
 
 <file path=word/styles.xml><?xml version="1.0" encoding="utf-8"?>

</xml_diff>

<commit_message>
Agrega columna 'ride_length' y modifica change_log
</commit_message>
<xml_diff>
--- a/Documentacion/Entregables/Procesamiento de Datos.docx
+++ b/Documentacion/Entregables/Procesamiento de Datos.docx
@@ -359,16 +359,7 @@
           <w:szCs w:val="22"/>
           <w:lang w:val="es-CO"/>
         </w:rPr>
-        <w:t>Debido a la gran cantidad de registros por archivo, en el preprocesamiento realizado en Excel solo s</w:t>
-      </w:r>
-      <w:r>
-        <w:rPr>
-          <w:rFonts w:ascii="Arial" w:hAnsi="Arial" w:cs="Arial"/>
-          <w:sz w:val="22"/>
-          <w:szCs w:val="22"/>
-          <w:lang w:val="es-CO"/>
-        </w:rPr>
-        <w:t xml:space="preserve">e eliminarán registros que presenten atributos en blanco y que no se puedan completar con información propia del </w:t>
+        <w:t xml:space="preserve">Debido a la gran cantidad de registros por archivo, en el preprocesamiento realizado en Excel solo se eliminarán registros que presenten atributos en blanco y que no se puedan completar con información propia del </w:t>
       </w:r>
       <w:proofErr w:type="spellStart"/>
       <w:r>
@@ -1654,6 +1645,648 @@
         </w:drawing>
       </w:r>
     </w:p>
+    <w:p>
+      <w:pPr>
+        <w:rPr>
+          <w:rFonts w:ascii="Arial" w:hAnsi="Arial" w:cs="Arial"/>
+          <w:b/>
+          <w:bCs/>
+          <w:sz w:val="22"/>
+          <w:szCs w:val="22"/>
+          <w:lang w:val="es-CO"/>
+        </w:rPr>
+      </w:pPr>
+      <w:r>
+        <w:rPr>
+          <w:rFonts w:ascii="Arial" w:hAnsi="Arial" w:cs="Arial"/>
+          <w:b/>
+          <w:bCs/>
+          <w:sz w:val="22"/>
+          <w:szCs w:val="22"/>
+          <w:lang w:val="es-CO"/>
+        </w:rPr>
+        <w:lastRenderedPageBreak/>
+        <w:t>Verificación de datos</w:t>
+      </w:r>
+    </w:p>
+    <w:p>
+      <w:pPr>
+        <w:rPr>
+          <w:rFonts w:ascii="Arial" w:hAnsi="Arial" w:cs="Arial"/>
+          <w:sz w:val="22"/>
+          <w:szCs w:val="22"/>
+          <w:lang w:val="es-CO"/>
+        </w:rPr>
+      </w:pPr>
+      <w:r>
+        <w:rPr>
+          <w:rFonts w:ascii="Arial" w:hAnsi="Arial" w:cs="Arial"/>
+          <w:sz w:val="22"/>
+          <w:szCs w:val="22"/>
+          <w:lang w:val="es-CO"/>
+        </w:rPr>
+        <w:t>Mediante el filtrado de datos en Excel, se buscaron registros que aún tuvieran alguno de los campos “</w:t>
+      </w:r>
+      <w:proofErr w:type="spellStart"/>
+      <w:r>
+        <w:rPr>
+          <w:rFonts w:ascii="Arial" w:hAnsi="Arial" w:cs="Arial"/>
+          <w:sz w:val="22"/>
+          <w:szCs w:val="22"/>
+          <w:lang w:val="es-CO"/>
+        </w:rPr>
+        <w:t>start_station_name</w:t>
+      </w:r>
+      <w:proofErr w:type="spellEnd"/>
+      <w:r>
+        <w:rPr>
+          <w:rFonts w:ascii="Arial" w:hAnsi="Arial" w:cs="Arial"/>
+          <w:sz w:val="22"/>
+          <w:szCs w:val="22"/>
+          <w:lang w:val="es-CO"/>
+        </w:rPr>
+        <w:t>”, “</w:t>
+      </w:r>
+      <w:proofErr w:type="spellStart"/>
+      <w:r>
+        <w:rPr>
+          <w:rFonts w:ascii="Arial" w:hAnsi="Arial" w:cs="Arial"/>
+          <w:sz w:val="22"/>
+          <w:szCs w:val="22"/>
+          <w:lang w:val="es-CO"/>
+        </w:rPr>
+        <w:t>start_station_id</w:t>
+      </w:r>
+      <w:proofErr w:type="spellEnd"/>
+      <w:r>
+        <w:rPr>
+          <w:rFonts w:ascii="Arial" w:hAnsi="Arial" w:cs="Arial"/>
+          <w:sz w:val="22"/>
+          <w:szCs w:val="22"/>
+          <w:lang w:val="es-CO"/>
+        </w:rPr>
+        <w:t>”, “</w:t>
+      </w:r>
+      <w:proofErr w:type="spellStart"/>
+      <w:r>
+        <w:rPr>
+          <w:rFonts w:ascii="Arial" w:hAnsi="Arial" w:cs="Arial"/>
+          <w:sz w:val="22"/>
+          <w:szCs w:val="22"/>
+          <w:lang w:val="es-CO"/>
+        </w:rPr>
+        <w:t>end_station_name</w:t>
+      </w:r>
+      <w:proofErr w:type="spellEnd"/>
+      <w:r>
+        <w:rPr>
+          <w:rFonts w:ascii="Arial" w:hAnsi="Arial" w:cs="Arial"/>
+          <w:sz w:val="22"/>
+          <w:szCs w:val="22"/>
+          <w:lang w:val="es-CO"/>
+        </w:rPr>
+        <w:t>”, o “</w:t>
+      </w:r>
+      <w:proofErr w:type="spellStart"/>
+      <w:r>
+        <w:rPr>
+          <w:rFonts w:ascii="Arial" w:hAnsi="Arial" w:cs="Arial"/>
+          <w:sz w:val="22"/>
+          <w:szCs w:val="22"/>
+          <w:lang w:val="es-CO"/>
+        </w:rPr>
+        <w:t>end_station_id</w:t>
+      </w:r>
+      <w:proofErr w:type="spellEnd"/>
+      <w:r>
+        <w:rPr>
+          <w:rFonts w:ascii="Arial" w:hAnsi="Arial" w:cs="Arial"/>
+          <w:sz w:val="22"/>
+          <w:szCs w:val="22"/>
+          <w:lang w:val="es-CO"/>
+        </w:rPr>
+        <w:t xml:space="preserve">” en blanco, en este caso no quedaban registros con valores en blanco, en caso de que los hubiera, se deberían completar utilizando la función </w:t>
+      </w:r>
+      <w:proofErr w:type="spellStart"/>
+      <w:r>
+        <w:rPr>
+          <w:rFonts w:ascii="Arial" w:hAnsi="Arial" w:cs="Arial"/>
+          <w:sz w:val="22"/>
+          <w:szCs w:val="22"/>
+          <w:lang w:val="es-CO"/>
+        </w:rPr>
+        <w:t>Vlookup</w:t>
+      </w:r>
+      <w:proofErr w:type="spellEnd"/>
+      <w:r>
+        <w:rPr>
+          <w:rFonts w:ascii="Arial" w:hAnsi="Arial" w:cs="Arial"/>
+          <w:sz w:val="22"/>
+          <w:szCs w:val="22"/>
+          <w:lang w:val="es-CO"/>
+        </w:rPr>
+        <w:t>, para los datos de estación de inicio del viaje se realizaría entre los campos “</w:t>
+      </w:r>
+      <w:proofErr w:type="spellStart"/>
+      <w:r>
+        <w:rPr>
+          <w:rFonts w:ascii="Arial" w:hAnsi="Arial" w:cs="Arial"/>
+          <w:sz w:val="22"/>
+          <w:szCs w:val="22"/>
+          <w:lang w:val="es-CO"/>
+        </w:rPr>
+        <w:t>start_station_name</w:t>
+      </w:r>
+      <w:proofErr w:type="spellEnd"/>
+      <w:r>
+        <w:rPr>
+          <w:rFonts w:ascii="Arial" w:hAnsi="Arial" w:cs="Arial"/>
+          <w:sz w:val="22"/>
+          <w:szCs w:val="22"/>
+          <w:lang w:val="es-CO"/>
+        </w:rPr>
+        <w:t>” y “</w:t>
+      </w:r>
+      <w:proofErr w:type="spellStart"/>
+      <w:r>
+        <w:rPr>
+          <w:rFonts w:ascii="Arial" w:hAnsi="Arial" w:cs="Arial"/>
+          <w:sz w:val="22"/>
+          <w:szCs w:val="22"/>
+          <w:lang w:val="es-CO"/>
+        </w:rPr>
+        <w:t>start_station_id</w:t>
+      </w:r>
+      <w:proofErr w:type="spellEnd"/>
+      <w:r>
+        <w:rPr>
+          <w:rFonts w:ascii="Arial" w:hAnsi="Arial" w:cs="Arial"/>
+          <w:sz w:val="22"/>
+          <w:szCs w:val="22"/>
+          <w:lang w:val="es-CO"/>
+        </w:rPr>
+        <w:t>”, y para los datos de estación de fin del viaje se realizaría entre los campos “</w:t>
+      </w:r>
+      <w:proofErr w:type="spellStart"/>
+      <w:r>
+        <w:rPr>
+          <w:rFonts w:ascii="Arial" w:hAnsi="Arial" w:cs="Arial"/>
+          <w:sz w:val="22"/>
+          <w:szCs w:val="22"/>
+          <w:lang w:val="es-CO"/>
+        </w:rPr>
+        <w:t>end_station_name</w:t>
+      </w:r>
+      <w:proofErr w:type="spellEnd"/>
+      <w:r>
+        <w:rPr>
+          <w:rFonts w:ascii="Arial" w:hAnsi="Arial" w:cs="Arial"/>
+          <w:sz w:val="22"/>
+          <w:szCs w:val="22"/>
+          <w:lang w:val="es-CO"/>
+        </w:rPr>
+        <w:t>” y “</w:t>
+      </w:r>
+      <w:proofErr w:type="spellStart"/>
+      <w:r>
+        <w:rPr>
+          <w:rFonts w:ascii="Arial" w:hAnsi="Arial" w:cs="Arial"/>
+          <w:sz w:val="22"/>
+          <w:szCs w:val="22"/>
+          <w:lang w:val="es-CO"/>
+        </w:rPr>
+        <w:t>end_station_id</w:t>
+      </w:r>
+      <w:proofErr w:type="spellEnd"/>
+      <w:r>
+        <w:rPr>
+          <w:rFonts w:ascii="Arial" w:hAnsi="Arial" w:cs="Arial"/>
+          <w:sz w:val="22"/>
+          <w:szCs w:val="22"/>
+          <w:lang w:val="es-CO"/>
+        </w:rPr>
+        <w:t>”.</w:t>
+      </w:r>
+    </w:p>
+    <w:p>
+      <w:pPr>
+        <w:rPr>
+          <w:rFonts w:ascii="Arial" w:hAnsi="Arial" w:cs="Arial"/>
+          <w:sz w:val="22"/>
+          <w:szCs w:val="22"/>
+          <w:lang w:val="es-CO"/>
+        </w:rPr>
+      </w:pPr>
+      <w:r>
+        <w:rPr>
+          <w:rFonts w:ascii="Arial" w:hAnsi="Arial" w:cs="Arial"/>
+          <w:sz w:val="22"/>
+          <w:szCs w:val="22"/>
+          <w:lang w:val="es-CO"/>
+        </w:rPr>
+        <w:t>Nuevamente, con el filtrado de datos, se buscaron datos erróneos, en este caso no se encontró ningún dato que se saliera del orden.</w:t>
+      </w:r>
+    </w:p>
+    <w:p>
+      <w:pPr>
+        <w:rPr>
+          <w:rFonts w:ascii="Arial" w:hAnsi="Arial" w:cs="Arial"/>
+          <w:sz w:val="22"/>
+          <w:szCs w:val="22"/>
+          <w:lang w:val="es-CO"/>
+        </w:rPr>
+      </w:pPr>
+    </w:p>
+    <w:p>
+      <w:pPr>
+        <w:rPr>
+          <w:rFonts w:ascii="Arial" w:hAnsi="Arial" w:cs="Arial"/>
+          <w:b/>
+          <w:bCs/>
+          <w:sz w:val="22"/>
+          <w:szCs w:val="22"/>
+          <w:lang w:val="es-CO"/>
+        </w:rPr>
+      </w:pPr>
+      <w:r>
+        <w:rPr>
+          <w:rFonts w:ascii="Arial" w:hAnsi="Arial" w:cs="Arial"/>
+          <w:b/>
+          <w:bCs/>
+          <w:sz w:val="22"/>
+          <w:szCs w:val="22"/>
+          <w:lang w:val="es-CO"/>
+        </w:rPr>
+        <w:t>Adición de columnas</w:t>
+      </w:r>
+    </w:p>
+    <w:p>
+      <w:pPr>
+        <w:rPr>
+          <w:rFonts w:ascii="Arial" w:hAnsi="Arial" w:cs="Arial"/>
+          <w:sz w:val="22"/>
+          <w:szCs w:val="22"/>
+          <w:lang w:val="es-CO"/>
+        </w:rPr>
+      </w:pPr>
+      <w:r>
+        <w:rPr>
+          <w:rFonts w:ascii="Arial" w:hAnsi="Arial" w:cs="Arial"/>
+          <w:sz w:val="22"/>
+          <w:szCs w:val="22"/>
+          <w:lang w:val="es-CO"/>
+        </w:rPr>
+        <w:t xml:space="preserve">Para hacer el análisis completo y de manera más rápida, se agregarán un par de columnas al </w:t>
+      </w:r>
+      <w:proofErr w:type="spellStart"/>
+      <w:r>
+        <w:rPr>
+          <w:rFonts w:ascii="Arial" w:hAnsi="Arial" w:cs="Arial"/>
+          <w:sz w:val="22"/>
+          <w:szCs w:val="22"/>
+          <w:lang w:val="es-CO"/>
+        </w:rPr>
+        <w:t>dataset</w:t>
+      </w:r>
+      <w:proofErr w:type="spellEnd"/>
+      <w:r>
+        <w:rPr>
+          <w:rFonts w:ascii="Arial" w:hAnsi="Arial" w:cs="Arial"/>
+          <w:sz w:val="22"/>
+          <w:szCs w:val="22"/>
+          <w:lang w:val="es-CO"/>
+        </w:rPr>
+        <w:t>, las cuales serán:</w:t>
+      </w:r>
+    </w:p>
+    <w:p>
+      <w:pPr>
+        <w:pStyle w:val="Prrafodelista"/>
+        <w:numPr>
+          <w:ilvl w:val="0"/>
+          <w:numId w:val="7"/>
+        </w:numPr>
+        <w:rPr>
+          <w:rFonts w:ascii="Arial" w:hAnsi="Arial" w:cs="Arial"/>
+          <w:sz w:val="22"/>
+          <w:szCs w:val="22"/>
+          <w:lang w:val="es-CO"/>
+        </w:rPr>
+      </w:pPr>
+      <w:proofErr w:type="spellStart"/>
+      <w:r>
+        <w:rPr>
+          <w:rFonts w:ascii="Arial" w:hAnsi="Arial" w:cs="Arial"/>
+          <w:sz w:val="22"/>
+          <w:szCs w:val="22"/>
+          <w:lang w:val="es-CO"/>
+        </w:rPr>
+        <w:t>ride_length</w:t>
+      </w:r>
+      <w:proofErr w:type="spellEnd"/>
+      <w:r>
+        <w:rPr>
+          <w:rFonts w:ascii="Arial" w:hAnsi="Arial" w:cs="Arial"/>
+          <w:sz w:val="22"/>
+          <w:szCs w:val="22"/>
+          <w:lang w:val="es-CO"/>
+        </w:rPr>
+        <w:t>: Muestra el tiempo del viaje en formato de hora HH:MM:SS.</w:t>
+      </w:r>
+    </w:p>
+    <w:p>
+      <w:pPr>
+        <w:pStyle w:val="Prrafodelista"/>
+        <w:numPr>
+          <w:ilvl w:val="0"/>
+          <w:numId w:val="7"/>
+        </w:numPr>
+        <w:rPr>
+          <w:rFonts w:ascii="Arial" w:hAnsi="Arial" w:cs="Arial"/>
+          <w:sz w:val="22"/>
+          <w:szCs w:val="22"/>
+          <w:lang w:val="es-CO"/>
+        </w:rPr>
+      </w:pPr>
+      <w:proofErr w:type="spellStart"/>
+      <w:r>
+        <w:rPr>
+          <w:rFonts w:ascii="Arial" w:hAnsi="Arial" w:cs="Arial"/>
+          <w:sz w:val="22"/>
+          <w:szCs w:val="22"/>
+          <w:lang w:val="es-CO"/>
+        </w:rPr>
+        <w:t>day_of_week</w:t>
+      </w:r>
+      <w:proofErr w:type="spellEnd"/>
+      <w:r>
+        <w:rPr>
+          <w:rFonts w:ascii="Arial" w:hAnsi="Arial" w:cs="Arial"/>
+          <w:sz w:val="22"/>
+          <w:szCs w:val="22"/>
+          <w:lang w:val="es-CO"/>
+        </w:rPr>
+        <w:t>: Muestra el día de</w:t>
+      </w:r>
+      <w:r>
+        <w:rPr>
+          <w:rFonts w:ascii="Arial" w:hAnsi="Arial" w:cs="Arial"/>
+          <w:sz w:val="22"/>
+          <w:szCs w:val="22"/>
+          <w:lang w:val="es-CO"/>
+        </w:rPr>
+        <w:t xml:space="preserve"> la semana en el que se realizó el viaje.</w:t>
+      </w:r>
+    </w:p>
+    <w:p>
+      <w:pPr>
+        <w:rPr>
+          <w:rFonts w:ascii="Arial" w:hAnsi="Arial" w:cs="Arial"/>
+          <w:sz w:val="22"/>
+          <w:szCs w:val="22"/>
+          <w:lang w:val="es-CO"/>
+        </w:rPr>
+      </w:pPr>
+    </w:p>
+    <w:p>
+      <w:pPr>
+        <w:rPr>
+          <w:rFonts w:ascii="Arial" w:hAnsi="Arial" w:cs="Arial"/>
+          <w:sz w:val="22"/>
+          <w:szCs w:val="22"/>
+          <w:lang w:val="es-CO"/>
+        </w:rPr>
+      </w:pPr>
+      <w:r>
+        <w:rPr>
+          <w:rFonts w:ascii="Arial" w:hAnsi="Arial" w:cs="Arial"/>
+          <w:sz w:val="22"/>
+          <w:szCs w:val="22"/>
+          <w:lang w:val="es-CO"/>
+        </w:rPr>
+        <w:t>Adición columna “</w:t>
+      </w:r>
+      <w:proofErr w:type="spellStart"/>
+      <w:r>
+        <w:rPr>
+          <w:rFonts w:ascii="Arial" w:hAnsi="Arial" w:cs="Arial"/>
+          <w:sz w:val="22"/>
+          <w:szCs w:val="22"/>
+          <w:lang w:val="es-CO"/>
+        </w:rPr>
+        <w:t>ride_length</w:t>
+      </w:r>
+      <w:proofErr w:type="spellEnd"/>
+      <w:r>
+        <w:rPr>
+          <w:rFonts w:ascii="Arial" w:hAnsi="Arial" w:cs="Arial"/>
+          <w:sz w:val="22"/>
+          <w:szCs w:val="22"/>
+          <w:lang w:val="es-CO"/>
+        </w:rPr>
+        <w:t>”</w:t>
+      </w:r>
+    </w:p>
+    <w:p>
+      <w:pPr>
+        <w:rPr>
+          <w:rFonts w:ascii="Arial" w:hAnsi="Arial" w:cs="Arial"/>
+          <w:sz w:val="22"/>
+          <w:szCs w:val="22"/>
+          <w:lang w:val="es-CO"/>
+        </w:rPr>
+      </w:pPr>
+      <w:r>
+        <w:rPr>
+          <w:rFonts w:ascii="Arial" w:hAnsi="Arial" w:cs="Arial"/>
+          <w:sz w:val="22"/>
+          <w:szCs w:val="22"/>
+          <w:lang w:val="es-CO"/>
+        </w:rPr>
+        <w:t>Esta columna muestra el tiempo transcurrido durante el viaje, y se calcula restando la columna “</w:t>
+      </w:r>
+      <w:proofErr w:type="spellStart"/>
+      <w:r>
+        <w:rPr>
+          <w:rFonts w:ascii="Arial" w:hAnsi="Arial" w:cs="Arial"/>
+          <w:sz w:val="22"/>
+          <w:szCs w:val="22"/>
+          <w:lang w:val="es-CO"/>
+        </w:rPr>
+        <w:t>started_at</w:t>
+      </w:r>
+      <w:proofErr w:type="spellEnd"/>
+      <w:r>
+        <w:rPr>
+          <w:rFonts w:ascii="Arial" w:hAnsi="Arial" w:cs="Arial"/>
+          <w:sz w:val="22"/>
+          <w:szCs w:val="22"/>
+          <w:lang w:val="es-CO"/>
+        </w:rPr>
+        <w:t>” de la columna “</w:t>
+      </w:r>
+      <w:proofErr w:type="spellStart"/>
+      <w:r>
+        <w:rPr>
+          <w:rFonts w:ascii="Arial" w:hAnsi="Arial" w:cs="Arial"/>
+          <w:sz w:val="22"/>
+          <w:szCs w:val="22"/>
+          <w:lang w:val="es-CO"/>
+        </w:rPr>
+        <w:t>ended_at</w:t>
+      </w:r>
+      <w:proofErr w:type="spellEnd"/>
+      <w:r>
+        <w:rPr>
+          <w:rFonts w:ascii="Arial" w:hAnsi="Arial" w:cs="Arial"/>
+          <w:sz w:val="22"/>
+          <w:szCs w:val="22"/>
+          <w:lang w:val="es-CO"/>
+        </w:rPr>
+        <w:t>”, luego se aplica formato de hora HH:</w:t>
+      </w:r>
+      <w:proofErr w:type="gramStart"/>
+      <w:r>
+        <w:rPr>
+          <w:rFonts w:ascii="Arial" w:hAnsi="Arial" w:cs="Arial"/>
+          <w:sz w:val="22"/>
+          <w:szCs w:val="22"/>
+          <w:lang w:val="es-CO"/>
+        </w:rPr>
+        <w:t>MM:SS</w:t>
+      </w:r>
+      <w:proofErr w:type="gramEnd"/>
+      <w:r>
+        <w:rPr>
+          <w:rFonts w:ascii="Arial" w:hAnsi="Arial" w:cs="Arial"/>
+          <w:sz w:val="22"/>
+          <w:szCs w:val="22"/>
+          <w:lang w:val="es-CO"/>
+        </w:rPr>
+        <w:t xml:space="preserve"> (37:30:55).</w:t>
+      </w:r>
+    </w:p>
+    <w:p>
+      <w:pPr>
+        <w:rPr>
+          <w:rFonts w:ascii="Arial" w:hAnsi="Arial" w:cs="Arial"/>
+          <w:sz w:val="22"/>
+          <w:szCs w:val="22"/>
+          <w:lang w:val="es-CO"/>
+        </w:rPr>
+      </w:pPr>
+      <w:r>
+        <w:rPr>
+          <w:rFonts w:ascii="Arial" w:hAnsi="Arial" w:cs="Arial"/>
+          <w:noProof/>
+          <w:sz w:val="22"/>
+          <w:szCs w:val="22"/>
+          <w:lang w:val="es-CO"/>
+        </w:rPr>
+        <w:lastRenderedPageBreak/>
+        <w:drawing>
+          <wp:inline distT="0" distB="0" distL="0" distR="0" wp14:anchorId="551E4B1A" wp14:editId="7B6A32BA">
+            <wp:extent cx="5068007" cy="4563112"/>
+            <wp:effectExtent l="0" t="0" r="0" b="8890"/>
+            <wp:docPr id="400310069" name="Imagen 1"/>
+            <wp:cNvGraphicFramePr>
+              <a:graphicFrameLocks xmlns:a="http://schemas.openxmlformats.org/drawingml/2006/main" noChangeAspect="1"/>
+            </wp:cNvGraphicFramePr>
+            <a:graphic xmlns:a="http://schemas.openxmlformats.org/drawingml/2006/main">
+              <a:graphicData uri="http://schemas.openxmlformats.org/drawingml/2006/picture">
+                <pic:pic xmlns:pic="http://schemas.openxmlformats.org/drawingml/2006/picture">
+                  <pic:nvPicPr>
+                    <pic:cNvPr id="400310069" name="Imagen 400310069"/>
+                    <pic:cNvPicPr/>
+                  </pic:nvPicPr>
+                  <pic:blipFill>
+                    <a:blip r:embed="rId9">
+                      <a:extLst>
+                        <a:ext uri="{28A0092B-C50C-407E-A947-70E740481C1C}">
+                          <a14:useLocalDpi xmlns:a14="http://schemas.microsoft.com/office/drawing/2010/main" val="0"/>
+                        </a:ext>
+                      </a:extLst>
+                    </a:blip>
+                    <a:stretch>
+                      <a:fillRect/>
+                    </a:stretch>
+                  </pic:blipFill>
+                  <pic:spPr>
+                    <a:xfrm>
+                      <a:off x="0" y="0"/>
+                      <a:ext cx="5068007" cy="4563112"/>
+                    </a:xfrm>
+                    <a:prstGeom prst="rect">
+                      <a:avLst/>
+                    </a:prstGeom>
+                  </pic:spPr>
+                </pic:pic>
+              </a:graphicData>
+            </a:graphic>
+          </wp:inline>
+        </w:drawing>
+      </w:r>
+    </w:p>
+    <w:p>
+      <w:pPr>
+        <w:rPr>
+          <w:rFonts w:ascii="Arial" w:hAnsi="Arial" w:cs="Arial"/>
+          <w:sz w:val="22"/>
+          <w:szCs w:val="22"/>
+          <w:lang w:val="es-CO"/>
+        </w:rPr>
+      </w:pPr>
+      <w:r>
+        <w:rPr>
+          <w:rFonts w:ascii="Arial" w:hAnsi="Arial" w:cs="Arial"/>
+          <w:noProof/>
+          <w:sz w:val="22"/>
+          <w:szCs w:val="22"/>
+          <w:lang w:val="es-CO"/>
+        </w:rPr>
+        <w:drawing>
+          <wp:inline distT="0" distB="0" distL="0" distR="0" wp14:anchorId="06BF3227" wp14:editId="38371F20">
+            <wp:extent cx="5612130" cy="2975610"/>
+            <wp:effectExtent l="0" t="0" r="7620" b="0"/>
+            <wp:docPr id="1171545901" name="Imagen 2" descr="Tabla&#10;&#10;Descripción generada automáticamente"/>
+            <wp:cNvGraphicFramePr>
+              <a:graphicFrameLocks xmlns:a="http://schemas.openxmlformats.org/drawingml/2006/main" noChangeAspect="1"/>
+            </wp:cNvGraphicFramePr>
+            <a:graphic xmlns:a="http://schemas.openxmlformats.org/drawingml/2006/main">
+              <a:graphicData uri="http://schemas.openxmlformats.org/drawingml/2006/picture">
+                <pic:pic xmlns:pic="http://schemas.openxmlformats.org/drawingml/2006/picture">
+                  <pic:nvPicPr>
+                    <pic:cNvPr id="1171545901" name="Imagen 2" descr="Tabla&#10;&#10;Descripción generada automáticamente"/>
+                    <pic:cNvPicPr/>
+                  </pic:nvPicPr>
+                  <pic:blipFill>
+                    <a:blip r:embed="rId10">
+                      <a:extLst>
+                        <a:ext uri="{28A0092B-C50C-407E-A947-70E740481C1C}">
+                          <a14:useLocalDpi xmlns:a14="http://schemas.microsoft.com/office/drawing/2010/main" val="0"/>
+                        </a:ext>
+                      </a:extLst>
+                    </a:blip>
+                    <a:stretch>
+                      <a:fillRect/>
+                    </a:stretch>
+                  </pic:blipFill>
+                  <pic:spPr>
+                    <a:xfrm>
+                      <a:off x="0" y="0"/>
+                      <a:ext cx="5612130" cy="2975610"/>
+                    </a:xfrm>
+                    <a:prstGeom prst="rect">
+                      <a:avLst/>
+                    </a:prstGeom>
+                  </pic:spPr>
+                </pic:pic>
+              </a:graphicData>
+            </a:graphic>
+          </wp:inline>
+        </w:drawing>
+      </w:r>
+    </w:p>
     <w:sectPr>
       <w:pgSz w:w="12240" w:h="15840"/>
       <w:pgMar w:top="1417" w:right="1701" w:bottom="1417" w:left="1701" w:header="720" w:footer="720" w:gutter="0"/>
@@ -1893,6 +2526,119 @@
     </w:lvl>
   </w:abstractNum>
   <w:abstractNum w:abstractNumId="2" w15:restartNumberingAfterBreak="0">
+    <w:nsid w:val="21D94CEA"/>
+    <w:multiLevelType w:val="hybridMultilevel"/>
+    <w:tmpl w:val="085E4CC0"/>
+    <w:lvl w:ilvl="0" w:tplc="04090001">
+      <w:start w:val="1"/>
+      <w:numFmt w:val="bullet"/>
+      <w:lvlText w:val=""/>
+      <w:lvlJc w:val="left"/>
+      <w:pPr>
+        <w:ind w:left="720" w:hanging="360"/>
+      </w:pPr>
+      <w:rPr>
+        <w:rFonts w:ascii="Symbol" w:hAnsi="Symbol" w:hint="default"/>
+      </w:rPr>
+    </w:lvl>
+    <w:lvl w:ilvl="1" w:tplc="04090003" w:tentative="1">
+      <w:start w:val="1"/>
+      <w:numFmt w:val="bullet"/>
+      <w:lvlText w:val="o"/>
+      <w:lvlJc w:val="left"/>
+      <w:pPr>
+        <w:ind w:left="1440" w:hanging="360"/>
+      </w:pPr>
+      <w:rPr>
+        <w:rFonts w:ascii="Courier New" w:hAnsi="Courier New" w:cs="Courier New" w:hint="default"/>
+      </w:rPr>
+    </w:lvl>
+    <w:lvl w:ilvl="2" w:tplc="04090005" w:tentative="1">
+      <w:start w:val="1"/>
+      <w:numFmt w:val="bullet"/>
+      <w:lvlText w:val=""/>
+      <w:lvlJc w:val="left"/>
+      <w:pPr>
+        <w:ind w:left="2160" w:hanging="360"/>
+      </w:pPr>
+      <w:rPr>
+        <w:rFonts w:ascii="Wingdings" w:hAnsi="Wingdings" w:hint="default"/>
+      </w:rPr>
+    </w:lvl>
+    <w:lvl w:ilvl="3" w:tplc="04090001" w:tentative="1">
+      <w:start w:val="1"/>
+      <w:numFmt w:val="bullet"/>
+      <w:lvlText w:val=""/>
+      <w:lvlJc w:val="left"/>
+      <w:pPr>
+        <w:ind w:left="2880" w:hanging="360"/>
+      </w:pPr>
+      <w:rPr>
+        <w:rFonts w:ascii="Symbol" w:hAnsi="Symbol" w:hint="default"/>
+      </w:rPr>
+    </w:lvl>
+    <w:lvl w:ilvl="4" w:tplc="04090003" w:tentative="1">
+      <w:start w:val="1"/>
+      <w:numFmt w:val="bullet"/>
+      <w:lvlText w:val="o"/>
+      <w:lvlJc w:val="left"/>
+      <w:pPr>
+        <w:ind w:left="3600" w:hanging="360"/>
+      </w:pPr>
+      <w:rPr>
+        <w:rFonts w:ascii="Courier New" w:hAnsi="Courier New" w:cs="Courier New" w:hint="default"/>
+      </w:rPr>
+    </w:lvl>
+    <w:lvl w:ilvl="5" w:tplc="04090005" w:tentative="1">
+      <w:start w:val="1"/>
+      <w:numFmt w:val="bullet"/>
+      <w:lvlText w:val=""/>
+      <w:lvlJc w:val="left"/>
+      <w:pPr>
+        <w:ind w:left="4320" w:hanging="360"/>
+      </w:pPr>
+      <w:rPr>
+        <w:rFonts w:ascii="Wingdings" w:hAnsi="Wingdings" w:hint="default"/>
+      </w:rPr>
+    </w:lvl>
+    <w:lvl w:ilvl="6" w:tplc="04090001" w:tentative="1">
+      <w:start w:val="1"/>
+      <w:numFmt w:val="bullet"/>
+      <w:lvlText w:val=""/>
+      <w:lvlJc w:val="left"/>
+      <w:pPr>
+        <w:ind w:left="5040" w:hanging="360"/>
+      </w:pPr>
+      <w:rPr>
+        <w:rFonts w:ascii="Symbol" w:hAnsi="Symbol" w:hint="default"/>
+      </w:rPr>
+    </w:lvl>
+    <w:lvl w:ilvl="7" w:tplc="04090003" w:tentative="1">
+      <w:start w:val="1"/>
+      <w:numFmt w:val="bullet"/>
+      <w:lvlText w:val="o"/>
+      <w:lvlJc w:val="left"/>
+      <w:pPr>
+        <w:ind w:left="5760" w:hanging="360"/>
+      </w:pPr>
+      <w:rPr>
+        <w:rFonts w:ascii="Courier New" w:hAnsi="Courier New" w:cs="Courier New" w:hint="default"/>
+      </w:rPr>
+    </w:lvl>
+    <w:lvl w:ilvl="8" w:tplc="04090005" w:tentative="1">
+      <w:start w:val="1"/>
+      <w:numFmt w:val="bullet"/>
+      <w:lvlText w:val=""/>
+      <w:lvlJc w:val="left"/>
+      <w:pPr>
+        <w:ind w:left="6480" w:hanging="360"/>
+      </w:pPr>
+      <w:rPr>
+        <w:rFonts w:ascii="Wingdings" w:hAnsi="Wingdings" w:hint="default"/>
+      </w:rPr>
+    </w:lvl>
+  </w:abstractNum>
+  <w:abstractNum w:abstractNumId="3" w15:restartNumberingAfterBreak="0">
     <w:nsid w:val="2E59467A"/>
     <w:multiLevelType w:val="hybridMultilevel"/>
     <w:tmpl w:val="0F1C282A"/>
@@ -2005,7 +2751,7 @@
       </w:rPr>
     </w:lvl>
   </w:abstractNum>
-  <w:abstractNum w:abstractNumId="3" w15:restartNumberingAfterBreak="0">
+  <w:abstractNum w:abstractNumId="4" w15:restartNumberingAfterBreak="0">
     <w:nsid w:val="3E54627D"/>
     <w:multiLevelType w:val="hybridMultilevel"/>
     <w:tmpl w:val="3698B42E"/>
@@ -2118,7 +2864,7 @@
       </w:rPr>
     </w:lvl>
   </w:abstractNum>
-  <w:abstractNum w:abstractNumId="4" w15:restartNumberingAfterBreak="0">
+  <w:abstractNum w:abstractNumId="5" w15:restartNumberingAfterBreak="0">
     <w:nsid w:val="49DC53CF"/>
     <w:multiLevelType w:val="hybridMultilevel"/>
     <w:tmpl w:val="04F8FC96"/>
@@ -2231,7 +2977,7 @@
       </w:rPr>
     </w:lvl>
   </w:abstractNum>
-  <w:abstractNum w:abstractNumId="5" w15:restartNumberingAfterBreak="0">
+  <w:abstractNum w:abstractNumId="6" w15:restartNumberingAfterBreak="0">
     <w:nsid w:val="700B168D"/>
     <w:multiLevelType w:val="hybridMultilevel"/>
     <w:tmpl w:val="A5EA95D0"/>
@@ -2345,22 +3091,25 @@
     </w:lvl>
   </w:abstractNum>
   <w:num w:numId="1" w16cid:durableId="2058236789">
-    <w:abstractNumId w:val="4"/>
+    <w:abstractNumId w:val="5"/>
   </w:num>
   <w:num w:numId="2" w16cid:durableId="722561698">
     <w:abstractNumId w:val="1"/>
   </w:num>
   <w:num w:numId="3" w16cid:durableId="1772630276">
-    <w:abstractNumId w:val="2"/>
+    <w:abstractNumId w:val="3"/>
   </w:num>
   <w:num w:numId="4" w16cid:durableId="701442891">
     <w:abstractNumId w:val="0"/>
   </w:num>
   <w:num w:numId="5" w16cid:durableId="1189300026">
-    <w:abstractNumId w:val="3"/>
+    <w:abstractNumId w:val="4"/>
   </w:num>
   <w:num w:numId="6" w16cid:durableId="680357010">
-    <w:abstractNumId w:val="5"/>
+    <w:abstractNumId w:val="6"/>
+  </w:num>
+  <w:num w:numId="7" w16cid:durableId="1046678392">
+    <w:abstractNumId w:val="2"/>
   </w:num>
 </w:numbering>
 </file>

</xml_diff>

<commit_message>
Agrega columna 'day_of_week' y modifica change_log
</commit_message>
<xml_diff>
--- a/Documentacion/Entregables/Procesamiento de Datos.docx
+++ b/Documentacion/Entregables/Procesamiento de Datos.docx
@@ -81,47 +81,7 @@
           <w:szCs w:val="22"/>
           <w:lang w:val="es-CO"/>
         </w:rPr>
-        <w:t xml:space="preserve">. La fuente de datos se divide en 12 archivos fuente, en formato </w:t>
-      </w:r>
-      <w:proofErr w:type="spellStart"/>
-      <w:r>
-        <w:rPr>
-          <w:rFonts w:ascii="Arial" w:hAnsi="Arial" w:cs="Arial"/>
-          <w:sz w:val="22"/>
-          <w:szCs w:val="22"/>
-          <w:lang w:val="es-CO"/>
-        </w:rPr>
-        <w:t>csv</w:t>
-      </w:r>
-      <w:proofErr w:type="spellEnd"/>
-      <w:r>
-        <w:rPr>
-          <w:rFonts w:ascii="Arial" w:hAnsi="Arial" w:cs="Arial"/>
-          <w:sz w:val="22"/>
-          <w:szCs w:val="22"/>
-          <w:lang w:val="es-CO"/>
-        </w:rPr>
-        <w:t xml:space="preserve">, en su </w:t>
-      </w:r>
-      <w:proofErr w:type="spellStart"/>
-      <w:r>
-        <w:rPr>
-          <w:rFonts w:ascii="Arial" w:hAnsi="Arial" w:cs="Arial"/>
-          <w:sz w:val="22"/>
-          <w:szCs w:val="22"/>
-          <w:lang w:val="es-CO"/>
-        </w:rPr>
-        <w:t>totaliad</w:t>
-      </w:r>
-      <w:proofErr w:type="spellEnd"/>
-      <w:r>
-        <w:rPr>
-          <w:rFonts w:ascii="Arial" w:hAnsi="Arial" w:cs="Arial"/>
-          <w:sz w:val="22"/>
-          <w:szCs w:val="22"/>
-          <w:lang w:val="es-CO"/>
-        </w:rPr>
-        <w:t xml:space="preserve"> contienen 5743290 registros</w:t>
+        <w:t>. La fuente de datos se divide en 12 archivos fuente, en formato csv, en su totaliad contienen 5743290 registros</w:t>
       </w:r>
       <w:r>
         <w:rPr>
@@ -255,27 +215,7 @@
           <w:szCs w:val="22"/>
           <w:lang w:val="es-CO"/>
         </w:rPr>
-        <w:t xml:space="preserve">Para aplicar los temas vistos en el curso se utilizará Big </w:t>
-      </w:r>
-      <w:proofErr w:type="spellStart"/>
-      <w:r>
-        <w:rPr>
-          <w:rFonts w:ascii="Arial" w:hAnsi="Arial" w:cs="Arial"/>
-          <w:sz w:val="22"/>
-          <w:szCs w:val="22"/>
-          <w:lang w:val="es-CO"/>
-        </w:rPr>
-        <w:t>Query</w:t>
-      </w:r>
-      <w:proofErr w:type="spellEnd"/>
-      <w:r>
-        <w:rPr>
-          <w:rFonts w:ascii="Arial" w:hAnsi="Arial" w:cs="Arial"/>
-          <w:sz w:val="22"/>
-          <w:szCs w:val="22"/>
-          <w:lang w:val="es-CO"/>
-        </w:rPr>
-        <w:t xml:space="preserve"> como SGBD en su versión gratuita.</w:t>
+        <w:t>Para aplicar los temas vistos en el curso se utilizará Big Query como SGBD en su versión gratuita.</w:t>
       </w:r>
     </w:p>
     <w:p>
@@ -359,27 +299,7 @@
           <w:szCs w:val="22"/>
           <w:lang w:val="es-CO"/>
         </w:rPr>
-        <w:t xml:space="preserve">Debido a la gran cantidad de registros por archivo, en el preprocesamiento realizado en Excel solo se eliminarán registros que presenten atributos en blanco y que no se puedan completar con información propia del </w:t>
-      </w:r>
-      <w:proofErr w:type="spellStart"/>
-      <w:r>
-        <w:rPr>
-          <w:rFonts w:ascii="Arial" w:hAnsi="Arial" w:cs="Arial"/>
-          <w:sz w:val="22"/>
-          <w:szCs w:val="22"/>
-          <w:lang w:val="es-CO"/>
-        </w:rPr>
-        <w:t>dataset</w:t>
-      </w:r>
-      <w:proofErr w:type="spellEnd"/>
-      <w:r>
-        <w:rPr>
-          <w:rFonts w:ascii="Arial" w:hAnsi="Arial" w:cs="Arial"/>
-          <w:sz w:val="22"/>
-          <w:szCs w:val="22"/>
-          <w:lang w:val="es-CO"/>
-        </w:rPr>
-        <w:t>, siempre y cuando estos atributos sean vitales para el análisis.</w:t>
+        <w:t>Debido a la gran cantidad de registros por archivo, en el preprocesamiento realizado en Excel solo se eliminarán registros que presenten atributos en blanco y que no se puedan completar con información propia del dataset, siempre y cuando estos atributos sean vitales para el análisis.</w:t>
       </w:r>
     </w:p>
     <w:p>
@@ -400,27 +320,7 @@
           <w:szCs w:val="22"/>
           <w:lang w:val="es-CO"/>
         </w:rPr>
-        <w:t xml:space="preserve">Posteriormente se subirán los archivos a Big </w:t>
-      </w:r>
-      <w:proofErr w:type="spellStart"/>
-      <w:r>
-        <w:rPr>
-          <w:rFonts w:ascii="Arial" w:hAnsi="Arial" w:cs="Arial"/>
-          <w:sz w:val="22"/>
-          <w:szCs w:val="22"/>
-          <w:lang w:val="es-CO"/>
-        </w:rPr>
-        <w:t>Query</w:t>
-      </w:r>
-      <w:proofErr w:type="spellEnd"/>
-      <w:r>
-        <w:rPr>
-          <w:rFonts w:ascii="Arial" w:hAnsi="Arial" w:cs="Arial"/>
-          <w:sz w:val="22"/>
-          <w:szCs w:val="22"/>
-          <w:lang w:val="es-CO"/>
-        </w:rPr>
-        <w:t xml:space="preserve"> para el procesamiento final de los datos.</w:t>
+        <w:t>Posteriormente se subirán los archivos a Big Query para el procesamiento final de los datos.</w:t>
       </w:r>
     </w:p>
     <w:p>
@@ -448,76 +348,16 @@
           <w:szCs w:val="22"/>
           <w:lang w:val="es-CO"/>
         </w:rPr>
-        <w:t xml:space="preserve">las limitaciones de Big </w:t>
-      </w:r>
-      <w:proofErr w:type="spellStart"/>
-      <w:r>
-        <w:rPr>
-          <w:rFonts w:ascii="Arial" w:hAnsi="Arial" w:cs="Arial"/>
-          <w:sz w:val="22"/>
-          <w:szCs w:val="22"/>
-          <w:lang w:val="es-CO"/>
-        </w:rPr>
-        <w:t>Query</w:t>
-      </w:r>
-      <w:proofErr w:type="spellEnd"/>
-      <w:r>
-        <w:rPr>
-          <w:rFonts w:ascii="Arial" w:hAnsi="Arial" w:cs="Arial"/>
-          <w:sz w:val="22"/>
-          <w:szCs w:val="22"/>
-          <w:lang w:val="es-CO"/>
-        </w:rPr>
-        <w:t xml:space="preserve"> gratuito, las tablas generadas mediante archivos no pueden superar los 100 MB</w:t>
-      </w:r>
-      <w:r>
-        <w:rPr>
-          <w:rFonts w:ascii="Arial" w:hAnsi="Arial" w:cs="Arial"/>
-          <w:sz w:val="22"/>
-          <w:szCs w:val="22"/>
-          <w:lang w:val="es-CO"/>
-        </w:rPr>
-        <w:t xml:space="preserve">, afortunadamente para este caso, después del preprocesamiento, cada archivo tendrá un tamaño menor al del umbral, en caso de tener archivos con tamaño mayor a 100 MB sería necesario usar Google Cloud Storage para subir en un </w:t>
-      </w:r>
-      <w:proofErr w:type="spellStart"/>
-      <w:r>
-        <w:rPr>
-          <w:rFonts w:ascii="Arial" w:hAnsi="Arial" w:cs="Arial"/>
-          <w:sz w:val="22"/>
-          <w:szCs w:val="22"/>
-          <w:lang w:val="es-CO"/>
-        </w:rPr>
-        <w:t>bucket</w:t>
-      </w:r>
-      <w:proofErr w:type="spellEnd"/>
-      <w:r>
-        <w:rPr>
-          <w:rFonts w:ascii="Arial" w:hAnsi="Arial" w:cs="Arial"/>
-          <w:sz w:val="22"/>
-          <w:szCs w:val="22"/>
-          <w:lang w:val="es-CO"/>
-        </w:rPr>
-        <w:t xml:space="preserve"> todos los datos y luego ser utilizados en Big </w:t>
-      </w:r>
-      <w:proofErr w:type="spellStart"/>
-      <w:r>
-        <w:rPr>
-          <w:rFonts w:ascii="Arial" w:hAnsi="Arial" w:cs="Arial"/>
-          <w:sz w:val="22"/>
-          <w:szCs w:val="22"/>
-          <w:lang w:val="es-CO"/>
-        </w:rPr>
-        <w:t>Query</w:t>
-      </w:r>
-      <w:proofErr w:type="spellEnd"/>
-      <w:r>
-        <w:rPr>
-          <w:rFonts w:ascii="Arial" w:hAnsi="Arial" w:cs="Arial"/>
-          <w:sz w:val="22"/>
-          <w:szCs w:val="22"/>
-          <w:lang w:val="es-CO"/>
-        </w:rPr>
-        <w:t>.</w:t>
+        <w:t>las limitaciones de Big Query gratuito, las tablas generadas mediante archivos no pueden superar los 100 MB</w:t>
+      </w:r>
+      <w:r>
+        <w:rPr>
+          <w:rFonts w:ascii="Arial" w:hAnsi="Arial" w:cs="Arial"/>
+          <w:sz w:val="22"/>
+          <w:szCs w:val="22"/>
+          <w:lang w:val="es-CO"/>
+        </w:rPr>
+        <w:t>, afortunadamente para este caso, después del preprocesamiento, cada archivo tendrá un tamaño menor al del umbral, en caso de tener archivos con tamaño mayor a 100 MB sería necesario usar Google Cloud Storage para subir en un bucket todos los datos y luego ser utilizados en Big Query.</w:t>
       </w:r>
     </w:p>
     <w:p>
@@ -582,7 +422,6 @@
           <w:lang w:val="es-CO"/>
         </w:rPr>
       </w:pPr>
-      <w:proofErr w:type="spellStart"/>
       <w:r>
         <w:rPr>
           <w:rFonts w:ascii="Arial" w:hAnsi="Arial" w:cs="Arial"/>
@@ -592,7 +431,6 @@
         </w:rPr>
         <w:t>rideable_type</w:t>
       </w:r>
-      <w:proofErr w:type="spellEnd"/>
     </w:p>
     <w:p>
       <w:pPr>
@@ -608,7 +446,6 @@
           <w:lang w:val="es-CO"/>
         </w:rPr>
       </w:pPr>
-      <w:proofErr w:type="spellStart"/>
       <w:r>
         <w:rPr>
           <w:rFonts w:ascii="Arial" w:hAnsi="Arial" w:cs="Arial"/>
@@ -618,7 +455,6 @@
         </w:rPr>
         <w:t>started_at</w:t>
       </w:r>
-      <w:proofErr w:type="spellEnd"/>
     </w:p>
     <w:p>
       <w:pPr>
@@ -634,7 +470,6 @@
           <w:lang w:val="es-CO"/>
         </w:rPr>
       </w:pPr>
-      <w:proofErr w:type="spellStart"/>
       <w:r>
         <w:rPr>
           <w:rFonts w:ascii="Arial" w:hAnsi="Arial" w:cs="Arial"/>
@@ -644,7 +479,6 @@
         </w:rPr>
         <w:t>ended_at</w:t>
       </w:r>
-      <w:proofErr w:type="spellEnd"/>
     </w:p>
     <w:p>
       <w:pPr>
@@ -660,7 +494,6 @@
           <w:lang w:val="es-CO"/>
         </w:rPr>
       </w:pPr>
-      <w:proofErr w:type="spellStart"/>
       <w:r>
         <w:rPr>
           <w:rFonts w:ascii="Arial" w:hAnsi="Arial" w:cs="Arial"/>
@@ -670,7 +503,6 @@
         </w:rPr>
         <w:t>start_station_name</w:t>
       </w:r>
-      <w:proofErr w:type="spellEnd"/>
     </w:p>
     <w:p>
       <w:pPr>
@@ -686,7 +518,6 @@
           <w:lang w:val="es-CO"/>
         </w:rPr>
       </w:pPr>
-      <w:proofErr w:type="spellStart"/>
       <w:r>
         <w:rPr>
           <w:rFonts w:ascii="Arial" w:hAnsi="Arial" w:cs="Arial"/>
@@ -696,7 +527,6 @@
         </w:rPr>
         <w:t>start_station_id</w:t>
       </w:r>
-      <w:proofErr w:type="spellEnd"/>
     </w:p>
     <w:p>
       <w:pPr>
@@ -712,7 +542,6 @@
           <w:lang w:val="es-CO"/>
         </w:rPr>
       </w:pPr>
-      <w:proofErr w:type="spellStart"/>
       <w:r>
         <w:rPr>
           <w:rFonts w:ascii="Arial" w:hAnsi="Arial" w:cs="Arial"/>
@@ -722,7 +551,6 @@
         </w:rPr>
         <w:t>end_station_name</w:t>
       </w:r>
-      <w:proofErr w:type="spellEnd"/>
     </w:p>
     <w:p>
       <w:pPr>
@@ -738,7 +566,6 @@
           <w:lang w:val="es-CO"/>
         </w:rPr>
       </w:pPr>
-      <w:proofErr w:type="spellStart"/>
       <w:r>
         <w:rPr>
           <w:rFonts w:ascii="Arial" w:hAnsi="Arial" w:cs="Arial"/>
@@ -748,7 +575,6 @@
         </w:rPr>
         <w:t>end_station_id</w:t>
       </w:r>
-      <w:proofErr w:type="spellEnd"/>
     </w:p>
     <w:p>
       <w:pPr>
@@ -764,7 +590,6 @@
           <w:lang w:val="es-CO"/>
         </w:rPr>
       </w:pPr>
-      <w:proofErr w:type="spellStart"/>
       <w:r>
         <w:rPr>
           <w:rFonts w:ascii="Arial" w:hAnsi="Arial" w:cs="Arial"/>
@@ -774,7 +599,6 @@
         </w:rPr>
         <w:t>start_lat</w:t>
       </w:r>
-      <w:proofErr w:type="spellEnd"/>
     </w:p>
     <w:p>
       <w:pPr>
@@ -790,7 +614,6 @@
           <w:lang w:val="es-CO"/>
         </w:rPr>
       </w:pPr>
-      <w:proofErr w:type="spellStart"/>
       <w:r>
         <w:rPr>
           <w:rFonts w:ascii="Arial" w:hAnsi="Arial" w:cs="Arial"/>
@@ -800,7 +623,6 @@
         </w:rPr>
         <w:t>start_lng</w:t>
       </w:r>
-      <w:proofErr w:type="spellEnd"/>
     </w:p>
     <w:p>
       <w:pPr>
@@ -816,7 +638,6 @@
           <w:lang w:val="es-CO"/>
         </w:rPr>
       </w:pPr>
-      <w:proofErr w:type="spellStart"/>
       <w:r>
         <w:rPr>
           <w:rFonts w:ascii="Arial" w:hAnsi="Arial" w:cs="Arial"/>
@@ -826,7 +647,6 @@
         </w:rPr>
         <w:t>end_lat</w:t>
       </w:r>
-      <w:proofErr w:type="spellEnd"/>
     </w:p>
     <w:p>
       <w:pPr>
@@ -842,7 +662,6 @@
           <w:lang w:val="es-CO"/>
         </w:rPr>
       </w:pPr>
-      <w:proofErr w:type="spellStart"/>
       <w:r>
         <w:rPr>
           <w:rFonts w:ascii="Arial" w:hAnsi="Arial" w:cs="Arial"/>
@@ -852,7 +671,6 @@
         </w:rPr>
         <w:t>end_lng</w:t>
       </w:r>
-      <w:proofErr w:type="spellEnd"/>
     </w:p>
     <w:p>
       <w:pPr>
@@ -868,7 +686,6 @@
           <w:lang w:val="es-CO"/>
         </w:rPr>
       </w:pPr>
-      <w:proofErr w:type="spellStart"/>
       <w:r>
         <w:rPr>
           <w:rFonts w:ascii="Arial" w:hAnsi="Arial" w:cs="Arial"/>
@@ -878,7 +695,6 @@
         </w:rPr>
         <w:t>member_casual</w:t>
       </w:r>
-      <w:proofErr w:type="spellEnd"/>
     </w:p>
     <w:p>
       <w:pPr>
@@ -913,25 +729,14 @@
           <w:lang w:val="es-CO"/>
         </w:rPr>
       </w:pPr>
-      <w:proofErr w:type="spellStart"/>
-      <w:r>
-        <w:rPr>
-          <w:rFonts w:ascii="Arial" w:hAnsi="Arial" w:cs="Arial"/>
-          <w:sz w:val="22"/>
-          <w:szCs w:val="22"/>
-          <w:lang w:val="es-CO"/>
-        </w:rPr>
-        <w:t>ride_id</w:t>
-      </w:r>
-      <w:proofErr w:type="spellEnd"/>
-      <w:r>
-        <w:rPr>
-          <w:rFonts w:ascii="Arial" w:hAnsi="Arial" w:cs="Arial"/>
-          <w:sz w:val="22"/>
-          <w:szCs w:val="22"/>
-          <w:lang w:val="es-CO"/>
-        </w:rPr>
-        <w:t>: este atributo no aporta información valiosa ya que es la identificación individual del evento “viaje”, sería valioso si fuera la identificación del usuario, pero por protección de cada usuario esta información no está disponible ni se puede buscar o inferir.</w:t>
+      <w:r>
+        <w:rPr>
+          <w:rFonts w:ascii="Arial" w:hAnsi="Arial" w:cs="Arial"/>
+          <w:sz w:val="22"/>
+          <w:szCs w:val="22"/>
+          <w:lang w:val="es-CO"/>
+        </w:rPr>
+        <w:t>ride_id: este atributo no aporta información valiosa ya que es la identificación individual del evento “viaje”, sería valioso si fuera la identificación del usuario, pero por protección de cada usuario esta información no está disponible ni se puede buscar o inferir.</w:t>
       </w:r>
     </w:p>
     <w:p>
@@ -1069,27 +874,7 @@
           <w:szCs w:val="22"/>
           <w:lang w:val="es-CO"/>
         </w:rPr>
-        <w:t xml:space="preserve">Alguno de los atributos vitales para el análisis está en blanco y no se puede inferir desde el mismo </w:t>
-      </w:r>
-      <w:proofErr w:type="spellStart"/>
-      <w:r>
-        <w:rPr>
-          <w:rFonts w:ascii="Arial" w:hAnsi="Arial" w:cs="Arial"/>
-          <w:sz w:val="22"/>
-          <w:szCs w:val="22"/>
-          <w:lang w:val="es-CO"/>
-        </w:rPr>
-        <w:t>dataset</w:t>
-      </w:r>
-      <w:proofErr w:type="spellEnd"/>
-      <w:r>
-        <w:rPr>
-          <w:rFonts w:ascii="Arial" w:hAnsi="Arial" w:cs="Arial"/>
-          <w:sz w:val="22"/>
-          <w:szCs w:val="22"/>
-          <w:lang w:val="es-CO"/>
-        </w:rPr>
-        <w:t>.</w:t>
+        <w:t>Alguno de los atributos vitales para el análisis está en blanco y no se puede inferir desde el mismo dataset.</w:t>
       </w:r>
     </w:p>
     <w:p>
@@ -1162,7 +947,6 @@
           <w:lang w:val="es-CO"/>
         </w:rPr>
       </w:pPr>
-      <w:proofErr w:type="spellStart"/>
       <w:r>
         <w:rPr>
           <w:rFonts w:ascii="Arial" w:hAnsi="Arial" w:cs="Arial"/>
@@ -1172,7 +956,6 @@
         </w:rPr>
         <w:t>start_station_name</w:t>
       </w:r>
-      <w:proofErr w:type="spellEnd"/>
     </w:p>
     <w:p>
       <w:pPr>
@@ -1188,7 +971,6 @@
           <w:lang w:val="es-CO"/>
         </w:rPr>
       </w:pPr>
-      <w:proofErr w:type="spellStart"/>
       <w:r>
         <w:rPr>
           <w:rFonts w:ascii="Arial" w:hAnsi="Arial" w:cs="Arial"/>
@@ -1198,7 +980,6 @@
         </w:rPr>
         <w:t>start_station_id</w:t>
       </w:r>
-      <w:proofErr w:type="spellEnd"/>
     </w:p>
     <w:p>
       <w:pPr>
@@ -1214,7 +995,6 @@
           <w:lang w:val="es-CO"/>
         </w:rPr>
       </w:pPr>
-      <w:proofErr w:type="spellStart"/>
       <w:r>
         <w:rPr>
           <w:rFonts w:ascii="Arial" w:hAnsi="Arial" w:cs="Arial"/>
@@ -1224,7 +1004,6 @@
         </w:rPr>
         <w:t>end_station_name</w:t>
       </w:r>
-      <w:proofErr w:type="spellEnd"/>
     </w:p>
     <w:p>
       <w:pPr>
@@ -1240,7 +1019,6 @@
           <w:lang w:val="es-CO"/>
         </w:rPr>
       </w:pPr>
-      <w:proofErr w:type="spellStart"/>
       <w:r>
         <w:rPr>
           <w:rFonts w:ascii="Arial" w:hAnsi="Arial" w:cs="Arial"/>
@@ -1250,45 +1028,24 @@
         </w:rPr>
         <w:t>end_station_id</w:t>
       </w:r>
-      <w:proofErr w:type="spellEnd"/>
-    </w:p>
-    <w:p>
-      <w:pPr>
-        <w:rPr>
-          <w:rFonts w:ascii="Arial" w:hAnsi="Arial" w:cs="Arial"/>
-          <w:sz w:val="22"/>
-          <w:szCs w:val="22"/>
-          <w:lang w:val="es-CO"/>
-        </w:rPr>
-      </w:pPr>
-      <w:r>
-        <w:rPr>
-          <w:rFonts w:ascii="Arial" w:hAnsi="Arial" w:cs="Arial"/>
-          <w:sz w:val="22"/>
-          <w:szCs w:val="22"/>
-          <w:lang w:val="es-CO"/>
-        </w:rPr>
-        <w:t xml:space="preserve">Puesto que tanto el nombre como el id se pueden inferir del mismo </w:t>
-      </w:r>
-      <w:proofErr w:type="spellStart"/>
-      <w:r>
-        <w:rPr>
-          <w:rFonts w:ascii="Arial" w:hAnsi="Arial" w:cs="Arial"/>
-          <w:sz w:val="22"/>
-          <w:szCs w:val="22"/>
-          <w:lang w:val="es-CO"/>
-        </w:rPr>
-        <w:t>dataset</w:t>
-      </w:r>
-      <w:proofErr w:type="spellEnd"/>
-      <w:r>
-        <w:rPr>
-          <w:rFonts w:ascii="Arial" w:hAnsi="Arial" w:cs="Arial"/>
-          <w:sz w:val="22"/>
-          <w:szCs w:val="22"/>
-          <w:lang w:val="es-CO"/>
-        </w:rPr>
-        <w:t>, solo se eliminarán los registros que cumplan con alguna de las siguientes subreglas:</w:t>
+    </w:p>
+    <w:p>
+      <w:pPr>
+        <w:rPr>
+          <w:rFonts w:ascii="Arial" w:hAnsi="Arial" w:cs="Arial"/>
+          <w:sz w:val="22"/>
+          <w:szCs w:val="22"/>
+          <w:lang w:val="es-CO"/>
+        </w:rPr>
+      </w:pPr>
+      <w:r>
+        <w:rPr>
+          <w:rFonts w:ascii="Arial" w:hAnsi="Arial" w:cs="Arial"/>
+          <w:sz w:val="22"/>
+          <w:szCs w:val="22"/>
+          <w:lang w:val="es-CO"/>
+        </w:rPr>
+        <w:t>Puesto que tanto el nombre como el id se pueden inferir del mismo dataset, solo se eliminarán los registros que cumplan con alguna de las siguientes subreglas:</w:t>
       </w:r>
     </w:p>
     <w:p>
@@ -1310,43 +1067,7 @@
           <w:sz w:val="22"/>
           <w:szCs w:val="22"/>
         </w:rPr>
-        <w:t xml:space="preserve">El </w:t>
-      </w:r>
-      <w:proofErr w:type="spellStart"/>
-      <w:r>
-        <w:rPr>
-          <w:rFonts w:ascii="Arial" w:hAnsi="Arial" w:cs="Arial"/>
-          <w:sz w:val="22"/>
-          <w:szCs w:val="22"/>
-        </w:rPr>
-        <w:t>registro</w:t>
-      </w:r>
-      <w:proofErr w:type="spellEnd"/>
-      <w:r>
-        <w:rPr>
-          <w:rFonts w:ascii="Arial" w:hAnsi="Arial" w:cs="Arial"/>
-          <w:sz w:val="22"/>
-          <w:szCs w:val="22"/>
-        </w:rPr>
-        <w:t xml:space="preserve"> no </w:t>
-      </w:r>
-      <w:proofErr w:type="spellStart"/>
-      <w:r>
-        <w:rPr>
-          <w:rFonts w:ascii="Arial" w:hAnsi="Arial" w:cs="Arial"/>
-          <w:sz w:val="22"/>
-          <w:szCs w:val="22"/>
-        </w:rPr>
-        <w:t>tiene</w:t>
-      </w:r>
-      <w:proofErr w:type="spellEnd"/>
-      <w:r>
-        <w:rPr>
-          <w:rFonts w:ascii="Arial" w:hAnsi="Arial" w:cs="Arial"/>
-          <w:sz w:val="22"/>
-          <w:szCs w:val="22"/>
-        </w:rPr>
-        <w:t xml:space="preserve"> </w:t>
+        <w:t xml:space="preserve">El registro no tiene </w:t>
       </w:r>
       <w:r>
         <w:rPr>
@@ -1356,7 +1077,6 @@
         </w:rPr>
         <w:t>“</w:t>
       </w:r>
-      <w:proofErr w:type="spellStart"/>
       <w:r>
         <w:rPr>
           <w:rFonts w:ascii="Arial" w:hAnsi="Arial" w:cs="Arial"/>
@@ -1365,7 +1085,6 @@
         </w:rPr>
         <w:t>start_station_name</w:t>
       </w:r>
-      <w:proofErr w:type="spellEnd"/>
       <w:r>
         <w:rPr>
           <w:rFonts w:ascii="Arial" w:hAnsi="Arial" w:cs="Arial"/>
@@ -1380,25 +1099,7 @@
           <w:sz w:val="22"/>
           <w:szCs w:val="22"/>
         </w:rPr>
-        <w:t xml:space="preserve"> y no </w:t>
-      </w:r>
-      <w:proofErr w:type="spellStart"/>
-      <w:r>
-        <w:rPr>
-          <w:rFonts w:ascii="Arial" w:hAnsi="Arial" w:cs="Arial"/>
-          <w:sz w:val="22"/>
-          <w:szCs w:val="22"/>
-        </w:rPr>
-        <w:t>tiene</w:t>
-      </w:r>
-      <w:proofErr w:type="spellEnd"/>
-      <w:r>
-        <w:rPr>
-          <w:rFonts w:ascii="Arial" w:hAnsi="Arial" w:cs="Arial"/>
-          <w:sz w:val="22"/>
-          <w:szCs w:val="22"/>
-        </w:rPr>
-        <w:t xml:space="preserve"> </w:t>
+        <w:t xml:space="preserve"> y no tiene </w:t>
       </w:r>
       <w:r>
         <w:rPr>
@@ -1408,7 +1109,6 @@
         </w:rPr>
         <w:t>“</w:t>
       </w:r>
-      <w:proofErr w:type="spellStart"/>
       <w:r>
         <w:rPr>
           <w:rFonts w:ascii="Arial" w:hAnsi="Arial" w:cs="Arial"/>
@@ -1423,16 +1123,7 @@
           <w:sz w:val="22"/>
           <w:szCs w:val="22"/>
         </w:rPr>
-        <w:t>d</w:t>
-      </w:r>
-      <w:proofErr w:type="spellEnd"/>
-      <w:r>
-        <w:rPr>
-          <w:rFonts w:ascii="Arial" w:hAnsi="Arial" w:cs="Arial"/>
-          <w:sz w:val="22"/>
-          <w:szCs w:val="22"/>
-        </w:rPr>
-        <w:t>”.</w:t>
+        <w:t>d”.</w:t>
       </w:r>
     </w:p>
     <w:p>
@@ -1456,56 +1147,16 @@
           <w:szCs w:val="22"/>
           <w:lang w:val="es-CO"/>
         </w:rPr>
-        <w:t>El registro no tiene “</w:t>
-      </w:r>
-      <w:proofErr w:type="spellStart"/>
-      <w:r>
-        <w:rPr>
-          <w:rFonts w:ascii="Arial" w:hAnsi="Arial" w:cs="Arial"/>
-          <w:sz w:val="22"/>
-          <w:szCs w:val="22"/>
-          <w:lang w:val="es-CO"/>
-        </w:rPr>
-        <w:t>e</w:t>
-      </w:r>
-      <w:r>
-        <w:rPr>
-          <w:rFonts w:ascii="Arial" w:hAnsi="Arial" w:cs="Arial"/>
-          <w:sz w:val="22"/>
-          <w:szCs w:val="22"/>
-          <w:lang w:val="es-CO"/>
-        </w:rPr>
-        <w:t>nd_station_name</w:t>
-      </w:r>
-      <w:proofErr w:type="spellEnd"/>
-      <w:r>
-        <w:rPr>
-          <w:rFonts w:ascii="Arial" w:hAnsi="Arial" w:cs="Arial"/>
-          <w:sz w:val="22"/>
-          <w:szCs w:val="22"/>
-          <w:lang w:val="es-CO"/>
-        </w:rPr>
-        <w:t>” y no tiene “</w:t>
-      </w:r>
-      <w:proofErr w:type="spellStart"/>
-      <w:r>
-        <w:rPr>
-          <w:rFonts w:ascii="Arial" w:hAnsi="Arial" w:cs="Arial"/>
-          <w:sz w:val="22"/>
-          <w:szCs w:val="22"/>
-          <w:lang w:val="es-CO"/>
-        </w:rPr>
-        <w:t>end_station_id</w:t>
-      </w:r>
-      <w:proofErr w:type="spellEnd"/>
-      <w:r>
-        <w:rPr>
-          <w:rFonts w:ascii="Arial" w:hAnsi="Arial" w:cs="Arial"/>
-          <w:sz w:val="22"/>
-          <w:szCs w:val="22"/>
-          <w:lang w:val="es-CO"/>
-        </w:rPr>
-        <w:t>”.</w:t>
+        <w:t>El registro no tiene “e</w:t>
+      </w:r>
+      <w:r>
+        <w:rPr>
+          <w:rFonts w:ascii="Arial" w:hAnsi="Arial" w:cs="Arial"/>
+          <w:sz w:val="22"/>
+          <w:szCs w:val="22"/>
+          <w:lang w:val="es-CO"/>
+        </w:rPr>
+        <w:t>nd_station_name” y no tiene “end_station_id”.</w:t>
       </w:r>
     </w:p>
     <w:p>
@@ -1685,187 +1336,7 @@
           <w:szCs w:val="22"/>
           <w:lang w:val="es-CO"/>
         </w:rPr>
-        <w:t>Mediante el filtrado de datos en Excel, se buscaron registros que aún tuvieran alguno de los campos “</w:t>
-      </w:r>
-      <w:proofErr w:type="spellStart"/>
-      <w:r>
-        <w:rPr>
-          <w:rFonts w:ascii="Arial" w:hAnsi="Arial" w:cs="Arial"/>
-          <w:sz w:val="22"/>
-          <w:szCs w:val="22"/>
-          <w:lang w:val="es-CO"/>
-        </w:rPr>
-        <w:t>start_station_name</w:t>
-      </w:r>
-      <w:proofErr w:type="spellEnd"/>
-      <w:r>
-        <w:rPr>
-          <w:rFonts w:ascii="Arial" w:hAnsi="Arial" w:cs="Arial"/>
-          <w:sz w:val="22"/>
-          <w:szCs w:val="22"/>
-          <w:lang w:val="es-CO"/>
-        </w:rPr>
-        <w:t>”, “</w:t>
-      </w:r>
-      <w:proofErr w:type="spellStart"/>
-      <w:r>
-        <w:rPr>
-          <w:rFonts w:ascii="Arial" w:hAnsi="Arial" w:cs="Arial"/>
-          <w:sz w:val="22"/>
-          <w:szCs w:val="22"/>
-          <w:lang w:val="es-CO"/>
-        </w:rPr>
-        <w:t>start_station_id</w:t>
-      </w:r>
-      <w:proofErr w:type="spellEnd"/>
-      <w:r>
-        <w:rPr>
-          <w:rFonts w:ascii="Arial" w:hAnsi="Arial" w:cs="Arial"/>
-          <w:sz w:val="22"/>
-          <w:szCs w:val="22"/>
-          <w:lang w:val="es-CO"/>
-        </w:rPr>
-        <w:t>”, “</w:t>
-      </w:r>
-      <w:proofErr w:type="spellStart"/>
-      <w:r>
-        <w:rPr>
-          <w:rFonts w:ascii="Arial" w:hAnsi="Arial" w:cs="Arial"/>
-          <w:sz w:val="22"/>
-          <w:szCs w:val="22"/>
-          <w:lang w:val="es-CO"/>
-        </w:rPr>
-        <w:t>end_station_name</w:t>
-      </w:r>
-      <w:proofErr w:type="spellEnd"/>
-      <w:r>
-        <w:rPr>
-          <w:rFonts w:ascii="Arial" w:hAnsi="Arial" w:cs="Arial"/>
-          <w:sz w:val="22"/>
-          <w:szCs w:val="22"/>
-          <w:lang w:val="es-CO"/>
-        </w:rPr>
-        <w:t>”, o “</w:t>
-      </w:r>
-      <w:proofErr w:type="spellStart"/>
-      <w:r>
-        <w:rPr>
-          <w:rFonts w:ascii="Arial" w:hAnsi="Arial" w:cs="Arial"/>
-          <w:sz w:val="22"/>
-          <w:szCs w:val="22"/>
-          <w:lang w:val="es-CO"/>
-        </w:rPr>
-        <w:t>end_station_id</w:t>
-      </w:r>
-      <w:proofErr w:type="spellEnd"/>
-      <w:r>
-        <w:rPr>
-          <w:rFonts w:ascii="Arial" w:hAnsi="Arial" w:cs="Arial"/>
-          <w:sz w:val="22"/>
-          <w:szCs w:val="22"/>
-          <w:lang w:val="es-CO"/>
-        </w:rPr>
-        <w:t xml:space="preserve">” en blanco, en este caso no quedaban registros con valores en blanco, en caso de que los hubiera, se deberían completar utilizando la función </w:t>
-      </w:r>
-      <w:proofErr w:type="spellStart"/>
-      <w:r>
-        <w:rPr>
-          <w:rFonts w:ascii="Arial" w:hAnsi="Arial" w:cs="Arial"/>
-          <w:sz w:val="22"/>
-          <w:szCs w:val="22"/>
-          <w:lang w:val="es-CO"/>
-        </w:rPr>
-        <w:t>Vlookup</w:t>
-      </w:r>
-      <w:proofErr w:type="spellEnd"/>
-      <w:r>
-        <w:rPr>
-          <w:rFonts w:ascii="Arial" w:hAnsi="Arial" w:cs="Arial"/>
-          <w:sz w:val="22"/>
-          <w:szCs w:val="22"/>
-          <w:lang w:val="es-CO"/>
-        </w:rPr>
-        <w:t>, para los datos de estación de inicio del viaje se realizaría entre los campos “</w:t>
-      </w:r>
-      <w:proofErr w:type="spellStart"/>
-      <w:r>
-        <w:rPr>
-          <w:rFonts w:ascii="Arial" w:hAnsi="Arial" w:cs="Arial"/>
-          <w:sz w:val="22"/>
-          <w:szCs w:val="22"/>
-          <w:lang w:val="es-CO"/>
-        </w:rPr>
-        <w:t>start_station_name</w:t>
-      </w:r>
-      <w:proofErr w:type="spellEnd"/>
-      <w:r>
-        <w:rPr>
-          <w:rFonts w:ascii="Arial" w:hAnsi="Arial" w:cs="Arial"/>
-          <w:sz w:val="22"/>
-          <w:szCs w:val="22"/>
-          <w:lang w:val="es-CO"/>
-        </w:rPr>
-        <w:t>” y “</w:t>
-      </w:r>
-      <w:proofErr w:type="spellStart"/>
-      <w:r>
-        <w:rPr>
-          <w:rFonts w:ascii="Arial" w:hAnsi="Arial" w:cs="Arial"/>
-          <w:sz w:val="22"/>
-          <w:szCs w:val="22"/>
-          <w:lang w:val="es-CO"/>
-        </w:rPr>
-        <w:t>start_station_id</w:t>
-      </w:r>
-      <w:proofErr w:type="spellEnd"/>
-      <w:r>
-        <w:rPr>
-          <w:rFonts w:ascii="Arial" w:hAnsi="Arial" w:cs="Arial"/>
-          <w:sz w:val="22"/>
-          <w:szCs w:val="22"/>
-          <w:lang w:val="es-CO"/>
-        </w:rPr>
-        <w:t>”, y para los datos de estación de fin del viaje se realizaría entre los campos “</w:t>
-      </w:r>
-      <w:proofErr w:type="spellStart"/>
-      <w:r>
-        <w:rPr>
-          <w:rFonts w:ascii="Arial" w:hAnsi="Arial" w:cs="Arial"/>
-          <w:sz w:val="22"/>
-          <w:szCs w:val="22"/>
-          <w:lang w:val="es-CO"/>
-        </w:rPr>
-        <w:t>end_station_name</w:t>
-      </w:r>
-      <w:proofErr w:type="spellEnd"/>
-      <w:r>
-        <w:rPr>
-          <w:rFonts w:ascii="Arial" w:hAnsi="Arial" w:cs="Arial"/>
-          <w:sz w:val="22"/>
-          <w:szCs w:val="22"/>
-          <w:lang w:val="es-CO"/>
-        </w:rPr>
-        <w:t>” y “</w:t>
-      </w:r>
-      <w:proofErr w:type="spellStart"/>
-      <w:r>
-        <w:rPr>
-          <w:rFonts w:ascii="Arial" w:hAnsi="Arial" w:cs="Arial"/>
-          <w:sz w:val="22"/>
-          <w:szCs w:val="22"/>
-          <w:lang w:val="es-CO"/>
-        </w:rPr>
-        <w:t>end_station_id</w:t>
-      </w:r>
-      <w:proofErr w:type="spellEnd"/>
-      <w:r>
-        <w:rPr>
-          <w:rFonts w:ascii="Arial" w:hAnsi="Arial" w:cs="Arial"/>
-          <w:sz w:val="22"/>
-          <w:szCs w:val="22"/>
-          <w:lang w:val="es-CO"/>
-        </w:rPr>
-        <w:t>”.</w:t>
+        <w:t>Mediante el filtrado de datos en Excel, se buscaron registros que aún tuvieran alguno de los campos “start_station_name”, “start_station_id”, “end_station_name”, o “end_station_id” en blanco, en este caso no quedaban registros con valores en blanco, en caso de que los hubiera, se deberían completar utilizando la función Vlookup, para los datos de estación de inicio del viaje se realizaría entre los campos “start_station_name” y “start_station_id”, y para los datos de estación de fin del viaje se realizaría entre los campos “end_station_name” y “end_station_id”.</w:t>
       </w:r>
     </w:p>
     <w:p>
@@ -1936,27 +1407,7 @@
           <w:szCs w:val="22"/>
           <w:lang w:val="es-CO"/>
         </w:rPr>
-        <w:t xml:space="preserve">Para hacer el análisis completo y de manera más rápida, se agregarán un par de columnas al </w:t>
-      </w:r>
-      <w:proofErr w:type="spellStart"/>
-      <w:r>
-        <w:rPr>
-          <w:rFonts w:ascii="Arial" w:hAnsi="Arial" w:cs="Arial"/>
-          <w:sz w:val="22"/>
-          <w:szCs w:val="22"/>
-          <w:lang w:val="es-CO"/>
-        </w:rPr>
-        <w:t>dataset</w:t>
-      </w:r>
-      <w:proofErr w:type="spellEnd"/>
-      <w:r>
-        <w:rPr>
-          <w:rFonts w:ascii="Arial" w:hAnsi="Arial" w:cs="Arial"/>
-          <w:sz w:val="22"/>
-          <w:szCs w:val="22"/>
-          <w:lang w:val="es-CO"/>
-        </w:rPr>
-        <w:t>, las cuales serán:</w:t>
+        <w:t>Para hacer el análisis completo y de manera más rápida, se agregarán un par de columnas al dataset, las cuales serán:</w:t>
       </w:r>
     </w:p>
     <w:p>
@@ -1973,25 +1424,14 @@
           <w:lang w:val="es-CO"/>
         </w:rPr>
       </w:pPr>
-      <w:proofErr w:type="spellStart"/>
-      <w:r>
-        <w:rPr>
-          <w:rFonts w:ascii="Arial" w:hAnsi="Arial" w:cs="Arial"/>
-          <w:sz w:val="22"/>
-          <w:szCs w:val="22"/>
-          <w:lang w:val="es-CO"/>
-        </w:rPr>
-        <w:t>ride_length</w:t>
-      </w:r>
-      <w:proofErr w:type="spellEnd"/>
-      <w:r>
-        <w:rPr>
-          <w:rFonts w:ascii="Arial" w:hAnsi="Arial" w:cs="Arial"/>
-          <w:sz w:val="22"/>
-          <w:szCs w:val="22"/>
-          <w:lang w:val="es-CO"/>
-        </w:rPr>
-        <w:t>: Muestra el tiempo del viaje en formato de hora HH:MM:SS.</w:t>
+      <w:r>
+        <w:rPr>
+          <w:rFonts w:ascii="Arial" w:hAnsi="Arial" w:cs="Arial"/>
+          <w:sz w:val="22"/>
+          <w:szCs w:val="22"/>
+          <w:lang w:val="es-CO"/>
+        </w:rPr>
+        <w:t>ride_length: Muestra el tiempo del viaje en formato de hora HH:MM:SS.</w:t>
       </w:r>
     </w:p>
     <w:p>
@@ -2008,25 +1448,14 @@
           <w:lang w:val="es-CO"/>
         </w:rPr>
       </w:pPr>
-      <w:proofErr w:type="spellStart"/>
-      <w:r>
-        <w:rPr>
-          <w:rFonts w:ascii="Arial" w:hAnsi="Arial" w:cs="Arial"/>
-          <w:sz w:val="22"/>
-          <w:szCs w:val="22"/>
-          <w:lang w:val="es-CO"/>
-        </w:rPr>
-        <w:t>day_of_week</w:t>
-      </w:r>
-      <w:proofErr w:type="spellEnd"/>
-      <w:r>
-        <w:rPr>
-          <w:rFonts w:ascii="Arial" w:hAnsi="Arial" w:cs="Arial"/>
-          <w:sz w:val="22"/>
-          <w:szCs w:val="22"/>
-          <w:lang w:val="es-CO"/>
-        </w:rPr>
-        <w:t>: Muestra el día de</w:t>
+      <w:r>
+        <w:rPr>
+          <w:rFonts w:ascii="Arial" w:hAnsi="Arial" w:cs="Arial"/>
+          <w:sz w:val="22"/>
+          <w:szCs w:val="22"/>
+          <w:lang w:val="es-CO"/>
+        </w:rPr>
+        <w:t>day_of_week: Muestra el día de</w:t>
       </w:r>
       <w:r>
         <w:rPr>
@@ -2064,106 +1493,26 @@
           <w:szCs w:val="22"/>
           <w:lang w:val="es-CO"/>
         </w:rPr>
-        <w:t>Adición columna “</w:t>
-      </w:r>
-      <w:proofErr w:type="spellStart"/>
-      <w:r>
-        <w:rPr>
-          <w:rFonts w:ascii="Arial" w:hAnsi="Arial" w:cs="Arial"/>
-          <w:sz w:val="22"/>
-          <w:szCs w:val="22"/>
-          <w:lang w:val="es-CO"/>
-        </w:rPr>
-        <w:t>ride_length</w:t>
-      </w:r>
-      <w:proofErr w:type="spellEnd"/>
-      <w:r>
-        <w:rPr>
-          <w:rFonts w:ascii="Arial" w:hAnsi="Arial" w:cs="Arial"/>
-          <w:sz w:val="22"/>
-          <w:szCs w:val="22"/>
-          <w:lang w:val="es-CO"/>
-        </w:rPr>
-        <w:t>”</w:t>
-      </w:r>
-    </w:p>
-    <w:p>
-      <w:pPr>
-        <w:rPr>
-          <w:rFonts w:ascii="Arial" w:hAnsi="Arial" w:cs="Arial"/>
-          <w:sz w:val="22"/>
-          <w:szCs w:val="22"/>
-          <w:lang w:val="es-CO"/>
-        </w:rPr>
-      </w:pPr>
-      <w:r>
-        <w:rPr>
-          <w:rFonts w:ascii="Arial" w:hAnsi="Arial" w:cs="Arial"/>
-          <w:sz w:val="22"/>
-          <w:szCs w:val="22"/>
-          <w:lang w:val="es-CO"/>
-        </w:rPr>
-        <w:t>Esta columna muestra el tiempo transcurrido durante el viaje, y se calcula restando la columna “</w:t>
-      </w:r>
-      <w:proofErr w:type="spellStart"/>
-      <w:r>
-        <w:rPr>
-          <w:rFonts w:ascii="Arial" w:hAnsi="Arial" w:cs="Arial"/>
-          <w:sz w:val="22"/>
-          <w:szCs w:val="22"/>
-          <w:lang w:val="es-CO"/>
-        </w:rPr>
-        <w:t>started_at</w:t>
-      </w:r>
-      <w:proofErr w:type="spellEnd"/>
-      <w:r>
-        <w:rPr>
-          <w:rFonts w:ascii="Arial" w:hAnsi="Arial" w:cs="Arial"/>
-          <w:sz w:val="22"/>
-          <w:szCs w:val="22"/>
-          <w:lang w:val="es-CO"/>
-        </w:rPr>
-        <w:t>” de la columna “</w:t>
-      </w:r>
-      <w:proofErr w:type="spellStart"/>
-      <w:r>
-        <w:rPr>
-          <w:rFonts w:ascii="Arial" w:hAnsi="Arial" w:cs="Arial"/>
-          <w:sz w:val="22"/>
-          <w:szCs w:val="22"/>
-          <w:lang w:val="es-CO"/>
-        </w:rPr>
-        <w:t>ended_at</w:t>
-      </w:r>
-      <w:proofErr w:type="spellEnd"/>
-      <w:r>
-        <w:rPr>
-          <w:rFonts w:ascii="Arial" w:hAnsi="Arial" w:cs="Arial"/>
-          <w:sz w:val="22"/>
-          <w:szCs w:val="22"/>
-          <w:lang w:val="es-CO"/>
-        </w:rPr>
-        <w:t>”, luego se aplica formato de hora HH:</w:t>
-      </w:r>
-      <w:proofErr w:type="gramStart"/>
-      <w:r>
-        <w:rPr>
-          <w:rFonts w:ascii="Arial" w:hAnsi="Arial" w:cs="Arial"/>
-          <w:sz w:val="22"/>
-          <w:szCs w:val="22"/>
-          <w:lang w:val="es-CO"/>
-        </w:rPr>
-        <w:t>MM:SS</w:t>
-      </w:r>
-      <w:proofErr w:type="gramEnd"/>
-      <w:r>
-        <w:rPr>
-          <w:rFonts w:ascii="Arial" w:hAnsi="Arial" w:cs="Arial"/>
-          <w:sz w:val="22"/>
-          <w:szCs w:val="22"/>
-          <w:lang w:val="es-CO"/>
-        </w:rPr>
-        <w:t xml:space="preserve"> (37:30:55).</w:t>
+        <w:t>Adición columna “ride_length”</w:t>
+      </w:r>
+    </w:p>
+    <w:p>
+      <w:pPr>
+        <w:rPr>
+          <w:rFonts w:ascii="Arial" w:hAnsi="Arial" w:cs="Arial"/>
+          <w:sz w:val="22"/>
+          <w:szCs w:val="22"/>
+          <w:lang w:val="es-CO"/>
+        </w:rPr>
+      </w:pPr>
+      <w:r>
+        <w:rPr>
+          <w:rFonts w:ascii="Arial" w:hAnsi="Arial" w:cs="Arial"/>
+          <w:sz w:val="22"/>
+          <w:szCs w:val="22"/>
+          <w:lang w:val="es-CO"/>
+        </w:rPr>
+        <w:t>Esta columna muestra el tiempo transcurrido durante el viaje, y se calcula restando la columna “started_at” de la columna “ended_at”, luego se aplica formato de hora HH:MM:SS (37:30:55).</w:t>
       </w:r>
     </w:p>
     <w:p>
@@ -2285,6 +1634,293 @@
             </a:graphic>
           </wp:inline>
         </w:drawing>
+      </w:r>
+    </w:p>
+    <w:p>
+      <w:pPr>
+        <w:rPr>
+          <w:rFonts w:ascii="Arial" w:hAnsi="Arial" w:cs="Arial"/>
+          <w:sz w:val="22"/>
+          <w:szCs w:val="22"/>
+          <w:lang w:val="es-CO"/>
+        </w:rPr>
+      </w:pPr>
+    </w:p>
+    <w:p>
+      <w:pPr>
+        <w:rPr>
+          <w:rFonts w:ascii="Arial" w:hAnsi="Arial" w:cs="Arial"/>
+          <w:sz w:val="22"/>
+          <w:szCs w:val="22"/>
+          <w:lang w:val="es-CO"/>
+        </w:rPr>
+      </w:pPr>
+    </w:p>
+    <w:p>
+      <w:pPr>
+        <w:rPr>
+          <w:rFonts w:ascii="Arial" w:hAnsi="Arial" w:cs="Arial"/>
+          <w:sz w:val="22"/>
+          <w:szCs w:val="22"/>
+        </w:rPr>
+      </w:pPr>
+      <w:r>
+        <w:rPr>
+          <w:rFonts w:ascii="Arial" w:hAnsi="Arial" w:cs="Arial"/>
+          <w:sz w:val="22"/>
+          <w:szCs w:val="22"/>
+        </w:rPr>
+        <w:lastRenderedPageBreak/>
+        <w:t>Adición columna “day_of_week”</w:t>
+      </w:r>
+    </w:p>
+    <w:p>
+      <w:pPr>
+        <w:rPr>
+          <w:rFonts w:ascii="Arial" w:hAnsi="Arial" w:cs="Arial"/>
+          <w:sz w:val="22"/>
+          <w:szCs w:val="22"/>
+          <w:lang w:val="es-CO"/>
+        </w:rPr>
+      </w:pPr>
+      <w:r>
+        <w:rPr>
+          <w:rFonts w:ascii="Arial" w:hAnsi="Arial" w:cs="Arial"/>
+          <w:sz w:val="22"/>
+          <w:szCs w:val="22"/>
+          <w:lang w:val="es-CO"/>
+        </w:rPr>
+        <w:t>Esta columna muestra el día d</w:t>
+      </w:r>
+      <w:r>
+        <w:rPr>
+          <w:rFonts w:ascii="Arial" w:hAnsi="Arial" w:cs="Arial"/>
+          <w:sz w:val="22"/>
+          <w:szCs w:val="22"/>
+          <w:lang w:val="es-CO"/>
+        </w:rPr>
+        <w:t xml:space="preserve">e la semana en la que se realizó el viaje, donde </w:t>
+      </w:r>
+      <w:r>
+        <w:rPr>
+          <w:rFonts w:ascii="Arial" w:hAnsi="Arial" w:cs="Arial"/>
+          <w:sz w:val="22"/>
+          <w:szCs w:val="22"/>
+          <w:lang w:val="es-CO"/>
+        </w:rPr>
+        <w:t>domingo</w:t>
+      </w:r>
+      <w:r>
+        <w:rPr>
+          <w:rFonts w:ascii="Arial" w:hAnsi="Arial" w:cs="Arial"/>
+          <w:sz w:val="22"/>
+          <w:szCs w:val="22"/>
+          <w:lang w:val="es-CO"/>
+        </w:rPr>
+        <w:t xml:space="preserve">:1 y </w:t>
+      </w:r>
+      <w:r>
+        <w:rPr>
+          <w:rFonts w:ascii="Arial" w:hAnsi="Arial" w:cs="Arial"/>
+          <w:sz w:val="22"/>
+          <w:szCs w:val="22"/>
+          <w:lang w:val="es-CO"/>
+        </w:rPr>
+        <w:t>sabado</w:t>
+      </w:r>
+      <w:r>
+        <w:rPr>
+          <w:rFonts w:ascii="Arial" w:hAnsi="Arial" w:cs="Arial"/>
+          <w:sz w:val="22"/>
+          <w:szCs w:val="22"/>
+          <w:lang w:val="es-CO"/>
+        </w:rPr>
+        <w:t xml:space="preserve">:7, se utiliza la función “diasem” sobre el campo “started_at” y en formato de celda </w:t>
+      </w:r>
+      <w:r>
+        <w:rPr>
+          <w:rFonts w:ascii="Arial" w:hAnsi="Arial" w:cs="Arial"/>
+          <w:sz w:val="22"/>
+          <w:szCs w:val="22"/>
+          <w:lang w:val="es-CO"/>
+        </w:rPr>
+        <w:t>“</w:t>
+      </w:r>
+      <w:r>
+        <w:rPr>
+          <w:rFonts w:ascii="Arial" w:hAnsi="Arial" w:cs="Arial"/>
+          <w:sz w:val="22"/>
+          <w:szCs w:val="22"/>
+          <w:lang w:val="es-CO"/>
+        </w:rPr>
+        <w:t>general</w:t>
+      </w:r>
+      <w:r>
+        <w:rPr>
+          <w:rFonts w:ascii="Arial" w:hAnsi="Arial" w:cs="Arial"/>
+          <w:sz w:val="22"/>
+          <w:szCs w:val="22"/>
+          <w:lang w:val="es-CO"/>
+        </w:rPr>
+        <w:t>”</w:t>
+      </w:r>
+      <w:r>
+        <w:rPr>
+          <w:rFonts w:ascii="Arial" w:hAnsi="Arial" w:cs="Arial"/>
+          <w:sz w:val="22"/>
+          <w:szCs w:val="22"/>
+          <w:lang w:val="es-CO"/>
+        </w:rPr>
+        <w:t>.</w:t>
+      </w:r>
+    </w:p>
+    <w:p>
+      <w:pPr>
+        <w:rPr>
+          <w:rFonts w:ascii="Arial" w:hAnsi="Arial" w:cs="Arial"/>
+          <w:sz w:val="22"/>
+          <w:szCs w:val="22"/>
+          <w:lang w:val="es-CO"/>
+        </w:rPr>
+      </w:pPr>
+      <w:r>
+        <w:rPr>
+          <w:rFonts w:ascii="Arial" w:hAnsi="Arial" w:cs="Arial"/>
+          <w:noProof/>
+          <w:sz w:val="22"/>
+          <w:szCs w:val="22"/>
+          <w:lang w:val="es-CO"/>
+        </w:rPr>
+        <w:drawing>
+          <wp:inline distT="0" distB="0" distL="0" distR="0" wp14:anchorId="39F6FD1C" wp14:editId="28108602">
+            <wp:extent cx="5612130" cy="2734310"/>
+            <wp:effectExtent l="0" t="0" r="7620" b="8890"/>
+            <wp:docPr id="755263012" name="Imagen 1"/>
+            <wp:cNvGraphicFramePr>
+              <a:graphicFrameLocks xmlns:a="http://schemas.openxmlformats.org/drawingml/2006/main" noChangeAspect="1"/>
+            </wp:cNvGraphicFramePr>
+            <a:graphic xmlns:a="http://schemas.openxmlformats.org/drawingml/2006/main">
+              <a:graphicData uri="http://schemas.openxmlformats.org/drawingml/2006/picture">
+                <pic:pic xmlns:pic="http://schemas.openxmlformats.org/drawingml/2006/picture">
+                  <pic:nvPicPr>
+                    <pic:cNvPr id="755263012" name="Imagen 755263012"/>
+                    <pic:cNvPicPr/>
+                  </pic:nvPicPr>
+                  <pic:blipFill>
+                    <a:blip r:embed="rId11">
+                      <a:extLst>
+                        <a:ext uri="{28A0092B-C50C-407E-A947-70E740481C1C}">
+                          <a14:useLocalDpi xmlns:a14="http://schemas.microsoft.com/office/drawing/2010/main" val="0"/>
+                        </a:ext>
+                      </a:extLst>
+                    </a:blip>
+                    <a:stretch>
+                      <a:fillRect/>
+                    </a:stretch>
+                  </pic:blipFill>
+                  <pic:spPr>
+                    <a:xfrm>
+                      <a:off x="0" y="0"/>
+                      <a:ext cx="5612130" cy="2734310"/>
+                    </a:xfrm>
+                    <a:prstGeom prst="rect">
+                      <a:avLst/>
+                    </a:prstGeom>
+                  </pic:spPr>
+                </pic:pic>
+              </a:graphicData>
+            </a:graphic>
+          </wp:inline>
+        </w:drawing>
+      </w:r>
+    </w:p>
+    <w:p>
+      <w:pPr>
+        <w:rPr>
+          <w:rFonts w:ascii="Arial" w:hAnsi="Arial" w:cs="Arial"/>
+          <w:sz w:val="22"/>
+          <w:szCs w:val="22"/>
+          <w:lang w:val="es-CO"/>
+        </w:rPr>
+      </w:pPr>
+    </w:p>
+    <w:p>
+      <w:pPr>
+        <w:rPr>
+          <w:rFonts w:ascii="Arial" w:hAnsi="Arial" w:cs="Arial"/>
+          <w:sz w:val="22"/>
+          <w:szCs w:val="22"/>
+          <w:lang w:val="es-CO"/>
+        </w:rPr>
+      </w:pPr>
+      <w:r>
+        <w:rPr>
+          <w:rFonts w:ascii="Arial" w:hAnsi="Arial" w:cs="Arial"/>
+          <w:noProof/>
+          <w:sz w:val="22"/>
+          <w:szCs w:val="22"/>
+          <w:lang w:val="es-CO"/>
+        </w:rPr>
+        <w:drawing>
+          <wp:inline distT="0" distB="0" distL="0" distR="0" wp14:anchorId="509BA5ED" wp14:editId="1418BF19">
+            <wp:extent cx="5612130" cy="3543300"/>
+            <wp:effectExtent l="0" t="0" r="7620" b="0"/>
+            <wp:docPr id="1785421849" name="Imagen 2" descr="Calendario&#10;&#10;Descripción generada automáticamente"/>
+            <wp:cNvGraphicFramePr>
+              <a:graphicFrameLocks xmlns:a="http://schemas.openxmlformats.org/drawingml/2006/main" noChangeAspect="1"/>
+            </wp:cNvGraphicFramePr>
+            <a:graphic xmlns:a="http://schemas.openxmlformats.org/drawingml/2006/main">
+              <a:graphicData uri="http://schemas.openxmlformats.org/drawingml/2006/picture">
+                <pic:pic xmlns:pic="http://schemas.openxmlformats.org/drawingml/2006/picture">
+                  <pic:nvPicPr>
+                    <pic:cNvPr id="1785421849" name="Imagen 2" descr="Calendario&#10;&#10;Descripción generada automáticamente"/>
+                    <pic:cNvPicPr/>
+                  </pic:nvPicPr>
+                  <pic:blipFill>
+                    <a:blip r:embed="rId12">
+                      <a:extLst>
+                        <a:ext uri="{28A0092B-C50C-407E-A947-70E740481C1C}">
+                          <a14:useLocalDpi xmlns:a14="http://schemas.microsoft.com/office/drawing/2010/main" val="0"/>
+                        </a:ext>
+                      </a:extLst>
+                    </a:blip>
+                    <a:stretch>
+                      <a:fillRect/>
+                    </a:stretch>
+                  </pic:blipFill>
+                  <pic:spPr>
+                    <a:xfrm>
+                      <a:off x="0" y="0"/>
+                      <a:ext cx="5612130" cy="3543300"/>
+                    </a:xfrm>
+                    <a:prstGeom prst="rect">
+                      <a:avLst/>
+                    </a:prstGeom>
+                  </pic:spPr>
+                </pic:pic>
+              </a:graphicData>
+            </a:graphic>
+          </wp:inline>
+        </w:drawing>
+      </w:r>
+    </w:p>
+    <w:p>
+      <w:pPr>
+        <w:rPr>
+          <w:rFonts w:ascii="Arial" w:hAnsi="Arial" w:cs="Arial"/>
+          <w:sz w:val="22"/>
+          <w:szCs w:val="22"/>
+          <w:lang w:val="es-CO"/>
+        </w:rPr>
+      </w:pPr>
+      <w:r>
+        <w:rPr>
+          <w:rFonts w:ascii="Arial" w:hAnsi="Arial" w:cs="Arial"/>
+          <w:sz w:val="22"/>
+          <w:szCs w:val="22"/>
+          <w:lang w:val="es-CO"/>
+        </w:rPr>
+        <w:t>Como se evidencia, en el formato especificado, el número 2 corresponde al día lunes, en la imagen se ven datos de 1/1/2024 el cual corresponde a un lunes.</w:t>
       </w:r>
     </w:p>
     <w:sectPr>

</xml_diff>

<commit_message>
Modifica formato ride_length a minutos y modifica changelog
</commit_message>
<xml_diff>
--- a/Documentacion/Entregables/Procesamiento de Datos.docx
+++ b/Documentacion/Entregables/Procesamiento de Datos.docx
@@ -81,7 +81,47 @@
           <w:szCs w:val="22"/>
           <w:lang w:val="es-CO"/>
         </w:rPr>
-        <w:t>. La fuente de datos se divide en 12 archivos fuente, en formato csv, en su totaliad contienen 5743290 registros</w:t>
+        <w:t xml:space="preserve">. La fuente de datos se divide en 12 archivos fuente, en formato </w:t>
+      </w:r>
+      <w:proofErr w:type="spellStart"/>
+      <w:r>
+        <w:rPr>
+          <w:rFonts w:ascii="Arial" w:hAnsi="Arial" w:cs="Arial"/>
+          <w:sz w:val="22"/>
+          <w:szCs w:val="22"/>
+          <w:lang w:val="es-CO"/>
+        </w:rPr>
+        <w:t>csv</w:t>
+      </w:r>
+      <w:proofErr w:type="spellEnd"/>
+      <w:r>
+        <w:rPr>
+          <w:rFonts w:ascii="Arial" w:hAnsi="Arial" w:cs="Arial"/>
+          <w:sz w:val="22"/>
+          <w:szCs w:val="22"/>
+          <w:lang w:val="es-CO"/>
+        </w:rPr>
+        <w:t xml:space="preserve">, en su </w:t>
+      </w:r>
+      <w:proofErr w:type="spellStart"/>
+      <w:r>
+        <w:rPr>
+          <w:rFonts w:ascii="Arial" w:hAnsi="Arial" w:cs="Arial"/>
+          <w:sz w:val="22"/>
+          <w:szCs w:val="22"/>
+          <w:lang w:val="es-CO"/>
+        </w:rPr>
+        <w:t>totaliad</w:t>
+      </w:r>
+      <w:proofErr w:type="spellEnd"/>
+      <w:r>
+        <w:rPr>
+          <w:rFonts w:ascii="Arial" w:hAnsi="Arial" w:cs="Arial"/>
+          <w:sz w:val="22"/>
+          <w:szCs w:val="22"/>
+          <w:lang w:val="es-CO"/>
+        </w:rPr>
+        <w:t xml:space="preserve"> contienen 5743290 registros</w:t>
       </w:r>
       <w:r>
         <w:rPr>
@@ -215,7 +255,27 @@
           <w:szCs w:val="22"/>
           <w:lang w:val="es-CO"/>
         </w:rPr>
-        <w:t>Para aplicar los temas vistos en el curso se utilizará Big Query como SGBD en su versión gratuita.</w:t>
+        <w:t xml:space="preserve">Para aplicar los temas vistos en el curso se utilizará Big </w:t>
+      </w:r>
+      <w:proofErr w:type="spellStart"/>
+      <w:r>
+        <w:rPr>
+          <w:rFonts w:ascii="Arial" w:hAnsi="Arial" w:cs="Arial"/>
+          <w:sz w:val="22"/>
+          <w:szCs w:val="22"/>
+          <w:lang w:val="es-CO"/>
+        </w:rPr>
+        <w:t>Query</w:t>
+      </w:r>
+      <w:proofErr w:type="spellEnd"/>
+      <w:r>
+        <w:rPr>
+          <w:rFonts w:ascii="Arial" w:hAnsi="Arial" w:cs="Arial"/>
+          <w:sz w:val="22"/>
+          <w:szCs w:val="22"/>
+          <w:lang w:val="es-CO"/>
+        </w:rPr>
+        <w:t xml:space="preserve"> como SGBD en su versión gratuita.</w:t>
       </w:r>
     </w:p>
     <w:p>
@@ -299,7 +359,27 @@
           <w:szCs w:val="22"/>
           <w:lang w:val="es-CO"/>
         </w:rPr>
-        <w:t>Debido a la gran cantidad de registros por archivo, en el preprocesamiento realizado en Excel solo se eliminarán registros que presenten atributos en blanco y que no se puedan completar con información propia del dataset, siempre y cuando estos atributos sean vitales para el análisis.</w:t>
+        <w:t xml:space="preserve">Debido a la gran cantidad de registros por archivo, en el preprocesamiento realizado en Excel solo se eliminarán registros que presenten atributos en blanco y que no se puedan completar con información propia del </w:t>
+      </w:r>
+      <w:proofErr w:type="spellStart"/>
+      <w:r>
+        <w:rPr>
+          <w:rFonts w:ascii="Arial" w:hAnsi="Arial" w:cs="Arial"/>
+          <w:sz w:val="22"/>
+          <w:szCs w:val="22"/>
+          <w:lang w:val="es-CO"/>
+        </w:rPr>
+        <w:t>dataset</w:t>
+      </w:r>
+      <w:proofErr w:type="spellEnd"/>
+      <w:r>
+        <w:rPr>
+          <w:rFonts w:ascii="Arial" w:hAnsi="Arial" w:cs="Arial"/>
+          <w:sz w:val="22"/>
+          <w:szCs w:val="22"/>
+          <w:lang w:val="es-CO"/>
+        </w:rPr>
+        <w:t>, siempre y cuando estos atributos sean vitales para el análisis.</w:t>
       </w:r>
     </w:p>
     <w:p>
@@ -320,7 +400,27 @@
           <w:szCs w:val="22"/>
           <w:lang w:val="es-CO"/>
         </w:rPr>
-        <w:t>Posteriormente se subirán los archivos a Big Query para el procesamiento final de los datos.</w:t>
+        <w:t xml:space="preserve">Posteriormente se subirán los archivos a Big </w:t>
+      </w:r>
+      <w:proofErr w:type="spellStart"/>
+      <w:r>
+        <w:rPr>
+          <w:rFonts w:ascii="Arial" w:hAnsi="Arial" w:cs="Arial"/>
+          <w:sz w:val="22"/>
+          <w:szCs w:val="22"/>
+          <w:lang w:val="es-CO"/>
+        </w:rPr>
+        <w:t>Query</w:t>
+      </w:r>
+      <w:proofErr w:type="spellEnd"/>
+      <w:r>
+        <w:rPr>
+          <w:rFonts w:ascii="Arial" w:hAnsi="Arial" w:cs="Arial"/>
+          <w:sz w:val="22"/>
+          <w:szCs w:val="22"/>
+          <w:lang w:val="es-CO"/>
+        </w:rPr>
+        <w:t xml:space="preserve"> para el procesamiento final de los datos.</w:t>
       </w:r>
     </w:p>
     <w:p>
@@ -348,16 +448,76 @@
           <w:szCs w:val="22"/>
           <w:lang w:val="es-CO"/>
         </w:rPr>
-        <w:t>las limitaciones de Big Query gratuito, las tablas generadas mediante archivos no pueden superar los 100 MB</w:t>
-      </w:r>
-      <w:r>
-        <w:rPr>
-          <w:rFonts w:ascii="Arial" w:hAnsi="Arial" w:cs="Arial"/>
-          <w:sz w:val="22"/>
-          <w:szCs w:val="22"/>
-          <w:lang w:val="es-CO"/>
-        </w:rPr>
-        <w:t>, afortunadamente para este caso, después del preprocesamiento, cada archivo tendrá un tamaño menor al del umbral, en caso de tener archivos con tamaño mayor a 100 MB sería necesario usar Google Cloud Storage para subir en un bucket todos los datos y luego ser utilizados en Big Query.</w:t>
+        <w:t xml:space="preserve">las limitaciones de Big </w:t>
+      </w:r>
+      <w:proofErr w:type="spellStart"/>
+      <w:r>
+        <w:rPr>
+          <w:rFonts w:ascii="Arial" w:hAnsi="Arial" w:cs="Arial"/>
+          <w:sz w:val="22"/>
+          <w:szCs w:val="22"/>
+          <w:lang w:val="es-CO"/>
+        </w:rPr>
+        <w:t>Query</w:t>
+      </w:r>
+      <w:proofErr w:type="spellEnd"/>
+      <w:r>
+        <w:rPr>
+          <w:rFonts w:ascii="Arial" w:hAnsi="Arial" w:cs="Arial"/>
+          <w:sz w:val="22"/>
+          <w:szCs w:val="22"/>
+          <w:lang w:val="es-CO"/>
+        </w:rPr>
+        <w:t xml:space="preserve"> gratuito, las tablas generadas mediante archivos no pueden superar los 100 MB</w:t>
+      </w:r>
+      <w:r>
+        <w:rPr>
+          <w:rFonts w:ascii="Arial" w:hAnsi="Arial" w:cs="Arial"/>
+          <w:sz w:val="22"/>
+          <w:szCs w:val="22"/>
+          <w:lang w:val="es-CO"/>
+        </w:rPr>
+        <w:t xml:space="preserve">, afortunadamente para este caso, después del preprocesamiento, cada archivo tendrá un tamaño menor al del umbral, en caso de tener archivos con tamaño mayor a 100 MB sería necesario usar Google Cloud Storage para subir en un </w:t>
+      </w:r>
+      <w:proofErr w:type="spellStart"/>
+      <w:r>
+        <w:rPr>
+          <w:rFonts w:ascii="Arial" w:hAnsi="Arial" w:cs="Arial"/>
+          <w:sz w:val="22"/>
+          <w:szCs w:val="22"/>
+          <w:lang w:val="es-CO"/>
+        </w:rPr>
+        <w:t>bucket</w:t>
+      </w:r>
+      <w:proofErr w:type="spellEnd"/>
+      <w:r>
+        <w:rPr>
+          <w:rFonts w:ascii="Arial" w:hAnsi="Arial" w:cs="Arial"/>
+          <w:sz w:val="22"/>
+          <w:szCs w:val="22"/>
+          <w:lang w:val="es-CO"/>
+        </w:rPr>
+        <w:t xml:space="preserve"> todos los datos y luego ser utilizados en Big </w:t>
+      </w:r>
+      <w:proofErr w:type="spellStart"/>
+      <w:r>
+        <w:rPr>
+          <w:rFonts w:ascii="Arial" w:hAnsi="Arial" w:cs="Arial"/>
+          <w:sz w:val="22"/>
+          <w:szCs w:val="22"/>
+          <w:lang w:val="es-CO"/>
+        </w:rPr>
+        <w:t>Query</w:t>
+      </w:r>
+      <w:proofErr w:type="spellEnd"/>
+      <w:r>
+        <w:rPr>
+          <w:rFonts w:ascii="Arial" w:hAnsi="Arial" w:cs="Arial"/>
+          <w:sz w:val="22"/>
+          <w:szCs w:val="22"/>
+          <w:lang w:val="es-CO"/>
+        </w:rPr>
+        <w:t>.</w:t>
       </w:r>
     </w:p>
     <w:p>
@@ -422,6 +582,7 @@
           <w:lang w:val="es-CO"/>
         </w:rPr>
       </w:pPr>
+      <w:proofErr w:type="spellStart"/>
       <w:r>
         <w:rPr>
           <w:rFonts w:ascii="Arial" w:hAnsi="Arial" w:cs="Arial"/>
@@ -431,6 +592,7 @@
         </w:rPr>
         <w:t>rideable_type</w:t>
       </w:r>
+      <w:proofErr w:type="spellEnd"/>
     </w:p>
     <w:p>
       <w:pPr>
@@ -446,6 +608,7 @@
           <w:lang w:val="es-CO"/>
         </w:rPr>
       </w:pPr>
+      <w:proofErr w:type="spellStart"/>
       <w:r>
         <w:rPr>
           <w:rFonts w:ascii="Arial" w:hAnsi="Arial" w:cs="Arial"/>
@@ -455,6 +618,7 @@
         </w:rPr>
         <w:t>started_at</w:t>
       </w:r>
+      <w:proofErr w:type="spellEnd"/>
     </w:p>
     <w:p>
       <w:pPr>
@@ -470,6 +634,7 @@
           <w:lang w:val="es-CO"/>
         </w:rPr>
       </w:pPr>
+      <w:proofErr w:type="spellStart"/>
       <w:r>
         <w:rPr>
           <w:rFonts w:ascii="Arial" w:hAnsi="Arial" w:cs="Arial"/>
@@ -479,6 +644,7 @@
         </w:rPr>
         <w:t>ended_at</w:t>
       </w:r>
+      <w:proofErr w:type="spellEnd"/>
     </w:p>
     <w:p>
       <w:pPr>
@@ -494,6 +660,7 @@
           <w:lang w:val="es-CO"/>
         </w:rPr>
       </w:pPr>
+      <w:proofErr w:type="spellStart"/>
       <w:r>
         <w:rPr>
           <w:rFonts w:ascii="Arial" w:hAnsi="Arial" w:cs="Arial"/>
@@ -503,6 +670,7 @@
         </w:rPr>
         <w:t>start_station_name</w:t>
       </w:r>
+      <w:proofErr w:type="spellEnd"/>
     </w:p>
     <w:p>
       <w:pPr>
@@ -518,6 +686,7 @@
           <w:lang w:val="es-CO"/>
         </w:rPr>
       </w:pPr>
+      <w:proofErr w:type="spellStart"/>
       <w:r>
         <w:rPr>
           <w:rFonts w:ascii="Arial" w:hAnsi="Arial" w:cs="Arial"/>
@@ -527,6 +696,7 @@
         </w:rPr>
         <w:t>start_station_id</w:t>
       </w:r>
+      <w:proofErr w:type="spellEnd"/>
     </w:p>
     <w:p>
       <w:pPr>
@@ -542,6 +712,7 @@
           <w:lang w:val="es-CO"/>
         </w:rPr>
       </w:pPr>
+      <w:proofErr w:type="spellStart"/>
       <w:r>
         <w:rPr>
           <w:rFonts w:ascii="Arial" w:hAnsi="Arial" w:cs="Arial"/>
@@ -551,6 +722,7 @@
         </w:rPr>
         <w:t>end_station_name</w:t>
       </w:r>
+      <w:proofErr w:type="spellEnd"/>
     </w:p>
     <w:p>
       <w:pPr>
@@ -566,6 +738,7 @@
           <w:lang w:val="es-CO"/>
         </w:rPr>
       </w:pPr>
+      <w:proofErr w:type="spellStart"/>
       <w:r>
         <w:rPr>
           <w:rFonts w:ascii="Arial" w:hAnsi="Arial" w:cs="Arial"/>
@@ -575,6 +748,7 @@
         </w:rPr>
         <w:t>end_station_id</w:t>
       </w:r>
+      <w:proofErr w:type="spellEnd"/>
     </w:p>
     <w:p>
       <w:pPr>
@@ -590,6 +764,7 @@
           <w:lang w:val="es-CO"/>
         </w:rPr>
       </w:pPr>
+      <w:proofErr w:type="spellStart"/>
       <w:r>
         <w:rPr>
           <w:rFonts w:ascii="Arial" w:hAnsi="Arial" w:cs="Arial"/>
@@ -599,6 +774,7 @@
         </w:rPr>
         <w:t>start_lat</w:t>
       </w:r>
+      <w:proofErr w:type="spellEnd"/>
     </w:p>
     <w:p>
       <w:pPr>
@@ -614,6 +790,7 @@
           <w:lang w:val="es-CO"/>
         </w:rPr>
       </w:pPr>
+      <w:proofErr w:type="spellStart"/>
       <w:r>
         <w:rPr>
           <w:rFonts w:ascii="Arial" w:hAnsi="Arial" w:cs="Arial"/>
@@ -623,6 +800,7 @@
         </w:rPr>
         <w:t>start_lng</w:t>
       </w:r>
+      <w:proofErr w:type="spellEnd"/>
     </w:p>
     <w:p>
       <w:pPr>
@@ -638,6 +816,7 @@
           <w:lang w:val="es-CO"/>
         </w:rPr>
       </w:pPr>
+      <w:proofErr w:type="spellStart"/>
       <w:r>
         <w:rPr>
           <w:rFonts w:ascii="Arial" w:hAnsi="Arial" w:cs="Arial"/>
@@ -647,6 +826,7 @@
         </w:rPr>
         <w:t>end_lat</w:t>
       </w:r>
+      <w:proofErr w:type="spellEnd"/>
     </w:p>
     <w:p>
       <w:pPr>
@@ -662,6 +842,7 @@
           <w:lang w:val="es-CO"/>
         </w:rPr>
       </w:pPr>
+      <w:proofErr w:type="spellStart"/>
       <w:r>
         <w:rPr>
           <w:rFonts w:ascii="Arial" w:hAnsi="Arial" w:cs="Arial"/>
@@ -671,6 +852,7 @@
         </w:rPr>
         <w:t>end_lng</w:t>
       </w:r>
+      <w:proofErr w:type="spellEnd"/>
     </w:p>
     <w:p>
       <w:pPr>
@@ -686,6 +868,7 @@
           <w:lang w:val="es-CO"/>
         </w:rPr>
       </w:pPr>
+      <w:proofErr w:type="spellStart"/>
       <w:r>
         <w:rPr>
           <w:rFonts w:ascii="Arial" w:hAnsi="Arial" w:cs="Arial"/>
@@ -695,6 +878,7 @@
         </w:rPr>
         <w:t>member_casual</w:t>
       </w:r>
+      <w:proofErr w:type="spellEnd"/>
     </w:p>
     <w:p>
       <w:pPr>
@@ -729,14 +913,25 @@
           <w:lang w:val="es-CO"/>
         </w:rPr>
       </w:pPr>
-      <w:r>
-        <w:rPr>
-          <w:rFonts w:ascii="Arial" w:hAnsi="Arial" w:cs="Arial"/>
-          <w:sz w:val="22"/>
-          <w:szCs w:val="22"/>
-          <w:lang w:val="es-CO"/>
-        </w:rPr>
-        <w:t>ride_id: este atributo no aporta información valiosa ya que es la identificación individual del evento “viaje”, sería valioso si fuera la identificación del usuario, pero por protección de cada usuario esta información no está disponible ni se puede buscar o inferir.</w:t>
+      <w:proofErr w:type="spellStart"/>
+      <w:r>
+        <w:rPr>
+          <w:rFonts w:ascii="Arial" w:hAnsi="Arial" w:cs="Arial"/>
+          <w:sz w:val="22"/>
+          <w:szCs w:val="22"/>
+          <w:lang w:val="es-CO"/>
+        </w:rPr>
+        <w:t>ride_id</w:t>
+      </w:r>
+      <w:proofErr w:type="spellEnd"/>
+      <w:r>
+        <w:rPr>
+          <w:rFonts w:ascii="Arial" w:hAnsi="Arial" w:cs="Arial"/>
+          <w:sz w:val="22"/>
+          <w:szCs w:val="22"/>
+          <w:lang w:val="es-CO"/>
+        </w:rPr>
+        <w:t>: este atributo no aporta información valiosa ya que es la identificación individual del evento “viaje”, sería valioso si fuera la identificación del usuario, pero por protección de cada usuario esta información no está disponible ni se puede buscar o inferir.</w:t>
       </w:r>
     </w:p>
     <w:p>
@@ -874,7 +1069,27 @@
           <w:szCs w:val="22"/>
           <w:lang w:val="es-CO"/>
         </w:rPr>
-        <w:t>Alguno de los atributos vitales para el análisis está en blanco y no se puede inferir desde el mismo dataset.</w:t>
+        <w:t xml:space="preserve">Alguno de los atributos vitales para el análisis está en blanco y no se puede inferir desde el mismo </w:t>
+      </w:r>
+      <w:proofErr w:type="spellStart"/>
+      <w:r>
+        <w:rPr>
+          <w:rFonts w:ascii="Arial" w:hAnsi="Arial" w:cs="Arial"/>
+          <w:sz w:val="22"/>
+          <w:szCs w:val="22"/>
+          <w:lang w:val="es-CO"/>
+        </w:rPr>
+        <w:t>dataset</w:t>
+      </w:r>
+      <w:proofErr w:type="spellEnd"/>
+      <w:r>
+        <w:rPr>
+          <w:rFonts w:ascii="Arial" w:hAnsi="Arial" w:cs="Arial"/>
+          <w:sz w:val="22"/>
+          <w:szCs w:val="22"/>
+          <w:lang w:val="es-CO"/>
+        </w:rPr>
+        <w:t>.</w:t>
       </w:r>
     </w:p>
     <w:p>
@@ -930,7 +1145,25 @@
           <w:szCs w:val="22"/>
           <w:lang w:val="es-CO"/>
         </w:rPr>
-        <w:t>Al finalizar la exploración de atributos en blanco, solo 4 campos presentaban casos de registros sin información acerca de estos, los cuales fueron:</w:t>
+        <w:t xml:space="preserve">Al finalizar la exploración de atributos en blanco, </w:t>
+      </w:r>
+      <w:r>
+        <w:rPr>
+          <w:rFonts w:ascii="Arial" w:hAnsi="Arial" w:cs="Arial"/>
+          <w:sz w:val="22"/>
+          <w:szCs w:val="22"/>
+          <w:lang w:val="es-CO"/>
+        </w:rPr>
+        <w:t>6</w:t>
+      </w:r>
+      <w:r>
+        <w:rPr>
+          <w:rFonts w:ascii="Arial" w:hAnsi="Arial" w:cs="Arial"/>
+          <w:sz w:val="22"/>
+          <w:szCs w:val="22"/>
+          <w:lang w:val="es-CO"/>
+        </w:rPr>
+        <w:t xml:space="preserve"> campos presentaban casos de registros sin información acerca de estos, los cuales fueron:</w:t>
       </w:r>
     </w:p>
     <w:p>
@@ -947,6 +1180,7 @@
           <w:lang w:val="es-CO"/>
         </w:rPr>
       </w:pPr>
+      <w:proofErr w:type="spellStart"/>
       <w:r>
         <w:rPr>
           <w:rFonts w:ascii="Arial" w:hAnsi="Arial" w:cs="Arial"/>
@@ -956,6 +1190,7 @@
         </w:rPr>
         <w:t>start_station_name</w:t>
       </w:r>
+      <w:proofErr w:type="spellEnd"/>
     </w:p>
     <w:p>
       <w:pPr>
@@ -971,6 +1206,7 @@
           <w:lang w:val="es-CO"/>
         </w:rPr>
       </w:pPr>
+      <w:proofErr w:type="spellStart"/>
       <w:r>
         <w:rPr>
           <w:rFonts w:ascii="Arial" w:hAnsi="Arial" w:cs="Arial"/>
@@ -980,6 +1216,7 @@
         </w:rPr>
         <w:t>start_station_id</w:t>
       </w:r>
+      <w:proofErr w:type="spellEnd"/>
     </w:p>
     <w:p>
       <w:pPr>
@@ -995,6 +1232,7 @@
           <w:lang w:val="es-CO"/>
         </w:rPr>
       </w:pPr>
+      <w:proofErr w:type="spellStart"/>
       <w:r>
         <w:rPr>
           <w:rFonts w:ascii="Arial" w:hAnsi="Arial" w:cs="Arial"/>
@@ -1004,6 +1242,7 @@
         </w:rPr>
         <w:t>end_station_name</w:t>
       </w:r>
+      <w:proofErr w:type="spellEnd"/>
     </w:p>
     <w:p>
       <w:pPr>
@@ -1019,6 +1258,7 @@
           <w:lang w:val="es-CO"/>
         </w:rPr>
       </w:pPr>
+      <w:proofErr w:type="spellStart"/>
       <w:r>
         <w:rPr>
           <w:rFonts w:ascii="Arial" w:hAnsi="Arial" w:cs="Arial"/>
@@ -1028,24 +1268,133 @@
         </w:rPr>
         <w:t>end_station_id</w:t>
       </w:r>
-    </w:p>
-    <w:p>
-      <w:pPr>
-        <w:rPr>
-          <w:rFonts w:ascii="Arial" w:hAnsi="Arial" w:cs="Arial"/>
-          <w:sz w:val="22"/>
-          <w:szCs w:val="22"/>
-          <w:lang w:val="es-CO"/>
-        </w:rPr>
-      </w:pPr>
-      <w:r>
-        <w:rPr>
-          <w:rFonts w:ascii="Arial" w:hAnsi="Arial" w:cs="Arial"/>
-          <w:sz w:val="22"/>
-          <w:szCs w:val="22"/>
-          <w:lang w:val="es-CO"/>
-        </w:rPr>
-        <w:t>Puesto que tanto el nombre como el id se pueden inferir del mismo dataset, solo se eliminarán los registros que cumplan con alguna de las siguientes subreglas:</w:t>
+      <w:proofErr w:type="spellEnd"/>
+    </w:p>
+    <w:p>
+      <w:pPr>
+        <w:pStyle w:val="Prrafodelista"/>
+        <w:numPr>
+          <w:ilvl w:val="0"/>
+          <w:numId w:val="4"/>
+        </w:numPr>
+        <w:rPr>
+          <w:rFonts w:ascii="Arial" w:hAnsi="Arial" w:cs="Arial"/>
+          <w:sz w:val="22"/>
+          <w:szCs w:val="22"/>
+          <w:lang w:val="es-CO"/>
+        </w:rPr>
+      </w:pPr>
+      <w:proofErr w:type="spellStart"/>
+      <w:r>
+        <w:rPr>
+          <w:rFonts w:ascii="Arial" w:hAnsi="Arial" w:cs="Arial"/>
+          <w:sz w:val="22"/>
+          <w:szCs w:val="22"/>
+          <w:lang w:val="es-CO"/>
+        </w:rPr>
+        <w:t>end_lat</w:t>
+      </w:r>
+      <w:proofErr w:type="spellEnd"/>
+    </w:p>
+    <w:p>
+      <w:pPr>
+        <w:pStyle w:val="Prrafodelista"/>
+        <w:numPr>
+          <w:ilvl w:val="0"/>
+          <w:numId w:val="4"/>
+        </w:numPr>
+        <w:rPr>
+          <w:rFonts w:ascii="Arial" w:hAnsi="Arial" w:cs="Arial"/>
+          <w:sz w:val="22"/>
+          <w:szCs w:val="22"/>
+          <w:lang w:val="es-CO"/>
+        </w:rPr>
+      </w:pPr>
+      <w:proofErr w:type="spellStart"/>
+      <w:r>
+        <w:rPr>
+          <w:rFonts w:ascii="Arial" w:hAnsi="Arial" w:cs="Arial"/>
+          <w:sz w:val="22"/>
+          <w:szCs w:val="22"/>
+          <w:lang w:val="es-CO"/>
+        </w:rPr>
+        <w:t>end_lng</w:t>
+      </w:r>
+      <w:proofErr w:type="spellEnd"/>
+    </w:p>
+    <w:p>
+      <w:pPr>
+        <w:rPr>
+          <w:rFonts w:ascii="Arial" w:hAnsi="Arial" w:cs="Arial"/>
+          <w:sz w:val="22"/>
+          <w:szCs w:val="22"/>
+          <w:lang w:val="es-CO"/>
+        </w:rPr>
+      </w:pPr>
+      <w:r>
+        <w:rPr>
+          <w:rFonts w:ascii="Arial" w:hAnsi="Arial" w:cs="Arial"/>
+          <w:sz w:val="22"/>
+          <w:szCs w:val="22"/>
+          <w:lang w:val="es-CO"/>
+        </w:rPr>
+        <w:t>Puesto que tanto el nombre</w:t>
+      </w:r>
+      <w:r>
+        <w:rPr>
+          <w:rFonts w:ascii="Arial" w:hAnsi="Arial" w:cs="Arial"/>
+          <w:sz w:val="22"/>
+          <w:szCs w:val="22"/>
+          <w:lang w:val="es-CO"/>
+        </w:rPr>
+        <w:t>,</w:t>
+      </w:r>
+      <w:r>
+        <w:rPr>
+          <w:rFonts w:ascii="Arial" w:hAnsi="Arial" w:cs="Arial"/>
+          <w:sz w:val="22"/>
+          <w:szCs w:val="22"/>
+          <w:lang w:val="es-CO"/>
+        </w:rPr>
+        <w:t xml:space="preserve"> id</w:t>
+      </w:r>
+      <w:r>
+        <w:rPr>
+          <w:rFonts w:ascii="Arial" w:hAnsi="Arial" w:cs="Arial"/>
+          <w:sz w:val="22"/>
+          <w:szCs w:val="22"/>
+          <w:lang w:val="es-CO"/>
+        </w:rPr>
+        <w:t>, latitud y longitud</w:t>
+      </w:r>
+      <w:r>
+        <w:rPr>
+          <w:rFonts w:ascii="Arial" w:hAnsi="Arial" w:cs="Arial"/>
+          <w:sz w:val="22"/>
+          <w:szCs w:val="22"/>
+          <w:lang w:val="es-CO"/>
+        </w:rPr>
+        <w:t xml:space="preserve"> se pueden inferir del mismo </w:t>
+      </w:r>
+      <w:proofErr w:type="spellStart"/>
+      <w:r>
+        <w:rPr>
+          <w:rFonts w:ascii="Arial" w:hAnsi="Arial" w:cs="Arial"/>
+          <w:sz w:val="22"/>
+          <w:szCs w:val="22"/>
+          <w:lang w:val="es-CO"/>
+        </w:rPr>
+        <w:t>dataset</w:t>
+      </w:r>
+      <w:proofErr w:type="spellEnd"/>
+      <w:r>
+        <w:rPr>
+          <w:rFonts w:ascii="Arial" w:hAnsi="Arial" w:cs="Arial"/>
+          <w:sz w:val="22"/>
+          <w:szCs w:val="22"/>
+          <w:lang w:val="es-CO"/>
+        </w:rPr>
+        <w:t>, solo se eliminarán los registros que cumplan con alguna de las siguientes subreglas:</w:t>
       </w:r>
     </w:p>
     <w:p>
@@ -1067,7 +1416,43 @@
           <w:sz w:val="22"/>
           <w:szCs w:val="22"/>
         </w:rPr>
-        <w:t xml:space="preserve">El registro no tiene </w:t>
+        <w:t xml:space="preserve">El </w:t>
+      </w:r>
+      <w:proofErr w:type="spellStart"/>
+      <w:r>
+        <w:rPr>
+          <w:rFonts w:ascii="Arial" w:hAnsi="Arial" w:cs="Arial"/>
+          <w:sz w:val="22"/>
+          <w:szCs w:val="22"/>
+        </w:rPr>
+        <w:t>registro</w:t>
+      </w:r>
+      <w:proofErr w:type="spellEnd"/>
+      <w:r>
+        <w:rPr>
+          <w:rFonts w:ascii="Arial" w:hAnsi="Arial" w:cs="Arial"/>
+          <w:sz w:val="22"/>
+          <w:szCs w:val="22"/>
+        </w:rPr>
+        <w:t xml:space="preserve"> no </w:t>
+      </w:r>
+      <w:proofErr w:type="spellStart"/>
+      <w:r>
+        <w:rPr>
+          <w:rFonts w:ascii="Arial" w:hAnsi="Arial" w:cs="Arial"/>
+          <w:sz w:val="22"/>
+          <w:szCs w:val="22"/>
+        </w:rPr>
+        <w:t>tiene</w:t>
+      </w:r>
+      <w:proofErr w:type="spellEnd"/>
+      <w:r>
+        <w:rPr>
+          <w:rFonts w:ascii="Arial" w:hAnsi="Arial" w:cs="Arial"/>
+          <w:sz w:val="22"/>
+          <w:szCs w:val="22"/>
+        </w:rPr>
+        <w:t xml:space="preserve"> </w:t>
       </w:r>
       <w:r>
         <w:rPr>
@@ -1077,6 +1462,7 @@
         </w:rPr>
         <w:t>“</w:t>
       </w:r>
+      <w:proofErr w:type="spellStart"/>
       <w:r>
         <w:rPr>
           <w:rFonts w:ascii="Arial" w:hAnsi="Arial" w:cs="Arial"/>
@@ -1085,6 +1471,7 @@
         </w:rPr>
         <w:t>start_station_name</w:t>
       </w:r>
+      <w:proofErr w:type="spellEnd"/>
       <w:r>
         <w:rPr>
           <w:rFonts w:ascii="Arial" w:hAnsi="Arial" w:cs="Arial"/>
@@ -1099,7 +1486,25 @@
           <w:sz w:val="22"/>
           <w:szCs w:val="22"/>
         </w:rPr>
-        <w:t xml:space="preserve"> y no tiene </w:t>
+        <w:t xml:space="preserve"> y no </w:t>
+      </w:r>
+      <w:proofErr w:type="spellStart"/>
+      <w:r>
+        <w:rPr>
+          <w:rFonts w:ascii="Arial" w:hAnsi="Arial" w:cs="Arial"/>
+          <w:sz w:val="22"/>
+          <w:szCs w:val="22"/>
+        </w:rPr>
+        <w:t>tiene</w:t>
+      </w:r>
+      <w:proofErr w:type="spellEnd"/>
+      <w:r>
+        <w:rPr>
+          <w:rFonts w:ascii="Arial" w:hAnsi="Arial" w:cs="Arial"/>
+          <w:sz w:val="22"/>
+          <w:szCs w:val="22"/>
+        </w:rPr>
+        <w:t xml:space="preserve"> </w:t>
       </w:r>
       <w:r>
         <w:rPr>
@@ -1109,6 +1514,7 @@
         </w:rPr>
         <w:t>“</w:t>
       </w:r>
+      <w:proofErr w:type="spellStart"/>
       <w:r>
         <w:rPr>
           <w:rFonts w:ascii="Arial" w:hAnsi="Arial" w:cs="Arial"/>
@@ -1123,7 +1529,16 @@
           <w:sz w:val="22"/>
           <w:szCs w:val="22"/>
         </w:rPr>
-        <w:t>d”.</w:t>
+        <w:t>d</w:t>
+      </w:r>
+      <w:proofErr w:type="spellEnd"/>
+      <w:r>
+        <w:rPr>
+          <w:rFonts w:ascii="Arial" w:hAnsi="Arial" w:cs="Arial"/>
+          <w:sz w:val="22"/>
+          <w:szCs w:val="22"/>
+        </w:rPr>
+        <w:t>”.</w:t>
       </w:r>
     </w:p>
     <w:p>
@@ -1147,16 +1562,57 @@
           <w:szCs w:val="22"/>
           <w:lang w:val="es-CO"/>
         </w:rPr>
-        <w:t>El registro no tiene “e</w:t>
-      </w:r>
-      <w:r>
-        <w:rPr>
-          <w:rFonts w:ascii="Arial" w:hAnsi="Arial" w:cs="Arial"/>
-          <w:sz w:val="22"/>
-          <w:szCs w:val="22"/>
-          <w:lang w:val="es-CO"/>
-        </w:rPr>
-        <w:t>nd_station_name” y no tiene “end_station_id”.</w:t>
+        <w:lastRenderedPageBreak/>
+        <w:t>El registro no tiene “</w:t>
+      </w:r>
+      <w:proofErr w:type="spellStart"/>
+      <w:r>
+        <w:rPr>
+          <w:rFonts w:ascii="Arial" w:hAnsi="Arial" w:cs="Arial"/>
+          <w:sz w:val="22"/>
+          <w:szCs w:val="22"/>
+          <w:lang w:val="es-CO"/>
+        </w:rPr>
+        <w:t>e</w:t>
+      </w:r>
+      <w:r>
+        <w:rPr>
+          <w:rFonts w:ascii="Arial" w:hAnsi="Arial" w:cs="Arial"/>
+          <w:sz w:val="22"/>
+          <w:szCs w:val="22"/>
+          <w:lang w:val="es-CO"/>
+        </w:rPr>
+        <w:t>nd_station_name</w:t>
+      </w:r>
+      <w:proofErr w:type="spellEnd"/>
+      <w:r>
+        <w:rPr>
+          <w:rFonts w:ascii="Arial" w:hAnsi="Arial" w:cs="Arial"/>
+          <w:sz w:val="22"/>
+          <w:szCs w:val="22"/>
+          <w:lang w:val="es-CO"/>
+        </w:rPr>
+        <w:t>” y no tiene “</w:t>
+      </w:r>
+      <w:proofErr w:type="spellStart"/>
+      <w:r>
+        <w:rPr>
+          <w:rFonts w:ascii="Arial" w:hAnsi="Arial" w:cs="Arial"/>
+          <w:sz w:val="22"/>
+          <w:szCs w:val="22"/>
+          <w:lang w:val="es-CO"/>
+        </w:rPr>
+        <w:t>end_station_id</w:t>
+      </w:r>
+      <w:proofErr w:type="spellEnd"/>
+      <w:r>
+        <w:rPr>
+          <w:rFonts w:ascii="Arial" w:hAnsi="Arial" w:cs="Arial"/>
+          <w:sz w:val="22"/>
+          <w:szCs w:val="22"/>
+          <w:lang w:val="es-CO"/>
+        </w:rPr>
+        <w:t>”.</w:t>
       </w:r>
     </w:p>
     <w:p>
@@ -1176,7 +1632,6 @@
           <w:szCs w:val="22"/>
           <w:lang w:val="es-CO"/>
         </w:rPr>
-        <w:lastRenderedPageBreak/>
         <w:drawing>
           <wp:inline distT="0" distB="0" distL="0" distR="0" wp14:anchorId="5F01387D" wp14:editId="1A14FCC9">
             <wp:extent cx="5612130" cy="3961130"/>
@@ -1253,6 +1708,7 @@
           <w:szCs w:val="22"/>
           <w:lang w:val="es-CO"/>
         </w:rPr>
+        <w:lastRenderedPageBreak/>
         <w:drawing>
           <wp:inline distT="0" distB="0" distL="0" distR="0" wp14:anchorId="13D281E9" wp14:editId="088ED9C5">
             <wp:extent cx="5612130" cy="3757295"/>
@@ -1316,46 +1772,392 @@
           <w:szCs w:val="22"/>
           <w:lang w:val="es-CO"/>
         </w:rPr>
+        <w:t>Verificación de datos</w:t>
+      </w:r>
+    </w:p>
+    <w:p>
+      <w:pPr>
+        <w:rPr>
+          <w:rFonts w:ascii="Arial" w:hAnsi="Arial" w:cs="Arial"/>
+          <w:sz w:val="22"/>
+          <w:szCs w:val="22"/>
+          <w:lang w:val="es-CO"/>
+        </w:rPr>
+      </w:pPr>
+      <w:r>
+        <w:rPr>
+          <w:rFonts w:ascii="Arial" w:hAnsi="Arial" w:cs="Arial"/>
+          <w:sz w:val="22"/>
+          <w:szCs w:val="22"/>
+          <w:lang w:val="es-CO"/>
+        </w:rPr>
+        <w:t>Mediante el filtrado de datos en Excel, se buscaron registros que aún tuvieran alguno de los campos “</w:t>
+      </w:r>
+      <w:proofErr w:type="spellStart"/>
+      <w:r>
+        <w:rPr>
+          <w:rFonts w:ascii="Arial" w:hAnsi="Arial" w:cs="Arial"/>
+          <w:sz w:val="22"/>
+          <w:szCs w:val="22"/>
+          <w:lang w:val="es-CO"/>
+        </w:rPr>
+        <w:t>start_station_name</w:t>
+      </w:r>
+      <w:proofErr w:type="spellEnd"/>
+      <w:r>
+        <w:rPr>
+          <w:rFonts w:ascii="Arial" w:hAnsi="Arial" w:cs="Arial"/>
+          <w:sz w:val="22"/>
+          <w:szCs w:val="22"/>
+          <w:lang w:val="es-CO"/>
+        </w:rPr>
+        <w:t>”, “</w:t>
+      </w:r>
+      <w:proofErr w:type="spellStart"/>
+      <w:r>
+        <w:rPr>
+          <w:rFonts w:ascii="Arial" w:hAnsi="Arial" w:cs="Arial"/>
+          <w:sz w:val="22"/>
+          <w:szCs w:val="22"/>
+          <w:lang w:val="es-CO"/>
+        </w:rPr>
+        <w:t>start_station_id</w:t>
+      </w:r>
+      <w:proofErr w:type="spellEnd"/>
+      <w:r>
+        <w:rPr>
+          <w:rFonts w:ascii="Arial" w:hAnsi="Arial" w:cs="Arial"/>
+          <w:sz w:val="22"/>
+          <w:szCs w:val="22"/>
+          <w:lang w:val="es-CO"/>
+        </w:rPr>
+        <w:t>”, “</w:t>
+      </w:r>
+      <w:proofErr w:type="spellStart"/>
+      <w:r>
+        <w:rPr>
+          <w:rFonts w:ascii="Arial" w:hAnsi="Arial" w:cs="Arial"/>
+          <w:sz w:val="22"/>
+          <w:szCs w:val="22"/>
+          <w:lang w:val="es-CO"/>
+        </w:rPr>
+        <w:t>end_station_name</w:t>
+      </w:r>
+      <w:proofErr w:type="spellEnd"/>
+      <w:r>
+        <w:rPr>
+          <w:rFonts w:ascii="Arial" w:hAnsi="Arial" w:cs="Arial"/>
+          <w:sz w:val="22"/>
+          <w:szCs w:val="22"/>
+          <w:lang w:val="es-CO"/>
+        </w:rPr>
+        <w:t>”, o “</w:t>
+      </w:r>
+      <w:proofErr w:type="spellStart"/>
+      <w:r>
+        <w:rPr>
+          <w:rFonts w:ascii="Arial" w:hAnsi="Arial" w:cs="Arial"/>
+          <w:sz w:val="22"/>
+          <w:szCs w:val="22"/>
+          <w:lang w:val="es-CO"/>
+        </w:rPr>
+        <w:t>end_station_id</w:t>
+      </w:r>
+      <w:proofErr w:type="spellEnd"/>
+      <w:r>
+        <w:rPr>
+          <w:rFonts w:ascii="Arial" w:hAnsi="Arial" w:cs="Arial"/>
+          <w:sz w:val="22"/>
+          <w:szCs w:val="22"/>
+          <w:lang w:val="es-CO"/>
+        </w:rPr>
+        <w:t xml:space="preserve">” en blanco, en este caso no quedaban registros con valores en blanco, </w:t>
+      </w:r>
+      <w:r>
+        <w:rPr>
+          <w:rFonts w:ascii="Arial" w:hAnsi="Arial" w:cs="Arial"/>
+          <w:sz w:val="22"/>
+          <w:szCs w:val="22"/>
+          <w:lang w:val="es-CO"/>
+        </w:rPr>
+        <w:t>por lo que se busca un método para completar los registros que aún tienen los campos “</w:t>
+      </w:r>
+      <w:proofErr w:type="spellStart"/>
+      <w:r>
+        <w:rPr>
+          <w:rFonts w:ascii="Arial" w:hAnsi="Arial" w:cs="Arial"/>
+          <w:sz w:val="22"/>
+          <w:szCs w:val="22"/>
+          <w:lang w:val="es-CO"/>
+        </w:rPr>
+        <w:t>end_lat</w:t>
+      </w:r>
+      <w:proofErr w:type="spellEnd"/>
+      <w:r>
+        <w:rPr>
+          <w:rFonts w:ascii="Arial" w:hAnsi="Arial" w:cs="Arial"/>
+          <w:sz w:val="22"/>
+          <w:szCs w:val="22"/>
+          <w:lang w:val="es-CO"/>
+        </w:rPr>
+        <w:t>” o “</w:t>
+      </w:r>
+      <w:proofErr w:type="spellStart"/>
+      <w:r>
+        <w:rPr>
+          <w:rFonts w:ascii="Arial" w:hAnsi="Arial" w:cs="Arial"/>
+          <w:sz w:val="22"/>
+          <w:szCs w:val="22"/>
+          <w:lang w:val="es-CO"/>
+        </w:rPr>
+        <w:t>end_lng</w:t>
+      </w:r>
+      <w:proofErr w:type="spellEnd"/>
+      <w:r>
+        <w:rPr>
+          <w:rFonts w:ascii="Arial" w:hAnsi="Arial" w:cs="Arial"/>
+          <w:sz w:val="22"/>
+          <w:szCs w:val="22"/>
+          <w:lang w:val="es-CO"/>
+        </w:rPr>
+        <w:t xml:space="preserve">” en blanco, con los datos propios del </w:t>
+      </w:r>
+      <w:proofErr w:type="spellStart"/>
+      <w:r>
+        <w:rPr>
+          <w:rFonts w:ascii="Arial" w:hAnsi="Arial" w:cs="Arial"/>
+          <w:sz w:val="22"/>
+          <w:szCs w:val="22"/>
+          <w:lang w:val="es-CO"/>
+        </w:rPr>
+        <w:t>dataset</w:t>
+      </w:r>
+      <w:proofErr w:type="spellEnd"/>
+      <w:r>
+        <w:rPr>
+          <w:rFonts w:ascii="Arial" w:hAnsi="Arial" w:cs="Arial"/>
+          <w:sz w:val="22"/>
+          <w:szCs w:val="22"/>
+          <w:lang w:val="es-CO"/>
+        </w:rPr>
+        <w:t>.</w:t>
+      </w:r>
+    </w:p>
+    <w:p>
+      <w:pPr>
+        <w:rPr>
+          <w:rFonts w:ascii="Arial" w:hAnsi="Arial" w:cs="Arial"/>
+          <w:sz w:val="22"/>
+          <w:szCs w:val="22"/>
+          <w:lang w:val="es-CO"/>
+        </w:rPr>
+      </w:pPr>
+      <w:r>
+        <w:rPr>
+          <w:rFonts w:ascii="Arial" w:hAnsi="Arial" w:cs="Arial"/>
+          <w:noProof/>
+          <w:sz w:val="22"/>
+          <w:szCs w:val="22"/>
+          <w:lang w:val="es-CO"/>
+        </w:rPr>
+        <w:drawing>
+          <wp:inline distT="0" distB="0" distL="0" distR="0" wp14:anchorId="7740F7D7" wp14:editId="111585B4">
+            <wp:extent cx="5612130" cy="2893060"/>
+            <wp:effectExtent l="0" t="0" r="7620" b="2540"/>
+            <wp:docPr id="399488097" name="Imagen 1"/>
+            <wp:cNvGraphicFramePr>
+              <a:graphicFrameLocks xmlns:a="http://schemas.openxmlformats.org/drawingml/2006/main" noChangeAspect="1"/>
+            </wp:cNvGraphicFramePr>
+            <a:graphic xmlns:a="http://schemas.openxmlformats.org/drawingml/2006/main">
+              <a:graphicData uri="http://schemas.openxmlformats.org/drawingml/2006/picture">
+                <pic:pic xmlns:pic="http://schemas.openxmlformats.org/drawingml/2006/picture">
+                  <pic:nvPicPr>
+                    <pic:cNvPr id="399488097" name="Imagen 399488097"/>
+                    <pic:cNvPicPr/>
+                  </pic:nvPicPr>
+                  <pic:blipFill>
+                    <a:blip r:embed="rId9">
+                      <a:extLst>
+                        <a:ext uri="{28A0092B-C50C-407E-A947-70E740481C1C}">
+                          <a14:useLocalDpi xmlns:a14="http://schemas.microsoft.com/office/drawing/2010/main" val="0"/>
+                        </a:ext>
+                      </a:extLst>
+                    </a:blip>
+                    <a:stretch>
+                      <a:fillRect/>
+                    </a:stretch>
+                  </pic:blipFill>
+                  <pic:spPr>
+                    <a:xfrm>
+                      <a:off x="0" y="0"/>
+                      <a:ext cx="5612130" cy="2893060"/>
+                    </a:xfrm>
+                    <a:prstGeom prst="rect">
+                      <a:avLst/>
+                    </a:prstGeom>
+                  </pic:spPr>
+                </pic:pic>
+              </a:graphicData>
+            </a:graphic>
+          </wp:inline>
+        </w:drawing>
+      </w:r>
+    </w:p>
+    <w:p>
+      <w:pPr>
+        <w:rPr>
+          <w:rFonts w:ascii="Arial" w:hAnsi="Arial" w:cs="Arial"/>
+          <w:sz w:val="22"/>
+          <w:szCs w:val="22"/>
+          <w:lang w:val="es-CO"/>
+        </w:rPr>
+      </w:pPr>
+      <w:r>
+        <w:rPr>
+          <w:rFonts w:ascii="Arial" w:hAnsi="Arial" w:cs="Arial"/>
+          <w:sz w:val="22"/>
+          <w:szCs w:val="22"/>
+          <w:lang w:val="es-CO"/>
+        </w:rPr>
         <w:lastRenderedPageBreak/>
-        <w:t>Verificación de datos</w:t>
-      </w:r>
-    </w:p>
-    <w:p>
-      <w:pPr>
-        <w:rPr>
-          <w:rFonts w:ascii="Arial" w:hAnsi="Arial" w:cs="Arial"/>
-          <w:sz w:val="22"/>
-          <w:szCs w:val="22"/>
-          <w:lang w:val="es-CO"/>
-        </w:rPr>
-      </w:pPr>
-      <w:r>
-        <w:rPr>
-          <w:rFonts w:ascii="Arial" w:hAnsi="Arial" w:cs="Arial"/>
-          <w:sz w:val="22"/>
-          <w:szCs w:val="22"/>
-          <w:lang w:val="es-CO"/>
-        </w:rPr>
-        <w:t>Mediante el filtrado de datos en Excel, se buscaron registros que aún tuvieran alguno de los campos “start_station_name”, “start_station_id”, “end_station_name”, o “end_station_id” en blanco, en este caso no quedaban registros con valores en blanco, en caso de que los hubiera, se deberían completar utilizando la función Vlookup, para los datos de estación de inicio del viaje se realizaría entre los campos “start_station_name” y “start_station_id”, y para los datos de estación de fin del viaje se realizaría entre los campos “end_station_name” y “end_station_id”.</w:t>
-      </w:r>
-    </w:p>
-    <w:p>
-      <w:pPr>
-        <w:rPr>
-          <w:rFonts w:ascii="Arial" w:hAnsi="Arial" w:cs="Arial"/>
-          <w:sz w:val="22"/>
-          <w:szCs w:val="22"/>
-          <w:lang w:val="es-CO"/>
-        </w:rPr>
-      </w:pPr>
-      <w:r>
-        <w:rPr>
-          <w:rFonts w:ascii="Arial" w:hAnsi="Arial" w:cs="Arial"/>
-          <w:sz w:val="22"/>
-          <w:szCs w:val="22"/>
-          <w:lang w:val="es-CO"/>
-        </w:rPr>
-        <w:t>Nuevamente, con el filtrado de datos, se buscaron datos erróneos, en este caso no se encontró ningún dato que se saliera del orden.</w:t>
+        <w:t>Haciendo uso de la función “BUSCARV” (VLOOKUP) se</w:t>
+      </w:r>
+      <w:r>
+        <w:rPr>
+          <w:rFonts w:ascii="Arial" w:hAnsi="Arial" w:cs="Arial"/>
+          <w:sz w:val="22"/>
+          <w:szCs w:val="22"/>
+          <w:lang w:val="es-CO"/>
+        </w:rPr>
+        <w:t xml:space="preserve"> completan los valores faltantes para “</w:t>
+      </w:r>
+      <w:proofErr w:type="spellStart"/>
+      <w:r>
+        <w:rPr>
+          <w:rFonts w:ascii="Arial" w:hAnsi="Arial" w:cs="Arial"/>
+          <w:sz w:val="22"/>
+          <w:szCs w:val="22"/>
+          <w:lang w:val="es-CO"/>
+        </w:rPr>
+        <w:t>end_lat</w:t>
+      </w:r>
+      <w:proofErr w:type="spellEnd"/>
+      <w:r>
+        <w:rPr>
+          <w:rFonts w:ascii="Arial" w:hAnsi="Arial" w:cs="Arial"/>
+          <w:sz w:val="22"/>
+          <w:szCs w:val="22"/>
+          <w:lang w:val="es-CO"/>
+        </w:rPr>
+        <w:t>” y “</w:t>
+      </w:r>
+      <w:proofErr w:type="spellStart"/>
+      <w:r>
+        <w:rPr>
+          <w:rFonts w:ascii="Arial" w:hAnsi="Arial" w:cs="Arial"/>
+          <w:sz w:val="22"/>
+          <w:szCs w:val="22"/>
+          <w:lang w:val="es-CO"/>
+        </w:rPr>
+        <w:t>end_lng</w:t>
+      </w:r>
+      <w:proofErr w:type="spellEnd"/>
+      <w:r>
+        <w:rPr>
+          <w:rFonts w:ascii="Arial" w:hAnsi="Arial" w:cs="Arial"/>
+          <w:sz w:val="22"/>
+          <w:szCs w:val="22"/>
+          <w:lang w:val="es-CO"/>
+        </w:rPr>
+        <w:t>”.</w:t>
+      </w:r>
+    </w:p>
+    <w:p>
+      <w:pPr>
+        <w:rPr>
+          <w:rFonts w:ascii="Arial" w:hAnsi="Arial" w:cs="Arial"/>
+          <w:sz w:val="22"/>
+          <w:szCs w:val="22"/>
+          <w:lang w:val="es-CO"/>
+        </w:rPr>
+      </w:pPr>
+      <w:r>
+        <w:rPr>
+          <w:rFonts w:ascii="Arial" w:hAnsi="Arial" w:cs="Arial"/>
+          <w:sz w:val="22"/>
+          <w:szCs w:val="22"/>
+          <w:lang w:val="es-CO"/>
+        </w:rPr>
+        <w:t>Al terminar la tarea anterior, se corrige el tipo de datos de algunas latitudes</w:t>
+      </w:r>
+      <w:r>
+        <w:rPr>
+          <w:rFonts w:ascii="Arial" w:hAnsi="Arial" w:cs="Arial"/>
+          <w:sz w:val="22"/>
+          <w:szCs w:val="22"/>
+          <w:lang w:val="es-CO"/>
+        </w:rPr>
+        <w:t>.</w:t>
+      </w:r>
+    </w:p>
+    <w:p>
+      <w:pPr>
+        <w:rPr>
+          <w:rFonts w:ascii="Arial" w:hAnsi="Arial" w:cs="Arial"/>
+          <w:sz w:val="22"/>
+          <w:szCs w:val="22"/>
+          <w:lang w:val="es-CO"/>
+        </w:rPr>
+      </w:pPr>
+      <w:r>
+        <w:rPr>
+          <w:rFonts w:ascii="Arial" w:hAnsi="Arial" w:cs="Arial"/>
+          <w:noProof/>
+          <w:sz w:val="22"/>
+          <w:szCs w:val="22"/>
+          <w:lang w:val="es-CO"/>
+        </w:rPr>
+        <w:drawing>
+          <wp:inline distT="0" distB="0" distL="0" distR="0" wp14:anchorId="13450A94" wp14:editId="23E1AFA1">
+            <wp:extent cx="5612130" cy="2207260"/>
+            <wp:effectExtent l="0" t="0" r="7620" b="2540"/>
+            <wp:docPr id="635294364" name="Imagen 2"/>
+            <wp:cNvGraphicFramePr>
+              <a:graphicFrameLocks xmlns:a="http://schemas.openxmlformats.org/drawingml/2006/main" noChangeAspect="1"/>
+            </wp:cNvGraphicFramePr>
+            <a:graphic xmlns:a="http://schemas.openxmlformats.org/drawingml/2006/main">
+              <a:graphicData uri="http://schemas.openxmlformats.org/drawingml/2006/picture">
+                <pic:pic xmlns:pic="http://schemas.openxmlformats.org/drawingml/2006/picture">
+                  <pic:nvPicPr>
+                    <pic:cNvPr id="635294364" name="Imagen 635294364"/>
+                    <pic:cNvPicPr/>
+                  </pic:nvPicPr>
+                  <pic:blipFill>
+                    <a:blip r:embed="rId10">
+                      <a:extLst>
+                        <a:ext uri="{28A0092B-C50C-407E-A947-70E740481C1C}">
+                          <a14:useLocalDpi xmlns:a14="http://schemas.microsoft.com/office/drawing/2010/main" val="0"/>
+                        </a:ext>
+                      </a:extLst>
+                    </a:blip>
+                    <a:stretch>
+                      <a:fillRect/>
+                    </a:stretch>
+                  </pic:blipFill>
+                  <pic:spPr>
+                    <a:xfrm>
+                      <a:off x="0" y="0"/>
+                      <a:ext cx="5612130" cy="2207260"/>
+                    </a:xfrm>
+                    <a:prstGeom prst="rect">
+                      <a:avLst/>
+                    </a:prstGeom>
+                  </pic:spPr>
+                </pic:pic>
+              </a:graphicData>
+            </a:graphic>
+          </wp:inline>
+        </w:drawing>
       </w:r>
     </w:p>
     <w:p>
@@ -1407,7 +2209,27 @@
           <w:szCs w:val="22"/>
           <w:lang w:val="es-CO"/>
         </w:rPr>
-        <w:t>Para hacer el análisis completo y de manera más rápida, se agregarán un par de columnas al dataset, las cuales serán:</w:t>
+        <w:t xml:space="preserve">Para hacer el análisis completo y de manera más rápida, se agregarán un par de columnas al </w:t>
+      </w:r>
+      <w:proofErr w:type="spellStart"/>
+      <w:r>
+        <w:rPr>
+          <w:rFonts w:ascii="Arial" w:hAnsi="Arial" w:cs="Arial"/>
+          <w:sz w:val="22"/>
+          <w:szCs w:val="22"/>
+          <w:lang w:val="es-CO"/>
+        </w:rPr>
+        <w:t>dataset</w:t>
+      </w:r>
+      <w:proofErr w:type="spellEnd"/>
+      <w:r>
+        <w:rPr>
+          <w:rFonts w:ascii="Arial" w:hAnsi="Arial" w:cs="Arial"/>
+          <w:sz w:val="22"/>
+          <w:szCs w:val="22"/>
+          <w:lang w:val="es-CO"/>
+        </w:rPr>
+        <w:t>, las cuales serán:</w:t>
       </w:r>
     </w:p>
     <w:p>
@@ -1424,15 +2246,37 @@
           <w:lang w:val="es-CO"/>
         </w:rPr>
       </w:pPr>
-      <w:r>
-        <w:rPr>
-          <w:rFonts w:ascii="Arial" w:hAnsi="Arial" w:cs="Arial"/>
-          <w:sz w:val="22"/>
-          <w:szCs w:val="22"/>
-          <w:lang w:val="es-CO"/>
-        </w:rPr>
-        <w:t>ride_length: Muestra el tiempo del viaje en formato de hora HH:MM:SS.</w:t>
-      </w:r>
+      <w:proofErr w:type="spellStart"/>
+      <w:r>
+        <w:rPr>
+          <w:rFonts w:ascii="Arial" w:hAnsi="Arial" w:cs="Arial"/>
+          <w:sz w:val="22"/>
+          <w:szCs w:val="22"/>
+          <w:lang w:val="es-CO"/>
+        </w:rPr>
+        <w:t>ride_length</w:t>
+      </w:r>
+      <w:proofErr w:type="spellEnd"/>
+      <w:r>
+        <w:rPr>
+          <w:rFonts w:ascii="Arial" w:hAnsi="Arial" w:cs="Arial"/>
+          <w:sz w:val="22"/>
+          <w:szCs w:val="22"/>
+          <w:lang w:val="es-CO"/>
+        </w:rPr>
+        <w:t>: Muestra el tiempo del viaje en formato de hora HH:</w:t>
+      </w:r>
+      <w:proofErr w:type="gramStart"/>
+      <w:r>
+        <w:rPr>
+          <w:rFonts w:ascii="Arial" w:hAnsi="Arial" w:cs="Arial"/>
+          <w:sz w:val="22"/>
+          <w:szCs w:val="22"/>
+          <w:lang w:val="es-CO"/>
+        </w:rPr>
+        <w:t>MM:SS.</w:t>
+      </w:r>
+      <w:proofErr w:type="gramEnd"/>
     </w:p>
     <w:p>
       <w:pPr>
@@ -1448,14 +2292,25 @@
           <w:lang w:val="es-CO"/>
         </w:rPr>
       </w:pPr>
-      <w:r>
-        <w:rPr>
-          <w:rFonts w:ascii="Arial" w:hAnsi="Arial" w:cs="Arial"/>
-          <w:sz w:val="22"/>
-          <w:szCs w:val="22"/>
-          <w:lang w:val="es-CO"/>
-        </w:rPr>
-        <w:t>day_of_week: Muestra el día de</w:t>
+      <w:proofErr w:type="spellStart"/>
+      <w:r>
+        <w:rPr>
+          <w:rFonts w:ascii="Arial" w:hAnsi="Arial" w:cs="Arial"/>
+          <w:sz w:val="22"/>
+          <w:szCs w:val="22"/>
+          <w:lang w:val="es-CO"/>
+        </w:rPr>
+        <w:t>day_of_week</w:t>
+      </w:r>
+      <w:proofErr w:type="spellEnd"/>
+      <w:r>
+        <w:rPr>
+          <w:rFonts w:ascii="Arial" w:hAnsi="Arial" w:cs="Arial"/>
+          <w:sz w:val="22"/>
+          <w:szCs w:val="22"/>
+          <w:lang w:val="es-CO"/>
+        </w:rPr>
+        <w:t>: Muestra el día de</w:t>
       </w:r>
       <w:r>
         <w:rPr>
@@ -1493,26 +2348,106 @@
           <w:szCs w:val="22"/>
           <w:lang w:val="es-CO"/>
         </w:rPr>
-        <w:t>Adición columna “ride_length”</w:t>
-      </w:r>
-    </w:p>
-    <w:p>
-      <w:pPr>
-        <w:rPr>
-          <w:rFonts w:ascii="Arial" w:hAnsi="Arial" w:cs="Arial"/>
-          <w:sz w:val="22"/>
-          <w:szCs w:val="22"/>
-          <w:lang w:val="es-CO"/>
-        </w:rPr>
-      </w:pPr>
-      <w:r>
-        <w:rPr>
-          <w:rFonts w:ascii="Arial" w:hAnsi="Arial" w:cs="Arial"/>
-          <w:sz w:val="22"/>
-          <w:szCs w:val="22"/>
-          <w:lang w:val="es-CO"/>
-        </w:rPr>
-        <w:t>Esta columna muestra el tiempo transcurrido durante el viaje, y se calcula restando la columna “started_at” de la columna “ended_at”, luego se aplica formato de hora HH:MM:SS (37:30:55).</w:t>
+        <w:t>Adición columna “</w:t>
+      </w:r>
+      <w:proofErr w:type="spellStart"/>
+      <w:r>
+        <w:rPr>
+          <w:rFonts w:ascii="Arial" w:hAnsi="Arial" w:cs="Arial"/>
+          <w:sz w:val="22"/>
+          <w:szCs w:val="22"/>
+          <w:lang w:val="es-CO"/>
+        </w:rPr>
+        <w:t>ride_length</w:t>
+      </w:r>
+      <w:proofErr w:type="spellEnd"/>
+      <w:r>
+        <w:rPr>
+          <w:rFonts w:ascii="Arial" w:hAnsi="Arial" w:cs="Arial"/>
+          <w:sz w:val="22"/>
+          <w:szCs w:val="22"/>
+          <w:lang w:val="es-CO"/>
+        </w:rPr>
+        <w:t>”</w:t>
+      </w:r>
+    </w:p>
+    <w:p>
+      <w:pPr>
+        <w:rPr>
+          <w:rFonts w:ascii="Arial" w:hAnsi="Arial" w:cs="Arial"/>
+          <w:sz w:val="22"/>
+          <w:szCs w:val="22"/>
+          <w:lang w:val="es-CO"/>
+        </w:rPr>
+      </w:pPr>
+      <w:r>
+        <w:rPr>
+          <w:rFonts w:ascii="Arial" w:hAnsi="Arial" w:cs="Arial"/>
+          <w:sz w:val="22"/>
+          <w:szCs w:val="22"/>
+          <w:lang w:val="es-CO"/>
+        </w:rPr>
+        <w:t>Esta columna muestra el tiempo transcurrido durante el viaje, y se calcula restando la columna “</w:t>
+      </w:r>
+      <w:proofErr w:type="spellStart"/>
+      <w:r>
+        <w:rPr>
+          <w:rFonts w:ascii="Arial" w:hAnsi="Arial" w:cs="Arial"/>
+          <w:sz w:val="22"/>
+          <w:szCs w:val="22"/>
+          <w:lang w:val="es-CO"/>
+        </w:rPr>
+        <w:t>started_at</w:t>
+      </w:r>
+      <w:proofErr w:type="spellEnd"/>
+      <w:r>
+        <w:rPr>
+          <w:rFonts w:ascii="Arial" w:hAnsi="Arial" w:cs="Arial"/>
+          <w:sz w:val="22"/>
+          <w:szCs w:val="22"/>
+          <w:lang w:val="es-CO"/>
+        </w:rPr>
+        <w:t>” de la columna “</w:t>
+      </w:r>
+      <w:proofErr w:type="spellStart"/>
+      <w:r>
+        <w:rPr>
+          <w:rFonts w:ascii="Arial" w:hAnsi="Arial" w:cs="Arial"/>
+          <w:sz w:val="22"/>
+          <w:szCs w:val="22"/>
+          <w:lang w:val="es-CO"/>
+        </w:rPr>
+        <w:t>ended_at</w:t>
+      </w:r>
+      <w:proofErr w:type="spellEnd"/>
+      <w:r>
+        <w:rPr>
+          <w:rFonts w:ascii="Arial" w:hAnsi="Arial" w:cs="Arial"/>
+          <w:sz w:val="22"/>
+          <w:szCs w:val="22"/>
+          <w:lang w:val="es-CO"/>
+        </w:rPr>
+        <w:t>”, luego se aplica formato de hora HH:</w:t>
+      </w:r>
+      <w:proofErr w:type="gramStart"/>
+      <w:r>
+        <w:rPr>
+          <w:rFonts w:ascii="Arial" w:hAnsi="Arial" w:cs="Arial"/>
+          <w:sz w:val="22"/>
+          <w:szCs w:val="22"/>
+          <w:lang w:val="es-CO"/>
+        </w:rPr>
+        <w:t>MM:SS</w:t>
+      </w:r>
+      <w:proofErr w:type="gramEnd"/>
+      <w:r>
+        <w:rPr>
+          <w:rFonts w:ascii="Arial" w:hAnsi="Arial" w:cs="Arial"/>
+          <w:sz w:val="22"/>
+          <w:szCs w:val="22"/>
+          <w:lang w:val="es-CO"/>
+        </w:rPr>
+        <w:t xml:space="preserve"> (37:30:55).</w:t>
       </w:r>
     </w:p>
     <w:p>
@@ -1549,7 +2484,7 @@
                     <pic:cNvPicPr/>
                   </pic:nvPicPr>
                   <pic:blipFill>
-                    <a:blip r:embed="rId9">
+                    <a:blip r:embed="rId11">
                       <a:extLst>
                         <a:ext uri="{28A0092B-C50C-407E-A947-70E740481C1C}">
                           <a14:useLocalDpi xmlns:a14="http://schemas.microsoft.com/office/drawing/2010/main" val="0"/>
@@ -1609,7 +2544,7 @@
                     <pic:cNvPicPr/>
                   </pic:nvPicPr>
                   <pic:blipFill>
-                    <a:blip r:embed="rId10">
+                    <a:blip r:embed="rId12">
                       <a:extLst>
                         <a:ext uri="{28A0092B-C50C-407E-A947-70E740481C1C}">
                           <a14:useLocalDpi xmlns:a14="http://schemas.microsoft.com/office/drawing/2010/main" val="0"/>
@@ -1664,6 +2599,7 @@
           <w:szCs w:val="22"/>
         </w:rPr>
       </w:pPr>
+      <w:proofErr w:type="spellStart"/>
       <w:r>
         <w:rPr>
           <w:rFonts w:ascii="Arial" w:hAnsi="Arial" w:cs="Arial"/>
@@ -1671,7 +2607,52 @@
           <w:szCs w:val="22"/>
         </w:rPr>
         <w:lastRenderedPageBreak/>
-        <w:t>Adición columna “day_of_week”</w:t>
+        <w:t>Adición</w:t>
+      </w:r>
+      <w:proofErr w:type="spellEnd"/>
+      <w:r>
+        <w:rPr>
+          <w:rFonts w:ascii="Arial" w:hAnsi="Arial" w:cs="Arial"/>
+          <w:sz w:val="22"/>
+          <w:szCs w:val="22"/>
+        </w:rPr>
+        <w:t xml:space="preserve"> </w:t>
+      </w:r>
+      <w:proofErr w:type="spellStart"/>
+      <w:r>
+        <w:rPr>
+          <w:rFonts w:ascii="Arial" w:hAnsi="Arial" w:cs="Arial"/>
+          <w:sz w:val="22"/>
+          <w:szCs w:val="22"/>
+        </w:rPr>
+        <w:t>columna</w:t>
+      </w:r>
+      <w:proofErr w:type="spellEnd"/>
+      <w:r>
+        <w:rPr>
+          <w:rFonts w:ascii="Arial" w:hAnsi="Arial" w:cs="Arial"/>
+          <w:sz w:val="22"/>
+          <w:szCs w:val="22"/>
+        </w:rPr>
+        <w:t xml:space="preserve"> “</w:t>
+      </w:r>
+      <w:proofErr w:type="spellStart"/>
+      <w:r>
+        <w:rPr>
+          <w:rFonts w:ascii="Arial" w:hAnsi="Arial" w:cs="Arial"/>
+          <w:sz w:val="22"/>
+          <w:szCs w:val="22"/>
+        </w:rPr>
+        <w:t>day_of_week</w:t>
+      </w:r>
+      <w:proofErr w:type="spellEnd"/>
+      <w:r>
+        <w:rPr>
+          <w:rFonts w:ascii="Arial" w:hAnsi="Arial" w:cs="Arial"/>
+          <w:sz w:val="22"/>
+          <w:szCs w:val="22"/>
+        </w:rPr>
+        <w:t>”</w:t>
       </w:r>
     </w:p>
     <w:p>
@@ -1735,7 +2716,47 @@
           <w:szCs w:val="22"/>
           <w:lang w:val="es-CO"/>
         </w:rPr>
-        <w:t xml:space="preserve">:7, se utiliza la función “diasem” sobre el campo “started_at” y en formato de celda </w:t>
+        <w:t>:7, se utiliza la función “</w:t>
+      </w:r>
+      <w:proofErr w:type="spellStart"/>
+      <w:r>
+        <w:rPr>
+          <w:rFonts w:ascii="Arial" w:hAnsi="Arial" w:cs="Arial"/>
+          <w:sz w:val="22"/>
+          <w:szCs w:val="22"/>
+          <w:lang w:val="es-CO"/>
+        </w:rPr>
+        <w:t>diasem</w:t>
+      </w:r>
+      <w:proofErr w:type="spellEnd"/>
+      <w:r>
+        <w:rPr>
+          <w:rFonts w:ascii="Arial" w:hAnsi="Arial" w:cs="Arial"/>
+          <w:sz w:val="22"/>
+          <w:szCs w:val="22"/>
+          <w:lang w:val="es-CO"/>
+        </w:rPr>
+        <w:t>” sobre el campo “</w:t>
+      </w:r>
+      <w:proofErr w:type="spellStart"/>
+      <w:r>
+        <w:rPr>
+          <w:rFonts w:ascii="Arial" w:hAnsi="Arial" w:cs="Arial"/>
+          <w:sz w:val="22"/>
+          <w:szCs w:val="22"/>
+          <w:lang w:val="es-CO"/>
+        </w:rPr>
+        <w:t>started_at</w:t>
+      </w:r>
+      <w:proofErr w:type="spellEnd"/>
+      <w:r>
+        <w:rPr>
+          <w:rFonts w:ascii="Arial" w:hAnsi="Arial" w:cs="Arial"/>
+          <w:sz w:val="22"/>
+          <w:szCs w:val="22"/>
+          <w:lang w:val="es-CO"/>
+        </w:rPr>
+        <w:t xml:space="preserve">” y en formato de celda </w:t>
       </w:r>
       <w:r>
         <w:rPr>
@@ -1807,7 +2828,7 @@
                     <pic:cNvPicPr/>
                   </pic:nvPicPr>
                   <pic:blipFill>
-                    <a:blip r:embed="rId11">
+                    <a:blip r:embed="rId13">
                       <a:extLst>
                         <a:ext uri="{28A0092B-C50C-407E-A947-70E740481C1C}">
                           <a14:useLocalDpi xmlns:a14="http://schemas.microsoft.com/office/drawing/2010/main" val="0"/>
@@ -1877,7 +2898,7 @@
                     <pic:cNvPicPr/>
                   </pic:nvPicPr>
                   <pic:blipFill>
-                    <a:blip r:embed="rId12">
+                    <a:blip r:embed="rId14">
                       <a:extLst>
                         <a:ext uri="{28A0092B-C50C-407E-A947-70E740481C1C}">
                           <a14:useLocalDpi xmlns:a14="http://schemas.microsoft.com/office/drawing/2010/main" val="0"/>
@@ -1920,7 +2941,375 @@
           <w:szCs w:val="22"/>
           <w:lang w:val="es-CO"/>
         </w:rPr>
-        <w:t>Como se evidencia, en el formato especificado, el número 2 corresponde al día lunes, en la imagen se ven datos de 1/1/2024 el cual corresponde a un lunes.</w:t>
+        <w:t xml:space="preserve">Como se evidencia, en el formato especificado, el número 2 corresponde al </w:t>
+      </w:r>
+      <w:r>
+        <w:rPr>
+          <w:rFonts w:ascii="Arial" w:hAnsi="Arial" w:cs="Arial"/>
+          <w:sz w:val="22"/>
+          <w:szCs w:val="22"/>
+          <w:lang w:val="es-CO"/>
+        </w:rPr>
+        <w:t>lunes</w:t>
+      </w:r>
+      <w:r>
+        <w:rPr>
+          <w:rFonts w:ascii="Arial" w:hAnsi="Arial" w:cs="Arial"/>
+          <w:sz w:val="22"/>
+          <w:szCs w:val="22"/>
+          <w:lang w:val="es-CO"/>
+        </w:rPr>
+        <w:t>, en la imagen se ven datos de 1/1/2024 el cual corresponde a un lunes.</w:t>
+      </w:r>
+    </w:p>
+    <w:p>
+      <w:pPr>
+        <w:rPr>
+          <w:rFonts w:ascii="Arial" w:hAnsi="Arial" w:cs="Arial"/>
+          <w:b/>
+          <w:bCs/>
+          <w:sz w:val="22"/>
+          <w:szCs w:val="22"/>
+          <w:lang w:val="es-CO"/>
+        </w:rPr>
+      </w:pPr>
+      <w:r>
+        <w:rPr>
+          <w:rFonts w:ascii="Arial" w:hAnsi="Arial" w:cs="Arial"/>
+          <w:b/>
+          <w:bCs/>
+          <w:sz w:val="22"/>
+          <w:szCs w:val="22"/>
+          <w:lang w:val="es-CO"/>
+        </w:rPr>
+        <w:lastRenderedPageBreak/>
+        <w:t xml:space="preserve">Carga de datos procesados a </w:t>
+      </w:r>
+      <w:proofErr w:type="spellStart"/>
+      <w:r>
+        <w:rPr>
+          <w:rFonts w:ascii="Arial" w:hAnsi="Arial" w:cs="Arial"/>
+          <w:b/>
+          <w:bCs/>
+          <w:sz w:val="22"/>
+          <w:szCs w:val="22"/>
+          <w:lang w:val="es-CO"/>
+        </w:rPr>
+        <w:t>BigQuery</w:t>
+      </w:r>
+      <w:proofErr w:type="spellEnd"/>
+    </w:p>
+    <w:p>
+      <w:pPr>
+        <w:rPr>
+          <w:rFonts w:ascii="Arial" w:hAnsi="Arial" w:cs="Arial"/>
+          <w:sz w:val="22"/>
+          <w:szCs w:val="22"/>
+          <w:lang w:val="es-CO"/>
+        </w:rPr>
+      </w:pPr>
+      <w:r>
+        <w:rPr>
+          <w:rFonts w:ascii="Arial" w:hAnsi="Arial" w:cs="Arial"/>
+          <w:sz w:val="22"/>
+          <w:szCs w:val="22"/>
+          <w:lang w:val="es-CO"/>
+        </w:rPr>
+        <w:t>Cada archivo .</w:t>
+      </w:r>
+      <w:proofErr w:type="spellStart"/>
+      <w:r>
+        <w:rPr>
+          <w:rFonts w:ascii="Arial" w:hAnsi="Arial" w:cs="Arial"/>
+          <w:sz w:val="22"/>
+          <w:szCs w:val="22"/>
+          <w:lang w:val="es-CO"/>
+        </w:rPr>
+        <w:t>csv</w:t>
+      </w:r>
+      <w:proofErr w:type="spellEnd"/>
+      <w:r>
+        <w:rPr>
+          <w:rFonts w:ascii="Arial" w:hAnsi="Arial" w:cs="Arial"/>
+          <w:sz w:val="22"/>
+          <w:szCs w:val="22"/>
+          <w:lang w:val="es-CO"/>
+        </w:rPr>
+        <w:t xml:space="preserve"> se subirá a </w:t>
+      </w:r>
+      <w:proofErr w:type="spellStart"/>
+      <w:r>
+        <w:rPr>
+          <w:rFonts w:ascii="Arial" w:hAnsi="Arial" w:cs="Arial"/>
+          <w:sz w:val="22"/>
+          <w:szCs w:val="22"/>
+          <w:lang w:val="es-CO"/>
+        </w:rPr>
+        <w:t>BigQuery</w:t>
+      </w:r>
+      <w:proofErr w:type="spellEnd"/>
+      <w:r>
+        <w:rPr>
+          <w:rFonts w:ascii="Arial" w:hAnsi="Arial" w:cs="Arial"/>
+          <w:sz w:val="22"/>
+          <w:szCs w:val="22"/>
+          <w:lang w:val="es-CO"/>
+        </w:rPr>
+        <w:t xml:space="preserve"> como una tabla independiente, con el nombre del mes y el año. </w:t>
+      </w:r>
+      <w:proofErr w:type="spellStart"/>
+      <w:r>
+        <w:rPr>
+          <w:rFonts w:ascii="Arial" w:hAnsi="Arial" w:cs="Arial"/>
+          <w:sz w:val="22"/>
+          <w:szCs w:val="22"/>
+          <w:lang w:val="es-CO"/>
+        </w:rPr>
+        <w:t>BigQuery</w:t>
+      </w:r>
+      <w:proofErr w:type="spellEnd"/>
+      <w:r>
+        <w:rPr>
+          <w:rFonts w:ascii="Arial" w:hAnsi="Arial" w:cs="Arial"/>
+          <w:sz w:val="22"/>
+          <w:szCs w:val="22"/>
+          <w:lang w:val="es-CO"/>
+        </w:rPr>
+        <w:t xml:space="preserve"> tiene un límite de tamaño de archivo de 100 MB, y ya que existe por lo menos un archivo que sobrepasa este límite, se decide modificar el formato de la columna “</w:t>
+      </w:r>
+      <w:proofErr w:type="spellStart"/>
+      <w:r>
+        <w:rPr>
+          <w:rFonts w:ascii="Arial" w:hAnsi="Arial" w:cs="Arial"/>
+          <w:sz w:val="22"/>
+          <w:szCs w:val="22"/>
+          <w:lang w:val="es-CO"/>
+        </w:rPr>
+        <w:t>ride_length</w:t>
+      </w:r>
+      <w:proofErr w:type="spellEnd"/>
+      <w:r>
+        <w:rPr>
+          <w:rFonts w:ascii="Arial" w:hAnsi="Arial" w:cs="Arial"/>
+          <w:sz w:val="22"/>
+          <w:szCs w:val="22"/>
+          <w:lang w:val="es-CO"/>
+        </w:rPr>
+        <w:t>” para mostrar solo los minutos transcurridos en el viaje, lo anterior permitirá reducir el tamaño del documento.</w:t>
+      </w:r>
+    </w:p>
+    <w:p>
+      <w:pPr>
+        <w:rPr>
+          <w:rFonts w:ascii="Arial" w:hAnsi="Arial" w:cs="Arial"/>
+          <w:sz w:val="22"/>
+          <w:szCs w:val="22"/>
+          <w:lang w:val="es-CO"/>
+        </w:rPr>
+      </w:pPr>
+      <w:r>
+        <w:rPr>
+          <w:rFonts w:ascii="Arial" w:hAnsi="Arial" w:cs="Arial"/>
+          <w:sz w:val="22"/>
+          <w:szCs w:val="22"/>
+          <w:lang w:val="es-CO"/>
+        </w:rPr>
+        <w:t xml:space="preserve">Para lograr el formato requerido se utiliza la </w:t>
+      </w:r>
+      <w:proofErr w:type="gramStart"/>
+      <w:r>
+        <w:rPr>
+          <w:rFonts w:ascii="Arial" w:hAnsi="Arial" w:cs="Arial"/>
+          <w:sz w:val="22"/>
+          <w:szCs w:val="22"/>
+          <w:lang w:val="es-CO"/>
+        </w:rPr>
+        <w:t>fórmula :</w:t>
+      </w:r>
+      <w:proofErr w:type="gramEnd"/>
+    </w:p>
+    <w:p>
+      <w:pPr>
+        <w:rPr>
+          <w:rFonts w:ascii="Arial" w:eastAsiaTheme="minorEastAsia" w:hAnsi="Arial" w:cs="Arial"/>
+          <w:sz w:val="22"/>
+          <w:szCs w:val="22"/>
+        </w:rPr>
+      </w:pPr>
+      <m:oMathPara>
+        <m:oMath>
+          <m:r>
+            <w:rPr>
+              <w:rFonts w:ascii="Cambria Math" w:hAnsi="Cambria Math" w:cs="Arial"/>
+              <w:sz w:val="22"/>
+              <w:szCs w:val="22"/>
+            </w:rPr>
+            <m:t>ENTERO((ended_at – started_at)*1440)</m:t>
+          </m:r>
+        </m:oMath>
+      </m:oMathPara>
+    </w:p>
+    <w:p>
+      <w:pPr>
+        <w:rPr>
+          <w:rFonts w:ascii="Arial" w:hAnsi="Arial" w:cs="Arial"/>
+          <w:sz w:val="22"/>
+          <w:szCs w:val="22"/>
+        </w:rPr>
+      </w:pPr>
+    </w:p>
+    <w:p>
+      <w:pPr>
+        <w:rPr>
+          <w:rFonts w:ascii="Arial" w:hAnsi="Arial" w:cs="Arial"/>
+          <w:sz w:val="22"/>
+          <w:szCs w:val="22"/>
+        </w:rPr>
+      </w:pPr>
+      <w:r>
+        <w:rPr>
+          <w:rFonts w:ascii="Arial" w:hAnsi="Arial" w:cs="Arial"/>
+          <w:sz w:val="22"/>
+          <w:szCs w:val="22"/>
+        </w:rPr>
+        <w:t xml:space="preserve"> </w:t>
+      </w:r>
+      <w:r>
+        <w:rPr>
+          <w:rFonts w:ascii="Arial" w:hAnsi="Arial" w:cs="Arial"/>
+          <w:noProof/>
+          <w:sz w:val="22"/>
+          <w:szCs w:val="22"/>
+        </w:rPr>
+        <w:drawing>
+          <wp:inline distT="0" distB="0" distL="0" distR="0" wp14:anchorId="6ECBE2D7" wp14:editId="6114C500">
+            <wp:extent cx="5612130" cy="2301875"/>
+            <wp:effectExtent l="0" t="0" r="7620" b="3175"/>
+            <wp:docPr id="986998229" name="Imagen 1"/>
+            <wp:cNvGraphicFramePr>
+              <a:graphicFrameLocks xmlns:a="http://schemas.openxmlformats.org/drawingml/2006/main" noChangeAspect="1"/>
+            </wp:cNvGraphicFramePr>
+            <a:graphic xmlns:a="http://schemas.openxmlformats.org/drawingml/2006/main">
+              <a:graphicData uri="http://schemas.openxmlformats.org/drawingml/2006/picture">
+                <pic:pic xmlns:pic="http://schemas.openxmlformats.org/drawingml/2006/picture">
+                  <pic:nvPicPr>
+                    <pic:cNvPr id="986998229" name="Imagen 986998229"/>
+                    <pic:cNvPicPr/>
+                  </pic:nvPicPr>
+                  <pic:blipFill>
+                    <a:blip r:embed="rId15" cstate="print">
+                      <a:extLst>
+                        <a:ext uri="{28A0092B-C50C-407E-A947-70E740481C1C}">
+                          <a14:useLocalDpi xmlns:a14="http://schemas.microsoft.com/office/drawing/2010/main" val="0"/>
+                        </a:ext>
+                      </a:extLst>
+                    </a:blip>
+                    <a:stretch>
+                      <a:fillRect/>
+                    </a:stretch>
+                  </pic:blipFill>
+                  <pic:spPr>
+                    <a:xfrm>
+                      <a:off x="0" y="0"/>
+                      <a:ext cx="5612130" cy="2301875"/>
+                    </a:xfrm>
+                    <a:prstGeom prst="rect">
+                      <a:avLst/>
+                    </a:prstGeom>
+                  </pic:spPr>
+                </pic:pic>
+              </a:graphicData>
+            </a:graphic>
+          </wp:inline>
+        </w:drawing>
+      </w:r>
+    </w:p>
+    <w:p>
+      <w:pPr>
+        <w:rPr>
+          <w:rFonts w:ascii="Arial" w:hAnsi="Arial" w:cs="Arial"/>
+          <w:sz w:val="22"/>
+          <w:szCs w:val="22"/>
+          <w:lang w:val="es-CO"/>
+        </w:rPr>
+      </w:pPr>
+      <w:r>
+        <w:rPr>
+          <w:rFonts w:ascii="Arial" w:hAnsi="Arial" w:cs="Arial"/>
+          <w:sz w:val="22"/>
+          <w:szCs w:val="22"/>
+          <w:lang w:val="es-CO"/>
+        </w:rPr>
+        <w:t>Se cambia al formato de s</w:t>
+      </w:r>
+      <w:r>
+        <w:rPr>
+          <w:rFonts w:ascii="Arial" w:hAnsi="Arial" w:cs="Arial"/>
+          <w:sz w:val="22"/>
+          <w:szCs w:val="22"/>
+          <w:lang w:val="es-CO"/>
+        </w:rPr>
+        <w:t>olo minutos</w:t>
+      </w:r>
+    </w:p>
+    <w:p>
+      <w:pPr>
+        <w:rPr>
+          <w:rFonts w:ascii="Arial" w:hAnsi="Arial" w:cs="Arial"/>
+          <w:sz w:val="22"/>
+          <w:szCs w:val="22"/>
+          <w:lang w:val="es-CO"/>
+        </w:rPr>
+      </w:pPr>
+      <w:r>
+        <w:rPr>
+          <w:rFonts w:ascii="Arial" w:hAnsi="Arial" w:cs="Arial"/>
+          <w:noProof/>
+          <w:sz w:val="22"/>
+          <w:szCs w:val="22"/>
+          <w:lang w:val="es-CO"/>
+        </w:rPr>
+        <w:drawing>
+          <wp:inline distT="0" distB="0" distL="0" distR="0" wp14:anchorId="2CBC3316" wp14:editId="0D7BCA83">
+            <wp:extent cx="5612130" cy="1934845"/>
+            <wp:effectExtent l="0" t="0" r="7620" b="8255"/>
+            <wp:docPr id="941487361" name="Imagen 2"/>
+            <wp:cNvGraphicFramePr>
+              <a:graphicFrameLocks xmlns:a="http://schemas.openxmlformats.org/drawingml/2006/main" noChangeAspect="1"/>
+            </wp:cNvGraphicFramePr>
+            <a:graphic xmlns:a="http://schemas.openxmlformats.org/drawingml/2006/main">
+              <a:graphicData uri="http://schemas.openxmlformats.org/drawingml/2006/picture">
+                <pic:pic xmlns:pic="http://schemas.openxmlformats.org/drawingml/2006/picture">
+                  <pic:nvPicPr>
+                    <pic:cNvPr id="941487361" name="Imagen 941487361"/>
+                    <pic:cNvPicPr/>
+                  </pic:nvPicPr>
+                  <pic:blipFill>
+                    <a:blip r:embed="rId16" cstate="print">
+                      <a:extLst>
+                        <a:ext uri="{28A0092B-C50C-407E-A947-70E740481C1C}">
+                          <a14:useLocalDpi xmlns:a14="http://schemas.microsoft.com/office/drawing/2010/main" val="0"/>
+                        </a:ext>
+                      </a:extLst>
+                    </a:blip>
+                    <a:stretch>
+                      <a:fillRect/>
+                    </a:stretch>
+                  </pic:blipFill>
+                  <pic:spPr>
+                    <a:xfrm>
+                      <a:off x="0" y="0"/>
+                      <a:ext cx="5612130" cy="1934845"/>
+                    </a:xfrm>
+                    <a:prstGeom prst="rect">
+                      <a:avLst/>
+                    </a:prstGeom>
+                  </pic:spPr>
+                </pic:pic>
+              </a:graphicData>
+            </a:graphic>
+          </wp:inline>
+        </w:drawing>
       </w:r>
     </w:p>
     <w:sectPr>

</xml_diff>

<commit_message>
Actualiza documento procesamiento de datos sobre carga de archivos a BigQuery
</commit_message>
<xml_diff>
--- a/Documentacion/Entregables/Procesamiento de Datos.docx
+++ b/Documentacion/Entregables/Procesamiento de Datos.docx
@@ -3164,13 +3164,15 @@
           <w:rFonts w:ascii="Arial" w:hAnsi="Arial" w:cs="Arial"/>
           <w:sz w:val="22"/>
           <w:szCs w:val="22"/>
-        </w:rPr>
-      </w:pPr>
-      <w:r>
-        <w:rPr>
-          <w:rFonts w:ascii="Arial" w:hAnsi="Arial" w:cs="Arial"/>
-          <w:sz w:val="22"/>
-          <w:szCs w:val="22"/>
+          <w:lang w:val="es-CO"/>
+        </w:rPr>
+      </w:pPr>
+      <w:r>
+        <w:rPr>
+          <w:rFonts w:ascii="Arial" w:hAnsi="Arial" w:cs="Arial"/>
+          <w:sz w:val="22"/>
+          <w:szCs w:val="22"/>
+          <w:lang w:val="es-CO"/>
         </w:rPr>
         <w:t xml:space="preserve"> </w:t>
       </w:r>
@@ -3182,7 +3184,7 @@
           <w:szCs w:val="22"/>
         </w:rPr>
         <w:drawing>
-          <wp:inline distT="0" distB="0" distL="0" distR="0" wp14:anchorId="6ECBE2D7" wp14:editId="6114C500">
+          <wp:inline distT="0" distB="0" distL="0" distR="0" wp14:anchorId="6ECBE2D7" wp14:editId="08CF9A4A">
             <wp:extent cx="5612130" cy="2301875"/>
             <wp:effectExtent l="0" t="0" r="7620" b="3175"/>
             <wp:docPr id="986998229" name="Imagen 1"/>
@@ -3270,7 +3272,7 @@
           <w:lang w:val="es-CO"/>
         </w:rPr>
         <w:drawing>
-          <wp:inline distT="0" distB="0" distL="0" distR="0" wp14:anchorId="2CBC3316" wp14:editId="0D7BCA83">
+          <wp:inline distT="0" distB="0" distL="0" distR="0" wp14:anchorId="2CBC3316" wp14:editId="02476A8F">
             <wp:extent cx="5612130" cy="1934845"/>
             <wp:effectExtent l="0" t="0" r="7620" b="8255"/>
             <wp:docPr id="941487361" name="Imagen 2"/>
@@ -3300,6 +3302,197 @@
                     <a:xfrm>
                       <a:off x="0" y="0"/>
                       <a:ext cx="5612130" cy="1934845"/>
+                    </a:xfrm>
+                    <a:prstGeom prst="rect">
+                      <a:avLst/>
+                    </a:prstGeom>
+                  </pic:spPr>
+                </pic:pic>
+              </a:graphicData>
+            </a:graphic>
+          </wp:inline>
+        </w:drawing>
+      </w:r>
+    </w:p>
+    <w:p>
+      <w:pPr>
+        <w:rPr>
+          <w:rFonts w:ascii="Arial" w:hAnsi="Arial" w:cs="Arial"/>
+          <w:sz w:val="22"/>
+          <w:szCs w:val="22"/>
+          <w:lang w:val="es-CO"/>
+        </w:rPr>
+      </w:pPr>
+    </w:p>
+    <w:p>
+      <w:pPr>
+        <w:rPr>
+          <w:rFonts w:ascii="Arial" w:hAnsi="Arial" w:cs="Arial"/>
+          <w:sz w:val="22"/>
+          <w:szCs w:val="22"/>
+          <w:lang w:val="es-CO"/>
+        </w:rPr>
+      </w:pPr>
+      <w:r>
+        <w:rPr>
+          <w:rFonts w:ascii="Arial" w:hAnsi="Arial" w:cs="Arial"/>
+          <w:sz w:val="22"/>
+          <w:szCs w:val="22"/>
+          <w:lang w:val="es-CO"/>
+        </w:rPr>
+        <w:t>Al finalizar la transformación de la columna “</w:t>
+      </w:r>
+      <w:proofErr w:type="spellStart"/>
+      <w:r>
+        <w:rPr>
+          <w:rFonts w:ascii="Arial" w:hAnsi="Arial" w:cs="Arial"/>
+          <w:sz w:val="22"/>
+          <w:szCs w:val="22"/>
+          <w:lang w:val="es-CO"/>
+        </w:rPr>
+        <w:t>ride_length</w:t>
+      </w:r>
+      <w:proofErr w:type="spellEnd"/>
+      <w:r>
+        <w:rPr>
+          <w:rFonts w:ascii="Arial" w:hAnsi="Arial" w:cs="Arial"/>
+          <w:sz w:val="22"/>
+          <w:szCs w:val="22"/>
+          <w:lang w:val="es-CO"/>
+        </w:rPr>
+        <w:t xml:space="preserve">” se cargan los archivos a un </w:t>
+      </w:r>
+      <w:proofErr w:type="spellStart"/>
+      <w:r>
+        <w:rPr>
+          <w:rFonts w:ascii="Arial" w:hAnsi="Arial" w:cs="Arial"/>
+          <w:sz w:val="22"/>
+          <w:szCs w:val="22"/>
+          <w:lang w:val="es-CO"/>
+        </w:rPr>
+        <w:t>dataset</w:t>
+      </w:r>
+      <w:proofErr w:type="spellEnd"/>
+      <w:r>
+        <w:rPr>
+          <w:rFonts w:ascii="Arial" w:hAnsi="Arial" w:cs="Arial"/>
+          <w:sz w:val="22"/>
+          <w:szCs w:val="22"/>
+          <w:lang w:val="es-CO"/>
+        </w:rPr>
+        <w:t xml:space="preserve"> de </w:t>
+      </w:r>
+      <w:proofErr w:type="spellStart"/>
+      <w:r>
+        <w:rPr>
+          <w:rFonts w:ascii="Arial" w:hAnsi="Arial" w:cs="Arial"/>
+          <w:sz w:val="22"/>
+          <w:szCs w:val="22"/>
+          <w:lang w:val="es-CO"/>
+        </w:rPr>
+        <w:t>BigQuery</w:t>
+      </w:r>
+      <w:proofErr w:type="spellEnd"/>
+      <w:r>
+        <w:rPr>
+          <w:rFonts w:ascii="Arial" w:hAnsi="Arial" w:cs="Arial"/>
+          <w:sz w:val="22"/>
+          <w:szCs w:val="22"/>
+          <w:lang w:val="es-CO"/>
+        </w:rPr>
+        <w:t xml:space="preserve"> llamado “</w:t>
+      </w:r>
+      <w:proofErr w:type="spellStart"/>
+      <w:r>
+        <w:rPr>
+          <w:rFonts w:ascii="Arial" w:hAnsi="Arial" w:cs="Arial"/>
+          <w:sz w:val="22"/>
+          <w:szCs w:val="22"/>
+          <w:lang w:val="es-CO"/>
+        </w:rPr>
+        <w:t>capstone_project_data</w:t>
+      </w:r>
+      <w:proofErr w:type="spellEnd"/>
+      <w:r>
+        <w:rPr>
+          <w:rFonts w:ascii="Arial" w:hAnsi="Arial" w:cs="Arial"/>
+          <w:sz w:val="22"/>
+          <w:szCs w:val="22"/>
+          <w:lang w:val="es-CO"/>
+        </w:rPr>
+        <w:t>”, donde cada archivo se sube como una tabla independiente con nomenclatura “</w:t>
+      </w:r>
+      <w:proofErr w:type="spellStart"/>
+      <w:r>
+        <w:rPr>
+          <w:rFonts w:ascii="Arial" w:hAnsi="Arial" w:cs="Arial"/>
+          <w:sz w:val="22"/>
+          <w:szCs w:val="22"/>
+          <w:lang w:val="es-CO"/>
+        </w:rPr>
+        <w:t>mesaño</w:t>
+      </w:r>
+      <w:proofErr w:type="spellEnd"/>
+      <w:r>
+        <w:rPr>
+          <w:rFonts w:ascii="Arial" w:hAnsi="Arial" w:cs="Arial"/>
+          <w:sz w:val="22"/>
+          <w:szCs w:val="22"/>
+          <w:lang w:val="es-CO"/>
+        </w:rPr>
+        <w:t>”.</w:t>
+      </w:r>
+    </w:p>
+    <w:p>
+      <w:pPr>
+        <w:jc w:val="center"/>
+        <w:rPr>
+          <w:rFonts w:ascii="Arial" w:hAnsi="Arial" w:cs="Arial"/>
+          <w:sz w:val="22"/>
+          <w:szCs w:val="22"/>
+          <w:lang w:val="es-CO"/>
+        </w:rPr>
+      </w:pPr>
+      <w:r>
+        <w:rPr>
+          <w:rFonts w:ascii="Arial" w:hAnsi="Arial" w:cs="Arial"/>
+          <w:noProof/>
+          <w:sz w:val="22"/>
+          <w:szCs w:val="22"/>
+          <w:lang w:val="es-CO"/>
+        </w:rPr>
+        <w:lastRenderedPageBreak/>
+        <w:drawing>
+          <wp:inline distT="0" distB="0" distL="0" distR="0" wp14:anchorId="0D898869" wp14:editId="16B03E01">
+            <wp:extent cx="2377646" cy="2156647"/>
+            <wp:effectExtent l="0" t="0" r="3810" b="0"/>
+            <wp:docPr id="1385723728" name="Imagen 1"/>
+            <wp:cNvGraphicFramePr>
+              <a:graphicFrameLocks xmlns:a="http://schemas.openxmlformats.org/drawingml/2006/main" noChangeAspect="1"/>
+            </wp:cNvGraphicFramePr>
+            <a:graphic xmlns:a="http://schemas.openxmlformats.org/drawingml/2006/main">
+              <a:graphicData uri="http://schemas.openxmlformats.org/drawingml/2006/picture">
+                <pic:pic xmlns:pic="http://schemas.openxmlformats.org/drawingml/2006/picture">
+                  <pic:nvPicPr>
+                    <pic:cNvPr id="1385723728" name="Imagen 1385723728"/>
+                    <pic:cNvPicPr/>
+                  </pic:nvPicPr>
+                  <pic:blipFill>
+                    <a:blip r:embed="rId17">
+                      <a:extLst>
+                        <a:ext uri="{28A0092B-C50C-407E-A947-70E740481C1C}">
+                          <a14:useLocalDpi xmlns:a14="http://schemas.microsoft.com/office/drawing/2010/main" val="0"/>
+                        </a:ext>
+                      </a:extLst>
+                    </a:blip>
+                    <a:stretch>
+                      <a:fillRect/>
+                    </a:stretch>
+                  </pic:blipFill>
+                  <pic:spPr>
+                    <a:xfrm>
+                      <a:off x="0" y="0"/>
+                      <a:ext cx="2377646" cy="2156647"/>
                     </a:xfrm>
                     <a:prstGeom prst="rect">
                       <a:avLst/>

</xml_diff>

<commit_message>
Verifica cantidad de registros cargados a BigQuery
</commit_message>
<xml_diff>
--- a/Documentacion/Entregables/Procesamiento de Datos.docx
+++ b/Documentacion/Entregables/Procesamiento de Datos.docx
@@ -25,6 +25,151 @@
     <w:p>
       <w:pPr>
         <w:jc w:val="center"/>
+        <w:rPr>
+          <w:rFonts w:ascii="Arial" w:hAnsi="Arial" w:cs="Arial"/>
+          <w:b/>
+          <w:bCs/>
+          <w:lang w:val="es-CO"/>
+        </w:rPr>
+      </w:pPr>
+    </w:p>
+    <w:p>
+      <w:pPr>
+        <w:rPr>
+          <w:rFonts w:ascii="Arial" w:hAnsi="Arial" w:cs="Arial"/>
+          <w:sz w:val="22"/>
+          <w:szCs w:val="22"/>
+          <w:lang w:val="es-CO"/>
+        </w:rPr>
+      </w:pPr>
+      <w:r>
+        <w:rPr>
+          <w:rFonts w:ascii="Arial" w:hAnsi="Arial" w:cs="Arial"/>
+          <w:b/>
+          <w:bCs/>
+          <w:sz w:val="22"/>
+          <w:szCs w:val="22"/>
+          <w:lang w:val="es-CO"/>
+        </w:rPr>
+        <w:t xml:space="preserve">Analista de datos: </w:t>
+      </w:r>
+      <w:r>
+        <w:rPr>
+          <w:rFonts w:ascii="Arial" w:hAnsi="Arial" w:cs="Arial"/>
+          <w:sz w:val="22"/>
+          <w:szCs w:val="22"/>
+          <w:lang w:val="es-CO"/>
+        </w:rPr>
+        <w:t>Luis Fernando Martínez</w:t>
+      </w:r>
+    </w:p>
+    <w:p>
+      <w:pPr>
+        <w:rPr>
+          <w:rFonts w:ascii="Arial" w:hAnsi="Arial" w:cs="Arial"/>
+          <w:sz w:val="22"/>
+          <w:szCs w:val="22"/>
+          <w:lang w:val="es-CO"/>
+        </w:rPr>
+      </w:pPr>
+      <w:r>
+        <w:rPr>
+          <w:rFonts w:ascii="Arial" w:hAnsi="Arial" w:cs="Arial"/>
+          <w:b/>
+          <w:bCs/>
+          <w:sz w:val="22"/>
+          <w:szCs w:val="22"/>
+          <w:lang w:val="es-CO"/>
+        </w:rPr>
+        <w:t xml:space="preserve">Fecha de creación: </w:t>
+      </w:r>
+      <w:r>
+        <w:rPr>
+          <w:rFonts w:ascii="Arial" w:hAnsi="Arial" w:cs="Arial"/>
+          <w:sz w:val="22"/>
+          <w:szCs w:val="22"/>
+          <w:lang w:val="es-CO"/>
+        </w:rPr>
+        <w:t>2024/0</w:t>
+      </w:r>
+      <w:r>
+        <w:rPr>
+          <w:rFonts w:ascii="Arial" w:hAnsi="Arial" w:cs="Arial"/>
+          <w:sz w:val="22"/>
+          <w:szCs w:val="22"/>
+          <w:lang w:val="es-CO"/>
+        </w:rPr>
+        <w:t>7</w:t>
+      </w:r>
+      <w:r>
+        <w:rPr>
+          <w:rFonts w:ascii="Arial" w:hAnsi="Arial" w:cs="Arial"/>
+          <w:sz w:val="22"/>
+          <w:szCs w:val="22"/>
+          <w:lang w:val="es-CO"/>
+        </w:rPr>
+        <w:t>/2</w:t>
+      </w:r>
+      <w:r>
+        <w:rPr>
+          <w:rFonts w:ascii="Arial" w:hAnsi="Arial" w:cs="Arial"/>
+          <w:sz w:val="22"/>
+          <w:szCs w:val="22"/>
+          <w:lang w:val="es-CO"/>
+        </w:rPr>
+        <w:t>1</w:t>
+      </w:r>
+    </w:p>
+    <w:p>
+      <w:pPr>
+        <w:rPr>
+          <w:rFonts w:ascii="Arial" w:hAnsi="Arial" w:cs="Arial"/>
+          <w:sz w:val="22"/>
+          <w:szCs w:val="22"/>
+          <w:lang w:val="es-CO"/>
+        </w:rPr>
+      </w:pPr>
+      <w:r>
+        <w:rPr>
+          <w:rFonts w:ascii="Arial" w:hAnsi="Arial" w:cs="Arial"/>
+          <w:b/>
+          <w:bCs/>
+          <w:sz w:val="22"/>
+          <w:szCs w:val="22"/>
+          <w:lang w:val="es-CO"/>
+        </w:rPr>
+        <w:t xml:space="preserve">Fecha de actualización: </w:t>
+      </w:r>
+      <w:r>
+        <w:rPr>
+          <w:rFonts w:ascii="Arial" w:hAnsi="Arial" w:cs="Arial"/>
+          <w:sz w:val="22"/>
+          <w:szCs w:val="22"/>
+          <w:lang w:val="es-CO"/>
+        </w:rPr>
+        <w:t>2024/</w:t>
+      </w:r>
+      <w:r>
+        <w:rPr>
+          <w:rFonts w:ascii="Arial" w:hAnsi="Arial" w:cs="Arial"/>
+          <w:sz w:val="22"/>
+          <w:szCs w:val="22"/>
+          <w:lang w:val="es-CO"/>
+        </w:rPr>
+        <w:t>12</w:t>
+      </w:r>
+      <w:r>
+        <w:rPr>
+          <w:rFonts w:ascii="Arial" w:hAnsi="Arial" w:cs="Arial"/>
+          <w:sz w:val="22"/>
+          <w:szCs w:val="22"/>
+          <w:lang w:val="es-CO"/>
+        </w:rPr>
+        <w:t>/02</w:t>
+      </w:r>
+    </w:p>
+    <w:p>
+      <w:pPr>
         <w:rPr>
           <w:rFonts w:ascii="Arial" w:hAnsi="Arial" w:cs="Arial"/>
           <w:b/>
@@ -255,6 +400,7 @@
           <w:szCs w:val="22"/>
           <w:lang w:val="es-CO"/>
         </w:rPr>
+        <w:lastRenderedPageBreak/>
         <w:t xml:space="preserve">Para aplicar los temas vistos en el curso se utilizará Big </w:t>
       </w:r>
       <w:proofErr w:type="spellStart"/>
@@ -328,7 +474,6 @@
           <w:szCs w:val="22"/>
           <w:lang w:val="es-CO"/>
         </w:rPr>
-        <w:lastRenderedPageBreak/>
         <w:t>Limpieza</w:t>
       </w:r>
       <w:r>
@@ -931,7 +1076,17 @@
           <w:szCs w:val="22"/>
           <w:lang w:val="es-CO"/>
         </w:rPr>
-        <w:t>: este atributo no aporta información valiosa ya que es la identificación individual del evento “viaje”, sería valioso si fuera la identificación del usuario, pero por protección de cada usuario esta información no está disponible ni se puede buscar o inferir.</w:t>
+        <w:t xml:space="preserve">: este atributo no aporta información valiosa ya que es la identificación individual del evento “viaje”, sería valioso si fuera la identificación del usuario, pero </w:t>
+      </w:r>
+      <w:r>
+        <w:rPr>
+          <w:rFonts w:ascii="Arial" w:hAnsi="Arial" w:cs="Arial"/>
+          <w:sz w:val="22"/>
+          <w:szCs w:val="22"/>
+          <w:lang w:val="es-CO"/>
+        </w:rPr>
+        <w:lastRenderedPageBreak/>
+        <w:t>por protección de cada usuario esta información no está disponible ni se puede buscar o inferir.</w:t>
       </w:r>
     </w:p>
     <w:p>
@@ -951,7 +1106,6 @@
           <w:szCs w:val="22"/>
           <w:lang w:val="es-CO"/>
         </w:rPr>
-        <w:lastRenderedPageBreak/>
         <w:drawing>
           <wp:inline distT="0" distB="0" distL="0" distR="0" wp14:anchorId="54C15C16" wp14:editId="5DE2772D">
             <wp:extent cx="5612130" cy="3716655"/>
@@ -1338,6 +1492,7 @@
           <w:szCs w:val="22"/>
           <w:lang w:val="es-CO"/>
         </w:rPr>
+        <w:lastRenderedPageBreak/>
         <w:t>Puesto que tanto el nombre</w:t>
       </w:r>
       <w:r>
@@ -1562,7 +1717,6 @@
           <w:szCs w:val="22"/>
           <w:lang w:val="es-CO"/>
         </w:rPr>
-        <w:lastRenderedPageBreak/>
         <w:t>El registro no tiene “</w:t>
       </w:r>
       <w:proofErr w:type="spellStart"/>
@@ -3184,7 +3338,7 @@
           <w:szCs w:val="22"/>
         </w:rPr>
         <w:drawing>
-          <wp:inline distT="0" distB="0" distL="0" distR="0" wp14:anchorId="6ECBE2D7" wp14:editId="08CF9A4A">
+          <wp:inline distT="0" distB="0" distL="0" distR="0" wp14:anchorId="6ECBE2D7" wp14:editId="5353F193">
             <wp:extent cx="5612130" cy="2301875"/>
             <wp:effectExtent l="0" t="0" r="7620" b="3175"/>
             <wp:docPr id="986998229" name="Imagen 1"/>
@@ -3272,7 +3426,7 @@
           <w:lang w:val="es-CO"/>
         </w:rPr>
         <w:drawing>
-          <wp:inline distT="0" distB="0" distL="0" distR="0" wp14:anchorId="2CBC3316" wp14:editId="02476A8F">
+          <wp:inline distT="0" distB="0" distL="0" distR="0" wp14:anchorId="2CBC3316" wp14:editId="58AF2CBB">
             <wp:extent cx="5612130" cy="1934845"/>
             <wp:effectExtent l="0" t="0" r="7620" b="8255"/>
             <wp:docPr id="941487361" name="Imagen 2"/>
@@ -3333,6 +3487,1485 @@
           <w:lang w:val="es-CO"/>
         </w:rPr>
       </w:pPr>
+    </w:p>
+    <w:p>
+      <w:pPr>
+        <w:rPr>
+          <w:rFonts w:ascii="Arial" w:hAnsi="Arial" w:cs="Arial"/>
+          <w:sz w:val="22"/>
+          <w:szCs w:val="22"/>
+          <w:lang w:val="es-CO"/>
+        </w:rPr>
+      </w:pPr>
+    </w:p>
+    <w:p>
+      <w:pPr>
+        <w:rPr>
+          <w:rFonts w:ascii="Arial" w:hAnsi="Arial" w:cs="Arial"/>
+          <w:sz w:val="22"/>
+          <w:szCs w:val="22"/>
+          <w:lang w:val="es-CO"/>
+        </w:rPr>
+      </w:pPr>
+    </w:p>
+    <w:p>
+      <w:pPr>
+        <w:rPr>
+          <w:rFonts w:ascii="Arial" w:hAnsi="Arial" w:cs="Arial"/>
+          <w:sz w:val="22"/>
+          <w:szCs w:val="22"/>
+          <w:lang w:val="es-CO"/>
+        </w:rPr>
+      </w:pPr>
+      <w:r>
+        <w:rPr>
+          <w:rFonts w:ascii="Arial" w:hAnsi="Arial" w:cs="Arial"/>
+          <w:sz w:val="22"/>
+          <w:szCs w:val="22"/>
+          <w:lang w:val="es-CO"/>
+        </w:rPr>
+        <w:lastRenderedPageBreak/>
+        <w:t>Al final del preprocesamiento de datos utilizando Excel se tienen los siguientes datos</w:t>
+      </w:r>
+      <w:r>
+        <w:rPr>
+          <w:rFonts w:ascii="Arial" w:hAnsi="Arial" w:cs="Arial"/>
+          <w:sz w:val="22"/>
+          <w:szCs w:val="22"/>
+          <w:lang w:val="es-CO"/>
+        </w:rPr>
+        <w:t>:</w:t>
+      </w:r>
+    </w:p>
+    <w:p>
+      <w:pPr>
+        <w:rPr>
+          <w:rFonts w:ascii="Arial" w:hAnsi="Arial" w:cs="Arial"/>
+          <w:sz w:val="22"/>
+          <w:szCs w:val="22"/>
+          <w:lang w:val="es-CO"/>
+        </w:rPr>
+      </w:pPr>
+    </w:p>
+    <w:tbl>
+      <w:tblPr>
+        <w:tblStyle w:val="Tablaconcuadrcula"/>
+        <w:tblW w:w="0" w:type="auto"/>
+        <w:tblLook w:val="04A0" w:firstRow="1" w:lastRow="0" w:firstColumn="1" w:lastColumn="0" w:noHBand="0" w:noVBand="1"/>
+      </w:tblPr>
+      <w:tblGrid>
+        <w:gridCol w:w="2942"/>
+        <w:gridCol w:w="2943"/>
+        <w:gridCol w:w="2943"/>
+      </w:tblGrid>
+      <w:tr>
+        <w:tc>
+          <w:tcPr>
+            <w:tcW w:w="2942" w:type="dxa"/>
+          </w:tcPr>
+          <w:p>
+            <w:pPr>
+              <w:jc w:val="center"/>
+              <w:rPr>
+                <w:rFonts w:ascii="Arial" w:hAnsi="Arial" w:cs="Arial"/>
+                <w:b/>
+                <w:bCs/>
+                <w:sz w:val="22"/>
+                <w:szCs w:val="22"/>
+                <w:lang w:val="es-CO"/>
+              </w:rPr>
+            </w:pPr>
+            <w:r>
+              <w:rPr>
+                <w:rFonts w:ascii="Arial" w:hAnsi="Arial" w:cs="Arial"/>
+                <w:b/>
+                <w:bCs/>
+                <w:sz w:val="22"/>
+                <w:szCs w:val="22"/>
+                <w:lang w:val="es-CO"/>
+              </w:rPr>
+              <w:t>Nombre Archivo</w:t>
+            </w:r>
+          </w:p>
+        </w:tc>
+        <w:tc>
+          <w:tcPr>
+            <w:tcW w:w="2943" w:type="dxa"/>
+          </w:tcPr>
+          <w:p>
+            <w:pPr>
+              <w:jc w:val="center"/>
+              <w:rPr>
+                <w:rFonts w:ascii="Arial" w:hAnsi="Arial" w:cs="Arial"/>
+                <w:b/>
+                <w:bCs/>
+                <w:sz w:val="22"/>
+                <w:szCs w:val="22"/>
+                <w:lang w:val="es-CO"/>
+              </w:rPr>
+            </w:pPr>
+            <w:r>
+              <w:rPr>
+                <w:rFonts w:ascii="Arial" w:hAnsi="Arial" w:cs="Arial"/>
+                <w:b/>
+                <w:bCs/>
+                <w:sz w:val="22"/>
+                <w:szCs w:val="22"/>
+                <w:lang w:val="es-CO"/>
+              </w:rPr>
+              <w:t>Tamaño [MB]</w:t>
+            </w:r>
+          </w:p>
+        </w:tc>
+        <w:tc>
+          <w:tcPr>
+            <w:tcW w:w="2943" w:type="dxa"/>
+          </w:tcPr>
+          <w:p>
+            <w:pPr>
+              <w:jc w:val="center"/>
+              <w:rPr>
+                <w:rFonts w:ascii="Arial" w:hAnsi="Arial" w:cs="Arial"/>
+                <w:b/>
+                <w:bCs/>
+                <w:sz w:val="22"/>
+                <w:szCs w:val="22"/>
+                <w:lang w:val="es-CO"/>
+              </w:rPr>
+            </w:pPr>
+            <w:r>
+              <w:rPr>
+                <w:rFonts w:ascii="Arial" w:hAnsi="Arial" w:cs="Arial"/>
+                <w:b/>
+                <w:bCs/>
+                <w:sz w:val="22"/>
+                <w:szCs w:val="22"/>
+                <w:lang w:val="es-CO"/>
+              </w:rPr>
+              <w:t>Registros</w:t>
+            </w:r>
+          </w:p>
+        </w:tc>
+      </w:tr>
+      <w:tr>
+        <w:tc>
+          <w:tcPr>
+            <w:tcW w:w="2942" w:type="dxa"/>
+          </w:tcPr>
+          <w:p>
+            <w:pPr>
+              <w:rPr>
+                <w:rFonts w:ascii="Arial" w:hAnsi="Arial" w:cs="Arial"/>
+                <w:sz w:val="22"/>
+                <w:szCs w:val="22"/>
+                <w:lang w:val="es-CO"/>
+              </w:rPr>
+            </w:pPr>
+            <w:r>
+              <w:rPr>
+                <w:rFonts w:ascii="Arial" w:hAnsi="Arial" w:cs="Arial"/>
+                <w:sz w:val="22"/>
+                <w:szCs w:val="22"/>
+                <w:lang w:val="es-CO"/>
+              </w:rPr>
+              <w:t>20230</w:t>
+            </w:r>
+            <w:r>
+              <w:rPr>
+                <w:rFonts w:ascii="Arial" w:hAnsi="Arial" w:cs="Arial"/>
+                <w:sz w:val="22"/>
+                <w:szCs w:val="22"/>
+                <w:lang w:val="es-CO"/>
+              </w:rPr>
+              <w:t>6</w:t>
+            </w:r>
+            <w:r>
+              <w:rPr>
+                <w:rFonts w:ascii="Arial" w:hAnsi="Arial" w:cs="Arial"/>
+                <w:sz w:val="22"/>
+                <w:szCs w:val="22"/>
+                <w:lang w:val="es-CO"/>
+              </w:rPr>
+              <w:t>-divvy-tripdata.csv</w:t>
+            </w:r>
+          </w:p>
+          <w:p>
+            <w:pPr>
+              <w:rPr>
+                <w:rFonts w:ascii="Arial" w:hAnsi="Arial" w:cs="Arial"/>
+                <w:sz w:val="22"/>
+                <w:szCs w:val="22"/>
+                <w:lang w:val="es-CO"/>
+              </w:rPr>
+            </w:pPr>
+          </w:p>
+        </w:tc>
+        <w:tc>
+          <w:tcPr>
+            <w:tcW w:w="2943" w:type="dxa"/>
+          </w:tcPr>
+          <w:p>
+            <w:pPr>
+              <w:rPr>
+                <w:rFonts w:ascii="Arial" w:hAnsi="Arial" w:cs="Arial"/>
+                <w:sz w:val="22"/>
+                <w:szCs w:val="22"/>
+                <w:lang w:val="es-CO"/>
+              </w:rPr>
+            </w:pPr>
+            <w:r>
+              <w:rPr>
+                <w:rFonts w:ascii="Arial" w:hAnsi="Arial" w:cs="Arial"/>
+                <w:sz w:val="22"/>
+                <w:szCs w:val="22"/>
+                <w:lang w:val="es-CO"/>
+              </w:rPr>
+              <w:t>89,0</w:t>
+            </w:r>
+          </w:p>
+        </w:tc>
+        <w:tc>
+          <w:tcPr>
+            <w:tcW w:w="2943" w:type="dxa"/>
+          </w:tcPr>
+          <w:p>
+            <w:pPr>
+              <w:rPr>
+                <w:rFonts w:ascii="Arial" w:hAnsi="Arial" w:cs="Arial"/>
+                <w:sz w:val="22"/>
+                <w:szCs w:val="22"/>
+                <w:lang w:val="es-CO"/>
+              </w:rPr>
+            </w:pPr>
+            <w:r>
+              <w:rPr>
+                <w:rFonts w:ascii="Arial" w:hAnsi="Arial" w:cs="Arial"/>
+                <w:sz w:val="22"/>
+                <w:szCs w:val="22"/>
+                <w:lang w:val="es-CO"/>
+              </w:rPr>
+              <w:t>534768</w:t>
+            </w:r>
+          </w:p>
+        </w:tc>
+      </w:tr>
+      <w:tr>
+        <w:tc>
+          <w:tcPr>
+            <w:tcW w:w="2942" w:type="dxa"/>
+          </w:tcPr>
+          <w:p>
+            <w:pPr>
+              <w:rPr>
+                <w:rFonts w:ascii="Arial" w:hAnsi="Arial" w:cs="Arial"/>
+                <w:sz w:val="22"/>
+                <w:szCs w:val="22"/>
+                <w:lang w:val="es-CO"/>
+              </w:rPr>
+            </w:pPr>
+            <w:r>
+              <w:rPr>
+                <w:rFonts w:ascii="Arial" w:hAnsi="Arial" w:cs="Arial"/>
+                <w:sz w:val="22"/>
+                <w:szCs w:val="22"/>
+                <w:lang w:val="es-CO"/>
+              </w:rPr>
+              <w:t>20230</w:t>
+            </w:r>
+            <w:r>
+              <w:rPr>
+                <w:rFonts w:ascii="Arial" w:hAnsi="Arial" w:cs="Arial"/>
+                <w:sz w:val="22"/>
+                <w:szCs w:val="22"/>
+                <w:lang w:val="es-CO"/>
+              </w:rPr>
+              <w:t>7</w:t>
+            </w:r>
+            <w:r>
+              <w:rPr>
+                <w:rFonts w:ascii="Arial" w:hAnsi="Arial" w:cs="Arial"/>
+                <w:sz w:val="22"/>
+                <w:szCs w:val="22"/>
+                <w:lang w:val="es-CO"/>
+              </w:rPr>
+              <w:t>-divvy-tripdata.csv</w:t>
+            </w:r>
+          </w:p>
+          <w:p>
+            <w:pPr>
+              <w:rPr>
+                <w:rFonts w:ascii="Arial" w:hAnsi="Arial" w:cs="Arial"/>
+                <w:sz w:val="22"/>
+                <w:szCs w:val="22"/>
+                <w:lang w:val="es-CO"/>
+              </w:rPr>
+            </w:pPr>
+          </w:p>
+        </w:tc>
+        <w:tc>
+          <w:tcPr>
+            <w:tcW w:w="2943" w:type="dxa"/>
+          </w:tcPr>
+          <w:p>
+            <w:pPr>
+              <w:rPr>
+                <w:rFonts w:ascii="Arial" w:hAnsi="Arial" w:cs="Arial"/>
+                <w:sz w:val="22"/>
+                <w:szCs w:val="22"/>
+                <w:lang w:val="es-CO"/>
+              </w:rPr>
+            </w:pPr>
+            <w:r>
+              <w:rPr>
+                <w:rFonts w:ascii="Arial" w:hAnsi="Arial" w:cs="Arial"/>
+                <w:sz w:val="22"/>
+                <w:szCs w:val="22"/>
+                <w:lang w:val="es-CO"/>
+              </w:rPr>
+              <w:t>95,5</w:t>
+            </w:r>
+          </w:p>
+        </w:tc>
+        <w:tc>
+          <w:tcPr>
+            <w:tcW w:w="2943" w:type="dxa"/>
+          </w:tcPr>
+          <w:p>
+            <w:pPr>
+              <w:rPr>
+                <w:rFonts w:ascii="Arial" w:hAnsi="Arial" w:cs="Arial"/>
+                <w:sz w:val="22"/>
+                <w:szCs w:val="22"/>
+                <w:lang w:val="es-CO"/>
+              </w:rPr>
+            </w:pPr>
+            <w:r>
+              <w:rPr>
+                <w:rFonts w:ascii="Arial" w:hAnsi="Arial" w:cs="Arial"/>
+                <w:sz w:val="22"/>
+                <w:szCs w:val="22"/>
+                <w:lang w:val="es-CO"/>
+              </w:rPr>
+              <w:t>574023</w:t>
+            </w:r>
+          </w:p>
+        </w:tc>
+      </w:tr>
+      <w:tr>
+        <w:tc>
+          <w:tcPr>
+            <w:tcW w:w="2942" w:type="dxa"/>
+          </w:tcPr>
+          <w:p>
+            <w:pPr>
+              <w:rPr>
+                <w:rFonts w:ascii="Arial" w:hAnsi="Arial" w:cs="Arial"/>
+                <w:sz w:val="22"/>
+                <w:szCs w:val="22"/>
+                <w:lang w:val="es-CO"/>
+              </w:rPr>
+            </w:pPr>
+            <w:r>
+              <w:rPr>
+                <w:rFonts w:ascii="Arial" w:hAnsi="Arial" w:cs="Arial"/>
+                <w:sz w:val="22"/>
+                <w:szCs w:val="22"/>
+                <w:lang w:val="es-CO"/>
+              </w:rPr>
+              <w:t>20230</w:t>
+            </w:r>
+            <w:r>
+              <w:rPr>
+                <w:rFonts w:ascii="Arial" w:hAnsi="Arial" w:cs="Arial"/>
+                <w:sz w:val="22"/>
+                <w:szCs w:val="22"/>
+                <w:lang w:val="es-CO"/>
+              </w:rPr>
+              <w:t>8</w:t>
+            </w:r>
+            <w:r>
+              <w:rPr>
+                <w:rFonts w:ascii="Arial" w:hAnsi="Arial" w:cs="Arial"/>
+                <w:sz w:val="22"/>
+                <w:szCs w:val="22"/>
+                <w:lang w:val="es-CO"/>
+              </w:rPr>
+              <w:t>-divvy-tripdata.csv</w:t>
+            </w:r>
+          </w:p>
+          <w:p>
+            <w:pPr>
+              <w:rPr>
+                <w:rFonts w:ascii="Arial" w:hAnsi="Arial" w:cs="Arial"/>
+                <w:sz w:val="22"/>
+                <w:szCs w:val="22"/>
+                <w:lang w:val="es-CO"/>
+              </w:rPr>
+            </w:pPr>
+          </w:p>
+        </w:tc>
+        <w:tc>
+          <w:tcPr>
+            <w:tcW w:w="2943" w:type="dxa"/>
+          </w:tcPr>
+          <w:p>
+            <w:pPr>
+              <w:rPr>
+                <w:rFonts w:ascii="Arial" w:hAnsi="Arial" w:cs="Arial"/>
+                <w:sz w:val="22"/>
+                <w:szCs w:val="22"/>
+                <w:lang w:val="es-CO"/>
+              </w:rPr>
+            </w:pPr>
+            <w:r>
+              <w:rPr>
+                <w:rFonts w:ascii="Arial" w:hAnsi="Arial" w:cs="Arial"/>
+                <w:sz w:val="22"/>
+                <w:szCs w:val="22"/>
+                <w:lang w:val="es-CO"/>
+              </w:rPr>
+              <w:t>97,2</w:t>
+            </w:r>
+          </w:p>
+        </w:tc>
+        <w:tc>
+          <w:tcPr>
+            <w:tcW w:w="2943" w:type="dxa"/>
+          </w:tcPr>
+          <w:p>
+            <w:pPr>
+              <w:rPr>
+                <w:rFonts w:ascii="Arial" w:hAnsi="Arial" w:cs="Arial"/>
+                <w:sz w:val="22"/>
+                <w:szCs w:val="22"/>
+                <w:lang w:val="es-CO"/>
+              </w:rPr>
+            </w:pPr>
+            <w:r>
+              <w:rPr>
+                <w:rFonts w:ascii="Arial" w:hAnsi="Arial" w:cs="Arial"/>
+                <w:sz w:val="22"/>
+                <w:szCs w:val="22"/>
+                <w:lang w:val="es-CO"/>
+              </w:rPr>
+              <w:t>584960</w:t>
+            </w:r>
+          </w:p>
+        </w:tc>
+      </w:tr>
+      <w:tr>
+        <w:tc>
+          <w:tcPr>
+            <w:tcW w:w="2942" w:type="dxa"/>
+          </w:tcPr>
+          <w:p>
+            <w:pPr>
+              <w:rPr>
+                <w:rFonts w:ascii="Arial" w:hAnsi="Arial" w:cs="Arial"/>
+                <w:sz w:val="22"/>
+                <w:szCs w:val="22"/>
+                <w:lang w:val="es-CO"/>
+              </w:rPr>
+            </w:pPr>
+            <w:r>
+              <w:rPr>
+                <w:rFonts w:ascii="Arial" w:hAnsi="Arial" w:cs="Arial"/>
+                <w:sz w:val="22"/>
+                <w:szCs w:val="22"/>
+                <w:lang w:val="es-CO"/>
+              </w:rPr>
+              <w:t>2023</w:t>
+            </w:r>
+            <w:r>
+              <w:rPr>
+                <w:rFonts w:ascii="Arial" w:hAnsi="Arial" w:cs="Arial"/>
+                <w:sz w:val="22"/>
+                <w:szCs w:val="22"/>
+                <w:lang w:val="es-CO"/>
+              </w:rPr>
+              <w:t>09</w:t>
+            </w:r>
+            <w:r>
+              <w:rPr>
+                <w:rFonts w:ascii="Arial" w:hAnsi="Arial" w:cs="Arial"/>
+                <w:sz w:val="22"/>
+                <w:szCs w:val="22"/>
+                <w:lang w:val="es-CO"/>
+              </w:rPr>
+              <w:t>-divvy-tripdata.csv</w:t>
+            </w:r>
+          </w:p>
+          <w:p>
+            <w:pPr>
+              <w:rPr>
+                <w:rFonts w:ascii="Arial" w:hAnsi="Arial" w:cs="Arial"/>
+                <w:sz w:val="22"/>
+                <w:szCs w:val="22"/>
+                <w:lang w:val="es-CO"/>
+              </w:rPr>
+            </w:pPr>
+          </w:p>
+        </w:tc>
+        <w:tc>
+          <w:tcPr>
+            <w:tcW w:w="2943" w:type="dxa"/>
+          </w:tcPr>
+          <w:p>
+            <w:pPr>
+              <w:rPr>
+                <w:rFonts w:ascii="Arial" w:hAnsi="Arial" w:cs="Arial"/>
+                <w:sz w:val="22"/>
+                <w:szCs w:val="22"/>
+                <w:lang w:val="es-CO"/>
+              </w:rPr>
+            </w:pPr>
+            <w:r>
+              <w:rPr>
+                <w:rFonts w:ascii="Arial" w:hAnsi="Arial" w:cs="Arial"/>
+                <w:sz w:val="22"/>
+                <w:szCs w:val="22"/>
+                <w:lang w:val="es-CO"/>
+              </w:rPr>
+              <w:t>84,2</w:t>
+            </w:r>
+          </w:p>
+        </w:tc>
+        <w:tc>
+          <w:tcPr>
+            <w:tcW w:w="2943" w:type="dxa"/>
+          </w:tcPr>
+          <w:p>
+            <w:pPr>
+              <w:rPr>
+                <w:rFonts w:ascii="Arial" w:hAnsi="Arial" w:cs="Arial"/>
+                <w:sz w:val="22"/>
+                <w:szCs w:val="22"/>
+                <w:lang w:val="es-CO"/>
+              </w:rPr>
+            </w:pPr>
+            <w:r>
+              <w:rPr>
+                <w:rFonts w:ascii="Arial" w:hAnsi="Arial" w:cs="Arial"/>
+                <w:sz w:val="22"/>
+                <w:szCs w:val="22"/>
+                <w:lang w:val="es-CO"/>
+              </w:rPr>
+              <w:t>506635</w:t>
+            </w:r>
+          </w:p>
+        </w:tc>
+      </w:tr>
+      <w:tr>
+        <w:tc>
+          <w:tcPr>
+            <w:tcW w:w="2942" w:type="dxa"/>
+          </w:tcPr>
+          <w:p>
+            <w:pPr>
+              <w:rPr>
+                <w:rFonts w:ascii="Arial" w:hAnsi="Arial" w:cs="Arial"/>
+                <w:sz w:val="22"/>
+                <w:szCs w:val="22"/>
+                <w:lang w:val="es-CO"/>
+              </w:rPr>
+            </w:pPr>
+            <w:r>
+              <w:rPr>
+                <w:rFonts w:ascii="Arial" w:hAnsi="Arial" w:cs="Arial"/>
+                <w:sz w:val="22"/>
+                <w:szCs w:val="22"/>
+                <w:lang w:val="es-CO"/>
+              </w:rPr>
+              <w:t>2023</w:t>
+            </w:r>
+            <w:r>
+              <w:rPr>
+                <w:rFonts w:ascii="Arial" w:hAnsi="Arial" w:cs="Arial"/>
+                <w:sz w:val="22"/>
+                <w:szCs w:val="22"/>
+                <w:lang w:val="es-CO"/>
+              </w:rPr>
+              <w:t>10</w:t>
+            </w:r>
+            <w:r>
+              <w:rPr>
+                <w:rFonts w:ascii="Arial" w:hAnsi="Arial" w:cs="Arial"/>
+                <w:sz w:val="22"/>
+                <w:szCs w:val="22"/>
+                <w:lang w:val="es-CO"/>
+              </w:rPr>
+              <w:t>-divvy-tripdata.csv</w:t>
+            </w:r>
+          </w:p>
+          <w:p>
+            <w:pPr>
+              <w:rPr>
+                <w:rFonts w:ascii="Arial" w:hAnsi="Arial" w:cs="Arial"/>
+                <w:sz w:val="22"/>
+                <w:szCs w:val="22"/>
+                <w:lang w:val="es-CO"/>
+              </w:rPr>
+            </w:pPr>
+          </w:p>
+        </w:tc>
+        <w:tc>
+          <w:tcPr>
+            <w:tcW w:w="2943" w:type="dxa"/>
+          </w:tcPr>
+          <w:p>
+            <w:pPr>
+              <w:rPr>
+                <w:rFonts w:ascii="Arial" w:hAnsi="Arial" w:cs="Arial"/>
+                <w:sz w:val="22"/>
+                <w:szCs w:val="22"/>
+                <w:lang w:val="es-CO"/>
+              </w:rPr>
+            </w:pPr>
+            <w:r>
+              <w:rPr>
+                <w:rFonts w:ascii="Arial" w:hAnsi="Arial" w:cs="Arial"/>
+                <w:sz w:val="22"/>
+                <w:szCs w:val="22"/>
+                <w:lang w:val="es-CO"/>
+              </w:rPr>
+              <w:t>67,8</w:t>
+            </w:r>
+          </w:p>
+        </w:tc>
+        <w:tc>
+          <w:tcPr>
+            <w:tcW w:w="2943" w:type="dxa"/>
+          </w:tcPr>
+          <w:p>
+            <w:pPr>
+              <w:rPr>
+                <w:rFonts w:ascii="Arial" w:hAnsi="Arial" w:cs="Arial"/>
+                <w:sz w:val="22"/>
+                <w:szCs w:val="22"/>
+                <w:lang w:val="es-CO"/>
+              </w:rPr>
+            </w:pPr>
+            <w:r>
+              <w:rPr>
+                <w:rFonts w:ascii="Arial" w:hAnsi="Arial" w:cs="Arial"/>
+                <w:sz w:val="22"/>
+                <w:szCs w:val="22"/>
+                <w:lang w:val="es-CO"/>
+              </w:rPr>
+              <w:t>403781</w:t>
+            </w:r>
+          </w:p>
+        </w:tc>
+      </w:tr>
+      <w:tr>
+        <w:tc>
+          <w:tcPr>
+            <w:tcW w:w="2942" w:type="dxa"/>
+          </w:tcPr>
+          <w:p>
+            <w:pPr>
+              <w:rPr>
+                <w:rFonts w:ascii="Arial" w:hAnsi="Arial" w:cs="Arial"/>
+                <w:sz w:val="22"/>
+                <w:szCs w:val="22"/>
+                <w:lang w:val="es-CO"/>
+              </w:rPr>
+            </w:pPr>
+            <w:r>
+              <w:rPr>
+                <w:rFonts w:ascii="Arial" w:hAnsi="Arial" w:cs="Arial"/>
+                <w:sz w:val="22"/>
+                <w:szCs w:val="22"/>
+                <w:lang w:val="es-CO"/>
+              </w:rPr>
+              <w:t>2023</w:t>
+            </w:r>
+            <w:r>
+              <w:rPr>
+                <w:rFonts w:ascii="Arial" w:hAnsi="Arial" w:cs="Arial"/>
+                <w:sz w:val="22"/>
+                <w:szCs w:val="22"/>
+                <w:lang w:val="es-CO"/>
+              </w:rPr>
+              <w:t>11</w:t>
+            </w:r>
+            <w:r>
+              <w:rPr>
+                <w:rFonts w:ascii="Arial" w:hAnsi="Arial" w:cs="Arial"/>
+                <w:sz w:val="22"/>
+                <w:szCs w:val="22"/>
+                <w:lang w:val="es-CO"/>
+              </w:rPr>
+              <w:t>-divvy-tripdata.csv</w:t>
+            </w:r>
+          </w:p>
+          <w:p>
+            <w:pPr>
+              <w:rPr>
+                <w:rFonts w:ascii="Arial" w:hAnsi="Arial" w:cs="Arial"/>
+                <w:sz w:val="22"/>
+                <w:szCs w:val="22"/>
+                <w:lang w:val="es-CO"/>
+              </w:rPr>
+            </w:pPr>
+          </w:p>
+        </w:tc>
+        <w:tc>
+          <w:tcPr>
+            <w:tcW w:w="2943" w:type="dxa"/>
+          </w:tcPr>
+          <w:p>
+            <w:pPr>
+              <w:rPr>
+                <w:rFonts w:ascii="Arial" w:hAnsi="Arial" w:cs="Arial"/>
+                <w:sz w:val="22"/>
+                <w:szCs w:val="22"/>
+                <w:lang w:val="es-CO"/>
+              </w:rPr>
+            </w:pPr>
+            <w:r>
+              <w:rPr>
+                <w:rFonts w:ascii="Arial" w:hAnsi="Arial" w:cs="Arial"/>
+                <w:sz w:val="22"/>
+                <w:szCs w:val="22"/>
+                <w:lang w:val="es-CO"/>
+              </w:rPr>
+              <w:t>46,1</w:t>
+            </w:r>
+          </w:p>
+        </w:tc>
+        <w:tc>
+          <w:tcPr>
+            <w:tcW w:w="2943" w:type="dxa"/>
+          </w:tcPr>
+          <w:p>
+            <w:pPr>
+              <w:rPr>
+                <w:rFonts w:ascii="Arial" w:hAnsi="Arial" w:cs="Arial"/>
+                <w:sz w:val="22"/>
+                <w:szCs w:val="22"/>
+                <w:lang w:val="es-CO"/>
+              </w:rPr>
+            </w:pPr>
+            <w:r>
+              <w:rPr>
+                <w:rFonts w:ascii="Arial" w:hAnsi="Arial" w:cs="Arial"/>
+                <w:sz w:val="22"/>
+                <w:szCs w:val="22"/>
+                <w:lang w:val="es-CO"/>
+              </w:rPr>
+              <w:t>274798</w:t>
+            </w:r>
+          </w:p>
+        </w:tc>
+      </w:tr>
+      <w:tr>
+        <w:tc>
+          <w:tcPr>
+            <w:tcW w:w="2942" w:type="dxa"/>
+          </w:tcPr>
+          <w:p>
+            <w:pPr>
+              <w:rPr>
+                <w:rFonts w:ascii="Arial" w:hAnsi="Arial" w:cs="Arial"/>
+                <w:sz w:val="22"/>
+                <w:szCs w:val="22"/>
+                <w:lang w:val="es-CO"/>
+              </w:rPr>
+            </w:pPr>
+            <w:r>
+              <w:rPr>
+                <w:rFonts w:ascii="Arial" w:hAnsi="Arial" w:cs="Arial"/>
+                <w:sz w:val="22"/>
+                <w:szCs w:val="22"/>
+                <w:lang w:val="es-CO"/>
+              </w:rPr>
+              <w:t>2023</w:t>
+            </w:r>
+            <w:r>
+              <w:rPr>
+                <w:rFonts w:ascii="Arial" w:hAnsi="Arial" w:cs="Arial"/>
+                <w:sz w:val="22"/>
+                <w:szCs w:val="22"/>
+                <w:lang w:val="es-CO"/>
+              </w:rPr>
+              <w:t>12</w:t>
+            </w:r>
+            <w:r>
+              <w:rPr>
+                <w:rFonts w:ascii="Arial" w:hAnsi="Arial" w:cs="Arial"/>
+                <w:sz w:val="22"/>
+                <w:szCs w:val="22"/>
+                <w:lang w:val="es-CO"/>
+              </w:rPr>
+              <w:t>-divvy-tripdata.csv</w:t>
+            </w:r>
+          </w:p>
+          <w:p>
+            <w:pPr>
+              <w:rPr>
+                <w:rFonts w:ascii="Arial" w:hAnsi="Arial" w:cs="Arial"/>
+                <w:sz w:val="22"/>
+                <w:szCs w:val="22"/>
+                <w:lang w:val="es-CO"/>
+              </w:rPr>
+            </w:pPr>
+          </w:p>
+        </w:tc>
+        <w:tc>
+          <w:tcPr>
+            <w:tcW w:w="2943" w:type="dxa"/>
+          </w:tcPr>
+          <w:p>
+            <w:pPr>
+              <w:rPr>
+                <w:rFonts w:ascii="Arial" w:hAnsi="Arial" w:cs="Arial"/>
+                <w:sz w:val="22"/>
+                <w:szCs w:val="22"/>
+                <w:lang w:val="es-CO"/>
+              </w:rPr>
+            </w:pPr>
+            <w:r>
+              <w:rPr>
+                <w:rFonts w:ascii="Arial" w:hAnsi="Arial" w:cs="Arial"/>
+                <w:sz w:val="22"/>
+                <w:szCs w:val="22"/>
+                <w:lang w:val="es-CO"/>
+              </w:rPr>
+              <w:t>28,1</w:t>
+            </w:r>
+          </w:p>
+        </w:tc>
+        <w:tc>
+          <w:tcPr>
+            <w:tcW w:w="2943" w:type="dxa"/>
+          </w:tcPr>
+          <w:p>
+            <w:pPr>
+              <w:rPr>
+                <w:rFonts w:ascii="Arial" w:hAnsi="Arial" w:cs="Arial"/>
+                <w:sz w:val="22"/>
+                <w:szCs w:val="22"/>
+                <w:lang w:val="es-CO"/>
+              </w:rPr>
+            </w:pPr>
+            <w:r>
+              <w:rPr>
+                <w:rFonts w:ascii="Arial" w:hAnsi="Arial" w:cs="Arial"/>
+                <w:sz w:val="22"/>
+                <w:szCs w:val="22"/>
+                <w:lang w:val="es-CO"/>
+              </w:rPr>
+              <w:t>167143</w:t>
+            </w:r>
+          </w:p>
+        </w:tc>
+      </w:tr>
+      <w:tr>
+        <w:tc>
+          <w:tcPr>
+            <w:tcW w:w="2942" w:type="dxa"/>
+          </w:tcPr>
+          <w:p>
+            <w:pPr>
+              <w:rPr>
+                <w:rFonts w:ascii="Arial" w:hAnsi="Arial" w:cs="Arial"/>
+                <w:sz w:val="22"/>
+                <w:szCs w:val="22"/>
+                <w:lang w:val="es-CO"/>
+              </w:rPr>
+            </w:pPr>
+            <w:r>
+              <w:rPr>
+                <w:rFonts w:ascii="Arial" w:hAnsi="Arial" w:cs="Arial"/>
+                <w:sz w:val="22"/>
+                <w:szCs w:val="22"/>
+                <w:lang w:val="es-CO"/>
+              </w:rPr>
+              <w:t>202</w:t>
+            </w:r>
+            <w:r>
+              <w:rPr>
+                <w:rFonts w:ascii="Arial" w:hAnsi="Arial" w:cs="Arial"/>
+                <w:sz w:val="22"/>
+                <w:szCs w:val="22"/>
+                <w:lang w:val="es-CO"/>
+              </w:rPr>
+              <w:t>401</w:t>
+            </w:r>
+            <w:r>
+              <w:rPr>
+                <w:rFonts w:ascii="Arial" w:hAnsi="Arial" w:cs="Arial"/>
+                <w:sz w:val="22"/>
+                <w:szCs w:val="22"/>
+                <w:lang w:val="es-CO"/>
+              </w:rPr>
+              <w:t>-divvy-tripdata.csv</w:t>
+            </w:r>
+          </w:p>
+          <w:p>
+            <w:pPr>
+              <w:rPr>
+                <w:rFonts w:ascii="Arial" w:hAnsi="Arial" w:cs="Arial"/>
+                <w:sz w:val="22"/>
+                <w:szCs w:val="22"/>
+                <w:lang w:val="es-CO"/>
+              </w:rPr>
+            </w:pPr>
+          </w:p>
+        </w:tc>
+        <w:tc>
+          <w:tcPr>
+            <w:tcW w:w="2943" w:type="dxa"/>
+          </w:tcPr>
+          <w:p>
+            <w:pPr>
+              <w:rPr>
+                <w:rFonts w:ascii="Arial" w:hAnsi="Arial" w:cs="Arial"/>
+                <w:sz w:val="22"/>
+                <w:szCs w:val="22"/>
+                <w:lang w:val="es-CO"/>
+              </w:rPr>
+            </w:pPr>
+            <w:r>
+              <w:rPr>
+                <w:rFonts w:ascii="Arial" w:hAnsi="Arial" w:cs="Arial"/>
+                <w:sz w:val="22"/>
+                <w:szCs w:val="22"/>
+                <w:lang w:val="es-CO"/>
+              </w:rPr>
+              <w:t>18,9</w:t>
+            </w:r>
+          </w:p>
+        </w:tc>
+        <w:tc>
+          <w:tcPr>
+            <w:tcW w:w="2943" w:type="dxa"/>
+          </w:tcPr>
+          <w:p>
+            <w:pPr>
+              <w:rPr>
+                <w:rFonts w:ascii="Arial" w:hAnsi="Arial" w:cs="Arial"/>
+                <w:sz w:val="22"/>
+                <w:szCs w:val="22"/>
+                <w:lang w:val="es-CO"/>
+              </w:rPr>
+            </w:pPr>
+            <w:r>
+              <w:rPr>
+                <w:rFonts w:ascii="Arial" w:hAnsi="Arial" w:cs="Arial"/>
+                <w:sz w:val="22"/>
+                <w:szCs w:val="22"/>
+                <w:lang w:val="es-CO"/>
+              </w:rPr>
+              <w:t>113808</w:t>
+            </w:r>
+          </w:p>
+        </w:tc>
+      </w:tr>
+      <w:tr>
+        <w:tc>
+          <w:tcPr>
+            <w:tcW w:w="2942" w:type="dxa"/>
+          </w:tcPr>
+          <w:p>
+            <w:pPr>
+              <w:rPr>
+                <w:rFonts w:ascii="Arial" w:hAnsi="Arial" w:cs="Arial"/>
+                <w:sz w:val="22"/>
+                <w:szCs w:val="22"/>
+                <w:lang w:val="es-CO"/>
+              </w:rPr>
+            </w:pPr>
+            <w:r>
+              <w:rPr>
+                <w:rFonts w:ascii="Arial" w:hAnsi="Arial" w:cs="Arial"/>
+                <w:sz w:val="22"/>
+                <w:szCs w:val="22"/>
+                <w:lang w:val="es-CO"/>
+              </w:rPr>
+              <w:t>202</w:t>
+            </w:r>
+            <w:r>
+              <w:rPr>
+                <w:rFonts w:ascii="Arial" w:hAnsi="Arial" w:cs="Arial"/>
+                <w:sz w:val="22"/>
+                <w:szCs w:val="22"/>
+                <w:lang w:val="es-CO"/>
+              </w:rPr>
+              <w:t>402</w:t>
+            </w:r>
+            <w:r>
+              <w:rPr>
+                <w:rFonts w:ascii="Arial" w:hAnsi="Arial" w:cs="Arial"/>
+                <w:sz w:val="22"/>
+                <w:szCs w:val="22"/>
+                <w:lang w:val="es-CO"/>
+              </w:rPr>
+              <w:t>-divvy-tripdata.csv</w:t>
+            </w:r>
+          </w:p>
+          <w:p>
+            <w:pPr>
+              <w:rPr>
+                <w:rFonts w:ascii="Arial" w:hAnsi="Arial" w:cs="Arial"/>
+                <w:sz w:val="22"/>
+                <w:szCs w:val="22"/>
+                <w:lang w:val="es-CO"/>
+              </w:rPr>
+            </w:pPr>
+          </w:p>
+        </w:tc>
+        <w:tc>
+          <w:tcPr>
+            <w:tcW w:w="2943" w:type="dxa"/>
+          </w:tcPr>
+          <w:p>
+            <w:pPr>
+              <w:rPr>
+                <w:rFonts w:ascii="Arial" w:hAnsi="Arial" w:cs="Arial"/>
+                <w:sz w:val="22"/>
+                <w:szCs w:val="22"/>
+                <w:lang w:val="es-CO"/>
+              </w:rPr>
+            </w:pPr>
+            <w:r>
+              <w:rPr>
+                <w:rFonts w:ascii="Arial" w:hAnsi="Arial" w:cs="Arial"/>
+                <w:sz w:val="22"/>
+                <w:szCs w:val="22"/>
+                <w:lang w:val="es-CO"/>
+              </w:rPr>
+              <w:t>30,6</w:t>
+            </w:r>
+          </w:p>
+        </w:tc>
+        <w:tc>
+          <w:tcPr>
+            <w:tcW w:w="2943" w:type="dxa"/>
+          </w:tcPr>
+          <w:p>
+            <w:pPr>
+              <w:rPr>
+                <w:rFonts w:ascii="Arial" w:hAnsi="Arial" w:cs="Arial"/>
+                <w:sz w:val="22"/>
+                <w:szCs w:val="22"/>
+                <w:lang w:val="es-CO"/>
+              </w:rPr>
+            </w:pPr>
+            <w:r>
+              <w:rPr>
+                <w:rFonts w:ascii="Arial" w:hAnsi="Arial" w:cs="Arial"/>
+                <w:sz w:val="22"/>
+                <w:szCs w:val="22"/>
+                <w:lang w:val="es-CO"/>
+              </w:rPr>
+              <w:t>184736</w:t>
+            </w:r>
+          </w:p>
+        </w:tc>
+      </w:tr>
+      <w:tr>
+        <w:tc>
+          <w:tcPr>
+            <w:tcW w:w="2942" w:type="dxa"/>
+          </w:tcPr>
+          <w:p>
+            <w:pPr>
+              <w:rPr>
+                <w:rFonts w:ascii="Arial" w:hAnsi="Arial" w:cs="Arial"/>
+                <w:sz w:val="22"/>
+                <w:szCs w:val="22"/>
+                <w:lang w:val="es-CO"/>
+              </w:rPr>
+            </w:pPr>
+            <w:r>
+              <w:rPr>
+                <w:rFonts w:ascii="Arial" w:hAnsi="Arial" w:cs="Arial"/>
+                <w:sz w:val="22"/>
+                <w:szCs w:val="22"/>
+                <w:lang w:val="es-CO"/>
+              </w:rPr>
+              <w:t>202</w:t>
+            </w:r>
+            <w:r>
+              <w:rPr>
+                <w:rFonts w:ascii="Arial" w:hAnsi="Arial" w:cs="Arial"/>
+                <w:sz w:val="22"/>
+                <w:szCs w:val="22"/>
+                <w:lang w:val="es-CO"/>
+              </w:rPr>
+              <w:t>403</w:t>
+            </w:r>
+            <w:r>
+              <w:rPr>
+                <w:rFonts w:ascii="Arial" w:hAnsi="Arial" w:cs="Arial"/>
+                <w:sz w:val="22"/>
+                <w:szCs w:val="22"/>
+                <w:lang w:val="es-CO"/>
+              </w:rPr>
+              <w:t>-divvy-tripdata.csv</w:t>
+            </w:r>
+          </w:p>
+          <w:p>
+            <w:pPr>
+              <w:rPr>
+                <w:rFonts w:ascii="Arial" w:hAnsi="Arial" w:cs="Arial"/>
+                <w:sz w:val="22"/>
+                <w:szCs w:val="22"/>
+                <w:lang w:val="es-CO"/>
+              </w:rPr>
+            </w:pPr>
+          </w:p>
+        </w:tc>
+        <w:tc>
+          <w:tcPr>
+            <w:tcW w:w="2943" w:type="dxa"/>
+          </w:tcPr>
+          <w:p>
+            <w:pPr>
+              <w:rPr>
+                <w:rFonts w:ascii="Arial" w:hAnsi="Arial" w:cs="Arial"/>
+                <w:sz w:val="22"/>
+                <w:szCs w:val="22"/>
+                <w:lang w:val="es-CO"/>
+              </w:rPr>
+            </w:pPr>
+            <w:r>
+              <w:rPr>
+                <w:rFonts w:ascii="Arial" w:hAnsi="Arial" w:cs="Arial"/>
+                <w:sz w:val="22"/>
+                <w:szCs w:val="22"/>
+                <w:lang w:val="es-CO"/>
+              </w:rPr>
+              <w:t>38,2</w:t>
+            </w:r>
+          </w:p>
+        </w:tc>
+        <w:tc>
+          <w:tcPr>
+            <w:tcW w:w="2943" w:type="dxa"/>
+          </w:tcPr>
+          <w:p>
+            <w:pPr>
+              <w:rPr>
+                <w:rFonts w:ascii="Arial" w:hAnsi="Arial" w:cs="Arial"/>
+                <w:sz w:val="22"/>
+                <w:szCs w:val="22"/>
+                <w:lang w:val="es-CO"/>
+              </w:rPr>
+            </w:pPr>
+            <w:r>
+              <w:rPr>
+                <w:rFonts w:ascii="Arial" w:hAnsi="Arial" w:cs="Arial"/>
+                <w:sz w:val="22"/>
+                <w:szCs w:val="22"/>
+                <w:lang w:val="es-CO"/>
+              </w:rPr>
+              <w:t>230278</w:t>
+            </w:r>
+          </w:p>
+        </w:tc>
+      </w:tr>
+      <w:tr>
+        <w:tc>
+          <w:tcPr>
+            <w:tcW w:w="2942" w:type="dxa"/>
+          </w:tcPr>
+          <w:p>
+            <w:pPr>
+              <w:rPr>
+                <w:rFonts w:ascii="Arial" w:hAnsi="Arial" w:cs="Arial"/>
+                <w:sz w:val="22"/>
+                <w:szCs w:val="22"/>
+                <w:lang w:val="es-CO"/>
+              </w:rPr>
+            </w:pPr>
+            <w:r>
+              <w:rPr>
+                <w:rFonts w:ascii="Arial" w:hAnsi="Arial" w:cs="Arial"/>
+                <w:sz w:val="22"/>
+                <w:szCs w:val="22"/>
+                <w:lang w:val="es-CO"/>
+              </w:rPr>
+              <w:t>202</w:t>
+            </w:r>
+            <w:r>
+              <w:rPr>
+                <w:rFonts w:ascii="Arial" w:hAnsi="Arial" w:cs="Arial"/>
+                <w:sz w:val="22"/>
+                <w:szCs w:val="22"/>
+                <w:lang w:val="es-CO"/>
+              </w:rPr>
+              <w:t>404</w:t>
+            </w:r>
+            <w:r>
+              <w:rPr>
+                <w:rFonts w:ascii="Arial" w:hAnsi="Arial" w:cs="Arial"/>
+                <w:sz w:val="22"/>
+                <w:szCs w:val="22"/>
+                <w:lang w:val="es-CO"/>
+              </w:rPr>
+              <w:t>-divvy-tripdata.csv</w:t>
+            </w:r>
+          </w:p>
+          <w:p>
+            <w:pPr>
+              <w:rPr>
+                <w:rFonts w:ascii="Arial" w:hAnsi="Arial" w:cs="Arial"/>
+                <w:sz w:val="22"/>
+                <w:szCs w:val="22"/>
+                <w:lang w:val="es-CO"/>
+              </w:rPr>
+            </w:pPr>
+          </w:p>
+        </w:tc>
+        <w:tc>
+          <w:tcPr>
+            <w:tcW w:w="2943" w:type="dxa"/>
+          </w:tcPr>
+          <w:p>
+            <w:pPr>
+              <w:rPr>
+                <w:rFonts w:ascii="Arial" w:hAnsi="Arial" w:cs="Arial"/>
+                <w:sz w:val="22"/>
+                <w:szCs w:val="22"/>
+                <w:lang w:val="es-CO"/>
+              </w:rPr>
+            </w:pPr>
+            <w:r>
+              <w:rPr>
+                <w:rFonts w:ascii="Arial" w:hAnsi="Arial" w:cs="Arial"/>
+                <w:sz w:val="22"/>
+                <w:szCs w:val="22"/>
+                <w:lang w:val="es-CO"/>
+              </w:rPr>
+              <w:t>49,5</w:t>
+            </w:r>
+          </w:p>
+        </w:tc>
+        <w:tc>
+          <w:tcPr>
+            <w:tcW w:w="2943" w:type="dxa"/>
+          </w:tcPr>
+          <w:p>
+            <w:pPr>
+              <w:rPr>
+                <w:rFonts w:ascii="Arial" w:hAnsi="Arial" w:cs="Arial"/>
+                <w:sz w:val="22"/>
+                <w:szCs w:val="22"/>
+                <w:lang w:val="es-CO"/>
+              </w:rPr>
+            </w:pPr>
+            <w:r>
+              <w:rPr>
+                <w:rFonts w:ascii="Arial" w:hAnsi="Arial" w:cs="Arial"/>
+                <w:sz w:val="22"/>
+                <w:szCs w:val="22"/>
+                <w:lang w:val="es-CO"/>
+              </w:rPr>
+              <w:t>297798</w:t>
+            </w:r>
+          </w:p>
+        </w:tc>
+      </w:tr>
+      <w:tr>
+        <w:tc>
+          <w:tcPr>
+            <w:tcW w:w="2942" w:type="dxa"/>
+          </w:tcPr>
+          <w:p>
+            <w:pPr>
+              <w:rPr>
+                <w:rFonts w:ascii="Arial" w:hAnsi="Arial" w:cs="Arial"/>
+                <w:sz w:val="22"/>
+                <w:szCs w:val="22"/>
+                <w:lang w:val="es-CO"/>
+              </w:rPr>
+            </w:pPr>
+            <w:r>
+              <w:rPr>
+                <w:rFonts w:ascii="Arial" w:hAnsi="Arial" w:cs="Arial"/>
+                <w:sz w:val="22"/>
+                <w:szCs w:val="22"/>
+                <w:lang w:val="es-CO"/>
+              </w:rPr>
+              <w:t>202</w:t>
+            </w:r>
+            <w:r>
+              <w:rPr>
+                <w:rFonts w:ascii="Arial" w:hAnsi="Arial" w:cs="Arial"/>
+                <w:sz w:val="22"/>
+                <w:szCs w:val="22"/>
+                <w:lang w:val="es-CO"/>
+              </w:rPr>
+              <w:t>405</w:t>
+            </w:r>
+            <w:r>
+              <w:rPr>
+                <w:rFonts w:ascii="Arial" w:hAnsi="Arial" w:cs="Arial"/>
+                <w:sz w:val="22"/>
+                <w:szCs w:val="22"/>
+                <w:lang w:val="es-CO"/>
+              </w:rPr>
+              <w:t>-divvy-tripdata.csv</w:t>
+            </w:r>
+          </w:p>
+          <w:p>
+            <w:pPr>
+              <w:rPr>
+                <w:rFonts w:ascii="Arial" w:hAnsi="Arial" w:cs="Arial"/>
+                <w:sz w:val="22"/>
+                <w:szCs w:val="22"/>
+                <w:lang w:val="es-CO"/>
+              </w:rPr>
+            </w:pPr>
+          </w:p>
+        </w:tc>
+        <w:tc>
+          <w:tcPr>
+            <w:tcW w:w="2943" w:type="dxa"/>
+          </w:tcPr>
+          <w:p>
+            <w:pPr>
+              <w:rPr>
+                <w:rFonts w:ascii="Arial" w:hAnsi="Arial" w:cs="Arial"/>
+                <w:sz w:val="22"/>
+                <w:szCs w:val="22"/>
+                <w:lang w:val="es-CO"/>
+              </w:rPr>
+            </w:pPr>
+            <w:r>
+              <w:rPr>
+                <w:rFonts w:ascii="Arial" w:hAnsi="Arial" w:cs="Arial"/>
+                <w:sz w:val="22"/>
+                <w:szCs w:val="22"/>
+                <w:lang w:val="es-CO"/>
+              </w:rPr>
+              <w:t>73,5</w:t>
+            </w:r>
+          </w:p>
+        </w:tc>
+        <w:tc>
+          <w:tcPr>
+            <w:tcW w:w="2943" w:type="dxa"/>
+          </w:tcPr>
+          <w:p>
+            <w:pPr>
+              <w:rPr>
+                <w:rFonts w:ascii="Arial" w:hAnsi="Arial" w:cs="Arial"/>
+                <w:sz w:val="22"/>
+                <w:szCs w:val="22"/>
+                <w:lang w:val="es-CO"/>
+              </w:rPr>
+            </w:pPr>
+            <w:r>
+              <w:rPr>
+                <w:rFonts w:ascii="Arial" w:hAnsi="Arial" w:cs="Arial"/>
+                <w:sz w:val="22"/>
+                <w:szCs w:val="22"/>
+                <w:lang w:val="es-CO"/>
+              </w:rPr>
+              <w:t>442168</w:t>
+            </w:r>
+          </w:p>
+        </w:tc>
+      </w:tr>
+      <w:tr>
+        <w:tc>
+          <w:tcPr>
+            <w:tcW w:w="2942" w:type="dxa"/>
+          </w:tcPr>
+          <w:p>
+            <w:pPr>
+              <w:rPr>
+                <w:rFonts w:ascii="Arial" w:hAnsi="Arial" w:cs="Arial"/>
+                <w:sz w:val="22"/>
+                <w:szCs w:val="22"/>
+                <w:lang w:val="es-CO"/>
+              </w:rPr>
+            </w:pPr>
+            <w:r>
+              <w:rPr>
+                <w:rFonts w:ascii="Arial" w:hAnsi="Arial" w:cs="Arial"/>
+                <w:sz w:val="22"/>
+                <w:szCs w:val="22"/>
+                <w:lang w:val="es-CO"/>
+              </w:rPr>
+              <w:t>Total</w:t>
+            </w:r>
+          </w:p>
+        </w:tc>
+        <w:tc>
+          <w:tcPr>
+            <w:tcW w:w="2943" w:type="dxa"/>
+          </w:tcPr>
+          <w:p>
+            <w:pPr>
+              <w:rPr>
+                <w:rFonts w:ascii="Arial" w:hAnsi="Arial" w:cs="Arial"/>
+                <w:sz w:val="22"/>
+                <w:szCs w:val="22"/>
+                <w:lang w:val="es-CO"/>
+              </w:rPr>
+            </w:pPr>
+          </w:p>
+        </w:tc>
+        <w:tc>
+          <w:tcPr>
+            <w:tcW w:w="2943" w:type="dxa"/>
+          </w:tcPr>
+          <w:p>
+            <w:pPr>
+              <w:rPr>
+                <w:rFonts w:ascii="Arial" w:hAnsi="Arial" w:cs="Arial"/>
+                <w:sz w:val="22"/>
+                <w:szCs w:val="22"/>
+                <w:lang w:val="es-CO"/>
+              </w:rPr>
+            </w:pPr>
+            <w:r>
+              <w:rPr>
+                <w:rFonts w:ascii="Arial" w:hAnsi="Arial" w:cs="Arial"/>
+                <w:sz w:val="22"/>
+                <w:szCs w:val="22"/>
+                <w:lang w:val="es-CO"/>
+              </w:rPr>
+              <w:t>4314896</w:t>
+            </w:r>
+          </w:p>
+        </w:tc>
+      </w:tr>
+    </w:tbl>
+    <w:p>
+      <w:pPr>
+        <w:rPr>
+          <w:rFonts w:ascii="Arial" w:hAnsi="Arial" w:cs="Arial"/>
+          <w:sz w:val="22"/>
+          <w:szCs w:val="22"/>
+          <w:lang w:val="es-CO"/>
+        </w:rPr>
+      </w:pPr>
+    </w:p>
+    <w:p>
+      <w:pPr>
+        <w:rPr>
+          <w:rFonts w:ascii="Arial" w:hAnsi="Arial" w:cs="Arial"/>
+          <w:sz w:val="22"/>
+          <w:szCs w:val="22"/>
+          <w:lang w:val="es-CO"/>
+        </w:rPr>
+      </w:pPr>
+    </w:p>
+    <w:p>
+      <w:pPr>
+        <w:rPr>
+          <w:rFonts w:ascii="Arial" w:hAnsi="Arial" w:cs="Arial"/>
+          <w:sz w:val="22"/>
+          <w:szCs w:val="22"/>
+          <w:lang w:val="es-CO"/>
+        </w:rPr>
+      </w:pPr>
       <w:r>
         <w:rPr>
           <w:rFonts w:ascii="Arial" w:hAnsi="Arial" w:cs="Arial"/>
@@ -3461,7 +5094,6 @@
           <w:szCs w:val="22"/>
           <w:lang w:val="es-CO"/>
         </w:rPr>
-        <w:lastRenderedPageBreak/>
         <w:drawing>
           <wp:inline distT="0" distB="0" distL="0" distR="0" wp14:anchorId="0D898869" wp14:editId="16B03E01">
             <wp:extent cx="2377646" cy="2156647"/>
@@ -3493,6 +5125,3096 @@
                     <a:xfrm>
                       <a:off x="0" y="0"/>
                       <a:ext cx="2377646" cy="2156647"/>
+                    </a:xfrm>
+                    <a:prstGeom prst="rect">
+                      <a:avLst/>
+                    </a:prstGeom>
+                  </pic:spPr>
+                </pic:pic>
+              </a:graphicData>
+            </a:graphic>
+          </wp:inline>
+        </w:drawing>
+      </w:r>
+    </w:p>
+    <w:p>
+      <w:pPr>
+        <w:rPr>
+          <w:rFonts w:ascii="Arial" w:hAnsi="Arial" w:cs="Arial"/>
+          <w:b/>
+          <w:bCs/>
+          <w:sz w:val="22"/>
+          <w:szCs w:val="22"/>
+          <w:lang w:val="es-CO"/>
+        </w:rPr>
+      </w:pPr>
+      <w:r>
+        <w:rPr>
+          <w:rFonts w:ascii="Arial" w:hAnsi="Arial" w:cs="Arial"/>
+          <w:b/>
+          <w:bCs/>
+          <w:sz w:val="22"/>
+          <w:szCs w:val="22"/>
+          <w:lang w:val="es-CO"/>
+        </w:rPr>
+        <w:lastRenderedPageBreak/>
+        <w:t xml:space="preserve">Verificación de cantidad de registros cargados a </w:t>
+      </w:r>
+      <w:proofErr w:type="spellStart"/>
+      <w:r>
+        <w:rPr>
+          <w:rFonts w:ascii="Arial" w:hAnsi="Arial" w:cs="Arial"/>
+          <w:b/>
+          <w:bCs/>
+          <w:sz w:val="22"/>
+          <w:szCs w:val="22"/>
+          <w:lang w:val="es-CO"/>
+        </w:rPr>
+        <w:t>BigQuery</w:t>
+      </w:r>
+      <w:proofErr w:type="spellEnd"/>
+    </w:p>
+    <w:tbl>
+      <w:tblPr>
+        <w:tblStyle w:val="Tablaconcuadrcula"/>
+        <w:tblW w:w="0" w:type="auto"/>
+        <w:tblLook w:val="04A0" w:firstRow="1" w:lastRow="0" w:firstColumn="1" w:lastColumn="0" w:noHBand="0" w:noVBand="1"/>
+      </w:tblPr>
+      <w:tblGrid>
+        <w:gridCol w:w="2942"/>
+        <w:gridCol w:w="2943"/>
+        <w:gridCol w:w="2943"/>
+      </w:tblGrid>
+      <w:tr>
+        <w:tc>
+          <w:tcPr>
+            <w:tcW w:w="2942" w:type="dxa"/>
+          </w:tcPr>
+          <w:p>
+            <w:pPr>
+              <w:jc w:val="center"/>
+              <w:rPr>
+                <w:rFonts w:ascii="Arial" w:hAnsi="Arial" w:cs="Arial"/>
+                <w:b/>
+                <w:bCs/>
+                <w:sz w:val="22"/>
+                <w:szCs w:val="22"/>
+                <w:lang w:val="es-CO"/>
+              </w:rPr>
+            </w:pPr>
+            <w:r>
+              <w:rPr>
+                <w:rFonts w:ascii="Arial" w:hAnsi="Arial" w:cs="Arial"/>
+                <w:b/>
+                <w:bCs/>
+                <w:sz w:val="22"/>
+                <w:szCs w:val="22"/>
+                <w:lang w:val="es-CO"/>
+              </w:rPr>
+              <w:t>Nombre Archivo</w:t>
+            </w:r>
+            <w:r>
+              <w:rPr>
+                <w:rFonts w:ascii="Arial" w:hAnsi="Arial" w:cs="Arial"/>
+                <w:b/>
+                <w:bCs/>
+                <w:sz w:val="22"/>
+                <w:szCs w:val="22"/>
+                <w:lang w:val="es-CO"/>
+              </w:rPr>
+              <w:t xml:space="preserve"> o tabla</w:t>
+            </w:r>
+          </w:p>
+        </w:tc>
+        <w:tc>
+          <w:tcPr>
+            <w:tcW w:w="2943" w:type="dxa"/>
+          </w:tcPr>
+          <w:p>
+            <w:pPr>
+              <w:jc w:val="center"/>
+              <w:rPr>
+                <w:rFonts w:ascii="Arial" w:hAnsi="Arial" w:cs="Arial"/>
+                <w:b/>
+                <w:bCs/>
+                <w:sz w:val="22"/>
+                <w:szCs w:val="22"/>
+                <w:lang w:val="es-CO"/>
+              </w:rPr>
+            </w:pPr>
+            <w:r>
+              <w:rPr>
+                <w:rFonts w:ascii="Arial" w:hAnsi="Arial" w:cs="Arial"/>
+                <w:b/>
+                <w:bCs/>
+                <w:sz w:val="22"/>
+                <w:szCs w:val="22"/>
+                <w:lang w:val="es-CO"/>
+              </w:rPr>
+              <w:t xml:space="preserve">Registros </w:t>
+            </w:r>
+            <w:proofErr w:type="spellStart"/>
+            <w:r>
+              <w:rPr>
+                <w:rFonts w:ascii="Arial" w:hAnsi="Arial" w:cs="Arial"/>
+                <w:b/>
+                <w:bCs/>
+                <w:sz w:val="22"/>
+                <w:szCs w:val="22"/>
+                <w:lang w:val="es-CO"/>
+              </w:rPr>
+              <w:t>csv</w:t>
+            </w:r>
+            <w:proofErr w:type="spellEnd"/>
+          </w:p>
+        </w:tc>
+        <w:tc>
+          <w:tcPr>
+            <w:tcW w:w="2943" w:type="dxa"/>
+          </w:tcPr>
+          <w:p>
+            <w:pPr>
+              <w:jc w:val="center"/>
+              <w:rPr>
+                <w:rFonts w:ascii="Arial" w:hAnsi="Arial" w:cs="Arial"/>
+                <w:b/>
+                <w:bCs/>
+                <w:sz w:val="22"/>
+                <w:szCs w:val="22"/>
+                <w:lang w:val="es-CO"/>
+              </w:rPr>
+            </w:pPr>
+            <w:r>
+              <w:rPr>
+                <w:rFonts w:ascii="Arial" w:hAnsi="Arial" w:cs="Arial"/>
+                <w:b/>
+                <w:bCs/>
+                <w:sz w:val="22"/>
+                <w:szCs w:val="22"/>
+                <w:lang w:val="es-CO"/>
+              </w:rPr>
+              <w:t>Registros</w:t>
+            </w:r>
+            <w:r>
+              <w:rPr>
+                <w:rFonts w:ascii="Arial" w:hAnsi="Arial" w:cs="Arial"/>
+                <w:b/>
+                <w:bCs/>
+                <w:sz w:val="22"/>
+                <w:szCs w:val="22"/>
+                <w:lang w:val="es-CO"/>
+              </w:rPr>
+              <w:t xml:space="preserve"> </w:t>
+            </w:r>
+            <w:proofErr w:type="spellStart"/>
+            <w:r>
+              <w:rPr>
+                <w:rFonts w:ascii="Arial" w:hAnsi="Arial" w:cs="Arial"/>
+                <w:b/>
+                <w:bCs/>
+                <w:sz w:val="22"/>
+                <w:szCs w:val="22"/>
+                <w:lang w:val="es-CO"/>
+              </w:rPr>
+              <w:t>BigQuery</w:t>
+            </w:r>
+            <w:proofErr w:type="spellEnd"/>
+          </w:p>
+        </w:tc>
+      </w:tr>
+      <w:tr>
+        <w:tc>
+          <w:tcPr>
+            <w:tcW w:w="2942" w:type="dxa"/>
+          </w:tcPr>
+          <w:p>
+            <w:pPr>
+              <w:rPr>
+                <w:rFonts w:ascii="Arial" w:hAnsi="Arial" w:cs="Arial"/>
+                <w:sz w:val="22"/>
+                <w:szCs w:val="22"/>
+                <w:lang w:val="es-CO"/>
+              </w:rPr>
+            </w:pPr>
+            <w:r>
+              <w:rPr>
+                <w:rFonts w:ascii="Arial" w:hAnsi="Arial" w:cs="Arial"/>
+                <w:sz w:val="22"/>
+                <w:szCs w:val="22"/>
+                <w:lang w:val="es-CO"/>
+              </w:rPr>
+              <w:t>20230</w:t>
+            </w:r>
+            <w:r>
+              <w:rPr>
+                <w:rFonts w:ascii="Arial" w:hAnsi="Arial" w:cs="Arial"/>
+                <w:sz w:val="22"/>
+                <w:szCs w:val="22"/>
+                <w:lang w:val="es-CO"/>
+              </w:rPr>
+              <w:t>6</w:t>
+            </w:r>
+            <w:r>
+              <w:rPr>
+                <w:rFonts w:ascii="Arial" w:hAnsi="Arial" w:cs="Arial"/>
+                <w:sz w:val="22"/>
+                <w:szCs w:val="22"/>
+                <w:lang w:val="es-CO"/>
+              </w:rPr>
+              <w:t>-divvy-tripdata.csv</w:t>
+            </w:r>
+          </w:p>
+          <w:p>
+            <w:pPr>
+              <w:rPr>
+                <w:rFonts w:ascii="Arial" w:hAnsi="Arial" w:cs="Arial"/>
+                <w:sz w:val="22"/>
+                <w:szCs w:val="22"/>
+                <w:lang w:val="es-CO"/>
+              </w:rPr>
+            </w:pPr>
+          </w:p>
+        </w:tc>
+        <w:tc>
+          <w:tcPr>
+            <w:tcW w:w="2943" w:type="dxa"/>
+            <w:shd w:val="clear" w:color="auto" w:fill="B3E5A1" w:themeFill="accent6" w:themeFillTint="66"/>
+          </w:tcPr>
+          <w:p>
+            <w:pPr>
+              <w:rPr>
+                <w:rFonts w:ascii="Arial" w:hAnsi="Arial" w:cs="Arial"/>
+                <w:sz w:val="22"/>
+                <w:szCs w:val="22"/>
+                <w:lang w:val="es-CO"/>
+              </w:rPr>
+            </w:pPr>
+            <w:r>
+              <w:rPr>
+                <w:rFonts w:ascii="Arial" w:hAnsi="Arial" w:cs="Arial"/>
+                <w:sz w:val="22"/>
+                <w:szCs w:val="22"/>
+                <w:lang w:val="es-CO"/>
+              </w:rPr>
+              <w:t>534768</w:t>
+            </w:r>
+          </w:p>
+        </w:tc>
+        <w:tc>
+          <w:tcPr>
+            <w:tcW w:w="2943" w:type="dxa"/>
+            <w:shd w:val="clear" w:color="auto" w:fill="B3E5A1" w:themeFill="accent6" w:themeFillTint="66"/>
+          </w:tcPr>
+          <w:p>
+            <w:pPr>
+              <w:rPr>
+                <w:rFonts w:ascii="Arial" w:hAnsi="Arial" w:cs="Arial"/>
+                <w:sz w:val="22"/>
+                <w:szCs w:val="22"/>
+                <w:lang w:val="es-CO"/>
+              </w:rPr>
+            </w:pPr>
+            <w:r>
+              <w:rPr>
+                <w:rFonts w:ascii="Arial" w:hAnsi="Arial" w:cs="Arial"/>
+                <w:sz w:val="22"/>
+                <w:szCs w:val="22"/>
+                <w:lang w:val="es-CO"/>
+              </w:rPr>
+              <w:t>534768</w:t>
+            </w:r>
+          </w:p>
+        </w:tc>
+      </w:tr>
+      <w:tr>
+        <w:tc>
+          <w:tcPr>
+            <w:tcW w:w="2942" w:type="dxa"/>
+          </w:tcPr>
+          <w:p>
+            <w:pPr>
+              <w:rPr>
+                <w:rFonts w:ascii="Arial" w:hAnsi="Arial" w:cs="Arial"/>
+                <w:sz w:val="22"/>
+                <w:szCs w:val="22"/>
+                <w:lang w:val="es-CO"/>
+              </w:rPr>
+            </w:pPr>
+            <w:r>
+              <w:rPr>
+                <w:rFonts w:ascii="Arial" w:hAnsi="Arial" w:cs="Arial"/>
+                <w:sz w:val="22"/>
+                <w:szCs w:val="22"/>
+                <w:lang w:val="es-CO"/>
+              </w:rPr>
+              <w:t>20230</w:t>
+            </w:r>
+            <w:r>
+              <w:rPr>
+                <w:rFonts w:ascii="Arial" w:hAnsi="Arial" w:cs="Arial"/>
+                <w:sz w:val="22"/>
+                <w:szCs w:val="22"/>
+                <w:lang w:val="es-CO"/>
+              </w:rPr>
+              <w:t>7</w:t>
+            </w:r>
+            <w:r>
+              <w:rPr>
+                <w:rFonts w:ascii="Arial" w:hAnsi="Arial" w:cs="Arial"/>
+                <w:sz w:val="22"/>
+                <w:szCs w:val="22"/>
+                <w:lang w:val="es-CO"/>
+              </w:rPr>
+              <w:t>-divvy-tripdata.csv</w:t>
+            </w:r>
+          </w:p>
+          <w:p>
+            <w:pPr>
+              <w:rPr>
+                <w:rFonts w:ascii="Arial" w:hAnsi="Arial" w:cs="Arial"/>
+                <w:sz w:val="22"/>
+                <w:szCs w:val="22"/>
+                <w:lang w:val="es-CO"/>
+              </w:rPr>
+            </w:pPr>
+          </w:p>
+        </w:tc>
+        <w:tc>
+          <w:tcPr>
+            <w:tcW w:w="2943" w:type="dxa"/>
+            <w:shd w:val="clear" w:color="auto" w:fill="B3E5A1" w:themeFill="accent6" w:themeFillTint="66"/>
+          </w:tcPr>
+          <w:p>
+            <w:pPr>
+              <w:rPr>
+                <w:rFonts w:ascii="Arial" w:hAnsi="Arial" w:cs="Arial"/>
+                <w:sz w:val="22"/>
+                <w:szCs w:val="22"/>
+                <w:lang w:val="es-CO"/>
+              </w:rPr>
+            </w:pPr>
+            <w:r>
+              <w:rPr>
+                <w:rFonts w:ascii="Arial" w:hAnsi="Arial" w:cs="Arial"/>
+                <w:sz w:val="22"/>
+                <w:szCs w:val="22"/>
+                <w:lang w:val="es-CO"/>
+              </w:rPr>
+              <w:t>574023</w:t>
+            </w:r>
+          </w:p>
+        </w:tc>
+        <w:tc>
+          <w:tcPr>
+            <w:tcW w:w="2943" w:type="dxa"/>
+            <w:shd w:val="clear" w:color="auto" w:fill="B3E5A1" w:themeFill="accent6" w:themeFillTint="66"/>
+          </w:tcPr>
+          <w:p>
+            <w:pPr>
+              <w:rPr>
+                <w:rFonts w:ascii="Arial" w:hAnsi="Arial" w:cs="Arial"/>
+                <w:sz w:val="22"/>
+                <w:szCs w:val="22"/>
+                <w:lang w:val="es-CO"/>
+              </w:rPr>
+            </w:pPr>
+            <w:r>
+              <w:rPr>
+                <w:rFonts w:ascii="Arial" w:hAnsi="Arial" w:cs="Arial"/>
+                <w:sz w:val="22"/>
+                <w:szCs w:val="22"/>
+                <w:lang w:val="es-CO"/>
+              </w:rPr>
+              <w:t>574023</w:t>
+            </w:r>
+          </w:p>
+        </w:tc>
+      </w:tr>
+      <w:tr>
+        <w:tc>
+          <w:tcPr>
+            <w:tcW w:w="2942" w:type="dxa"/>
+          </w:tcPr>
+          <w:p>
+            <w:pPr>
+              <w:rPr>
+                <w:rFonts w:ascii="Arial" w:hAnsi="Arial" w:cs="Arial"/>
+                <w:sz w:val="22"/>
+                <w:szCs w:val="22"/>
+                <w:lang w:val="es-CO"/>
+              </w:rPr>
+            </w:pPr>
+            <w:r>
+              <w:rPr>
+                <w:rFonts w:ascii="Arial" w:hAnsi="Arial" w:cs="Arial"/>
+                <w:sz w:val="22"/>
+                <w:szCs w:val="22"/>
+                <w:lang w:val="es-CO"/>
+              </w:rPr>
+              <w:t>20230</w:t>
+            </w:r>
+            <w:r>
+              <w:rPr>
+                <w:rFonts w:ascii="Arial" w:hAnsi="Arial" w:cs="Arial"/>
+                <w:sz w:val="22"/>
+                <w:szCs w:val="22"/>
+                <w:lang w:val="es-CO"/>
+              </w:rPr>
+              <w:t>8</w:t>
+            </w:r>
+            <w:r>
+              <w:rPr>
+                <w:rFonts w:ascii="Arial" w:hAnsi="Arial" w:cs="Arial"/>
+                <w:sz w:val="22"/>
+                <w:szCs w:val="22"/>
+                <w:lang w:val="es-CO"/>
+              </w:rPr>
+              <w:t>-divvy-tripdata.csv</w:t>
+            </w:r>
+          </w:p>
+          <w:p>
+            <w:pPr>
+              <w:rPr>
+                <w:rFonts w:ascii="Arial" w:hAnsi="Arial" w:cs="Arial"/>
+                <w:sz w:val="22"/>
+                <w:szCs w:val="22"/>
+                <w:lang w:val="es-CO"/>
+              </w:rPr>
+            </w:pPr>
+          </w:p>
+        </w:tc>
+        <w:tc>
+          <w:tcPr>
+            <w:tcW w:w="2943" w:type="dxa"/>
+            <w:shd w:val="clear" w:color="auto" w:fill="B3E5A1" w:themeFill="accent6" w:themeFillTint="66"/>
+          </w:tcPr>
+          <w:p>
+            <w:pPr>
+              <w:rPr>
+                <w:rFonts w:ascii="Arial" w:hAnsi="Arial" w:cs="Arial"/>
+                <w:sz w:val="22"/>
+                <w:szCs w:val="22"/>
+                <w:lang w:val="es-CO"/>
+              </w:rPr>
+            </w:pPr>
+            <w:r>
+              <w:rPr>
+                <w:rFonts w:ascii="Arial" w:hAnsi="Arial" w:cs="Arial"/>
+                <w:sz w:val="22"/>
+                <w:szCs w:val="22"/>
+                <w:lang w:val="es-CO"/>
+              </w:rPr>
+              <w:t>584960</w:t>
+            </w:r>
+          </w:p>
+        </w:tc>
+        <w:tc>
+          <w:tcPr>
+            <w:tcW w:w="2943" w:type="dxa"/>
+            <w:shd w:val="clear" w:color="auto" w:fill="B3E5A1" w:themeFill="accent6" w:themeFillTint="66"/>
+          </w:tcPr>
+          <w:p>
+            <w:pPr>
+              <w:rPr>
+                <w:rFonts w:ascii="Arial" w:hAnsi="Arial" w:cs="Arial"/>
+                <w:sz w:val="22"/>
+                <w:szCs w:val="22"/>
+                <w:lang w:val="es-CO"/>
+              </w:rPr>
+            </w:pPr>
+            <w:r>
+              <w:rPr>
+                <w:rFonts w:ascii="Arial" w:hAnsi="Arial" w:cs="Arial"/>
+                <w:sz w:val="22"/>
+                <w:szCs w:val="22"/>
+                <w:lang w:val="es-CO"/>
+              </w:rPr>
+              <w:t>584960</w:t>
+            </w:r>
+          </w:p>
+        </w:tc>
+      </w:tr>
+      <w:tr>
+        <w:tc>
+          <w:tcPr>
+            <w:tcW w:w="2942" w:type="dxa"/>
+          </w:tcPr>
+          <w:p>
+            <w:pPr>
+              <w:rPr>
+                <w:rFonts w:ascii="Arial" w:hAnsi="Arial" w:cs="Arial"/>
+                <w:sz w:val="22"/>
+                <w:szCs w:val="22"/>
+                <w:lang w:val="es-CO"/>
+              </w:rPr>
+            </w:pPr>
+            <w:r>
+              <w:rPr>
+                <w:rFonts w:ascii="Arial" w:hAnsi="Arial" w:cs="Arial"/>
+                <w:sz w:val="22"/>
+                <w:szCs w:val="22"/>
+                <w:lang w:val="es-CO"/>
+              </w:rPr>
+              <w:t>2023</w:t>
+            </w:r>
+            <w:r>
+              <w:rPr>
+                <w:rFonts w:ascii="Arial" w:hAnsi="Arial" w:cs="Arial"/>
+                <w:sz w:val="22"/>
+                <w:szCs w:val="22"/>
+                <w:lang w:val="es-CO"/>
+              </w:rPr>
+              <w:t>09</w:t>
+            </w:r>
+            <w:r>
+              <w:rPr>
+                <w:rFonts w:ascii="Arial" w:hAnsi="Arial" w:cs="Arial"/>
+                <w:sz w:val="22"/>
+                <w:szCs w:val="22"/>
+                <w:lang w:val="es-CO"/>
+              </w:rPr>
+              <w:t>-divvy-tripdata.csv</w:t>
+            </w:r>
+          </w:p>
+          <w:p>
+            <w:pPr>
+              <w:rPr>
+                <w:rFonts w:ascii="Arial" w:hAnsi="Arial" w:cs="Arial"/>
+                <w:sz w:val="22"/>
+                <w:szCs w:val="22"/>
+                <w:lang w:val="es-CO"/>
+              </w:rPr>
+            </w:pPr>
+          </w:p>
+        </w:tc>
+        <w:tc>
+          <w:tcPr>
+            <w:tcW w:w="2943" w:type="dxa"/>
+            <w:shd w:val="clear" w:color="auto" w:fill="B3E5A1" w:themeFill="accent6" w:themeFillTint="66"/>
+          </w:tcPr>
+          <w:p>
+            <w:pPr>
+              <w:rPr>
+                <w:rFonts w:ascii="Arial" w:hAnsi="Arial" w:cs="Arial"/>
+                <w:sz w:val="22"/>
+                <w:szCs w:val="22"/>
+                <w:lang w:val="es-CO"/>
+              </w:rPr>
+            </w:pPr>
+            <w:r>
+              <w:rPr>
+                <w:rFonts w:ascii="Arial" w:hAnsi="Arial" w:cs="Arial"/>
+                <w:sz w:val="22"/>
+                <w:szCs w:val="22"/>
+                <w:lang w:val="es-CO"/>
+              </w:rPr>
+              <w:t>506635</w:t>
+            </w:r>
+          </w:p>
+        </w:tc>
+        <w:tc>
+          <w:tcPr>
+            <w:tcW w:w="2943" w:type="dxa"/>
+            <w:shd w:val="clear" w:color="auto" w:fill="B3E5A1" w:themeFill="accent6" w:themeFillTint="66"/>
+          </w:tcPr>
+          <w:p>
+            <w:pPr>
+              <w:rPr>
+                <w:rFonts w:ascii="Arial" w:hAnsi="Arial" w:cs="Arial"/>
+                <w:sz w:val="22"/>
+                <w:szCs w:val="22"/>
+                <w:lang w:val="es-CO"/>
+              </w:rPr>
+            </w:pPr>
+            <w:r>
+              <w:rPr>
+                <w:rFonts w:ascii="Arial" w:hAnsi="Arial" w:cs="Arial"/>
+                <w:sz w:val="22"/>
+                <w:szCs w:val="22"/>
+                <w:lang w:val="es-CO"/>
+              </w:rPr>
+              <w:t>506635</w:t>
+            </w:r>
+          </w:p>
+        </w:tc>
+      </w:tr>
+      <w:tr>
+        <w:tc>
+          <w:tcPr>
+            <w:tcW w:w="2942" w:type="dxa"/>
+          </w:tcPr>
+          <w:p>
+            <w:pPr>
+              <w:rPr>
+                <w:rFonts w:ascii="Arial" w:hAnsi="Arial" w:cs="Arial"/>
+                <w:sz w:val="22"/>
+                <w:szCs w:val="22"/>
+                <w:lang w:val="es-CO"/>
+              </w:rPr>
+            </w:pPr>
+            <w:r>
+              <w:rPr>
+                <w:rFonts w:ascii="Arial" w:hAnsi="Arial" w:cs="Arial"/>
+                <w:sz w:val="22"/>
+                <w:szCs w:val="22"/>
+                <w:lang w:val="es-CO"/>
+              </w:rPr>
+              <w:t>2023</w:t>
+            </w:r>
+            <w:r>
+              <w:rPr>
+                <w:rFonts w:ascii="Arial" w:hAnsi="Arial" w:cs="Arial"/>
+                <w:sz w:val="22"/>
+                <w:szCs w:val="22"/>
+                <w:lang w:val="es-CO"/>
+              </w:rPr>
+              <w:t>10</w:t>
+            </w:r>
+            <w:r>
+              <w:rPr>
+                <w:rFonts w:ascii="Arial" w:hAnsi="Arial" w:cs="Arial"/>
+                <w:sz w:val="22"/>
+                <w:szCs w:val="22"/>
+                <w:lang w:val="es-CO"/>
+              </w:rPr>
+              <w:t>-divvy-tripdata.csv</w:t>
+            </w:r>
+          </w:p>
+          <w:p>
+            <w:pPr>
+              <w:rPr>
+                <w:rFonts w:ascii="Arial" w:hAnsi="Arial" w:cs="Arial"/>
+                <w:sz w:val="22"/>
+                <w:szCs w:val="22"/>
+                <w:lang w:val="es-CO"/>
+              </w:rPr>
+            </w:pPr>
+          </w:p>
+        </w:tc>
+        <w:tc>
+          <w:tcPr>
+            <w:tcW w:w="2943" w:type="dxa"/>
+            <w:shd w:val="clear" w:color="auto" w:fill="B3E5A1" w:themeFill="accent6" w:themeFillTint="66"/>
+          </w:tcPr>
+          <w:p>
+            <w:pPr>
+              <w:rPr>
+                <w:rFonts w:ascii="Arial" w:hAnsi="Arial" w:cs="Arial"/>
+                <w:sz w:val="22"/>
+                <w:szCs w:val="22"/>
+                <w:lang w:val="es-CO"/>
+              </w:rPr>
+            </w:pPr>
+            <w:r>
+              <w:rPr>
+                <w:rFonts w:ascii="Arial" w:hAnsi="Arial" w:cs="Arial"/>
+                <w:sz w:val="22"/>
+                <w:szCs w:val="22"/>
+                <w:lang w:val="es-CO"/>
+              </w:rPr>
+              <w:t>403781</w:t>
+            </w:r>
+          </w:p>
+        </w:tc>
+        <w:tc>
+          <w:tcPr>
+            <w:tcW w:w="2943" w:type="dxa"/>
+            <w:shd w:val="clear" w:color="auto" w:fill="B3E5A1" w:themeFill="accent6" w:themeFillTint="66"/>
+          </w:tcPr>
+          <w:p>
+            <w:pPr>
+              <w:rPr>
+                <w:rFonts w:ascii="Arial" w:hAnsi="Arial" w:cs="Arial"/>
+                <w:sz w:val="22"/>
+                <w:szCs w:val="22"/>
+                <w:lang w:val="es-CO"/>
+              </w:rPr>
+            </w:pPr>
+            <w:r>
+              <w:rPr>
+                <w:rFonts w:ascii="Arial" w:hAnsi="Arial" w:cs="Arial"/>
+                <w:sz w:val="22"/>
+                <w:szCs w:val="22"/>
+                <w:lang w:val="es-CO"/>
+              </w:rPr>
+              <w:t>403781</w:t>
+            </w:r>
+          </w:p>
+        </w:tc>
+      </w:tr>
+      <w:tr>
+        <w:tc>
+          <w:tcPr>
+            <w:tcW w:w="2942" w:type="dxa"/>
+          </w:tcPr>
+          <w:p>
+            <w:pPr>
+              <w:rPr>
+                <w:rFonts w:ascii="Arial" w:hAnsi="Arial" w:cs="Arial"/>
+                <w:sz w:val="22"/>
+                <w:szCs w:val="22"/>
+                <w:lang w:val="es-CO"/>
+              </w:rPr>
+            </w:pPr>
+            <w:r>
+              <w:rPr>
+                <w:rFonts w:ascii="Arial" w:hAnsi="Arial" w:cs="Arial"/>
+                <w:sz w:val="22"/>
+                <w:szCs w:val="22"/>
+                <w:lang w:val="es-CO"/>
+              </w:rPr>
+              <w:t>2023</w:t>
+            </w:r>
+            <w:r>
+              <w:rPr>
+                <w:rFonts w:ascii="Arial" w:hAnsi="Arial" w:cs="Arial"/>
+                <w:sz w:val="22"/>
+                <w:szCs w:val="22"/>
+                <w:lang w:val="es-CO"/>
+              </w:rPr>
+              <w:t>11</w:t>
+            </w:r>
+            <w:r>
+              <w:rPr>
+                <w:rFonts w:ascii="Arial" w:hAnsi="Arial" w:cs="Arial"/>
+                <w:sz w:val="22"/>
+                <w:szCs w:val="22"/>
+                <w:lang w:val="es-CO"/>
+              </w:rPr>
+              <w:t>-divvy-tripdata.csv</w:t>
+            </w:r>
+          </w:p>
+          <w:p>
+            <w:pPr>
+              <w:rPr>
+                <w:rFonts w:ascii="Arial" w:hAnsi="Arial" w:cs="Arial"/>
+                <w:sz w:val="22"/>
+                <w:szCs w:val="22"/>
+                <w:lang w:val="es-CO"/>
+              </w:rPr>
+            </w:pPr>
+          </w:p>
+        </w:tc>
+        <w:tc>
+          <w:tcPr>
+            <w:tcW w:w="2943" w:type="dxa"/>
+            <w:shd w:val="clear" w:color="auto" w:fill="B3E5A1" w:themeFill="accent6" w:themeFillTint="66"/>
+          </w:tcPr>
+          <w:p>
+            <w:pPr>
+              <w:rPr>
+                <w:rFonts w:ascii="Arial" w:hAnsi="Arial" w:cs="Arial"/>
+                <w:sz w:val="22"/>
+                <w:szCs w:val="22"/>
+                <w:lang w:val="es-CO"/>
+              </w:rPr>
+            </w:pPr>
+            <w:r>
+              <w:rPr>
+                <w:rFonts w:ascii="Arial" w:hAnsi="Arial" w:cs="Arial"/>
+                <w:sz w:val="22"/>
+                <w:szCs w:val="22"/>
+                <w:lang w:val="es-CO"/>
+              </w:rPr>
+              <w:t>274798</w:t>
+            </w:r>
+          </w:p>
+        </w:tc>
+        <w:tc>
+          <w:tcPr>
+            <w:tcW w:w="2943" w:type="dxa"/>
+            <w:shd w:val="clear" w:color="auto" w:fill="B3E5A1" w:themeFill="accent6" w:themeFillTint="66"/>
+          </w:tcPr>
+          <w:p>
+            <w:pPr>
+              <w:rPr>
+                <w:rFonts w:ascii="Arial" w:hAnsi="Arial" w:cs="Arial"/>
+                <w:sz w:val="22"/>
+                <w:szCs w:val="22"/>
+                <w:lang w:val="es-CO"/>
+              </w:rPr>
+            </w:pPr>
+            <w:r>
+              <w:rPr>
+                <w:rFonts w:ascii="Arial" w:hAnsi="Arial" w:cs="Arial"/>
+                <w:sz w:val="22"/>
+                <w:szCs w:val="22"/>
+                <w:lang w:val="es-CO"/>
+              </w:rPr>
+              <w:t>274798</w:t>
+            </w:r>
+          </w:p>
+        </w:tc>
+      </w:tr>
+      <w:tr>
+        <w:tc>
+          <w:tcPr>
+            <w:tcW w:w="2942" w:type="dxa"/>
+          </w:tcPr>
+          <w:p>
+            <w:pPr>
+              <w:rPr>
+                <w:rFonts w:ascii="Arial" w:hAnsi="Arial" w:cs="Arial"/>
+                <w:sz w:val="22"/>
+                <w:szCs w:val="22"/>
+                <w:lang w:val="es-CO"/>
+              </w:rPr>
+            </w:pPr>
+            <w:r>
+              <w:rPr>
+                <w:rFonts w:ascii="Arial" w:hAnsi="Arial" w:cs="Arial"/>
+                <w:sz w:val="22"/>
+                <w:szCs w:val="22"/>
+                <w:lang w:val="es-CO"/>
+              </w:rPr>
+              <w:t>2023</w:t>
+            </w:r>
+            <w:r>
+              <w:rPr>
+                <w:rFonts w:ascii="Arial" w:hAnsi="Arial" w:cs="Arial"/>
+                <w:sz w:val="22"/>
+                <w:szCs w:val="22"/>
+                <w:lang w:val="es-CO"/>
+              </w:rPr>
+              <w:t>12</w:t>
+            </w:r>
+            <w:r>
+              <w:rPr>
+                <w:rFonts w:ascii="Arial" w:hAnsi="Arial" w:cs="Arial"/>
+                <w:sz w:val="22"/>
+                <w:szCs w:val="22"/>
+                <w:lang w:val="es-CO"/>
+              </w:rPr>
+              <w:t>-divvy-tripdata.csv</w:t>
+            </w:r>
+          </w:p>
+          <w:p>
+            <w:pPr>
+              <w:rPr>
+                <w:rFonts w:ascii="Arial" w:hAnsi="Arial" w:cs="Arial"/>
+                <w:sz w:val="22"/>
+                <w:szCs w:val="22"/>
+                <w:lang w:val="es-CO"/>
+              </w:rPr>
+            </w:pPr>
+          </w:p>
+        </w:tc>
+        <w:tc>
+          <w:tcPr>
+            <w:tcW w:w="2943" w:type="dxa"/>
+            <w:shd w:val="clear" w:color="auto" w:fill="B3E5A1" w:themeFill="accent6" w:themeFillTint="66"/>
+          </w:tcPr>
+          <w:p>
+            <w:pPr>
+              <w:rPr>
+                <w:rFonts w:ascii="Arial" w:hAnsi="Arial" w:cs="Arial"/>
+                <w:sz w:val="22"/>
+                <w:szCs w:val="22"/>
+                <w:lang w:val="es-CO"/>
+              </w:rPr>
+            </w:pPr>
+            <w:r>
+              <w:rPr>
+                <w:rFonts w:ascii="Arial" w:hAnsi="Arial" w:cs="Arial"/>
+                <w:sz w:val="22"/>
+                <w:szCs w:val="22"/>
+                <w:lang w:val="es-CO"/>
+              </w:rPr>
+              <w:t>167143</w:t>
+            </w:r>
+          </w:p>
+        </w:tc>
+        <w:tc>
+          <w:tcPr>
+            <w:tcW w:w="2943" w:type="dxa"/>
+            <w:shd w:val="clear" w:color="auto" w:fill="B3E5A1" w:themeFill="accent6" w:themeFillTint="66"/>
+          </w:tcPr>
+          <w:p>
+            <w:pPr>
+              <w:rPr>
+                <w:rFonts w:ascii="Arial" w:hAnsi="Arial" w:cs="Arial"/>
+                <w:sz w:val="22"/>
+                <w:szCs w:val="22"/>
+                <w:lang w:val="es-CO"/>
+              </w:rPr>
+            </w:pPr>
+            <w:r>
+              <w:rPr>
+                <w:rFonts w:ascii="Arial" w:hAnsi="Arial" w:cs="Arial"/>
+                <w:sz w:val="22"/>
+                <w:szCs w:val="22"/>
+                <w:lang w:val="es-CO"/>
+              </w:rPr>
+              <w:t>167143</w:t>
+            </w:r>
+          </w:p>
+        </w:tc>
+      </w:tr>
+      <w:tr>
+        <w:tc>
+          <w:tcPr>
+            <w:tcW w:w="2942" w:type="dxa"/>
+          </w:tcPr>
+          <w:p>
+            <w:pPr>
+              <w:rPr>
+                <w:rFonts w:ascii="Arial" w:hAnsi="Arial" w:cs="Arial"/>
+                <w:sz w:val="22"/>
+                <w:szCs w:val="22"/>
+                <w:lang w:val="es-CO"/>
+              </w:rPr>
+            </w:pPr>
+            <w:r>
+              <w:rPr>
+                <w:rFonts w:ascii="Arial" w:hAnsi="Arial" w:cs="Arial"/>
+                <w:sz w:val="22"/>
+                <w:szCs w:val="22"/>
+                <w:lang w:val="es-CO"/>
+              </w:rPr>
+              <w:t>202</w:t>
+            </w:r>
+            <w:r>
+              <w:rPr>
+                <w:rFonts w:ascii="Arial" w:hAnsi="Arial" w:cs="Arial"/>
+                <w:sz w:val="22"/>
+                <w:szCs w:val="22"/>
+                <w:lang w:val="es-CO"/>
+              </w:rPr>
+              <w:t>401</w:t>
+            </w:r>
+            <w:r>
+              <w:rPr>
+                <w:rFonts w:ascii="Arial" w:hAnsi="Arial" w:cs="Arial"/>
+                <w:sz w:val="22"/>
+                <w:szCs w:val="22"/>
+                <w:lang w:val="es-CO"/>
+              </w:rPr>
+              <w:t>-divvy-tripdata.csv</w:t>
+            </w:r>
+          </w:p>
+          <w:p>
+            <w:pPr>
+              <w:rPr>
+                <w:rFonts w:ascii="Arial" w:hAnsi="Arial" w:cs="Arial"/>
+                <w:sz w:val="22"/>
+                <w:szCs w:val="22"/>
+                <w:lang w:val="es-CO"/>
+              </w:rPr>
+            </w:pPr>
+          </w:p>
+        </w:tc>
+        <w:tc>
+          <w:tcPr>
+            <w:tcW w:w="2943" w:type="dxa"/>
+            <w:shd w:val="clear" w:color="auto" w:fill="B3E5A1" w:themeFill="accent6" w:themeFillTint="66"/>
+          </w:tcPr>
+          <w:p>
+            <w:pPr>
+              <w:rPr>
+                <w:rFonts w:ascii="Arial" w:hAnsi="Arial" w:cs="Arial"/>
+                <w:sz w:val="22"/>
+                <w:szCs w:val="22"/>
+                <w:lang w:val="es-CO"/>
+              </w:rPr>
+            </w:pPr>
+            <w:r>
+              <w:rPr>
+                <w:rFonts w:ascii="Arial" w:hAnsi="Arial" w:cs="Arial"/>
+                <w:sz w:val="22"/>
+                <w:szCs w:val="22"/>
+                <w:lang w:val="es-CO"/>
+              </w:rPr>
+              <w:t>113808</w:t>
+            </w:r>
+          </w:p>
+        </w:tc>
+        <w:tc>
+          <w:tcPr>
+            <w:tcW w:w="2943" w:type="dxa"/>
+            <w:shd w:val="clear" w:color="auto" w:fill="B3E5A1" w:themeFill="accent6" w:themeFillTint="66"/>
+          </w:tcPr>
+          <w:p>
+            <w:pPr>
+              <w:rPr>
+                <w:rFonts w:ascii="Arial" w:hAnsi="Arial" w:cs="Arial"/>
+                <w:sz w:val="22"/>
+                <w:szCs w:val="22"/>
+                <w:lang w:val="es-CO"/>
+              </w:rPr>
+            </w:pPr>
+            <w:r>
+              <w:rPr>
+                <w:rFonts w:ascii="Arial" w:hAnsi="Arial" w:cs="Arial"/>
+                <w:sz w:val="22"/>
+                <w:szCs w:val="22"/>
+                <w:lang w:val="es-CO"/>
+              </w:rPr>
+              <w:t>113808</w:t>
+            </w:r>
+          </w:p>
+        </w:tc>
+      </w:tr>
+      <w:tr>
+        <w:tc>
+          <w:tcPr>
+            <w:tcW w:w="2942" w:type="dxa"/>
+          </w:tcPr>
+          <w:p>
+            <w:pPr>
+              <w:rPr>
+                <w:rFonts w:ascii="Arial" w:hAnsi="Arial" w:cs="Arial"/>
+                <w:sz w:val="22"/>
+                <w:szCs w:val="22"/>
+                <w:lang w:val="es-CO"/>
+              </w:rPr>
+            </w:pPr>
+            <w:r>
+              <w:rPr>
+                <w:rFonts w:ascii="Arial" w:hAnsi="Arial" w:cs="Arial"/>
+                <w:sz w:val="22"/>
+                <w:szCs w:val="22"/>
+                <w:lang w:val="es-CO"/>
+              </w:rPr>
+              <w:t>202</w:t>
+            </w:r>
+            <w:r>
+              <w:rPr>
+                <w:rFonts w:ascii="Arial" w:hAnsi="Arial" w:cs="Arial"/>
+                <w:sz w:val="22"/>
+                <w:szCs w:val="22"/>
+                <w:lang w:val="es-CO"/>
+              </w:rPr>
+              <w:t>402</w:t>
+            </w:r>
+            <w:r>
+              <w:rPr>
+                <w:rFonts w:ascii="Arial" w:hAnsi="Arial" w:cs="Arial"/>
+                <w:sz w:val="22"/>
+                <w:szCs w:val="22"/>
+                <w:lang w:val="es-CO"/>
+              </w:rPr>
+              <w:t>-divvy-tripdata.csv</w:t>
+            </w:r>
+          </w:p>
+          <w:p>
+            <w:pPr>
+              <w:rPr>
+                <w:rFonts w:ascii="Arial" w:hAnsi="Arial" w:cs="Arial"/>
+                <w:sz w:val="22"/>
+                <w:szCs w:val="22"/>
+                <w:lang w:val="es-CO"/>
+              </w:rPr>
+            </w:pPr>
+          </w:p>
+        </w:tc>
+        <w:tc>
+          <w:tcPr>
+            <w:tcW w:w="2943" w:type="dxa"/>
+            <w:shd w:val="clear" w:color="auto" w:fill="B3E5A1" w:themeFill="accent6" w:themeFillTint="66"/>
+          </w:tcPr>
+          <w:p>
+            <w:pPr>
+              <w:rPr>
+                <w:rFonts w:ascii="Arial" w:hAnsi="Arial" w:cs="Arial"/>
+                <w:sz w:val="22"/>
+                <w:szCs w:val="22"/>
+                <w:lang w:val="es-CO"/>
+              </w:rPr>
+            </w:pPr>
+            <w:r>
+              <w:rPr>
+                <w:rFonts w:ascii="Arial" w:hAnsi="Arial" w:cs="Arial"/>
+                <w:sz w:val="22"/>
+                <w:szCs w:val="22"/>
+                <w:lang w:val="es-CO"/>
+              </w:rPr>
+              <w:t>184736</w:t>
+            </w:r>
+          </w:p>
+        </w:tc>
+        <w:tc>
+          <w:tcPr>
+            <w:tcW w:w="2943" w:type="dxa"/>
+            <w:shd w:val="clear" w:color="auto" w:fill="B3E5A1" w:themeFill="accent6" w:themeFillTint="66"/>
+          </w:tcPr>
+          <w:p>
+            <w:pPr>
+              <w:rPr>
+                <w:rFonts w:ascii="Arial" w:hAnsi="Arial" w:cs="Arial"/>
+                <w:sz w:val="22"/>
+                <w:szCs w:val="22"/>
+                <w:lang w:val="es-CO"/>
+              </w:rPr>
+            </w:pPr>
+            <w:r>
+              <w:rPr>
+                <w:rFonts w:ascii="Arial" w:hAnsi="Arial" w:cs="Arial"/>
+                <w:sz w:val="22"/>
+                <w:szCs w:val="22"/>
+                <w:lang w:val="es-CO"/>
+              </w:rPr>
+              <w:t>184736</w:t>
+            </w:r>
+          </w:p>
+        </w:tc>
+      </w:tr>
+      <w:tr>
+        <w:tc>
+          <w:tcPr>
+            <w:tcW w:w="2942" w:type="dxa"/>
+          </w:tcPr>
+          <w:p>
+            <w:pPr>
+              <w:rPr>
+                <w:rFonts w:ascii="Arial" w:hAnsi="Arial" w:cs="Arial"/>
+                <w:sz w:val="22"/>
+                <w:szCs w:val="22"/>
+                <w:lang w:val="es-CO"/>
+              </w:rPr>
+            </w:pPr>
+            <w:r>
+              <w:rPr>
+                <w:rFonts w:ascii="Arial" w:hAnsi="Arial" w:cs="Arial"/>
+                <w:sz w:val="22"/>
+                <w:szCs w:val="22"/>
+                <w:lang w:val="es-CO"/>
+              </w:rPr>
+              <w:t>202</w:t>
+            </w:r>
+            <w:r>
+              <w:rPr>
+                <w:rFonts w:ascii="Arial" w:hAnsi="Arial" w:cs="Arial"/>
+                <w:sz w:val="22"/>
+                <w:szCs w:val="22"/>
+                <w:lang w:val="es-CO"/>
+              </w:rPr>
+              <w:t>403</w:t>
+            </w:r>
+            <w:r>
+              <w:rPr>
+                <w:rFonts w:ascii="Arial" w:hAnsi="Arial" w:cs="Arial"/>
+                <w:sz w:val="22"/>
+                <w:szCs w:val="22"/>
+                <w:lang w:val="es-CO"/>
+              </w:rPr>
+              <w:t>-divvy-tripdata.csv</w:t>
+            </w:r>
+          </w:p>
+          <w:p>
+            <w:pPr>
+              <w:rPr>
+                <w:rFonts w:ascii="Arial" w:hAnsi="Arial" w:cs="Arial"/>
+                <w:sz w:val="22"/>
+                <w:szCs w:val="22"/>
+                <w:lang w:val="es-CO"/>
+              </w:rPr>
+            </w:pPr>
+          </w:p>
+        </w:tc>
+        <w:tc>
+          <w:tcPr>
+            <w:tcW w:w="2943" w:type="dxa"/>
+            <w:shd w:val="clear" w:color="auto" w:fill="B3E5A1" w:themeFill="accent6" w:themeFillTint="66"/>
+          </w:tcPr>
+          <w:p>
+            <w:pPr>
+              <w:rPr>
+                <w:rFonts w:ascii="Arial" w:hAnsi="Arial" w:cs="Arial"/>
+                <w:sz w:val="22"/>
+                <w:szCs w:val="22"/>
+                <w:lang w:val="es-CO"/>
+              </w:rPr>
+            </w:pPr>
+            <w:r>
+              <w:rPr>
+                <w:rFonts w:ascii="Arial" w:hAnsi="Arial" w:cs="Arial"/>
+                <w:sz w:val="22"/>
+                <w:szCs w:val="22"/>
+                <w:lang w:val="es-CO"/>
+              </w:rPr>
+              <w:t>230278</w:t>
+            </w:r>
+          </w:p>
+        </w:tc>
+        <w:tc>
+          <w:tcPr>
+            <w:tcW w:w="2943" w:type="dxa"/>
+            <w:shd w:val="clear" w:color="auto" w:fill="B3E5A1" w:themeFill="accent6" w:themeFillTint="66"/>
+          </w:tcPr>
+          <w:p>
+            <w:pPr>
+              <w:rPr>
+                <w:rFonts w:ascii="Arial" w:hAnsi="Arial" w:cs="Arial"/>
+                <w:sz w:val="22"/>
+                <w:szCs w:val="22"/>
+                <w:lang w:val="es-CO"/>
+              </w:rPr>
+            </w:pPr>
+            <w:r>
+              <w:rPr>
+                <w:rFonts w:ascii="Arial" w:hAnsi="Arial" w:cs="Arial"/>
+                <w:sz w:val="22"/>
+                <w:szCs w:val="22"/>
+                <w:lang w:val="es-CO"/>
+              </w:rPr>
+              <w:t>230278</w:t>
+            </w:r>
+          </w:p>
+        </w:tc>
+      </w:tr>
+      <w:tr>
+        <w:tc>
+          <w:tcPr>
+            <w:tcW w:w="2942" w:type="dxa"/>
+          </w:tcPr>
+          <w:p>
+            <w:pPr>
+              <w:rPr>
+                <w:rFonts w:ascii="Arial" w:hAnsi="Arial" w:cs="Arial"/>
+                <w:sz w:val="22"/>
+                <w:szCs w:val="22"/>
+                <w:lang w:val="es-CO"/>
+              </w:rPr>
+            </w:pPr>
+            <w:r>
+              <w:rPr>
+                <w:rFonts w:ascii="Arial" w:hAnsi="Arial" w:cs="Arial"/>
+                <w:sz w:val="22"/>
+                <w:szCs w:val="22"/>
+                <w:lang w:val="es-CO"/>
+              </w:rPr>
+              <w:t>202</w:t>
+            </w:r>
+            <w:r>
+              <w:rPr>
+                <w:rFonts w:ascii="Arial" w:hAnsi="Arial" w:cs="Arial"/>
+                <w:sz w:val="22"/>
+                <w:szCs w:val="22"/>
+                <w:lang w:val="es-CO"/>
+              </w:rPr>
+              <w:t>404</w:t>
+            </w:r>
+            <w:r>
+              <w:rPr>
+                <w:rFonts w:ascii="Arial" w:hAnsi="Arial" w:cs="Arial"/>
+                <w:sz w:val="22"/>
+                <w:szCs w:val="22"/>
+                <w:lang w:val="es-CO"/>
+              </w:rPr>
+              <w:t>-divvy-tripdata.csv</w:t>
+            </w:r>
+          </w:p>
+          <w:p>
+            <w:pPr>
+              <w:rPr>
+                <w:rFonts w:ascii="Arial" w:hAnsi="Arial" w:cs="Arial"/>
+                <w:sz w:val="22"/>
+                <w:szCs w:val="22"/>
+                <w:lang w:val="es-CO"/>
+              </w:rPr>
+            </w:pPr>
+          </w:p>
+        </w:tc>
+        <w:tc>
+          <w:tcPr>
+            <w:tcW w:w="2943" w:type="dxa"/>
+            <w:shd w:val="clear" w:color="auto" w:fill="B3E5A1" w:themeFill="accent6" w:themeFillTint="66"/>
+          </w:tcPr>
+          <w:p>
+            <w:pPr>
+              <w:rPr>
+                <w:rFonts w:ascii="Arial" w:hAnsi="Arial" w:cs="Arial"/>
+                <w:sz w:val="22"/>
+                <w:szCs w:val="22"/>
+                <w:lang w:val="es-CO"/>
+              </w:rPr>
+            </w:pPr>
+            <w:r>
+              <w:rPr>
+                <w:rFonts w:ascii="Arial" w:hAnsi="Arial" w:cs="Arial"/>
+                <w:sz w:val="22"/>
+                <w:szCs w:val="22"/>
+                <w:lang w:val="es-CO"/>
+              </w:rPr>
+              <w:t>297798</w:t>
+            </w:r>
+          </w:p>
+        </w:tc>
+        <w:tc>
+          <w:tcPr>
+            <w:tcW w:w="2943" w:type="dxa"/>
+            <w:shd w:val="clear" w:color="auto" w:fill="B3E5A1" w:themeFill="accent6" w:themeFillTint="66"/>
+          </w:tcPr>
+          <w:p>
+            <w:pPr>
+              <w:rPr>
+                <w:rFonts w:ascii="Arial" w:hAnsi="Arial" w:cs="Arial"/>
+                <w:sz w:val="22"/>
+                <w:szCs w:val="22"/>
+                <w:lang w:val="es-CO"/>
+              </w:rPr>
+            </w:pPr>
+            <w:r>
+              <w:rPr>
+                <w:rFonts w:ascii="Arial" w:hAnsi="Arial" w:cs="Arial"/>
+                <w:sz w:val="22"/>
+                <w:szCs w:val="22"/>
+                <w:lang w:val="es-CO"/>
+              </w:rPr>
+              <w:t>297798</w:t>
+            </w:r>
+          </w:p>
+        </w:tc>
+      </w:tr>
+      <w:tr>
+        <w:tc>
+          <w:tcPr>
+            <w:tcW w:w="2942" w:type="dxa"/>
+          </w:tcPr>
+          <w:p>
+            <w:pPr>
+              <w:rPr>
+                <w:rFonts w:ascii="Arial" w:hAnsi="Arial" w:cs="Arial"/>
+                <w:sz w:val="22"/>
+                <w:szCs w:val="22"/>
+                <w:lang w:val="es-CO"/>
+              </w:rPr>
+            </w:pPr>
+            <w:r>
+              <w:rPr>
+                <w:rFonts w:ascii="Arial" w:hAnsi="Arial" w:cs="Arial"/>
+                <w:sz w:val="22"/>
+                <w:szCs w:val="22"/>
+                <w:lang w:val="es-CO"/>
+              </w:rPr>
+              <w:t>202</w:t>
+            </w:r>
+            <w:r>
+              <w:rPr>
+                <w:rFonts w:ascii="Arial" w:hAnsi="Arial" w:cs="Arial"/>
+                <w:sz w:val="22"/>
+                <w:szCs w:val="22"/>
+                <w:lang w:val="es-CO"/>
+              </w:rPr>
+              <w:t>405</w:t>
+            </w:r>
+            <w:r>
+              <w:rPr>
+                <w:rFonts w:ascii="Arial" w:hAnsi="Arial" w:cs="Arial"/>
+                <w:sz w:val="22"/>
+                <w:szCs w:val="22"/>
+                <w:lang w:val="es-CO"/>
+              </w:rPr>
+              <w:t>-divvy-tripdata.csv</w:t>
+            </w:r>
+          </w:p>
+          <w:p>
+            <w:pPr>
+              <w:rPr>
+                <w:rFonts w:ascii="Arial" w:hAnsi="Arial" w:cs="Arial"/>
+                <w:sz w:val="22"/>
+                <w:szCs w:val="22"/>
+                <w:lang w:val="es-CO"/>
+              </w:rPr>
+            </w:pPr>
+          </w:p>
+        </w:tc>
+        <w:tc>
+          <w:tcPr>
+            <w:tcW w:w="2943" w:type="dxa"/>
+            <w:shd w:val="clear" w:color="auto" w:fill="B3E5A1" w:themeFill="accent6" w:themeFillTint="66"/>
+          </w:tcPr>
+          <w:p>
+            <w:pPr>
+              <w:rPr>
+                <w:rFonts w:ascii="Arial" w:hAnsi="Arial" w:cs="Arial"/>
+                <w:sz w:val="22"/>
+                <w:szCs w:val="22"/>
+                <w:lang w:val="es-CO"/>
+              </w:rPr>
+            </w:pPr>
+            <w:r>
+              <w:rPr>
+                <w:rFonts w:ascii="Arial" w:hAnsi="Arial" w:cs="Arial"/>
+                <w:sz w:val="22"/>
+                <w:szCs w:val="22"/>
+                <w:lang w:val="es-CO"/>
+              </w:rPr>
+              <w:t>442168</w:t>
+            </w:r>
+          </w:p>
+        </w:tc>
+        <w:tc>
+          <w:tcPr>
+            <w:tcW w:w="2943" w:type="dxa"/>
+            <w:shd w:val="clear" w:color="auto" w:fill="B3E5A1" w:themeFill="accent6" w:themeFillTint="66"/>
+          </w:tcPr>
+          <w:p>
+            <w:pPr>
+              <w:rPr>
+                <w:rFonts w:ascii="Arial" w:hAnsi="Arial" w:cs="Arial"/>
+                <w:sz w:val="22"/>
+                <w:szCs w:val="22"/>
+                <w:lang w:val="es-CO"/>
+              </w:rPr>
+            </w:pPr>
+            <w:r>
+              <w:rPr>
+                <w:rFonts w:ascii="Arial" w:hAnsi="Arial" w:cs="Arial"/>
+                <w:sz w:val="22"/>
+                <w:szCs w:val="22"/>
+                <w:lang w:val="es-CO"/>
+              </w:rPr>
+              <w:t>442168</w:t>
+            </w:r>
+          </w:p>
+        </w:tc>
+      </w:tr>
+      <w:tr>
+        <w:tc>
+          <w:tcPr>
+            <w:tcW w:w="2942" w:type="dxa"/>
+          </w:tcPr>
+          <w:p>
+            <w:pPr>
+              <w:rPr>
+                <w:rFonts w:ascii="Arial" w:hAnsi="Arial" w:cs="Arial"/>
+                <w:sz w:val="22"/>
+                <w:szCs w:val="22"/>
+                <w:lang w:val="es-CO"/>
+              </w:rPr>
+            </w:pPr>
+            <w:r>
+              <w:rPr>
+                <w:rFonts w:ascii="Arial" w:hAnsi="Arial" w:cs="Arial"/>
+                <w:sz w:val="22"/>
+                <w:szCs w:val="22"/>
+                <w:lang w:val="es-CO"/>
+              </w:rPr>
+              <w:t>Total</w:t>
+            </w:r>
+          </w:p>
+        </w:tc>
+        <w:tc>
+          <w:tcPr>
+            <w:tcW w:w="2943" w:type="dxa"/>
+            <w:shd w:val="clear" w:color="auto" w:fill="B3E5A1" w:themeFill="accent6" w:themeFillTint="66"/>
+          </w:tcPr>
+          <w:p>
+            <w:pPr>
+              <w:rPr>
+                <w:rFonts w:ascii="Arial" w:hAnsi="Arial" w:cs="Arial"/>
+                <w:sz w:val="22"/>
+                <w:szCs w:val="22"/>
+                <w:lang w:val="es-CO"/>
+              </w:rPr>
+            </w:pPr>
+            <w:r>
+              <w:rPr>
+                <w:rFonts w:ascii="Arial" w:hAnsi="Arial" w:cs="Arial"/>
+                <w:sz w:val="22"/>
+                <w:szCs w:val="22"/>
+                <w:lang w:val="es-CO"/>
+              </w:rPr>
+              <w:t>4314896</w:t>
+            </w:r>
+          </w:p>
+        </w:tc>
+        <w:tc>
+          <w:tcPr>
+            <w:tcW w:w="2943" w:type="dxa"/>
+            <w:shd w:val="clear" w:color="auto" w:fill="B3E5A1" w:themeFill="accent6" w:themeFillTint="66"/>
+          </w:tcPr>
+          <w:p>
+            <w:pPr>
+              <w:rPr>
+                <w:rFonts w:ascii="Arial" w:hAnsi="Arial" w:cs="Arial"/>
+                <w:sz w:val="22"/>
+                <w:szCs w:val="22"/>
+                <w:lang w:val="es-CO"/>
+              </w:rPr>
+            </w:pPr>
+            <w:r>
+              <w:rPr>
+                <w:rFonts w:ascii="Arial" w:hAnsi="Arial" w:cs="Arial"/>
+                <w:sz w:val="22"/>
+                <w:szCs w:val="22"/>
+                <w:lang w:val="es-CO"/>
+              </w:rPr>
+              <w:t>4314896</w:t>
+            </w:r>
+          </w:p>
+        </w:tc>
+      </w:tr>
+    </w:tbl>
+    <w:p>
+      <w:pPr>
+        <w:rPr>
+          <w:rFonts w:ascii="Arial" w:hAnsi="Arial" w:cs="Arial"/>
+          <w:b/>
+          <w:bCs/>
+          <w:sz w:val="22"/>
+          <w:szCs w:val="22"/>
+          <w:lang w:val="es-CO"/>
+        </w:rPr>
+      </w:pPr>
+    </w:p>
+    <w:p>
+      <w:pPr>
+        <w:rPr>
+          <w:rFonts w:ascii="Arial" w:hAnsi="Arial" w:cs="Arial"/>
+          <w:sz w:val="22"/>
+          <w:szCs w:val="22"/>
+          <w:lang w:val="es-CO"/>
+        </w:rPr>
+      </w:pPr>
+      <w:r>
+        <w:rPr>
+          <w:rFonts w:ascii="Arial" w:hAnsi="Arial" w:cs="Arial"/>
+          <w:sz w:val="22"/>
+          <w:szCs w:val="22"/>
+          <w:lang w:val="es-CO"/>
+        </w:rPr>
+        <w:t xml:space="preserve">Cantidad de registros </w:t>
+      </w:r>
+      <w:r>
+        <w:rPr>
+          <w:rFonts w:ascii="Arial" w:hAnsi="Arial" w:cs="Arial"/>
+          <w:sz w:val="22"/>
+          <w:szCs w:val="22"/>
+          <w:lang w:val="es-CO"/>
+        </w:rPr>
+        <w:t>j</w:t>
+      </w:r>
+      <w:r>
+        <w:rPr>
+          <w:rFonts w:ascii="Arial" w:hAnsi="Arial" w:cs="Arial"/>
+          <w:sz w:val="22"/>
+          <w:szCs w:val="22"/>
+          <w:lang w:val="es-CO"/>
+        </w:rPr>
+        <w:t>unio</w:t>
+      </w:r>
+      <w:r>
+        <w:rPr>
+          <w:rFonts w:ascii="Arial" w:hAnsi="Arial" w:cs="Arial"/>
+          <w:sz w:val="22"/>
+          <w:szCs w:val="22"/>
+          <w:lang w:val="es-CO"/>
+        </w:rPr>
+        <w:t xml:space="preserve"> de 2023</w:t>
+      </w:r>
+      <w:r>
+        <w:rPr>
+          <w:rFonts w:ascii="Arial" w:hAnsi="Arial" w:cs="Arial"/>
+          <w:sz w:val="22"/>
+          <w:szCs w:val="22"/>
+          <w:lang w:val="es-CO"/>
+        </w:rPr>
+        <w:t xml:space="preserve"> en </w:t>
+      </w:r>
+      <w:proofErr w:type="spellStart"/>
+      <w:r>
+        <w:rPr>
+          <w:rFonts w:ascii="Arial" w:hAnsi="Arial" w:cs="Arial"/>
+          <w:sz w:val="22"/>
+          <w:szCs w:val="22"/>
+          <w:lang w:val="es-CO"/>
+        </w:rPr>
+        <w:t>BigQuery</w:t>
+      </w:r>
+      <w:proofErr w:type="spellEnd"/>
+    </w:p>
+    <w:p>
+      <w:pPr>
+        <w:rPr>
+          <w:rFonts w:ascii="Arial" w:hAnsi="Arial" w:cs="Arial"/>
+          <w:sz w:val="22"/>
+          <w:szCs w:val="22"/>
+          <w:lang w:val="es-CO"/>
+        </w:rPr>
+      </w:pPr>
+      <w:r>
+        <w:rPr>
+          <w:rFonts w:ascii="Arial" w:hAnsi="Arial" w:cs="Arial"/>
+          <w:noProof/>
+          <w:sz w:val="22"/>
+          <w:szCs w:val="22"/>
+          <w:lang w:val="es-CO"/>
+        </w:rPr>
+        <w:drawing>
+          <wp:inline distT="0" distB="0" distL="0" distR="0" wp14:anchorId="7D8C56FB" wp14:editId="3A2BB1DA">
+            <wp:extent cx="4671465" cy="1882303"/>
+            <wp:effectExtent l="0" t="0" r="0" b="3810"/>
+            <wp:docPr id="854565342" name="Imagen 1"/>
+            <wp:cNvGraphicFramePr>
+              <a:graphicFrameLocks xmlns:a="http://schemas.openxmlformats.org/drawingml/2006/main" noChangeAspect="1"/>
+            </wp:cNvGraphicFramePr>
+            <a:graphic xmlns:a="http://schemas.openxmlformats.org/drawingml/2006/main">
+              <a:graphicData uri="http://schemas.openxmlformats.org/drawingml/2006/picture">
+                <pic:pic xmlns:pic="http://schemas.openxmlformats.org/drawingml/2006/picture">
+                  <pic:nvPicPr>
+                    <pic:cNvPr id="854565342" name="Imagen 854565342"/>
+                    <pic:cNvPicPr/>
+                  </pic:nvPicPr>
+                  <pic:blipFill>
+                    <a:blip r:embed="rId18">
+                      <a:extLst>
+                        <a:ext uri="{28A0092B-C50C-407E-A947-70E740481C1C}">
+                          <a14:useLocalDpi xmlns:a14="http://schemas.microsoft.com/office/drawing/2010/main" val="0"/>
+                        </a:ext>
+                      </a:extLst>
+                    </a:blip>
+                    <a:stretch>
+                      <a:fillRect/>
+                    </a:stretch>
+                  </pic:blipFill>
+                  <pic:spPr>
+                    <a:xfrm>
+                      <a:off x="0" y="0"/>
+                      <a:ext cx="4671465" cy="1882303"/>
+                    </a:xfrm>
+                    <a:prstGeom prst="rect">
+                      <a:avLst/>
+                    </a:prstGeom>
+                  </pic:spPr>
+                </pic:pic>
+              </a:graphicData>
+            </a:graphic>
+          </wp:inline>
+        </w:drawing>
+      </w:r>
+    </w:p>
+    <w:p>
+      <w:pPr>
+        <w:rPr>
+          <w:rFonts w:ascii="Arial" w:hAnsi="Arial" w:cs="Arial"/>
+          <w:sz w:val="22"/>
+          <w:szCs w:val="22"/>
+          <w:lang w:val="es-CO"/>
+        </w:rPr>
+      </w:pPr>
+    </w:p>
+    <w:p>
+      <w:pPr>
+        <w:rPr>
+          <w:rFonts w:ascii="Arial" w:hAnsi="Arial" w:cs="Arial"/>
+          <w:sz w:val="22"/>
+          <w:szCs w:val="22"/>
+          <w:lang w:val="es-CO"/>
+        </w:rPr>
+      </w:pPr>
+    </w:p>
+    <w:p>
+      <w:pPr>
+        <w:rPr>
+          <w:rFonts w:ascii="Arial" w:hAnsi="Arial" w:cs="Arial"/>
+          <w:sz w:val="22"/>
+          <w:szCs w:val="22"/>
+          <w:lang w:val="es-CO"/>
+        </w:rPr>
+      </w:pPr>
+    </w:p>
+    <w:p>
+      <w:pPr>
+        <w:rPr>
+          <w:rFonts w:ascii="Arial" w:hAnsi="Arial" w:cs="Arial"/>
+          <w:sz w:val="22"/>
+          <w:szCs w:val="22"/>
+          <w:lang w:val="es-CO"/>
+        </w:rPr>
+      </w:pPr>
+    </w:p>
+    <w:p>
+      <w:pPr>
+        <w:rPr>
+          <w:rFonts w:ascii="Arial" w:hAnsi="Arial" w:cs="Arial"/>
+          <w:sz w:val="22"/>
+          <w:szCs w:val="22"/>
+          <w:lang w:val="es-CO"/>
+        </w:rPr>
+      </w:pPr>
+      <w:r>
+        <w:rPr>
+          <w:rFonts w:ascii="Arial" w:hAnsi="Arial" w:cs="Arial"/>
+          <w:sz w:val="22"/>
+          <w:szCs w:val="22"/>
+          <w:lang w:val="es-CO"/>
+        </w:rPr>
+        <w:lastRenderedPageBreak/>
+        <w:t xml:space="preserve">Cantidad de registros julio </w:t>
+      </w:r>
+      <w:r>
+        <w:rPr>
+          <w:rFonts w:ascii="Arial" w:hAnsi="Arial" w:cs="Arial"/>
+          <w:sz w:val="22"/>
+          <w:szCs w:val="22"/>
+          <w:lang w:val="es-CO"/>
+        </w:rPr>
+        <w:t xml:space="preserve">de 2023 </w:t>
+      </w:r>
+      <w:r>
+        <w:rPr>
+          <w:rFonts w:ascii="Arial" w:hAnsi="Arial" w:cs="Arial"/>
+          <w:sz w:val="22"/>
+          <w:szCs w:val="22"/>
+          <w:lang w:val="es-CO"/>
+        </w:rPr>
+        <w:t xml:space="preserve">en </w:t>
+      </w:r>
+      <w:proofErr w:type="spellStart"/>
+      <w:r>
+        <w:rPr>
+          <w:rFonts w:ascii="Arial" w:hAnsi="Arial" w:cs="Arial"/>
+          <w:sz w:val="22"/>
+          <w:szCs w:val="22"/>
+          <w:lang w:val="es-CO"/>
+        </w:rPr>
+        <w:t>BigQuery</w:t>
+      </w:r>
+      <w:proofErr w:type="spellEnd"/>
+    </w:p>
+    <w:p>
+      <w:pPr>
+        <w:rPr>
+          <w:rFonts w:ascii="Arial" w:hAnsi="Arial" w:cs="Arial"/>
+          <w:sz w:val="22"/>
+          <w:szCs w:val="22"/>
+          <w:lang w:val="es-CO"/>
+        </w:rPr>
+      </w:pPr>
+      <w:r>
+        <w:rPr>
+          <w:rFonts w:ascii="Arial" w:hAnsi="Arial" w:cs="Arial"/>
+          <w:noProof/>
+          <w:sz w:val="22"/>
+          <w:szCs w:val="22"/>
+          <w:lang w:val="es-CO"/>
+        </w:rPr>
+        <w:drawing>
+          <wp:inline distT="0" distB="0" distL="0" distR="0" wp14:anchorId="2624292A" wp14:editId="7F526A9E">
+            <wp:extent cx="4709568" cy="1836579"/>
+            <wp:effectExtent l="0" t="0" r="0" b="0"/>
+            <wp:docPr id="263595829" name="Imagen 2"/>
+            <wp:cNvGraphicFramePr>
+              <a:graphicFrameLocks xmlns:a="http://schemas.openxmlformats.org/drawingml/2006/main" noChangeAspect="1"/>
+            </wp:cNvGraphicFramePr>
+            <a:graphic xmlns:a="http://schemas.openxmlformats.org/drawingml/2006/main">
+              <a:graphicData uri="http://schemas.openxmlformats.org/drawingml/2006/picture">
+                <pic:pic xmlns:pic="http://schemas.openxmlformats.org/drawingml/2006/picture">
+                  <pic:nvPicPr>
+                    <pic:cNvPr id="263595829" name="Imagen 263595829"/>
+                    <pic:cNvPicPr/>
+                  </pic:nvPicPr>
+                  <pic:blipFill>
+                    <a:blip r:embed="rId19">
+                      <a:extLst>
+                        <a:ext uri="{28A0092B-C50C-407E-A947-70E740481C1C}">
+                          <a14:useLocalDpi xmlns:a14="http://schemas.microsoft.com/office/drawing/2010/main" val="0"/>
+                        </a:ext>
+                      </a:extLst>
+                    </a:blip>
+                    <a:stretch>
+                      <a:fillRect/>
+                    </a:stretch>
+                  </pic:blipFill>
+                  <pic:spPr>
+                    <a:xfrm>
+                      <a:off x="0" y="0"/>
+                      <a:ext cx="4709568" cy="1836579"/>
+                    </a:xfrm>
+                    <a:prstGeom prst="rect">
+                      <a:avLst/>
+                    </a:prstGeom>
+                  </pic:spPr>
+                </pic:pic>
+              </a:graphicData>
+            </a:graphic>
+          </wp:inline>
+        </w:drawing>
+      </w:r>
+    </w:p>
+    <w:p>
+      <w:pPr>
+        <w:rPr>
+          <w:rFonts w:ascii="Arial" w:hAnsi="Arial" w:cs="Arial"/>
+          <w:sz w:val="22"/>
+          <w:szCs w:val="22"/>
+          <w:lang w:val="es-CO"/>
+        </w:rPr>
+      </w:pPr>
+    </w:p>
+    <w:p>
+      <w:pPr>
+        <w:rPr>
+          <w:rFonts w:ascii="Arial" w:hAnsi="Arial" w:cs="Arial"/>
+          <w:sz w:val="22"/>
+          <w:szCs w:val="22"/>
+          <w:lang w:val="es-CO"/>
+        </w:rPr>
+      </w:pPr>
+      <w:r>
+        <w:rPr>
+          <w:rFonts w:ascii="Arial" w:hAnsi="Arial" w:cs="Arial"/>
+          <w:sz w:val="22"/>
+          <w:szCs w:val="22"/>
+          <w:lang w:val="es-CO"/>
+        </w:rPr>
+        <w:t xml:space="preserve">Cantidad de registros agosto de 2023 en </w:t>
+      </w:r>
+      <w:proofErr w:type="spellStart"/>
+      <w:r>
+        <w:rPr>
+          <w:rFonts w:ascii="Arial" w:hAnsi="Arial" w:cs="Arial"/>
+          <w:sz w:val="22"/>
+          <w:szCs w:val="22"/>
+          <w:lang w:val="es-CO"/>
+        </w:rPr>
+        <w:t>BigQuery</w:t>
+      </w:r>
+      <w:proofErr w:type="spellEnd"/>
+    </w:p>
+    <w:p>
+      <w:pPr>
+        <w:rPr>
+          <w:rFonts w:ascii="Arial" w:hAnsi="Arial" w:cs="Arial"/>
+          <w:sz w:val="22"/>
+          <w:szCs w:val="22"/>
+          <w:lang w:val="es-CO"/>
+        </w:rPr>
+      </w:pPr>
+      <w:r>
+        <w:rPr>
+          <w:rFonts w:ascii="Arial" w:hAnsi="Arial" w:cs="Arial"/>
+          <w:noProof/>
+          <w:sz w:val="22"/>
+          <w:szCs w:val="22"/>
+          <w:lang w:val="es-CO"/>
+        </w:rPr>
+        <w:drawing>
+          <wp:inline distT="0" distB="0" distL="0" distR="0" wp14:anchorId="5C5161E0" wp14:editId="02E4F789">
+            <wp:extent cx="4785775" cy="1813717"/>
+            <wp:effectExtent l="0" t="0" r="0" b="0"/>
+            <wp:docPr id="876924200" name="Imagen 3" descr="Interfaz de usuario gráfica, Texto, Aplicación&#10;&#10;Descripción generada automáticamente"/>
+            <wp:cNvGraphicFramePr>
+              <a:graphicFrameLocks xmlns:a="http://schemas.openxmlformats.org/drawingml/2006/main" noChangeAspect="1"/>
+            </wp:cNvGraphicFramePr>
+            <a:graphic xmlns:a="http://schemas.openxmlformats.org/drawingml/2006/main">
+              <a:graphicData uri="http://schemas.openxmlformats.org/drawingml/2006/picture">
+                <pic:pic xmlns:pic="http://schemas.openxmlformats.org/drawingml/2006/picture">
+                  <pic:nvPicPr>
+                    <pic:cNvPr id="876924200" name="Imagen 3" descr="Interfaz de usuario gráfica, Texto, Aplicación&#10;&#10;Descripción generada automáticamente"/>
+                    <pic:cNvPicPr/>
+                  </pic:nvPicPr>
+                  <pic:blipFill>
+                    <a:blip r:embed="rId20">
+                      <a:extLst>
+                        <a:ext uri="{28A0092B-C50C-407E-A947-70E740481C1C}">
+                          <a14:useLocalDpi xmlns:a14="http://schemas.microsoft.com/office/drawing/2010/main" val="0"/>
+                        </a:ext>
+                      </a:extLst>
+                    </a:blip>
+                    <a:stretch>
+                      <a:fillRect/>
+                    </a:stretch>
+                  </pic:blipFill>
+                  <pic:spPr>
+                    <a:xfrm>
+                      <a:off x="0" y="0"/>
+                      <a:ext cx="4785775" cy="1813717"/>
+                    </a:xfrm>
+                    <a:prstGeom prst="rect">
+                      <a:avLst/>
+                    </a:prstGeom>
+                  </pic:spPr>
+                </pic:pic>
+              </a:graphicData>
+            </a:graphic>
+          </wp:inline>
+        </w:drawing>
+      </w:r>
+    </w:p>
+    <w:p>
+      <w:pPr>
+        <w:rPr>
+          <w:rFonts w:ascii="Arial" w:hAnsi="Arial" w:cs="Arial"/>
+          <w:sz w:val="22"/>
+          <w:szCs w:val="22"/>
+          <w:lang w:val="es-CO"/>
+        </w:rPr>
+      </w:pPr>
+    </w:p>
+    <w:p>
+      <w:pPr>
+        <w:rPr>
+          <w:rFonts w:ascii="Arial" w:hAnsi="Arial" w:cs="Arial"/>
+          <w:sz w:val="22"/>
+          <w:szCs w:val="22"/>
+          <w:lang w:val="es-CO"/>
+        </w:rPr>
+      </w:pPr>
+      <w:r>
+        <w:rPr>
+          <w:rFonts w:ascii="Arial" w:hAnsi="Arial" w:cs="Arial"/>
+          <w:sz w:val="22"/>
+          <w:szCs w:val="22"/>
+          <w:lang w:val="es-CO"/>
+        </w:rPr>
+        <w:t xml:space="preserve">Cantidad de registros septiembre de 2023 en </w:t>
+      </w:r>
+      <w:proofErr w:type="spellStart"/>
+      <w:r>
+        <w:rPr>
+          <w:rFonts w:ascii="Arial" w:hAnsi="Arial" w:cs="Arial"/>
+          <w:sz w:val="22"/>
+          <w:szCs w:val="22"/>
+          <w:lang w:val="es-CO"/>
+        </w:rPr>
+        <w:t>BigQuery</w:t>
+      </w:r>
+      <w:proofErr w:type="spellEnd"/>
+    </w:p>
+    <w:p>
+      <w:pPr>
+        <w:rPr>
+          <w:rFonts w:ascii="Arial" w:hAnsi="Arial" w:cs="Arial"/>
+          <w:sz w:val="22"/>
+          <w:szCs w:val="22"/>
+          <w:lang w:val="es-CO"/>
+        </w:rPr>
+      </w:pPr>
+      <w:r>
+        <w:rPr>
+          <w:rFonts w:ascii="Arial" w:hAnsi="Arial" w:cs="Arial"/>
+          <w:noProof/>
+          <w:sz w:val="22"/>
+          <w:szCs w:val="22"/>
+          <w:lang w:val="es-CO"/>
+        </w:rPr>
+        <w:drawing>
+          <wp:inline distT="0" distB="0" distL="0" distR="0" wp14:anchorId="58243099" wp14:editId="7BD75353">
+            <wp:extent cx="5044877" cy="1836579"/>
+            <wp:effectExtent l="0" t="0" r="3810" b="0"/>
+            <wp:docPr id="2104875780" name="Imagen 4" descr="Interfaz de usuario gráfica, Texto, Aplicación&#10;&#10;Descripción generada automáticamente"/>
+            <wp:cNvGraphicFramePr>
+              <a:graphicFrameLocks xmlns:a="http://schemas.openxmlformats.org/drawingml/2006/main" noChangeAspect="1"/>
+            </wp:cNvGraphicFramePr>
+            <a:graphic xmlns:a="http://schemas.openxmlformats.org/drawingml/2006/main">
+              <a:graphicData uri="http://schemas.openxmlformats.org/drawingml/2006/picture">
+                <pic:pic xmlns:pic="http://schemas.openxmlformats.org/drawingml/2006/picture">
+                  <pic:nvPicPr>
+                    <pic:cNvPr id="2104875780" name="Imagen 4" descr="Interfaz de usuario gráfica, Texto, Aplicación&#10;&#10;Descripción generada automáticamente"/>
+                    <pic:cNvPicPr/>
+                  </pic:nvPicPr>
+                  <pic:blipFill>
+                    <a:blip r:embed="rId21">
+                      <a:extLst>
+                        <a:ext uri="{28A0092B-C50C-407E-A947-70E740481C1C}">
+                          <a14:useLocalDpi xmlns:a14="http://schemas.microsoft.com/office/drawing/2010/main" val="0"/>
+                        </a:ext>
+                      </a:extLst>
+                    </a:blip>
+                    <a:stretch>
+                      <a:fillRect/>
+                    </a:stretch>
+                  </pic:blipFill>
+                  <pic:spPr>
+                    <a:xfrm>
+                      <a:off x="0" y="0"/>
+                      <a:ext cx="5044877" cy="1836579"/>
+                    </a:xfrm>
+                    <a:prstGeom prst="rect">
+                      <a:avLst/>
+                    </a:prstGeom>
+                  </pic:spPr>
+                </pic:pic>
+              </a:graphicData>
+            </a:graphic>
+          </wp:inline>
+        </w:drawing>
+      </w:r>
+    </w:p>
+    <w:p>
+      <w:pPr>
+        <w:rPr>
+          <w:rFonts w:ascii="Arial" w:hAnsi="Arial" w:cs="Arial"/>
+          <w:sz w:val="22"/>
+          <w:szCs w:val="22"/>
+          <w:lang w:val="es-CO"/>
+        </w:rPr>
+      </w:pPr>
+    </w:p>
+    <w:p>
+      <w:pPr>
+        <w:rPr>
+          <w:rFonts w:ascii="Arial" w:hAnsi="Arial" w:cs="Arial"/>
+          <w:sz w:val="22"/>
+          <w:szCs w:val="22"/>
+          <w:lang w:val="es-CO"/>
+        </w:rPr>
+      </w:pPr>
+    </w:p>
+    <w:p>
+      <w:pPr>
+        <w:rPr>
+          <w:rFonts w:ascii="Arial" w:hAnsi="Arial" w:cs="Arial"/>
+          <w:sz w:val="22"/>
+          <w:szCs w:val="22"/>
+          <w:lang w:val="es-CO"/>
+        </w:rPr>
+      </w:pPr>
+    </w:p>
+    <w:p>
+      <w:pPr>
+        <w:rPr>
+          <w:rFonts w:ascii="Arial" w:hAnsi="Arial" w:cs="Arial"/>
+          <w:sz w:val="22"/>
+          <w:szCs w:val="22"/>
+          <w:lang w:val="es-CO"/>
+        </w:rPr>
+      </w:pPr>
+      <w:r>
+        <w:rPr>
+          <w:rFonts w:ascii="Arial" w:hAnsi="Arial" w:cs="Arial"/>
+          <w:sz w:val="22"/>
+          <w:szCs w:val="22"/>
+          <w:lang w:val="es-CO"/>
+        </w:rPr>
+        <w:lastRenderedPageBreak/>
+        <w:t xml:space="preserve">Cantidad de registros octubre de 2023 en </w:t>
+      </w:r>
+      <w:proofErr w:type="spellStart"/>
+      <w:r>
+        <w:rPr>
+          <w:rFonts w:ascii="Arial" w:hAnsi="Arial" w:cs="Arial"/>
+          <w:sz w:val="22"/>
+          <w:szCs w:val="22"/>
+          <w:lang w:val="es-CO"/>
+        </w:rPr>
+        <w:t>BigQuery</w:t>
+      </w:r>
+      <w:proofErr w:type="spellEnd"/>
+    </w:p>
+    <w:p>
+      <w:pPr>
+        <w:rPr>
+          <w:rFonts w:ascii="Arial" w:hAnsi="Arial" w:cs="Arial"/>
+          <w:sz w:val="22"/>
+          <w:szCs w:val="22"/>
+          <w:lang w:val="es-CO"/>
+        </w:rPr>
+      </w:pPr>
+      <w:r>
+        <w:rPr>
+          <w:rFonts w:ascii="Arial" w:hAnsi="Arial" w:cs="Arial"/>
+          <w:noProof/>
+          <w:sz w:val="22"/>
+          <w:szCs w:val="22"/>
+          <w:lang w:val="es-CO"/>
+        </w:rPr>
+        <w:drawing>
+          <wp:inline distT="0" distB="0" distL="0" distR="0" wp14:anchorId="3CC1BC97" wp14:editId="4C0BFE8B">
+            <wp:extent cx="4854361" cy="1867062"/>
+            <wp:effectExtent l="0" t="0" r="3810" b="0"/>
+            <wp:docPr id="545559860" name="Imagen 5" descr="Interfaz de usuario gráfica, Texto, Aplicación&#10;&#10;Descripción generada automáticamente"/>
+            <wp:cNvGraphicFramePr>
+              <a:graphicFrameLocks xmlns:a="http://schemas.openxmlformats.org/drawingml/2006/main" noChangeAspect="1"/>
+            </wp:cNvGraphicFramePr>
+            <a:graphic xmlns:a="http://schemas.openxmlformats.org/drawingml/2006/main">
+              <a:graphicData uri="http://schemas.openxmlformats.org/drawingml/2006/picture">
+                <pic:pic xmlns:pic="http://schemas.openxmlformats.org/drawingml/2006/picture">
+                  <pic:nvPicPr>
+                    <pic:cNvPr id="545559860" name="Imagen 5" descr="Interfaz de usuario gráfica, Texto, Aplicación&#10;&#10;Descripción generada automáticamente"/>
+                    <pic:cNvPicPr/>
+                  </pic:nvPicPr>
+                  <pic:blipFill>
+                    <a:blip r:embed="rId22">
+                      <a:extLst>
+                        <a:ext uri="{28A0092B-C50C-407E-A947-70E740481C1C}">
+                          <a14:useLocalDpi xmlns:a14="http://schemas.microsoft.com/office/drawing/2010/main" val="0"/>
+                        </a:ext>
+                      </a:extLst>
+                    </a:blip>
+                    <a:stretch>
+                      <a:fillRect/>
+                    </a:stretch>
+                  </pic:blipFill>
+                  <pic:spPr>
+                    <a:xfrm>
+                      <a:off x="0" y="0"/>
+                      <a:ext cx="4854361" cy="1867062"/>
+                    </a:xfrm>
+                    <a:prstGeom prst="rect">
+                      <a:avLst/>
+                    </a:prstGeom>
+                  </pic:spPr>
+                </pic:pic>
+              </a:graphicData>
+            </a:graphic>
+          </wp:inline>
+        </w:drawing>
+      </w:r>
+    </w:p>
+    <w:p>
+      <w:pPr>
+        <w:rPr>
+          <w:rFonts w:ascii="Arial" w:hAnsi="Arial" w:cs="Arial"/>
+          <w:sz w:val="22"/>
+          <w:szCs w:val="22"/>
+          <w:lang w:val="es-CO"/>
+        </w:rPr>
+      </w:pPr>
+    </w:p>
+    <w:p>
+      <w:pPr>
+        <w:rPr>
+          <w:rFonts w:ascii="Arial" w:hAnsi="Arial" w:cs="Arial"/>
+          <w:sz w:val="22"/>
+          <w:szCs w:val="22"/>
+          <w:lang w:val="es-CO"/>
+        </w:rPr>
+      </w:pPr>
+      <w:r>
+        <w:rPr>
+          <w:rFonts w:ascii="Arial" w:hAnsi="Arial" w:cs="Arial"/>
+          <w:sz w:val="22"/>
+          <w:szCs w:val="22"/>
+          <w:lang w:val="es-CO"/>
+        </w:rPr>
+        <w:t xml:space="preserve">Cantidad de registros noviembre de 2023 en </w:t>
+      </w:r>
+      <w:proofErr w:type="spellStart"/>
+      <w:r>
+        <w:rPr>
+          <w:rFonts w:ascii="Arial" w:hAnsi="Arial" w:cs="Arial"/>
+          <w:sz w:val="22"/>
+          <w:szCs w:val="22"/>
+          <w:lang w:val="es-CO"/>
+        </w:rPr>
+        <w:t>BigQuery</w:t>
+      </w:r>
+      <w:proofErr w:type="spellEnd"/>
+    </w:p>
+    <w:p>
+      <w:pPr>
+        <w:rPr>
+          <w:rFonts w:ascii="Arial" w:hAnsi="Arial" w:cs="Arial"/>
+          <w:sz w:val="22"/>
+          <w:szCs w:val="22"/>
+          <w:lang w:val="es-CO"/>
+        </w:rPr>
+      </w:pPr>
+      <w:r>
+        <w:rPr>
+          <w:rFonts w:ascii="Arial" w:hAnsi="Arial" w:cs="Arial"/>
+          <w:noProof/>
+          <w:sz w:val="22"/>
+          <w:szCs w:val="22"/>
+          <w:lang w:val="es-CO"/>
+        </w:rPr>
+        <w:drawing>
+          <wp:inline distT="0" distB="0" distL="0" distR="0" wp14:anchorId="2ED6BEE6" wp14:editId="3BB8C973">
+            <wp:extent cx="4930567" cy="1813717"/>
+            <wp:effectExtent l="0" t="0" r="3810" b="0"/>
+            <wp:docPr id="1803096854" name="Imagen 6" descr="Interfaz de usuario gráfica, Aplicación&#10;&#10;Descripción generada automáticamente"/>
+            <wp:cNvGraphicFramePr>
+              <a:graphicFrameLocks xmlns:a="http://schemas.openxmlformats.org/drawingml/2006/main" noChangeAspect="1"/>
+            </wp:cNvGraphicFramePr>
+            <a:graphic xmlns:a="http://schemas.openxmlformats.org/drawingml/2006/main">
+              <a:graphicData uri="http://schemas.openxmlformats.org/drawingml/2006/picture">
+                <pic:pic xmlns:pic="http://schemas.openxmlformats.org/drawingml/2006/picture">
+                  <pic:nvPicPr>
+                    <pic:cNvPr id="1803096854" name="Imagen 6" descr="Interfaz de usuario gráfica, Aplicación&#10;&#10;Descripción generada automáticamente"/>
+                    <pic:cNvPicPr/>
+                  </pic:nvPicPr>
+                  <pic:blipFill>
+                    <a:blip r:embed="rId23">
+                      <a:extLst>
+                        <a:ext uri="{28A0092B-C50C-407E-A947-70E740481C1C}">
+                          <a14:useLocalDpi xmlns:a14="http://schemas.microsoft.com/office/drawing/2010/main" val="0"/>
+                        </a:ext>
+                      </a:extLst>
+                    </a:blip>
+                    <a:stretch>
+                      <a:fillRect/>
+                    </a:stretch>
+                  </pic:blipFill>
+                  <pic:spPr>
+                    <a:xfrm>
+                      <a:off x="0" y="0"/>
+                      <a:ext cx="4930567" cy="1813717"/>
+                    </a:xfrm>
+                    <a:prstGeom prst="rect">
+                      <a:avLst/>
+                    </a:prstGeom>
+                  </pic:spPr>
+                </pic:pic>
+              </a:graphicData>
+            </a:graphic>
+          </wp:inline>
+        </w:drawing>
+      </w:r>
+    </w:p>
+    <w:p>
+      <w:pPr>
+        <w:rPr>
+          <w:rFonts w:ascii="Arial" w:hAnsi="Arial" w:cs="Arial"/>
+          <w:sz w:val="22"/>
+          <w:szCs w:val="22"/>
+          <w:lang w:val="es-CO"/>
+        </w:rPr>
+      </w:pPr>
+    </w:p>
+    <w:p>
+      <w:pPr>
+        <w:rPr>
+          <w:rFonts w:ascii="Arial" w:hAnsi="Arial" w:cs="Arial"/>
+          <w:sz w:val="22"/>
+          <w:szCs w:val="22"/>
+          <w:lang w:val="es-CO"/>
+        </w:rPr>
+      </w:pPr>
+      <w:r>
+        <w:rPr>
+          <w:rFonts w:ascii="Arial" w:hAnsi="Arial" w:cs="Arial"/>
+          <w:sz w:val="22"/>
+          <w:szCs w:val="22"/>
+          <w:lang w:val="es-CO"/>
+        </w:rPr>
+        <w:t xml:space="preserve">Cantidad de registros diciembre de 2023 en </w:t>
+      </w:r>
+      <w:proofErr w:type="spellStart"/>
+      <w:r>
+        <w:rPr>
+          <w:rFonts w:ascii="Arial" w:hAnsi="Arial" w:cs="Arial"/>
+          <w:sz w:val="22"/>
+          <w:szCs w:val="22"/>
+          <w:lang w:val="es-CO"/>
+        </w:rPr>
+        <w:t>BigQuery</w:t>
+      </w:r>
+      <w:proofErr w:type="spellEnd"/>
+    </w:p>
+    <w:p>
+      <w:pPr>
+        <w:rPr>
+          <w:rFonts w:ascii="Arial" w:hAnsi="Arial" w:cs="Arial"/>
+          <w:sz w:val="22"/>
+          <w:szCs w:val="22"/>
+          <w:lang w:val="es-CO"/>
+        </w:rPr>
+      </w:pPr>
+      <w:r>
+        <w:rPr>
+          <w:rFonts w:ascii="Arial" w:hAnsi="Arial" w:cs="Arial"/>
+          <w:noProof/>
+          <w:sz w:val="22"/>
+          <w:szCs w:val="22"/>
+          <w:lang w:val="es-CO"/>
+        </w:rPr>
+        <w:drawing>
+          <wp:inline distT="0" distB="0" distL="0" distR="0" wp14:anchorId="1D3AF2C7" wp14:editId="7749E230">
+            <wp:extent cx="4968671" cy="1836579"/>
+            <wp:effectExtent l="0" t="0" r="3810" b="0"/>
+            <wp:docPr id="1456972960" name="Imagen 7" descr="Interfaz de usuario gráfica, Texto, Aplicación&#10;&#10;Descripción generada automáticamente"/>
+            <wp:cNvGraphicFramePr>
+              <a:graphicFrameLocks xmlns:a="http://schemas.openxmlformats.org/drawingml/2006/main" noChangeAspect="1"/>
+            </wp:cNvGraphicFramePr>
+            <a:graphic xmlns:a="http://schemas.openxmlformats.org/drawingml/2006/main">
+              <a:graphicData uri="http://schemas.openxmlformats.org/drawingml/2006/picture">
+                <pic:pic xmlns:pic="http://schemas.openxmlformats.org/drawingml/2006/picture">
+                  <pic:nvPicPr>
+                    <pic:cNvPr id="1456972960" name="Imagen 7" descr="Interfaz de usuario gráfica, Texto, Aplicación&#10;&#10;Descripción generada automáticamente"/>
+                    <pic:cNvPicPr/>
+                  </pic:nvPicPr>
+                  <pic:blipFill>
+                    <a:blip r:embed="rId24">
+                      <a:extLst>
+                        <a:ext uri="{28A0092B-C50C-407E-A947-70E740481C1C}">
+                          <a14:useLocalDpi xmlns:a14="http://schemas.microsoft.com/office/drawing/2010/main" val="0"/>
+                        </a:ext>
+                      </a:extLst>
+                    </a:blip>
+                    <a:stretch>
+                      <a:fillRect/>
+                    </a:stretch>
+                  </pic:blipFill>
+                  <pic:spPr>
+                    <a:xfrm>
+                      <a:off x="0" y="0"/>
+                      <a:ext cx="4968671" cy="1836579"/>
+                    </a:xfrm>
+                    <a:prstGeom prst="rect">
+                      <a:avLst/>
+                    </a:prstGeom>
+                  </pic:spPr>
+                </pic:pic>
+              </a:graphicData>
+            </a:graphic>
+          </wp:inline>
+        </w:drawing>
+      </w:r>
+    </w:p>
+    <w:p>
+      <w:pPr>
+        <w:rPr>
+          <w:rFonts w:ascii="Arial" w:hAnsi="Arial" w:cs="Arial"/>
+          <w:sz w:val="22"/>
+          <w:szCs w:val="22"/>
+          <w:lang w:val="es-CO"/>
+        </w:rPr>
+      </w:pPr>
+    </w:p>
+    <w:p>
+      <w:pPr>
+        <w:rPr>
+          <w:rFonts w:ascii="Arial" w:hAnsi="Arial" w:cs="Arial"/>
+          <w:sz w:val="22"/>
+          <w:szCs w:val="22"/>
+          <w:lang w:val="es-CO"/>
+        </w:rPr>
+      </w:pPr>
+    </w:p>
+    <w:p>
+      <w:pPr>
+        <w:rPr>
+          <w:rFonts w:ascii="Arial" w:hAnsi="Arial" w:cs="Arial"/>
+          <w:sz w:val="22"/>
+          <w:szCs w:val="22"/>
+          <w:lang w:val="es-CO"/>
+        </w:rPr>
+      </w:pPr>
+    </w:p>
+    <w:p>
+      <w:pPr>
+        <w:rPr>
+          <w:rFonts w:ascii="Arial" w:hAnsi="Arial" w:cs="Arial"/>
+          <w:sz w:val="22"/>
+          <w:szCs w:val="22"/>
+          <w:lang w:val="es-CO"/>
+        </w:rPr>
+      </w:pPr>
+      <w:r>
+        <w:rPr>
+          <w:rFonts w:ascii="Arial" w:hAnsi="Arial" w:cs="Arial"/>
+          <w:sz w:val="22"/>
+          <w:szCs w:val="22"/>
+          <w:lang w:val="es-CO"/>
+        </w:rPr>
+        <w:lastRenderedPageBreak/>
+        <w:t xml:space="preserve">Cantidad de registros enero de 2024 en </w:t>
+      </w:r>
+      <w:proofErr w:type="spellStart"/>
+      <w:r>
+        <w:rPr>
+          <w:rFonts w:ascii="Arial" w:hAnsi="Arial" w:cs="Arial"/>
+          <w:sz w:val="22"/>
+          <w:szCs w:val="22"/>
+          <w:lang w:val="es-CO"/>
+        </w:rPr>
+        <w:t>BigQuery</w:t>
+      </w:r>
+      <w:proofErr w:type="spellEnd"/>
+    </w:p>
+    <w:p>
+      <w:pPr>
+        <w:rPr>
+          <w:rFonts w:ascii="Arial" w:hAnsi="Arial" w:cs="Arial"/>
+          <w:sz w:val="22"/>
+          <w:szCs w:val="22"/>
+          <w:lang w:val="es-CO"/>
+        </w:rPr>
+      </w:pPr>
+      <w:r>
+        <w:rPr>
+          <w:rFonts w:ascii="Arial" w:hAnsi="Arial" w:cs="Arial"/>
+          <w:noProof/>
+          <w:sz w:val="22"/>
+          <w:szCs w:val="22"/>
+          <w:lang w:val="es-CO"/>
+        </w:rPr>
+        <w:drawing>
+          <wp:inline distT="0" distB="0" distL="0" distR="0" wp14:anchorId="5AFC8170" wp14:editId="57251BDD">
+            <wp:extent cx="4709568" cy="1844200"/>
+            <wp:effectExtent l="0" t="0" r="0" b="3810"/>
+            <wp:docPr id="421143286" name="Imagen 8" descr="Interfaz de usuario gráfica, Texto, Aplicación&#10;&#10;Descripción generada automáticamente"/>
+            <wp:cNvGraphicFramePr>
+              <a:graphicFrameLocks xmlns:a="http://schemas.openxmlformats.org/drawingml/2006/main" noChangeAspect="1"/>
+            </wp:cNvGraphicFramePr>
+            <a:graphic xmlns:a="http://schemas.openxmlformats.org/drawingml/2006/main">
+              <a:graphicData uri="http://schemas.openxmlformats.org/drawingml/2006/picture">
+                <pic:pic xmlns:pic="http://schemas.openxmlformats.org/drawingml/2006/picture">
+                  <pic:nvPicPr>
+                    <pic:cNvPr id="421143286" name="Imagen 8" descr="Interfaz de usuario gráfica, Texto, Aplicación&#10;&#10;Descripción generada automáticamente"/>
+                    <pic:cNvPicPr/>
+                  </pic:nvPicPr>
+                  <pic:blipFill>
+                    <a:blip r:embed="rId25">
+                      <a:extLst>
+                        <a:ext uri="{28A0092B-C50C-407E-A947-70E740481C1C}">
+                          <a14:useLocalDpi xmlns:a14="http://schemas.microsoft.com/office/drawing/2010/main" val="0"/>
+                        </a:ext>
+                      </a:extLst>
+                    </a:blip>
+                    <a:stretch>
+                      <a:fillRect/>
+                    </a:stretch>
+                  </pic:blipFill>
+                  <pic:spPr>
+                    <a:xfrm>
+                      <a:off x="0" y="0"/>
+                      <a:ext cx="4709568" cy="1844200"/>
+                    </a:xfrm>
+                    <a:prstGeom prst="rect">
+                      <a:avLst/>
+                    </a:prstGeom>
+                  </pic:spPr>
+                </pic:pic>
+              </a:graphicData>
+            </a:graphic>
+          </wp:inline>
+        </w:drawing>
+      </w:r>
+    </w:p>
+    <w:p>
+      <w:pPr>
+        <w:rPr>
+          <w:rFonts w:ascii="Arial" w:hAnsi="Arial" w:cs="Arial"/>
+          <w:sz w:val="22"/>
+          <w:szCs w:val="22"/>
+          <w:lang w:val="es-CO"/>
+        </w:rPr>
+      </w:pPr>
+    </w:p>
+    <w:p>
+      <w:pPr>
+        <w:rPr>
+          <w:rFonts w:ascii="Arial" w:hAnsi="Arial" w:cs="Arial"/>
+          <w:sz w:val="22"/>
+          <w:szCs w:val="22"/>
+          <w:lang w:val="es-CO"/>
+        </w:rPr>
+      </w:pPr>
+      <w:r>
+        <w:rPr>
+          <w:rFonts w:ascii="Arial" w:hAnsi="Arial" w:cs="Arial"/>
+          <w:sz w:val="22"/>
+          <w:szCs w:val="22"/>
+          <w:lang w:val="es-CO"/>
+        </w:rPr>
+        <w:t xml:space="preserve">Cantidad de registros febrero de 2024 en </w:t>
+      </w:r>
+      <w:proofErr w:type="spellStart"/>
+      <w:r>
+        <w:rPr>
+          <w:rFonts w:ascii="Arial" w:hAnsi="Arial" w:cs="Arial"/>
+          <w:sz w:val="22"/>
+          <w:szCs w:val="22"/>
+          <w:lang w:val="es-CO"/>
+        </w:rPr>
+        <w:t>BigQuery</w:t>
+      </w:r>
+      <w:proofErr w:type="spellEnd"/>
+    </w:p>
+    <w:p>
+      <w:pPr>
+        <w:rPr>
+          <w:rFonts w:ascii="Arial" w:hAnsi="Arial" w:cs="Arial"/>
+          <w:sz w:val="22"/>
+          <w:szCs w:val="22"/>
+          <w:lang w:val="es-CO"/>
+        </w:rPr>
+      </w:pPr>
+      <w:r>
+        <w:rPr>
+          <w:rFonts w:ascii="Arial" w:hAnsi="Arial" w:cs="Arial"/>
+          <w:noProof/>
+          <w:sz w:val="22"/>
+          <w:szCs w:val="22"/>
+          <w:lang w:val="es-CO"/>
+        </w:rPr>
+        <w:drawing>
+          <wp:inline distT="0" distB="0" distL="0" distR="0" wp14:anchorId="73807685" wp14:editId="1290C0EE">
+            <wp:extent cx="4884843" cy="1851820"/>
+            <wp:effectExtent l="0" t="0" r="0" b="0"/>
+            <wp:docPr id="367999026" name="Imagen 9" descr="Interfaz de usuario gráfica, Texto, Aplicación&#10;&#10;Descripción generada automáticamente"/>
+            <wp:cNvGraphicFramePr>
+              <a:graphicFrameLocks xmlns:a="http://schemas.openxmlformats.org/drawingml/2006/main" noChangeAspect="1"/>
+            </wp:cNvGraphicFramePr>
+            <a:graphic xmlns:a="http://schemas.openxmlformats.org/drawingml/2006/main">
+              <a:graphicData uri="http://schemas.openxmlformats.org/drawingml/2006/picture">
+                <pic:pic xmlns:pic="http://schemas.openxmlformats.org/drawingml/2006/picture">
+                  <pic:nvPicPr>
+                    <pic:cNvPr id="367999026" name="Imagen 9" descr="Interfaz de usuario gráfica, Texto, Aplicación&#10;&#10;Descripción generada automáticamente"/>
+                    <pic:cNvPicPr/>
+                  </pic:nvPicPr>
+                  <pic:blipFill>
+                    <a:blip r:embed="rId26">
+                      <a:extLst>
+                        <a:ext uri="{28A0092B-C50C-407E-A947-70E740481C1C}">
+                          <a14:useLocalDpi xmlns:a14="http://schemas.microsoft.com/office/drawing/2010/main" val="0"/>
+                        </a:ext>
+                      </a:extLst>
+                    </a:blip>
+                    <a:stretch>
+                      <a:fillRect/>
+                    </a:stretch>
+                  </pic:blipFill>
+                  <pic:spPr>
+                    <a:xfrm>
+                      <a:off x="0" y="0"/>
+                      <a:ext cx="4884843" cy="1851820"/>
+                    </a:xfrm>
+                    <a:prstGeom prst="rect">
+                      <a:avLst/>
+                    </a:prstGeom>
+                  </pic:spPr>
+                </pic:pic>
+              </a:graphicData>
+            </a:graphic>
+          </wp:inline>
+        </w:drawing>
+      </w:r>
+    </w:p>
+    <w:p>
+      <w:pPr>
+        <w:rPr>
+          <w:rFonts w:ascii="Arial" w:hAnsi="Arial" w:cs="Arial"/>
+          <w:sz w:val="22"/>
+          <w:szCs w:val="22"/>
+          <w:lang w:val="es-CO"/>
+        </w:rPr>
+      </w:pPr>
+    </w:p>
+    <w:p>
+      <w:pPr>
+        <w:rPr>
+          <w:rFonts w:ascii="Arial" w:hAnsi="Arial" w:cs="Arial"/>
+          <w:sz w:val="22"/>
+          <w:szCs w:val="22"/>
+          <w:lang w:val="es-CO"/>
+        </w:rPr>
+      </w:pPr>
+      <w:r>
+        <w:rPr>
+          <w:rFonts w:ascii="Arial" w:hAnsi="Arial" w:cs="Arial"/>
+          <w:sz w:val="22"/>
+          <w:szCs w:val="22"/>
+          <w:lang w:val="es-CO"/>
+        </w:rPr>
+        <w:t xml:space="preserve">Cantidad de registros marzo de 2024 en </w:t>
+      </w:r>
+      <w:proofErr w:type="spellStart"/>
+      <w:r>
+        <w:rPr>
+          <w:rFonts w:ascii="Arial" w:hAnsi="Arial" w:cs="Arial"/>
+          <w:sz w:val="22"/>
+          <w:szCs w:val="22"/>
+          <w:lang w:val="es-CO"/>
+        </w:rPr>
+        <w:t>BigQuery</w:t>
+      </w:r>
+      <w:proofErr w:type="spellEnd"/>
+    </w:p>
+    <w:p>
+      <w:pPr>
+        <w:rPr>
+          <w:rFonts w:ascii="Arial" w:hAnsi="Arial" w:cs="Arial"/>
+          <w:sz w:val="22"/>
+          <w:szCs w:val="22"/>
+          <w:lang w:val="es-CO"/>
+        </w:rPr>
+      </w:pPr>
+      <w:r>
+        <w:rPr>
+          <w:rFonts w:ascii="Arial" w:hAnsi="Arial" w:cs="Arial"/>
+          <w:noProof/>
+          <w:sz w:val="22"/>
+          <w:szCs w:val="22"/>
+          <w:lang w:val="es-CO"/>
+        </w:rPr>
+        <w:drawing>
+          <wp:inline distT="0" distB="0" distL="0" distR="0" wp14:anchorId="1C7239C6" wp14:editId="5F1C6A92">
+            <wp:extent cx="4663844" cy="1806097"/>
+            <wp:effectExtent l="0" t="0" r="3810" b="3810"/>
+            <wp:docPr id="361977539" name="Imagen 10" descr="Interfaz de usuario gráfica, Texto, Aplicación&#10;&#10;Descripción generada automáticamente"/>
+            <wp:cNvGraphicFramePr>
+              <a:graphicFrameLocks xmlns:a="http://schemas.openxmlformats.org/drawingml/2006/main" noChangeAspect="1"/>
+            </wp:cNvGraphicFramePr>
+            <a:graphic xmlns:a="http://schemas.openxmlformats.org/drawingml/2006/main">
+              <a:graphicData uri="http://schemas.openxmlformats.org/drawingml/2006/picture">
+                <pic:pic xmlns:pic="http://schemas.openxmlformats.org/drawingml/2006/picture">
+                  <pic:nvPicPr>
+                    <pic:cNvPr id="361977539" name="Imagen 10" descr="Interfaz de usuario gráfica, Texto, Aplicación&#10;&#10;Descripción generada automáticamente"/>
+                    <pic:cNvPicPr/>
+                  </pic:nvPicPr>
+                  <pic:blipFill>
+                    <a:blip r:embed="rId27">
+                      <a:extLst>
+                        <a:ext uri="{28A0092B-C50C-407E-A947-70E740481C1C}">
+                          <a14:useLocalDpi xmlns:a14="http://schemas.microsoft.com/office/drawing/2010/main" val="0"/>
+                        </a:ext>
+                      </a:extLst>
+                    </a:blip>
+                    <a:stretch>
+                      <a:fillRect/>
+                    </a:stretch>
+                  </pic:blipFill>
+                  <pic:spPr>
+                    <a:xfrm>
+                      <a:off x="0" y="0"/>
+                      <a:ext cx="4663844" cy="1806097"/>
+                    </a:xfrm>
+                    <a:prstGeom prst="rect">
+                      <a:avLst/>
+                    </a:prstGeom>
+                  </pic:spPr>
+                </pic:pic>
+              </a:graphicData>
+            </a:graphic>
+          </wp:inline>
+        </w:drawing>
+      </w:r>
+    </w:p>
+    <w:p>
+      <w:pPr>
+        <w:rPr>
+          <w:rFonts w:ascii="Arial" w:hAnsi="Arial" w:cs="Arial"/>
+          <w:sz w:val="22"/>
+          <w:szCs w:val="22"/>
+          <w:lang w:val="es-CO"/>
+        </w:rPr>
+      </w:pPr>
+    </w:p>
+    <w:p>
+      <w:pPr>
+        <w:rPr>
+          <w:rFonts w:ascii="Arial" w:hAnsi="Arial" w:cs="Arial"/>
+          <w:sz w:val="22"/>
+          <w:szCs w:val="22"/>
+          <w:lang w:val="es-CO"/>
+        </w:rPr>
+      </w:pPr>
+    </w:p>
+    <w:p>
+      <w:pPr>
+        <w:rPr>
+          <w:rFonts w:ascii="Arial" w:hAnsi="Arial" w:cs="Arial"/>
+          <w:sz w:val="22"/>
+          <w:szCs w:val="22"/>
+          <w:lang w:val="es-CO"/>
+        </w:rPr>
+      </w:pPr>
+    </w:p>
+    <w:p>
+      <w:pPr>
+        <w:rPr>
+          <w:rFonts w:ascii="Arial" w:hAnsi="Arial" w:cs="Arial"/>
+          <w:sz w:val="22"/>
+          <w:szCs w:val="22"/>
+          <w:lang w:val="es-CO"/>
+        </w:rPr>
+      </w:pPr>
+      <w:r>
+        <w:rPr>
+          <w:rFonts w:ascii="Arial" w:hAnsi="Arial" w:cs="Arial"/>
+          <w:sz w:val="22"/>
+          <w:szCs w:val="22"/>
+          <w:lang w:val="es-CO"/>
+        </w:rPr>
+        <w:lastRenderedPageBreak/>
+        <w:t xml:space="preserve">Cantidad de registros abril de 2024 en </w:t>
+      </w:r>
+      <w:proofErr w:type="spellStart"/>
+      <w:r>
+        <w:rPr>
+          <w:rFonts w:ascii="Arial" w:hAnsi="Arial" w:cs="Arial"/>
+          <w:sz w:val="22"/>
+          <w:szCs w:val="22"/>
+          <w:lang w:val="es-CO"/>
+        </w:rPr>
+        <w:t>BigQuery</w:t>
+      </w:r>
+      <w:proofErr w:type="spellEnd"/>
+    </w:p>
+    <w:p>
+      <w:pPr>
+        <w:rPr>
+          <w:rFonts w:ascii="Arial" w:hAnsi="Arial" w:cs="Arial"/>
+          <w:sz w:val="22"/>
+          <w:szCs w:val="22"/>
+          <w:lang w:val="es-CO"/>
+        </w:rPr>
+      </w:pPr>
+      <w:r>
+        <w:rPr>
+          <w:rFonts w:ascii="Arial" w:hAnsi="Arial" w:cs="Arial"/>
+          <w:noProof/>
+          <w:sz w:val="22"/>
+          <w:szCs w:val="22"/>
+          <w:lang w:val="es-CO"/>
+        </w:rPr>
+        <w:drawing>
+          <wp:inline distT="0" distB="0" distL="0" distR="0" wp14:anchorId="29F38A2C" wp14:editId="15D48D53">
+            <wp:extent cx="4663844" cy="1836579"/>
+            <wp:effectExtent l="0" t="0" r="3810" b="0"/>
+            <wp:docPr id="1338194467" name="Imagen 11" descr="Interfaz de usuario gráfica, Aplicación&#10;&#10;Descripción generada automáticamente"/>
+            <wp:cNvGraphicFramePr>
+              <a:graphicFrameLocks xmlns:a="http://schemas.openxmlformats.org/drawingml/2006/main" noChangeAspect="1"/>
+            </wp:cNvGraphicFramePr>
+            <a:graphic xmlns:a="http://schemas.openxmlformats.org/drawingml/2006/main">
+              <a:graphicData uri="http://schemas.openxmlformats.org/drawingml/2006/picture">
+                <pic:pic xmlns:pic="http://schemas.openxmlformats.org/drawingml/2006/picture">
+                  <pic:nvPicPr>
+                    <pic:cNvPr id="1338194467" name="Imagen 11" descr="Interfaz de usuario gráfica, Aplicación&#10;&#10;Descripción generada automáticamente"/>
+                    <pic:cNvPicPr/>
+                  </pic:nvPicPr>
+                  <pic:blipFill>
+                    <a:blip r:embed="rId28">
+                      <a:extLst>
+                        <a:ext uri="{28A0092B-C50C-407E-A947-70E740481C1C}">
+                          <a14:useLocalDpi xmlns:a14="http://schemas.microsoft.com/office/drawing/2010/main" val="0"/>
+                        </a:ext>
+                      </a:extLst>
+                    </a:blip>
+                    <a:stretch>
+                      <a:fillRect/>
+                    </a:stretch>
+                  </pic:blipFill>
+                  <pic:spPr>
+                    <a:xfrm>
+                      <a:off x="0" y="0"/>
+                      <a:ext cx="4663844" cy="1836579"/>
+                    </a:xfrm>
+                    <a:prstGeom prst="rect">
+                      <a:avLst/>
+                    </a:prstGeom>
+                  </pic:spPr>
+                </pic:pic>
+              </a:graphicData>
+            </a:graphic>
+          </wp:inline>
+        </w:drawing>
+      </w:r>
+    </w:p>
+    <w:p>
+      <w:pPr>
+        <w:rPr>
+          <w:rFonts w:ascii="Arial" w:hAnsi="Arial" w:cs="Arial"/>
+          <w:sz w:val="22"/>
+          <w:szCs w:val="22"/>
+          <w:lang w:val="es-CO"/>
+        </w:rPr>
+      </w:pPr>
+    </w:p>
+    <w:p>
+      <w:pPr>
+        <w:rPr>
+          <w:rFonts w:ascii="Arial" w:hAnsi="Arial" w:cs="Arial"/>
+          <w:sz w:val="22"/>
+          <w:szCs w:val="22"/>
+          <w:lang w:val="es-CO"/>
+        </w:rPr>
+      </w:pPr>
+      <w:r>
+        <w:rPr>
+          <w:rFonts w:ascii="Arial" w:hAnsi="Arial" w:cs="Arial"/>
+          <w:sz w:val="22"/>
+          <w:szCs w:val="22"/>
+          <w:lang w:val="es-CO"/>
+        </w:rPr>
+        <w:t xml:space="preserve">Cantidad de registros mayo de 2024 en </w:t>
+      </w:r>
+      <w:proofErr w:type="spellStart"/>
+      <w:r>
+        <w:rPr>
+          <w:rFonts w:ascii="Arial" w:hAnsi="Arial" w:cs="Arial"/>
+          <w:sz w:val="22"/>
+          <w:szCs w:val="22"/>
+          <w:lang w:val="es-CO"/>
+        </w:rPr>
+        <w:t>BigQuery</w:t>
+      </w:r>
+      <w:proofErr w:type="spellEnd"/>
+    </w:p>
+    <w:p>
+      <w:pPr>
+        <w:rPr>
+          <w:rFonts w:ascii="Arial" w:hAnsi="Arial" w:cs="Arial"/>
+          <w:sz w:val="22"/>
+          <w:szCs w:val="22"/>
+          <w:lang w:val="es-CO"/>
+        </w:rPr>
+      </w:pPr>
+      <w:r>
+        <w:rPr>
+          <w:rFonts w:ascii="Arial" w:hAnsi="Arial" w:cs="Arial"/>
+          <w:noProof/>
+          <w:sz w:val="22"/>
+          <w:szCs w:val="22"/>
+          <w:lang w:val="es-CO"/>
+        </w:rPr>
+        <w:drawing>
+          <wp:inline distT="0" distB="0" distL="0" distR="0" wp14:anchorId="62E4DF72" wp14:editId="197DFC88">
+            <wp:extent cx="4633362" cy="1851820"/>
+            <wp:effectExtent l="0" t="0" r="0" b="0"/>
+            <wp:docPr id="1240883285" name="Imagen 12" descr="Interfaz de usuario gráfica, Texto, Aplicación&#10;&#10;Descripción generada automáticamente"/>
+            <wp:cNvGraphicFramePr>
+              <a:graphicFrameLocks xmlns:a="http://schemas.openxmlformats.org/drawingml/2006/main" noChangeAspect="1"/>
+            </wp:cNvGraphicFramePr>
+            <a:graphic xmlns:a="http://schemas.openxmlformats.org/drawingml/2006/main">
+              <a:graphicData uri="http://schemas.openxmlformats.org/drawingml/2006/picture">
+                <pic:pic xmlns:pic="http://schemas.openxmlformats.org/drawingml/2006/picture">
+                  <pic:nvPicPr>
+                    <pic:cNvPr id="1240883285" name="Imagen 12" descr="Interfaz de usuario gráfica, Texto, Aplicación&#10;&#10;Descripción generada automáticamente"/>
+                    <pic:cNvPicPr/>
+                  </pic:nvPicPr>
+                  <pic:blipFill>
+                    <a:blip r:embed="rId29">
+                      <a:extLst>
+                        <a:ext uri="{28A0092B-C50C-407E-A947-70E740481C1C}">
+                          <a14:useLocalDpi xmlns:a14="http://schemas.microsoft.com/office/drawing/2010/main" val="0"/>
+                        </a:ext>
+                      </a:extLst>
+                    </a:blip>
+                    <a:stretch>
+                      <a:fillRect/>
+                    </a:stretch>
+                  </pic:blipFill>
+                  <pic:spPr>
+                    <a:xfrm>
+                      <a:off x="0" y="0"/>
+                      <a:ext cx="4633362" cy="1851820"/>
+                    </a:xfrm>
+                    <a:prstGeom prst="rect">
+                      <a:avLst/>
+                    </a:prstGeom>
+                  </pic:spPr>
+                </pic:pic>
+              </a:graphicData>
+            </a:graphic>
+          </wp:inline>
+        </w:drawing>
+      </w:r>
+    </w:p>
+    <w:p>
+      <w:pPr>
+        <w:rPr>
+          <w:rFonts w:ascii="Arial" w:hAnsi="Arial" w:cs="Arial"/>
+          <w:sz w:val="22"/>
+          <w:szCs w:val="22"/>
+          <w:lang w:val="es-CO"/>
+        </w:rPr>
+      </w:pPr>
+    </w:p>
+    <w:p>
+      <w:pPr>
+        <w:rPr>
+          <w:rFonts w:ascii="Arial" w:hAnsi="Arial" w:cs="Arial"/>
+          <w:sz w:val="22"/>
+          <w:szCs w:val="22"/>
+          <w:lang w:val="es-CO"/>
+        </w:rPr>
+      </w:pPr>
+      <w:r>
+        <w:rPr>
+          <w:rFonts w:ascii="Arial" w:hAnsi="Arial" w:cs="Arial"/>
+          <w:sz w:val="22"/>
+          <w:szCs w:val="22"/>
+          <w:lang w:val="es-CO"/>
+        </w:rPr>
+        <w:t xml:space="preserve">Cantidad de registros consolidados en </w:t>
+      </w:r>
+      <w:proofErr w:type="spellStart"/>
+      <w:r>
+        <w:rPr>
+          <w:rFonts w:ascii="Arial" w:hAnsi="Arial" w:cs="Arial"/>
+          <w:sz w:val="22"/>
+          <w:szCs w:val="22"/>
+          <w:lang w:val="es-CO"/>
+        </w:rPr>
+        <w:t>BigQuery</w:t>
+      </w:r>
+      <w:proofErr w:type="spellEnd"/>
+      <w:r>
+        <w:rPr>
+          <w:rFonts w:ascii="Arial" w:hAnsi="Arial" w:cs="Arial"/>
+          <w:sz w:val="22"/>
+          <w:szCs w:val="22"/>
+          <w:lang w:val="es-CO"/>
+        </w:rPr>
+        <w:t xml:space="preserve"> sin remover duplicados</w:t>
+      </w:r>
+    </w:p>
+    <w:p>
+      <w:pPr>
+        <w:rPr>
+          <w:rFonts w:ascii="Arial" w:hAnsi="Arial" w:cs="Arial"/>
+          <w:sz w:val="22"/>
+          <w:szCs w:val="22"/>
+          <w:lang w:val="es-CO"/>
+        </w:rPr>
+      </w:pPr>
+      <w:r>
+        <w:rPr>
+          <w:rFonts w:ascii="Arial" w:hAnsi="Arial" w:cs="Arial"/>
+          <w:noProof/>
+          <w:sz w:val="22"/>
+          <w:szCs w:val="22"/>
+          <w:lang w:val="es-CO"/>
+        </w:rPr>
+        <w:drawing>
+          <wp:inline distT="0" distB="0" distL="0" distR="0" wp14:anchorId="16AAD84D" wp14:editId="5BC4F223">
+            <wp:extent cx="5014395" cy="2415749"/>
+            <wp:effectExtent l="0" t="0" r="0" b="3810"/>
+            <wp:docPr id="150704918" name="Imagen 13"/>
+            <wp:cNvGraphicFramePr>
+              <a:graphicFrameLocks xmlns:a="http://schemas.openxmlformats.org/drawingml/2006/main" noChangeAspect="1"/>
+            </wp:cNvGraphicFramePr>
+            <a:graphic xmlns:a="http://schemas.openxmlformats.org/drawingml/2006/main">
+              <a:graphicData uri="http://schemas.openxmlformats.org/drawingml/2006/picture">
+                <pic:pic xmlns:pic="http://schemas.openxmlformats.org/drawingml/2006/picture">
+                  <pic:nvPicPr>
+                    <pic:cNvPr id="150704918" name="Imagen 150704918"/>
+                    <pic:cNvPicPr/>
+                  </pic:nvPicPr>
+                  <pic:blipFill>
+                    <a:blip r:embed="rId30">
+                      <a:extLst>
+                        <a:ext uri="{28A0092B-C50C-407E-A947-70E740481C1C}">
+                          <a14:useLocalDpi xmlns:a14="http://schemas.microsoft.com/office/drawing/2010/main" val="0"/>
+                        </a:ext>
+                      </a:extLst>
+                    </a:blip>
+                    <a:stretch>
+                      <a:fillRect/>
+                    </a:stretch>
+                  </pic:blipFill>
+                  <pic:spPr>
+                    <a:xfrm>
+                      <a:off x="0" y="0"/>
+                      <a:ext cx="5014395" cy="2415749"/>
+                    </a:xfrm>
+                    <a:prstGeom prst="rect">
+                      <a:avLst/>
+                    </a:prstGeom>
+                  </pic:spPr>
+                </pic:pic>
+              </a:graphicData>
+            </a:graphic>
+          </wp:inline>
+        </w:drawing>
+      </w:r>
+    </w:p>
+    <w:p>
+      <w:pPr>
+        <w:rPr>
+          <w:rFonts w:ascii="Arial" w:hAnsi="Arial" w:cs="Arial"/>
+          <w:sz w:val="22"/>
+          <w:szCs w:val="22"/>
+          <w:lang w:val="es-CO"/>
+        </w:rPr>
+      </w:pPr>
+      <w:r>
+        <w:rPr>
+          <w:rFonts w:ascii="Arial" w:hAnsi="Arial" w:cs="Arial"/>
+          <w:noProof/>
+          <w:sz w:val="22"/>
+          <w:szCs w:val="22"/>
+          <w:lang w:val="es-CO"/>
+        </w:rPr>
+        <w:lastRenderedPageBreak/>
+        <w:drawing>
+          <wp:inline distT="0" distB="0" distL="0" distR="0" wp14:anchorId="2EE69F61" wp14:editId="433459EF">
+            <wp:extent cx="4976291" cy="1806097"/>
+            <wp:effectExtent l="0" t="0" r="0" b="3810"/>
+            <wp:docPr id="206884344" name="Imagen 14" descr="Una captura de pantalla de una red social&#10;&#10;Descripción generada automáticamente"/>
+            <wp:cNvGraphicFramePr>
+              <a:graphicFrameLocks xmlns:a="http://schemas.openxmlformats.org/drawingml/2006/main" noChangeAspect="1"/>
+            </wp:cNvGraphicFramePr>
+            <a:graphic xmlns:a="http://schemas.openxmlformats.org/drawingml/2006/main">
+              <a:graphicData uri="http://schemas.openxmlformats.org/drawingml/2006/picture">
+                <pic:pic xmlns:pic="http://schemas.openxmlformats.org/drawingml/2006/picture">
+                  <pic:nvPicPr>
+                    <pic:cNvPr id="206884344" name="Imagen 14" descr="Una captura de pantalla de una red social&#10;&#10;Descripción generada automáticamente"/>
+                    <pic:cNvPicPr/>
+                  </pic:nvPicPr>
+                  <pic:blipFill>
+                    <a:blip r:embed="rId31">
+                      <a:extLst>
+                        <a:ext uri="{28A0092B-C50C-407E-A947-70E740481C1C}">
+                          <a14:useLocalDpi xmlns:a14="http://schemas.microsoft.com/office/drawing/2010/main" val="0"/>
+                        </a:ext>
+                      </a:extLst>
+                    </a:blip>
+                    <a:stretch>
+                      <a:fillRect/>
+                    </a:stretch>
+                  </pic:blipFill>
+                  <pic:spPr>
+                    <a:xfrm>
+                      <a:off x="0" y="0"/>
+                      <a:ext cx="4976291" cy="1806097"/>
+                    </a:xfrm>
+                    <a:prstGeom prst="rect">
+                      <a:avLst/>
+                    </a:prstGeom>
+                  </pic:spPr>
+                </pic:pic>
+              </a:graphicData>
+            </a:graphic>
+          </wp:inline>
+        </w:drawing>
+      </w:r>
+    </w:p>
+    <w:p>
+      <w:pPr>
+        <w:rPr>
+          <w:rFonts w:ascii="Arial" w:hAnsi="Arial" w:cs="Arial"/>
+          <w:sz w:val="22"/>
+          <w:szCs w:val="22"/>
+          <w:lang w:val="es-CO"/>
+        </w:rPr>
+      </w:pPr>
+      <w:r>
+        <w:rPr>
+          <w:rFonts w:ascii="Arial" w:hAnsi="Arial" w:cs="Arial"/>
+          <w:noProof/>
+          <w:sz w:val="22"/>
+          <w:szCs w:val="22"/>
+          <w:lang w:val="es-CO"/>
+        </w:rPr>
+        <w:drawing>
+          <wp:inline distT="0" distB="0" distL="0" distR="0" wp14:anchorId="4FD3D8EB" wp14:editId="61CC080C">
+            <wp:extent cx="4686706" cy="2743438"/>
+            <wp:effectExtent l="0" t="0" r="0" b="0"/>
+            <wp:docPr id="1152251452" name="Imagen 15" descr="Interfaz de usuario gráfica, Texto, Aplicación, Correo electrónico&#10;&#10;Descripción generada automáticamente"/>
+            <wp:cNvGraphicFramePr>
+              <a:graphicFrameLocks xmlns:a="http://schemas.openxmlformats.org/drawingml/2006/main" noChangeAspect="1"/>
+            </wp:cNvGraphicFramePr>
+            <a:graphic xmlns:a="http://schemas.openxmlformats.org/drawingml/2006/main">
+              <a:graphicData uri="http://schemas.openxmlformats.org/drawingml/2006/picture">
+                <pic:pic xmlns:pic="http://schemas.openxmlformats.org/drawingml/2006/picture">
+                  <pic:nvPicPr>
+                    <pic:cNvPr id="1152251452" name="Imagen 15" descr="Interfaz de usuario gráfica, Texto, Aplicación, Correo electrónico&#10;&#10;Descripción generada automáticamente"/>
+                    <pic:cNvPicPr/>
+                  </pic:nvPicPr>
+                  <pic:blipFill>
+                    <a:blip r:embed="rId32">
+                      <a:extLst>
+                        <a:ext uri="{28A0092B-C50C-407E-A947-70E740481C1C}">
+                          <a14:useLocalDpi xmlns:a14="http://schemas.microsoft.com/office/drawing/2010/main" val="0"/>
+                        </a:ext>
+                      </a:extLst>
+                    </a:blip>
+                    <a:stretch>
+                      <a:fillRect/>
+                    </a:stretch>
+                  </pic:blipFill>
+                  <pic:spPr>
+                    <a:xfrm>
+                      <a:off x="0" y="0"/>
+                      <a:ext cx="4686706" cy="2743438"/>
                     </a:xfrm>
                     <a:prstGeom prst="rect">
                       <a:avLst/>

</xml_diff>

<commit_message>
Consolida registros de todos los archivos en BigQuery y sube consulta de consolidacion
</commit_message>
<xml_diff>
--- a/Documentacion/Entregables/Procesamiento de Datos.docx
+++ b/Documentacion/Entregables/Procesamiento de Datos.docx
@@ -90,34 +90,7 @@
           <w:szCs w:val="22"/>
           <w:lang w:val="es-CO"/>
         </w:rPr>
-        <w:t>2024/0</w:t>
-      </w:r>
-      <w:r>
-        <w:rPr>
-          <w:rFonts w:ascii="Arial" w:hAnsi="Arial" w:cs="Arial"/>
-          <w:sz w:val="22"/>
-          <w:szCs w:val="22"/>
-          <w:lang w:val="es-CO"/>
-        </w:rPr>
-        <w:t>7</w:t>
-      </w:r>
-      <w:r>
-        <w:rPr>
-          <w:rFonts w:ascii="Arial" w:hAnsi="Arial" w:cs="Arial"/>
-          <w:sz w:val="22"/>
-          <w:szCs w:val="22"/>
-          <w:lang w:val="es-CO"/>
-        </w:rPr>
-        <w:t>/2</w:t>
-      </w:r>
-      <w:r>
-        <w:rPr>
-          <w:rFonts w:ascii="Arial" w:hAnsi="Arial" w:cs="Arial"/>
-          <w:sz w:val="22"/>
-          <w:szCs w:val="22"/>
-          <w:lang w:val="es-CO"/>
-        </w:rPr>
-        <w:t>1</w:t>
+        <w:t>2024/07/21</w:t>
       </w:r>
     </w:p>
     <w:p>
@@ -147,25 +120,7 @@
           <w:szCs w:val="22"/>
           <w:lang w:val="es-CO"/>
         </w:rPr>
-        <w:t>2024/</w:t>
-      </w:r>
-      <w:r>
-        <w:rPr>
-          <w:rFonts w:ascii="Arial" w:hAnsi="Arial" w:cs="Arial"/>
-          <w:sz w:val="22"/>
-          <w:szCs w:val="22"/>
-          <w:lang w:val="es-CO"/>
-        </w:rPr>
-        <w:t>12</w:t>
-      </w:r>
-      <w:r>
-        <w:rPr>
-          <w:rFonts w:ascii="Arial" w:hAnsi="Arial" w:cs="Arial"/>
-          <w:sz w:val="22"/>
-          <w:szCs w:val="22"/>
-          <w:lang w:val="es-CO"/>
-        </w:rPr>
-        <w:t>/02</w:t>
+        <w:t>2024/12/02</w:t>
       </w:r>
     </w:p>
     <w:p>
@@ -226,47 +181,7 @@
           <w:szCs w:val="22"/>
           <w:lang w:val="es-CO"/>
         </w:rPr>
-        <w:t xml:space="preserve">. La fuente de datos se divide en 12 archivos fuente, en formato </w:t>
-      </w:r>
-      <w:proofErr w:type="spellStart"/>
-      <w:r>
-        <w:rPr>
-          <w:rFonts w:ascii="Arial" w:hAnsi="Arial" w:cs="Arial"/>
-          <w:sz w:val="22"/>
-          <w:szCs w:val="22"/>
-          <w:lang w:val="es-CO"/>
-        </w:rPr>
-        <w:t>csv</w:t>
-      </w:r>
-      <w:proofErr w:type="spellEnd"/>
-      <w:r>
-        <w:rPr>
-          <w:rFonts w:ascii="Arial" w:hAnsi="Arial" w:cs="Arial"/>
-          <w:sz w:val="22"/>
-          <w:szCs w:val="22"/>
-          <w:lang w:val="es-CO"/>
-        </w:rPr>
-        <w:t xml:space="preserve">, en su </w:t>
-      </w:r>
-      <w:proofErr w:type="spellStart"/>
-      <w:r>
-        <w:rPr>
-          <w:rFonts w:ascii="Arial" w:hAnsi="Arial" w:cs="Arial"/>
-          <w:sz w:val="22"/>
-          <w:szCs w:val="22"/>
-          <w:lang w:val="es-CO"/>
-        </w:rPr>
-        <w:t>totaliad</w:t>
-      </w:r>
-      <w:proofErr w:type="spellEnd"/>
-      <w:r>
-        <w:rPr>
-          <w:rFonts w:ascii="Arial" w:hAnsi="Arial" w:cs="Arial"/>
-          <w:sz w:val="22"/>
-          <w:szCs w:val="22"/>
-          <w:lang w:val="es-CO"/>
-        </w:rPr>
-        <w:t xml:space="preserve"> contienen 5743290 registros</w:t>
+        <w:t>. La fuente de datos se divide en 12 archivos fuente, en formato csv, en su totaliad contienen 5743290 registros</w:t>
       </w:r>
       <w:r>
         <w:rPr>
@@ -401,27 +316,7 @@
           <w:lang w:val="es-CO"/>
         </w:rPr>
         <w:lastRenderedPageBreak/>
-        <w:t xml:space="preserve">Para aplicar los temas vistos en el curso se utilizará Big </w:t>
-      </w:r>
-      <w:proofErr w:type="spellStart"/>
-      <w:r>
-        <w:rPr>
-          <w:rFonts w:ascii="Arial" w:hAnsi="Arial" w:cs="Arial"/>
-          <w:sz w:val="22"/>
-          <w:szCs w:val="22"/>
-          <w:lang w:val="es-CO"/>
-        </w:rPr>
-        <w:t>Query</w:t>
-      </w:r>
-      <w:proofErr w:type="spellEnd"/>
-      <w:r>
-        <w:rPr>
-          <w:rFonts w:ascii="Arial" w:hAnsi="Arial" w:cs="Arial"/>
-          <w:sz w:val="22"/>
-          <w:szCs w:val="22"/>
-          <w:lang w:val="es-CO"/>
-        </w:rPr>
-        <w:t xml:space="preserve"> como SGBD en su versión gratuita.</w:t>
+        <w:t>Para aplicar los temas vistos en el curso se utilizará Big Query como SGBD en su versión gratuita.</w:t>
       </w:r>
     </w:p>
     <w:p>
@@ -504,27 +399,7 @@
           <w:szCs w:val="22"/>
           <w:lang w:val="es-CO"/>
         </w:rPr>
-        <w:t xml:space="preserve">Debido a la gran cantidad de registros por archivo, en el preprocesamiento realizado en Excel solo se eliminarán registros que presenten atributos en blanco y que no se puedan completar con información propia del </w:t>
-      </w:r>
-      <w:proofErr w:type="spellStart"/>
-      <w:r>
-        <w:rPr>
-          <w:rFonts w:ascii="Arial" w:hAnsi="Arial" w:cs="Arial"/>
-          <w:sz w:val="22"/>
-          <w:szCs w:val="22"/>
-          <w:lang w:val="es-CO"/>
-        </w:rPr>
-        <w:t>dataset</w:t>
-      </w:r>
-      <w:proofErr w:type="spellEnd"/>
-      <w:r>
-        <w:rPr>
-          <w:rFonts w:ascii="Arial" w:hAnsi="Arial" w:cs="Arial"/>
-          <w:sz w:val="22"/>
-          <w:szCs w:val="22"/>
-          <w:lang w:val="es-CO"/>
-        </w:rPr>
-        <w:t>, siempre y cuando estos atributos sean vitales para el análisis.</w:t>
+        <w:t>Debido a la gran cantidad de registros por archivo, en el preprocesamiento realizado en Excel solo se eliminarán registros que presenten atributos en blanco y que no se puedan completar con información propia del dataset, siempre y cuando estos atributos sean vitales para el análisis.</w:t>
       </w:r>
     </w:p>
     <w:p>
@@ -545,27 +420,7 @@
           <w:szCs w:val="22"/>
           <w:lang w:val="es-CO"/>
         </w:rPr>
-        <w:t xml:space="preserve">Posteriormente se subirán los archivos a Big </w:t>
-      </w:r>
-      <w:proofErr w:type="spellStart"/>
-      <w:r>
-        <w:rPr>
-          <w:rFonts w:ascii="Arial" w:hAnsi="Arial" w:cs="Arial"/>
-          <w:sz w:val="22"/>
-          <w:szCs w:val="22"/>
-          <w:lang w:val="es-CO"/>
-        </w:rPr>
-        <w:t>Query</w:t>
-      </w:r>
-      <w:proofErr w:type="spellEnd"/>
-      <w:r>
-        <w:rPr>
-          <w:rFonts w:ascii="Arial" w:hAnsi="Arial" w:cs="Arial"/>
-          <w:sz w:val="22"/>
-          <w:szCs w:val="22"/>
-          <w:lang w:val="es-CO"/>
-        </w:rPr>
-        <w:t xml:space="preserve"> para el procesamiento final de los datos.</w:t>
+        <w:t>Posteriormente se subirán los archivos a Big Query para el procesamiento final de los datos.</w:t>
       </w:r>
     </w:p>
     <w:p>
@@ -593,76 +448,16 @@
           <w:szCs w:val="22"/>
           <w:lang w:val="es-CO"/>
         </w:rPr>
-        <w:t xml:space="preserve">las limitaciones de Big </w:t>
-      </w:r>
-      <w:proofErr w:type="spellStart"/>
-      <w:r>
-        <w:rPr>
-          <w:rFonts w:ascii="Arial" w:hAnsi="Arial" w:cs="Arial"/>
-          <w:sz w:val="22"/>
-          <w:szCs w:val="22"/>
-          <w:lang w:val="es-CO"/>
-        </w:rPr>
-        <w:t>Query</w:t>
-      </w:r>
-      <w:proofErr w:type="spellEnd"/>
-      <w:r>
-        <w:rPr>
-          <w:rFonts w:ascii="Arial" w:hAnsi="Arial" w:cs="Arial"/>
-          <w:sz w:val="22"/>
-          <w:szCs w:val="22"/>
-          <w:lang w:val="es-CO"/>
-        </w:rPr>
-        <w:t xml:space="preserve"> gratuito, las tablas generadas mediante archivos no pueden superar los 100 MB</w:t>
-      </w:r>
-      <w:r>
-        <w:rPr>
-          <w:rFonts w:ascii="Arial" w:hAnsi="Arial" w:cs="Arial"/>
-          <w:sz w:val="22"/>
-          <w:szCs w:val="22"/>
-          <w:lang w:val="es-CO"/>
-        </w:rPr>
-        <w:t xml:space="preserve">, afortunadamente para este caso, después del preprocesamiento, cada archivo tendrá un tamaño menor al del umbral, en caso de tener archivos con tamaño mayor a 100 MB sería necesario usar Google Cloud Storage para subir en un </w:t>
-      </w:r>
-      <w:proofErr w:type="spellStart"/>
-      <w:r>
-        <w:rPr>
-          <w:rFonts w:ascii="Arial" w:hAnsi="Arial" w:cs="Arial"/>
-          <w:sz w:val="22"/>
-          <w:szCs w:val="22"/>
-          <w:lang w:val="es-CO"/>
-        </w:rPr>
-        <w:t>bucket</w:t>
-      </w:r>
-      <w:proofErr w:type="spellEnd"/>
-      <w:r>
-        <w:rPr>
-          <w:rFonts w:ascii="Arial" w:hAnsi="Arial" w:cs="Arial"/>
-          <w:sz w:val="22"/>
-          <w:szCs w:val="22"/>
-          <w:lang w:val="es-CO"/>
-        </w:rPr>
-        <w:t xml:space="preserve"> todos los datos y luego ser utilizados en Big </w:t>
-      </w:r>
-      <w:proofErr w:type="spellStart"/>
-      <w:r>
-        <w:rPr>
-          <w:rFonts w:ascii="Arial" w:hAnsi="Arial" w:cs="Arial"/>
-          <w:sz w:val="22"/>
-          <w:szCs w:val="22"/>
-          <w:lang w:val="es-CO"/>
-        </w:rPr>
-        <w:t>Query</w:t>
-      </w:r>
-      <w:proofErr w:type="spellEnd"/>
-      <w:r>
-        <w:rPr>
-          <w:rFonts w:ascii="Arial" w:hAnsi="Arial" w:cs="Arial"/>
-          <w:sz w:val="22"/>
-          <w:szCs w:val="22"/>
-          <w:lang w:val="es-CO"/>
-        </w:rPr>
-        <w:t>.</w:t>
+        <w:t>las limitaciones de Big Query gratuito, las tablas generadas mediante archivos no pueden superar los 100 MB</w:t>
+      </w:r>
+      <w:r>
+        <w:rPr>
+          <w:rFonts w:ascii="Arial" w:hAnsi="Arial" w:cs="Arial"/>
+          <w:sz w:val="22"/>
+          <w:szCs w:val="22"/>
+          <w:lang w:val="es-CO"/>
+        </w:rPr>
+        <w:t>, afortunadamente para este caso, después del preprocesamiento, cada archivo tendrá un tamaño menor al del umbral, en caso de tener archivos con tamaño mayor a 100 MB sería necesario usar Google Cloud Storage para subir en un bucket todos los datos y luego ser utilizados en Big Query.</w:t>
       </w:r>
     </w:p>
     <w:p>
@@ -727,7 +522,6 @@
           <w:lang w:val="es-CO"/>
         </w:rPr>
       </w:pPr>
-      <w:proofErr w:type="spellStart"/>
       <w:r>
         <w:rPr>
           <w:rFonts w:ascii="Arial" w:hAnsi="Arial" w:cs="Arial"/>
@@ -737,7 +531,6 @@
         </w:rPr>
         <w:t>rideable_type</w:t>
       </w:r>
-      <w:proofErr w:type="spellEnd"/>
     </w:p>
     <w:p>
       <w:pPr>
@@ -753,7 +546,6 @@
           <w:lang w:val="es-CO"/>
         </w:rPr>
       </w:pPr>
-      <w:proofErr w:type="spellStart"/>
       <w:r>
         <w:rPr>
           <w:rFonts w:ascii="Arial" w:hAnsi="Arial" w:cs="Arial"/>
@@ -763,7 +555,6 @@
         </w:rPr>
         <w:t>started_at</w:t>
       </w:r>
-      <w:proofErr w:type="spellEnd"/>
     </w:p>
     <w:p>
       <w:pPr>
@@ -779,7 +570,6 @@
           <w:lang w:val="es-CO"/>
         </w:rPr>
       </w:pPr>
-      <w:proofErr w:type="spellStart"/>
       <w:r>
         <w:rPr>
           <w:rFonts w:ascii="Arial" w:hAnsi="Arial" w:cs="Arial"/>
@@ -789,7 +579,6 @@
         </w:rPr>
         <w:t>ended_at</w:t>
       </w:r>
-      <w:proofErr w:type="spellEnd"/>
     </w:p>
     <w:p>
       <w:pPr>
@@ -805,7 +594,6 @@
           <w:lang w:val="es-CO"/>
         </w:rPr>
       </w:pPr>
-      <w:proofErr w:type="spellStart"/>
       <w:r>
         <w:rPr>
           <w:rFonts w:ascii="Arial" w:hAnsi="Arial" w:cs="Arial"/>
@@ -815,7 +603,6 @@
         </w:rPr>
         <w:t>start_station_name</w:t>
       </w:r>
-      <w:proofErr w:type="spellEnd"/>
     </w:p>
     <w:p>
       <w:pPr>
@@ -831,7 +618,6 @@
           <w:lang w:val="es-CO"/>
         </w:rPr>
       </w:pPr>
-      <w:proofErr w:type="spellStart"/>
       <w:r>
         <w:rPr>
           <w:rFonts w:ascii="Arial" w:hAnsi="Arial" w:cs="Arial"/>
@@ -841,7 +627,6 @@
         </w:rPr>
         <w:t>start_station_id</w:t>
       </w:r>
-      <w:proofErr w:type="spellEnd"/>
     </w:p>
     <w:p>
       <w:pPr>
@@ -857,7 +642,6 @@
           <w:lang w:val="es-CO"/>
         </w:rPr>
       </w:pPr>
-      <w:proofErr w:type="spellStart"/>
       <w:r>
         <w:rPr>
           <w:rFonts w:ascii="Arial" w:hAnsi="Arial" w:cs="Arial"/>
@@ -867,7 +651,6 @@
         </w:rPr>
         <w:t>end_station_name</w:t>
       </w:r>
-      <w:proofErr w:type="spellEnd"/>
     </w:p>
     <w:p>
       <w:pPr>
@@ -883,7 +666,6 @@
           <w:lang w:val="es-CO"/>
         </w:rPr>
       </w:pPr>
-      <w:proofErr w:type="spellStart"/>
       <w:r>
         <w:rPr>
           <w:rFonts w:ascii="Arial" w:hAnsi="Arial" w:cs="Arial"/>
@@ -893,7 +675,6 @@
         </w:rPr>
         <w:t>end_station_id</w:t>
       </w:r>
-      <w:proofErr w:type="spellEnd"/>
     </w:p>
     <w:p>
       <w:pPr>
@@ -909,7 +690,6 @@
           <w:lang w:val="es-CO"/>
         </w:rPr>
       </w:pPr>
-      <w:proofErr w:type="spellStart"/>
       <w:r>
         <w:rPr>
           <w:rFonts w:ascii="Arial" w:hAnsi="Arial" w:cs="Arial"/>
@@ -919,7 +699,6 @@
         </w:rPr>
         <w:t>start_lat</w:t>
       </w:r>
-      <w:proofErr w:type="spellEnd"/>
     </w:p>
     <w:p>
       <w:pPr>
@@ -935,7 +714,6 @@
           <w:lang w:val="es-CO"/>
         </w:rPr>
       </w:pPr>
-      <w:proofErr w:type="spellStart"/>
       <w:r>
         <w:rPr>
           <w:rFonts w:ascii="Arial" w:hAnsi="Arial" w:cs="Arial"/>
@@ -945,7 +723,6 @@
         </w:rPr>
         <w:t>start_lng</w:t>
       </w:r>
-      <w:proofErr w:type="spellEnd"/>
     </w:p>
     <w:p>
       <w:pPr>
@@ -961,7 +738,6 @@
           <w:lang w:val="es-CO"/>
         </w:rPr>
       </w:pPr>
-      <w:proofErr w:type="spellStart"/>
       <w:r>
         <w:rPr>
           <w:rFonts w:ascii="Arial" w:hAnsi="Arial" w:cs="Arial"/>
@@ -971,7 +747,6 @@
         </w:rPr>
         <w:t>end_lat</w:t>
       </w:r>
-      <w:proofErr w:type="spellEnd"/>
     </w:p>
     <w:p>
       <w:pPr>
@@ -987,7 +762,6 @@
           <w:lang w:val="es-CO"/>
         </w:rPr>
       </w:pPr>
-      <w:proofErr w:type="spellStart"/>
       <w:r>
         <w:rPr>
           <w:rFonts w:ascii="Arial" w:hAnsi="Arial" w:cs="Arial"/>
@@ -997,7 +771,6 @@
         </w:rPr>
         <w:t>end_lng</w:t>
       </w:r>
-      <w:proofErr w:type="spellEnd"/>
     </w:p>
     <w:p>
       <w:pPr>
@@ -1013,7 +786,6 @@
           <w:lang w:val="es-CO"/>
         </w:rPr>
       </w:pPr>
-      <w:proofErr w:type="spellStart"/>
       <w:r>
         <w:rPr>
           <w:rFonts w:ascii="Arial" w:hAnsi="Arial" w:cs="Arial"/>
@@ -1023,7 +795,6 @@
         </w:rPr>
         <w:t>member_casual</w:t>
       </w:r>
-      <w:proofErr w:type="spellEnd"/>
     </w:p>
     <w:p>
       <w:pPr>
@@ -1058,25 +829,14 @@
           <w:lang w:val="es-CO"/>
         </w:rPr>
       </w:pPr>
-      <w:proofErr w:type="spellStart"/>
-      <w:r>
-        <w:rPr>
-          <w:rFonts w:ascii="Arial" w:hAnsi="Arial" w:cs="Arial"/>
-          <w:sz w:val="22"/>
-          <w:szCs w:val="22"/>
-          <w:lang w:val="es-CO"/>
-        </w:rPr>
-        <w:t>ride_id</w:t>
-      </w:r>
-      <w:proofErr w:type="spellEnd"/>
-      <w:r>
-        <w:rPr>
-          <w:rFonts w:ascii="Arial" w:hAnsi="Arial" w:cs="Arial"/>
-          <w:sz w:val="22"/>
-          <w:szCs w:val="22"/>
-          <w:lang w:val="es-CO"/>
-        </w:rPr>
-        <w:t xml:space="preserve">: este atributo no aporta información valiosa ya que es la identificación individual del evento “viaje”, sería valioso si fuera la identificación del usuario, pero </w:t>
+      <w:r>
+        <w:rPr>
+          <w:rFonts w:ascii="Arial" w:hAnsi="Arial" w:cs="Arial"/>
+          <w:sz w:val="22"/>
+          <w:szCs w:val="22"/>
+          <w:lang w:val="es-CO"/>
+        </w:rPr>
+        <w:t xml:space="preserve">ride_id: este atributo no aporta información valiosa ya que es la identificación individual del evento “viaje”, sería valioso si fuera la identificación del usuario, pero </w:t>
       </w:r>
       <w:r>
         <w:rPr>
@@ -1223,27 +983,7 @@
           <w:szCs w:val="22"/>
           <w:lang w:val="es-CO"/>
         </w:rPr>
-        <w:t xml:space="preserve">Alguno de los atributos vitales para el análisis está en blanco y no se puede inferir desde el mismo </w:t>
-      </w:r>
-      <w:proofErr w:type="spellStart"/>
-      <w:r>
-        <w:rPr>
-          <w:rFonts w:ascii="Arial" w:hAnsi="Arial" w:cs="Arial"/>
-          <w:sz w:val="22"/>
-          <w:szCs w:val="22"/>
-          <w:lang w:val="es-CO"/>
-        </w:rPr>
-        <w:t>dataset</w:t>
-      </w:r>
-      <w:proofErr w:type="spellEnd"/>
-      <w:r>
-        <w:rPr>
-          <w:rFonts w:ascii="Arial" w:hAnsi="Arial" w:cs="Arial"/>
-          <w:sz w:val="22"/>
-          <w:szCs w:val="22"/>
-          <w:lang w:val="es-CO"/>
-        </w:rPr>
-        <w:t>.</w:t>
+        <w:t>Alguno de los atributos vitales para el análisis está en blanco y no se puede inferir desde el mismo dataset.</w:t>
       </w:r>
     </w:p>
     <w:p>
@@ -1334,7 +1074,6 @@
           <w:lang w:val="es-CO"/>
         </w:rPr>
       </w:pPr>
-      <w:proofErr w:type="spellStart"/>
       <w:r>
         <w:rPr>
           <w:rFonts w:ascii="Arial" w:hAnsi="Arial" w:cs="Arial"/>
@@ -1344,7 +1083,6 @@
         </w:rPr>
         <w:t>start_station_name</w:t>
       </w:r>
-      <w:proofErr w:type="spellEnd"/>
     </w:p>
     <w:p>
       <w:pPr>
@@ -1360,7 +1098,6 @@
           <w:lang w:val="es-CO"/>
         </w:rPr>
       </w:pPr>
-      <w:proofErr w:type="spellStart"/>
       <w:r>
         <w:rPr>
           <w:rFonts w:ascii="Arial" w:hAnsi="Arial" w:cs="Arial"/>
@@ -1370,7 +1107,6 @@
         </w:rPr>
         <w:t>start_station_id</w:t>
       </w:r>
-      <w:proofErr w:type="spellEnd"/>
     </w:p>
     <w:p>
       <w:pPr>
@@ -1386,7 +1122,6 @@
           <w:lang w:val="es-CO"/>
         </w:rPr>
       </w:pPr>
-      <w:proofErr w:type="spellStart"/>
       <w:r>
         <w:rPr>
           <w:rFonts w:ascii="Arial" w:hAnsi="Arial" w:cs="Arial"/>
@@ -1396,7 +1131,6 @@
         </w:rPr>
         <w:t>end_station_name</w:t>
       </w:r>
-      <w:proofErr w:type="spellEnd"/>
     </w:p>
     <w:p>
       <w:pPr>
@@ -1412,7 +1146,6 @@
           <w:lang w:val="es-CO"/>
         </w:rPr>
       </w:pPr>
-      <w:proofErr w:type="spellStart"/>
       <w:r>
         <w:rPr>
           <w:rFonts w:ascii="Arial" w:hAnsi="Arial" w:cs="Arial"/>
@@ -1422,7 +1155,6 @@
         </w:rPr>
         <w:t>end_station_id</w:t>
       </w:r>
-      <w:proofErr w:type="spellEnd"/>
     </w:p>
     <w:p>
       <w:pPr>
@@ -1438,7 +1170,6 @@
           <w:lang w:val="es-CO"/>
         </w:rPr>
       </w:pPr>
-      <w:proofErr w:type="spellStart"/>
       <w:r>
         <w:rPr>
           <w:rFonts w:ascii="Arial" w:hAnsi="Arial" w:cs="Arial"/>
@@ -1448,7 +1179,6 @@
         </w:rPr>
         <w:t>end_lat</w:t>
       </w:r>
-      <w:proofErr w:type="spellEnd"/>
     </w:p>
     <w:p>
       <w:pPr>
@@ -1464,7 +1194,6 @@
           <w:lang w:val="es-CO"/>
         </w:rPr>
       </w:pPr>
-      <w:proofErr w:type="spellStart"/>
       <w:r>
         <w:rPr>
           <w:rFonts w:ascii="Arial" w:hAnsi="Arial" w:cs="Arial"/>
@@ -1474,7 +1203,6 @@
         </w:rPr>
         <w:t>end_lng</w:t>
       </w:r>
-      <w:proofErr w:type="spellEnd"/>
     </w:p>
     <w:p>
       <w:pPr>
@@ -1529,27 +1257,7 @@
           <w:szCs w:val="22"/>
           <w:lang w:val="es-CO"/>
         </w:rPr>
-        <w:t xml:space="preserve"> se pueden inferir del mismo </w:t>
-      </w:r>
-      <w:proofErr w:type="spellStart"/>
-      <w:r>
-        <w:rPr>
-          <w:rFonts w:ascii="Arial" w:hAnsi="Arial" w:cs="Arial"/>
-          <w:sz w:val="22"/>
-          <w:szCs w:val="22"/>
-          <w:lang w:val="es-CO"/>
-        </w:rPr>
-        <w:t>dataset</w:t>
-      </w:r>
-      <w:proofErr w:type="spellEnd"/>
-      <w:r>
-        <w:rPr>
-          <w:rFonts w:ascii="Arial" w:hAnsi="Arial" w:cs="Arial"/>
-          <w:sz w:val="22"/>
-          <w:szCs w:val="22"/>
-          <w:lang w:val="es-CO"/>
-        </w:rPr>
-        <w:t>, solo se eliminarán los registros que cumplan con alguna de las siguientes subreglas:</w:t>
+        <w:t xml:space="preserve"> se pueden inferir del mismo dataset, solo se eliminarán los registros que cumplan con alguna de las siguientes subreglas:</w:t>
       </w:r>
     </w:p>
     <w:p>
@@ -1571,43 +1279,7 @@
           <w:sz w:val="22"/>
           <w:szCs w:val="22"/>
         </w:rPr>
-        <w:t xml:space="preserve">El </w:t>
-      </w:r>
-      <w:proofErr w:type="spellStart"/>
-      <w:r>
-        <w:rPr>
-          <w:rFonts w:ascii="Arial" w:hAnsi="Arial" w:cs="Arial"/>
-          <w:sz w:val="22"/>
-          <w:szCs w:val="22"/>
-        </w:rPr>
-        <w:t>registro</w:t>
-      </w:r>
-      <w:proofErr w:type="spellEnd"/>
-      <w:r>
-        <w:rPr>
-          <w:rFonts w:ascii="Arial" w:hAnsi="Arial" w:cs="Arial"/>
-          <w:sz w:val="22"/>
-          <w:szCs w:val="22"/>
-        </w:rPr>
-        <w:t xml:space="preserve"> no </w:t>
-      </w:r>
-      <w:proofErr w:type="spellStart"/>
-      <w:r>
-        <w:rPr>
-          <w:rFonts w:ascii="Arial" w:hAnsi="Arial" w:cs="Arial"/>
-          <w:sz w:val="22"/>
-          <w:szCs w:val="22"/>
-        </w:rPr>
-        <w:t>tiene</w:t>
-      </w:r>
-      <w:proofErr w:type="spellEnd"/>
-      <w:r>
-        <w:rPr>
-          <w:rFonts w:ascii="Arial" w:hAnsi="Arial" w:cs="Arial"/>
-          <w:sz w:val="22"/>
-          <w:szCs w:val="22"/>
-        </w:rPr>
-        <w:t xml:space="preserve"> </w:t>
+        <w:t xml:space="preserve">El registro no tiene </w:t>
       </w:r>
       <w:r>
         <w:rPr>
@@ -1617,7 +1289,6 @@
         </w:rPr>
         <w:t>“</w:t>
       </w:r>
-      <w:proofErr w:type="spellStart"/>
       <w:r>
         <w:rPr>
           <w:rFonts w:ascii="Arial" w:hAnsi="Arial" w:cs="Arial"/>
@@ -1626,7 +1297,6 @@
         </w:rPr>
         <w:t>start_station_name</w:t>
       </w:r>
-      <w:proofErr w:type="spellEnd"/>
       <w:r>
         <w:rPr>
           <w:rFonts w:ascii="Arial" w:hAnsi="Arial" w:cs="Arial"/>
@@ -1641,25 +1311,7 @@
           <w:sz w:val="22"/>
           <w:szCs w:val="22"/>
         </w:rPr>
-        <w:t xml:space="preserve"> y no </w:t>
-      </w:r>
-      <w:proofErr w:type="spellStart"/>
-      <w:r>
-        <w:rPr>
-          <w:rFonts w:ascii="Arial" w:hAnsi="Arial" w:cs="Arial"/>
-          <w:sz w:val="22"/>
-          <w:szCs w:val="22"/>
-        </w:rPr>
-        <w:t>tiene</w:t>
-      </w:r>
-      <w:proofErr w:type="spellEnd"/>
-      <w:r>
-        <w:rPr>
-          <w:rFonts w:ascii="Arial" w:hAnsi="Arial" w:cs="Arial"/>
-          <w:sz w:val="22"/>
-          <w:szCs w:val="22"/>
-        </w:rPr>
-        <w:t xml:space="preserve"> </w:t>
+        <w:t xml:space="preserve"> y no tiene </w:t>
       </w:r>
       <w:r>
         <w:rPr>
@@ -1669,7 +1321,6 @@
         </w:rPr>
         <w:t>“</w:t>
       </w:r>
-      <w:proofErr w:type="spellStart"/>
       <w:r>
         <w:rPr>
           <w:rFonts w:ascii="Arial" w:hAnsi="Arial" w:cs="Arial"/>
@@ -1684,16 +1335,7 @@
           <w:sz w:val="22"/>
           <w:szCs w:val="22"/>
         </w:rPr>
-        <w:t>d</w:t>
-      </w:r>
-      <w:proofErr w:type="spellEnd"/>
-      <w:r>
-        <w:rPr>
-          <w:rFonts w:ascii="Arial" w:hAnsi="Arial" w:cs="Arial"/>
-          <w:sz w:val="22"/>
-          <w:szCs w:val="22"/>
-        </w:rPr>
-        <w:t>”.</w:t>
+        <w:t>d”.</w:t>
       </w:r>
     </w:p>
     <w:p>
@@ -1717,56 +1359,16 @@
           <w:szCs w:val="22"/>
           <w:lang w:val="es-CO"/>
         </w:rPr>
-        <w:t>El registro no tiene “</w:t>
-      </w:r>
-      <w:proofErr w:type="spellStart"/>
-      <w:r>
-        <w:rPr>
-          <w:rFonts w:ascii="Arial" w:hAnsi="Arial" w:cs="Arial"/>
-          <w:sz w:val="22"/>
-          <w:szCs w:val="22"/>
-          <w:lang w:val="es-CO"/>
-        </w:rPr>
-        <w:t>e</w:t>
-      </w:r>
-      <w:r>
-        <w:rPr>
-          <w:rFonts w:ascii="Arial" w:hAnsi="Arial" w:cs="Arial"/>
-          <w:sz w:val="22"/>
-          <w:szCs w:val="22"/>
-          <w:lang w:val="es-CO"/>
-        </w:rPr>
-        <w:t>nd_station_name</w:t>
-      </w:r>
-      <w:proofErr w:type="spellEnd"/>
-      <w:r>
-        <w:rPr>
-          <w:rFonts w:ascii="Arial" w:hAnsi="Arial" w:cs="Arial"/>
-          <w:sz w:val="22"/>
-          <w:szCs w:val="22"/>
-          <w:lang w:val="es-CO"/>
-        </w:rPr>
-        <w:t>” y no tiene “</w:t>
-      </w:r>
-      <w:proofErr w:type="spellStart"/>
-      <w:r>
-        <w:rPr>
-          <w:rFonts w:ascii="Arial" w:hAnsi="Arial" w:cs="Arial"/>
-          <w:sz w:val="22"/>
-          <w:szCs w:val="22"/>
-          <w:lang w:val="es-CO"/>
-        </w:rPr>
-        <w:t>end_station_id</w:t>
-      </w:r>
-      <w:proofErr w:type="spellEnd"/>
-      <w:r>
-        <w:rPr>
-          <w:rFonts w:ascii="Arial" w:hAnsi="Arial" w:cs="Arial"/>
-          <w:sz w:val="22"/>
-          <w:szCs w:val="22"/>
-          <w:lang w:val="es-CO"/>
-        </w:rPr>
-        <w:t>”.</w:t>
+        <w:t>El registro no tiene “e</w:t>
+      </w:r>
+      <w:r>
+        <w:rPr>
+          <w:rFonts w:ascii="Arial" w:hAnsi="Arial" w:cs="Arial"/>
+          <w:sz w:val="22"/>
+          <w:szCs w:val="22"/>
+          <w:lang w:val="es-CO"/>
+        </w:rPr>
+        <w:t>nd_station_name” y no tiene “end_station_id”.</w:t>
       </w:r>
     </w:p>
     <w:p>
@@ -1945,156 +1547,16 @@
           <w:szCs w:val="22"/>
           <w:lang w:val="es-CO"/>
         </w:rPr>
-        <w:t>Mediante el filtrado de datos en Excel, se buscaron registros que aún tuvieran alguno de los campos “</w:t>
-      </w:r>
-      <w:proofErr w:type="spellStart"/>
-      <w:r>
-        <w:rPr>
-          <w:rFonts w:ascii="Arial" w:hAnsi="Arial" w:cs="Arial"/>
-          <w:sz w:val="22"/>
-          <w:szCs w:val="22"/>
-          <w:lang w:val="es-CO"/>
-        </w:rPr>
-        <w:t>start_station_name</w:t>
-      </w:r>
-      <w:proofErr w:type="spellEnd"/>
-      <w:r>
-        <w:rPr>
-          <w:rFonts w:ascii="Arial" w:hAnsi="Arial" w:cs="Arial"/>
-          <w:sz w:val="22"/>
-          <w:szCs w:val="22"/>
-          <w:lang w:val="es-CO"/>
-        </w:rPr>
-        <w:t>”, “</w:t>
-      </w:r>
-      <w:proofErr w:type="spellStart"/>
-      <w:r>
-        <w:rPr>
-          <w:rFonts w:ascii="Arial" w:hAnsi="Arial" w:cs="Arial"/>
-          <w:sz w:val="22"/>
-          <w:szCs w:val="22"/>
-          <w:lang w:val="es-CO"/>
-        </w:rPr>
-        <w:t>start_station_id</w:t>
-      </w:r>
-      <w:proofErr w:type="spellEnd"/>
-      <w:r>
-        <w:rPr>
-          <w:rFonts w:ascii="Arial" w:hAnsi="Arial" w:cs="Arial"/>
-          <w:sz w:val="22"/>
-          <w:szCs w:val="22"/>
-          <w:lang w:val="es-CO"/>
-        </w:rPr>
-        <w:t>”, “</w:t>
-      </w:r>
-      <w:proofErr w:type="spellStart"/>
-      <w:r>
-        <w:rPr>
-          <w:rFonts w:ascii="Arial" w:hAnsi="Arial" w:cs="Arial"/>
-          <w:sz w:val="22"/>
-          <w:szCs w:val="22"/>
-          <w:lang w:val="es-CO"/>
-        </w:rPr>
-        <w:t>end_station_name</w:t>
-      </w:r>
-      <w:proofErr w:type="spellEnd"/>
-      <w:r>
-        <w:rPr>
-          <w:rFonts w:ascii="Arial" w:hAnsi="Arial" w:cs="Arial"/>
-          <w:sz w:val="22"/>
-          <w:szCs w:val="22"/>
-          <w:lang w:val="es-CO"/>
-        </w:rPr>
-        <w:t>”, o “</w:t>
-      </w:r>
-      <w:proofErr w:type="spellStart"/>
-      <w:r>
-        <w:rPr>
-          <w:rFonts w:ascii="Arial" w:hAnsi="Arial" w:cs="Arial"/>
-          <w:sz w:val="22"/>
-          <w:szCs w:val="22"/>
-          <w:lang w:val="es-CO"/>
-        </w:rPr>
-        <w:t>end_station_id</w:t>
-      </w:r>
-      <w:proofErr w:type="spellEnd"/>
-      <w:r>
-        <w:rPr>
-          <w:rFonts w:ascii="Arial" w:hAnsi="Arial" w:cs="Arial"/>
-          <w:sz w:val="22"/>
-          <w:szCs w:val="22"/>
-          <w:lang w:val="es-CO"/>
-        </w:rPr>
-        <w:t xml:space="preserve">” en blanco, en este caso no quedaban registros con valores en blanco, </w:t>
-      </w:r>
-      <w:r>
-        <w:rPr>
-          <w:rFonts w:ascii="Arial" w:hAnsi="Arial" w:cs="Arial"/>
-          <w:sz w:val="22"/>
-          <w:szCs w:val="22"/>
-          <w:lang w:val="es-CO"/>
-        </w:rPr>
-        <w:t>por lo que se busca un método para completar los registros que aún tienen los campos “</w:t>
-      </w:r>
-      <w:proofErr w:type="spellStart"/>
-      <w:r>
-        <w:rPr>
-          <w:rFonts w:ascii="Arial" w:hAnsi="Arial" w:cs="Arial"/>
-          <w:sz w:val="22"/>
-          <w:szCs w:val="22"/>
-          <w:lang w:val="es-CO"/>
-        </w:rPr>
-        <w:t>end_lat</w:t>
-      </w:r>
-      <w:proofErr w:type="spellEnd"/>
-      <w:r>
-        <w:rPr>
-          <w:rFonts w:ascii="Arial" w:hAnsi="Arial" w:cs="Arial"/>
-          <w:sz w:val="22"/>
-          <w:szCs w:val="22"/>
-          <w:lang w:val="es-CO"/>
-        </w:rPr>
-        <w:t>” o “</w:t>
-      </w:r>
-      <w:proofErr w:type="spellStart"/>
-      <w:r>
-        <w:rPr>
-          <w:rFonts w:ascii="Arial" w:hAnsi="Arial" w:cs="Arial"/>
-          <w:sz w:val="22"/>
-          <w:szCs w:val="22"/>
-          <w:lang w:val="es-CO"/>
-        </w:rPr>
-        <w:t>end_lng</w:t>
-      </w:r>
-      <w:proofErr w:type="spellEnd"/>
-      <w:r>
-        <w:rPr>
-          <w:rFonts w:ascii="Arial" w:hAnsi="Arial" w:cs="Arial"/>
-          <w:sz w:val="22"/>
-          <w:szCs w:val="22"/>
-          <w:lang w:val="es-CO"/>
-        </w:rPr>
-        <w:t xml:space="preserve">” en blanco, con los datos propios del </w:t>
-      </w:r>
-      <w:proofErr w:type="spellStart"/>
-      <w:r>
-        <w:rPr>
-          <w:rFonts w:ascii="Arial" w:hAnsi="Arial" w:cs="Arial"/>
-          <w:sz w:val="22"/>
-          <w:szCs w:val="22"/>
-          <w:lang w:val="es-CO"/>
-        </w:rPr>
-        <w:t>dataset</w:t>
-      </w:r>
-      <w:proofErr w:type="spellEnd"/>
-      <w:r>
-        <w:rPr>
-          <w:rFonts w:ascii="Arial" w:hAnsi="Arial" w:cs="Arial"/>
-          <w:sz w:val="22"/>
-          <w:szCs w:val="22"/>
-          <w:lang w:val="es-CO"/>
-        </w:rPr>
-        <w:t>.</w:t>
+        <w:t xml:space="preserve">Mediante el filtrado de datos en Excel, se buscaron registros que aún tuvieran alguno de los campos “start_station_name”, “start_station_id”, “end_station_name”, o “end_station_id” en blanco, en este caso no quedaban registros con valores en blanco, </w:t>
+      </w:r>
+      <w:r>
+        <w:rPr>
+          <w:rFonts w:ascii="Arial" w:hAnsi="Arial" w:cs="Arial"/>
+          <w:sz w:val="22"/>
+          <w:szCs w:val="22"/>
+          <w:lang w:val="es-CO"/>
+        </w:rPr>
+        <w:t>por lo que se busca un método para completar los registros que aún tienen los campos “end_lat” o “end_lng” en blanco, con los datos propios del dataset.</w:t>
       </w:r>
     </w:p>
     <w:p>
@@ -2183,47 +1645,7 @@
           <w:szCs w:val="22"/>
           <w:lang w:val="es-CO"/>
         </w:rPr>
-        <w:t xml:space="preserve"> completan los valores faltantes para “</w:t>
-      </w:r>
-      <w:proofErr w:type="spellStart"/>
-      <w:r>
-        <w:rPr>
-          <w:rFonts w:ascii="Arial" w:hAnsi="Arial" w:cs="Arial"/>
-          <w:sz w:val="22"/>
-          <w:szCs w:val="22"/>
-          <w:lang w:val="es-CO"/>
-        </w:rPr>
-        <w:t>end_lat</w:t>
-      </w:r>
-      <w:proofErr w:type="spellEnd"/>
-      <w:r>
-        <w:rPr>
-          <w:rFonts w:ascii="Arial" w:hAnsi="Arial" w:cs="Arial"/>
-          <w:sz w:val="22"/>
-          <w:szCs w:val="22"/>
-          <w:lang w:val="es-CO"/>
-        </w:rPr>
-        <w:t>” y “</w:t>
-      </w:r>
-      <w:proofErr w:type="spellStart"/>
-      <w:r>
-        <w:rPr>
-          <w:rFonts w:ascii="Arial" w:hAnsi="Arial" w:cs="Arial"/>
-          <w:sz w:val="22"/>
-          <w:szCs w:val="22"/>
-          <w:lang w:val="es-CO"/>
-        </w:rPr>
-        <w:t>end_lng</w:t>
-      </w:r>
-      <w:proofErr w:type="spellEnd"/>
-      <w:r>
-        <w:rPr>
-          <w:rFonts w:ascii="Arial" w:hAnsi="Arial" w:cs="Arial"/>
-          <w:sz w:val="22"/>
-          <w:szCs w:val="22"/>
-          <w:lang w:val="es-CO"/>
-        </w:rPr>
-        <w:t>”.</w:t>
+        <w:t xml:space="preserve"> completan los valores faltantes para “end_lat” y “end_lng”.</w:t>
       </w:r>
     </w:p>
     <w:p>
@@ -2363,27 +1785,7 @@
           <w:szCs w:val="22"/>
           <w:lang w:val="es-CO"/>
         </w:rPr>
-        <w:t xml:space="preserve">Para hacer el análisis completo y de manera más rápida, se agregarán un par de columnas al </w:t>
-      </w:r>
-      <w:proofErr w:type="spellStart"/>
-      <w:r>
-        <w:rPr>
-          <w:rFonts w:ascii="Arial" w:hAnsi="Arial" w:cs="Arial"/>
-          <w:sz w:val="22"/>
-          <w:szCs w:val="22"/>
-          <w:lang w:val="es-CO"/>
-        </w:rPr>
-        <w:t>dataset</w:t>
-      </w:r>
-      <w:proofErr w:type="spellEnd"/>
-      <w:r>
-        <w:rPr>
-          <w:rFonts w:ascii="Arial" w:hAnsi="Arial" w:cs="Arial"/>
-          <w:sz w:val="22"/>
-          <w:szCs w:val="22"/>
-          <w:lang w:val="es-CO"/>
-        </w:rPr>
-        <w:t>, las cuales serán:</w:t>
+        <w:t>Para hacer el análisis completo y de manera más rápida, se agregarán un par de columnas al dataset, las cuales serán:</w:t>
       </w:r>
     </w:p>
     <w:p>
@@ -2400,37 +1802,15 @@
           <w:lang w:val="es-CO"/>
         </w:rPr>
       </w:pPr>
-      <w:proofErr w:type="spellStart"/>
-      <w:r>
-        <w:rPr>
-          <w:rFonts w:ascii="Arial" w:hAnsi="Arial" w:cs="Arial"/>
-          <w:sz w:val="22"/>
-          <w:szCs w:val="22"/>
-          <w:lang w:val="es-CO"/>
-        </w:rPr>
-        <w:t>ride_length</w:t>
-      </w:r>
-      <w:proofErr w:type="spellEnd"/>
-      <w:r>
-        <w:rPr>
-          <w:rFonts w:ascii="Arial" w:hAnsi="Arial" w:cs="Arial"/>
-          <w:sz w:val="22"/>
-          <w:szCs w:val="22"/>
-          <w:lang w:val="es-CO"/>
-        </w:rPr>
-        <w:t>: Muestra el tiempo del viaje en formato de hora HH:</w:t>
-      </w:r>
-      <w:proofErr w:type="gramStart"/>
-      <w:r>
-        <w:rPr>
-          <w:rFonts w:ascii="Arial" w:hAnsi="Arial" w:cs="Arial"/>
-          <w:sz w:val="22"/>
-          <w:szCs w:val="22"/>
-          <w:lang w:val="es-CO"/>
-        </w:rPr>
-        <w:t>MM:SS.</w:t>
-      </w:r>
-      <w:proofErr w:type="gramEnd"/>
+      <w:r>
+        <w:rPr>
+          <w:rFonts w:ascii="Arial" w:hAnsi="Arial" w:cs="Arial"/>
+          <w:sz w:val="22"/>
+          <w:szCs w:val="22"/>
+          <w:lang w:val="es-CO"/>
+        </w:rPr>
+        <w:t>ride_length: Muestra el tiempo del viaje en formato de hora HH:MM:SS.</w:t>
+      </w:r>
     </w:p>
     <w:p>
       <w:pPr>
@@ -2446,25 +1826,14 @@
           <w:lang w:val="es-CO"/>
         </w:rPr>
       </w:pPr>
-      <w:proofErr w:type="spellStart"/>
-      <w:r>
-        <w:rPr>
-          <w:rFonts w:ascii="Arial" w:hAnsi="Arial" w:cs="Arial"/>
-          <w:sz w:val="22"/>
-          <w:szCs w:val="22"/>
-          <w:lang w:val="es-CO"/>
-        </w:rPr>
-        <w:t>day_of_week</w:t>
-      </w:r>
-      <w:proofErr w:type="spellEnd"/>
-      <w:r>
-        <w:rPr>
-          <w:rFonts w:ascii="Arial" w:hAnsi="Arial" w:cs="Arial"/>
-          <w:sz w:val="22"/>
-          <w:szCs w:val="22"/>
-          <w:lang w:val="es-CO"/>
-        </w:rPr>
-        <w:t>: Muestra el día de</w:t>
+      <w:r>
+        <w:rPr>
+          <w:rFonts w:ascii="Arial" w:hAnsi="Arial" w:cs="Arial"/>
+          <w:sz w:val="22"/>
+          <w:szCs w:val="22"/>
+          <w:lang w:val="es-CO"/>
+        </w:rPr>
+        <w:t>day_of_week: Muestra el día de</w:t>
       </w:r>
       <w:r>
         <w:rPr>
@@ -2502,106 +1871,26 @@
           <w:szCs w:val="22"/>
           <w:lang w:val="es-CO"/>
         </w:rPr>
-        <w:t>Adición columna “</w:t>
-      </w:r>
-      <w:proofErr w:type="spellStart"/>
-      <w:r>
-        <w:rPr>
-          <w:rFonts w:ascii="Arial" w:hAnsi="Arial" w:cs="Arial"/>
-          <w:sz w:val="22"/>
-          <w:szCs w:val="22"/>
-          <w:lang w:val="es-CO"/>
-        </w:rPr>
-        <w:t>ride_length</w:t>
-      </w:r>
-      <w:proofErr w:type="spellEnd"/>
-      <w:r>
-        <w:rPr>
-          <w:rFonts w:ascii="Arial" w:hAnsi="Arial" w:cs="Arial"/>
-          <w:sz w:val="22"/>
-          <w:szCs w:val="22"/>
-          <w:lang w:val="es-CO"/>
-        </w:rPr>
-        <w:t>”</w:t>
-      </w:r>
-    </w:p>
-    <w:p>
-      <w:pPr>
-        <w:rPr>
-          <w:rFonts w:ascii="Arial" w:hAnsi="Arial" w:cs="Arial"/>
-          <w:sz w:val="22"/>
-          <w:szCs w:val="22"/>
-          <w:lang w:val="es-CO"/>
-        </w:rPr>
-      </w:pPr>
-      <w:r>
-        <w:rPr>
-          <w:rFonts w:ascii="Arial" w:hAnsi="Arial" w:cs="Arial"/>
-          <w:sz w:val="22"/>
-          <w:szCs w:val="22"/>
-          <w:lang w:val="es-CO"/>
-        </w:rPr>
-        <w:t>Esta columna muestra el tiempo transcurrido durante el viaje, y se calcula restando la columna “</w:t>
-      </w:r>
-      <w:proofErr w:type="spellStart"/>
-      <w:r>
-        <w:rPr>
-          <w:rFonts w:ascii="Arial" w:hAnsi="Arial" w:cs="Arial"/>
-          <w:sz w:val="22"/>
-          <w:szCs w:val="22"/>
-          <w:lang w:val="es-CO"/>
-        </w:rPr>
-        <w:t>started_at</w:t>
-      </w:r>
-      <w:proofErr w:type="spellEnd"/>
-      <w:r>
-        <w:rPr>
-          <w:rFonts w:ascii="Arial" w:hAnsi="Arial" w:cs="Arial"/>
-          <w:sz w:val="22"/>
-          <w:szCs w:val="22"/>
-          <w:lang w:val="es-CO"/>
-        </w:rPr>
-        <w:t>” de la columna “</w:t>
-      </w:r>
-      <w:proofErr w:type="spellStart"/>
-      <w:r>
-        <w:rPr>
-          <w:rFonts w:ascii="Arial" w:hAnsi="Arial" w:cs="Arial"/>
-          <w:sz w:val="22"/>
-          <w:szCs w:val="22"/>
-          <w:lang w:val="es-CO"/>
-        </w:rPr>
-        <w:t>ended_at</w:t>
-      </w:r>
-      <w:proofErr w:type="spellEnd"/>
-      <w:r>
-        <w:rPr>
-          <w:rFonts w:ascii="Arial" w:hAnsi="Arial" w:cs="Arial"/>
-          <w:sz w:val="22"/>
-          <w:szCs w:val="22"/>
-          <w:lang w:val="es-CO"/>
-        </w:rPr>
-        <w:t>”, luego se aplica formato de hora HH:</w:t>
-      </w:r>
-      <w:proofErr w:type="gramStart"/>
-      <w:r>
-        <w:rPr>
-          <w:rFonts w:ascii="Arial" w:hAnsi="Arial" w:cs="Arial"/>
-          <w:sz w:val="22"/>
-          <w:szCs w:val="22"/>
-          <w:lang w:val="es-CO"/>
-        </w:rPr>
-        <w:t>MM:SS</w:t>
-      </w:r>
-      <w:proofErr w:type="gramEnd"/>
-      <w:r>
-        <w:rPr>
-          <w:rFonts w:ascii="Arial" w:hAnsi="Arial" w:cs="Arial"/>
-          <w:sz w:val="22"/>
-          <w:szCs w:val="22"/>
-          <w:lang w:val="es-CO"/>
-        </w:rPr>
-        <w:t xml:space="preserve"> (37:30:55).</w:t>
+        <w:t>Adición columna “ride_length”</w:t>
+      </w:r>
+    </w:p>
+    <w:p>
+      <w:pPr>
+        <w:rPr>
+          <w:rFonts w:ascii="Arial" w:hAnsi="Arial" w:cs="Arial"/>
+          <w:sz w:val="22"/>
+          <w:szCs w:val="22"/>
+          <w:lang w:val="es-CO"/>
+        </w:rPr>
+      </w:pPr>
+      <w:r>
+        <w:rPr>
+          <w:rFonts w:ascii="Arial" w:hAnsi="Arial" w:cs="Arial"/>
+          <w:sz w:val="22"/>
+          <w:szCs w:val="22"/>
+          <w:lang w:val="es-CO"/>
+        </w:rPr>
+        <w:t>Esta columna muestra el tiempo transcurrido durante el viaje, y se calcula restando la columna “started_at” de la columna “ended_at”, luego se aplica formato de hora HH:MM:SS (37:30:55).</w:t>
       </w:r>
     </w:p>
     <w:p>
@@ -2753,7 +2042,6 @@
           <w:szCs w:val="22"/>
         </w:rPr>
       </w:pPr>
-      <w:proofErr w:type="spellStart"/>
       <w:r>
         <w:rPr>
           <w:rFonts w:ascii="Arial" w:hAnsi="Arial" w:cs="Arial"/>
@@ -2761,52 +2049,7 @@
           <w:szCs w:val="22"/>
         </w:rPr>
         <w:lastRenderedPageBreak/>
-        <w:t>Adición</w:t>
-      </w:r>
-      <w:proofErr w:type="spellEnd"/>
-      <w:r>
-        <w:rPr>
-          <w:rFonts w:ascii="Arial" w:hAnsi="Arial" w:cs="Arial"/>
-          <w:sz w:val="22"/>
-          <w:szCs w:val="22"/>
-        </w:rPr>
-        <w:t xml:space="preserve"> </w:t>
-      </w:r>
-      <w:proofErr w:type="spellStart"/>
-      <w:r>
-        <w:rPr>
-          <w:rFonts w:ascii="Arial" w:hAnsi="Arial" w:cs="Arial"/>
-          <w:sz w:val="22"/>
-          <w:szCs w:val="22"/>
-        </w:rPr>
-        <w:t>columna</w:t>
-      </w:r>
-      <w:proofErr w:type="spellEnd"/>
-      <w:r>
-        <w:rPr>
-          <w:rFonts w:ascii="Arial" w:hAnsi="Arial" w:cs="Arial"/>
-          <w:sz w:val="22"/>
-          <w:szCs w:val="22"/>
-        </w:rPr>
-        <w:t xml:space="preserve"> “</w:t>
-      </w:r>
-      <w:proofErr w:type="spellStart"/>
-      <w:r>
-        <w:rPr>
-          <w:rFonts w:ascii="Arial" w:hAnsi="Arial" w:cs="Arial"/>
-          <w:sz w:val="22"/>
-          <w:szCs w:val="22"/>
-        </w:rPr>
-        <w:t>day_of_week</w:t>
-      </w:r>
-      <w:proofErr w:type="spellEnd"/>
-      <w:r>
-        <w:rPr>
-          <w:rFonts w:ascii="Arial" w:hAnsi="Arial" w:cs="Arial"/>
-          <w:sz w:val="22"/>
-          <w:szCs w:val="22"/>
-        </w:rPr>
-        <w:t>”</w:t>
+        <w:t>Adición columna “day_of_week”</w:t>
       </w:r>
     </w:p>
     <w:p>
@@ -2870,47 +2113,7 @@
           <w:szCs w:val="22"/>
           <w:lang w:val="es-CO"/>
         </w:rPr>
-        <w:t>:7, se utiliza la función “</w:t>
-      </w:r>
-      <w:proofErr w:type="spellStart"/>
-      <w:r>
-        <w:rPr>
-          <w:rFonts w:ascii="Arial" w:hAnsi="Arial" w:cs="Arial"/>
-          <w:sz w:val="22"/>
-          <w:szCs w:val="22"/>
-          <w:lang w:val="es-CO"/>
-        </w:rPr>
-        <w:t>diasem</w:t>
-      </w:r>
-      <w:proofErr w:type="spellEnd"/>
-      <w:r>
-        <w:rPr>
-          <w:rFonts w:ascii="Arial" w:hAnsi="Arial" w:cs="Arial"/>
-          <w:sz w:val="22"/>
-          <w:szCs w:val="22"/>
-          <w:lang w:val="es-CO"/>
-        </w:rPr>
-        <w:t>” sobre el campo “</w:t>
-      </w:r>
-      <w:proofErr w:type="spellStart"/>
-      <w:r>
-        <w:rPr>
-          <w:rFonts w:ascii="Arial" w:hAnsi="Arial" w:cs="Arial"/>
-          <w:sz w:val="22"/>
-          <w:szCs w:val="22"/>
-          <w:lang w:val="es-CO"/>
-        </w:rPr>
-        <w:t>started_at</w:t>
-      </w:r>
-      <w:proofErr w:type="spellEnd"/>
-      <w:r>
-        <w:rPr>
-          <w:rFonts w:ascii="Arial" w:hAnsi="Arial" w:cs="Arial"/>
-          <w:sz w:val="22"/>
-          <w:szCs w:val="22"/>
-          <w:lang w:val="es-CO"/>
-        </w:rPr>
-        <w:t xml:space="preserve">” y en formato de celda </w:t>
+        <w:t xml:space="preserve">:7, se utiliza la función “diasem” sobre el campo “started_at” y en formato de celda </w:t>
       </w:r>
       <w:r>
         <w:rPr>
@@ -3137,150 +2340,46 @@
           <w:lang w:val="es-CO"/>
         </w:rPr>
         <w:lastRenderedPageBreak/>
-        <w:t xml:space="preserve">Carga de datos procesados a </w:t>
-      </w:r>
-      <w:proofErr w:type="spellStart"/>
-      <w:r>
-        <w:rPr>
-          <w:rFonts w:ascii="Arial" w:hAnsi="Arial" w:cs="Arial"/>
-          <w:b/>
-          <w:bCs/>
-          <w:sz w:val="22"/>
-          <w:szCs w:val="22"/>
-          <w:lang w:val="es-CO"/>
-        </w:rPr>
-        <w:t>BigQuery</w:t>
-      </w:r>
-      <w:proofErr w:type="spellEnd"/>
-    </w:p>
-    <w:p>
-      <w:pPr>
-        <w:rPr>
-          <w:rFonts w:ascii="Arial" w:hAnsi="Arial" w:cs="Arial"/>
-          <w:sz w:val="22"/>
-          <w:szCs w:val="22"/>
-          <w:lang w:val="es-CO"/>
-        </w:rPr>
-      </w:pPr>
-      <w:r>
-        <w:rPr>
-          <w:rFonts w:ascii="Arial" w:hAnsi="Arial" w:cs="Arial"/>
-          <w:sz w:val="22"/>
-          <w:szCs w:val="22"/>
-          <w:lang w:val="es-CO"/>
-        </w:rPr>
-        <w:t>Cada archivo .</w:t>
-      </w:r>
-      <w:proofErr w:type="spellStart"/>
-      <w:r>
-        <w:rPr>
-          <w:rFonts w:ascii="Arial" w:hAnsi="Arial" w:cs="Arial"/>
-          <w:sz w:val="22"/>
-          <w:szCs w:val="22"/>
-          <w:lang w:val="es-CO"/>
-        </w:rPr>
-        <w:t>csv</w:t>
-      </w:r>
-      <w:proofErr w:type="spellEnd"/>
-      <w:r>
-        <w:rPr>
-          <w:rFonts w:ascii="Arial" w:hAnsi="Arial" w:cs="Arial"/>
-          <w:sz w:val="22"/>
-          <w:szCs w:val="22"/>
-          <w:lang w:val="es-CO"/>
-        </w:rPr>
-        <w:t xml:space="preserve"> se subirá a </w:t>
-      </w:r>
-      <w:proofErr w:type="spellStart"/>
-      <w:r>
-        <w:rPr>
-          <w:rFonts w:ascii="Arial" w:hAnsi="Arial" w:cs="Arial"/>
-          <w:sz w:val="22"/>
-          <w:szCs w:val="22"/>
-          <w:lang w:val="es-CO"/>
-        </w:rPr>
-        <w:t>BigQuery</w:t>
-      </w:r>
-      <w:proofErr w:type="spellEnd"/>
-      <w:r>
-        <w:rPr>
-          <w:rFonts w:ascii="Arial" w:hAnsi="Arial" w:cs="Arial"/>
-          <w:sz w:val="22"/>
-          <w:szCs w:val="22"/>
-          <w:lang w:val="es-CO"/>
-        </w:rPr>
-        <w:t xml:space="preserve"> como una tabla independiente, con el nombre del mes y el año. </w:t>
-      </w:r>
-      <w:proofErr w:type="spellStart"/>
-      <w:r>
-        <w:rPr>
-          <w:rFonts w:ascii="Arial" w:hAnsi="Arial" w:cs="Arial"/>
-          <w:sz w:val="22"/>
-          <w:szCs w:val="22"/>
-          <w:lang w:val="es-CO"/>
-        </w:rPr>
-        <w:t>BigQuery</w:t>
-      </w:r>
-      <w:proofErr w:type="spellEnd"/>
-      <w:r>
-        <w:rPr>
-          <w:rFonts w:ascii="Arial" w:hAnsi="Arial" w:cs="Arial"/>
-          <w:sz w:val="22"/>
-          <w:szCs w:val="22"/>
-          <w:lang w:val="es-CO"/>
-        </w:rPr>
-        <w:t xml:space="preserve"> tiene un límite de tamaño de archivo de 100 MB, y ya que existe por lo menos un archivo que sobrepasa este límite, se decide modificar el formato de la columna “</w:t>
-      </w:r>
-      <w:proofErr w:type="spellStart"/>
-      <w:r>
-        <w:rPr>
-          <w:rFonts w:ascii="Arial" w:hAnsi="Arial" w:cs="Arial"/>
-          <w:sz w:val="22"/>
-          <w:szCs w:val="22"/>
-          <w:lang w:val="es-CO"/>
-        </w:rPr>
-        <w:t>ride_length</w:t>
-      </w:r>
-      <w:proofErr w:type="spellEnd"/>
-      <w:r>
-        <w:rPr>
-          <w:rFonts w:ascii="Arial" w:hAnsi="Arial" w:cs="Arial"/>
-          <w:sz w:val="22"/>
-          <w:szCs w:val="22"/>
-          <w:lang w:val="es-CO"/>
-        </w:rPr>
-        <w:t>” para mostrar solo los minutos transcurridos en el viaje, lo anterior permitirá reducir el tamaño del documento.</w:t>
-      </w:r>
-    </w:p>
-    <w:p>
-      <w:pPr>
-        <w:rPr>
-          <w:rFonts w:ascii="Arial" w:hAnsi="Arial" w:cs="Arial"/>
-          <w:sz w:val="22"/>
-          <w:szCs w:val="22"/>
-          <w:lang w:val="es-CO"/>
-        </w:rPr>
-      </w:pPr>
-      <w:r>
-        <w:rPr>
-          <w:rFonts w:ascii="Arial" w:hAnsi="Arial" w:cs="Arial"/>
-          <w:sz w:val="22"/>
-          <w:szCs w:val="22"/>
-          <w:lang w:val="es-CO"/>
-        </w:rPr>
-        <w:t xml:space="preserve">Para lograr el formato requerido se utiliza la </w:t>
-      </w:r>
-      <w:proofErr w:type="gramStart"/>
-      <w:r>
-        <w:rPr>
-          <w:rFonts w:ascii="Arial" w:hAnsi="Arial" w:cs="Arial"/>
-          <w:sz w:val="22"/>
-          <w:szCs w:val="22"/>
-          <w:lang w:val="es-CO"/>
-        </w:rPr>
-        <w:t>fórmula :</w:t>
-      </w:r>
-      <w:proofErr w:type="gramEnd"/>
+        <w:t>Carga de datos procesados a BigQuery</w:t>
+      </w:r>
+    </w:p>
+    <w:p>
+      <w:pPr>
+        <w:rPr>
+          <w:rFonts w:ascii="Arial" w:hAnsi="Arial" w:cs="Arial"/>
+          <w:sz w:val="22"/>
+          <w:szCs w:val="22"/>
+          <w:lang w:val="es-CO"/>
+        </w:rPr>
+      </w:pPr>
+      <w:r>
+        <w:rPr>
+          <w:rFonts w:ascii="Arial" w:hAnsi="Arial" w:cs="Arial"/>
+          <w:sz w:val="22"/>
+          <w:szCs w:val="22"/>
+          <w:lang w:val="es-CO"/>
+        </w:rPr>
+        <w:t>Cada archivo .csv se subirá a BigQuery como una tabla independiente, con el nombre del mes y el año. BigQuery tiene un límite de tamaño de archivo de 100 MB, y ya que existe por lo menos un archivo que sobrepasa este límite, se decide modificar el formato de la columna “ride_length” para mostrar solo los minutos transcurridos en el viaje, lo anterior permitirá reducir el tamaño del documento.</w:t>
+      </w:r>
+    </w:p>
+    <w:p>
+      <w:pPr>
+        <w:rPr>
+          <w:rFonts w:ascii="Arial" w:hAnsi="Arial" w:cs="Arial"/>
+          <w:sz w:val="22"/>
+          <w:szCs w:val="22"/>
+          <w:lang w:val="es-CO"/>
+        </w:rPr>
+      </w:pPr>
+      <w:r>
+        <w:rPr>
+          <w:rFonts w:ascii="Arial" w:hAnsi="Arial" w:cs="Arial"/>
+          <w:sz w:val="22"/>
+          <w:szCs w:val="22"/>
+          <w:lang w:val="es-CO"/>
+        </w:rPr>
+        <w:t>Para lograr el formato requerido se utiliza la fórmula :</w:t>
+      </w:r>
     </w:p>
     <w:p>
       <w:pPr>
@@ -3338,7 +2437,7 @@
           <w:szCs w:val="22"/>
         </w:rPr>
         <w:drawing>
-          <wp:inline distT="0" distB="0" distL="0" distR="0" wp14:anchorId="6ECBE2D7" wp14:editId="5353F193">
+          <wp:inline distT="0" distB="0" distL="0" distR="0" wp14:anchorId="6ECBE2D7" wp14:editId="17582A15">
             <wp:extent cx="5612130" cy="2301875"/>
             <wp:effectExtent l="0" t="0" r="7620" b="3175"/>
             <wp:docPr id="986998229" name="Imagen 1"/>
@@ -3426,7 +2525,7 @@
           <w:lang w:val="es-CO"/>
         </w:rPr>
         <w:drawing>
-          <wp:inline distT="0" distB="0" distL="0" distR="0" wp14:anchorId="2CBC3316" wp14:editId="58AF2CBB">
+          <wp:inline distT="0" distB="0" distL="0" distR="0" wp14:anchorId="2CBC3316" wp14:editId="216E163F">
             <wp:extent cx="5612130" cy="1934845"/>
             <wp:effectExtent l="0" t="0" r="7620" b="8255"/>
             <wp:docPr id="941487361" name="Imagen 2"/>
@@ -3525,16 +2624,7 @@
           <w:lang w:val="es-CO"/>
         </w:rPr>
         <w:lastRenderedPageBreak/>
-        <w:t>Al final del preprocesamiento de datos utilizando Excel se tienen los siguientes datos</w:t>
-      </w:r>
-      <w:r>
-        <w:rPr>
-          <w:rFonts w:ascii="Arial" w:hAnsi="Arial" w:cs="Arial"/>
-          <w:sz w:val="22"/>
-          <w:szCs w:val="22"/>
-          <w:lang w:val="es-CO"/>
-        </w:rPr>
-        <w:t>:</w:t>
+        <w:t>Al final del preprocesamiento de datos utilizando Excel se tienen los siguientes datos:</w:t>
       </w:r>
     </w:p>
     <w:p>
@@ -4973,107 +4063,7 @@
           <w:szCs w:val="22"/>
           <w:lang w:val="es-CO"/>
         </w:rPr>
-        <w:t>Al finalizar la transformación de la columna “</w:t>
-      </w:r>
-      <w:proofErr w:type="spellStart"/>
-      <w:r>
-        <w:rPr>
-          <w:rFonts w:ascii="Arial" w:hAnsi="Arial" w:cs="Arial"/>
-          <w:sz w:val="22"/>
-          <w:szCs w:val="22"/>
-          <w:lang w:val="es-CO"/>
-        </w:rPr>
-        <w:t>ride_length</w:t>
-      </w:r>
-      <w:proofErr w:type="spellEnd"/>
-      <w:r>
-        <w:rPr>
-          <w:rFonts w:ascii="Arial" w:hAnsi="Arial" w:cs="Arial"/>
-          <w:sz w:val="22"/>
-          <w:szCs w:val="22"/>
-          <w:lang w:val="es-CO"/>
-        </w:rPr>
-        <w:t xml:space="preserve">” se cargan los archivos a un </w:t>
-      </w:r>
-      <w:proofErr w:type="spellStart"/>
-      <w:r>
-        <w:rPr>
-          <w:rFonts w:ascii="Arial" w:hAnsi="Arial" w:cs="Arial"/>
-          <w:sz w:val="22"/>
-          <w:szCs w:val="22"/>
-          <w:lang w:val="es-CO"/>
-        </w:rPr>
-        <w:t>dataset</w:t>
-      </w:r>
-      <w:proofErr w:type="spellEnd"/>
-      <w:r>
-        <w:rPr>
-          <w:rFonts w:ascii="Arial" w:hAnsi="Arial" w:cs="Arial"/>
-          <w:sz w:val="22"/>
-          <w:szCs w:val="22"/>
-          <w:lang w:val="es-CO"/>
-        </w:rPr>
-        <w:t xml:space="preserve"> de </w:t>
-      </w:r>
-      <w:proofErr w:type="spellStart"/>
-      <w:r>
-        <w:rPr>
-          <w:rFonts w:ascii="Arial" w:hAnsi="Arial" w:cs="Arial"/>
-          <w:sz w:val="22"/>
-          <w:szCs w:val="22"/>
-          <w:lang w:val="es-CO"/>
-        </w:rPr>
-        <w:t>BigQuery</w:t>
-      </w:r>
-      <w:proofErr w:type="spellEnd"/>
-      <w:r>
-        <w:rPr>
-          <w:rFonts w:ascii="Arial" w:hAnsi="Arial" w:cs="Arial"/>
-          <w:sz w:val="22"/>
-          <w:szCs w:val="22"/>
-          <w:lang w:val="es-CO"/>
-        </w:rPr>
-        <w:t xml:space="preserve"> llamado “</w:t>
-      </w:r>
-      <w:proofErr w:type="spellStart"/>
-      <w:r>
-        <w:rPr>
-          <w:rFonts w:ascii="Arial" w:hAnsi="Arial" w:cs="Arial"/>
-          <w:sz w:val="22"/>
-          <w:szCs w:val="22"/>
-          <w:lang w:val="es-CO"/>
-        </w:rPr>
-        <w:t>capstone_project_data</w:t>
-      </w:r>
-      <w:proofErr w:type="spellEnd"/>
-      <w:r>
-        <w:rPr>
-          <w:rFonts w:ascii="Arial" w:hAnsi="Arial" w:cs="Arial"/>
-          <w:sz w:val="22"/>
-          <w:szCs w:val="22"/>
-          <w:lang w:val="es-CO"/>
-        </w:rPr>
-        <w:t>”, donde cada archivo se sube como una tabla independiente con nomenclatura “</w:t>
-      </w:r>
-      <w:proofErr w:type="spellStart"/>
-      <w:r>
-        <w:rPr>
-          <w:rFonts w:ascii="Arial" w:hAnsi="Arial" w:cs="Arial"/>
-          <w:sz w:val="22"/>
-          <w:szCs w:val="22"/>
-          <w:lang w:val="es-CO"/>
-        </w:rPr>
-        <w:t>mesaño</w:t>
-      </w:r>
-      <w:proofErr w:type="spellEnd"/>
-      <w:r>
-        <w:rPr>
-          <w:rFonts w:ascii="Arial" w:hAnsi="Arial" w:cs="Arial"/>
-          <w:sz w:val="22"/>
-          <w:szCs w:val="22"/>
-          <w:lang w:val="es-CO"/>
-        </w:rPr>
-        <w:t>”.</w:t>
+        <w:t>Al finalizar la transformación de la columna “ride_length” se cargan los archivos a un dataset de BigQuery llamado “capstone_project_data”, donde cada archivo se sube como una tabla independiente con nomenclatura “mesaño”.</w:t>
       </w:r>
     </w:p>
     <w:p>
@@ -5158,21 +4148,8 @@
           <w:lang w:val="es-CO"/>
         </w:rPr>
         <w:lastRenderedPageBreak/>
-        <w:t xml:space="preserve">Verificación de cantidad de registros cargados a </w:t>
-      </w:r>
-      <w:proofErr w:type="spellStart"/>
-      <w:r>
-        <w:rPr>
-          <w:rFonts w:ascii="Arial" w:hAnsi="Arial" w:cs="Arial"/>
-          <w:b/>
-          <w:bCs/>
-          <w:sz w:val="22"/>
-          <w:szCs w:val="22"/>
-          <w:lang w:val="es-CO"/>
-        </w:rPr>
-        <w:t>BigQuery</w:t>
-      </w:r>
-      <w:proofErr w:type="spellEnd"/>
+        <w:t>Verificación de cantidad de registros cargados a BigQuery</w:t>
+      </w:r>
     </w:p>
     <w:tbl>
       <w:tblPr>
@@ -5251,21 +4228,8 @@
                 <w:szCs w:val="22"/>
                 <w:lang w:val="es-CO"/>
               </w:rPr>
-              <w:t xml:space="preserve">Registros </w:t>
-            </w:r>
-            <w:proofErr w:type="spellStart"/>
-            <w:r>
-              <w:rPr>
-                <w:rFonts w:ascii="Arial" w:hAnsi="Arial" w:cs="Arial"/>
-                <w:b/>
-                <w:bCs/>
-                <w:sz w:val="22"/>
-                <w:szCs w:val="22"/>
-                <w:lang w:val="es-CO"/>
-              </w:rPr>
-              <w:t>csv</w:t>
-            </w:r>
-            <w:proofErr w:type="spellEnd"/>
+              <w:t>Registros csv</w:t>
+            </w:r>
           </w:p>
         </w:tc>
         <w:tc>
@@ -5304,21 +4268,8 @@
                 <w:szCs w:val="22"/>
                 <w:lang w:val="es-CO"/>
               </w:rPr>
-              <w:t xml:space="preserve"> </w:t>
-            </w:r>
-            <w:proofErr w:type="spellStart"/>
-            <w:r>
-              <w:rPr>
-                <w:rFonts w:ascii="Arial" w:hAnsi="Arial" w:cs="Arial"/>
-                <w:b/>
-                <w:bCs/>
-                <w:sz w:val="22"/>
-                <w:szCs w:val="22"/>
-                <w:lang w:val="es-CO"/>
-              </w:rPr>
-              <w:t>BigQuery</w:t>
-            </w:r>
-            <w:proofErr w:type="spellEnd"/>
+              <w:t xml:space="preserve"> BigQuery</w:t>
+            </w:r>
           </w:p>
         </w:tc>
       </w:tr>
@@ -6711,19 +5662,8 @@
           <w:szCs w:val="22"/>
           <w:lang w:val="es-CO"/>
         </w:rPr>
-        <w:t xml:space="preserve"> en </w:t>
-      </w:r>
-      <w:proofErr w:type="spellStart"/>
-      <w:r>
-        <w:rPr>
-          <w:rFonts w:ascii="Arial" w:hAnsi="Arial" w:cs="Arial"/>
-          <w:sz w:val="22"/>
-          <w:szCs w:val="22"/>
-          <w:lang w:val="es-CO"/>
-        </w:rPr>
-        <w:t>BigQuery</w:t>
-      </w:r>
-      <w:proofErr w:type="spellEnd"/>
+        <w:t xml:space="preserve"> en BigQuery</w:t>
+      </w:r>
     </w:p>
     <w:p>
       <w:pPr>
@@ -6860,19 +5800,8 @@
           <w:szCs w:val="22"/>
           <w:lang w:val="es-CO"/>
         </w:rPr>
-        <w:t xml:space="preserve">en </w:t>
-      </w:r>
-      <w:proofErr w:type="spellStart"/>
-      <w:r>
-        <w:rPr>
-          <w:rFonts w:ascii="Arial" w:hAnsi="Arial" w:cs="Arial"/>
-          <w:sz w:val="22"/>
-          <w:szCs w:val="22"/>
-          <w:lang w:val="es-CO"/>
-        </w:rPr>
-        <w:t>BigQuery</w:t>
-      </w:r>
-      <w:proofErr w:type="spellEnd"/>
+        <w:t>en BigQuery</w:t>
+      </w:r>
     </w:p>
     <w:p>
       <w:pPr>
@@ -6960,19 +5889,8 @@
           <w:szCs w:val="22"/>
           <w:lang w:val="es-CO"/>
         </w:rPr>
-        <w:t xml:space="preserve">Cantidad de registros agosto de 2023 en </w:t>
-      </w:r>
-      <w:proofErr w:type="spellStart"/>
-      <w:r>
-        <w:rPr>
-          <w:rFonts w:ascii="Arial" w:hAnsi="Arial" w:cs="Arial"/>
-          <w:sz w:val="22"/>
-          <w:szCs w:val="22"/>
-          <w:lang w:val="es-CO"/>
-        </w:rPr>
-        <w:t>BigQuery</w:t>
-      </w:r>
-      <w:proofErr w:type="spellEnd"/>
+        <w:t>Cantidad de registros agosto de 2023 en BigQuery</w:t>
+      </w:r>
     </w:p>
     <w:p>
       <w:pPr>
@@ -7060,19 +5978,8 @@
           <w:szCs w:val="22"/>
           <w:lang w:val="es-CO"/>
         </w:rPr>
-        <w:t xml:space="preserve">Cantidad de registros septiembre de 2023 en </w:t>
-      </w:r>
-      <w:proofErr w:type="spellStart"/>
-      <w:r>
-        <w:rPr>
-          <w:rFonts w:ascii="Arial" w:hAnsi="Arial" w:cs="Arial"/>
-          <w:sz w:val="22"/>
-          <w:szCs w:val="22"/>
-          <w:lang w:val="es-CO"/>
-        </w:rPr>
-        <w:t>BigQuery</w:t>
-      </w:r>
-      <w:proofErr w:type="spellEnd"/>
+        <w:t>Cantidad de registros septiembre de 2023 en BigQuery</w:t>
+      </w:r>
     </w:p>
     <w:p>
       <w:pPr>
@@ -7181,19 +6088,8 @@
           <w:lang w:val="es-CO"/>
         </w:rPr>
         <w:lastRenderedPageBreak/>
-        <w:t xml:space="preserve">Cantidad de registros octubre de 2023 en </w:t>
-      </w:r>
-      <w:proofErr w:type="spellStart"/>
-      <w:r>
-        <w:rPr>
-          <w:rFonts w:ascii="Arial" w:hAnsi="Arial" w:cs="Arial"/>
-          <w:sz w:val="22"/>
-          <w:szCs w:val="22"/>
-          <w:lang w:val="es-CO"/>
-        </w:rPr>
-        <w:t>BigQuery</w:t>
-      </w:r>
-      <w:proofErr w:type="spellEnd"/>
+        <w:t>Cantidad de registros octubre de 2023 en BigQuery</w:t>
+      </w:r>
     </w:p>
     <w:p>
       <w:pPr>
@@ -7281,19 +6177,8 @@
           <w:szCs w:val="22"/>
           <w:lang w:val="es-CO"/>
         </w:rPr>
-        <w:t xml:space="preserve">Cantidad de registros noviembre de 2023 en </w:t>
-      </w:r>
-      <w:proofErr w:type="spellStart"/>
-      <w:r>
-        <w:rPr>
-          <w:rFonts w:ascii="Arial" w:hAnsi="Arial" w:cs="Arial"/>
-          <w:sz w:val="22"/>
-          <w:szCs w:val="22"/>
-          <w:lang w:val="es-CO"/>
-        </w:rPr>
-        <w:t>BigQuery</w:t>
-      </w:r>
-      <w:proofErr w:type="spellEnd"/>
+        <w:t>Cantidad de registros noviembre de 2023 en BigQuery</w:t>
+      </w:r>
     </w:p>
     <w:p>
       <w:pPr>
@@ -7381,19 +6266,8 @@
           <w:szCs w:val="22"/>
           <w:lang w:val="es-CO"/>
         </w:rPr>
-        <w:t xml:space="preserve">Cantidad de registros diciembre de 2023 en </w:t>
-      </w:r>
-      <w:proofErr w:type="spellStart"/>
-      <w:r>
-        <w:rPr>
-          <w:rFonts w:ascii="Arial" w:hAnsi="Arial" w:cs="Arial"/>
-          <w:sz w:val="22"/>
-          <w:szCs w:val="22"/>
-          <w:lang w:val="es-CO"/>
-        </w:rPr>
-        <w:t>BigQuery</w:t>
-      </w:r>
-      <w:proofErr w:type="spellEnd"/>
+        <w:t>Cantidad de registros diciembre de 2023 en BigQuery</w:t>
+      </w:r>
     </w:p>
     <w:p>
       <w:pPr>
@@ -7502,19 +6376,8 @@
           <w:lang w:val="es-CO"/>
         </w:rPr>
         <w:lastRenderedPageBreak/>
-        <w:t xml:space="preserve">Cantidad de registros enero de 2024 en </w:t>
-      </w:r>
-      <w:proofErr w:type="spellStart"/>
-      <w:r>
-        <w:rPr>
-          <w:rFonts w:ascii="Arial" w:hAnsi="Arial" w:cs="Arial"/>
-          <w:sz w:val="22"/>
-          <w:szCs w:val="22"/>
-          <w:lang w:val="es-CO"/>
-        </w:rPr>
-        <w:t>BigQuery</w:t>
-      </w:r>
-      <w:proofErr w:type="spellEnd"/>
+        <w:t>Cantidad de registros enero de 2024 en BigQuery</w:t>
+      </w:r>
     </w:p>
     <w:p>
       <w:pPr>
@@ -7602,19 +6465,8 @@
           <w:szCs w:val="22"/>
           <w:lang w:val="es-CO"/>
         </w:rPr>
-        <w:t xml:space="preserve">Cantidad de registros febrero de 2024 en </w:t>
-      </w:r>
-      <w:proofErr w:type="spellStart"/>
-      <w:r>
-        <w:rPr>
-          <w:rFonts w:ascii="Arial" w:hAnsi="Arial" w:cs="Arial"/>
-          <w:sz w:val="22"/>
-          <w:szCs w:val="22"/>
-          <w:lang w:val="es-CO"/>
-        </w:rPr>
-        <w:t>BigQuery</w:t>
-      </w:r>
-      <w:proofErr w:type="spellEnd"/>
+        <w:t>Cantidad de registros febrero de 2024 en BigQuery</w:t>
+      </w:r>
     </w:p>
     <w:p>
       <w:pPr>
@@ -7702,19 +6554,8 @@
           <w:szCs w:val="22"/>
           <w:lang w:val="es-CO"/>
         </w:rPr>
-        <w:t xml:space="preserve">Cantidad de registros marzo de 2024 en </w:t>
-      </w:r>
-      <w:proofErr w:type="spellStart"/>
-      <w:r>
-        <w:rPr>
-          <w:rFonts w:ascii="Arial" w:hAnsi="Arial" w:cs="Arial"/>
-          <w:sz w:val="22"/>
-          <w:szCs w:val="22"/>
-          <w:lang w:val="es-CO"/>
-        </w:rPr>
-        <w:t>BigQuery</w:t>
-      </w:r>
-      <w:proofErr w:type="spellEnd"/>
+        <w:t>Cantidad de registros marzo de 2024 en BigQuery</w:t>
+      </w:r>
     </w:p>
     <w:p>
       <w:pPr>
@@ -7823,19 +6664,8 @@
           <w:lang w:val="es-CO"/>
         </w:rPr>
         <w:lastRenderedPageBreak/>
-        <w:t xml:space="preserve">Cantidad de registros abril de 2024 en </w:t>
-      </w:r>
-      <w:proofErr w:type="spellStart"/>
-      <w:r>
-        <w:rPr>
-          <w:rFonts w:ascii="Arial" w:hAnsi="Arial" w:cs="Arial"/>
-          <w:sz w:val="22"/>
-          <w:szCs w:val="22"/>
-          <w:lang w:val="es-CO"/>
-        </w:rPr>
-        <w:t>BigQuery</w:t>
-      </w:r>
-      <w:proofErr w:type="spellEnd"/>
+        <w:t>Cantidad de registros abril de 2024 en BigQuery</w:t>
+      </w:r>
     </w:p>
     <w:p>
       <w:pPr>
@@ -7923,19 +6753,8 @@
           <w:szCs w:val="22"/>
           <w:lang w:val="es-CO"/>
         </w:rPr>
-        <w:t xml:space="preserve">Cantidad de registros mayo de 2024 en </w:t>
-      </w:r>
-      <w:proofErr w:type="spellStart"/>
-      <w:r>
-        <w:rPr>
-          <w:rFonts w:ascii="Arial" w:hAnsi="Arial" w:cs="Arial"/>
-          <w:sz w:val="22"/>
-          <w:szCs w:val="22"/>
-          <w:lang w:val="es-CO"/>
-        </w:rPr>
-        <w:t>BigQuery</w:t>
-      </w:r>
-      <w:proofErr w:type="spellEnd"/>
+        <w:t>Cantidad de registros mayo de 2024 en BigQuery</w:t>
+      </w:r>
     </w:p>
     <w:p>
       <w:pPr>
@@ -8023,27 +6842,7 @@
           <w:szCs w:val="22"/>
           <w:lang w:val="es-CO"/>
         </w:rPr>
-        <w:t xml:space="preserve">Cantidad de registros consolidados en </w:t>
-      </w:r>
-      <w:proofErr w:type="spellStart"/>
-      <w:r>
-        <w:rPr>
-          <w:rFonts w:ascii="Arial" w:hAnsi="Arial" w:cs="Arial"/>
-          <w:sz w:val="22"/>
-          <w:szCs w:val="22"/>
-          <w:lang w:val="es-CO"/>
-        </w:rPr>
-        <w:t>BigQuery</w:t>
-      </w:r>
-      <w:proofErr w:type="spellEnd"/>
-      <w:r>
-        <w:rPr>
-          <w:rFonts w:ascii="Arial" w:hAnsi="Arial" w:cs="Arial"/>
-          <w:sz w:val="22"/>
-          <w:szCs w:val="22"/>
-          <w:lang w:val="es-CO"/>
-        </w:rPr>
-        <w:t xml:space="preserve"> sin remover duplicados</w:t>
+        <w:t>Cantidad de registros consolidados en BigQuery sin remover duplicados</w:t>
       </w:r>
     </w:p>
     <w:p>
@@ -8226,6 +7025,388 @@
           </wp:inline>
         </w:drawing>
       </w:r>
+    </w:p>
+    <w:p>
+      <w:pPr>
+        <w:rPr>
+          <w:rFonts w:ascii="Arial" w:hAnsi="Arial" w:cs="Arial"/>
+          <w:sz w:val="22"/>
+          <w:szCs w:val="22"/>
+          <w:lang w:val="es-CO"/>
+        </w:rPr>
+      </w:pPr>
+    </w:p>
+    <w:p>
+      <w:pPr>
+        <w:rPr>
+          <w:rFonts w:ascii="Arial" w:hAnsi="Arial" w:cs="Arial"/>
+          <w:b/>
+          <w:bCs/>
+          <w:sz w:val="22"/>
+          <w:szCs w:val="22"/>
+          <w:lang w:val="es-CO"/>
+        </w:rPr>
+      </w:pPr>
+      <w:r>
+        <w:rPr>
+          <w:rFonts w:ascii="Arial" w:hAnsi="Arial" w:cs="Arial"/>
+          <w:b/>
+          <w:bCs/>
+          <w:sz w:val="22"/>
+          <w:szCs w:val="22"/>
+          <w:lang w:val="es-CO"/>
+        </w:rPr>
+        <w:t>Consolidación de datos en BigQuery</w:t>
+      </w:r>
+    </w:p>
+    <w:p>
+      <w:pPr>
+        <w:rPr>
+          <w:rFonts w:ascii="Arial" w:hAnsi="Arial" w:cs="Arial"/>
+          <w:sz w:val="22"/>
+          <w:szCs w:val="22"/>
+          <w:lang w:val="es-CO"/>
+        </w:rPr>
+      </w:pPr>
+      <w:r>
+        <w:rPr>
+          <w:rFonts w:ascii="Arial" w:hAnsi="Arial" w:cs="Arial"/>
+          <w:sz w:val="22"/>
+          <w:szCs w:val="22"/>
+          <w:lang w:val="es-CO"/>
+        </w:rPr>
+        <w:t>Se unirán los datos de cada tabla independiente del dataset “capstone_project_data” de BigQuery en una sola tabla utilizando SQL</w:t>
+      </w:r>
+      <w:r>
+        <w:rPr>
+          <w:rFonts w:ascii="Arial" w:hAnsi="Arial" w:cs="Arial"/>
+          <w:sz w:val="22"/>
+          <w:szCs w:val="22"/>
+          <w:lang w:val="es-CO"/>
+        </w:rPr>
+        <w:t>, la tabla se llamará “consolidado_junio2023_mayo2024_raw”.</w:t>
+      </w:r>
+      <w:r>
+        <w:rPr>
+          <w:rFonts w:ascii="Arial" w:hAnsi="Arial" w:cs="Arial"/>
+          <w:sz w:val="22"/>
+          <w:szCs w:val="22"/>
+          <w:lang w:val="es-CO"/>
+        </w:rPr>
+        <w:t xml:space="preserve"> Como las limitaciones de la versión gratis de BigQuery no permiten acciones de escritura, se guardará la consulta como una tabla nueva.</w:t>
+      </w:r>
+    </w:p>
+    <w:p>
+      <w:pPr>
+        <w:rPr>
+          <w:rFonts w:ascii="Arial" w:hAnsi="Arial" w:cs="Arial"/>
+          <w:sz w:val="22"/>
+          <w:szCs w:val="22"/>
+          <w:lang w:val="es-CO"/>
+        </w:rPr>
+      </w:pPr>
+      <w:r>
+        <w:rPr>
+          <w:rFonts w:ascii="Arial" w:hAnsi="Arial" w:cs="Arial"/>
+          <w:noProof/>
+          <w:sz w:val="22"/>
+          <w:szCs w:val="22"/>
+          <w:lang w:val="es-CO"/>
+        </w:rPr>
+        <w:lastRenderedPageBreak/>
+        <w:drawing>
+          <wp:inline distT="0" distB="0" distL="0" distR="0" wp14:anchorId="3F2781F3" wp14:editId="4D27B85C">
+            <wp:extent cx="5090601" cy="3475021"/>
+            <wp:effectExtent l="0" t="0" r="0" b="0"/>
+            <wp:docPr id="2000916822" name="Imagen 1"/>
+            <wp:cNvGraphicFramePr>
+              <a:graphicFrameLocks xmlns:a="http://schemas.openxmlformats.org/drawingml/2006/main" noChangeAspect="1"/>
+            </wp:cNvGraphicFramePr>
+            <a:graphic xmlns:a="http://schemas.openxmlformats.org/drawingml/2006/main">
+              <a:graphicData uri="http://schemas.openxmlformats.org/drawingml/2006/picture">
+                <pic:pic xmlns:pic="http://schemas.openxmlformats.org/drawingml/2006/picture">
+                  <pic:nvPicPr>
+                    <pic:cNvPr id="2000916822" name="Imagen 2000916822"/>
+                    <pic:cNvPicPr/>
+                  </pic:nvPicPr>
+                  <pic:blipFill>
+                    <a:blip r:embed="rId33">
+                      <a:extLst>
+                        <a:ext uri="{28A0092B-C50C-407E-A947-70E740481C1C}">
+                          <a14:useLocalDpi xmlns:a14="http://schemas.microsoft.com/office/drawing/2010/main" val="0"/>
+                        </a:ext>
+                      </a:extLst>
+                    </a:blip>
+                    <a:stretch>
+                      <a:fillRect/>
+                    </a:stretch>
+                  </pic:blipFill>
+                  <pic:spPr>
+                    <a:xfrm>
+                      <a:off x="0" y="0"/>
+                      <a:ext cx="5090601" cy="3475021"/>
+                    </a:xfrm>
+                    <a:prstGeom prst="rect">
+                      <a:avLst/>
+                    </a:prstGeom>
+                  </pic:spPr>
+                </pic:pic>
+              </a:graphicData>
+            </a:graphic>
+          </wp:inline>
+        </w:drawing>
+      </w:r>
+    </w:p>
+    <w:p>
+      <w:pPr>
+        <w:rPr>
+          <w:rFonts w:ascii="Arial" w:hAnsi="Arial" w:cs="Arial"/>
+          <w:sz w:val="22"/>
+          <w:szCs w:val="22"/>
+          <w:lang w:val="es-CO"/>
+        </w:rPr>
+      </w:pPr>
+      <w:r>
+        <w:rPr>
+          <w:rFonts w:ascii="Arial" w:hAnsi="Arial" w:cs="Arial"/>
+          <w:noProof/>
+          <w:sz w:val="22"/>
+          <w:szCs w:val="22"/>
+          <w:lang w:val="es-CO"/>
+        </w:rPr>
+        <w:drawing>
+          <wp:inline distT="0" distB="0" distL="0" distR="0" wp14:anchorId="5EE8BDA8" wp14:editId="1EB00DE4">
+            <wp:extent cx="4854361" cy="1836579"/>
+            <wp:effectExtent l="0" t="0" r="3810" b="0"/>
+            <wp:docPr id="1033049392" name="Imagen 2" descr="Captura de pantalla de un celular&#10;&#10;Descripción generada automáticamente"/>
+            <wp:cNvGraphicFramePr>
+              <a:graphicFrameLocks xmlns:a="http://schemas.openxmlformats.org/drawingml/2006/main" noChangeAspect="1"/>
+            </wp:cNvGraphicFramePr>
+            <a:graphic xmlns:a="http://schemas.openxmlformats.org/drawingml/2006/main">
+              <a:graphicData uri="http://schemas.openxmlformats.org/drawingml/2006/picture">
+                <pic:pic xmlns:pic="http://schemas.openxmlformats.org/drawingml/2006/picture">
+                  <pic:nvPicPr>
+                    <pic:cNvPr id="1033049392" name="Imagen 2" descr="Captura de pantalla de un celular&#10;&#10;Descripción generada automáticamente"/>
+                    <pic:cNvPicPr/>
+                  </pic:nvPicPr>
+                  <pic:blipFill>
+                    <a:blip r:embed="rId34">
+                      <a:extLst>
+                        <a:ext uri="{28A0092B-C50C-407E-A947-70E740481C1C}">
+                          <a14:useLocalDpi xmlns:a14="http://schemas.microsoft.com/office/drawing/2010/main" val="0"/>
+                        </a:ext>
+                      </a:extLst>
+                    </a:blip>
+                    <a:stretch>
+                      <a:fillRect/>
+                    </a:stretch>
+                  </pic:blipFill>
+                  <pic:spPr>
+                    <a:xfrm>
+                      <a:off x="0" y="0"/>
+                      <a:ext cx="4854361" cy="1836579"/>
+                    </a:xfrm>
+                    <a:prstGeom prst="rect">
+                      <a:avLst/>
+                    </a:prstGeom>
+                  </pic:spPr>
+                </pic:pic>
+              </a:graphicData>
+            </a:graphic>
+          </wp:inline>
+        </w:drawing>
+      </w:r>
+    </w:p>
+    <w:p>
+      <w:pPr>
+        <w:rPr>
+          <w:rFonts w:ascii="Arial" w:hAnsi="Arial" w:cs="Arial"/>
+          <w:sz w:val="22"/>
+          <w:szCs w:val="22"/>
+          <w:lang w:val="es-CO"/>
+        </w:rPr>
+      </w:pPr>
+      <w:r>
+        <w:rPr>
+          <w:rFonts w:ascii="Arial" w:hAnsi="Arial" w:cs="Arial"/>
+          <w:noProof/>
+          <w:sz w:val="22"/>
+          <w:szCs w:val="22"/>
+          <w:lang w:val="es-CO"/>
+        </w:rPr>
+        <w:drawing>
+          <wp:inline distT="0" distB="0" distL="0" distR="0" wp14:anchorId="2A91A9FB" wp14:editId="0EAD2FF6">
+            <wp:extent cx="2171888" cy="464860"/>
+            <wp:effectExtent l="0" t="0" r="0" b="0"/>
+            <wp:docPr id="162356858" name="Imagen 3" descr="Imagen que contiene Texto&#10;&#10;Descripción generada automáticamente"/>
+            <wp:cNvGraphicFramePr>
+              <a:graphicFrameLocks xmlns:a="http://schemas.openxmlformats.org/drawingml/2006/main" noChangeAspect="1"/>
+            </wp:cNvGraphicFramePr>
+            <a:graphic xmlns:a="http://schemas.openxmlformats.org/drawingml/2006/main">
+              <a:graphicData uri="http://schemas.openxmlformats.org/drawingml/2006/picture">
+                <pic:pic xmlns:pic="http://schemas.openxmlformats.org/drawingml/2006/picture">
+                  <pic:nvPicPr>
+                    <pic:cNvPr id="162356858" name="Imagen 3" descr="Imagen que contiene Texto&#10;&#10;Descripción generada automáticamente"/>
+                    <pic:cNvPicPr/>
+                  </pic:nvPicPr>
+                  <pic:blipFill>
+                    <a:blip r:embed="rId35">
+                      <a:extLst>
+                        <a:ext uri="{28A0092B-C50C-407E-A947-70E740481C1C}">
+                          <a14:useLocalDpi xmlns:a14="http://schemas.microsoft.com/office/drawing/2010/main" val="0"/>
+                        </a:ext>
+                      </a:extLst>
+                    </a:blip>
+                    <a:stretch>
+                      <a:fillRect/>
+                    </a:stretch>
+                  </pic:blipFill>
+                  <pic:spPr>
+                    <a:xfrm>
+                      <a:off x="0" y="0"/>
+                      <a:ext cx="2171888" cy="464860"/>
+                    </a:xfrm>
+                    <a:prstGeom prst="rect">
+                      <a:avLst/>
+                    </a:prstGeom>
+                  </pic:spPr>
+                </pic:pic>
+              </a:graphicData>
+            </a:graphic>
+          </wp:inline>
+        </w:drawing>
+      </w:r>
+    </w:p>
+    <w:p>
+      <w:pPr>
+        <w:rPr>
+          <w:rFonts w:ascii="Arial" w:hAnsi="Arial" w:cs="Arial"/>
+          <w:sz w:val="22"/>
+          <w:szCs w:val="22"/>
+          <w:lang w:val="es-CO"/>
+        </w:rPr>
+      </w:pPr>
+      <w:r>
+        <w:rPr>
+          <w:rFonts w:ascii="Arial" w:hAnsi="Arial" w:cs="Arial"/>
+          <w:noProof/>
+          <w:sz w:val="22"/>
+          <w:szCs w:val="22"/>
+          <w:lang w:val="es-CO"/>
+        </w:rPr>
+        <w:lastRenderedPageBreak/>
+        <w:drawing>
+          <wp:inline distT="0" distB="0" distL="0" distR="0" wp14:anchorId="1EE3530E" wp14:editId="0C992862">
+            <wp:extent cx="4854361" cy="3673158"/>
+            <wp:effectExtent l="0" t="0" r="3810" b="3810"/>
+            <wp:docPr id="1252314936" name="Imagen 4" descr="Interfaz de usuario gráfica, Texto, Aplicación, Correo electrónico&#10;&#10;Descripción generada automáticamente"/>
+            <wp:cNvGraphicFramePr>
+              <a:graphicFrameLocks xmlns:a="http://schemas.openxmlformats.org/drawingml/2006/main" noChangeAspect="1"/>
+            </wp:cNvGraphicFramePr>
+            <a:graphic xmlns:a="http://schemas.openxmlformats.org/drawingml/2006/main">
+              <a:graphicData uri="http://schemas.openxmlformats.org/drawingml/2006/picture">
+                <pic:pic xmlns:pic="http://schemas.openxmlformats.org/drawingml/2006/picture">
+                  <pic:nvPicPr>
+                    <pic:cNvPr id="1252314936" name="Imagen 4" descr="Interfaz de usuario gráfica, Texto, Aplicación, Correo electrónico&#10;&#10;Descripción generada automáticamente"/>
+                    <pic:cNvPicPr/>
+                  </pic:nvPicPr>
+                  <pic:blipFill>
+                    <a:blip r:embed="rId36">
+                      <a:extLst>
+                        <a:ext uri="{28A0092B-C50C-407E-A947-70E740481C1C}">
+                          <a14:useLocalDpi xmlns:a14="http://schemas.microsoft.com/office/drawing/2010/main" val="0"/>
+                        </a:ext>
+                      </a:extLst>
+                    </a:blip>
+                    <a:stretch>
+                      <a:fillRect/>
+                    </a:stretch>
+                  </pic:blipFill>
+                  <pic:spPr>
+                    <a:xfrm>
+                      <a:off x="0" y="0"/>
+                      <a:ext cx="4854361" cy="3673158"/>
+                    </a:xfrm>
+                    <a:prstGeom prst="rect">
+                      <a:avLst/>
+                    </a:prstGeom>
+                  </pic:spPr>
+                </pic:pic>
+              </a:graphicData>
+            </a:graphic>
+          </wp:inline>
+        </w:drawing>
+      </w:r>
+    </w:p>
+    <w:p>
+      <w:pPr>
+        <w:rPr>
+          <w:rFonts w:ascii="Arial" w:hAnsi="Arial" w:cs="Arial"/>
+          <w:sz w:val="22"/>
+          <w:szCs w:val="22"/>
+          <w:lang w:val="es-CO"/>
+        </w:rPr>
+      </w:pPr>
+      <w:r>
+        <w:rPr>
+          <w:rFonts w:ascii="Arial" w:hAnsi="Arial" w:cs="Arial"/>
+          <w:noProof/>
+          <w:sz w:val="22"/>
+          <w:szCs w:val="22"/>
+          <w:lang w:val="es-CO"/>
+        </w:rPr>
+        <w:drawing>
+          <wp:inline distT="0" distB="0" distL="0" distR="0" wp14:anchorId="048DD52D" wp14:editId="766A868F">
+            <wp:extent cx="5243014" cy="2484335"/>
+            <wp:effectExtent l="0" t="0" r="0" b="0"/>
+            <wp:docPr id="1285577938" name="Imagen 5" descr="Interfaz de usuario gráfica, Texto, Aplicación&#10;&#10;Descripción generada automáticamente"/>
+            <wp:cNvGraphicFramePr>
+              <a:graphicFrameLocks xmlns:a="http://schemas.openxmlformats.org/drawingml/2006/main" noChangeAspect="1"/>
+            </wp:cNvGraphicFramePr>
+            <a:graphic xmlns:a="http://schemas.openxmlformats.org/drawingml/2006/main">
+              <a:graphicData uri="http://schemas.openxmlformats.org/drawingml/2006/picture">
+                <pic:pic xmlns:pic="http://schemas.openxmlformats.org/drawingml/2006/picture">
+                  <pic:nvPicPr>
+                    <pic:cNvPr id="1285577938" name="Imagen 5" descr="Interfaz de usuario gráfica, Texto, Aplicación&#10;&#10;Descripción generada automáticamente"/>
+                    <pic:cNvPicPr/>
+                  </pic:nvPicPr>
+                  <pic:blipFill>
+                    <a:blip r:embed="rId37">
+                      <a:extLst>
+                        <a:ext uri="{28A0092B-C50C-407E-A947-70E740481C1C}">
+                          <a14:useLocalDpi xmlns:a14="http://schemas.microsoft.com/office/drawing/2010/main" val="0"/>
+                        </a:ext>
+                      </a:extLst>
+                    </a:blip>
+                    <a:stretch>
+                      <a:fillRect/>
+                    </a:stretch>
+                  </pic:blipFill>
+                  <pic:spPr>
+                    <a:xfrm>
+                      <a:off x="0" y="0"/>
+                      <a:ext cx="5243014" cy="2484335"/>
+                    </a:xfrm>
+                    <a:prstGeom prst="rect">
+                      <a:avLst/>
+                    </a:prstGeom>
+                  </pic:spPr>
+                </pic:pic>
+              </a:graphicData>
+            </a:graphic>
+          </wp:inline>
+        </w:drawing>
+      </w:r>
+    </w:p>
+    <w:p>
+      <w:pPr>
+        <w:rPr>
+          <w:rFonts w:ascii="Arial" w:hAnsi="Arial" w:cs="Arial"/>
+          <w:sz w:val="22"/>
+          <w:szCs w:val="22"/>
+          <w:lang w:val="es-CO"/>
+        </w:rPr>
+      </w:pPr>
     </w:p>
     <w:sectPr>
       <w:pgSz w:w="12240" w:h="15840"/>

</xml_diff>

<commit_message>
Actualiza documento procesamimento de datos, sobre remocion de duplicados
</commit_message>
<xml_diff>
--- a/Documentacion/Entregables/Procesamiento de Datos.docx
+++ b/Documentacion/Entregables/Procesamiento de Datos.docx
@@ -2437,7 +2437,7 @@
           <w:szCs w:val="22"/>
         </w:rPr>
         <w:drawing>
-          <wp:inline distT="0" distB="0" distL="0" distR="0" wp14:anchorId="6ECBE2D7" wp14:editId="17582A15">
+          <wp:inline distT="0" distB="0" distL="0" distR="0" wp14:anchorId="6ECBE2D7" wp14:editId="460C9B7E">
             <wp:extent cx="5612130" cy="2301875"/>
             <wp:effectExtent l="0" t="0" r="7620" b="3175"/>
             <wp:docPr id="986998229" name="Imagen 1"/>
@@ -2525,7 +2525,7 @@
           <w:lang w:val="es-CO"/>
         </w:rPr>
         <w:drawing>
-          <wp:inline distT="0" distB="0" distL="0" distR="0" wp14:anchorId="2CBC3316" wp14:editId="216E163F">
+          <wp:inline distT="0" distB="0" distL="0" distR="0" wp14:anchorId="2CBC3316" wp14:editId="0490E778">
             <wp:extent cx="5612130" cy="1934845"/>
             <wp:effectExtent l="0" t="0" r="7620" b="8255"/>
             <wp:docPr id="941487361" name="Imagen 2"/>
@@ -7407,6 +7407,85 @@
           <w:lang w:val="es-CO"/>
         </w:rPr>
       </w:pPr>
+    </w:p>
+    <w:p>
+      <w:pPr>
+        <w:rPr>
+          <w:rFonts w:ascii="Arial" w:hAnsi="Arial" w:cs="Arial"/>
+          <w:b/>
+          <w:bCs/>
+          <w:sz w:val="22"/>
+          <w:szCs w:val="22"/>
+          <w:lang w:val="es-CO"/>
+        </w:rPr>
+      </w:pPr>
+      <w:r>
+        <w:rPr>
+          <w:rFonts w:ascii="Arial" w:hAnsi="Arial" w:cs="Arial"/>
+          <w:b/>
+          <w:bCs/>
+          <w:sz w:val="22"/>
+          <w:szCs w:val="22"/>
+          <w:lang w:val="es-CO"/>
+        </w:rPr>
+        <w:t>Remoción de registros duplicados</w:t>
+      </w:r>
+    </w:p>
+    <w:p>
+      <w:pPr>
+        <w:rPr>
+          <w:rFonts w:ascii="Arial" w:hAnsi="Arial" w:cs="Arial"/>
+          <w:sz w:val="22"/>
+          <w:szCs w:val="22"/>
+          <w:lang w:val="es-CO"/>
+        </w:rPr>
+      </w:pPr>
+      <w:r>
+        <w:rPr>
+          <w:rFonts w:ascii="Arial" w:hAnsi="Arial" w:cs="Arial"/>
+          <w:sz w:val="22"/>
+          <w:szCs w:val="22"/>
+          <w:lang w:val="es-CO"/>
+        </w:rPr>
+        <w:t>No existe un criterio oficial para determinar cuando un registro se debe considerar duplicado</w:t>
+      </w:r>
+      <w:r>
+        <w:rPr>
+          <w:rFonts w:ascii="Arial" w:hAnsi="Arial" w:cs="Arial"/>
+          <w:sz w:val="22"/>
+          <w:szCs w:val="22"/>
+          <w:lang w:val="es-CO"/>
+        </w:rPr>
+        <w:t xml:space="preserve">. Para este proyecto se buscó aplicando formato condicional de Excel a la columna “ride_id”, se observó  que no existía ningún valor repetido para dos registros diferentes, y </w:t>
+      </w:r>
+      <w:r>
+        <w:rPr>
+          <w:rFonts w:ascii="Arial" w:hAnsi="Arial" w:cs="Arial"/>
+          <w:sz w:val="22"/>
+          <w:szCs w:val="22"/>
+          <w:lang w:val="es-CO"/>
+        </w:rPr>
+        <w:t>al no existir un requerimiento específico, no se eliminará ningún registro,</w:t>
+      </w:r>
+      <w:r>
+        <w:rPr>
+          <w:rFonts w:ascii="Arial" w:hAnsi="Arial" w:cs="Arial"/>
+          <w:sz w:val="22"/>
+          <w:szCs w:val="22"/>
+          <w:lang w:val="es-CO"/>
+        </w:rPr>
+        <w:t xml:space="preserve"> aunque al omitir la anterior columna para hacer una comparación sí resultarían registros </w:t>
+      </w:r>
+      <w:r>
+        <w:rPr>
+          <w:rFonts w:ascii="Arial" w:hAnsi="Arial" w:cs="Arial"/>
+          <w:sz w:val="22"/>
+          <w:szCs w:val="22"/>
+          <w:lang w:val="es-CO"/>
+        </w:rPr>
+        <w:lastRenderedPageBreak/>
+        <w:t>duplicados, podría explicarse si dos personas toman bicicletas al mismo tiempo, en la misma estación, y llegan al mismo tiempo a la misma estación.</w:t>
+      </w:r>
     </w:p>
     <w:sectPr>
       <w:pgSz w:w="12240" w:h="15840"/>

</xml_diff>

<commit_message>
Actuliza documento procesamiento de datos, crea documento analisis de datos con preguntas de analisis descriptivo
</commit_message>
<xml_diff>
--- a/Documentacion/Entregables/Procesamiento de Datos.docx
+++ b/Documentacion/Entregables/Procesamiento de Datos.docx
@@ -120,7 +120,16 @@
           <w:szCs w:val="22"/>
           <w:lang w:val="es-CO"/>
         </w:rPr>
-        <w:t>2024/12/02</w:t>
+        <w:t>2024/12/</w:t>
+      </w:r>
+      <w:r>
+        <w:rPr>
+          <w:rFonts w:ascii="Arial" w:hAnsi="Arial" w:cs="Arial"/>
+          <w:sz w:val="22"/>
+          <w:szCs w:val="22"/>
+          <w:lang w:val="es-CO"/>
+        </w:rPr>
+        <w:t>07</w:t>
       </w:r>
     </w:p>
     <w:p>
@@ -2437,7 +2446,7 @@
           <w:szCs w:val="22"/>
         </w:rPr>
         <w:drawing>
-          <wp:inline distT="0" distB="0" distL="0" distR="0" wp14:anchorId="6ECBE2D7" wp14:editId="460C9B7E">
+          <wp:inline distT="0" distB="0" distL="0" distR="0" wp14:anchorId="6ECBE2D7" wp14:editId="1DCC4042">
             <wp:extent cx="5612130" cy="2301875"/>
             <wp:effectExtent l="0" t="0" r="7620" b="3175"/>
             <wp:docPr id="986998229" name="Imagen 1"/>
@@ -2525,7 +2534,7 @@
           <w:lang w:val="es-CO"/>
         </w:rPr>
         <w:drawing>
-          <wp:inline distT="0" distB="0" distL="0" distR="0" wp14:anchorId="2CBC3316" wp14:editId="0490E778">
+          <wp:inline distT="0" distB="0" distL="0" distR="0" wp14:anchorId="2CBC3316" wp14:editId="3D4BBE31">
             <wp:extent cx="5612130" cy="1934845"/>
             <wp:effectExtent l="0" t="0" r="7620" b="8255"/>
             <wp:docPr id="941487361" name="Imagen 2"/>
@@ -7456,25 +7465,7 @@
           <w:szCs w:val="22"/>
           <w:lang w:val="es-CO"/>
         </w:rPr>
-        <w:t xml:space="preserve">. Para este proyecto se buscó aplicando formato condicional de Excel a la columna “ride_id”, se observó  que no existía ningún valor repetido para dos registros diferentes, y </w:t>
-      </w:r>
-      <w:r>
-        <w:rPr>
-          <w:rFonts w:ascii="Arial" w:hAnsi="Arial" w:cs="Arial"/>
-          <w:sz w:val="22"/>
-          <w:szCs w:val="22"/>
-          <w:lang w:val="es-CO"/>
-        </w:rPr>
-        <w:t>al no existir un requerimiento específico, no se eliminará ningún registro,</w:t>
-      </w:r>
-      <w:r>
-        <w:rPr>
-          <w:rFonts w:ascii="Arial" w:hAnsi="Arial" w:cs="Arial"/>
-          <w:sz w:val="22"/>
-          <w:szCs w:val="22"/>
-          <w:lang w:val="es-CO"/>
-        </w:rPr>
-        <w:t xml:space="preserve"> aunque al omitir la anterior columna para hacer una comparación sí resultarían registros </w:t>
+        <w:t xml:space="preserve">. Para este proyecto se buscó aplicando formato condicional de Excel a la columna “ride_id”, se observó  que no existía ningún valor repetido para dos registros diferentes, y al no existir un requerimiento específico, no se eliminará ningún registro, aunque al omitir la anterior columna para hacer una comparación sí resultarían registros </w:t>
       </w:r>
       <w:r>
         <w:rPr>

</xml_diff>

<commit_message>
Remueve registros donde 'ended_at' es menor que 'started_at'
</commit_message>
<xml_diff>
--- a/Documentacion/Entregables/Procesamiento de Datos.docx
+++ b/Documentacion/Entregables/Procesamiento de Datos.docx
@@ -1521,6 +1521,16 @@
       <w:pPr>
         <w:rPr>
           <w:rFonts w:ascii="Arial" w:hAnsi="Arial" w:cs="Arial"/>
+          <w:sz w:val="22"/>
+          <w:szCs w:val="22"/>
+          <w:lang w:val="es-CO"/>
+        </w:rPr>
+      </w:pPr>
+    </w:p>
+    <w:p>
+      <w:pPr>
+        <w:rPr>
+          <w:rFonts w:ascii="Arial" w:hAnsi="Arial" w:cs="Arial"/>
           <w:b/>
           <w:bCs/>
           <w:sz w:val="22"/>
@@ -1585,6 +1595,7 @@
           <w:szCs w:val="22"/>
           <w:lang w:val="es-CO"/>
         </w:rPr>
+        <w:lastRenderedPageBreak/>
         <w:drawing>
           <wp:inline distT="0" distB="0" distL="0" distR="0" wp14:anchorId="7740F7D7" wp14:editId="111585B4">
             <wp:extent cx="5612130" cy="2893060"/>
@@ -1644,7 +1655,6 @@
           <w:szCs w:val="22"/>
           <w:lang w:val="es-CO"/>
         </w:rPr>
-        <w:lastRenderedPageBreak/>
         <w:t>Haciendo uso de la función “BUSCARV” (VLOOKUP) se</w:t>
       </w:r>
       <w:r>
@@ -1899,6 +1909,7 @@
           <w:szCs w:val="22"/>
           <w:lang w:val="es-CO"/>
         </w:rPr>
+        <w:lastRenderedPageBreak/>
         <w:t>Esta columna muestra el tiempo transcurrido durante el viaje, y se calcula restando la columna “started_at” de la columna “ended_at”, luego se aplica formato de hora HH:MM:SS (37:30:55).</w:t>
       </w:r>
     </w:p>
@@ -1919,7 +1930,6 @@
           <w:szCs w:val="22"/>
           <w:lang w:val="es-CO"/>
         </w:rPr>
-        <w:lastRenderedPageBreak/>
         <w:drawing>
           <wp:inline distT="0" distB="0" distL="0" distR="0" wp14:anchorId="551E4B1A" wp14:editId="7B6A32BA">
             <wp:extent cx="5068007" cy="4563112"/>
@@ -1980,6 +1990,7 @@
           <w:szCs w:val="22"/>
           <w:lang w:val="es-CO"/>
         </w:rPr>
+        <w:lastRenderedPageBreak/>
         <w:drawing>
           <wp:inline distT="0" distB="0" distL="0" distR="0" wp14:anchorId="06BF3227" wp14:editId="38371F20">
             <wp:extent cx="5612130" cy="2975610"/>
@@ -2042,22 +2053,369 @@
           <w:lang w:val="es-CO"/>
         </w:rPr>
       </w:pPr>
-    </w:p>
-    <w:p>
-      <w:pPr>
-        <w:rPr>
-          <w:rFonts w:ascii="Arial" w:hAnsi="Arial" w:cs="Arial"/>
-          <w:sz w:val="22"/>
-          <w:szCs w:val="22"/>
-        </w:rPr>
-      </w:pPr>
-      <w:r>
-        <w:rPr>
-          <w:rFonts w:ascii="Arial" w:hAnsi="Arial" w:cs="Arial"/>
-          <w:sz w:val="22"/>
-          <w:szCs w:val="22"/>
+      <w:r>
+        <w:rPr>
+          <w:rFonts w:ascii="Arial" w:hAnsi="Arial" w:cs="Arial"/>
+          <w:sz w:val="22"/>
+          <w:szCs w:val="22"/>
+          <w:lang w:val="es-CO"/>
+        </w:rPr>
+        <w:t>Eliminación de registros cuyo tiempo de llegada sea menor que el tiempo de salida.</w:t>
+      </w:r>
+    </w:p>
+    <w:p>
+      <w:pPr>
+        <w:rPr>
+          <w:rFonts w:ascii="Arial" w:hAnsi="Arial" w:cs="Arial"/>
+          <w:sz w:val="22"/>
+          <w:szCs w:val="22"/>
+          <w:lang w:val="es-CO"/>
+        </w:rPr>
+      </w:pPr>
+      <w:r>
+        <w:rPr>
+          <w:rFonts w:ascii="Arial" w:hAnsi="Arial" w:cs="Arial"/>
+          <w:sz w:val="22"/>
+          <w:szCs w:val="22"/>
+          <w:lang w:val="es-CO"/>
+        </w:rPr>
+        <w:t>Al verificar los valores obtenidos en “ride_length”, se hallan registros con valores negativos, lo que sugiere una inconsistencia en las fechas de llegada y salida del registro, estos registros deben ser eliminados.</w:t>
+      </w:r>
+    </w:p>
+    <w:p>
+      <w:pPr>
+        <w:rPr>
+          <w:rFonts w:ascii="Arial" w:hAnsi="Arial" w:cs="Arial"/>
+          <w:sz w:val="22"/>
+          <w:szCs w:val="22"/>
+          <w:lang w:val="es-CO"/>
+        </w:rPr>
+      </w:pPr>
+      <w:r>
+        <w:rPr>
+          <w:rFonts w:ascii="Arial" w:hAnsi="Arial" w:cs="Arial"/>
+          <w:sz w:val="22"/>
+          <w:szCs w:val="22"/>
+          <w:lang w:val="es-CO"/>
+        </w:rPr>
+        <w:t>Atributos por verificar:</w:t>
+      </w:r>
+    </w:p>
+    <w:p>
+      <w:pPr>
+        <w:pStyle w:val="Prrafodelista"/>
+        <w:numPr>
+          <w:ilvl w:val="0"/>
+          <w:numId w:val="8"/>
+        </w:numPr>
+        <w:rPr>
+          <w:rFonts w:ascii="Arial" w:hAnsi="Arial" w:cs="Arial"/>
+          <w:sz w:val="22"/>
+          <w:szCs w:val="22"/>
+          <w:lang w:val="es-CO"/>
+        </w:rPr>
+      </w:pPr>
+      <w:r>
+        <w:rPr>
+          <w:rFonts w:ascii="Arial" w:hAnsi="Arial" w:cs="Arial"/>
+          <w:sz w:val="22"/>
+          <w:szCs w:val="22"/>
+          <w:lang w:val="es-CO"/>
+        </w:rPr>
+        <w:t>started_at</w:t>
+      </w:r>
+    </w:p>
+    <w:p>
+      <w:pPr>
+        <w:pStyle w:val="Prrafodelista"/>
+        <w:numPr>
+          <w:ilvl w:val="0"/>
+          <w:numId w:val="8"/>
+        </w:numPr>
+        <w:rPr>
+          <w:rFonts w:ascii="Arial" w:hAnsi="Arial" w:cs="Arial"/>
+          <w:sz w:val="22"/>
+          <w:szCs w:val="22"/>
+          <w:lang w:val="es-CO"/>
+        </w:rPr>
+      </w:pPr>
+      <w:r>
+        <w:rPr>
+          <w:rFonts w:ascii="Arial" w:hAnsi="Arial" w:cs="Arial"/>
+          <w:sz w:val="22"/>
+          <w:szCs w:val="22"/>
+          <w:lang w:val="es-CO"/>
+        </w:rPr>
+        <w:t>ended_at</w:t>
+      </w:r>
+    </w:p>
+    <w:p>
+      <w:pPr>
+        <w:rPr>
+          <w:rFonts w:ascii="Arial" w:hAnsi="Arial" w:cs="Arial"/>
+          <w:sz w:val="22"/>
+          <w:szCs w:val="22"/>
+          <w:lang w:val="es-CO"/>
+        </w:rPr>
+      </w:pPr>
+      <w:r>
+        <w:rPr>
+          <w:rFonts w:ascii="Arial" w:hAnsi="Arial" w:cs="Arial"/>
+          <w:sz w:val="22"/>
+          <w:szCs w:val="22"/>
+          <w:lang w:val="es-CO"/>
+        </w:rPr>
+        <w:t>Los registros que serán eliminados deben cumplir la siguiente condición:</w:t>
+      </w:r>
+    </w:p>
+    <w:p>
+      <w:pPr>
+        <w:pStyle w:val="Prrafodelista"/>
+        <w:numPr>
+          <w:ilvl w:val="0"/>
+          <w:numId w:val="9"/>
+        </w:numPr>
+        <w:rPr>
+          <w:rFonts w:ascii="Arial" w:hAnsi="Arial" w:cs="Arial"/>
+          <w:sz w:val="22"/>
+          <w:szCs w:val="22"/>
+          <w:lang w:val="es-CO"/>
+        </w:rPr>
+      </w:pPr>
+      <w:r>
+        <w:rPr>
+          <w:rFonts w:ascii="Arial" w:hAnsi="Arial" w:cs="Arial"/>
+          <w:sz w:val="22"/>
+          <w:szCs w:val="22"/>
+          <w:lang w:val="es-CO"/>
+        </w:rPr>
+        <w:t>Hora de llegada es menor que la hora de salida: ended_at &lt; started_at</w:t>
+      </w:r>
+    </w:p>
+    <w:p>
+      <w:pPr>
+        <w:rPr>
+          <w:rFonts w:ascii="Arial" w:hAnsi="Arial" w:cs="Arial"/>
+          <w:sz w:val="22"/>
+          <w:szCs w:val="22"/>
+          <w:lang w:val="es-CO"/>
+        </w:rPr>
+      </w:pPr>
+      <w:r>
+        <w:rPr>
+          <w:rFonts w:ascii="Arial" w:hAnsi="Arial" w:cs="Arial"/>
+          <w:sz w:val="22"/>
+          <w:szCs w:val="22"/>
+          <w:lang w:val="es-CO"/>
+        </w:rPr>
+        <w:t>Para encontrar los registros que cumplen la condición y poder filtrarlos, se utiliza una columna auxiliar “</w:t>
+      </w:r>
+      <w:r>
+        <w:rPr>
+          <w:rFonts w:ascii="Arial" w:hAnsi="Arial" w:cs="Arial"/>
+          <w:sz w:val="22"/>
+          <w:szCs w:val="22"/>
+          <w:lang w:val="es-CO"/>
+        </w:rPr>
+        <w:t>started</w:t>
+      </w:r>
+      <w:r>
+        <w:rPr>
+          <w:rFonts w:ascii="Arial" w:hAnsi="Arial" w:cs="Arial"/>
+          <w:sz w:val="22"/>
+          <w:szCs w:val="22"/>
+          <w:lang w:val="es-CO"/>
+        </w:rPr>
+        <w:t>_greater_than_</w:t>
+      </w:r>
+      <w:r>
+        <w:rPr>
+          <w:rFonts w:ascii="Arial" w:hAnsi="Arial" w:cs="Arial"/>
+          <w:sz w:val="22"/>
+          <w:szCs w:val="22"/>
+          <w:lang w:val="es-CO"/>
+        </w:rPr>
+        <w:t>ended</w:t>
+      </w:r>
+      <w:r>
+        <w:rPr>
+          <w:rFonts w:ascii="Arial" w:hAnsi="Arial" w:cs="Arial"/>
+          <w:sz w:val="22"/>
+          <w:szCs w:val="22"/>
+          <w:lang w:val="es-CO"/>
+        </w:rPr>
+        <w:t>” que tendrá uno de dos valores, “TRUE” si cumple la condición o “FALSE” si no la cumple, usando la función IF(ended_at &lt; started_at) en cada registro. Al eliminar los registros se eliminará la columna auxiliar.</w:t>
+      </w:r>
+    </w:p>
+    <w:p>
+      <w:pPr>
+        <w:jc w:val="center"/>
+        <w:rPr>
+          <w:rFonts w:ascii="Arial" w:hAnsi="Arial" w:cs="Arial"/>
+          <w:sz w:val="22"/>
+          <w:szCs w:val="22"/>
+          <w:lang w:val="es-CO"/>
+        </w:rPr>
+      </w:pPr>
+    </w:p>
+    <w:p>
+      <w:pPr>
+        <w:jc w:val="center"/>
+        <w:rPr>
+          <w:rFonts w:ascii="Arial" w:hAnsi="Arial" w:cs="Arial"/>
+          <w:sz w:val="22"/>
+          <w:szCs w:val="22"/>
+          <w:lang w:val="es-CO"/>
+        </w:rPr>
+      </w:pPr>
+      <w:r>
+        <w:rPr>
+          <w:rFonts w:ascii="Arial" w:hAnsi="Arial" w:cs="Arial"/>
+          <w:noProof/>
+          <w:sz w:val="22"/>
+          <w:szCs w:val="22"/>
+          <w:lang w:val="es-CO"/>
         </w:rPr>
         <w:lastRenderedPageBreak/>
+        <w:drawing>
+          <wp:inline distT="0" distB="0" distL="0" distR="0" wp14:anchorId="12BB915A" wp14:editId="36142612">
+            <wp:extent cx="1648055" cy="6687483"/>
+            <wp:effectExtent l="0" t="0" r="9525" b="0"/>
+            <wp:docPr id="1896301643" name="Imagen 2" descr="Tabla&#10;&#10;Descripción generada automáticamente con confianza media"/>
+            <wp:cNvGraphicFramePr>
+              <a:graphicFrameLocks xmlns:a="http://schemas.openxmlformats.org/drawingml/2006/main" noChangeAspect="1"/>
+            </wp:cNvGraphicFramePr>
+            <a:graphic xmlns:a="http://schemas.openxmlformats.org/drawingml/2006/main">
+              <a:graphicData uri="http://schemas.openxmlformats.org/drawingml/2006/picture">
+                <pic:pic xmlns:pic="http://schemas.openxmlformats.org/drawingml/2006/picture">
+                  <pic:nvPicPr>
+                    <pic:cNvPr id="1896301643" name="Imagen 2" descr="Tabla&#10;&#10;Descripción generada automáticamente con confianza media"/>
+                    <pic:cNvPicPr/>
+                  </pic:nvPicPr>
+                  <pic:blipFill>
+                    <a:blip r:embed="rId13">
+                      <a:extLst>
+                        <a:ext uri="{28A0092B-C50C-407E-A947-70E740481C1C}">
+                          <a14:useLocalDpi xmlns:a14="http://schemas.microsoft.com/office/drawing/2010/main" val="0"/>
+                        </a:ext>
+                      </a:extLst>
+                    </a:blip>
+                    <a:stretch>
+                      <a:fillRect/>
+                    </a:stretch>
+                  </pic:blipFill>
+                  <pic:spPr>
+                    <a:xfrm>
+                      <a:off x="0" y="0"/>
+                      <a:ext cx="1648055" cy="6687483"/>
+                    </a:xfrm>
+                    <a:prstGeom prst="rect">
+                      <a:avLst/>
+                    </a:prstGeom>
+                  </pic:spPr>
+                </pic:pic>
+              </a:graphicData>
+            </a:graphic>
+          </wp:inline>
+        </w:drawing>
+      </w:r>
+    </w:p>
+    <w:p>
+      <w:pPr>
+        <w:jc w:val="center"/>
+        <w:rPr>
+          <w:rFonts w:ascii="Arial" w:hAnsi="Arial" w:cs="Arial"/>
+          <w:sz w:val="22"/>
+          <w:szCs w:val="22"/>
+          <w:lang w:val="es-CO"/>
+        </w:rPr>
+      </w:pPr>
+    </w:p>
+    <w:p>
+      <w:pPr>
+        <w:jc w:val="center"/>
+        <w:rPr>
+          <w:rFonts w:ascii="Arial" w:hAnsi="Arial" w:cs="Arial"/>
+          <w:sz w:val="22"/>
+          <w:szCs w:val="22"/>
+          <w:lang w:val="es-CO"/>
+        </w:rPr>
+      </w:pPr>
+      <w:r>
+        <w:rPr>
+          <w:rFonts w:ascii="Arial" w:hAnsi="Arial" w:cs="Arial"/>
+          <w:noProof/>
+          <w:sz w:val="22"/>
+          <w:szCs w:val="22"/>
+          <w:lang w:val="es-CO"/>
+        </w:rPr>
+        <w:drawing>
+          <wp:inline distT="0" distB="0" distL="0" distR="0" wp14:anchorId="6F5452AD" wp14:editId="24948A95">
+            <wp:extent cx="5612130" cy="169545"/>
+            <wp:effectExtent l="0" t="0" r="7620" b="1905"/>
+            <wp:docPr id="36363875" name="Imagen 3"/>
+            <wp:cNvGraphicFramePr>
+              <a:graphicFrameLocks xmlns:a="http://schemas.openxmlformats.org/drawingml/2006/main" noChangeAspect="1"/>
+            </wp:cNvGraphicFramePr>
+            <a:graphic xmlns:a="http://schemas.openxmlformats.org/drawingml/2006/main">
+              <a:graphicData uri="http://schemas.openxmlformats.org/drawingml/2006/picture">
+                <pic:pic xmlns:pic="http://schemas.openxmlformats.org/drawingml/2006/picture">
+                  <pic:nvPicPr>
+                    <pic:cNvPr id="36363875" name="Imagen 36363875"/>
+                    <pic:cNvPicPr/>
+                  </pic:nvPicPr>
+                  <pic:blipFill>
+                    <a:blip r:embed="rId14">
+                      <a:extLst>
+                        <a:ext uri="{28A0092B-C50C-407E-A947-70E740481C1C}">
+                          <a14:useLocalDpi xmlns:a14="http://schemas.microsoft.com/office/drawing/2010/main" val="0"/>
+                        </a:ext>
+                      </a:extLst>
+                    </a:blip>
+                    <a:stretch>
+                      <a:fillRect/>
+                    </a:stretch>
+                  </pic:blipFill>
+                  <pic:spPr>
+                    <a:xfrm>
+                      <a:off x="0" y="0"/>
+                      <a:ext cx="5612130" cy="169545"/>
+                    </a:xfrm>
+                    <a:prstGeom prst="rect">
+                      <a:avLst/>
+                    </a:prstGeom>
+                  </pic:spPr>
+                </pic:pic>
+              </a:graphicData>
+            </a:graphic>
+          </wp:inline>
+        </w:drawing>
+      </w:r>
+    </w:p>
+    <w:p>
+      <w:pPr>
+        <w:rPr>
+          <w:rFonts w:ascii="Arial" w:hAnsi="Arial" w:cs="Arial"/>
+          <w:sz w:val="22"/>
+          <w:szCs w:val="22"/>
+          <w:lang w:val="es-CO"/>
+        </w:rPr>
+      </w:pPr>
+    </w:p>
+    <w:p>
+      <w:pPr>
+        <w:rPr>
+          <w:rFonts w:ascii="Arial" w:hAnsi="Arial" w:cs="Arial"/>
+          <w:sz w:val="22"/>
+          <w:szCs w:val="22"/>
+        </w:rPr>
+      </w:pPr>
+      <w:r>
+        <w:rPr>
+          <w:rFonts w:ascii="Arial" w:hAnsi="Arial" w:cs="Arial"/>
+          <w:sz w:val="22"/>
+          <w:szCs w:val="22"/>
+        </w:rPr>
         <w:t>Adición columna “day_of_week”</w:t>
       </w:r>
     </w:p>
@@ -2077,6 +2435,7 @@
           <w:szCs w:val="22"/>
           <w:lang w:val="es-CO"/>
         </w:rPr>
+        <w:lastRenderedPageBreak/>
         <w:t>Esta columna muestra el día d</w:t>
       </w:r>
       <w:r>
@@ -2194,7 +2553,7 @@
                     <pic:cNvPicPr/>
                   </pic:nvPicPr>
                   <pic:blipFill>
-                    <a:blip r:embed="rId13">
+                    <a:blip r:embed="rId15">
                       <a:extLst>
                         <a:ext uri="{28A0092B-C50C-407E-A947-70E740481C1C}">
                           <a14:useLocalDpi xmlns:a14="http://schemas.microsoft.com/office/drawing/2010/main" val="0"/>
@@ -2264,7 +2623,7 @@
                     <pic:cNvPicPr/>
                   </pic:nvPicPr>
                   <pic:blipFill>
-                    <a:blip r:embed="rId14">
+                    <a:blip r:embed="rId16">
                       <a:extLst>
                         <a:ext uri="{28A0092B-C50C-407E-A947-70E740481C1C}">
                           <a14:useLocalDpi xmlns:a14="http://schemas.microsoft.com/office/drawing/2010/main" val="0"/>
@@ -2348,26 +2707,26 @@
           <w:szCs w:val="22"/>
           <w:lang w:val="es-CO"/>
         </w:rPr>
+        <w:t>Carga de datos procesados a BigQuery</w:t>
+      </w:r>
+    </w:p>
+    <w:p>
+      <w:pPr>
+        <w:rPr>
+          <w:rFonts w:ascii="Arial" w:hAnsi="Arial" w:cs="Arial"/>
+          <w:sz w:val="22"/>
+          <w:szCs w:val="22"/>
+          <w:lang w:val="es-CO"/>
+        </w:rPr>
+      </w:pPr>
+      <w:r>
+        <w:rPr>
+          <w:rFonts w:ascii="Arial" w:hAnsi="Arial" w:cs="Arial"/>
+          <w:sz w:val="22"/>
+          <w:szCs w:val="22"/>
+          <w:lang w:val="es-CO"/>
+        </w:rPr>
         <w:lastRenderedPageBreak/>
-        <w:t>Carga de datos procesados a BigQuery</w:t>
-      </w:r>
-    </w:p>
-    <w:p>
-      <w:pPr>
-        <w:rPr>
-          <w:rFonts w:ascii="Arial" w:hAnsi="Arial" w:cs="Arial"/>
-          <w:sz w:val="22"/>
-          <w:szCs w:val="22"/>
-          <w:lang w:val="es-CO"/>
-        </w:rPr>
-      </w:pPr>
-      <w:r>
-        <w:rPr>
-          <w:rFonts w:ascii="Arial" w:hAnsi="Arial" w:cs="Arial"/>
-          <w:sz w:val="22"/>
-          <w:szCs w:val="22"/>
-          <w:lang w:val="es-CO"/>
-        </w:rPr>
         <w:t>Cada archivo .csv se subirá a BigQuery como una tabla independiente, con el nombre del mes y el año. BigQuery tiene un límite de tamaño de archivo de 100 MB, y ya que existe por lo menos un archivo que sobrepasa este límite, se decide modificar el formato de la columna “ride_length” para mostrar solo los minutos transcurridos en el viaje, lo anterior permitirá reducir el tamaño del documento.</w:t>
       </w:r>
     </w:p>
@@ -2446,7 +2805,7 @@
           <w:szCs w:val="22"/>
         </w:rPr>
         <w:drawing>
-          <wp:inline distT="0" distB="0" distL="0" distR="0" wp14:anchorId="6ECBE2D7" wp14:editId="1DCC4042">
+          <wp:inline distT="0" distB="0" distL="0" distR="0" wp14:anchorId="6ECBE2D7" wp14:editId="63754088">
             <wp:extent cx="5612130" cy="2301875"/>
             <wp:effectExtent l="0" t="0" r="7620" b="3175"/>
             <wp:docPr id="986998229" name="Imagen 1"/>
@@ -2461,7 +2820,7 @@
                     <pic:cNvPicPr/>
                   </pic:nvPicPr>
                   <pic:blipFill>
-                    <a:blip r:embed="rId15" cstate="print">
+                    <a:blip r:embed="rId17" cstate="print">
                       <a:extLst>
                         <a:ext uri="{28A0092B-C50C-407E-A947-70E740481C1C}">
                           <a14:useLocalDpi xmlns:a14="http://schemas.microsoft.com/office/drawing/2010/main" val="0"/>
@@ -2534,7 +2893,7 @@
           <w:lang w:val="es-CO"/>
         </w:rPr>
         <w:drawing>
-          <wp:inline distT="0" distB="0" distL="0" distR="0" wp14:anchorId="2CBC3316" wp14:editId="3D4BBE31">
+          <wp:inline distT="0" distB="0" distL="0" distR="0" wp14:anchorId="2CBC3316" wp14:editId="70AE22AD">
             <wp:extent cx="5612130" cy="1934845"/>
             <wp:effectExtent l="0" t="0" r="7620" b="8255"/>
             <wp:docPr id="941487361" name="Imagen 2"/>
@@ -2549,7 +2908,7 @@
                     <pic:cNvPicPr/>
                   </pic:nvPicPr>
                   <pic:blipFill>
-                    <a:blip r:embed="rId16" cstate="print">
+                    <a:blip r:embed="rId18" cstate="print">
                       <a:extLst>
                         <a:ext uri="{28A0092B-C50C-407E-A947-70E740481C1C}">
                           <a14:useLocalDpi xmlns:a14="http://schemas.microsoft.com/office/drawing/2010/main" val="0"/>
@@ -2632,7 +2991,6 @@
           <w:szCs w:val="22"/>
           <w:lang w:val="es-CO"/>
         </w:rPr>
-        <w:lastRenderedPageBreak/>
         <w:t>Al final del preprocesamiento de datos utilizando Excel se tienen los siguientes datos:</w:t>
       </w:r>
     </w:p>
@@ -3047,7 +3405,25 @@
                 <w:szCs w:val="22"/>
                 <w:lang w:val="es-CO"/>
               </w:rPr>
-              <w:t>584960</w:t>
+              <w:t>5849</w:t>
+            </w:r>
+            <w:r>
+              <w:rPr>
+                <w:rFonts w:ascii="Arial" w:hAnsi="Arial" w:cs="Arial"/>
+                <w:sz w:val="22"/>
+                <w:szCs w:val="22"/>
+                <w:lang w:val="es-CO"/>
+              </w:rPr>
+              <w:t>5</w:t>
+            </w:r>
+            <w:r>
+              <w:rPr>
+                <w:rFonts w:ascii="Arial" w:hAnsi="Arial" w:cs="Arial"/>
+                <w:sz w:val="22"/>
+                <w:szCs w:val="22"/>
+                <w:lang w:val="es-CO"/>
+              </w:rPr>
+              <w:t>7</w:t>
             </w:r>
           </w:p>
         </w:tc>
@@ -3149,7 +3525,16 @@
                 <w:szCs w:val="22"/>
                 <w:lang w:val="es-CO"/>
               </w:rPr>
-              <w:t>506635</w:t>
+              <w:t>50663</w:t>
+            </w:r>
+            <w:r>
+              <w:rPr>
+                <w:rFonts w:ascii="Arial" w:hAnsi="Arial" w:cs="Arial"/>
+                <w:sz w:val="22"/>
+                <w:szCs w:val="22"/>
+                <w:lang w:val="es-CO"/>
+              </w:rPr>
+              <w:t>4</w:t>
             </w:r>
           </w:p>
         </w:tc>
@@ -3353,7 +3738,16 @@
                 <w:szCs w:val="22"/>
                 <w:lang w:val="es-CO"/>
               </w:rPr>
-              <w:t>274798</w:t>
+              <w:t>2747</w:t>
+            </w:r>
+            <w:r>
+              <w:rPr>
+                <w:rFonts w:ascii="Arial" w:hAnsi="Arial" w:cs="Arial"/>
+                <w:sz w:val="22"/>
+                <w:szCs w:val="22"/>
+                <w:lang w:val="es-CO"/>
+              </w:rPr>
+              <w:t>68</w:t>
             </w:r>
           </w:p>
         </w:tc>
@@ -3455,7 +3849,16 @@
                 <w:szCs w:val="22"/>
                 <w:lang w:val="es-CO"/>
               </w:rPr>
-              <w:t>167143</w:t>
+              <w:t>16714</w:t>
+            </w:r>
+            <w:r>
+              <w:rPr>
+                <w:rFonts w:ascii="Arial" w:hAnsi="Arial" w:cs="Arial"/>
+                <w:sz w:val="22"/>
+                <w:szCs w:val="22"/>
+                <w:lang w:val="es-CO"/>
+              </w:rPr>
+              <w:t>2</w:t>
             </w:r>
           </w:p>
         </w:tc>
@@ -4109,7 +4512,7 @@
                     <pic:cNvPicPr/>
                   </pic:nvPicPr>
                   <pic:blipFill>
-                    <a:blip r:embed="rId17">
+                    <a:blip r:embed="rId19">
                       <a:extLst>
                         <a:ext uri="{28A0092B-C50C-407E-A947-70E740481C1C}">
                           <a14:useLocalDpi xmlns:a14="http://schemas.microsoft.com/office/drawing/2010/main" val="0"/>
@@ -4156,7 +4559,6 @@
           <w:szCs w:val="22"/>
           <w:lang w:val="es-CO"/>
         </w:rPr>
-        <w:lastRenderedPageBreak/>
         <w:t>Verificación de cantidad de registros cargados a BigQuery</w:t>
       </w:r>
     </w:p>
@@ -4197,6 +4599,7 @@
                 <w:szCs w:val="22"/>
                 <w:lang w:val="es-CO"/>
               </w:rPr>
+              <w:lastRenderedPageBreak/>
               <w:t>Nombre Archivo</w:t>
             </w:r>
             <w:r>
@@ -5707,7 +6110,7 @@
                     <pic:cNvPicPr/>
                   </pic:nvPicPr>
                   <pic:blipFill>
-                    <a:blip r:embed="rId18">
+                    <a:blip r:embed="rId20">
                       <a:extLst>
                         <a:ext uri="{28A0092B-C50C-407E-A947-70E740481C1C}">
                           <a14:useLocalDpi xmlns:a14="http://schemas.microsoft.com/office/drawing/2010/main" val="0"/>
@@ -5790,45 +6193,45 @@
           <w:szCs w:val="22"/>
           <w:lang w:val="es-CO"/>
         </w:rPr>
+        <w:t xml:space="preserve">Cantidad de registros julio </w:t>
+      </w:r>
+      <w:r>
+        <w:rPr>
+          <w:rFonts w:ascii="Arial" w:hAnsi="Arial" w:cs="Arial"/>
+          <w:sz w:val="22"/>
+          <w:szCs w:val="22"/>
+          <w:lang w:val="es-CO"/>
+        </w:rPr>
+        <w:t xml:space="preserve">de 2023 </w:t>
+      </w:r>
+      <w:r>
+        <w:rPr>
+          <w:rFonts w:ascii="Arial" w:hAnsi="Arial" w:cs="Arial"/>
+          <w:sz w:val="22"/>
+          <w:szCs w:val="22"/>
+          <w:lang w:val="es-CO"/>
+        </w:rPr>
+        <w:t>en BigQuery</w:t>
+      </w:r>
+    </w:p>
+    <w:p>
+      <w:pPr>
+        <w:rPr>
+          <w:rFonts w:ascii="Arial" w:hAnsi="Arial" w:cs="Arial"/>
+          <w:sz w:val="22"/>
+          <w:szCs w:val="22"/>
+          <w:lang w:val="es-CO"/>
+        </w:rPr>
+      </w:pPr>
+      <w:r>
+        <w:rPr>
+          <w:rFonts w:ascii="Arial" w:hAnsi="Arial" w:cs="Arial"/>
+          <w:noProof/>
+          <w:sz w:val="22"/>
+          <w:szCs w:val="22"/>
+          <w:lang w:val="es-CO"/>
+        </w:rPr>
         <w:lastRenderedPageBreak/>
-        <w:t xml:space="preserve">Cantidad de registros julio </w:t>
-      </w:r>
-      <w:r>
-        <w:rPr>
-          <w:rFonts w:ascii="Arial" w:hAnsi="Arial" w:cs="Arial"/>
-          <w:sz w:val="22"/>
-          <w:szCs w:val="22"/>
-          <w:lang w:val="es-CO"/>
-        </w:rPr>
-        <w:t xml:space="preserve">de 2023 </w:t>
-      </w:r>
-      <w:r>
-        <w:rPr>
-          <w:rFonts w:ascii="Arial" w:hAnsi="Arial" w:cs="Arial"/>
-          <w:sz w:val="22"/>
-          <w:szCs w:val="22"/>
-          <w:lang w:val="es-CO"/>
-        </w:rPr>
-        <w:t>en BigQuery</w:t>
-      </w:r>
-    </w:p>
-    <w:p>
-      <w:pPr>
-        <w:rPr>
-          <w:rFonts w:ascii="Arial" w:hAnsi="Arial" w:cs="Arial"/>
-          <w:sz w:val="22"/>
-          <w:szCs w:val="22"/>
-          <w:lang w:val="es-CO"/>
-        </w:rPr>
-      </w:pPr>
-      <w:r>
-        <w:rPr>
-          <w:rFonts w:ascii="Arial" w:hAnsi="Arial" w:cs="Arial"/>
-          <w:noProof/>
-          <w:sz w:val="22"/>
-          <w:szCs w:val="22"/>
-          <w:lang w:val="es-CO"/>
-        </w:rPr>
         <w:drawing>
           <wp:inline distT="0" distB="0" distL="0" distR="0" wp14:anchorId="2624292A" wp14:editId="7F526A9E">
             <wp:extent cx="4709568" cy="1836579"/>
@@ -5845,7 +6248,7 @@
                     <pic:cNvPicPr/>
                   </pic:nvPicPr>
                   <pic:blipFill>
-                    <a:blip r:embed="rId19">
+                    <a:blip r:embed="rId21">
                       <a:extLst>
                         <a:ext uri="{28A0092B-C50C-407E-A947-70E740481C1C}">
                           <a14:useLocalDpi xmlns:a14="http://schemas.microsoft.com/office/drawing/2010/main" val="0"/>
@@ -5934,7 +6337,7 @@
                     <pic:cNvPicPr/>
                   </pic:nvPicPr>
                   <pic:blipFill>
-                    <a:blip r:embed="rId20">
+                    <a:blip r:embed="rId22">
                       <a:extLst>
                         <a:ext uri="{28A0092B-C50C-407E-A947-70E740481C1C}">
                           <a14:useLocalDpi xmlns:a14="http://schemas.microsoft.com/office/drawing/2010/main" val="0"/>
@@ -6023,7 +6426,7 @@
                     <pic:cNvPicPr/>
                   </pic:nvPicPr>
                   <pic:blipFill>
-                    <a:blip r:embed="rId21">
+                    <a:blip r:embed="rId23">
                       <a:extLst>
                         <a:ext uri="{28A0092B-C50C-407E-A947-70E740481C1C}">
                           <a14:useLocalDpi xmlns:a14="http://schemas.microsoft.com/office/drawing/2010/main" val="0"/>
@@ -6096,27 +6499,27 @@
           <w:szCs w:val="22"/>
           <w:lang w:val="es-CO"/>
         </w:rPr>
+        <w:t>Cantidad de registros octubre de 2023 en BigQuery</w:t>
+      </w:r>
+    </w:p>
+    <w:p>
+      <w:pPr>
+        <w:rPr>
+          <w:rFonts w:ascii="Arial" w:hAnsi="Arial" w:cs="Arial"/>
+          <w:sz w:val="22"/>
+          <w:szCs w:val="22"/>
+          <w:lang w:val="es-CO"/>
+        </w:rPr>
+      </w:pPr>
+      <w:r>
+        <w:rPr>
+          <w:rFonts w:ascii="Arial" w:hAnsi="Arial" w:cs="Arial"/>
+          <w:noProof/>
+          <w:sz w:val="22"/>
+          <w:szCs w:val="22"/>
+          <w:lang w:val="es-CO"/>
+        </w:rPr>
         <w:lastRenderedPageBreak/>
-        <w:t>Cantidad de registros octubre de 2023 en BigQuery</w:t>
-      </w:r>
-    </w:p>
-    <w:p>
-      <w:pPr>
-        <w:rPr>
-          <w:rFonts w:ascii="Arial" w:hAnsi="Arial" w:cs="Arial"/>
-          <w:sz w:val="22"/>
-          <w:szCs w:val="22"/>
-          <w:lang w:val="es-CO"/>
-        </w:rPr>
-      </w:pPr>
-      <w:r>
-        <w:rPr>
-          <w:rFonts w:ascii="Arial" w:hAnsi="Arial" w:cs="Arial"/>
-          <w:noProof/>
-          <w:sz w:val="22"/>
-          <w:szCs w:val="22"/>
-          <w:lang w:val="es-CO"/>
-        </w:rPr>
         <w:drawing>
           <wp:inline distT="0" distB="0" distL="0" distR="0" wp14:anchorId="3CC1BC97" wp14:editId="4C0BFE8B">
             <wp:extent cx="4854361" cy="1867062"/>
@@ -6133,7 +6536,7 @@
                     <pic:cNvPicPr/>
                   </pic:nvPicPr>
                   <pic:blipFill>
-                    <a:blip r:embed="rId22">
+                    <a:blip r:embed="rId24">
                       <a:extLst>
                         <a:ext uri="{28A0092B-C50C-407E-A947-70E740481C1C}">
                           <a14:useLocalDpi xmlns:a14="http://schemas.microsoft.com/office/drawing/2010/main" val="0"/>
@@ -6222,7 +6625,7 @@
                     <pic:cNvPicPr/>
                   </pic:nvPicPr>
                   <pic:blipFill>
-                    <a:blip r:embed="rId23">
+                    <a:blip r:embed="rId25">
                       <a:extLst>
                         <a:ext uri="{28A0092B-C50C-407E-A947-70E740481C1C}">
                           <a14:useLocalDpi xmlns:a14="http://schemas.microsoft.com/office/drawing/2010/main" val="0"/>
@@ -6311,7 +6714,7 @@
                     <pic:cNvPicPr/>
                   </pic:nvPicPr>
                   <pic:blipFill>
-                    <a:blip r:embed="rId24">
+                    <a:blip r:embed="rId26">
                       <a:extLst>
                         <a:ext uri="{28A0092B-C50C-407E-A947-70E740481C1C}">
                           <a14:useLocalDpi xmlns:a14="http://schemas.microsoft.com/office/drawing/2010/main" val="0"/>
@@ -6384,27 +6787,27 @@
           <w:szCs w:val="22"/>
           <w:lang w:val="es-CO"/>
         </w:rPr>
+        <w:t>Cantidad de registros enero de 2024 en BigQuery</w:t>
+      </w:r>
+    </w:p>
+    <w:p>
+      <w:pPr>
+        <w:rPr>
+          <w:rFonts w:ascii="Arial" w:hAnsi="Arial" w:cs="Arial"/>
+          <w:sz w:val="22"/>
+          <w:szCs w:val="22"/>
+          <w:lang w:val="es-CO"/>
+        </w:rPr>
+      </w:pPr>
+      <w:r>
+        <w:rPr>
+          <w:rFonts w:ascii="Arial" w:hAnsi="Arial" w:cs="Arial"/>
+          <w:noProof/>
+          <w:sz w:val="22"/>
+          <w:szCs w:val="22"/>
+          <w:lang w:val="es-CO"/>
+        </w:rPr>
         <w:lastRenderedPageBreak/>
-        <w:t>Cantidad de registros enero de 2024 en BigQuery</w:t>
-      </w:r>
-    </w:p>
-    <w:p>
-      <w:pPr>
-        <w:rPr>
-          <w:rFonts w:ascii="Arial" w:hAnsi="Arial" w:cs="Arial"/>
-          <w:sz w:val="22"/>
-          <w:szCs w:val="22"/>
-          <w:lang w:val="es-CO"/>
-        </w:rPr>
-      </w:pPr>
-      <w:r>
-        <w:rPr>
-          <w:rFonts w:ascii="Arial" w:hAnsi="Arial" w:cs="Arial"/>
-          <w:noProof/>
-          <w:sz w:val="22"/>
-          <w:szCs w:val="22"/>
-          <w:lang w:val="es-CO"/>
-        </w:rPr>
         <w:drawing>
           <wp:inline distT="0" distB="0" distL="0" distR="0" wp14:anchorId="5AFC8170" wp14:editId="57251BDD">
             <wp:extent cx="4709568" cy="1844200"/>
@@ -6421,7 +6824,7 @@
                     <pic:cNvPicPr/>
                   </pic:nvPicPr>
                   <pic:blipFill>
-                    <a:blip r:embed="rId25">
+                    <a:blip r:embed="rId27">
                       <a:extLst>
                         <a:ext uri="{28A0092B-C50C-407E-A947-70E740481C1C}">
                           <a14:useLocalDpi xmlns:a14="http://schemas.microsoft.com/office/drawing/2010/main" val="0"/>
@@ -6510,7 +6913,7 @@
                     <pic:cNvPicPr/>
                   </pic:nvPicPr>
                   <pic:blipFill>
-                    <a:blip r:embed="rId26">
+                    <a:blip r:embed="rId28">
                       <a:extLst>
                         <a:ext uri="{28A0092B-C50C-407E-A947-70E740481C1C}">
                           <a14:useLocalDpi xmlns:a14="http://schemas.microsoft.com/office/drawing/2010/main" val="0"/>
@@ -6599,7 +7002,7 @@
                     <pic:cNvPicPr/>
                   </pic:nvPicPr>
                   <pic:blipFill>
-                    <a:blip r:embed="rId27">
+                    <a:blip r:embed="rId29">
                       <a:extLst>
                         <a:ext uri="{28A0092B-C50C-407E-A947-70E740481C1C}">
                           <a14:useLocalDpi xmlns:a14="http://schemas.microsoft.com/office/drawing/2010/main" val="0"/>
@@ -6672,27 +7075,27 @@
           <w:szCs w:val="22"/>
           <w:lang w:val="es-CO"/>
         </w:rPr>
+        <w:t>Cantidad de registros abril de 2024 en BigQuery</w:t>
+      </w:r>
+    </w:p>
+    <w:p>
+      <w:pPr>
+        <w:rPr>
+          <w:rFonts w:ascii="Arial" w:hAnsi="Arial" w:cs="Arial"/>
+          <w:sz w:val="22"/>
+          <w:szCs w:val="22"/>
+          <w:lang w:val="es-CO"/>
+        </w:rPr>
+      </w:pPr>
+      <w:r>
+        <w:rPr>
+          <w:rFonts w:ascii="Arial" w:hAnsi="Arial" w:cs="Arial"/>
+          <w:noProof/>
+          <w:sz w:val="22"/>
+          <w:szCs w:val="22"/>
+          <w:lang w:val="es-CO"/>
+        </w:rPr>
         <w:lastRenderedPageBreak/>
-        <w:t>Cantidad de registros abril de 2024 en BigQuery</w:t>
-      </w:r>
-    </w:p>
-    <w:p>
-      <w:pPr>
-        <w:rPr>
-          <w:rFonts w:ascii="Arial" w:hAnsi="Arial" w:cs="Arial"/>
-          <w:sz w:val="22"/>
-          <w:szCs w:val="22"/>
-          <w:lang w:val="es-CO"/>
-        </w:rPr>
-      </w:pPr>
-      <w:r>
-        <w:rPr>
-          <w:rFonts w:ascii="Arial" w:hAnsi="Arial" w:cs="Arial"/>
-          <w:noProof/>
-          <w:sz w:val="22"/>
-          <w:szCs w:val="22"/>
-          <w:lang w:val="es-CO"/>
-        </w:rPr>
         <w:drawing>
           <wp:inline distT="0" distB="0" distL="0" distR="0" wp14:anchorId="29F38A2C" wp14:editId="15D48D53">
             <wp:extent cx="4663844" cy="1836579"/>
@@ -6709,7 +7112,7 @@
                     <pic:cNvPicPr/>
                   </pic:nvPicPr>
                   <pic:blipFill>
-                    <a:blip r:embed="rId28">
+                    <a:blip r:embed="rId30">
                       <a:extLst>
                         <a:ext uri="{28A0092B-C50C-407E-A947-70E740481C1C}">
                           <a14:useLocalDpi xmlns:a14="http://schemas.microsoft.com/office/drawing/2010/main" val="0"/>
@@ -6798,7 +7201,7 @@
                     <pic:cNvPicPr/>
                   </pic:nvPicPr>
                   <pic:blipFill>
-                    <a:blip r:embed="rId29">
+                    <a:blip r:embed="rId31">
                       <a:extLst>
                         <a:ext uri="{28A0092B-C50C-407E-A947-70E740481C1C}">
                           <a14:useLocalDpi xmlns:a14="http://schemas.microsoft.com/office/drawing/2010/main" val="0"/>
@@ -6887,7 +7290,7 @@
                     <pic:cNvPicPr/>
                   </pic:nvPicPr>
                   <pic:blipFill>
-                    <a:blip r:embed="rId30">
+                    <a:blip r:embed="rId32">
                       <a:extLst>
                         <a:ext uri="{28A0092B-C50C-407E-A947-70E740481C1C}">
                           <a14:useLocalDpi xmlns:a14="http://schemas.microsoft.com/office/drawing/2010/main" val="0"/>
@@ -6948,7 +7351,7 @@
                     <pic:cNvPicPr/>
                   </pic:nvPicPr>
                   <pic:blipFill>
-                    <a:blip r:embed="rId31">
+                    <a:blip r:embed="rId33">
                       <a:extLst>
                         <a:ext uri="{28A0092B-C50C-407E-A947-70E740481C1C}">
                           <a14:useLocalDpi xmlns:a14="http://schemas.microsoft.com/office/drawing/2010/main" val="0"/>
@@ -7008,7 +7411,7 @@
                     <pic:cNvPicPr/>
                   </pic:nvPicPr>
                   <pic:blipFill>
-                    <a:blip r:embed="rId32">
+                    <a:blip r:embed="rId34">
                       <a:extLst>
                         <a:ext uri="{28A0092B-C50C-407E-A947-70E740481C1C}">
                           <a14:useLocalDpi xmlns:a14="http://schemas.microsoft.com/office/drawing/2010/main" val="0"/>
@@ -7139,7 +7542,7 @@
                     <pic:cNvPicPr/>
                   </pic:nvPicPr>
                   <pic:blipFill>
-                    <a:blip r:embed="rId33">
+                    <a:blip r:embed="rId35">
                       <a:extLst>
                         <a:ext uri="{28A0092B-C50C-407E-A947-70E740481C1C}">
                           <a14:useLocalDpi xmlns:a14="http://schemas.microsoft.com/office/drawing/2010/main" val="0"/>
@@ -7199,7 +7602,7 @@
                     <pic:cNvPicPr/>
                   </pic:nvPicPr>
                   <pic:blipFill>
-                    <a:blip r:embed="rId34">
+                    <a:blip r:embed="rId36">
                       <a:extLst>
                         <a:ext uri="{28A0092B-C50C-407E-A947-70E740481C1C}">
                           <a14:useLocalDpi xmlns:a14="http://schemas.microsoft.com/office/drawing/2010/main" val="0"/>
@@ -7259,7 +7662,7 @@
                     <pic:cNvPicPr/>
                   </pic:nvPicPr>
                   <pic:blipFill>
-                    <a:blip r:embed="rId35">
+                    <a:blip r:embed="rId37">
                       <a:extLst>
                         <a:ext uri="{28A0092B-C50C-407E-A947-70E740481C1C}">
                           <a14:useLocalDpi xmlns:a14="http://schemas.microsoft.com/office/drawing/2010/main" val="0"/>
@@ -7320,7 +7723,7 @@
                     <pic:cNvPicPr/>
                   </pic:nvPicPr>
                   <pic:blipFill>
-                    <a:blip r:embed="rId36">
+                    <a:blip r:embed="rId38">
                       <a:extLst>
                         <a:ext uri="{28A0092B-C50C-407E-A947-70E740481C1C}">
                           <a14:useLocalDpi xmlns:a14="http://schemas.microsoft.com/office/drawing/2010/main" val="0"/>
@@ -7380,7 +7783,7 @@
                     <pic:cNvPicPr/>
                   </pic:nvPicPr>
                   <pic:blipFill>
-                    <a:blip r:embed="rId37">
+                    <a:blip r:embed="rId39">
                       <a:extLst>
                         <a:ext uri="{28A0092B-C50C-407E-A947-70E740481C1C}">
                           <a14:useLocalDpi xmlns:a14="http://schemas.microsoft.com/office/drawing/2010/main" val="0"/>
@@ -8056,9 +8459,9 @@
     </w:lvl>
   </w:abstractNum>
   <w:abstractNum w:abstractNumId="5" w15:restartNumberingAfterBreak="0">
-    <w:nsid w:val="49DC53CF"/>
+    <w:nsid w:val="45DD60EF"/>
     <w:multiLevelType w:val="hybridMultilevel"/>
-    <w:tmpl w:val="04F8FC96"/>
+    <w:tmpl w:val="E488F1F4"/>
     <w:lvl w:ilvl="0" w:tplc="04090001">
       <w:start w:val="1"/>
       <w:numFmt w:val="bullet"/>
@@ -8169,9 +8572,9 @@
     </w:lvl>
   </w:abstractNum>
   <w:abstractNum w:abstractNumId="6" w15:restartNumberingAfterBreak="0">
-    <w:nsid w:val="700B168D"/>
+    <w:nsid w:val="49DC53CF"/>
     <w:multiLevelType w:val="hybridMultilevel"/>
-    <w:tmpl w:val="A5EA95D0"/>
+    <w:tmpl w:val="04F8FC96"/>
     <w:lvl w:ilvl="0" w:tplc="04090001">
       <w:start w:val="1"/>
       <w:numFmt w:val="bullet"/>
@@ -8281,8 +8684,234 @@
       </w:rPr>
     </w:lvl>
   </w:abstractNum>
+  <w:abstractNum w:abstractNumId="7" w15:restartNumberingAfterBreak="0">
+    <w:nsid w:val="4E542021"/>
+    <w:multiLevelType w:val="hybridMultilevel"/>
+    <w:tmpl w:val="6EEEF9DC"/>
+    <w:lvl w:ilvl="0" w:tplc="04090001">
+      <w:start w:val="1"/>
+      <w:numFmt w:val="bullet"/>
+      <w:lvlText w:val=""/>
+      <w:lvlJc w:val="left"/>
+      <w:pPr>
+        <w:ind w:left="720" w:hanging="360"/>
+      </w:pPr>
+      <w:rPr>
+        <w:rFonts w:ascii="Symbol" w:hAnsi="Symbol" w:hint="default"/>
+      </w:rPr>
+    </w:lvl>
+    <w:lvl w:ilvl="1" w:tplc="04090003" w:tentative="1">
+      <w:start w:val="1"/>
+      <w:numFmt w:val="bullet"/>
+      <w:lvlText w:val="o"/>
+      <w:lvlJc w:val="left"/>
+      <w:pPr>
+        <w:ind w:left="1440" w:hanging="360"/>
+      </w:pPr>
+      <w:rPr>
+        <w:rFonts w:ascii="Courier New" w:hAnsi="Courier New" w:cs="Courier New" w:hint="default"/>
+      </w:rPr>
+    </w:lvl>
+    <w:lvl w:ilvl="2" w:tplc="04090005" w:tentative="1">
+      <w:start w:val="1"/>
+      <w:numFmt w:val="bullet"/>
+      <w:lvlText w:val=""/>
+      <w:lvlJc w:val="left"/>
+      <w:pPr>
+        <w:ind w:left="2160" w:hanging="360"/>
+      </w:pPr>
+      <w:rPr>
+        <w:rFonts w:ascii="Wingdings" w:hAnsi="Wingdings" w:hint="default"/>
+      </w:rPr>
+    </w:lvl>
+    <w:lvl w:ilvl="3" w:tplc="04090001" w:tentative="1">
+      <w:start w:val="1"/>
+      <w:numFmt w:val="bullet"/>
+      <w:lvlText w:val=""/>
+      <w:lvlJc w:val="left"/>
+      <w:pPr>
+        <w:ind w:left="2880" w:hanging="360"/>
+      </w:pPr>
+      <w:rPr>
+        <w:rFonts w:ascii="Symbol" w:hAnsi="Symbol" w:hint="default"/>
+      </w:rPr>
+    </w:lvl>
+    <w:lvl w:ilvl="4" w:tplc="04090003" w:tentative="1">
+      <w:start w:val="1"/>
+      <w:numFmt w:val="bullet"/>
+      <w:lvlText w:val="o"/>
+      <w:lvlJc w:val="left"/>
+      <w:pPr>
+        <w:ind w:left="3600" w:hanging="360"/>
+      </w:pPr>
+      <w:rPr>
+        <w:rFonts w:ascii="Courier New" w:hAnsi="Courier New" w:cs="Courier New" w:hint="default"/>
+      </w:rPr>
+    </w:lvl>
+    <w:lvl w:ilvl="5" w:tplc="04090005" w:tentative="1">
+      <w:start w:val="1"/>
+      <w:numFmt w:val="bullet"/>
+      <w:lvlText w:val=""/>
+      <w:lvlJc w:val="left"/>
+      <w:pPr>
+        <w:ind w:left="4320" w:hanging="360"/>
+      </w:pPr>
+      <w:rPr>
+        <w:rFonts w:ascii="Wingdings" w:hAnsi="Wingdings" w:hint="default"/>
+      </w:rPr>
+    </w:lvl>
+    <w:lvl w:ilvl="6" w:tplc="04090001" w:tentative="1">
+      <w:start w:val="1"/>
+      <w:numFmt w:val="bullet"/>
+      <w:lvlText w:val=""/>
+      <w:lvlJc w:val="left"/>
+      <w:pPr>
+        <w:ind w:left="5040" w:hanging="360"/>
+      </w:pPr>
+      <w:rPr>
+        <w:rFonts w:ascii="Symbol" w:hAnsi="Symbol" w:hint="default"/>
+      </w:rPr>
+    </w:lvl>
+    <w:lvl w:ilvl="7" w:tplc="04090003" w:tentative="1">
+      <w:start w:val="1"/>
+      <w:numFmt w:val="bullet"/>
+      <w:lvlText w:val="o"/>
+      <w:lvlJc w:val="left"/>
+      <w:pPr>
+        <w:ind w:left="5760" w:hanging="360"/>
+      </w:pPr>
+      <w:rPr>
+        <w:rFonts w:ascii="Courier New" w:hAnsi="Courier New" w:cs="Courier New" w:hint="default"/>
+      </w:rPr>
+    </w:lvl>
+    <w:lvl w:ilvl="8" w:tplc="04090005" w:tentative="1">
+      <w:start w:val="1"/>
+      <w:numFmt w:val="bullet"/>
+      <w:lvlText w:val=""/>
+      <w:lvlJc w:val="left"/>
+      <w:pPr>
+        <w:ind w:left="6480" w:hanging="360"/>
+      </w:pPr>
+      <w:rPr>
+        <w:rFonts w:ascii="Wingdings" w:hAnsi="Wingdings" w:hint="default"/>
+      </w:rPr>
+    </w:lvl>
+  </w:abstractNum>
+  <w:abstractNum w:abstractNumId="8" w15:restartNumberingAfterBreak="0">
+    <w:nsid w:val="700B168D"/>
+    <w:multiLevelType w:val="hybridMultilevel"/>
+    <w:tmpl w:val="A5EA95D0"/>
+    <w:lvl w:ilvl="0" w:tplc="04090001">
+      <w:start w:val="1"/>
+      <w:numFmt w:val="bullet"/>
+      <w:lvlText w:val=""/>
+      <w:lvlJc w:val="left"/>
+      <w:pPr>
+        <w:ind w:left="720" w:hanging="360"/>
+      </w:pPr>
+      <w:rPr>
+        <w:rFonts w:ascii="Symbol" w:hAnsi="Symbol" w:hint="default"/>
+      </w:rPr>
+    </w:lvl>
+    <w:lvl w:ilvl="1" w:tplc="04090003" w:tentative="1">
+      <w:start w:val="1"/>
+      <w:numFmt w:val="bullet"/>
+      <w:lvlText w:val="o"/>
+      <w:lvlJc w:val="left"/>
+      <w:pPr>
+        <w:ind w:left="1440" w:hanging="360"/>
+      </w:pPr>
+      <w:rPr>
+        <w:rFonts w:ascii="Courier New" w:hAnsi="Courier New" w:cs="Courier New" w:hint="default"/>
+      </w:rPr>
+    </w:lvl>
+    <w:lvl w:ilvl="2" w:tplc="04090005" w:tentative="1">
+      <w:start w:val="1"/>
+      <w:numFmt w:val="bullet"/>
+      <w:lvlText w:val=""/>
+      <w:lvlJc w:val="left"/>
+      <w:pPr>
+        <w:ind w:left="2160" w:hanging="360"/>
+      </w:pPr>
+      <w:rPr>
+        <w:rFonts w:ascii="Wingdings" w:hAnsi="Wingdings" w:hint="default"/>
+      </w:rPr>
+    </w:lvl>
+    <w:lvl w:ilvl="3" w:tplc="04090001" w:tentative="1">
+      <w:start w:val="1"/>
+      <w:numFmt w:val="bullet"/>
+      <w:lvlText w:val=""/>
+      <w:lvlJc w:val="left"/>
+      <w:pPr>
+        <w:ind w:left="2880" w:hanging="360"/>
+      </w:pPr>
+      <w:rPr>
+        <w:rFonts w:ascii="Symbol" w:hAnsi="Symbol" w:hint="default"/>
+      </w:rPr>
+    </w:lvl>
+    <w:lvl w:ilvl="4" w:tplc="04090003" w:tentative="1">
+      <w:start w:val="1"/>
+      <w:numFmt w:val="bullet"/>
+      <w:lvlText w:val="o"/>
+      <w:lvlJc w:val="left"/>
+      <w:pPr>
+        <w:ind w:left="3600" w:hanging="360"/>
+      </w:pPr>
+      <w:rPr>
+        <w:rFonts w:ascii="Courier New" w:hAnsi="Courier New" w:cs="Courier New" w:hint="default"/>
+      </w:rPr>
+    </w:lvl>
+    <w:lvl w:ilvl="5" w:tplc="04090005" w:tentative="1">
+      <w:start w:val="1"/>
+      <w:numFmt w:val="bullet"/>
+      <w:lvlText w:val=""/>
+      <w:lvlJc w:val="left"/>
+      <w:pPr>
+        <w:ind w:left="4320" w:hanging="360"/>
+      </w:pPr>
+      <w:rPr>
+        <w:rFonts w:ascii="Wingdings" w:hAnsi="Wingdings" w:hint="default"/>
+      </w:rPr>
+    </w:lvl>
+    <w:lvl w:ilvl="6" w:tplc="04090001" w:tentative="1">
+      <w:start w:val="1"/>
+      <w:numFmt w:val="bullet"/>
+      <w:lvlText w:val=""/>
+      <w:lvlJc w:val="left"/>
+      <w:pPr>
+        <w:ind w:left="5040" w:hanging="360"/>
+      </w:pPr>
+      <w:rPr>
+        <w:rFonts w:ascii="Symbol" w:hAnsi="Symbol" w:hint="default"/>
+      </w:rPr>
+    </w:lvl>
+    <w:lvl w:ilvl="7" w:tplc="04090003" w:tentative="1">
+      <w:start w:val="1"/>
+      <w:numFmt w:val="bullet"/>
+      <w:lvlText w:val="o"/>
+      <w:lvlJc w:val="left"/>
+      <w:pPr>
+        <w:ind w:left="5760" w:hanging="360"/>
+      </w:pPr>
+      <w:rPr>
+        <w:rFonts w:ascii="Courier New" w:hAnsi="Courier New" w:cs="Courier New" w:hint="default"/>
+      </w:rPr>
+    </w:lvl>
+    <w:lvl w:ilvl="8" w:tplc="04090005" w:tentative="1">
+      <w:start w:val="1"/>
+      <w:numFmt w:val="bullet"/>
+      <w:lvlText w:val=""/>
+      <w:lvlJc w:val="left"/>
+      <w:pPr>
+        <w:ind w:left="6480" w:hanging="360"/>
+      </w:pPr>
+      <w:rPr>
+        <w:rFonts w:ascii="Wingdings" w:hAnsi="Wingdings" w:hint="default"/>
+      </w:rPr>
+    </w:lvl>
+  </w:abstractNum>
   <w:num w:numId="1" w16cid:durableId="2058236789">
-    <w:abstractNumId w:val="5"/>
+    <w:abstractNumId w:val="6"/>
   </w:num>
   <w:num w:numId="2" w16cid:durableId="722561698">
     <w:abstractNumId w:val="1"/>
@@ -8297,10 +8926,16 @@
     <w:abstractNumId w:val="4"/>
   </w:num>
   <w:num w:numId="6" w16cid:durableId="680357010">
-    <w:abstractNumId w:val="6"/>
+    <w:abstractNumId w:val="8"/>
   </w:num>
   <w:num w:numId="7" w16cid:durableId="1046678392">
     <w:abstractNumId w:val="2"/>
+  </w:num>
+  <w:num w:numId="8" w16cid:durableId="1475563149">
+    <w:abstractNumId w:val="5"/>
+  </w:num>
+  <w:num w:numId="9" w16cid:durableId="1552961242">
+    <w:abstractNumId w:val="7"/>
   </w:num>
 </w:numbering>
 </file>

</xml_diff>

<commit_message>
Modifica ride_length a segundos
</commit_message>
<xml_diff>
--- a/Documentacion/Entregables/Procesamiento de Datos.docx
+++ b/Documentacion/Entregables/Procesamiento de Datos.docx
@@ -1,6 +1,6 @@
 
 <file path=word/document.xml><?xml version="1.0" encoding="utf-8"?>
-<w:document xmlns:wpc="http://schemas.microsoft.com/office/word/2010/wordprocessingCanvas" xmlns:cx="http://schemas.microsoft.com/office/drawing/2014/chartex" xmlns:cx1="http://schemas.microsoft.com/office/drawing/2015/9/8/chartex" xmlns:cx2="http://schemas.microsoft.com/office/drawing/2015/10/21/chartex" xmlns:cx3="http://schemas.microsoft.com/office/drawing/2016/5/9/chartex" xmlns:cx4="http://schemas.microsoft.com/office/drawing/2016/5/10/chartex" xmlns:cx5="http://schemas.microsoft.com/office/drawing/2016/5/11/chartex" xmlns:cx6="http://schemas.microsoft.com/office/drawing/2016/5/12/chartex" xmlns:cx7="http://schemas.microsoft.com/office/drawing/2016/5/13/chartex" xmlns:cx8="http://schemas.microsoft.com/office/drawing/2016/5/14/chartex" xmlns:mc="http://schemas.openxmlformats.org/markup-compatibility/2006" xmlns:aink="http://schemas.microsoft.com/office/drawing/2016/ink" xmlns:am3d="http://schemas.microsoft.com/office/drawing/2017/model3d" xmlns:o="urn:schemas-microsoft-com:office:office" xmlns:oel="http://schemas.microsoft.com/office/2019/extlst" xmlns:r="http://schemas.openxmlformats.org/officeDocument/2006/relationships" xmlns:m="http://schemas.openxmlformats.org/officeDocument/2006/math" xmlns:v="urn:schemas-microsoft-com:vml" xmlns:wp14="http://schemas.microsoft.com/office/word/2010/wordprocessingDrawing" xmlns:wp="http://schemas.openxmlformats.org/drawingml/2006/wordprocessingDrawing" xmlns:w10="urn:schemas-microsoft-com:office:word" xmlns:w="http://schemas.openxmlformats.org/wordprocessingml/2006/main" xmlns:w14="http://schemas.microsoft.com/office/word/2010/wordml" xmlns:w15="http://schemas.microsoft.com/office/word/2012/wordml" xmlns:w16cex="http://schemas.microsoft.com/office/word/2018/wordml/cex" xmlns:w16cid="http://schemas.microsoft.com/office/word/2016/wordml/cid" xmlns:w16="http://schemas.microsoft.com/office/word/2018/wordml" xmlns:w16du="http://schemas.microsoft.com/office/word/2023/wordml/word16du" xmlns:w16sdtdh="http://schemas.microsoft.com/office/word/2020/wordml/sdtdatahash" xmlns:w16se="http://schemas.microsoft.com/office/word/2015/wordml/symex" xmlns:wpg="http://schemas.microsoft.com/office/word/2010/wordprocessingGroup" xmlns:wpi="http://schemas.microsoft.com/office/word/2010/wordprocessingInk" xmlns:wne="http://schemas.microsoft.com/office/word/2006/wordml" xmlns:wps="http://schemas.microsoft.com/office/word/2010/wordprocessingShape" mc:Ignorable="w14 w15 w16se w16cid w16 w16cex w16sdtdh w16du wp14">
+<w:document xmlns:wpc="http://schemas.microsoft.com/office/word/2010/wordprocessingCanvas" xmlns:cx="http://schemas.microsoft.com/office/drawing/2014/chartex" xmlns:cx1="http://schemas.microsoft.com/office/drawing/2015/9/8/chartex" xmlns:cx2="http://schemas.microsoft.com/office/drawing/2015/10/21/chartex" xmlns:cx3="http://schemas.microsoft.com/office/drawing/2016/5/9/chartex" xmlns:cx4="http://schemas.microsoft.com/office/drawing/2016/5/10/chartex" xmlns:cx5="http://schemas.microsoft.com/office/drawing/2016/5/11/chartex" xmlns:cx6="http://schemas.microsoft.com/office/drawing/2016/5/12/chartex" xmlns:cx7="http://schemas.microsoft.com/office/drawing/2016/5/13/chartex" xmlns:cx8="http://schemas.microsoft.com/office/drawing/2016/5/14/chartex" xmlns:mc="http://schemas.openxmlformats.org/markup-compatibility/2006" xmlns:aink="http://schemas.microsoft.com/office/drawing/2016/ink" xmlns:am3d="http://schemas.microsoft.com/office/drawing/2017/model3d" xmlns:o="urn:schemas-microsoft-com:office:office" xmlns:oel="http://schemas.microsoft.com/office/2019/extlst" xmlns:r="http://schemas.openxmlformats.org/officeDocument/2006/relationships" xmlns:m="http://schemas.openxmlformats.org/officeDocument/2006/math" xmlns:v="urn:schemas-microsoft-com:vml" xmlns:wp14="http://schemas.microsoft.com/office/word/2010/wordprocessingDrawing" xmlns:wp="http://schemas.openxmlformats.org/drawingml/2006/wordprocessingDrawing" xmlns:w10="urn:schemas-microsoft-com:office:word" xmlns:w="http://schemas.openxmlformats.org/wordprocessingml/2006/main" xmlns:w14="http://schemas.microsoft.com/office/word/2010/wordml" xmlns:w15="http://schemas.microsoft.com/office/word/2012/wordml" xmlns:w16cex="http://schemas.microsoft.com/office/word/2018/wordml/cex" xmlns:w16cid="http://schemas.microsoft.com/office/word/2016/wordml/cid" xmlns:w16="http://schemas.microsoft.com/office/word/2018/wordml" xmlns:w16du="http://schemas.microsoft.com/office/word/2023/wordml/word16du" xmlns:w16sdtdh="http://schemas.microsoft.com/office/word/2020/wordml/sdtdatahash" xmlns:w16sdtfl="http://schemas.microsoft.com/office/word/2024/wordml/sdtformatlock" xmlns:w16se="http://schemas.microsoft.com/office/word/2015/wordml/symex" xmlns:wpg="http://schemas.microsoft.com/office/word/2010/wordprocessingGroup" xmlns:wpi="http://schemas.microsoft.com/office/word/2010/wordprocessingInk" xmlns:wne="http://schemas.microsoft.com/office/word/2006/wordml" xmlns:wps="http://schemas.microsoft.com/office/word/2010/wordprocessingShape" mc:Ignorable="w14 w15 w16se w16cid w16 w16cex w16sdtdh w16sdtfl w16du wp14">
   <w:body>
     <w:p>
       <w:pPr>
@@ -120,16 +120,61 @@
           <w:szCs w:val="22"/>
           <w:lang w:val="es-CO"/>
         </w:rPr>
-        <w:t>2024/12/</w:t>
-      </w:r>
-      <w:r>
-        <w:rPr>
-          <w:rFonts w:ascii="Arial" w:hAnsi="Arial" w:cs="Arial"/>
-          <w:sz w:val="22"/>
-          <w:szCs w:val="22"/>
-          <w:lang w:val="es-CO"/>
-        </w:rPr>
-        <w:t>07</w:t>
+        <w:t>202</w:t>
+      </w:r>
+      <w:r>
+        <w:rPr>
+          <w:rFonts w:ascii="Arial" w:hAnsi="Arial" w:cs="Arial"/>
+          <w:sz w:val="22"/>
+          <w:szCs w:val="22"/>
+          <w:lang w:val="es-CO"/>
+        </w:rPr>
+        <w:t>5</w:t>
+      </w:r>
+      <w:r>
+        <w:rPr>
+          <w:rFonts w:ascii="Arial" w:hAnsi="Arial" w:cs="Arial"/>
+          <w:sz w:val="22"/>
+          <w:szCs w:val="22"/>
+          <w:lang w:val="es-CO"/>
+        </w:rPr>
+        <w:t>/</w:t>
+      </w:r>
+      <w:r>
+        <w:rPr>
+          <w:rFonts w:ascii="Arial" w:hAnsi="Arial" w:cs="Arial"/>
+          <w:sz w:val="22"/>
+          <w:szCs w:val="22"/>
+          <w:lang w:val="es-CO"/>
+        </w:rPr>
+        <w:t>01</w:t>
+      </w:r>
+      <w:r>
+        <w:rPr>
+          <w:rFonts w:ascii="Arial" w:hAnsi="Arial" w:cs="Arial"/>
+          <w:sz w:val="22"/>
+          <w:szCs w:val="22"/>
+          <w:lang w:val="es-CO"/>
+        </w:rPr>
+        <w:t>/</w:t>
+      </w:r>
+      <w:r>
+        <w:rPr>
+          <w:rFonts w:ascii="Arial" w:hAnsi="Arial" w:cs="Arial"/>
+          <w:sz w:val="22"/>
+          <w:szCs w:val="22"/>
+          <w:lang w:val="es-CO"/>
+        </w:rPr>
+        <w:t>0</w:t>
+      </w:r>
+      <w:r>
+        <w:rPr>
+          <w:rFonts w:ascii="Arial" w:hAnsi="Arial" w:cs="Arial"/>
+          <w:sz w:val="22"/>
+          <w:szCs w:val="22"/>
+          <w:lang w:val="es-CO"/>
+        </w:rPr>
+        <w:t>2</w:t>
       </w:r>
     </w:p>
     <w:p>
@@ -2727,26 +2772,44 @@
           <w:lang w:val="es-CO"/>
         </w:rPr>
         <w:lastRenderedPageBreak/>
-        <w:t>Cada archivo .csv se subirá a BigQuery como una tabla independiente, con el nombre del mes y el año. BigQuery tiene un límite de tamaño de archivo de 100 MB, y ya que existe por lo menos un archivo que sobrepasa este límite, se decide modificar el formato de la columna “ride_length” para mostrar solo los minutos transcurridos en el viaje, lo anterior permitirá reducir el tamaño del documento.</w:t>
-      </w:r>
-    </w:p>
-    <w:p>
-      <w:pPr>
-        <w:rPr>
-          <w:rFonts w:ascii="Arial" w:hAnsi="Arial" w:cs="Arial"/>
-          <w:sz w:val="22"/>
-          <w:szCs w:val="22"/>
-          <w:lang w:val="es-CO"/>
-        </w:rPr>
-      </w:pPr>
-      <w:r>
-        <w:rPr>
-          <w:rFonts w:ascii="Arial" w:hAnsi="Arial" w:cs="Arial"/>
-          <w:sz w:val="22"/>
-          <w:szCs w:val="22"/>
-          <w:lang w:val="es-CO"/>
-        </w:rPr>
-        <w:t>Para lograr el formato requerido se utiliza la fórmula :</w:t>
+        <w:t xml:space="preserve">Cada archivo .csv se subirá a BigQuery como una tabla independiente, con el nombre del mes y el año. BigQuery tiene un límite de tamaño de archivo de 100 MB, y ya que existe por lo menos un archivo que sobrepasa este límite, se decide modificar el formato de la columna “ride_length” para mostrar solo los </w:t>
+      </w:r>
+      <w:r>
+        <w:rPr>
+          <w:rFonts w:ascii="Arial" w:hAnsi="Arial" w:cs="Arial"/>
+          <w:sz w:val="22"/>
+          <w:szCs w:val="22"/>
+          <w:lang w:val="es-CO"/>
+        </w:rPr>
+        <w:t>segundos</w:t>
+      </w:r>
+      <w:r>
+        <w:rPr>
+          <w:rFonts w:ascii="Arial" w:hAnsi="Arial" w:cs="Arial"/>
+          <w:sz w:val="22"/>
+          <w:szCs w:val="22"/>
+          <w:lang w:val="es-CO"/>
+        </w:rPr>
+        <w:t xml:space="preserve"> transcurridos en el viaje, lo anterior permitirá reducir el tamaño del documento.</w:t>
+      </w:r>
+    </w:p>
+    <w:p>
+      <w:pPr>
+        <w:rPr>
+          <w:rFonts w:ascii="Arial" w:hAnsi="Arial" w:cs="Arial"/>
+          <w:sz w:val="22"/>
+          <w:szCs w:val="22"/>
+          <w:lang w:val="es-CO"/>
+        </w:rPr>
+      </w:pPr>
+      <w:r>
+        <w:rPr>
+          <w:rFonts w:ascii="Arial" w:hAnsi="Arial" w:cs="Arial"/>
+          <w:sz w:val="22"/>
+          <w:szCs w:val="22"/>
+          <w:lang w:val="es-CO"/>
+        </w:rPr>
+        <w:t>Para lograr el formato requerido se utiliza la fórmula:</w:t>
       </w:r>
     </w:p>
     <w:p>
@@ -2765,7 +2828,7 @@
               <w:sz w:val="22"/>
               <w:szCs w:val="22"/>
             </w:rPr>
-            <m:t>ENTERO((ended_at – started_at)*1440)</m:t>
+            <m:t>ENTERO((ended_at – started_at)*86400)</m:t>
           </m:r>
         </m:oMath>
       </m:oMathPara>
@@ -2805,7 +2868,7 @@
           <w:szCs w:val="22"/>
         </w:rPr>
         <w:drawing>
-          <wp:inline distT="0" distB="0" distL="0" distR="0" wp14:anchorId="6ECBE2D7" wp14:editId="63754088">
+          <wp:inline distT="0" distB="0" distL="0" distR="0" wp14:anchorId="6ECBE2D7" wp14:editId="4EAB6860">
             <wp:extent cx="5612130" cy="2301875"/>
             <wp:effectExtent l="0" t="0" r="7620" b="3175"/>
             <wp:docPr id="986998229" name="Imagen 1"/>
@@ -2872,7 +2935,16 @@
           <w:szCs w:val="22"/>
           <w:lang w:val="es-CO"/>
         </w:rPr>
-        <w:t>olo minutos</w:t>
+        <w:t xml:space="preserve">olo </w:t>
+      </w:r>
+      <w:r>
+        <w:rPr>
+          <w:rFonts w:ascii="Arial" w:hAnsi="Arial" w:cs="Arial"/>
+          <w:sz w:val="22"/>
+          <w:szCs w:val="22"/>
+          <w:lang w:val="es-CO"/>
+        </w:rPr>
+        <w:t>segundos</w:t>
       </w:r>
     </w:p>
     <w:p>
@@ -2893,10 +2965,10 @@
           <w:lang w:val="es-CO"/>
         </w:rPr>
         <w:drawing>
-          <wp:inline distT="0" distB="0" distL="0" distR="0" wp14:anchorId="2CBC3316" wp14:editId="70AE22AD">
-            <wp:extent cx="5612130" cy="1934845"/>
-            <wp:effectExtent l="0" t="0" r="7620" b="8255"/>
-            <wp:docPr id="941487361" name="Imagen 2"/>
+          <wp:inline distT="0" distB="0" distL="0" distR="0" wp14:anchorId="6779DCBE" wp14:editId="4498DBAB">
+            <wp:extent cx="5612130" cy="2943225"/>
+            <wp:effectExtent l="0" t="0" r="7620" b="9525"/>
+            <wp:docPr id="2086383857" name="Imagen 1"/>
             <wp:cNvGraphicFramePr>
               <a:graphicFrameLocks xmlns:a="http://schemas.openxmlformats.org/drawingml/2006/main" noChangeAspect="1"/>
             </wp:cNvGraphicFramePr>
@@ -2904,11 +2976,11 @@
               <a:graphicData uri="http://schemas.openxmlformats.org/drawingml/2006/picture">
                 <pic:pic xmlns:pic="http://schemas.openxmlformats.org/drawingml/2006/picture">
                   <pic:nvPicPr>
-                    <pic:cNvPr id="941487361" name="Imagen 941487361"/>
+                    <pic:cNvPr id="2086383857" name="Imagen 2086383857"/>
                     <pic:cNvPicPr/>
                   </pic:nvPicPr>
                   <pic:blipFill>
-                    <a:blip r:embed="rId18" cstate="print">
+                    <a:blip r:embed="rId18">
                       <a:extLst>
                         <a:ext uri="{28A0092B-C50C-407E-A947-70E740481C1C}">
                           <a14:useLocalDpi xmlns:a14="http://schemas.microsoft.com/office/drawing/2010/main" val="0"/>
@@ -2922,7 +2994,7 @@
                   <pic:spPr>
                     <a:xfrm>
                       <a:off x="0" y="0"/>
-                      <a:ext cx="5612130" cy="1934845"/>
+                      <a:ext cx="5612130" cy="2943225"/>
                     </a:xfrm>
                     <a:prstGeom prst="rect">
                       <a:avLst/>
@@ -3177,7 +3249,16 @@
                 <w:szCs w:val="22"/>
                 <w:lang w:val="es-CO"/>
               </w:rPr>
-              <w:t>89,0</w:t>
+              <w:t>90</w:t>
+            </w:r>
+            <w:r>
+              <w:rPr>
+                <w:rFonts w:ascii="Arial" w:hAnsi="Arial" w:cs="Arial"/>
+                <w:sz w:val="22"/>
+                <w:szCs w:val="22"/>
+                <w:lang w:val="es-CO"/>
+              </w:rPr>
+              <w:t>,0</w:t>
             </w:r>
           </w:p>
         </w:tc>
@@ -3279,7 +3360,25 @@
                 <w:szCs w:val="22"/>
                 <w:lang w:val="es-CO"/>
               </w:rPr>
-              <w:t>95,5</w:t>
+              <w:t>9</w:t>
+            </w:r>
+            <w:r>
+              <w:rPr>
+                <w:rFonts w:ascii="Arial" w:hAnsi="Arial" w:cs="Arial"/>
+                <w:sz w:val="22"/>
+                <w:szCs w:val="22"/>
+                <w:lang w:val="es-CO"/>
+              </w:rPr>
+              <w:t>6</w:t>
+            </w:r>
+            <w:r>
+              <w:rPr>
+                <w:rFonts w:ascii="Arial" w:hAnsi="Arial" w:cs="Arial"/>
+                <w:sz w:val="22"/>
+                <w:szCs w:val="22"/>
+                <w:lang w:val="es-CO"/>
+              </w:rPr>
+              <w:t>,5</w:t>
             </w:r>
           </w:p>
         </w:tc>
@@ -3381,7 +3480,25 @@
                 <w:szCs w:val="22"/>
                 <w:lang w:val="es-CO"/>
               </w:rPr>
-              <w:t>97,2</w:t>
+              <w:t>9</w:t>
+            </w:r>
+            <w:r>
+              <w:rPr>
+                <w:rFonts w:ascii="Arial" w:hAnsi="Arial" w:cs="Arial"/>
+                <w:sz w:val="22"/>
+                <w:szCs w:val="22"/>
+                <w:lang w:val="es-CO"/>
+              </w:rPr>
+              <w:t>8</w:t>
+            </w:r>
+            <w:r>
+              <w:rPr>
+                <w:rFonts w:ascii="Arial" w:hAnsi="Arial" w:cs="Arial"/>
+                <w:sz w:val="22"/>
+                <w:szCs w:val="22"/>
+                <w:lang w:val="es-CO"/>
+              </w:rPr>
+              <w:t>,2</w:t>
             </w:r>
           </w:p>
         </w:tc>
@@ -3501,7 +3618,34 @@
                 <w:szCs w:val="22"/>
                 <w:lang w:val="es-CO"/>
               </w:rPr>
-              <w:t>84,2</w:t>
+              <w:t>8</w:t>
+            </w:r>
+            <w:r>
+              <w:rPr>
+                <w:rFonts w:ascii="Arial" w:hAnsi="Arial" w:cs="Arial"/>
+                <w:sz w:val="22"/>
+                <w:szCs w:val="22"/>
+                <w:lang w:val="es-CO"/>
+              </w:rPr>
+              <w:t>5</w:t>
+            </w:r>
+            <w:r>
+              <w:rPr>
+                <w:rFonts w:ascii="Arial" w:hAnsi="Arial" w:cs="Arial"/>
+                <w:sz w:val="22"/>
+                <w:szCs w:val="22"/>
+                <w:lang w:val="es-CO"/>
+              </w:rPr>
+              <w:t>,</w:t>
+            </w:r>
+            <w:r>
+              <w:rPr>
+                <w:rFonts w:ascii="Arial" w:hAnsi="Arial" w:cs="Arial"/>
+                <w:sz w:val="22"/>
+                <w:szCs w:val="22"/>
+                <w:lang w:val="es-CO"/>
+              </w:rPr>
+              <w:t>0</w:t>
             </w:r>
           </w:p>
         </w:tc>
@@ -3612,7 +3756,34 @@
                 <w:szCs w:val="22"/>
                 <w:lang w:val="es-CO"/>
               </w:rPr>
-              <w:t>67,8</w:t>
+              <w:t>6</w:t>
+            </w:r>
+            <w:r>
+              <w:rPr>
+                <w:rFonts w:ascii="Arial" w:hAnsi="Arial" w:cs="Arial"/>
+                <w:sz w:val="22"/>
+                <w:szCs w:val="22"/>
+                <w:lang w:val="es-CO"/>
+              </w:rPr>
+              <w:t>8</w:t>
+            </w:r>
+            <w:r>
+              <w:rPr>
+                <w:rFonts w:ascii="Arial" w:hAnsi="Arial" w:cs="Arial"/>
+                <w:sz w:val="22"/>
+                <w:szCs w:val="22"/>
+                <w:lang w:val="es-CO"/>
+              </w:rPr>
+              <w:t>,</w:t>
+            </w:r>
+            <w:r>
+              <w:rPr>
+                <w:rFonts w:ascii="Arial" w:hAnsi="Arial" w:cs="Arial"/>
+                <w:sz w:val="22"/>
+                <w:szCs w:val="22"/>
+                <w:lang w:val="es-CO"/>
+              </w:rPr>
+              <w:t>4</w:t>
             </w:r>
           </w:p>
         </w:tc>
@@ -3714,7 +3885,16 @@
                 <w:szCs w:val="22"/>
                 <w:lang w:val="es-CO"/>
               </w:rPr>
-              <w:t>46,1</w:t>
+              <w:t>46,</w:t>
+            </w:r>
+            <w:r>
+              <w:rPr>
+                <w:rFonts w:ascii="Arial" w:hAnsi="Arial" w:cs="Arial"/>
+                <w:sz w:val="22"/>
+                <w:szCs w:val="22"/>
+                <w:lang w:val="es-CO"/>
+              </w:rPr>
+              <w:t>5</w:t>
             </w:r>
           </w:p>
         </w:tc>
@@ -3825,7 +4005,16 @@
                 <w:szCs w:val="22"/>
                 <w:lang w:val="es-CO"/>
               </w:rPr>
-              <w:t>28,1</w:t>
+              <w:t>28,</w:t>
+            </w:r>
+            <w:r>
+              <w:rPr>
+                <w:rFonts w:ascii="Arial" w:hAnsi="Arial" w:cs="Arial"/>
+                <w:sz w:val="22"/>
+                <w:szCs w:val="22"/>
+                <w:lang w:val="es-CO"/>
+              </w:rPr>
+              <w:t>3</w:t>
             </w:r>
           </w:p>
         </w:tc>
@@ -3936,7 +4125,34 @@
                 <w:szCs w:val="22"/>
                 <w:lang w:val="es-CO"/>
               </w:rPr>
-              <w:t>18,9</w:t>
+              <w:t>1</w:t>
+            </w:r>
+            <w:r>
+              <w:rPr>
+                <w:rFonts w:ascii="Arial" w:hAnsi="Arial" w:cs="Arial"/>
+                <w:sz w:val="22"/>
+                <w:szCs w:val="22"/>
+                <w:lang w:val="es-CO"/>
+              </w:rPr>
+              <w:t>9</w:t>
+            </w:r>
+            <w:r>
+              <w:rPr>
+                <w:rFonts w:ascii="Arial" w:hAnsi="Arial" w:cs="Arial"/>
+                <w:sz w:val="22"/>
+                <w:szCs w:val="22"/>
+                <w:lang w:val="es-CO"/>
+              </w:rPr>
+              <w:t>,</w:t>
+            </w:r>
+            <w:r>
+              <w:rPr>
+                <w:rFonts w:ascii="Arial" w:hAnsi="Arial" w:cs="Arial"/>
+                <w:sz w:val="22"/>
+                <w:szCs w:val="22"/>
+                <w:lang w:val="es-CO"/>
+              </w:rPr>
+              <w:t>1</w:t>
             </w:r>
           </w:p>
         </w:tc>
@@ -4038,7 +4254,16 @@
                 <w:szCs w:val="22"/>
                 <w:lang w:val="es-CO"/>
               </w:rPr>
-              <w:t>30,6</w:t>
+              <w:t>30,</w:t>
+            </w:r>
+            <w:r>
+              <w:rPr>
+                <w:rFonts w:ascii="Arial" w:hAnsi="Arial" w:cs="Arial"/>
+                <w:sz w:val="22"/>
+                <w:szCs w:val="22"/>
+                <w:lang w:val="es-CO"/>
+              </w:rPr>
+              <w:t>9</w:t>
             </w:r>
           </w:p>
         </w:tc>
@@ -4140,7 +4365,16 @@
                 <w:szCs w:val="22"/>
                 <w:lang w:val="es-CO"/>
               </w:rPr>
-              <w:t>38,2</w:t>
+              <w:t>38,</w:t>
+            </w:r>
+            <w:r>
+              <w:rPr>
+                <w:rFonts w:ascii="Arial" w:hAnsi="Arial" w:cs="Arial"/>
+                <w:sz w:val="22"/>
+                <w:szCs w:val="22"/>
+                <w:lang w:val="es-CO"/>
+              </w:rPr>
+              <w:t>6</w:t>
             </w:r>
           </w:p>
         </w:tc>
@@ -4242,7 +4476,25 @@
                 <w:szCs w:val="22"/>
                 <w:lang w:val="es-CO"/>
               </w:rPr>
-              <w:t>49,5</w:t>
+              <w:t>50</w:t>
+            </w:r>
+            <w:r>
+              <w:rPr>
+                <w:rFonts w:ascii="Arial" w:hAnsi="Arial" w:cs="Arial"/>
+                <w:sz w:val="22"/>
+                <w:szCs w:val="22"/>
+                <w:lang w:val="es-CO"/>
+              </w:rPr>
+              <w:t>,</w:t>
+            </w:r>
+            <w:r>
+              <w:rPr>
+                <w:rFonts w:ascii="Arial" w:hAnsi="Arial" w:cs="Arial"/>
+                <w:sz w:val="22"/>
+                <w:szCs w:val="22"/>
+                <w:lang w:val="es-CO"/>
+              </w:rPr>
+              <w:t>0</w:t>
             </w:r>
           </w:p>
         </w:tc>
@@ -4344,7 +4596,34 @@
                 <w:szCs w:val="22"/>
                 <w:lang w:val="es-CO"/>
               </w:rPr>
-              <w:t>73,5</w:t>
+              <w:t>7</w:t>
+            </w:r>
+            <w:r>
+              <w:rPr>
+                <w:rFonts w:ascii="Arial" w:hAnsi="Arial" w:cs="Arial"/>
+                <w:sz w:val="22"/>
+                <w:szCs w:val="22"/>
+                <w:lang w:val="es-CO"/>
+              </w:rPr>
+              <w:t>4</w:t>
+            </w:r>
+            <w:r>
+              <w:rPr>
+                <w:rFonts w:ascii="Arial" w:hAnsi="Arial" w:cs="Arial"/>
+                <w:sz w:val="22"/>
+                <w:szCs w:val="22"/>
+                <w:lang w:val="es-CO"/>
+              </w:rPr>
+              <w:t>,</w:t>
+            </w:r>
+            <w:r>
+              <w:rPr>
+                <w:rFonts w:ascii="Arial" w:hAnsi="Arial" w:cs="Arial"/>
+                <w:sz w:val="22"/>
+                <w:szCs w:val="22"/>
+                <w:lang w:val="es-CO"/>
+              </w:rPr>
+              <w:t>2</w:t>
             </w:r>
           </w:p>
         </w:tc>
@@ -4496,6 +4775,7 @@
           <w:szCs w:val="22"/>
           <w:lang w:val="es-CO"/>
         </w:rPr>
+        <w:lastRenderedPageBreak/>
         <w:drawing>
           <wp:inline distT="0" distB="0" distL="0" distR="0" wp14:anchorId="0D898869" wp14:editId="16B03E01">
             <wp:extent cx="2377646" cy="2156647"/>
@@ -4599,7 +4879,6 @@
                 <w:szCs w:val="22"/>
                 <w:lang w:val="es-CO"/>
               </w:rPr>
-              <w:lastRenderedPageBreak/>
               <w:t>Nombre Archivo</w:t>
             </w:r>
             <w:r>
@@ -6094,6 +6373,7 @@
           <w:szCs w:val="22"/>
           <w:lang w:val="es-CO"/>
         </w:rPr>
+        <w:lastRenderedPageBreak/>
         <w:drawing>
           <wp:inline distT="0" distB="0" distL="0" distR="0" wp14:anchorId="7D8C56FB" wp14:editId="3A2BB1DA">
             <wp:extent cx="4671465" cy="1882303"/>
@@ -6231,7 +6511,6 @@
           <w:szCs w:val="22"/>
           <w:lang w:val="es-CO"/>
         </w:rPr>
-        <w:lastRenderedPageBreak/>
         <w:drawing>
           <wp:inline distT="0" distB="0" distL="0" distR="0" wp14:anchorId="2624292A" wp14:editId="7F526A9E">
             <wp:extent cx="4709568" cy="1836579"/>
@@ -6390,6 +6669,7 @@
           <w:szCs w:val="22"/>
           <w:lang w:val="es-CO"/>
         </w:rPr>
+        <w:lastRenderedPageBreak/>
         <w:t>Cantidad de registros septiembre de 2023 en BigQuery</w:t>
       </w:r>
     </w:p>
@@ -6519,7 +6799,6 @@
           <w:szCs w:val="22"/>
           <w:lang w:val="es-CO"/>
         </w:rPr>
-        <w:lastRenderedPageBreak/>
         <w:drawing>
           <wp:inline distT="0" distB="0" distL="0" distR="0" wp14:anchorId="3CC1BC97" wp14:editId="4C0BFE8B">
             <wp:extent cx="4854361" cy="1867062"/>
@@ -6678,6 +6957,7 @@
           <w:szCs w:val="22"/>
           <w:lang w:val="es-CO"/>
         </w:rPr>
+        <w:lastRenderedPageBreak/>
         <w:t>Cantidad de registros diciembre de 2023 en BigQuery</w:t>
       </w:r>
     </w:p>
@@ -6807,7 +7087,6 @@
           <w:szCs w:val="22"/>
           <w:lang w:val="es-CO"/>
         </w:rPr>
-        <w:lastRenderedPageBreak/>
         <w:drawing>
           <wp:inline distT="0" distB="0" distL="0" distR="0" wp14:anchorId="5AFC8170" wp14:editId="57251BDD">
             <wp:extent cx="4709568" cy="1844200"/>
@@ -6966,6 +7245,7 @@
           <w:szCs w:val="22"/>
           <w:lang w:val="es-CO"/>
         </w:rPr>
+        <w:lastRenderedPageBreak/>
         <w:t>Cantidad de registros marzo de 2024 en BigQuery</w:t>
       </w:r>
     </w:p>
@@ -7095,7 +7375,6 @@
           <w:szCs w:val="22"/>
           <w:lang w:val="es-CO"/>
         </w:rPr>
-        <w:lastRenderedPageBreak/>
         <w:drawing>
           <wp:inline distT="0" distB="0" distL="0" distR="0" wp14:anchorId="29F38A2C" wp14:editId="15D48D53">
             <wp:extent cx="4663844" cy="1836579"/>
@@ -7254,6 +7533,7 @@
           <w:szCs w:val="22"/>
           <w:lang w:val="es-CO"/>
         </w:rPr>
+        <w:lastRenderedPageBreak/>
         <w:t>Cantidad de registros consolidados en BigQuery sin remover duplicados</w:t>
       </w:r>
     </w:p>
@@ -7334,7 +7614,6 @@
           <w:szCs w:val="22"/>
           <w:lang w:val="es-CO"/>
         </w:rPr>
-        <w:lastRenderedPageBreak/>
         <w:drawing>
           <wp:inline distT="0" distB="0" distL="0" distR="0" wp14:anchorId="2EE69F61" wp14:editId="433459EF">
             <wp:extent cx="4976291" cy="1806097"/>
@@ -7487,6 +7766,7 @@
           <w:szCs w:val="22"/>
           <w:lang w:val="es-CO"/>
         </w:rPr>
+        <w:lastRenderedPageBreak/>
         <w:t>Se unirán los datos de cada tabla independiente del dataset “capstone_project_data” de BigQuery en una sola tabla utilizando SQL</w:t>
       </w:r>
       <w:r>
@@ -7525,7 +7805,6 @@
           <w:szCs w:val="22"/>
           <w:lang w:val="es-CO"/>
         </w:rPr>
-        <w:lastRenderedPageBreak/>
         <w:drawing>
           <wp:inline distT="0" distB="0" distL="0" distR="0" wp14:anchorId="3F2781F3" wp14:editId="4D27B85C">
             <wp:extent cx="5090601" cy="3475021"/>
@@ -7892,7 +8171,7 @@
 </file>
 
 <file path=word/numbering.xml><?xml version="1.0" encoding="utf-8"?>
-<w:numbering xmlns:wpc="http://schemas.microsoft.com/office/word/2010/wordprocessingCanvas" xmlns:cx="http://schemas.microsoft.com/office/drawing/2014/chartex" xmlns:cx1="http://schemas.microsoft.com/office/drawing/2015/9/8/chartex" xmlns:cx2="http://schemas.microsoft.com/office/drawing/2015/10/21/chartex" xmlns:cx3="http://schemas.microsoft.com/office/drawing/2016/5/9/chartex" xmlns:cx4="http://schemas.microsoft.com/office/drawing/2016/5/10/chartex" xmlns:cx5="http://schemas.microsoft.com/office/drawing/2016/5/11/chartex" xmlns:cx6="http://schemas.microsoft.com/office/drawing/2016/5/12/chartex" xmlns:cx7="http://schemas.microsoft.com/office/drawing/2016/5/13/chartex" xmlns:cx8="http://schemas.microsoft.com/office/drawing/2016/5/14/chartex" xmlns:mc="http://schemas.openxmlformats.org/markup-compatibility/2006" xmlns:aink="http://schemas.microsoft.com/office/drawing/2016/ink" xmlns:am3d="http://schemas.microsoft.com/office/drawing/2017/model3d" xmlns:o="urn:schemas-microsoft-com:office:office" xmlns:oel="http://schemas.microsoft.com/office/2019/extlst" xmlns:r="http://schemas.openxmlformats.org/officeDocument/2006/relationships" xmlns:m="http://schemas.openxmlformats.org/officeDocument/2006/math" xmlns:v="urn:schemas-microsoft-com:vml" xmlns:wp14="http://schemas.microsoft.com/office/word/2010/wordprocessingDrawing" xmlns:wp="http://schemas.openxmlformats.org/drawingml/2006/wordprocessingDrawing" xmlns:w10="urn:schemas-microsoft-com:office:word" xmlns:w="http://schemas.openxmlformats.org/wordprocessingml/2006/main" xmlns:w14="http://schemas.microsoft.com/office/word/2010/wordml" xmlns:w15="http://schemas.microsoft.com/office/word/2012/wordml" xmlns:w16cex="http://schemas.microsoft.com/office/word/2018/wordml/cex" xmlns:w16cid="http://schemas.microsoft.com/office/word/2016/wordml/cid" xmlns:w16="http://schemas.microsoft.com/office/word/2018/wordml" xmlns:w16du="http://schemas.microsoft.com/office/word/2023/wordml/word16du" xmlns:w16sdtdh="http://schemas.microsoft.com/office/word/2020/wordml/sdtdatahash" xmlns:w16se="http://schemas.microsoft.com/office/word/2015/wordml/symex" xmlns:wpg="http://schemas.microsoft.com/office/word/2010/wordprocessingGroup" xmlns:wpi="http://schemas.microsoft.com/office/word/2010/wordprocessingInk" xmlns:wne="http://schemas.microsoft.com/office/word/2006/wordml" xmlns:wps="http://schemas.microsoft.com/office/word/2010/wordprocessingShape" mc:Ignorable="w14 w15 w16se w16cid w16 w16cex w16sdtdh w16du wp14">
+<w:numbering xmlns:wpc="http://schemas.microsoft.com/office/word/2010/wordprocessingCanvas" xmlns:cx="http://schemas.microsoft.com/office/drawing/2014/chartex" xmlns:cx1="http://schemas.microsoft.com/office/drawing/2015/9/8/chartex" xmlns:cx2="http://schemas.microsoft.com/office/drawing/2015/10/21/chartex" xmlns:cx3="http://schemas.microsoft.com/office/drawing/2016/5/9/chartex" xmlns:cx4="http://schemas.microsoft.com/office/drawing/2016/5/10/chartex" xmlns:cx5="http://schemas.microsoft.com/office/drawing/2016/5/11/chartex" xmlns:cx6="http://schemas.microsoft.com/office/drawing/2016/5/12/chartex" xmlns:cx7="http://schemas.microsoft.com/office/drawing/2016/5/13/chartex" xmlns:cx8="http://schemas.microsoft.com/office/drawing/2016/5/14/chartex" xmlns:mc="http://schemas.openxmlformats.org/markup-compatibility/2006" xmlns:aink="http://schemas.microsoft.com/office/drawing/2016/ink" xmlns:am3d="http://schemas.microsoft.com/office/drawing/2017/model3d" xmlns:o="urn:schemas-microsoft-com:office:office" xmlns:oel="http://schemas.microsoft.com/office/2019/extlst" xmlns:r="http://schemas.openxmlformats.org/officeDocument/2006/relationships" xmlns:m="http://schemas.openxmlformats.org/officeDocument/2006/math" xmlns:v="urn:schemas-microsoft-com:vml" xmlns:wp14="http://schemas.microsoft.com/office/word/2010/wordprocessingDrawing" xmlns:wp="http://schemas.openxmlformats.org/drawingml/2006/wordprocessingDrawing" xmlns:w10="urn:schemas-microsoft-com:office:word" xmlns:w="http://schemas.openxmlformats.org/wordprocessingml/2006/main" xmlns:w14="http://schemas.microsoft.com/office/word/2010/wordml" xmlns:w15="http://schemas.microsoft.com/office/word/2012/wordml" xmlns:w16cex="http://schemas.microsoft.com/office/word/2018/wordml/cex" xmlns:w16cid="http://schemas.microsoft.com/office/word/2016/wordml/cid" xmlns:w16="http://schemas.microsoft.com/office/word/2018/wordml" xmlns:w16du="http://schemas.microsoft.com/office/word/2023/wordml/word16du" xmlns:w16sdtdh="http://schemas.microsoft.com/office/word/2020/wordml/sdtdatahash" xmlns:w16sdtfl="http://schemas.microsoft.com/office/word/2024/wordml/sdtformatlock" xmlns:w16se="http://schemas.microsoft.com/office/word/2015/wordml/symex" xmlns:wpg="http://schemas.microsoft.com/office/word/2010/wordprocessingGroup" xmlns:wpi="http://schemas.microsoft.com/office/word/2010/wordprocessingInk" xmlns:wne="http://schemas.microsoft.com/office/word/2006/wordml" xmlns:wps="http://schemas.microsoft.com/office/word/2010/wordprocessingShape" mc:Ignorable="w14 w15 w16se w16cid w16 w16cex w16sdtdh w16sdtfl w16du wp14">
   <w:abstractNum w:abstractNumId="0" w15:restartNumberingAfterBreak="0">
     <w:nsid w:val="047D5135"/>
     <w:multiLevelType w:val="hybridMultilevel"/>
@@ -8941,7 +9220,7 @@
 </file>
 
 <file path=word/styles.xml><?xml version="1.0" encoding="utf-8"?>
-<w:styles xmlns:mc="http://schemas.openxmlformats.org/markup-compatibility/2006" xmlns:r="http://schemas.openxmlformats.org/officeDocument/2006/relationships" xmlns:w="http://schemas.openxmlformats.org/wordprocessingml/2006/main" xmlns:w14="http://schemas.microsoft.com/office/word/2010/wordml" xmlns:w15="http://schemas.microsoft.com/office/word/2012/wordml" xmlns:w16cex="http://schemas.microsoft.com/office/word/2018/wordml/cex" xmlns:w16cid="http://schemas.microsoft.com/office/word/2016/wordml/cid" xmlns:w16="http://schemas.microsoft.com/office/word/2018/wordml" xmlns:w16du="http://schemas.microsoft.com/office/word/2023/wordml/word16du" xmlns:w16sdtdh="http://schemas.microsoft.com/office/word/2020/wordml/sdtdatahash" xmlns:w16se="http://schemas.microsoft.com/office/word/2015/wordml/symex" mc:Ignorable="w14 w15 w16se w16cid w16 w16cex w16sdtdh w16du">
+<w:styles xmlns:mc="http://schemas.openxmlformats.org/markup-compatibility/2006" xmlns:r="http://schemas.openxmlformats.org/officeDocument/2006/relationships" xmlns:w="http://schemas.openxmlformats.org/wordprocessingml/2006/main" xmlns:w14="http://schemas.microsoft.com/office/word/2010/wordml" xmlns:w15="http://schemas.microsoft.com/office/word/2012/wordml" xmlns:w16cex="http://schemas.microsoft.com/office/word/2018/wordml/cex" xmlns:w16cid="http://schemas.microsoft.com/office/word/2016/wordml/cid" xmlns:w16="http://schemas.microsoft.com/office/word/2018/wordml" xmlns:w16du="http://schemas.microsoft.com/office/word/2023/wordml/word16du" xmlns:w16sdtdh="http://schemas.microsoft.com/office/word/2020/wordml/sdtdatahash" xmlns:w16sdtfl="http://schemas.microsoft.com/office/word/2024/wordml/sdtformatlock" xmlns:w16se="http://schemas.microsoft.com/office/word/2015/wordml/symex" mc:Ignorable="w14 w15 w16se w16cid w16 w16cex w16sdtdh w16sdtfl w16du">
   <w:docDefaults>
     <w:rPrDefault>
       <w:rPr>

</xml_diff>

<commit_message>
Carga datasets por mes a BigQuery
</commit_message>
<xml_diff>
--- a/Documentacion/Entregables/Procesamiento de Datos.docx
+++ b/Documentacion/Entregables/Procesamiento de Datos.docx
@@ -174,7 +174,7 @@
           <w:szCs w:val="22"/>
           <w:lang w:val="es-CO"/>
         </w:rPr>
-        <w:t>2</w:t>
+        <w:t>3</w:t>
       </w:r>
     </w:p>
     <w:p>
@@ -235,7 +235,47 @@
           <w:szCs w:val="22"/>
           <w:lang w:val="es-CO"/>
         </w:rPr>
-        <w:t>. La fuente de datos se divide en 12 archivos fuente, en formato csv, en su totaliad contienen 5743290 registros</w:t>
+        <w:t xml:space="preserve">. La fuente de datos se divide en 12 archivos fuente, en formato </w:t>
+      </w:r>
+      <w:proofErr w:type="spellStart"/>
+      <w:r>
+        <w:rPr>
+          <w:rFonts w:ascii="Arial" w:hAnsi="Arial" w:cs="Arial"/>
+          <w:sz w:val="22"/>
+          <w:szCs w:val="22"/>
+          <w:lang w:val="es-CO"/>
+        </w:rPr>
+        <w:t>csv</w:t>
+      </w:r>
+      <w:proofErr w:type="spellEnd"/>
+      <w:r>
+        <w:rPr>
+          <w:rFonts w:ascii="Arial" w:hAnsi="Arial" w:cs="Arial"/>
+          <w:sz w:val="22"/>
+          <w:szCs w:val="22"/>
+          <w:lang w:val="es-CO"/>
+        </w:rPr>
+        <w:t xml:space="preserve">, en su </w:t>
+      </w:r>
+      <w:proofErr w:type="spellStart"/>
+      <w:r>
+        <w:rPr>
+          <w:rFonts w:ascii="Arial" w:hAnsi="Arial" w:cs="Arial"/>
+          <w:sz w:val="22"/>
+          <w:szCs w:val="22"/>
+          <w:lang w:val="es-CO"/>
+        </w:rPr>
+        <w:t>totaliad</w:t>
+      </w:r>
+      <w:proofErr w:type="spellEnd"/>
+      <w:r>
+        <w:rPr>
+          <w:rFonts w:ascii="Arial" w:hAnsi="Arial" w:cs="Arial"/>
+          <w:sz w:val="22"/>
+          <w:szCs w:val="22"/>
+          <w:lang w:val="es-CO"/>
+        </w:rPr>
+        <w:t xml:space="preserve"> contienen 5743290 registros</w:t>
       </w:r>
       <w:r>
         <w:rPr>
@@ -370,7 +410,27 @@
           <w:lang w:val="es-CO"/>
         </w:rPr>
         <w:lastRenderedPageBreak/>
-        <w:t>Para aplicar los temas vistos en el curso se utilizará Big Query como SGBD en su versión gratuita.</w:t>
+        <w:t xml:space="preserve">Para aplicar los temas vistos en el curso se utilizará Big </w:t>
+      </w:r>
+      <w:proofErr w:type="spellStart"/>
+      <w:r>
+        <w:rPr>
+          <w:rFonts w:ascii="Arial" w:hAnsi="Arial" w:cs="Arial"/>
+          <w:sz w:val="22"/>
+          <w:szCs w:val="22"/>
+          <w:lang w:val="es-CO"/>
+        </w:rPr>
+        <w:t>Query</w:t>
+      </w:r>
+      <w:proofErr w:type="spellEnd"/>
+      <w:r>
+        <w:rPr>
+          <w:rFonts w:ascii="Arial" w:hAnsi="Arial" w:cs="Arial"/>
+          <w:sz w:val="22"/>
+          <w:szCs w:val="22"/>
+          <w:lang w:val="es-CO"/>
+        </w:rPr>
+        <w:t xml:space="preserve"> como SGBD en su versión gratuita.</w:t>
       </w:r>
     </w:p>
     <w:p>
@@ -453,7 +513,27 @@
           <w:szCs w:val="22"/>
           <w:lang w:val="es-CO"/>
         </w:rPr>
-        <w:t>Debido a la gran cantidad de registros por archivo, en el preprocesamiento realizado en Excel solo se eliminarán registros que presenten atributos en blanco y que no se puedan completar con información propia del dataset, siempre y cuando estos atributos sean vitales para el análisis.</w:t>
+        <w:t xml:space="preserve">Debido a la gran cantidad de registros por archivo, en el preprocesamiento realizado en Excel solo se eliminarán registros que presenten atributos en blanco y que no se puedan completar con información propia del </w:t>
+      </w:r>
+      <w:proofErr w:type="spellStart"/>
+      <w:r>
+        <w:rPr>
+          <w:rFonts w:ascii="Arial" w:hAnsi="Arial" w:cs="Arial"/>
+          <w:sz w:val="22"/>
+          <w:szCs w:val="22"/>
+          <w:lang w:val="es-CO"/>
+        </w:rPr>
+        <w:t>dataset</w:t>
+      </w:r>
+      <w:proofErr w:type="spellEnd"/>
+      <w:r>
+        <w:rPr>
+          <w:rFonts w:ascii="Arial" w:hAnsi="Arial" w:cs="Arial"/>
+          <w:sz w:val="22"/>
+          <w:szCs w:val="22"/>
+          <w:lang w:val="es-CO"/>
+        </w:rPr>
+        <w:t>, siempre y cuando estos atributos sean vitales para el análisis.</w:t>
       </w:r>
     </w:p>
     <w:p>
@@ -474,7 +554,27 @@
           <w:szCs w:val="22"/>
           <w:lang w:val="es-CO"/>
         </w:rPr>
-        <w:t>Posteriormente se subirán los archivos a Big Query para el procesamiento final de los datos.</w:t>
+        <w:t xml:space="preserve">Posteriormente se subirán los archivos a Big </w:t>
+      </w:r>
+      <w:proofErr w:type="spellStart"/>
+      <w:r>
+        <w:rPr>
+          <w:rFonts w:ascii="Arial" w:hAnsi="Arial" w:cs="Arial"/>
+          <w:sz w:val="22"/>
+          <w:szCs w:val="22"/>
+          <w:lang w:val="es-CO"/>
+        </w:rPr>
+        <w:t>Query</w:t>
+      </w:r>
+      <w:proofErr w:type="spellEnd"/>
+      <w:r>
+        <w:rPr>
+          <w:rFonts w:ascii="Arial" w:hAnsi="Arial" w:cs="Arial"/>
+          <w:sz w:val="22"/>
+          <w:szCs w:val="22"/>
+          <w:lang w:val="es-CO"/>
+        </w:rPr>
+        <w:t xml:space="preserve"> para el procesamiento final de los datos.</w:t>
       </w:r>
     </w:p>
     <w:p>
@@ -502,16 +602,76 @@
           <w:szCs w:val="22"/>
           <w:lang w:val="es-CO"/>
         </w:rPr>
-        <w:t>las limitaciones de Big Query gratuito, las tablas generadas mediante archivos no pueden superar los 100 MB</w:t>
-      </w:r>
-      <w:r>
-        <w:rPr>
-          <w:rFonts w:ascii="Arial" w:hAnsi="Arial" w:cs="Arial"/>
-          <w:sz w:val="22"/>
-          <w:szCs w:val="22"/>
-          <w:lang w:val="es-CO"/>
-        </w:rPr>
-        <w:t>, afortunadamente para este caso, después del preprocesamiento, cada archivo tendrá un tamaño menor al del umbral, en caso de tener archivos con tamaño mayor a 100 MB sería necesario usar Google Cloud Storage para subir en un bucket todos los datos y luego ser utilizados en Big Query.</w:t>
+        <w:t xml:space="preserve">las limitaciones de Big </w:t>
+      </w:r>
+      <w:proofErr w:type="spellStart"/>
+      <w:r>
+        <w:rPr>
+          <w:rFonts w:ascii="Arial" w:hAnsi="Arial" w:cs="Arial"/>
+          <w:sz w:val="22"/>
+          <w:szCs w:val="22"/>
+          <w:lang w:val="es-CO"/>
+        </w:rPr>
+        <w:t>Query</w:t>
+      </w:r>
+      <w:proofErr w:type="spellEnd"/>
+      <w:r>
+        <w:rPr>
+          <w:rFonts w:ascii="Arial" w:hAnsi="Arial" w:cs="Arial"/>
+          <w:sz w:val="22"/>
+          <w:szCs w:val="22"/>
+          <w:lang w:val="es-CO"/>
+        </w:rPr>
+        <w:t xml:space="preserve"> gratuito, las tablas generadas mediante archivos no pueden superar los 100 MB</w:t>
+      </w:r>
+      <w:r>
+        <w:rPr>
+          <w:rFonts w:ascii="Arial" w:hAnsi="Arial" w:cs="Arial"/>
+          <w:sz w:val="22"/>
+          <w:szCs w:val="22"/>
+          <w:lang w:val="es-CO"/>
+        </w:rPr>
+        <w:t xml:space="preserve">, afortunadamente para este caso, después del preprocesamiento, cada archivo tendrá un tamaño menor al del umbral, en caso de tener archivos con tamaño mayor a 100 MB sería necesario usar Google Cloud Storage para subir en un </w:t>
+      </w:r>
+      <w:proofErr w:type="spellStart"/>
+      <w:r>
+        <w:rPr>
+          <w:rFonts w:ascii="Arial" w:hAnsi="Arial" w:cs="Arial"/>
+          <w:sz w:val="22"/>
+          <w:szCs w:val="22"/>
+          <w:lang w:val="es-CO"/>
+        </w:rPr>
+        <w:t>bucket</w:t>
+      </w:r>
+      <w:proofErr w:type="spellEnd"/>
+      <w:r>
+        <w:rPr>
+          <w:rFonts w:ascii="Arial" w:hAnsi="Arial" w:cs="Arial"/>
+          <w:sz w:val="22"/>
+          <w:szCs w:val="22"/>
+          <w:lang w:val="es-CO"/>
+        </w:rPr>
+        <w:t xml:space="preserve"> todos los datos y luego ser utilizados en Big </w:t>
+      </w:r>
+      <w:proofErr w:type="spellStart"/>
+      <w:r>
+        <w:rPr>
+          <w:rFonts w:ascii="Arial" w:hAnsi="Arial" w:cs="Arial"/>
+          <w:sz w:val="22"/>
+          <w:szCs w:val="22"/>
+          <w:lang w:val="es-CO"/>
+        </w:rPr>
+        <w:t>Query</w:t>
+      </w:r>
+      <w:proofErr w:type="spellEnd"/>
+      <w:r>
+        <w:rPr>
+          <w:rFonts w:ascii="Arial" w:hAnsi="Arial" w:cs="Arial"/>
+          <w:sz w:val="22"/>
+          <w:szCs w:val="22"/>
+          <w:lang w:val="es-CO"/>
+        </w:rPr>
+        <w:t>.</w:t>
       </w:r>
     </w:p>
     <w:p>
@@ -576,6 +736,7 @@
           <w:lang w:val="es-CO"/>
         </w:rPr>
       </w:pPr>
+      <w:proofErr w:type="spellStart"/>
       <w:r>
         <w:rPr>
           <w:rFonts w:ascii="Arial" w:hAnsi="Arial" w:cs="Arial"/>
@@ -585,6 +746,7 @@
         </w:rPr>
         <w:t>rideable_type</w:t>
       </w:r>
+      <w:proofErr w:type="spellEnd"/>
     </w:p>
     <w:p>
       <w:pPr>
@@ -600,6 +762,7 @@
           <w:lang w:val="es-CO"/>
         </w:rPr>
       </w:pPr>
+      <w:proofErr w:type="spellStart"/>
       <w:r>
         <w:rPr>
           <w:rFonts w:ascii="Arial" w:hAnsi="Arial" w:cs="Arial"/>
@@ -609,6 +772,7 @@
         </w:rPr>
         <w:t>started_at</w:t>
       </w:r>
+      <w:proofErr w:type="spellEnd"/>
     </w:p>
     <w:p>
       <w:pPr>
@@ -624,6 +788,7 @@
           <w:lang w:val="es-CO"/>
         </w:rPr>
       </w:pPr>
+      <w:proofErr w:type="spellStart"/>
       <w:r>
         <w:rPr>
           <w:rFonts w:ascii="Arial" w:hAnsi="Arial" w:cs="Arial"/>
@@ -633,6 +798,7 @@
         </w:rPr>
         <w:t>ended_at</w:t>
       </w:r>
+      <w:proofErr w:type="spellEnd"/>
     </w:p>
     <w:p>
       <w:pPr>
@@ -648,6 +814,7 @@
           <w:lang w:val="es-CO"/>
         </w:rPr>
       </w:pPr>
+      <w:proofErr w:type="spellStart"/>
       <w:r>
         <w:rPr>
           <w:rFonts w:ascii="Arial" w:hAnsi="Arial" w:cs="Arial"/>
@@ -657,6 +824,7 @@
         </w:rPr>
         <w:t>start_station_name</w:t>
       </w:r>
+      <w:proofErr w:type="spellEnd"/>
     </w:p>
     <w:p>
       <w:pPr>
@@ -672,6 +840,7 @@
           <w:lang w:val="es-CO"/>
         </w:rPr>
       </w:pPr>
+      <w:proofErr w:type="spellStart"/>
       <w:r>
         <w:rPr>
           <w:rFonts w:ascii="Arial" w:hAnsi="Arial" w:cs="Arial"/>
@@ -681,6 +850,7 @@
         </w:rPr>
         <w:t>start_station_id</w:t>
       </w:r>
+      <w:proofErr w:type="spellEnd"/>
     </w:p>
     <w:p>
       <w:pPr>
@@ -696,6 +866,7 @@
           <w:lang w:val="es-CO"/>
         </w:rPr>
       </w:pPr>
+      <w:proofErr w:type="spellStart"/>
       <w:r>
         <w:rPr>
           <w:rFonts w:ascii="Arial" w:hAnsi="Arial" w:cs="Arial"/>
@@ -705,6 +876,7 @@
         </w:rPr>
         <w:t>end_station_name</w:t>
       </w:r>
+      <w:proofErr w:type="spellEnd"/>
     </w:p>
     <w:p>
       <w:pPr>
@@ -720,6 +892,7 @@
           <w:lang w:val="es-CO"/>
         </w:rPr>
       </w:pPr>
+      <w:proofErr w:type="spellStart"/>
       <w:r>
         <w:rPr>
           <w:rFonts w:ascii="Arial" w:hAnsi="Arial" w:cs="Arial"/>
@@ -729,6 +902,7 @@
         </w:rPr>
         <w:t>end_station_id</w:t>
       </w:r>
+      <w:proofErr w:type="spellEnd"/>
     </w:p>
     <w:p>
       <w:pPr>
@@ -744,6 +918,7 @@
           <w:lang w:val="es-CO"/>
         </w:rPr>
       </w:pPr>
+      <w:proofErr w:type="spellStart"/>
       <w:r>
         <w:rPr>
           <w:rFonts w:ascii="Arial" w:hAnsi="Arial" w:cs="Arial"/>
@@ -753,6 +928,7 @@
         </w:rPr>
         <w:t>start_lat</w:t>
       </w:r>
+      <w:proofErr w:type="spellEnd"/>
     </w:p>
     <w:p>
       <w:pPr>
@@ -768,6 +944,7 @@
           <w:lang w:val="es-CO"/>
         </w:rPr>
       </w:pPr>
+      <w:proofErr w:type="spellStart"/>
       <w:r>
         <w:rPr>
           <w:rFonts w:ascii="Arial" w:hAnsi="Arial" w:cs="Arial"/>
@@ -777,6 +954,7 @@
         </w:rPr>
         <w:t>start_lng</w:t>
       </w:r>
+      <w:proofErr w:type="spellEnd"/>
     </w:p>
     <w:p>
       <w:pPr>
@@ -792,6 +970,7 @@
           <w:lang w:val="es-CO"/>
         </w:rPr>
       </w:pPr>
+      <w:proofErr w:type="spellStart"/>
       <w:r>
         <w:rPr>
           <w:rFonts w:ascii="Arial" w:hAnsi="Arial" w:cs="Arial"/>
@@ -801,6 +980,7 @@
         </w:rPr>
         <w:t>end_lat</w:t>
       </w:r>
+      <w:proofErr w:type="spellEnd"/>
     </w:p>
     <w:p>
       <w:pPr>
@@ -816,6 +996,7 @@
           <w:lang w:val="es-CO"/>
         </w:rPr>
       </w:pPr>
+      <w:proofErr w:type="spellStart"/>
       <w:r>
         <w:rPr>
           <w:rFonts w:ascii="Arial" w:hAnsi="Arial" w:cs="Arial"/>
@@ -825,6 +1006,7 @@
         </w:rPr>
         <w:t>end_lng</w:t>
       </w:r>
+      <w:proofErr w:type="spellEnd"/>
     </w:p>
     <w:p>
       <w:pPr>
@@ -840,6 +1022,7 @@
           <w:lang w:val="es-CO"/>
         </w:rPr>
       </w:pPr>
+      <w:proofErr w:type="spellStart"/>
       <w:r>
         <w:rPr>
           <w:rFonts w:ascii="Arial" w:hAnsi="Arial" w:cs="Arial"/>
@@ -849,6 +1032,7 @@
         </w:rPr>
         <w:t>member_casual</w:t>
       </w:r>
+      <w:proofErr w:type="spellEnd"/>
     </w:p>
     <w:p>
       <w:pPr>
@@ -883,14 +1067,25 @@
           <w:lang w:val="es-CO"/>
         </w:rPr>
       </w:pPr>
-      <w:r>
-        <w:rPr>
-          <w:rFonts w:ascii="Arial" w:hAnsi="Arial" w:cs="Arial"/>
-          <w:sz w:val="22"/>
-          <w:szCs w:val="22"/>
-          <w:lang w:val="es-CO"/>
-        </w:rPr>
-        <w:t xml:space="preserve">ride_id: este atributo no aporta información valiosa ya que es la identificación individual del evento “viaje”, sería valioso si fuera la identificación del usuario, pero </w:t>
+      <w:proofErr w:type="spellStart"/>
+      <w:r>
+        <w:rPr>
+          <w:rFonts w:ascii="Arial" w:hAnsi="Arial" w:cs="Arial"/>
+          <w:sz w:val="22"/>
+          <w:szCs w:val="22"/>
+          <w:lang w:val="es-CO"/>
+        </w:rPr>
+        <w:t>ride_id</w:t>
+      </w:r>
+      <w:proofErr w:type="spellEnd"/>
+      <w:r>
+        <w:rPr>
+          <w:rFonts w:ascii="Arial" w:hAnsi="Arial" w:cs="Arial"/>
+          <w:sz w:val="22"/>
+          <w:szCs w:val="22"/>
+          <w:lang w:val="es-CO"/>
+        </w:rPr>
+        <w:t xml:space="preserve">: este atributo no aporta información valiosa ya que es la identificación individual del evento “viaje”, sería valioso si fuera la identificación del usuario, pero </w:t>
       </w:r>
       <w:r>
         <w:rPr>
@@ -1037,7 +1232,27 @@
           <w:szCs w:val="22"/>
           <w:lang w:val="es-CO"/>
         </w:rPr>
-        <w:t>Alguno de los atributos vitales para el análisis está en blanco y no se puede inferir desde el mismo dataset.</w:t>
+        <w:t xml:space="preserve">Alguno de los atributos vitales para el análisis está en blanco y no se puede inferir desde el mismo </w:t>
+      </w:r>
+      <w:proofErr w:type="spellStart"/>
+      <w:r>
+        <w:rPr>
+          <w:rFonts w:ascii="Arial" w:hAnsi="Arial" w:cs="Arial"/>
+          <w:sz w:val="22"/>
+          <w:szCs w:val="22"/>
+          <w:lang w:val="es-CO"/>
+        </w:rPr>
+        <w:t>dataset</w:t>
+      </w:r>
+      <w:proofErr w:type="spellEnd"/>
+      <w:r>
+        <w:rPr>
+          <w:rFonts w:ascii="Arial" w:hAnsi="Arial" w:cs="Arial"/>
+          <w:sz w:val="22"/>
+          <w:szCs w:val="22"/>
+          <w:lang w:val="es-CO"/>
+        </w:rPr>
+        <w:t>.</w:t>
       </w:r>
     </w:p>
     <w:p>
@@ -1128,6 +1343,7 @@
           <w:lang w:val="es-CO"/>
         </w:rPr>
       </w:pPr>
+      <w:proofErr w:type="spellStart"/>
       <w:r>
         <w:rPr>
           <w:rFonts w:ascii="Arial" w:hAnsi="Arial" w:cs="Arial"/>
@@ -1137,6 +1353,7 @@
         </w:rPr>
         <w:t>start_station_name</w:t>
       </w:r>
+      <w:proofErr w:type="spellEnd"/>
     </w:p>
     <w:p>
       <w:pPr>
@@ -1152,6 +1369,7 @@
           <w:lang w:val="es-CO"/>
         </w:rPr>
       </w:pPr>
+      <w:proofErr w:type="spellStart"/>
       <w:r>
         <w:rPr>
           <w:rFonts w:ascii="Arial" w:hAnsi="Arial" w:cs="Arial"/>
@@ -1161,6 +1379,7 @@
         </w:rPr>
         <w:t>start_station_id</w:t>
       </w:r>
+      <w:proofErr w:type="spellEnd"/>
     </w:p>
     <w:p>
       <w:pPr>
@@ -1176,6 +1395,7 @@
           <w:lang w:val="es-CO"/>
         </w:rPr>
       </w:pPr>
+      <w:proofErr w:type="spellStart"/>
       <w:r>
         <w:rPr>
           <w:rFonts w:ascii="Arial" w:hAnsi="Arial" w:cs="Arial"/>
@@ -1185,6 +1405,7 @@
         </w:rPr>
         <w:t>end_station_name</w:t>
       </w:r>
+      <w:proofErr w:type="spellEnd"/>
     </w:p>
     <w:p>
       <w:pPr>
@@ -1200,6 +1421,7 @@
           <w:lang w:val="es-CO"/>
         </w:rPr>
       </w:pPr>
+      <w:proofErr w:type="spellStart"/>
       <w:r>
         <w:rPr>
           <w:rFonts w:ascii="Arial" w:hAnsi="Arial" w:cs="Arial"/>
@@ -1209,6 +1431,7 @@
         </w:rPr>
         <w:t>end_station_id</w:t>
       </w:r>
+      <w:proofErr w:type="spellEnd"/>
     </w:p>
     <w:p>
       <w:pPr>
@@ -1224,6 +1447,7 @@
           <w:lang w:val="es-CO"/>
         </w:rPr>
       </w:pPr>
+      <w:proofErr w:type="spellStart"/>
       <w:r>
         <w:rPr>
           <w:rFonts w:ascii="Arial" w:hAnsi="Arial" w:cs="Arial"/>
@@ -1233,6 +1457,7 @@
         </w:rPr>
         <w:t>end_lat</w:t>
       </w:r>
+      <w:proofErr w:type="spellEnd"/>
     </w:p>
     <w:p>
       <w:pPr>
@@ -1248,6 +1473,7 @@
           <w:lang w:val="es-CO"/>
         </w:rPr>
       </w:pPr>
+      <w:proofErr w:type="spellStart"/>
       <w:r>
         <w:rPr>
           <w:rFonts w:ascii="Arial" w:hAnsi="Arial" w:cs="Arial"/>
@@ -1257,6 +1483,7 @@
         </w:rPr>
         <w:t>end_lng</w:t>
       </w:r>
+      <w:proofErr w:type="spellEnd"/>
     </w:p>
     <w:p>
       <w:pPr>
@@ -1311,7 +1538,27 @@
           <w:szCs w:val="22"/>
           <w:lang w:val="es-CO"/>
         </w:rPr>
-        <w:t xml:space="preserve"> se pueden inferir del mismo dataset, solo se eliminarán los registros que cumplan con alguna de las siguientes subreglas:</w:t>
+        <w:t xml:space="preserve"> se pueden inferir del mismo </w:t>
+      </w:r>
+      <w:proofErr w:type="spellStart"/>
+      <w:r>
+        <w:rPr>
+          <w:rFonts w:ascii="Arial" w:hAnsi="Arial" w:cs="Arial"/>
+          <w:sz w:val="22"/>
+          <w:szCs w:val="22"/>
+          <w:lang w:val="es-CO"/>
+        </w:rPr>
+        <w:t>dataset</w:t>
+      </w:r>
+      <w:proofErr w:type="spellEnd"/>
+      <w:r>
+        <w:rPr>
+          <w:rFonts w:ascii="Arial" w:hAnsi="Arial" w:cs="Arial"/>
+          <w:sz w:val="22"/>
+          <w:szCs w:val="22"/>
+          <w:lang w:val="es-CO"/>
+        </w:rPr>
+        <w:t>, solo se eliminarán los registros que cumplan con alguna de las siguientes subreglas:</w:t>
       </w:r>
     </w:p>
     <w:p>
@@ -1333,7 +1580,43 @@
           <w:sz w:val="22"/>
           <w:szCs w:val="22"/>
         </w:rPr>
-        <w:t xml:space="preserve">El registro no tiene </w:t>
+        <w:t xml:space="preserve">El </w:t>
+      </w:r>
+      <w:proofErr w:type="spellStart"/>
+      <w:r>
+        <w:rPr>
+          <w:rFonts w:ascii="Arial" w:hAnsi="Arial" w:cs="Arial"/>
+          <w:sz w:val="22"/>
+          <w:szCs w:val="22"/>
+        </w:rPr>
+        <w:t>registro</w:t>
+      </w:r>
+      <w:proofErr w:type="spellEnd"/>
+      <w:r>
+        <w:rPr>
+          <w:rFonts w:ascii="Arial" w:hAnsi="Arial" w:cs="Arial"/>
+          <w:sz w:val="22"/>
+          <w:szCs w:val="22"/>
+        </w:rPr>
+        <w:t xml:space="preserve"> no </w:t>
+      </w:r>
+      <w:proofErr w:type="spellStart"/>
+      <w:r>
+        <w:rPr>
+          <w:rFonts w:ascii="Arial" w:hAnsi="Arial" w:cs="Arial"/>
+          <w:sz w:val="22"/>
+          <w:szCs w:val="22"/>
+        </w:rPr>
+        <w:t>tiene</w:t>
+      </w:r>
+      <w:proofErr w:type="spellEnd"/>
+      <w:r>
+        <w:rPr>
+          <w:rFonts w:ascii="Arial" w:hAnsi="Arial" w:cs="Arial"/>
+          <w:sz w:val="22"/>
+          <w:szCs w:val="22"/>
+        </w:rPr>
+        <w:t xml:space="preserve"> </w:t>
       </w:r>
       <w:r>
         <w:rPr>
@@ -1343,6 +1626,7 @@
         </w:rPr>
         <w:t>“</w:t>
       </w:r>
+      <w:proofErr w:type="spellStart"/>
       <w:r>
         <w:rPr>
           <w:rFonts w:ascii="Arial" w:hAnsi="Arial" w:cs="Arial"/>
@@ -1351,6 +1635,7 @@
         </w:rPr>
         <w:t>start_station_name</w:t>
       </w:r>
+      <w:proofErr w:type="spellEnd"/>
       <w:r>
         <w:rPr>
           <w:rFonts w:ascii="Arial" w:hAnsi="Arial" w:cs="Arial"/>
@@ -1365,7 +1650,25 @@
           <w:sz w:val="22"/>
           <w:szCs w:val="22"/>
         </w:rPr>
-        <w:t xml:space="preserve"> y no tiene </w:t>
+        <w:t xml:space="preserve"> y no </w:t>
+      </w:r>
+      <w:proofErr w:type="spellStart"/>
+      <w:r>
+        <w:rPr>
+          <w:rFonts w:ascii="Arial" w:hAnsi="Arial" w:cs="Arial"/>
+          <w:sz w:val="22"/>
+          <w:szCs w:val="22"/>
+        </w:rPr>
+        <w:t>tiene</w:t>
+      </w:r>
+      <w:proofErr w:type="spellEnd"/>
+      <w:r>
+        <w:rPr>
+          <w:rFonts w:ascii="Arial" w:hAnsi="Arial" w:cs="Arial"/>
+          <w:sz w:val="22"/>
+          <w:szCs w:val="22"/>
+        </w:rPr>
+        <w:t xml:space="preserve"> </w:t>
       </w:r>
       <w:r>
         <w:rPr>
@@ -1375,6 +1678,7 @@
         </w:rPr>
         <w:t>“</w:t>
       </w:r>
+      <w:proofErr w:type="spellStart"/>
       <w:r>
         <w:rPr>
           <w:rFonts w:ascii="Arial" w:hAnsi="Arial" w:cs="Arial"/>
@@ -1389,7 +1693,16 @@
           <w:sz w:val="22"/>
           <w:szCs w:val="22"/>
         </w:rPr>
-        <w:t>d”.</w:t>
+        <w:t>d</w:t>
+      </w:r>
+      <w:proofErr w:type="spellEnd"/>
+      <w:r>
+        <w:rPr>
+          <w:rFonts w:ascii="Arial" w:hAnsi="Arial" w:cs="Arial"/>
+          <w:sz w:val="22"/>
+          <w:szCs w:val="22"/>
+        </w:rPr>
+        <w:t>”.</w:t>
       </w:r>
     </w:p>
     <w:p>
@@ -1413,16 +1726,56 @@
           <w:szCs w:val="22"/>
           <w:lang w:val="es-CO"/>
         </w:rPr>
-        <w:t>El registro no tiene “e</w:t>
-      </w:r>
-      <w:r>
-        <w:rPr>
-          <w:rFonts w:ascii="Arial" w:hAnsi="Arial" w:cs="Arial"/>
-          <w:sz w:val="22"/>
-          <w:szCs w:val="22"/>
-          <w:lang w:val="es-CO"/>
-        </w:rPr>
-        <w:t>nd_station_name” y no tiene “end_station_id”.</w:t>
+        <w:t>El registro no tiene “</w:t>
+      </w:r>
+      <w:proofErr w:type="spellStart"/>
+      <w:r>
+        <w:rPr>
+          <w:rFonts w:ascii="Arial" w:hAnsi="Arial" w:cs="Arial"/>
+          <w:sz w:val="22"/>
+          <w:szCs w:val="22"/>
+          <w:lang w:val="es-CO"/>
+        </w:rPr>
+        <w:t>e</w:t>
+      </w:r>
+      <w:r>
+        <w:rPr>
+          <w:rFonts w:ascii="Arial" w:hAnsi="Arial" w:cs="Arial"/>
+          <w:sz w:val="22"/>
+          <w:szCs w:val="22"/>
+          <w:lang w:val="es-CO"/>
+        </w:rPr>
+        <w:t>nd_station_name</w:t>
+      </w:r>
+      <w:proofErr w:type="spellEnd"/>
+      <w:r>
+        <w:rPr>
+          <w:rFonts w:ascii="Arial" w:hAnsi="Arial" w:cs="Arial"/>
+          <w:sz w:val="22"/>
+          <w:szCs w:val="22"/>
+          <w:lang w:val="es-CO"/>
+        </w:rPr>
+        <w:t>” y no tiene “</w:t>
+      </w:r>
+      <w:proofErr w:type="spellStart"/>
+      <w:r>
+        <w:rPr>
+          <w:rFonts w:ascii="Arial" w:hAnsi="Arial" w:cs="Arial"/>
+          <w:sz w:val="22"/>
+          <w:szCs w:val="22"/>
+          <w:lang w:val="es-CO"/>
+        </w:rPr>
+        <w:t>end_station_id</w:t>
+      </w:r>
+      <w:proofErr w:type="spellEnd"/>
+      <w:r>
+        <w:rPr>
+          <w:rFonts w:ascii="Arial" w:hAnsi="Arial" w:cs="Arial"/>
+          <w:sz w:val="22"/>
+          <w:szCs w:val="22"/>
+          <w:lang w:val="es-CO"/>
+        </w:rPr>
+        <w:t>”.</w:t>
       </w:r>
     </w:p>
     <w:p>
@@ -1611,16 +1964,156 @@
           <w:szCs w:val="22"/>
           <w:lang w:val="es-CO"/>
         </w:rPr>
-        <w:t xml:space="preserve">Mediante el filtrado de datos en Excel, se buscaron registros que aún tuvieran alguno de los campos “start_station_name”, “start_station_id”, “end_station_name”, o “end_station_id” en blanco, en este caso no quedaban registros con valores en blanco, </w:t>
-      </w:r>
-      <w:r>
-        <w:rPr>
-          <w:rFonts w:ascii="Arial" w:hAnsi="Arial" w:cs="Arial"/>
-          <w:sz w:val="22"/>
-          <w:szCs w:val="22"/>
-          <w:lang w:val="es-CO"/>
-        </w:rPr>
-        <w:t>por lo que se busca un método para completar los registros que aún tienen los campos “end_lat” o “end_lng” en blanco, con los datos propios del dataset.</w:t>
+        <w:t>Mediante el filtrado de datos en Excel, se buscaron registros que aún tuvieran alguno de los campos “</w:t>
+      </w:r>
+      <w:proofErr w:type="spellStart"/>
+      <w:r>
+        <w:rPr>
+          <w:rFonts w:ascii="Arial" w:hAnsi="Arial" w:cs="Arial"/>
+          <w:sz w:val="22"/>
+          <w:szCs w:val="22"/>
+          <w:lang w:val="es-CO"/>
+        </w:rPr>
+        <w:t>start_station_name</w:t>
+      </w:r>
+      <w:proofErr w:type="spellEnd"/>
+      <w:r>
+        <w:rPr>
+          <w:rFonts w:ascii="Arial" w:hAnsi="Arial" w:cs="Arial"/>
+          <w:sz w:val="22"/>
+          <w:szCs w:val="22"/>
+          <w:lang w:val="es-CO"/>
+        </w:rPr>
+        <w:t>”, “</w:t>
+      </w:r>
+      <w:proofErr w:type="spellStart"/>
+      <w:r>
+        <w:rPr>
+          <w:rFonts w:ascii="Arial" w:hAnsi="Arial" w:cs="Arial"/>
+          <w:sz w:val="22"/>
+          <w:szCs w:val="22"/>
+          <w:lang w:val="es-CO"/>
+        </w:rPr>
+        <w:t>start_station_id</w:t>
+      </w:r>
+      <w:proofErr w:type="spellEnd"/>
+      <w:r>
+        <w:rPr>
+          <w:rFonts w:ascii="Arial" w:hAnsi="Arial" w:cs="Arial"/>
+          <w:sz w:val="22"/>
+          <w:szCs w:val="22"/>
+          <w:lang w:val="es-CO"/>
+        </w:rPr>
+        <w:t>”, “</w:t>
+      </w:r>
+      <w:proofErr w:type="spellStart"/>
+      <w:r>
+        <w:rPr>
+          <w:rFonts w:ascii="Arial" w:hAnsi="Arial" w:cs="Arial"/>
+          <w:sz w:val="22"/>
+          <w:szCs w:val="22"/>
+          <w:lang w:val="es-CO"/>
+        </w:rPr>
+        <w:t>end_station_name</w:t>
+      </w:r>
+      <w:proofErr w:type="spellEnd"/>
+      <w:r>
+        <w:rPr>
+          <w:rFonts w:ascii="Arial" w:hAnsi="Arial" w:cs="Arial"/>
+          <w:sz w:val="22"/>
+          <w:szCs w:val="22"/>
+          <w:lang w:val="es-CO"/>
+        </w:rPr>
+        <w:t>”, o “</w:t>
+      </w:r>
+      <w:proofErr w:type="spellStart"/>
+      <w:r>
+        <w:rPr>
+          <w:rFonts w:ascii="Arial" w:hAnsi="Arial" w:cs="Arial"/>
+          <w:sz w:val="22"/>
+          <w:szCs w:val="22"/>
+          <w:lang w:val="es-CO"/>
+        </w:rPr>
+        <w:t>end_station_id</w:t>
+      </w:r>
+      <w:proofErr w:type="spellEnd"/>
+      <w:r>
+        <w:rPr>
+          <w:rFonts w:ascii="Arial" w:hAnsi="Arial" w:cs="Arial"/>
+          <w:sz w:val="22"/>
+          <w:szCs w:val="22"/>
+          <w:lang w:val="es-CO"/>
+        </w:rPr>
+        <w:t xml:space="preserve">” en blanco, en este caso no quedaban registros con valores en blanco, </w:t>
+      </w:r>
+      <w:r>
+        <w:rPr>
+          <w:rFonts w:ascii="Arial" w:hAnsi="Arial" w:cs="Arial"/>
+          <w:sz w:val="22"/>
+          <w:szCs w:val="22"/>
+          <w:lang w:val="es-CO"/>
+        </w:rPr>
+        <w:t>por lo que se busca un método para completar los registros que aún tienen los campos “</w:t>
+      </w:r>
+      <w:proofErr w:type="spellStart"/>
+      <w:r>
+        <w:rPr>
+          <w:rFonts w:ascii="Arial" w:hAnsi="Arial" w:cs="Arial"/>
+          <w:sz w:val="22"/>
+          <w:szCs w:val="22"/>
+          <w:lang w:val="es-CO"/>
+        </w:rPr>
+        <w:t>end_lat</w:t>
+      </w:r>
+      <w:proofErr w:type="spellEnd"/>
+      <w:r>
+        <w:rPr>
+          <w:rFonts w:ascii="Arial" w:hAnsi="Arial" w:cs="Arial"/>
+          <w:sz w:val="22"/>
+          <w:szCs w:val="22"/>
+          <w:lang w:val="es-CO"/>
+        </w:rPr>
+        <w:t>” o “</w:t>
+      </w:r>
+      <w:proofErr w:type="spellStart"/>
+      <w:r>
+        <w:rPr>
+          <w:rFonts w:ascii="Arial" w:hAnsi="Arial" w:cs="Arial"/>
+          <w:sz w:val="22"/>
+          <w:szCs w:val="22"/>
+          <w:lang w:val="es-CO"/>
+        </w:rPr>
+        <w:t>end_lng</w:t>
+      </w:r>
+      <w:proofErr w:type="spellEnd"/>
+      <w:r>
+        <w:rPr>
+          <w:rFonts w:ascii="Arial" w:hAnsi="Arial" w:cs="Arial"/>
+          <w:sz w:val="22"/>
+          <w:szCs w:val="22"/>
+          <w:lang w:val="es-CO"/>
+        </w:rPr>
+        <w:t xml:space="preserve">” en blanco, con los datos propios del </w:t>
+      </w:r>
+      <w:proofErr w:type="spellStart"/>
+      <w:r>
+        <w:rPr>
+          <w:rFonts w:ascii="Arial" w:hAnsi="Arial" w:cs="Arial"/>
+          <w:sz w:val="22"/>
+          <w:szCs w:val="22"/>
+          <w:lang w:val="es-CO"/>
+        </w:rPr>
+        <w:t>dataset</w:t>
+      </w:r>
+      <w:proofErr w:type="spellEnd"/>
+      <w:r>
+        <w:rPr>
+          <w:rFonts w:ascii="Arial" w:hAnsi="Arial" w:cs="Arial"/>
+          <w:sz w:val="22"/>
+          <w:szCs w:val="22"/>
+          <w:lang w:val="es-CO"/>
+        </w:rPr>
+        <w:t>.</w:t>
       </w:r>
     </w:p>
     <w:p>
@@ -1709,7 +2202,47 @@
           <w:szCs w:val="22"/>
           <w:lang w:val="es-CO"/>
         </w:rPr>
-        <w:t xml:space="preserve"> completan los valores faltantes para “end_lat” y “end_lng”.</w:t>
+        <w:t xml:space="preserve"> completan los valores faltantes para “</w:t>
+      </w:r>
+      <w:proofErr w:type="spellStart"/>
+      <w:r>
+        <w:rPr>
+          <w:rFonts w:ascii="Arial" w:hAnsi="Arial" w:cs="Arial"/>
+          <w:sz w:val="22"/>
+          <w:szCs w:val="22"/>
+          <w:lang w:val="es-CO"/>
+        </w:rPr>
+        <w:t>end_lat</w:t>
+      </w:r>
+      <w:proofErr w:type="spellEnd"/>
+      <w:r>
+        <w:rPr>
+          <w:rFonts w:ascii="Arial" w:hAnsi="Arial" w:cs="Arial"/>
+          <w:sz w:val="22"/>
+          <w:szCs w:val="22"/>
+          <w:lang w:val="es-CO"/>
+        </w:rPr>
+        <w:t>” y “</w:t>
+      </w:r>
+      <w:proofErr w:type="spellStart"/>
+      <w:r>
+        <w:rPr>
+          <w:rFonts w:ascii="Arial" w:hAnsi="Arial" w:cs="Arial"/>
+          <w:sz w:val="22"/>
+          <w:szCs w:val="22"/>
+          <w:lang w:val="es-CO"/>
+        </w:rPr>
+        <w:t>end_lng</w:t>
+      </w:r>
+      <w:proofErr w:type="spellEnd"/>
+      <w:r>
+        <w:rPr>
+          <w:rFonts w:ascii="Arial" w:hAnsi="Arial" w:cs="Arial"/>
+          <w:sz w:val="22"/>
+          <w:szCs w:val="22"/>
+          <w:lang w:val="es-CO"/>
+        </w:rPr>
+        <w:t>”.</w:t>
       </w:r>
     </w:p>
     <w:p>
@@ -1849,7 +2382,27 @@
           <w:szCs w:val="22"/>
           <w:lang w:val="es-CO"/>
         </w:rPr>
-        <w:t>Para hacer el análisis completo y de manera más rápida, se agregarán un par de columnas al dataset, las cuales serán:</w:t>
+        <w:t xml:space="preserve">Para hacer el análisis completo y de manera más rápida, se agregarán un par de columnas al </w:t>
+      </w:r>
+      <w:proofErr w:type="spellStart"/>
+      <w:r>
+        <w:rPr>
+          <w:rFonts w:ascii="Arial" w:hAnsi="Arial" w:cs="Arial"/>
+          <w:sz w:val="22"/>
+          <w:szCs w:val="22"/>
+          <w:lang w:val="es-CO"/>
+        </w:rPr>
+        <w:t>dataset</w:t>
+      </w:r>
+      <w:proofErr w:type="spellEnd"/>
+      <w:r>
+        <w:rPr>
+          <w:rFonts w:ascii="Arial" w:hAnsi="Arial" w:cs="Arial"/>
+          <w:sz w:val="22"/>
+          <w:szCs w:val="22"/>
+          <w:lang w:val="es-CO"/>
+        </w:rPr>
+        <w:t>, las cuales serán:</w:t>
       </w:r>
     </w:p>
     <w:p>
@@ -1866,15 +2419,37 @@
           <w:lang w:val="es-CO"/>
         </w:rPr>
       </w:pPr>
-      <w:r>
-        <w:rPr>
-          <w:rFonts w:ascii="Arial" w:hAnsi="Arial" w:cs="Arial"/>
-          <w:sz w:val="22"/>
-          <w:szCs w:val="22"/>
-          <w:lang w:val="es-CO"/>
-        </w:rPr>
-        <w:t>ride_length: Muestra el tiempo del viaje en formato de hora HH:MM:SS.</w:t>
-      </w:r>
+      <w:proofErr w:type="spellStart"/>
+      <w:r>
+        <w:rPr>
+          <w:rFonts w:ascii="Arial" w:hAnsi="Arial" w:cs="Arial"/>
+          <w:sz w:val="22"/>
+          <w:szCs w:val="22"/>
+          <w:lang w:val="es-CO"/>
+        </w:rPr>
+        <w:t>ride_length</w:t>
+      </w:r>
+      <w:proofErr w:type="spellEnd"/>
+      <w:r>
+        <w:rPr>
+          <w:rFonts w:ascii="Arial" w:hAnsi="Arial" w:cs="Arial"/>
+          <w:sz w:val="22"/>
+          <w:szCs w:val="22"/>
+          <w:lang w:val="es-CO"/>
+        </w:rPr>
+        <w:t>: Muestra el tiempo del viaje en formato de hora HH:</w:t>
+      </w:r>
+      <w:proofErr w:type="gramStart"/>
+      <w:r>
+        <w:rPr>
+          <w:rFonts w:ascii="Arial" w:hAnsi="Arial" w:cs="Arial"/>
+          <w:sz w:val="22"/>
+          <w:szCs w:val="22"/>
+          <w:lang w:val="es-CO"/>
+        </w:rPr>
+        <w:t>MM:SS.</w:t>
+      </w:r>
+      <w:proofErr w:type="gramEnd"/>
     </w:p>
     <w:p>
       <w:pPr>
@@ -1890,14 +2465,25 @@
           <w:lang w:val="es-CO"/>
         </w:rPr>
       </w:pPr>
-      <w:r>
-        <w:rPr>
-          <w:rFonts w:ascii="Arial" w:hAnsi="Arial" w:cs="Arial"/>
-          <w:sz w:val="22"/>
-          <w:szCs w:val="22"/>
-          <w:lang w:val="es-CO"/>
-        </w:rPr>
-        <w:t>day_of_week: Muestra el día de</w:t>
+      <w:proofErr w:type="spellStart"/>
+      <w:r>
+        <w:rPr>
+          <w:rFonts w:ascii="Arial" w:hAnsi="Arial" w:cs="Arial"/>
+          <w:sz w:val="22"/>
+          <w:szCs w:val="22"/>
+          <w:lang w:val="es-CO"/>
+        </w:rPr>
+        <w:t>day_of_week</w:t>
+      </w:r>
+      <w:proofErr w:type="spellEnd"/>
+      <w:r>
+        <w:rPr>
+          <w:rFonts w:ascii="Arial" w:hAnsi="Arial" w:cs="Arial"/>
+          <w:sz w:val="22"/>
+          <w:szCs w:val="22"/>
+          <w:lang w:val="es-CO"/>
+        </w:rPr>
+        <w:t>: Muestra el día de</w:t>
       </w:r>
       <w:r>
         <w:rPr>
@@ -1935,7 +2521,27 @@
           <w:szCs w:val="22"/>
           <w:lang w:val="es-CO"/>
         </w:rPr>
-        <w:t>Adición columna “ride_length”</w:t>
+        <w:t>Adición columna “</w:t>
+      </w:r>
+      <w:proofErr w:type="spellStart"/>
+      <w:r>
+        <w:rPr>
+          <w:rFonts w:ascii="Arial" w:hAnsi="Arial" w:cs="Arial"/>
+          <w:sz w:val="22"/>
+          <w:szCs w:val="22"/>
+          <w:lang w:val="es-CO"/>
+        </w:rPr>
+        <w:t>ride_length</w:t>
+      </w:r>
+      <w:proofErr w:type="spellEnd"/>
+      <w:r>
+        <w:rPr>
+          <w:rFonts w:ascii="Arial" w:hAnsi="Arial" w:cs="Arial"/>
+          <w:sz w:val="22"/>
+          <w:szCs w:val="22"/>
+          <w:lang w:val="es-CO"/>
+        </w:rPr>
+        <w:t>”</w:t>
       </w:r>
     </w:p>
     <w:p>
@@ -1955,7 +2561,67 @@
           <w:lang w:val="es-CO"/>
         </w:rPr>
         <w:lastRenderedPageBreak/>
-        <w:t>Esta columna muestra el tiempo transcurrido durante el viaje, y se calcula restando la columna “started_at” de la columna “ended_at”, luego se aplica formato de hora HH:MM:SS (37:30:55).</w:t>
+        <w:t>Esta columna muestra el tiempo transcurrido durante el viaje, y se calcula restando la columna “</w:t>
+      </w:r>
+      <w:proofErr w:type="spellStart"/>
+      <w:r>
+        <w:rPr>
+          <w:rFonts w:ascii="Arial" w:hAnsi="Arial" w:cs="Arial"/>
+          <w:sz w:val="22"/>
+          <w:szCs w:val="22"/>
+          <w:lang w:val="es-CO"/>
+        </w:rPr>
+        <w:t>started_at</w:t>
+      </w:r>
+      <w:proofErr w:type="spellEnd"/>
+      <w:r>
+        <w:rPr>
+          <w:rFonts w:ascii="Arial" w:hAnsi="Arial" w:cs="Arial"/>
+          <w:sz w:val="22"/>
+          <w:szCs w:val="22"/>
+          <w:lang w:val="es-CO"/>
+        </w:rPr>
+        <w:t>” de la columna “</w:t>
+      </w:r>
+      <w:proofErr w:type="spellStart"/>
+      <w:r>
+        <w:rPr>
+          <w:rFonts w:ascii="Arial" w:hAnsi="Arial" w:cs="Arial"/>
+          <w:sz w:val="22"/>
+          <w:szCs w:val="22"/>
+          <w:lang w:val="es-CO"/>
+        </w:rPr>
+        <w:t>ended_at</w:t>
+      </w:r>
+      <w:proofErr w:type="spellEnd"/>
+      <w:r>
+        <w:rPr>
+          <w:rFonts w:ascii="Arial" w:hAnsi="Arial" w:cs="Arial"/>
+          <w:sz w:val="22"/>
+          <w:szCs w:val="22"/>
+          <w:lang w:val="es-CO"/>
+        </w:rPr>
+        <w:t>”, luego se aplica formato de hora HH:</w:t>
+      </w:r>
+      <w:proofErr w:type="gramStart"/>
+      <w:r>
+        <w:rPr>
+          <w:rFonts w:ascii="Arial" w:hAnsi="Arial" w:cs="Arial"/>
+          <w:sz w:val="22"/>
+          <w:szCs w:val="22"/>
+          <w:lang w:val="es-CO"/>
+        </w:rPr>
+        <w:t>MM:SS</w:t>
+      </w:r>
+      <w:proofErr w:type="gramEnd"/>
+      <w:r>
+        <w:rPr>
+          <w:rFonts w:ascii="Arial" w:hAnsi="Arial" w:cs="Arial"/>
+          <w:sz w:val="22"/>
+          <w:szCs w:val="22"/>
+          <w:lang w:val="es-CO"/>
+        </w:rPr>
+        <w:t xml:space="preserve"> (37:30:55).</w:t>
       </w:r>
     </w:p>
     <w:p>
@@ -2124,7 +2790,27 @@
           <w:szCs w:val="22"/>
           <w:lang w:val="es-CO"/>
         </w:rPr>
-        <w:t>Al verificar los valores obtenidos en “ride_length”, se hallan registros con valores negativos, lo que sugiere una inconsistencia en las fechas de llegada y salida del registro, estos registros deben ser eliminados.</w:t>
+        <w:t>Al verificar los valores obtenidos en “</w:t>
+      </w:r>
+      <w:proofErr w:type="spellStart"/>
+      <w:r>
+        <w:rPr>
+          <w:rFonts w:ascii="Arial" w:hAnsi="Arial" w:cs="Arial"/>
+          <w:sz w:val="22"/>
+          <w:szCs w:val="22"/>
+          <w:lang w:val="es-CO"/>
+        </w:rPr>
+        <w:t>ride_length</w:t>
+      </w:r>
+      <w:proofErr w:type="spellEnd"/>
+      <w:r>
+        <w:rPr>
+          <w:rFonts w:ascii="Arial" w:hAnsi="Arial" w:cs="Arial"/>
+          <w:sz w:val="22"/>
+          <w:szCs w:val="22"/>
+          <w:lang w:val="es-CO"/>
+        </w:rPr>
+        <w:t>”, se hallan registros con valores negativos, lo que sugiere una inconsistencia en las fechas de llegada y salida del registro, estos registros deben ser eliminados.</w:t>
       </w:r>
     </w:p>
     <w:p>
@@ -2160,6 +2846,7 @@
           <w:lang w:val="es-CO"/>
         </w:rPr>
       </w:pPr>
+      <w:proofErr w:type="spellStart"/>
       <w:r>
         <w:rPr>
           <w:rFonts w:ascii="Arial" w:hAnsi="Arial" w:cs="Arial"/>
@@ -2169,6 +2856,7 @@
         </w:rPr>
         <w:t>started_at</w:t>
       </w:r>
+      <w:proofErr w:type="spellEnd"/>
     </w:p>
     <w:p>
       <w:pPr>
@@ -2184,6 +2872,7 @@
           <w:lang w:val="es-CO"/>
         </w:rPr>
       </w:pPr>
+      <w:proofErr w:type="spellStart"/>
       <w:r>
         <w:rPr>
           <w:rFonts w:ascii="Arial" w:hAnsi="Arial" w:cs="Arial"/>
@@ -2193,6 +2882,7 @@
         </w:rPr>
         <w:t>ended_at</w:t>
       </w:r>
+      <w:proofErr w:type="spellEnd"/>
     </w:p>
     <w:p>
       <w:pPr>
@@ -2234,8 +2924,39 @@
           <w:szCs w:val="22"/>
           <w:lang w:val="es-CO"/>
         </w:rPr>
-        <w:t>Hora de llegada es menor que la hora de salida: ended_at &lt; started_at</w:t>
-      </w:r>
+        <w:t xml:space="preserve">Hora de llegada es menor que la hora de salida: </w:t>
+      </w:r>
+      <w:proofErr w:type="spellStart"/>
+      <w:r>
+        <w:rPr>
+          <w:rFonts w:ascii="Arial" w:hAnsi="Arial" w:cs="Arial"/>
+          <w:sz w:val="22"/>
+          <w:szCs w:val="22"/>
+          <w:lang w:val="es-CO"/>
+        </w:rPr>
+        <w:t>ended_at</w:t>
+      </w:r>
+      <w:proofErr w:type="spellEnd"/>
+      <w:r>
+        <w:rPr>
+          <w:rFonts w:ascii="Arial" w:hAnsi="Arial" w:cs="Arial"/>
+          <w:sz w:val="22"/>
+          <w:szCs w:val="22"/>
+          <w:lang w:val="es-CO"/>
+        </w:rPr>
+        <w:t xml:space="preserve"> &lt; </w:t>
+      </w:r>
+      <w:proofErr w:type="spellStart"/>
+      <w:r>
+        <w:rPr>
+          <w:rFonts w:ascii="Arial" w:hAnsi="Arial" w:cs="Arial"/>
+          <w:sz w:val="22"/>
+          <w:szCs w:val="22"/>
+          <w:lang w:val="es-CO"/>
+        </w:rPr>
+        <w:t>started_at</w:t>
+      </w:r>
+      <w:proofErr w:type="spellEnd"/>
     </w:p>
     <w:p>
       <w:pPr>
@@ -2255,6 +2976,7 @@
         </w:rPr>
         <w:t>Para encontrar los registros que cumplen la condición y poder filtrarlos, se utiliza una columna auxiliar “</w:t>
       </w:r>
+      <w:proofErr w:type="spellStart"/>
       <w:r>
         <w:rPr>
           <w:rFonts w:ascii="Arial" w:hAnsi="Arial" w:cs="Arial"/>
@@ -2282,14 +3004,66 @@
         </w:rPr>
         <w:t>ended</w:t>
       </w:r>
-      <w:r>
-        <w:rPr>
-          <w:rFonts w:ascii="Arial" w:hAnsi="Arial" w:cs="Arial"/>
-          <w:sz w:val="22"/>
-          <w:szCs w:val="22"/>
-          <w:lang w:val="es-CO"/>
-        </w:rPr>
-        <w:t>” que tendrá uno de dos valores, “TRUE” si cumple la condición o “FALSE” si no la cumple, usando la función IF(ended_at &lt; started_at) en cada registro. Al eliminar los registros se eliminará la columna auxiliar.</w:t>
+      <w:proofErr w:type="spellEnd"/>
+      <w:r>
+        <w:rPr>
+          <w:rFonts w:ascii="Arial" w:hAnsi="Arial" w:cs="Arial"/>
+          <w:sz w:val="22"/>
+          <w:szCs w:val="22"/>
+          <w:lang w:val="es-CO"/>
+        </w:rPr>
+        <w:t xml:space="preserve">” que tendrá uno de dos valores, “TRUE” si cumple la condición o “FALSE” si no la cumple, usando la función </w:t>
+      </w:r>
+      <w:proofErr w:type="gramStart"/>
+      <w:r>
+        <w:rPr>
+          <w:rFonts w:ascii="Arial" w:hAnsi="Arial" w:cs="Arial"/>
+          <w:sz w:val="22"/>
+          <w:szCs w:val="22"/>
+          <w:lang w:val="es-CO"/>
+        </w:rPr>
+        <w:t>IF(</w:t>
+      </w:r>
+      <w:proofErr w:type="spellStart"/>
+      <w:proofErr w:type="gramEnd"/>
+      <w:r>
+        <w:rPr>
+          <w:rFonts w:ascii="Arial" w:hAnsi="Arial" w:cs="Arial"/>
+          <w:sz w:val="22"/>
+          <w:szCs w:val="22"/>
+          <w:lang w:val="es-CO"/>
+        </w:rPr>
+        <w:t>ended_at</w:t>
+      </w:r>
+      <w:proofErr w:type="spellEnd"/>
+      <w:r>
+        <w:rPr>
+          <w:rFonts w:ascii="Arial" w:hAnsi="Arial" w:cs="Arial"/>
+          <w:sz w:val="22"/>
+          <w:szCs w:val="22"/>
+          <w:lang w:val="es-CO"/>
+        </w:rPr>
+        <w:t xml:space="preserve"> &lt; </w:t>
+      </w:r>
+      <w:proofErr w:type="spellStart"/>
+      <w:r>
+        <w:rPr>
+          <w:rFonts w:ascii="Arial" w:hAnsi="Arial" w:cs="Arial"/>
+          <w:sz w:val="22"/>
+          <w:szCs w:val="22"/>
+          <w:lang w:val="es-CO"/>
+        </w:rPr>
+        <w:t>started_at</w:t>
+      </w:r>
+      <w:proofErr w:type="spellEnd"/>
+      <w:r>
+        <w:rPr>
+          <w:rFonts w:ascii="Arial" w:hAnsi="Arial" w:cs="Arial"/>
+          <w:sz w:val="22"/>
+          <w:szCs w:val="22"/>
+          <w:lang w:val="es-CO"/>
+        </w:rPr>
+        <w:t>) en cada registro. Al eliminar los registros se eliminará la columna auxiliar.</w:t>
       </w:r>
     </w:p>
     <w:p>
@@ -2455,13 +3229,59 @@
           <w:szCs w:val="22"/>
         </w:rPr>
       </w:pPr>
-      <w:r>
-        <w:rPr>
-          <w:rFonts w:ascii="Arial" w:hAnsi="Arial" w:cs="Arial"/>
-          <w:sz w:val="22"/>
-          <w:szCs w:val="22"/>
-        </w:rPr>
-        <w:t>Adición columna “day_of_week”</w:t>
+      <w:proofErr w:type="spellStart"/>
+      <w:r>
+        <w:rPr>
+          <w:rFonts w:ascii="Arial" w:hAnsi="Arial" w:cs="Arial"/>
+          <w:sz w:val="22"/>
+          <w:szCs w:val="22"/>
+        </w:rPr>
+        <w:t>Adición</w:t>
+      </w:r>
+      <w:proofErr w:type="spellEnd"/>
+      <w:r>
+        <w:rPr>
+          <w:rFonts w:ascii="Arial" w:hAnsi="Arial" w:cs="Arial"/>
+          <w:sz w:val="22"/>
+          <w:szCs w:val="22"/>
+        </w:rPr>
+        <w:t xml:space="preserve"> </w:t>
+      </w:r>
+      <w:proofErr w:type="spellStart"/>
+      <w:r>
+        <w:rPr>
+          <w:rFonts w:ascii="Arial" w:hAnsi="Arial" w:cs="Arial"/>
+          <w:sz w:val="22"/>
+          <w:szCs w:val="22"/>
+        </w:rPr>
+        <w:t>columna</w:t>
+      </w:r>
+      <w:proofErr w:type="spellEnd"/>
+      <w:r>
+        <w:rPr>
+          <w:rFonts w:ascii="Arial" w:hAnsi="Arial" w:cs="Arial"/>
+          <w:sz w:val="22"/>
+          <w:szCs w:val="22"/>
+        </w:rPr>
+        <w:t xml:space="preserve"> “</w:t>
+      </w:r>
+      <w:proofErr w:type="spellStart"/>
+      <w:r>
+        <w:rPr>
+          <w:rFonts w:ascii="Arial" w:hAnsi="Arial" w:cs="Arial"/>
+          <w:sz w:val="22"/>
+          <w:szCs w:val="22"/>
+        </w:rPr>
+        <w:t>day_of_week</w:t>
+      </w:r>
+      <w:proofErr w:type="spellEnd"/>
+      <w:r>
+        <w:rPr>
+          <w:rFonts w:ascii="Arial" w:hAnsi="Arial" w:cs="Arial"/>
+          <w:sz w:val="22"/>
+          <w:szCs w:val="22"/>
+        </w:rPr>
+        <w:t>”</w:t>
       </w:r>
     </w:p>
     <w:p>
@@ -2526,7 +3346,47 @@
           <w:szCs w:val="22"/>
           <w:lang w:val="es-CO"/>
         </w:rPr>
-        <w:t xml:space="preserve">:7, se utiliza la función “diasem” sobre el campo “started_at” y en formato de celda </w:t>
+        <w:t>:7, se utiliza la función “</w:t>
+      </w:r>
+      <w:proofErr w:type="spellStart"/>
+      <w:r>
+        <w:rPr>
+          <w:rFonts w:ascii="Arial" w:hAnsi="Arial" w:cs="Arial"/>
+          <w:sz w:val="22"/>
+          <w:szCs w:val="22"/>
+          <w:lang w:val="es-CO"/>
+        </w:rPr>
+        <w:t>diasem</w:t>
+      </w:r>
+      <w:proofErr w:type="spellEnd"/>
+      <w:r>
+        <w:rPr>
+          <w:rFonts w:ascii="Arial" w:hAnsi="Arial" w:cs="Arial"/>
+          <w:sz w:val="22"/>
+          <w:szCs w:val="22"/>
+          <w:lang w:val="es-CO"/>
+        </w:rPr>
+        <w:t>” sobre el campo “</w:t>
+      </w:r>
+      <w:proofErr w:type="spellStart"/>
+      <w:r>
+        <w:rPr>
+          <w:rFonts w:ascii="Arial" w:hAnsi="Arial" w:cs="Arial"/>
+          <w:sz w:val="22"/>
+          <w:szCs w:val="22"/>
+          <w:lang w:val="es-CO"/>
+        </w:rPr>
+        <w:t>started_at</w:t>
+      </w:r>
+      <w:proofErr w:type="spellEnd"/>
+      <w:r>
+        <w:rPr>
+          <w:rFonts w:ascii="Arial" w:hAnsi="Arial" w:cs="Arial"/>
+          <w:sz w:val="22"/>
+          <w:szCs w:val="22"/>
+          <w:lang w:val="es-CO"/>
+        </w:rPr>
+        <w:t xml:space="preserve">” y en formato de celda </w:t>
       </w:r>
       <w:r>
         <w:rPr>
@@ -2752,8 +3612,21 @@
           <w:szCs w:val="22"/>
           <w:lang w:val="es-CO"/>
         </w:rPr>
-        <w:t>Carga de datos procesados a BigQuery</w:t>
-      </w:r>
+        <w:t xml:space="preserve">Carga de datos procesados a </w:t>
+      </w:r>
+      <w:proofErr w:type="spellStart"/>
+      <w:r>
+        <w:rPr>
+          <w:rFonts w:ascii="Arial" w:hAnsi="Arial" w:cs="Arial"/>
+          <w:b/>
+          <w:bCs/>
+          <w:sz w:val="22"/>
+          <w:szCs w:val="22"/>
+          <w:lang w:val="es-CO"/>
+        </w:rPr>
+        <w:t>BigQuery</w:t>
+      </w:r>
+      <w:proofErr w:type="spellEnd"/>
     </w:p>
     <w:p>
       <w:pPr>
@@ -2772,7 +3645,87 @@
           <w:lang w:val="es-CO"/>
         </w:rPr>
         <w:lastRenderedPageBreak/>
-        <w:t xml:space="preserve">Cada archivo .csv se subirá a BigQuery como una tabla independiente, con el nombre del mes y el año. BigQuery tiene un límite de tamaño de archivo de 100 MB, y ya que existe por lo menos un archivo que sobrepasa este límite, se decide modificar el formato de la columna “ride_length” para mostrar solo los </w:t>
+        <w:t>Cada archivo .</w:t>
+      </w:r>
+      <w:proofErr w:type="spellStart"/>
+      <w:r>
+        <w:rPr>
+          <w:rFonts w:ascii="Arial" w:hAnsi="Arial" w:cs="Arial"/>
+          <w:sz w:val="22"/>
+          <w:szCs w:val="22"/>
+          <w:lang w:val="es-CO"/>
+        </w:rPr>
+        <w:t>csv</w:t>
+      </w:r>
+      <w:proofErr w:type="spellEnd"/>
+      <w:r>
+        <w:rPr>
+          <w:rFonts w:ascii="Arial" w:hAnsi="Arial" w:cs="Arial"/>
+          <w:sz w:val="22"/>
+          <w:szCs w:val="22"/>
+          <w:lang w:val="es-CO"/>
+        </w:rPr>
+        <w:t xml:space="preserve"> se subirá a </w:t>
+      </w:r>
+      <w:proofErr w:type="spellStart"/>
+      <w:r>
+        <w:rPr>
+          <w:rFonts w:ascii="Arial" w:hAnsi="Arial" w:cs="Arial"/>
+          <w:sz w:val="22"/>
+          <w:szCs w:val="22"/>
+          <w:lang w:val="es-CO"/>
+        </w:rPr>
+        <w:t>BigQuery</w:t>
+      </w:r>
+      <w:proofErr w:type="spellEnd"/>
+      <w:r>
+        <w:rPr>
+          <w:rFonts w:ascii="Arial" w:hAnsi="Arial" w:cs="Arial"/>
+          <w:sz w:val="22"/>
+          <w:szCs w:val="22"/>
+          <w:lang w:val="es-CO"/>
+        </w:rPr>
+        <w:t xml:space="preserve"> como una tabla independiente, con el nombre del mes y el año. </w:t>
+      </w:r>
+      <w:proofErr w:type="spellStart"/>
+      <w:r>
+        <w:rPr>
+          <w:rFonts w:ascii="Arial" w:hAnsi="Arial" w:cs="Arial"/>
+          <w:sz w:val="22"/>
+          <w:szCs w:val="22"/>
+          <w:lang w:val="es-CO"/>
+        </w:rPr>
+        <w:t>BigQuery</w:t>
+      </w:r>
+      <w:proofErr w:type="spellEnd"/>
+      <w:r>
+        <w:rPr>
+          <w:rFonts w:ascii="Arial" w:hAnsi="Arial" w:cs="Arial"/>
+          <w:sz w:val="22"/>
+          <w:szCs w:val="22"/>
+          <w:lang w:val="es-CO"/>
+        </w:rPr>
+        <w:t xml:space="preserve"> tiene un límite de tamaño de archivo de 100 MB, y ya que existe por lo menos un archivo que sobrepasa este límite, se decide modificar el formato de la columna “</w:t>
+      </w:r>
+      <w:proofErr w:type="spellStart"/>
+      <w:r>
+        <w:rPr>
+          <w:rFonts w:ascii="Arial" w:hAnsi="Arial" w:cs="Arial"/>
+          <w:sz w:val="22"/>
+          <w:szCs w:val="22"/>
+          <w:lang w:val="es-CO"/>
+        </w:rPr>
+        <w:t>ride_length</w:t>
+      </w:r>
+      <w:proofErr w:type="spellEnd"/>
+      <w:r>
+        <w:rPr>
+          <w:rFonts w:ascii="Arial" w:hAnsi="Arial" w:cs="Arial"/>
+          <w:sz w:val="22"/>
+          <w:szCs w:val="22"/>
+          <w:lang w:val="es-CO"/>
+        </w:rPr>
+        <w:t xml:space="preserve">” para mostrar solo los </w:t>
       </w:r>
       <w:r>
         <w:rPr>
@@ -2868,7 +3821,7 @@
           <w:szCs w:val="22"/>
         </w:rPr>
         <w:drawing>
-          <wp:inline distT="0" distB="0" distL="0" distR="0" wp14:anchorId="6ECBE2D7" wp14:editId="4EAB6860">
+          <wp:inline distT="0" distB="0" distL="0" distR="0" wp14:anchorId="6ECBE2D7" wp14:editId="12FEC3D2">
             <wp:extent cx="5612130" cy="2301875"/>
             <wp:effectExtent l="0" t="0" r="7620" b="3175"/>
             <wp:docPr id="986998229" name="Imagen 1"/>
@@ -4754,7 +5707,107 @@
           <w:szCs w:val="22"/>
           <w:lang w:val="es-CO"/>
         </w:rPr>
-        <w:t>Al finalizar la transformación de la columna “ride_length” se cargan los archivos a un dataset de BigQuery llamado “capstone_project_data”, donde cada archivo se sube como una tabla independiente con nomenclatura “mesaño”.</w:t>
+        <w:t>Al finalizar la transformación de la columna “</w:t>
+      </w:r>
+      <w:proofErr w:type="spellStart"/>
+      <w:r>
+        <w:rPr>
+          <w:rFonts w:ascii="Arial" w:hAnsi="Arial" w:cs="Arial"/>
+          <w:sz w:val="22"/>
+          <w:szCs w:val="22"/>
+          <w:lang w:val="es-CO"/>
+        </w:rPr>
+        <w:t>ride_length</w:t>
+      </w:r>
+      <w:proofErr w:type="spellEnd"/>
+      <w:r>
+        <w:rPr>
+          <w:rFonts w:ascii="Arial" w:hAnsi="Arial" w:cs="Arial"/>
+          <w:sz w:val="22"/>
+          <w:szCs w:val="22"/>
+          <w:lang w:val="es-CO"/>
+        </w:rPr>
+        <w:t xml:space="preserve">” se cargan los archivos a un </w:t>
+      </w:r>
+      <w:proofErr w:type="spellStart"/>
+      <w:r>
+        <w:rPr>
+          <w:rFonts w:ascii="Arial" w:hAnsi="Arial" w:cs="Arial"/>
+          <w:sz w:val="22"/>
+          <w:szCs w:val="22"/>
+          <w:lang w:val="es-CO"/>
+        </w:rPr>
+        <w:t>dataset</w:t>
+      </w:r>
+      <w:proofErr w:type="spellEnd"/>
+      <w:r>
+        <w:rPr>
+          <w:rFonts w:ascii="Arial" w:hAnsi="Arial" w:cs="Arial"/>
+          <w:sz w:val="22"/>
+          <w:szCs w:val="22"/>
+          <w:lang w:val="es-CO"/>
+        </w:rPr>
+        <w:t xml:space="preserve"> de </w:t>
+      </w:r>
+      <w:proofErr w:type="spellStart"/>
+      <w:r>
+        <w:rPr>
+          <w:rFonts w:ascii="Arial" w:hAnsi="Arial" w:cs="Arial"/>
+          <w:sz w:val="22"/>
+          <w:szCs w:val="22"/>
+          <w:lang w:val="es-CO"/>
+        </w:rPr>
+        <w:t>BigQuery</w:t>
+      </w:r>
+      <w:proofErr w:type="spellEnd"/>
+      <w:r>
+        <w:rPr>
+          <w:rFonts w:ascii="Arial" w:hAnsi="Arial" w:cs="Arial"/>
+          <w:sz w:val="22"/>
+          <w:szCs w:val="22"/>
+          <w:lang w:val="es-CO"/>
+        </w:rPr>
+        <w:t xml:space="preserve"> llamado “</w:t>
+      </w:r>
+      <w:proofErr w:type="spellStart"/>
+      <w:r>
+        <w:rPr>
+          <w:rFonts w:ascii="Arial" w:hAnsi="Arial" w:cs="Arial"/>
+          <w:sz w:val="22"/>
+          <w:szCs w:val="22"/>
+          <w:lang w:val="es-CO"/>
+        </w:rPr>
+        <w:t>capstone_project_data</w:t>
+      </w:r>
+      <w:proofErr w:type="spellEnd"/>
+      <w:r>
+        <w:rPr>
+          <w:rFonts w:ascii="Arial" w:hAnsi="Arial" w:cs="Arial"/>
+          <w:sz w:val="22"/>
+          <w:szCs w:val="22"/>
+          <w:lang w:val="es-CO"/>
+        </w:rPr>
+        <w:t>”, donde cada archivo se sube como una tabla independiente con nomenclatura “</w:t>
+      </w:r>
+      <w:proofErr w:type="spellStart"/>
+      <w:r>
+        <w:rPr>
+          <w:rFonts w:ascii="Arial" w:hAnsi="Arial" w:cs="Arial"/>
+          <w:sz w:val="22"/>
+          <w:szCs w:val="22"/>
+          <w:lang w:val="es-CO"/>
+        </w:rPr>
+        <w:t>mesaño</w:t>
+      </w:r>
+      <w:proofErr w:type="spellEnd"/>
+      <w:r>
+        <w:rPr>
+          <w:rFonts w:ascii="Arial" w:hAnsi="Arial" w:cs="Arial"/>
+          <w:sz w:val="22"/>
+          <w:szCs w:val="22"/>
+          <w:lang w:val="es-CO"/>
+        </w:rPr>
+        <w:t>”.</w:t>
       </w:r>
     </w:p>
     <w:p>
@@ -4839,8 +5892,21 @@
           <w:szCs w:val="22"/>
           <w:lang w:val="es-CO"/>
         </w:rPr>
-        <w:t>Verificación de cantidad de registros cargados a BigQuery</w:t>
-      </w:r>
+        <w:t xml:space="preserve">Verificación de cantidad de registros cargados a </w:t>
+      </w:r>
+      <w:proofErr w:type="spellStart"/>
+      <w:r>
+        <w:rPr>
+          <w:rFonts w:ascii="Arial" w:hAnsi="Arial" w:cs="Arial"/>
+          <w:b/>
+          <w:bCs/>
+          <w:sz w:val="22"/>
+          <w:szCs w:val="22"/>
+          <w:lang w:val="es-CO"/>
+        </w:rPr>
+        <w:t>BigQuery</w:t>
+      </w:r>
+      <w:proofErr w:type="spellEnd"/>
     </w:p>
     <w:tbl>
       <w:tblPr>
@@ -4919,8 +5985,21 @@
                 <w:szCs w:val="22"/>
                 <w:lang w:val="es-CO"/>
               </w:rPr>
-              <w:t>Registros csv</w:t>
-            </w:r>
+              <w:t xml:space="preserve">Registros </w:t>
+            </w:r>
+            <w:proofErr w:type="spellStart"/>
+            <w:r>
+              <w:rPr>
+                <w:rFonts w:ascii="Arial" w:hAnsi="Arial" w:cs="Arial"/>
+                <w:b/>
+                <w:bCs/>
+                <w:sz w:val="22"/>
+                <w:szCs w:val="22"/>
+                <w:lang w:val="es-CO"/>
+              </w:rPr>
+              <w:t>csv</w:t>
+            </w:r>
+            <w:proofErr w:type="spellEnd"/>
           </w:p>
         </w:tc>
         <w:tc>
@@ -4959,8 +6038,21 @@
                 <w:szCs w:val="22"/>
                 <w:lang w:val="es-CO"/>
               </w:rPr>
-              <w:t xml:space="preserve"> BigQuery</w:t>
-            </w:r>
+              <w:t xml:space="preserve"> </w:t>
+            </w:r>
+            <w:proofErr w:type="spellStart"/>
+            <w:r>
+              <w:rPr>
+                <w:rFonts w:ascii="Arial" w:hAnsi="Arial" w:cs="Arial"/>
+                <w:b/>
+                <w:bCs/>
+                <w:sz w:val="22"/>
+                <w:szCs w:val="22"/>
+                <w:lang w:val="es-CO"/>
+              </w:rPr>
+              <w:t>BigQuery</w:t>
+            </w:r>
+            <w:proofErr w:type="spellEnd"/>
           </w:p>
         </w:tc>
       </w:tr>
@@ -5246,7 +6338,16 @@
                 <w:szCs w:val="22"/>
                 <w:lang w:val="es-CO"/>
               </w:rPr>
-              <w:t>584960</w:t>
+              <w:t>5849</w:t>
+            </w:r>
+            <w:r>
+              <w:rPr>
+                <w:rFonts w:ascii="Arial" w:hAnsi="Arial" w:cs="Arial"/>
+                <w:sz w:val="22"/>
+                <w:szCs w:val="22"/>
+                <w:lang w:val="es-CO"/>
+              </w:rPr>
+              <w:t>57</w:t>
             </w:r>
           </w:p>
         </w:tc>
@@ -5271,7 +6372,16 @@
                 <w:szCs w:val="22"/>
                 <w:lang w:val="es-CO"/>
               </w:rPr>
-              <w:t>584960</w:t>
+              <w:t>5849</w:t>
+            </w:r>
+            <w:r>
+              <w:rPr>
+                <w:rFonts w:ascii="Arial" w:hAnsi="Arial" w:cs="Arial"/>
+                <w:sz w:val="22"/>
+                <w:szCs w:val="22"/>
+                <w:lang w:val="es-CO"/>
+              </w:rPr>
+              <w:t>57</w:t>
             </w:r>
           </w:p>
         </w:tc>
@@ -5350,7 +6460,16 @@
                 <w:szCs w:val="22"/>
                 <w:lang w:val="es-CO"/>
               </w:rPr>
-              <w:t>506635</w:t>
+              <w:t>50663</w:t>
+            </w:r>
+            <w:r>
+              <w:rPr>
+                <w:rFonts w:ascii="Arial" w:hAnsi="Arial" w:cs="Arial"/>
+                <w:sz w:val="22"/>
+                <w:szCs w:val="22"/>
+                <w:lang w:val="es-CO"/>
+              </w:rPr>
+              <w:t>4</w:t>
             </w:r>
           </w:p>
         </w:tc>
@@ -5375,7 +6494,16 @@
                 <w:szCs w:val="22"/>
                 <w:lang w:val="es-CO"/>
               </w:rPr>
-              <w:t>506635</w:t>
+              <w:t>50663</w:t>
+            </w:r>
+            <w:r>
+              <w:rPr>
+                <w:rFonts w:ascii="Arial" w:hAnsi="Arial" w:cs="Arial"/>
+                <w:sz w:val="22"/>
+                <w:szCs w:val="22"/>
+                <w:lang w:val="es-CO"/>
+              </w:rPr>
+              <w:t>4</w:t>
             </w:r>
           </w:p>
         </w:tc>
@@ -5558,7 +6686,25 @@
                 <w:szCs w:val="22"/>
                 <w:lang w:val="es-CO"/>
               </w:rPr>
-              <w:t>274798</w:t>
+              <w:t>2747</w:t>
+            </w:r>
+            <w:r>
+              <w:rPr>
+                <w:rFonts w:ascii="Arial" w:hAnsi="Arial" w:cs="Arial"/>
+                <w:sz w:val="22"/>
+                <w:szCs w:val="22"/>
+                <w:lang w:val="es-CO"/>
+              </w:rPr>
+              <w:t>6</w:t>
+            </w:r>
+            <w:r>
+              <w:rPr>
+                <w:rFonts w:ascii="Arial" w:hAnsi="Arial" w:cs="Arial"/>
+                <w:sz w:val="22"/>
+                <w:szCs w:val="22"/>
+                <w:lang w:val="es-CO"/>
+              </w:rPr>
+              <w:t>8</w:t>
             </w:r>
           </w:p>
         </w:tc>
@@ -5583,7 +6729,16 @@
                 <w:szCs w:val="22"/>
                 <w:lang w:val="es-CO"/>
               </w:rPr>
-              <w:t>274798</w:t>
+              <w:t>2747</w:t>
+            </w:r>
+            <w:r>
+              <w:rPr>
+                <w:rFonts w:ascii="Arial" w:hAnsi="Arial" w:cs="Arial"/>
+                <w:sz w:val="22"/>
+                <w:szCs w:val="22"/>
+                <w:lang w:val="es-CO"/>
+              </w:rPr>
+              <w:t>68</w:t>
             </w:r>
           </w:p>
         </w:tc>
@@ -5662,7 +6817,16 @@
                 <w:szCs w:val="22"/>
                 <w:lang w:val="es-CO"/>
               </w:rPr>
-              <w:t>167143</w:t>
+              <w:t>16714</w:t>
+            </w:r>
+            <w:r>
+              <w:rPr>
+                <w:rFonts w:ascii="Arial" w:hAnsi="Arial" w:cs="Arial"/>
+                <w:sz w:val="22"/>
+                <w:szCs w:val="22"/>
+                <w:lang w:val="es-CO"/>
+              </w:rPr>
+              <w:t>2</w:t>
             </w:r>
           </w:p>
         </w:tc>
@@ -5687,7 +6851,16 @@
                 <w:szCs w:val="22"/>
                 <w:lang w:val="es-CO"/>
               </w:rPr>
-              <w:t>167143</w:t>
+              <w:t>16714</w:t>
+            </w:r>
+            <w:r>
+              <w:rPr>
+                <w:rFonts w:ascii="Arial" w:hAnsi="Arial" w:cs="Arial"/>
+                <w:sz w:val="22"/>
+                <w:szCs w:val="22"/>
+                <w:lang w:val="es-CO"/>
+              </w:rPr>
+              <w:t>2</w:t>
             </w:r>
           </w:p>
         </w:tc>
@@ -6310,13 +7483,54 @@
           <w:lang w:val="es-CO"/>
         </w:rPr>
       </w:pPr>
-      <w:r>
-        <w:rPr>
-          <w:rFonts w:ascii="Arial" w:hAnsi="Arial" w:cs="Arial"/>
-          <w:sz w:val="22"/>
-          <w:szCs w:val="22"/>
-          <w:lang w:val="es-CO"/>
-        </w:rPr>
+    </w:p>
+    <w:p>
+      <w:pPr>
+        <w:rPr>
+          <w:rFonts w:ascii="Arial" w:hAnsi="Arial" w:cs="Arial"/>
+          <w:sz w:val="22"/>
+          <w:szCs w:val="22"/>
+          <w:lang w:val="es-CO"/>
+        </w:rPr>
+      </w:pPr>
+    </w:p>
+    <w:p>
+      <w:pPr>
+        <w:rPr>
+          <w:rFonts w:ascii="Arial" w:hAnsi="Arial" w:cs="Arial"/>
+          <w:sz w:val="22"/>
+          <w:szCs w:val="22"/>
+          <w:lang w:val="es-CO"/>
+        </w:rPr>
+      </w:pPr>
+    </w:p>
+    <w:p>
+      <w:pPr>
+        <w:rPr>
+          <w:rFonts w:ascii="Arial" w:hAnsi="Arial" w:cs="Arial"/>
+          <w:sz w:val="22"/>
+          <w:szCs w:val="22"/>
+          <w:lang w:val="es-CO"/>
+        </w:rPr>
+      </w:pPr>
+    </w:p>
+    <w:p>
+      <w:pPr>
+        <w:rPr>
+          <w:rFonts w:ascii="Arial" w:hAnsi="Arial" w:cs="Arial"/>
+          <w:sz w:val="22"/>
+          <w:szCs w:val="22"/>
+          <w:lang w:val="es-CO"/>
+        </w:rPr>
+      </w:pPr>
+      <w:r>
+        <w:rPr>
+          <w:rFonts w:ascii="Arial" w:hAnsi="Arial" w:cs="Arial"/>
+          <w:sz w:val="22"/>
+          <w:szCs w:val="22"/>
+          <w:lang w:val="es-CO"/>
+        </w:rPr>
+        <w:lastRenderedPageBreak/>
         <w:t xml:space="preserve">Cantidad de registros </w:t>
       </w:r>
       <w:r>
@@ -6353,8 +7567,19 @@
           <w:szCs w:val="22"/>
           <w:lang w:val="es-CO"/>
         </w:rPr>
-        <w:t xml:space="preserve"> en BigQuery</w:t>
-      </w:r>
+        <w:t xml:space="preserve"> en </w:t>
+      </w:r>
+      <w:proofErr w:type="spellStart"/>
+      <w:r>
+        <w:rPr>
+          <w:rFonts w:ascii="Arial" w:hAnsi="Arial" w:cs="Arial"/>
+          <w:sz w:val="22"/>
+          <w:szCs w:val="22"/>
+          <w:lang w:val="es-CO"/>
+        </w:rPr>
+        <w:t>BigQuery</w:t>
+      </w:r>
+      <w:proofErr w:type="spellEnd"/>
     </w:p>
     <w:p>
       <w:pPr>
@@ -6373,7 +7598,6 @@
           <w:szCs w:val="22"/>
           <w:lang w:val="es-CO"/>
         </w:rPr>
-        <w:lastRenderedPageBreak/>
         <w:drawing>
           <wp:inline distT="0" distB="0" distL="0" distR="0" wp14:anchorId="7D8C56FB" wp14:editId="3A2BB1DA">
             <wp:extent cx="4671465" cy="1882303"/>
@@ -6491,8 +7715,19 @@
           <w:szCs w:val="22"/>
           <w:lang w:val="es-CO"/>
         </w:rPr>
-        <w:t>en BigQuery</w:t>
-      </w:r>
+        <w:t xml:space="preserve">en </w:t>
+      </w:r>
+      <w:proofErr w:type="spellStart"/>
+      <w:r>
+        <w:rPr>
+          <w:rFonts w:ascii="Arial" w:hAnsi="Arial" w:cs="Arial"/>
+          <w:sz w:val="22"/>
+          <w:szCs w:val="22"/>
+          <w:lang w:val="es-CO"/>
+        </w:rPr>
+        <w:t>BigQuery</w:t>
+      </w:r>
+      <w:proofErr w:type="spellEnd"/>
     </w:p>
     <w:p>
       <w:pPr>
@@ -6580,8 +7815,19 @@
           <w:szCs w:val="22"/>
           <w:lang w:val="es-CO"/>
         </w:rPr>
-        <w:t>Cantidad de registros agosto de 2023 en BigQuery</w:t>
-      </w:r>
+        <w:t xml:space="preserve">Cantidad de registros agosto de 2023 en </w:t>
+      </w:r>
+      <w:proofErr w:type="spellStart"/>
+      <w:r>
+        <w:rPr>
+          <w:rFonts w:ascii="Arial" w:hAnsi="Arial" w:cs="Arial"/>
+          <w:sz w:val="22"/>
+          <w:szCs w:val="22"/>
+          <w:lang w:val="es-CO"/>
+        </w:rPr>
+        <w:t>BigQuery</w:t>
+      </w:r>
+      <w:proofErr w:type="spellEnd"/>
     </w:p>
     <w:p>
       <w:pPr>
@@ -6601,10 +7847,10 @@
           <w:lang w:val="es-CO"/>
         </w:rPr>
         <w:drawing>
-          <wp:inline distT="0" distB="0" distL="0" distR="0" wp14:anchorId="5C5161E0" wp14:editId="02E4F789">
-            <wp:extent cx="4785775" cy="1813717"/>
-            <wp:effectExtent l="0" t="0" r="0" b="0"/>
-            <wp:docPr id="876924200" name="Imagen 3" descr="Interfaz de usuario gráfica, Texto, Aplicación&#10;&#10;Descripción generada automáticamente"/>
+          <wp:inline distT="0" distB="0" distL="0" distR="0" wp14:anchorId="646F4FE1" wp14:editId="4F6983B8">
+            <wp:extent cx="4753638" cy="1800476"/>
+            <wp:effectExtent l="0" t="0" r="8890" b="9525"/>
+            <wp:docPr id="315533744" name="Imagen 1"/>
             <wp:cNvGraphicFramePr>
               <a:graphicFrameLocks xmlns:a="http://schemas.openxmlformats.org/drawingml/2006/main" noChangeAspect="1"/>
             </wp:cNvGraphicFramePr>
@@ -6612,7 +7858,7 @@
               <a:graphicData uri="http://schemas.openxmlformats.org/drawingml/2006/picture">
                 <pic:pic xmlns:pic="http://schemas.openxmlformats.org/drawingml/2006/picture">
                   <pic:nvPicPr>
-                    <pic:cNvPr id="876924200" name="Imagen 3" descr="Interfaz de usuario gráfica, Texto, Aplicación&#10;&#10;Descripción generada automáticamente"/>
+                    <pic:cNvPr id="315533744" name="Imagen 315533744"/>
                     <pic:cNvPicPr/>
                   </pic:nvPicPr>
                   <pic:blipFill>
@@ -6630,7 +7876,7 @@
                   <pic:spPr>
                     <a:xfrm>
                       <a:off x="0" y="0"/>
-                      <a:ext cx="4785775" cy="1813717"/>
+                      <a:ext cx="4753638" cy="1800476"/>
                     </a:xfrm>
                     <a:prstGeom prst="rect">
                       <a:avLst/>
@@ -6669,9 +7915,19 @@
           <w:szCs w:val="22"/>
           <w:lang w:val="es-CO"/>
         </w:rPr>
-        <w:lastRenderedPageBreak/>
-        <w:t>Cantidad de registros septiembre de 2023 en BigQuery</w:t>
-      </w:r>
+        <w:t xml:space="preserve">Cantidad de registros septiembre de 2023 en </w:t>
+      </w:r>
+      <w:proofErr w:type="spellStart"/>
+      <w:r>
+        <w:rPr>
+          <w:rFonts w:ascii="Arial" w:hAnsi="Arial" w:cs="Arial"/>
+          <w:sz w:val="22"/>
+          <w:szCs w:val="22"/>
+          <w:lang w:val="es-CO"/>
+        </w:rPr>
+        <w:t>BigQuery</w:t>
+      </w:r>
+      <w:proofErr w:type="spellEnd"/>
     </w:p>
     <w:p>
       <w:pPr>
@@ -6691,10 +7947,10 @@
           <w:lang w:val="es-CO"/>
         </w:rPr>
         <w:drawing>
-          <wp:inline distT="0" distB="0" distL="0" distR="0" wp14:anchorId="58243099" wp14:editId="7BD75353">
-            <wp:extent cx="5044877" cy="1836579"/>
-            <wp:effectExtent l="0" t="0" r="3810" b="0"/>
-            <wp:docPr id="2104875780" name="Imagen 4" descr="Interfaz de usuario gráfica, Texto, Aplicación&#10;&#10;Descripción generada automáticamente"/>
+          <wp:inline distT="0" distB="0" distL="0" distR="0" wp14:anchorId="33110014" wp14:editId="0307681D">
+            <wp:extent cx="5020376" cy="1933845"/>
+            <wp:effectExtent l="0" t="0" r="8890" b="9525"/>
+            <wp:docPr id="1277758007" name="Imagen 2" descr="Interfaz de usuario gráfica, Texto, Aplicación&#10;&#10;Descripción generada automáticamente"/>
             <wp:cNvGraphicFramePr>
               <a:graphicFrameLocks xmlns:a="http://schemas.openxmlformats.org/drawingml/2006/main" noChangeAspect="1"/>
             </wp:cNvGraphicFramePr>
@@ -6702,7 +7958,7 @@
               <a:graphicData uri="http://schemas.openxmlformats.org/drawingml/2006/picture">
                 <pic:pic xmlns:pic="http://schemas.openxmlformats.org/drawingml/2006/picture">
                   <pic:nvPicPr>
-                    <pic:cNvPr id="2104875780" name="Imagen 4" descr="Interfaz de usuario gráfica, Texto, Aplicación&#10;&#10;Descripción generada automáticamente"/>
+                    <pic:cNvPr id="1277758007" name="Imagen 2" descr="Interfaz de usuario gráfica, Texto, Aplicación&#10;&#10;Descripción generada automáticamente"/>
                     <pic:cNvPicPr/>
                   </pic:nvPicPr>
                   <pic:blipFill>
@@ -6720,7 +7976,7 @@
                   <pic:spPr>
                     <a:xfrm>
                       <a:off x="0" y="0"/>
-                      <a:ext cx="5044877" cy="1836579"/>
+                      <a:ext cx="5020376" cy="1933845"/>
                     </a:xfrm>
                     <a:prstGeom prst="rect">
                       <a:avLst/>
@@ -6779,8 +8035,19 @@
           <w:szCs w:val="22"/>
           <w:lang w:val="es-CO"/>
         </w:rPr>
-        <w:t>Cantidad de registros octubre de 2023 en BigQuery</w:t>
-      </w:r>
+        <w:t xml:space="preserve">Cantidad de registros octubre de 2023 en </w:t>
+      </w:r>
+      <w:proofErr w:type="spellStart"/>
+      <w:r>
+        <w:rPr>
+          <w:rFonts w:ascii="Arial" w:hAnsi="Arial" w:cs="Arial"/>
+          <w:sz w:val="22"/>
+          <w:szCs w:val="22"/>
+          <w:lang w:val="es-CO"/>
+        </w:rPr>
+        <w:t>BigQuery</w:t>
+      </w:r>
+      <w:proofErr w:type="spellEnd"/>
     </w:p>
     <w:p>
       <w:pPr>
@@ -6868,8 +8135,19 @@
           <w:szCs w:val="22"/>
           <w:lang w:val="es-CO"/>
         </w:rPr>
-        <w:t>Cantidad de registros noviembre de 2023 en BigQuery</w:t>
-      </w:r>
+        <w:t xml:space="preserve">Cantidad de registros noviembre de 2023 en </w:t>
+      </w:r>
+      <w:proofErr w:type="spellStart"/>
+      <w:r>
+        <w:rPr>
+          <w:rFonts w:ascii="Arial" w:hAnsi="Arial" w:cs="Arial"/>
+          <w:sz w:val="22"/>
+          <w:szCs w:val="22"/>
+          <w:lang w:val="es-CO"/>
+        </w:rPr>
+        <w:t>BigQuery</w:t>
+      </w:r>
+      <w:proofErr w:type="spellEnd"/>
     </w:p>
     <w:p>
       <w:pPr>
@@ -6889,10 +8167,10 @@
           <w:lang w:val="es-CO"/>
         </w:rPr>
         <w:drawing>
-          <wp:inline distT="0" distB="0" distL="0" distR="0" wp14:anchorId="2ED6BEE6" wp14:editId="3BB8C973">
-            <wp:extent cx="4930567" cy="1813717"/>
-            <wp:effectExtent l="0" t="0" r="3810" b="0"/>
-            <wp:docPr id="1803096854" name="Imagen 6" descr="Interfaz de usuario gráfica, Aplicación&#10;&#10;Descripción generada automáticamente"/>
+          <wp:inline distT="0" distB="0" distL="0" distR="0" wp14:anchorId="392D7816" wp14:editId="5246B7E6">
+            <wp:extent cx="4896533" cy="1848108"/>
+            <wp:effectExtent l="0" t="0" r="0" b="0"/>
+            <wp:docPr id="965289671" name="Imagen 3"/>
             <wp:cNvGraphicFramePr>
               <a:graphicFrameLocks xmlns:a="http://schemas.openxmlformats.org/drawingml/2006/main" noChangeAspect="1"/>
             </wp:cNvGraphicFramePr>
@@ -6900,7 +8178,7 @@
               <a:graphicData uri="http://schemas.openxmlformats.org/drawingml/2006/picture">
                 <pic:pic xmlns:pic="http://schemas.openxmlformats.org/drawingml/2006/picture">
                   <pic:nvPicPr>
-                    <pic:cNvPr id="1803096854" name="Imagen 6" descr="Interfaz de usuario gráfica, Aplicación&#10;&#10;Descripción generada automáticamente"/>
+                    <pic:cNvPr id="965289671" name="Imagen 965289671"/>
                     <pic:cNvPicPr/>
                   </pic:nvPicPr>
                   <pic:blipFill>
@@ -6918,7 +8196,7 @@
                   <pic:spPr>
                     <a:xfrm>
                       <a:off x="0" y="0"/>
-                      <a:ext cx="4930567" cy="1813717"/>
+                      <a:ext cx="4896533" cy="1848108"/>
                     </a:xfrm>
                     <a:prstGeom prst="rect">
                       <a:avLst/>
@@ -6957,9 +8235,19 @@
           <w:szCs w:val="22"/>
           <w:lang w:val="es-CO"/>
         </w:rPr>
-        <w:lastRenderedPageBreak/>
-        <w:t>Cantidad de registros diciembre de 2023 en BigQuery</w:t>
-      </w:r>
+        <w:t xml:space="preserve">Cantidad de registros diciembre de 2023 en </w:t>
+      </w:r>
+      <w:proofErr w:type="spellStart"/>
+      <w:r>
+        <w:rPr>
+          <w:rFonts w:ascii="Arial" w:hAnsi="Arial" w:cs="Arial"/>
+          <w:sz w:val="22"/>
+          <w:szCs w:val="22"/>
+          <w:lang w:val="es-CO"/>
+        </w:rPr>
+        <w:t>BigQuery</w:t>
+      </w:r>
+      <w:proofErr w:type="spellEnd"/>
     </w:p>
     <w:p>
       <w:pPr>
@@ -6979,10 +8267,10 @@
           <w:lang w:val="es-CO"/>
         </w:rPr>
         <w:drawing>
-          <wp:inline distT="0" distB="0" distL="0" distR="0" wp14:anchorId="1D3AF2C7" wp14:editId="7749E230">
-            <wp:extent cx="4968671" cy="1836579"/>
-            <wp:effectExtent l="0" t="0" r="3810" b="0"/>
-            <wp:docPr id="1456972960" name="Imagen 7" descr="Interfaz de usuario gráfica, Texto, Aplicación&#10;&#10;Descripción generada automáticamente"/>
+          <wp:inline distT="0" distB="0" distL="0" distR="0" wp14:anchorId="6AB3CDD9" wp14:editId="3F0CDD32">
+            <wp:extent cx="4963218" cy="2019582"/>
+            <wp:effectExtent l="0" t="0" r="8890" b="0"/>
+            <wp:docPr id="1187509349" name="Imagen 4" descr="Interfaz de usuario gráfica, Texto, Aplicación&#10;&#10;Descripción generada automáticamente"/>
             <wp:cNvGraphicFramePr>
               <a:graphicFrameLocks xmlns:a="http://schemas.openxmlformats.org/drawingml/2006/main" noChangeAspect="1"/>
             </wp:cNvGraphicFramePr>
@@ -6990,7 +8278,7 @@
               <a:graphicData uri="http://schemas.openxmlformats.org/drawingml/2006/picture">
                 <pic:pic xmlns:pic="http://schemas.openxmlformats.org/drawingml/2006/picture">
                   <pic:nvPicPr>
-                    <pic:cNvPr id="1456972960" name="Imagen 7" descr="Interfaz de usuario gráfica, Texto, Aplicación&#10;&#10;Descripción generada automáticamente"/>
+                    <pic:cNvPr id="1187509349" name="Imagen 4" descr="Interfaz de usuario gráfica, Texto, Aplicación&#10;&#10;Descripción generada automáticamente"/>
                     <pic:cNvPicPr/>
                   </pic:nvPicPr>
                   <pic:blipFill>
@@ -7008,7 +8296,7 @@
                   <pic:spPr>
                     <a:xfrm>
                       <a:off x="0" y="0"/>
-                      <a:ext cx="4968671" cy="1836579"/>
+                      <a:ext cx="4963218" cy="2019582"/>
                     </a:xfrm>
                     <a:prstGeom prst="rect">
                       <a:avLst/>
@@ -7067,8 +8355,19 @@
           <w:szCs w:val="22"/>
           <w:lang w:val="es-CO"/>
         </w:rPr>
-        <w:t>Cantidad de registros enero de 2024 en BigQuery</w:t>
-      </w:r>
+        <w:t xml:space="preserve">Cantidad de registros enero de 2024 en </w:t>
+      </w:r>
+      <w:proofErr w:type="spellStart"/>
+      <w:r>
+        <w:rPr>
+          <w:rFonts w:ascii="Arial" w:hAnsi="Arial" w:cs="Arial"/>
+          <w:sz w:val="22"/>
+          <w:szCs w:val="22"/>
+          <w:lang w:val="es-CO"/>
+        </w:rPr>
+        <w:t>BigQuery</w:t>
+      </w:r>
+      <w:proofErr w:type="spellEnd"/>
     </w:p>
     <w:p>
       <w:pPr>
@@ -7149,15 +8448,97 @@
           <w:lang w:val="es-CO"/>
         </w:rPr>
       </w:pPr>
-      <w:r>
-        <w:rPr>
-          <w:rFonts w:ascii="Arial" w:hAnsi="Arial" w:cs="Arial"/>
-          <w:sz w:val="22"/>
-          <w:szCs w:val="22"/>
-          <w:lang w:val="es-CO"/>
-        </w:rPr>
-        <w:t>Cantidad de registros febrero de 2024 en BigQuery</w:t>
-      </w:r>
+    </w:p>
+    <w:p>
+      <w:pPr>
+        <w:rPr>
+          <w:rFonts w:ascii="Arial" w:hAnsi="Arial" w:cs="Arial"/>
+          <w:sz w:val="22"/>
+          <w:szCs w:val="22"/>
+          <w:lang w:val="es-CO"/>
+        </w:rPr>
+      </w:pPr>
+    </w:p>
+    <w:p>
+      <w:pPr>
+        <w:rPr>
+          <w:rFonts w:ascii="Arial" w:hAnsi="Arial" w:cs="Arial"/>
+          <w:sz w:val="22"/>
+          <w:szCs w:val="22"/>
+          <w:lang w:val="es-CO"/>
+        </w:rPr>
+      </w:pPr>
+    </w:p>
+    <w:p>
+      <w:pPr>
+        <w:rPr>
+          <w:rFonts w:ascii="Arial" w:hAnsi="Arial" w:cs="Arial"/>
+          <w:sz w:val="22"/>
+          <w:szCs w:val="22"/>
+          <w:lang w:val="es-CO"/>
+        </w:rPr>
+      </w:pPr>
+    </w:p>
+    <w:p>
+      <w:pPr>
+        <w:rPr>
+          <w:rFonts w:ascii="Arial" w:hAnsi="Arial" w:cs="Arial"/>
+          <w:sz w:val="22"/>
+          <w:szCs w:val="22"/>
+          <w:lang w:val="es-CO"/>
+        </w:rPr>
+      </w:pPr>
+    </w:p>
+    <w:p>
+      <w:pPr>
+        <w:rPr>
+          <w:rFonts w:ascii="Arial" w:hAnsi="Arial" w:cs="Arial"/>
+          <w:sz w:val="22"/>
+          <w:szCs w:val="22"/>
+          <w:lang w:val="es-CO"/>
+        </w:rPr>
+      </w:pPr>
+    </w:p>
+    <w:p>
+      <w:pPr>
+        <w:rPr>
+          <w:rFonts w:ascii="Arial" w:hAnsi="Arial" w:cs="Arial"/>
+          <w:sz w:val="22"/>
+          <w:szCs w:val="22"/>
+          <w:lang w:val="es-CO"/>
+        </w:rPr>
+      </w:pPr>
+    </w:p>
+    <w:p>
+      <w:pPr>
+        <w:rPr>
+          <w:rFonts w:ascii="Arial" w:hAnsi="Arial" w:cs="Arial"/>
+          <w:sz w:val="22"/>
+          <w:szCs w:val="22"/>
+          <w:lang w:val="es-CO"/>
+        </w:rPr>
+      </w:pPr>
+      <w:r>
+        <w:rPr>
+          <w:rFonts w:ascii="Arial" w:hAnsi="Arial" w:cs="Arial"/>
+          <w:sz w:val="22"/>
+          <w:szCs w:val="22"/>
+          <w:lang w:val="es-CO"/>
+        </w:rPr>
+        <w:lastRenderedPageBreak/>
+        <w:t xml:space="preserve">Cantidad de registros febrero de 2024 en </w:t>
+      </w:r>
+      <w:proofErr w:type="spellStart"/>
+      <w:r>
+        <w:rPr>
+          <w:rFonts w:ascii="Arial" w:hAnsi="Arial" w:cs="Arial"/>
+          <w:sz w:val="22"/>
+          <w:szCs w:val="22"/>
+          <w:lang w:val="es-CO"/>
+        </w:rPr>
+        <w:t>BigQuery</w:t>
+      </w:r>
+      <w:proofErr w:type="spellEnd"/>
     </w:p>
     <w:p>
       <w:pPr>
@@ -7245,9 +8626,19 @@
           <w:szCs w:val="22"/>
           <w:lang w:val="es-CO"/>
         </w:rPr>
-        <w:lastRenderedPageBreak/>
-        <w:t>Cantidad de registros marzo de 2024 en BigQuery</w:t>
-      </w:r>
+        <w:t xml:space="preserve">Cantidad de registros marzo de 2024 en </w:t>
+      </w:r>
+      <w:proofErr w:type="spellStart"/>
+      <w:r>
+        <w:rPr>
+          <w:rFonts w:ascii="Arial" w:hAnsi="Arial" w:cs="Arial"/>
+          <w:sz w:val="22"/>
+          <w:szCs w:val="22"/>
+          <w:lang w:val="es-CO"/>
+        </w:rPr>
+        <w:t>BigQuery</w:t>
+      </w:r>
+      <w:proofErr w:type="spellEnd"/>
     </w:p>
     <w:p>
       <w:pPr>
@@ -7355,8 +8746,19 @@
           <w:szCs w:val="22"/>
           <w:lang w:val="es-CO"/>
         </w:rPr>
-        <w:t>Cantidad de registros abril de 2024 en BigQuery</w:t>
-      </w:r>
+        <w:t xml:space="preserve">Cantidad de registros abril de 2024 en </w:t>
+      </w:r>
+      <w:proofErr w:type="spellStart"/>
+      <w:r>
+        <w:rPr>
+          <w:rFonts w:ascii="Arial" w:hAnsi="Arial" w:cs="Arial"/>
+          <w:sz w:val="22"/>
+          <w:szCs w:val="22"/>
+          <w:lang w:val="es-CO"/>
+        </w:rPr>
+        <w:t>BigQuery</w:t>
+      </w:r>
+      <w:proofErr w:type="spellEnd"/>
     </w:p>
     <w:p>
       <w:pPr>
@@ -7444,8 +8846,20 @@
           <w:szCs w:val="22"/>
           <w:lang w:val="es-CO"/>
         </w:rPr>
-        <w:t>Cantidad de registros mayo de 2024 en BigQuery</w:t>
-      </w:r>
+        <w:lastRenderedPageBreak/>
+        <w:t xml:space="preserve">Cantidad de registros mayo de 2024 en </w:t>
+      </w:r>
+      <w:proofErr w:type="spellStart"/>
+      <w:r>
+        <w:rPr>
+          <w:rFonts w:ascii="Arial" w:hAnsi="Arial" w:cs="Arial"/>
+          <w:sz w:val="22"/>
+          <w:szCs w:val="22"/>
+          <w:lang w:val="es-CO"/>
+        </w:rPr>
+        <w:t>BigQuery</w:t>
+      </w:r>
+      <w:proofErr w:type="spellEnd"/>
     </w:p>
     <w:p>
       <w:pPr>
@@ -7533,8 +8947,27 @@
           <w:szCs w:val="22"/>
           <w:lang w:val="es-CO"/>
         </w:rPr>
-        <w:lastRenderedPageBreak/>
-        <w:t>Cantidad de registros consolidados en BigQuery sin remover duplicados</w:t>
+        <w:t xml:space="preserve">Cantidad de registros consolidados en </w:t>
+      </w:r>
+      <w:proofErr w:type="spellStart"/>
+      <w:r>
+        <w:rPr>
+          <w:rFonts w:ascii="Arial" w:hAnsi="Arial" w:cs="Arial"/>
+          <w:sz w:val="22"/>
+          <w:szCs w:val="22"/>
+          <w:lang w:val="es-CO"/>
+        </w:rPr>
+        <w:t>BigQuery</w:t>
+      </w:r>
+      <w:proofErr w:type="spellEnd"/>
+      <w:r>
+        <w:rPr>
+          <w:rFonts w:ascii="Arial" w:hAnsi="Arial" w:cs="Arial"/>
+          <w:sz w:val="22"/>
+          <w:szCs w:val="22"/>
+          <w:lang w:val="es-CO"/>
+        </w:rPr>
+        <w:t xml:space="preserve"> sin remover duplicados</w:t>
       </w:r>
     </w:p>
     <w:p>
@@ -7674,6 +9107,7 @@
           <w:szCs w:val="22"/>
           <w:lang w:val="es-CO"/>
         </w:rPr>
+        <w:lastRenderedPageBreak/>
         <w:drawing>
           <wp:inline distT="0" distB="0" distL="0" distR="0" wp14:anchorId="4FD3D8EB" wp14:editId="61CC080C">
             <wp:extent cx="4686706" cy="2743438"/>
@@ -7747,27 +9181,99 @@
           <w:szCs w:val="22"/>
           <w:lang w:val="es-CO"/>
         </w:rPr>
-        <w:t>Consolidación de datos en BigQuery</w:t>
-      </w:r>
-    </w:p>
-    <w:p>
-      <w:pPr>
-        <w:rPr>
-          <w:rFonts w:ascii="Arial" w:hAnsi="Arial" w:cs="Arial"/>
-          <w:sz w:val="22"/>
-          <w:szCs w:val="22"/>
-          <w:lang w:val="es-CO"/>
-        </w:rPr>
-      </w:pPr>
-      <w:r>
-        <w:rPr>
-          <w:rFonts w:ascii="Arial" w:hAnsi="Arial" w:cs="Arial"/>
-          <w:sz w:val="22"/>
-          <w:szCs w:val="22"/>
-          <w:lang w:val="es-CO"/>
-        </w:rPr>
-        <w:lastRenderedPageBreak/>
-        <w:t>Se unirán los datos de cada tabla independiente del dataset “capstone_project_data” de BigQuery en una sola tabla utilizando SQL</w:t>
+        <w:t xml:space="preserve">Consolidación de datos en </w:t>
+      </w:r>
+      <w:proofErr w:type="spellStart"/>
+      <w:r>
+        <w:rPr>
+          <w:rFonts w:ascii="Arial" w:hAnsi="Arial" w:cs="Arial"/>
+          <w:b/>
+          <w:bCs/>
+          <w:sz w:val="22"/>
+          <w:szCs w:val="22"/>
+          <w:lang w:val="es-CO"/>
+        </w:rPr>
+        <w:t>BigQuery</w:t>
+      </w:r>
+      <w:proofErr w:type="spellEnd"/>
+    </w:p>
+    <w:p>
+      <w:pPr>
+        <w:rPr>
+          <w:rFonts w:ascii="Arial" w:hAnsi="Arial" w:cs="Arial"/>
+          <w:sz w:val="22"/>
+          <w:szCs w:val="22"/>
+          <w:lang w:val="es-CO"/>
+        </w:rPr>
+      </w:pPr>
+      <w:r>
+        <w:rPr>
+          <w:rFonts w:ascii="Arial" w:hAnsi="Arial" w:cs="Arial"/>
+          <w:sz w:val="22"/>
+          <w:szCs w:val="22"/>
+          <w:lang w:val="es-CO"/>
+        </w:rPr>
+        <w:t xml:space="preserve">Se unirán los datos de cada tabla independiente del </w:t>
+      </w:r>
+      <w:proofErr w:type="spellStart"/>
+      <w:r>
+        <w:rPr>
+          <w:rFonts w:ascii="Arial" w:hAnsi="Arial" w:cs="Arial"/>
+          <w:sz w:val="22"/>
+          <w:szCs w:val="22"/>
+          <w:lang w:val="es-CO"/>
+        </w:rPr>
+        <w:t>dataset</w:t>
+      </w:r>
+      <w:proofErr w:type="spellEnd"/>
+      <w:r>
+        <w:rPr>
+          <w:rFonts w:ascii="Arial" w:hAnsi="Arial" w:cs="Arial"/>
+          <w:sz w:val="22"/>
+          <w:szCs w:val="22"/>
+          <w:lang w:val="es-CO"/>
+        </w:rPr>
+        <w:t xml:space="preserve"> “</w:t>
+      </w:r>
+      <w:proofErr w:type="spellStart"/>
+      <w:r>
+        <w:rPr>
+          <w:rFonts w:ascii="Arial" w:hAnsi="Arial" w:cs="Arial"/>
+          <w:sz w:val="22"/>
+          <w:szCs w:val="22"/>
+          <w:lang w:val="es-CO"/>
+        </w:rPr>
+        <w:t>capstone_project_data</w:t>
+      </w:r>
+      <w:proofErr w:type="spellEnd"/>
+      <w:r>
+        <w:rPr>
+          <w:rFonts w:ascii="Arial" w:hAnsi="Arial" w:cs="Arial"/>
+          <w:sz w:val="22"/>
+          <w:szCs w:val="22"/>
+          <w:lang w:val="es-CO"/>
+        </w:rPr>
+        <w:t xml:space="preserve">” de </w:t>
+      </w:r>
+      <w:proofErr w:type="spellStart"/>
+      <w:r>
+        <w:rPr>
+          <w:rFonts w:ascii="Arial" w:hAnsi="Arial" w:cs="Arial"/>
+          <w:sz w:val="22"/>
+          <w:szCs w:val="22"/>
+          <w:lang w:val="es-CO"/>
+        </w:rPr>
+        <w:t>BigQuery</w:t>
+      </w:r>
+      <w:proofErr w:type="spellEnd"/>
+      <w:r>
+        <w:rPr>
+          <w:rFonts w:ascii="Arial" w:hAnsi="Arial" w:cs="Arial"/>
+          <w:sz w:val="22"/>
+          <w:szCs w:val="22"/>
+          <w:lang w:val="es-CO"/>
+        </w:rPr>
+        <w:t xml:space="preserve"> en una sola tabla utilizando SQL</w:t>
       </w:r>
       <w:r>
         <w:rPr>
@@ -7785,7 +9291,27 @@
           <w:szCs w:val="22"/>
           <w:lang w:val="es-CO"/>
         </w:rPr>
-        <w:t xml:space="preserve"> Como las limitaciones de la versión gratis de BigQuery no permiten acciones de escritura, se guardará la consulta como una tabla nueva.</w:t>
+        <w:t xml:space="preserve"> Como las limitaciones de la versión gratis de </w:t>
+      </w:r>
+      <w:proofErr w:type="spellStart"/>
+      <w:r>
+        <w:rPr>
+          <w:rFonts w:ascii="Arial" w:hAnsi="Arial" w:cs="Arial"/>
+          <w:sz w:val="22"/>
+          <w:szCs w:val="22"/>
+          <w:lang w:val="es-CO"/>
+        </w:rPr>
+        <w:t>BigQuery</w:t>
+      </w:r>
+      <w:proofErr w:type="spellEnd"/>
+      <w:r>
+        <w:rPr>
+          <w:rFonts w:ascii="Arial" w:hAnsi="Arial" w:cs="Arial"/>
+          <w:sz w:val="22"/>
+          <w:szCs w:val="22"/>
+          <w:lang w:val="es-CO"/>
+        </w:rPr>
+        <w:t xml:space="preserve"> no permiten acciones de escritura, se guardará la consulta como una tabla nueva.</w:t>
       </w:r>
     </w:p>
     <w:p>
@@ -7865,6 +9391,7 @@
           <w:szCs w:val="22"/>
           <w:lang w:val="es-CO"/>
         </w:rPr>
+        <w:lastRenderedPageBreak/>
         <w:drawing>
           <wp:inline distT="0" distB="0" distL="0" distR="0" wp14:anchorId="5EE8BDA8" wp14:editId="1EB00DE4">
             <wp:extent cx="4854361" cy="1836579"/>
@@ -7985,7 +9512,6 @@
           <w:szCs w:val="22"/>
           <w:lang w:val="es-CO"/>
         </w:rPr>
-        <w:lastRenderedPageBreak/>
         <w:drawing>
           <wp:inline distT="0" distB="0" distL="0" distR="0" wp14:anchorId="1EE3530E" wp14:editId="0C992862">
             <wp:extent cx="4854361" cy="3673158"/>
@@ -8046,6 +9572,7 @@
           <w:szCs w:val="22"/>
           <w:lang w:val="es-CO"/>
         </w:rPr>
+        <w:lastRenderedPageBreak/>
         <w:drawing>
           <wp:inline distT="0" distB="0" distL="0" distR="0" wp14:anchorId="048DD52D" wp14:editId="766A868F">
             <wp:extent cx="5243014" cy="2484335"/>
@@ -8138,26 +9665,76 @@
           <w:szCs w:val="22"/>
           <w:lang w:val="es-CO"/>
         </w:rPr>
-        <w:t>No existe un criterio oficial para determinar cuando un registro se debe considerar duplicado</w:t>
-      </w:r>
-      <w:r>
-        <w:rPr>
-          <w:rFonts w:ascii="Arial" w:hAnsi="Arial" w:cs="Arial"/>
-          <w:sz w:val="22"/>
-          <w:szCs w:val="22"/>
-          <w:lang w:val="es-CO"/>
-        </w:rPr>
-        <w:t xml:space="preserve">. Para este proyecto se buscó aplicando formato condicional de Excel a la columna “ride_id”, se observó  que no existía ningún valor repetido para dos registros diferentes, y al no existir un requerimiento específico, no se eliminará ningún registro, aunque al omitir la anterior columna para hacer una comparación sí resultarían registros </w:t>
-      </w:r>
-      <w:r>
-        <w:rPr>
-          <w:rFonts w:ascii="Arial" w:hAnsi="Arial" w:cs="Arial"/>
-          <w:sz w:val="22"/>
-          <w:szCs w:val="22"/>
-          <w:lang w:val="es-CO"/>
-        </w:rPr>
-        <w:lastRenderedPageBreak/>
-        <w:t>duplicados, podría explicarse si dos personas toman bicicletas al mismo tiempo, en la misma estación, y llegan al mismo tiempo a la misma estación.</w:t>
+        <w:t xml:space="preserve">No existe un criterio oficial para determinar </w:t>
+      </w:r>
+      <w:proofErr w:type="spellStart"/>
+      <w:r>
+        <w:rPr>
+          <w:rFonts w:ascii="Arial" w:hAnsi="Arial" w:cs="Arial"/>
+          <w:sz w:val="22"/>
+          <w:szCs w:val="22"/>
+          <w:lang w:val="es-CO"/>
+        </w:rPr>
+        <w:t>cuando</w:t>
+      </w:r>
+      <w:proofErr w:type="spellEnd"/>
+      <w:r>
+        <w:rPr>
+          <w:rFonts w:ascii="Arial" w:hAnsi="Arial" w:cs="Arial"/>
+          <w:sz w:val="22"/>
+          <w:szCs w:val="22"/>
+          <w:lang w:val="es-CO"/>
+        </w:rPr>
+        <w:t xml:space="preserve"> un registro se debe considerar duplicado</w:t>
+      </w:r>
+      <w:r>
+        <w:rPr>
+          <w:rFonts w:ascii="Arial" w:hAnsi="Arial" w:cs="Arial"/>
+          <w:sz w:val="22"/>
+          <w:szCs w:val="22"/>
+          <w:lang w:val="es-CO"/>
+        </w:rPr>
+        <w:t>. Para este proyecto se buscó aplicando formato condicional de Excel a la columna “</w:t>
+      </w:r>
+      <w:proofErr w:type="spellStart"/>
+      <w:r>
+        <w:rPr>
+          <w:rFonts w:ascii="Arial" w:hAnsi="Arial" w:cs="Arial"/>
+          <w:sz w:val="22"/>
+          <w:szCs w:val="22"/>
+          <w:lang w:val="es-CO"/>
+        </w:rPr>
+        <w:t>ride_id</w:t>
+      </w:r>
+      <w:proofErr w:type="spellEnd"/>
+      <w:r>
+        <w:rPr>
+          <w:rFonts w:ascii="Arial" w:hAnsi="Arial" w:cs="Arial"/>
+          <w:sz w:val="22"/>
+          <w:szCs w:val="22"/>
+          <w:lang w:val="es-CO"/>
+        </w:rPr>
+        <w:t xml:space="preserve">”, se </w:t>
+      </w:r>
+      <w:proofErr w:type="gramStart"/>
+      <w:r>
+        <w:rPr>
+          <w:rFonts w:ascii="Arial" w:hAnsi="Arial" w:cs="Arial"/>
+          <w:sz w:val="22"/>
+          <w:szCs w:val="22"/>
+          <w:lang w:val="es-CO"/>
+        </w:rPr>
+        <w:t>observó  que</w:t>
+      </w:r>
+      <w:proofErr w:type="gramEnd"/>
+      <w:r>
+        <w:rPr>
+          <w:rFonts w:ascii="Arial" w:hAnsi="Arial" w:cs="Arial"/>
+          <w:sz w:val="22"/>
+          <w:szCs w:val="22"/>
+          <w:lang w:val="es-CO"/>
+        </w:rPr>
+        <w:t xml:space="preserve"> no existía ningún valor repetido para dos registros diferentes, y al no existir un requerimiento específico, no se eliminará ningún registro, aunque al omitir la anterior columna para hacer una comparación sí resultarían registros duplicados, podría explicarse si dos personas toman bicicletas al mismo tiempo, en la misma estación, y llegan al mismo tiempo a la misma estación.</w:t>
       </w:r>
     </w:p>
     <w:sectPr>

</xml_diff>

<commit_message>
Remueve espacios en blanco extra y transforma a solo minusculas
</commit_message>
<xml_diff>
--- a/Documentacion/Entregables/Procesamiento de Datos.docx
+++ b/Documentacion/Entregables/Procesamiento de Datos.docx
@@ -174,7 +174,7 @@
           <w:szCs w:val="22"/>
           <w:lang w:val="es-CO"/>
         </w:rPr>
-        <w:t>3</w:t>
+        <w:t>4</w:t>
       </w:r>
     </w:p>
     <w:p>
@@ -3821,7 +3821,7 @@
           <w:szCs w:val="22"/>
         </w:rPr>
         <w:drawing>
-          <wp:inline distT="0" distB="0" distL="0" distR="0" wp14:anchorId="6ECBE2D7" wp14:editId="12FEC3D2">
+          <wp:inline distT="0" distB="0" distL="0" distR="0" wp14:anchorId="6ECBE2D7" wp14:editId="531211E6">
             <wp:extent cx="5612130" cy="2301875"/>
             <wp:effectExtent l="0" t="0" r="7620" b="3175"/>
             <wp:docPr id="986998229" name="Imagen 1"/>
@@ -5665,7 +5665,16 @@
                 <w:szCs w:val="22"/>
                 <w:lang w:val="es-CO"/>
               </w:rPr>
-              <w:t>4314896</w:t>
+              <w:t>43148</w:t>
+            </w:r>
+            <w:r>
+              <w:rPr>
+                <w:rFonts w:ascii="Arial" w:hAnsi="Arial" w:cs="Arial"/>
+                <w:sz w:val="22"/>
+                <w:szCs w:val="22"/>
+                <w:lang w:val="es-CO"/>
+              </w:rPr>
+              <w:t>61</w:t>
             </w:r>
           </w:p>
         </w:tc>
@@ -7431,7 +7440,16 @@
                 <w:szCs w:val="22"/>
                 <w:lang w:val="es-CO"/>
               </w:rPr>
-              <w:t>4314896</w:t>
+              <w:t>43148</w:t>
+            </w:r>
+            <w:r>
+              <w:rPr>
+                <w:rFonts w:ascii="Arial" w:hAnsi="Arial" w:cs="Arial"/>
+                <w:sz w:val="22"/>
+                <w:szCs w:val="22"/>
+                <w:lang w:val="es-CO"/>
+              </w:rPr>
+              <w:t>61</w:t>
             </w:r>
           </w:p>
         </w:tc>
@@ -7456,7 +7474,16 @@
                 <w:szCs w:val="22"/>
                 <w:lang w:val="es-CO"/>
               </w:rPr>
-              <w:t>4314896</w:t>
+              <w:t>43148</w:t>
+            </w:r>
+            <w:r>
+              <w:rPr>
+                <w:rFonts w:ascii="Arial" w:hAnsi="Arial" w:cs="Arial"/>
+                <w:sz w:val="22"/>
+                <w:szCs w:val="22"/>
+                <w:lang w:val="es-CO"/>
+              </w:rPr>
+              <w:t>61</w:t>
             </w:r>
           </w:p>
         </w:tc>
@@ -8979,6 +9006,16 @@
           <w:lang w:val="es-CO"/>
         </w:rPr>
       </w:pPr>
+    </w:p>
+    <w:p>
+      <w:pPr>
+        <w:rPr>
+          <w:rFonts w:ascii="Arial" w:hAnsi="Arial" w:cs="Arial"/>
+          <w:sz w:val="22"/>
+          <w:szCs w:val="22"/>
+          <w:lang w:val="es-CO"/>
+        </w:rPr>
+      </w:pPr>
       <w:r>
         <w:rPr>
           <w:rFonts w:ascii="Arial" w:hAnsi="Arial" w:cs="Arial"/>
@@ -8988,10 +9025,10 @@
           <w:lang w:val="es-CO"/>
         </w:rPr>
         <w:drawing>
-          <wp:inline distT="0" distB="0" distL="0" distR="0" wp14:anchorId="16AAD84D" wp14:editId="5BC4F223">
-            <wp:extent cx="5014395" cy="2415749"/>
-            <wp:effectExtent l="0" t="0" r="0" b="3810"/>
-            <wp:docPr id="150704918" name="Imagen 13"/>
+          <wp:inline distT="0" distB="0" distL="0" distR="0" wp14:anchorId="35B68895" wp14:editId="5AA41A18">
+            <wp:extent cx="5001323" cy="4277322"/>
+            <wp:effectExtent l="0" t="0" r="8890" b="9525"/>
+            <wp:docPr id="749405392" name="Imagen 1"/>
             <wp:cNvGraphicFramePr>
               <a:graphicFrameLocks xmlns:a="http://schemas.openxmlformats.org/drawingml/2006/main" noChangeAspect="1"/>
             </wp:cNvGraphicFramePr>
@@ -8999,7 +9036,7 @@
               <a:graphicData uri="http://schemas.openxmlformats.org/drawingml/2006/picture">
                 <pic:pic xmlns:pic="http://schemas.openxmlformats.org/drawingml/2006/picture">
                   <pic:nvPicPr>
-                    <pic:cNvPr id="150704918" name="Imagen 150704918"/>
+                    <pic:cNvPr id="749405392" name="Imagen 749405392"/>
                     <pic:cNvPicPr/>
                   </pic:nvPicPr>
                   <pic:blipFill>
@@ -9017,7 +9054,7 @@
                   <pic:spPr>
                     <a:xfrm>
                       <a:off x="0" y="0"/>
-                      <a:ext cx="5014395" cy="2415749"/>
+                      <a:ext cx="5001323" cy="4277322"/>
                     </a:xfrm>
                     <a:prstGeom prst="rect">
                       <a:avLst/>
@@ -9047,11 +9084,12 @@
           <w:szCs w:val="22"/>
           <w:lang w:val="es-CO"/>
         </w:rPr>
+        <w:lastRenderedPageBreak/>
         <w:drawing>
-          <wp:inline distT="0" distB="0" distL="0" distR="0" wp14:anchorId="2EE69F61" wp14:editId="433459EF">
-            <wp:extent cx="4976291" cy="1806097"/>
-            <wp:effectExtent l="0" t="0" r="0" b="3810"/>
-            <wp:docPr id="206884344" name="Imagen 14" descr="Una captura de pantalla de una red social&#10;&#10;Descripción generada automáticamente"/>
+          <wp:inline distT="0" distB="0" distL="0" distR="0" wp14:anchorId="4D2D3C4B" wp14:editId="3F9A4CE1">
+            <wp:extent cx="4763165" cy="2924583"/>
+            <wp:effectExtent l="0" t="0" r="0" b="9525"/>
+            <wp:docPr id="895421929" name="Imagen 2" descr="Interfaz de usuario gráfica, Texto, Aplicación&#10;&#10;Descripción generada automáticamente"/>
             <wp:cNvGraphicFramePr>
               <a:graphicFrameLocks xmlns:a="http://schemas.openxmlformats.org/drawingml/2006/main" noChangeAspect="1"/>
             </wp:cNvGraphicFramePr>
@@ -9059,7 +9097,7 @@
               <a:graphicData uri="http://schemas.openxmlformats.org/drawingml/2006/picture">
                 <pic:pic xmlns:pic="http://schemas.openxmlformats.org/drawingml/2006/picture">
                   <pic:nvPicPr>
-                    <pic:cNvPr id="206884344" name="Imagen 14" descr="Una captura de pantalla de una red social&#10;&#10;Descripción generada automáticamente"/>
+                    <pic:cNvPr id="895421929" name="Imagen 2" descr="Interfaz de usuario gráfica, Texto, Aplicación&#10;&#10;Descripción generada automáticamente"/>
                     <pic:cNvPicPr/>
                   </pic:nvPicPr>
                   <pic:blipFill>
@@ -9077,68 +9115,7 @@
                   <pic:spPr>
                     <a:xfrm>
                       <a:off x="0" y="0"/>
-                      <a:ext cx="4976291" cy="1806097"/>
-                    </a:xfrm>
-                    <a:prstGeom prst="rect">
-                      <a:avLst/>
-                    </a:prstGeom>
-                  </pic:spPr>
-                </pic:pic>
-              </a:graphicData>
-            </a:graphic>
-          </wp:inline>
-        </w:drawing>
-      </w:r>
-    </w:p>
-    <w:p>
-      <w:pPr>
-        <w:rPr>
-          <w:rFonts w:ascii="Arial" w:hAnsi="Arial" w:cs="Arial"/>
-          <w:sz w:val="22"/>
-          <w:szCs w:val="22"/>
-          <w:lang w:val="es-CO"/>
-        </w:rPr>
-      </w:pPr>
-      <w:r>
-        <w:rPr>
-          <w:rFonts w:ascii="Arial" w:hAnsi="Arial" w:cs="Arial"/>
-          <w:noProof/>
-          <w:sz w:val="22"/>
-          <w:szCs w:val="22"/>
-          <w:lang w:val="es-CO"/>
-        </w:rPr>
-        <w:lastRenderedPageBreak/>
-        <w:drawing>
-          <wp:inline distT="0" distB="0" distL="0" distR="0" wp14:anchorId="4FD3D8EB" wp14:editId="61CC080C">
-            <wp:extent cx="4686706" cy="2743438"/>
-            <wp:effectExtent l="0" t="0" r="0" b="0"/>
-            <wp:docPr id="1152251452" name="Imagen 15" descr="Interfaz de usuario gráfica, Texto, Aplicación, Correo electrónico&#10;&#10;Descripción generada automáticamente"/>
-            <wp:cNvGraphicFramePr>
-              <a:graphicFrameLocks xmlns:a="http://schemas.openxmlformats.org/drawingml/2006/main" noChangeAspect="1"/>
-            </wp:cNvGraphicFramePr>
-            <a:graphic xmlns:a="http://schemas.openxmlformats.org/drawingml/2006/main">
-              <a:graphicData uri="http://schemas.openxmlformats.org/drawingml/2006/picture">
-                <pic:pic xmlns:pic="http://schemas.openxmlformats.org/drawingml/2006/picture">
-                  <pic:nvPicPr>
-                    <pic:cNvPr id="1152251452" name="Imagen 15" descr="Interfaz de usuario gráfica, Texto, Aplicación, Correo electrónico&#10;&#10;Descripción generada automáticamente"/>
-                    <pic:cNvPicPr/>
-                  </pic:nvPicPr>
-                  <pic:blipFill>
-                    <a:blip r:embed="rId34">
-                      <a:extLst>
-                        <a:ext uri="{28A0092B-C50C-407E-A947-70E740481C1C}">
-                          <a14:useLocalDpi xmlns:a14="http://schemas.microsoft.com/office/drawing/2010/main" val="0"/>
-                        </a:ext>
-                      </a:extLst>
-                    </a:blip>
-                    <a:stretch>
-                      <a:fillRect/>
-                    </a:stretch>
-                  </pic:blipFill>
-                  <pic:spPr>
-                    <a:xfrm>
-                      <a:off x="0" y="0"/>
-                      <a:ext cx="4686706" cy="2743438"/>
+                      <a:ext cx="4763165" cy="2924583"/>
                     </a:xfrm>
                     <a:prstGeom prst="rect">
                       <a:avLst/>
@@ -9347,7 +9324,7 @@
                     <pic:cNvPicPr/>
                   </pic:nvPicPr>
                   <pic:blipFill>
-                    <a:blip r:embed="rId35">
+                    <a:blip r:embed="rId34">
                       <a:extLst>
                         <a:ext uri="{28A0092B-C50C-407E-A947-70E740481C1C}">
                           <a14:useLocalDpi xmlns:a14="http://schemas.microsoft.com/office/drawing/2010/main" val="0"/>
@@ -9408,7 +9385,7 @@
                     <pic:cNvPicPr/>
                   </pic:nvPicPr>
                   <pic:blipFill>
-                    <a:blip r:embed="rId36">
+                    <a:blip r:embed="rId35">
                       <a:extLst>
                         <a:ext uri="{28A0092B-C50C-407E-A947-70E740481C1C}">
                           <a14:useLocalDpi xmlns:a14="http://schemas.microsoft.com/office/drawing/2010/main" val="0"/>
@@ -9468,7 +9445,7 @@
                     <pic:cNvPicPr/>
                   </pic:nvPicPr>
                   <pic:blipFill>
-                    <a:blip r:embed="rId37">
+                    <a:blip r:embed="rId36">
                       <a:extLst>
                         <a:ext uri="{28A0092B-C50C-407E-A947-70E740481C1C}">
                           <a14:useLocalDpi xmlns:a14="http://schemas.microsoft.com/office/drawing/2010/main" val="0"/>
@@ -9528,7 +9505,7 @@
                     <pic:cNvPicPr/>
                   </pic:nvPicPr>
                   <pic:blipFill>
-                    <a:blip r:embed="rId38">
+                    <a:blip r:embed="rId37">
                       <a:extLst>
                         <a:ext uri="{28A0092B-C50C-407E-A947-70E740481C1C}">
                           <a14:useLocalDpi xmlns:a14="http://schemas.microsoft.com/office/drawing/2010/main" val="0"/>
@@ -9589,7 +9566,7 @@
                     <pic:cNvPicPr/>
                   </pic:nvPicPr>
                   <pic:blipFill>
-                    <a:blip r:embed="rId39">
+                    <a:blip r:embed="rId38">
                       <a:extLst>
                         <a:ext uri="{28A0092B-C50C-407E-A947-70E740481C1C}">
                           <a14:useLocalDpi xmlns:a14="http://schemas.microsoft.com/office/drawing/2010/main" val="0"/>
@@ -9665,7 +9642,34 @@
           <w:szCs w:val="22"/>
           <w:lang w:val="es-CO"/>
         </w:rPr>
-        <w:t xml:space="preserve">No existe un criterio oficial para determinar </w:t>
+        <w:t>No existe un criterio oficial para determinar cu</w:t>
+      </w:r>
+      <w:r>
+        <w:rPr>
+          <w:rFonts w:ascii="Arial" w:hAnsi="Arial" w:cs="Arial"/>
+          <w:sz w:val="22"/>
+          <w:szCs w:val="22"/>
+          <w:lang w:val="es-CO"/>
+        </w:rPr>
+        <w:t>á</w:t>
+      </w:r>
+      <w:r>
+        <w:rPr>
+          <w:rFonts w:ascii="Arial" w:hAnsi="Arial" w:cs="Arial"/>
+          <w:sz w:val="22"/>
+          <w:szCs w:val="22"/>
+          <w:lang w:val="es-CO"/>
+        </w:rPr>
+        <w:t>ndo un registro se debe considerar duplicado</w:t>
+      </w:r>
+      <w:r>
+        <w:rPr>
+          <w:rFonts w:ascii="Arial" w:hAnsi="Arial" w:cs="Arial"/>
+          <w:sz w:val="22"/>
+          <w:szCs w:val="22"/>
+          <w:lang w:val="es-CO"/>
+        </w:rPr>
+        <w:t>. Para este proyecto se buscó aplicando formato condicional de Excel a la columna “</w:t>
       </w:r>
       <w:proofErr w:type="spellStart"/>
       <w:r>
@@ -9675,7 +9679,7 @@
           <w:szCs w:val="22"/>
           <w:lang w:val="es-CO"/>
         </w:rPr>
-        <w:t>cuando</w:t>
+        <w:t>ride_id</w:t>
       </w:r>
       <w:proofErr w:type="spellEnd"/>
       <w:r>
@@ -9685,16 +9689,77 @@
           <w:szCs w:val="22"/>
           <w:lang w:val="es-CO"/>
         </w:rPr>
-        <w:t xml:space="preserve"> un registro se debe considerar duplicado</w:t>
-      </w:r>
-      <w:r>
-        <w:rPr>
-          <w:rFonts w:ascii="Arial" w:hAnsi="Arial" w:cs="Arial"/>
-          <w:sz w:val="22"/>
-          <w:szCs w:val="22"/>
-          <w:lang w:val="es-CO"/>
-        </w:rPr>
-        <w:t>. Para este proyecto se buscó aplicando formato condicional de Excel a la columna “</w:t>
+        <w:t>”, se observó que no existía ningún valor repetido para dos registros diferentes, y al no existir un requerimiento específico, no se eliminará ningún registro, aunque al omitir la anterior columna para hacer una comparación sí resultarían registros duplicados, podría explicarse si dos personas toman bicicletas al mismo tiempo, en la misma estación, y llegan al mismo tiempo a la misma estación.</w:t>
+      </w:r>
+    </w:p>
+    <w:p>
+      <w:pPr>
+        <w:rPr>
+          <w:rFonts w:ascii="Arial" w:hAnsi="Arial" w:cs="Arial"/>
+          <w:sz w:val="22"/>
+          <w:szCs w:val="22"/>
+          <w:lang w:val="es-CO"/>
+        </w:rPr>
+      </w:pPr>
+    </w:p>
+    <w:p>
+      <w:pPr>
+        <w:rPr>
+          <w:rFonts w:ascii="Arial" w:hAnsi="Arial" w:cs="Arial"/>
+          <w:b/>
+          <w:bCs/>
+          <w:sz w:val="22"/>
+          <w:szCs w:val="22"/>
+          <w:lang w:val="es-CO"/>
+        </w:rPr>
+      </w:pPr>
+      <w:r>
+        <w:rPr>
+          <w:rFonts w:ascii="Arial" w:hAnsi="Arial" w:cs="Arial"/>
+          <w:b/>
+          <w:bCs/>
+          <w:sz w:val="22"/>
+          <w:szCs w:val="22"/>
+          <w:lang w:val="es-CO"/>
+        </w:rPr>
+        <w:t>Estandarización de campos de texto</w:t>
+      </w:r>
+    </w:p>
+    <w:p>
+      <w:pPr>
+        <w:rPr>
+          <w:rFonts w:ascii="Arial" w:hAnsi="Arial" w:cs="Arial"/>
+          <w:sz w:val="22"/>
+          <w:szCs w:val="22"/>
+          <w:lang w:val="es-CO"/>
+        </w:rPr>
+      </w:pPr>
+      <w:r>
+        <w:rPr>
+          <w:rFonts w:ascii="Arial" w:hAnsi="Arial" w:cs="Arial"/>
+          <w:sz w:val="22"/>
+          <w:szCs w:val="22"/>
+          <w:lang w:val="es-CO"/>
+        </w:rPr>
+        <w:t>Las columnas de tipo texto serán estandarizadas al remover espacios en blanco extra y</w:t>
+      </w:r>
+      <w:r>
+        <w:rPr>
+          <w:rFonts w:ascii="Arial" w:hAnsi="Arial" w:cs="Arial"/>
+          <w:sz w:val="22"/>
+          <w:szCs w:val="22"/>
+          <w:lang w:val="es-CO"/>
+        </w:rPr>
+        <w:t>/o</w:t>
+      </w:r>
+      <w:r>
+        <w:rPr>
+          <w:rFonts w:ascii="Arial" w:hAnsi="Arial" w:cs="Arial"/>
+          <w:sz w:val="22"/>
+          <w:szCs w:val="22"/>
+          <w:lang w:val="es-CO"/>
+        </w:rPr>
+        <w:t xml:space="preserve"> al transformar los textos a solo minúsculas, debido a las limitaciones de </w:t>
       </w:r>
       <w:proofErr w:type="spellStart"/>
       <w:r>
@@ -9704,7 +9769,7 @@
           <w:szCs w:val="22"/>
           <w:lang w:val="es-CO"/>
         </w:rPr>
-        <w:t>ride_id</w:t>
+        <w:t>BigQuery</w:t>
       </w:r>
       <w:proofErr w:type="spellEnd"/>
       <w:r>
@@ -9714,27 +9779,454 @@
           <w:szCs w:val="22"/>
           <w:lang w:val="es-CO"/>
         </w:rPr>
-        <w:t xml:space="preserve">”, se </w:t>
-      </w:r>
-      <w:proofErr w:type="gramStart"/>
-      <w:r>
-        <w:rPr>
-          <w:rFonts w:ascii="Arial" w:hAnsi="Arial" w:cs="Arial"/>
-          <w:sz w:val="22"/>
-          <w:szCs w:val="22"/>
-          <w:lang w:val="es-CO"/>
-        </w:rPr>
-        <w:t>observó  que</w:t>
-      </w:r>
-      <w:proofErr w:type="gramEnd"/>
-      <w:r>
-        <w:rPr>
-          <w:rFonts w:ascii="Arial" w:hAnsi="Arial" w:cs="Arial"/>
-          <w:sz w:val="22"/>
-          <w:szCs w:val="22"/>
-          <w:lang w:val="es-CO"/>
-        </w:rPr>
-        <w:t xml:space="preserve"> no existía ningún valor repetido para dos registros diferentes, y al no existir un requerimiento específico, no se eliminará ningún registro, aunque al omitir la anterior columna para hacer una comparación sí resultarían registros duplicados, podría explicarse si dos personas toman bicicletas al mismo tiempo, en la misma estación, y llegan al mismo tiempo a la misma estación.</w:t>
+        <w:t xml:space="preserve"> anteriormente mencionadas, la transformación se realizará con un SELECT y guardando los resultados en una tabla nueva llamada “consolidado_junio2023_mayo2024_</w:t>
+      </w:r>
+      <w:r>
+        <w:rPr>
+          <w:rFonts w:ascii="Arial" w:hAnsi="Arial" w:cs="Arial"/>
+          <w:sz w:val="22"/>
+          <w:szCs w:val="22"/>
+          <w:lang w:val="es-CO"/>
+        </w:rPr>
+        <w:t>transformed”</w:t>
+      </w:r>
+      <w:r>
+        <w:rPr>
+          <w:rFonts w:ascii="Arial" w:hAnsi="Arial" w:cs="Arial"/>
+          <w:sz w:val="22"/>
+          <w:szCs w:val="22"/>
+          <w:lang w:val="es-CO"/>
+        </w:rPr>
+        <w:t>.</w:t>
+      </w:r>
+    </w:p>
+    <w:p>
+      <w:pPr>
+        <w:rPr>
+          <w:rFonts w:ascii="Arial" w:hAnsi="Arial" w:cs="Arial"/>
+          <w:sz w:val="22"/>
+          <w:szCs w:val="22"/>
+          <w:lang w:val="es-CO"/>
+        </w:rPr>
+      </w:pPr>
+      <w:r>
+        <w:rPr>
+          <w:rFonts w:ascii="Arial" w:hAnsi="Arial" w:cs="Arial"/>
+          <w:sz w:val="22"/>
+          <w:szCs w:val="22"/>
+          <w:lang w:val="es-CO"/>
+        </w:rPr>
+        <w:t>Columnas a las cuales se les removerán espacios en blanco extra:</w:t>
+      </w:r>
+    </w:p>
+    <w:p>
+      <w:pPr>
+        <w:pStyle w:val="Prrafodelista"/>
+        <w:numPr>
+          <w:ilvl w:val="0"/>
+          <w:numId w:val="9"/>
+        </w:numPr>
+        <w:rPr>
+          <w:rFonts w:ascii="Arial" w:hAnsi="Arial" w:cs="Arial"/>
+          <w:sz w:val="22"/>
+          <w:szCs w:val="22"/>
+          <w:lang w:val="es-CO"/>
+        </w:rPr>
+      </w:pPr>
+      <w:proofErr w:type="spellStart"/>
+      <w:r>
+        <w:rPr>
+          <w:rFonts w:ascii="Arial" w:hAnsi="Arial" w:cs="Arial"/>
+          <w:sz w:val="22"/>
+          <w:szCs w:val="22"/>
+          <w:lang w:val="es-CO"/>
+        </w:rPr>
+        <w:t>rideable_type</w:t>
+      </w:r>
+      <w:proofErr w:type="spellEnd"/>
+    </w:p>
+    <w:p>
+      <w:pPr>
+        <w:pStyle w:val="Prrafodelista"/>
+        <w:numPr>
+          <w:ilvl w:val="0"/>
+          <w:numId w:val="9"/>
+        </w:numPr>
+        <w:rPr>
+          <w:rFonts w:ascii="Arial" w:hAnsi="Arial" w:cs="Arial"/>
+          <w:sz w:val="22"/>
+          <w:szCs w:val="22"/>
+          <w:lang w:val="es-CO"/>
+        </w:rPr>
+      </w:pPr>
+      <w:proofErr w:type="spellStart"/>
+      <w:r>
+        <w:rPr>
+          <w:rFonts w:ascii="Arial" w:hAnsi="Arial" w:cs="Arial"/>
+          <w:sz w:val="22"/>
+          <w:szCs w:val="22"/>
+          <w:lang w:val="es-CO"/>
+        </w:rPr>
+        <w:t>start_station_name</w:t>
+      </w:r>
+      <w:proofErr w:type="spellEnd"/>
+    </w:p>
+    <w:p>
+      <w:pPr>
+        <w:pStyle w:val="Prrafodelista"/>
+        <w:numPr>
+          <w:ilvl w:val="0"/>
+          <w:numId w:val="9"/>
+        </w:numPr>
+        <w:rPr>
+          <w:rFonts w:ascii="Arial" w:hAnsi="Arial" w:cs="Arial"/>
+          <w:sz w:val="22"/>
+          <w:szCs w:val="22"/>
+          <w:lang w:val="es-CO"/>
+        </w:rPr>
+      </w:pPr>
+      <w:proofErr w:type="spellStart"/>
+      <w:r>
+        <w:rPr>
+          <w:rFonts w:ascii="Arial" w:hAnsi="Arial" w:cs="Arial"/>
+          <w:sz w:val="22"/>
+          <w:szCs w:val="22"/>
+          <w:lang w:val="es-CO"/>
+        </w:rPr>
+        <w:t>start_station_id</w:t>
+      </w:r>
+      <w:proofErr w:type="spellEnd"/>
+    </w:p>
+    <w:p>
+      <w:pPr>
+        <w:pStyle w:val="Prrafodelista"/>
+        <w:numPr>
+          <w:ilvl w:val="0"/>
+          <w:numId w:val="9"/>
+        </w:numPr>
+        <w:rPr>
+          <w:rFonts w:ascii="Arial" w:hAnsi="Arial" w:cs="Arial"/>
+          <w:sz w:val="22"/>
+          <w:szCs w:val="22"/>
+          <w:lang w:val="es-CO"/>
+        </w:rPr>
+      </w:pPr>
+      <w:proofErr w:type="spellStart"/>
+      <w:r>
+        <w:rPr>
+          <w:rFonts w:ascii="Arial" w:hAnsi="Arial" w:cs="Arial"/>
+          <w:sz w:val="22"/>
+          <w:szCs w:val="22"/>
+          <w:lang w:val="es-CO"/>
+        </w:rPr>
+        <w:t>end_station_name</w:t>
+      </w:r>
+      <w:proofErr w:type="spellEnd"/>
+    </w:p>
+    <w:p>
+      <w:pPr>
+        <w:pStyle w:val="Prrafodelista"/>
+        <w:numPr>
+          <w:ilvl w:val="0"/>
+          <w:numId w:val="9"/>
+        </w:numPr>
+        <w:rPr>
+          <w:rFonts w:ascii="Arial" w:hAnsi="Arial" w:cs="Arial"/>
+          <w:sz w:val="22"/>
+          <w:szCs w:val="22"/>
+          <w:lang w:val="es-CO"/>
+        </w:rPr>
+      </w:pPr>
+      <w:proofErr w:type="spellStart"/>
+      <w:r>
+        <w:rPr>
+          <w:rFonts w:ascii="Arial" w:hAnsi="Arial" w:cs="Arial"/>
+          <w:sz w:val="22"/>
+          <w:szCs w:val="22"/>
+          <w:lang w:val="es-CO"/>
+        </w:rPr>
+        <w:t>end_station_id</w:t>
+      </w:r>
+      <w:proofErr w:type="spellEnd"/>
+    </w:p>
+    <w:p>
+      <w:pPr>
+        <w:pStyle w:val="Prrafodelista"/>
+        <w:numPr>
+          <w:ilvl w:val="0"/>
+          <w:numId w:val="9"/>
+        </w:numPr>
+        <w:rPr>
+          <w:rFonts w:ascii="Arial" w:hAnsi="Arial" w:cs="Arial"/>
+          <w:sz w:val="22"/>
+          <w:szCs w:val="22"/>
+          <w:lang w:val="es-CO"/>
+        </w:rPr>
+      </w:pPr>
+      <w:proofErr w:type="spellStart"/>
+      <w:r>
+        <w:rPr>
+          <w:rFonts w:ascii="Arial" w:hAnsi="Arial" w:cs="Arial"/>
+          <w:sz w:val="22"/>
+          <w:szCs w:val="22"/>
+          <w:lang w:val="es-CO"/>
+        </w:rPr>
+        <w:t>member_casual</w:t>
+      </w:r>
+      <w:proofErr w:type="spellEnd"/>
+    </w:p>
+    <w:p>
+      <w:pPr>
+        <w:rPr>
+          <w:rFonts w:ascii="Arial" w:hAnsi="Arial" w:cs="Arial"/>
+          <w:sz w:val="22"/>
+          <w:szCs w:val="22"/>
+          <w:lang w:val="es-CO"/>
+        </w:rPr>
+      </w:pPr>
+    </w:p>
+    <w:p>
+      <w:pPr>
+        <w:rPr>
+          <w:rFonts w:ascii="Arial" w:hAnsi="Arial" w:cs="Arial"/>
+          <w:sz w:val="22"/>
+          <w:szCs w:val="22"/>
+          <w:lang w:val="es-CO"/>
+        </w:rPr>
+      </w:pPr>
+      <w:r>
+        <w:rPr>
+          <w:rFonts w:ascii="Arial" w:hAnsi="Arial" w:cs="Arial"/>
+          <w:sz w:val="22"/>
+          <w:szCs w:val="22"/>
+          <w:lang w:val="es-CO"/>
+        </w:rPr>
+        <w:t>Columnas que serán transformadas a solo minúsculas:</w:t>
+      </w:r>
+    </w:p>
+    <w:p>
+      <w:pPr>
+        <w:pStyle w:val="Prrafodelista"/>
+        <w:numPr>
+          <w:ilvl w:val="0"/>
+          <w:numId w:val="10"/>
+        </w:numPr>
+        <w:rPr>
+          <w:rFonts w:ascii="Arial" w:hAnsi="Arial" w:cs="Arial"/>
+          <w:sz w:val="22"/>
+          <w:szCs w:val="22"/>
+          <w:lang w:val="es-CO"/>
+        </w:rPr>
+      </w:pPr>
+      <w:proofErr w:type="spellStart"/>
+      <w:r>
+        <w:rPr>
+          <w:rFonts w:ascii="Arial" w:hAnsi="Arial" w:cs="Arial"/>
+          <w:sz w:val="22"/>
+          <w:szCs w:val="22"/>
+          <w:lang w:val="es-CO"/>
+        </w:rPr>
+        <w:lastRenderedPageBreak/>
+        <w:t>rideable_type</w:t>
+      </w:r>
+      <w:proofErr w:type="spellEnd"/>
+    </w:p>
+    <w:p>
+      <w:pPr>
+        <w:pStyle w:val="Prrafodelista"/>
+        <w:numPr>
+          <w:ilvl w:val="0"/>
+          <w:numId w:val="10"/>
+        </w:numPr>
+        <w:rPr>
+          <w:rFonts w:ascii="Arial" w:hAnsi="Arial" w:cs="Arial"/>
+          <w:sz w:val="22"/>
+          <w:szCs w:val="22"/>
+          <w:lang w:val="es-CO"/>
+        </w:rPr>
+      </w:pPr>
+      <w:proofErr w:type="spellStart"/>
+      <w:r>
+        <w:rPr>
+          <w:rFonts w:ascii="Arial" w:hAnsi="Arial" w:cs="Arial"/>
+          <w:sz w:val="22"/>
+          <w:szCs w:val="22"/>
+          <w:lang w:val="es-CO"/>
+        </w:rPr>
+        <w:t>start_station_name</w:t>
+      </w:r>
+      <w:proofErr w:type="spellEnd"/>
+    </w:p>
+    <w:p>
+      <w:pPr>
+        <w:pStyle w:val="Prrafodelista"/>
+        <w:numPr>
+          <w:ilvl w:val="0"/>
+          <w:numId w:val="10"/>
+        </w:numPr>
+        <w:rPr>
+          <w:rFonts w:ascii="Arial" w:hAnsi="Arial" w:cs="Arial"/>
+          <w:sz w:val="22"/>
+          <w:szCs w:val="22"/>
+          <w:lang w:val="es-CO"/>
+        </w:rPr>
+      </w:pPr>
+      <w:proofErr w:type="spellStart"/>
+      <w:r>
+        <w:rPr>
+          <w:rFonts w:ascii="Arial" w:hAnsi="Arial" w:cs="Arial"/>
+          <w:sz w:val="22"/>
+          <w:szCs w:val="22"/>
+          <w:lang w:val="es-CO"/>
+        </w:rPr>
+        <w:t>end_station_name</w:t>
+      </w:r>
+      <w:proofErr w:type="spellEnd"/>
+    </w:p>
+    <w:p>
+      <w:pPr>
+        <w:pStyle w:val="Prrafodelista"/>
+        <w:numPr>
+          <w:ilvl w:val="0"/>
+          <w:numId w:val="10"/>
+        </w:numPr>
+        <w:rPr>
+          <w:rFonts w:ascii="Arial" w:hAnsi="Arial" w:cs="Arial"/>
+          <w:sz w:val="22"/>
+          <w:szCs w:val="22"/>
+          <w:lang w:val="es-CO"/>
+        </w:rPr>
+      </w:pPr>
+      <w:proofErr w:type="spellStart"/>
+      <w:r>
+        <w:rPr>
+          <w:rFonts w:ascii="Arial" w:hAnsi="Arial" w:cs="Arial"/>
+          <w:sz w:val="22"/>
+          <w:szCs w:val="22"/>
+          <w:lang w:val="es-CO"/>
+        </w:rPr>
+        <w:t>member_casual</w:t>
+      </w:r>
+      <w:proofErr w:type="spellEnd"/>
+    </w:p>
+    <w:p>
+      <w:pPr>
+        <w:rPr>
+          <w:rFonts w:ascii="Arial" w:hAnsi="Arial" w:cs="Arial"/>
+          <w:sz w:val="22"/>
+          <w:szCs w:val="22"/>
+          <w:lang w:val="es-CO"/>
+        </w:rPr>
+      </w:pPr>
+      <w:r>
+        <w:rPr>
+          <w:rFonts w:ascii="Arial" w:hAnsi="Arial" w:cs="Arial"/>
+          <w:noProof/>
+          <w:sz w:val="22"/>
+          <w:szCs w:val="22"/>
+          <w:lang w:val="es-CO"/>
+        </w:rPr>
+        <w:drawing>
+          <wp:inline distT="0" distB="0" distL="0" distR="0" wp14:anchorId="00D9D48E" wp14:editId="2F0463F2">
+            <wp:extent cx="5612130" cy="2185035"/>
+            <wp:effectExtent l="0" t="0" r="7620" b="5715"/>
+            <wp:docPr id="387779945" name="Imagen 2" descr="Texto&#10;&#10;Descripción generada automáticamente"/>
+            <wp:cNvGraphicFramePr>
+              <a:graphicFrameLocks xmlns:a="http://schemas.openxmlformats.org/drawingml/2006/main" noChangeAspect="1"/>
+            </wp:cNvGraphicFramePr>
+            <a:graphic xmlns:a="http://schemas.openxmlformats.org/drawingml/2006/main">
+              <a:graphicData uri="http://schemas.openxmlformats.org/drawingml/2006/picture">
+                <pic:pic xmlns:pic="http://schemas.openxmlformats.org/drawingml/2006/picture">
+                  <pic:nvPicPr>
+                    <pic:cNvPr id="387779945" name="Imagen 2" descr="Texto&#10;&#10;Descripción generada automáticamente"/>
+                    <pic:cNvPicPr/>
+                  </pic:nvPicPr>
+                  <pic:blipFill>
+                    <a:blip r:embed="rId39">
+                      <a:extLst>
+                        <a:ext uri="{28A0092B-C50C-407E-A947-70E740481C1C}">
+                          <a14:useLocalDpi xmlns:a14="http://schemas.microsoft.com/office/drawing/2010/main" val="0"/>
+                        </a:ext>
+                      </a:extLst>
+                    </a:blip>
+                    <a:stretch>
+                      <a:fillRect/>
+                    </a:stretch>
+                  </pic:blipFill>
+                  <pic:spPr>
+                    <a:xfrm>
+                      <a:off x="0" y="0"/>
+                      <a:ext cx="5612130" cy="2185035"/>
+                    </a:xfrm>
+                    <a:prstGeom prst="rect">
+                      <a:avLst/>
+                    </a:prstGeom>
+                  </pic:spPr>
+                </pic:pic>
+              </a:graphicData>
+            </a:graphic>
+          </wp:inline>
+        </w:drawing>
+      </w:r>
+    </w:p>
+    <w:p>
+      <w:pPr>
+        <w:rPr>
+          <w:rFonts w:ascii="Arial" w:hAnsi="Arial" w:cs="Arial"/>
+          <w:sz w:val="22"/>
+          <w:szCs w:val="22"/>
+          <w:lang w:val="es-CO"/>
+        </w:rPr>
+      </w:pPr>
+      <w:r>
+        <w:rPr>
+          <w:rFonts w:ascii="Arial" w:hAnsi="Arial" w:cs="Arial"/>
+          <w:noProof/>
+          <w:sz w:val="22"/>
+          <w:szCs w:val="22"/>
+          <w:lang w:val="es-CO"/>
+        </w:rPr>
+        <w:drawing>
+          <wp:inline distT="0" distB="0" distL="0" distR="0" wp14:anchorId="28BF5579" wp14:editId="4372B05C">
+            <wp:extent cx="5612130" cy="1016000"/>
+            <wp:effectExtent l="0" t="0" r="7620" b="0"/>
+            <wp:docPr id="934693332" name="Imagen 3"/>
+            <wp:cNvGraphicFramePr>
+              <a:graphicFrameLocks xmlns:a="http://schemas.openxmlformats.org/drawingml/2006/main" noChangeAspect="1"/>
+            </wp:cNvGraphicFramePr>
+            <a:graphic xmlns:a="http://schemas.openxmlformats.org/drawingml/2006/main">
+              <a:graphicData uri="http://schemas.openxmlformats.org/drawingml/2006/picture">
+                <pic:pic xmlns:pic="http://schemas.openxmlformats.org/drawingml/2006/picture">
+                  <pic:nvPicPr>
+                    <pic:cNvPr id="934693332" name="Imagen 934693332"/>
+                    <pic:cNvPicPr/>
+                  </pic:nvPicPr>
+                  <pic:blipFill>
+                    <a:blip r:embed="rId40">
+                      <a:extLst>
+                        <a:ext uri="{28A0092B-C50C-407E-A947-70E740481C1C}">
+                          <a14:useLocalDpi xmlns:a14="http://schemas.microsoft.com/office/drawing/2010/main" val="0"/>
+                        </a:ext>
+                      </a:extLst>
+                    </a:blip>
+                    <a:stretch>
+                      <a:fillRect/>
+                    </a:stretch>
+                  </pic:blipFill>
+                  <pic:spPr>
+                    <a:xfrm>
+                      <a:off x="0" y="0"/>
+                      <a:ext cx="5612130" cy="1016000"/>
+                    </a:xfrm>
+                    <a:prstGeom prst="rect">
+                      <a:avLst/>
+                    </a:prstGeom>
+                  </pic:spPr>
+                </pic:pic>
+              </a:graphicData>
+            </a:graphic>
+          </wp:inline>
+        </w:drawing>
       </w:r>
     </w:p>
     <w:sectPr>
@@ -10315,9 +10807,9 @@
     </w:lvl>
   </w:abstractNum>
   <w:abstractNum w:abstractNumId="5" w15:restartNumberingAfterBreak="0">
-    <w:nsid w:val="45DD60EF"/>
+    <w:nsid w:val="459D49A0"/>
     <w:multiLevelType w:val="hybridMultilevel"/>
-    <w:tmpl w:val="E488F1F4"/>
+    <w:tmpl w:val="620A7D28"/>
     <w:lvl w:ilvl="0" w:tplc="04090001">
       <w:start w:val="1"/>
       <w:numFmt w:val="bullet"/>
@@ -10428,9 +10920,9 @@
     </w:lvl>
   </w:abstractNum>
   <w:abstractNum w:abstractNumId="6" w15:restartNumberingAfterBreak="0">
-    <w:nsid w:val="49DC53CF"/>
+    <w:nsid w:val="45DD60EF"/>
     <w:multiLevelType w:val="hybridMultilevel"/>
-    <w:tmpl w:val="04F8FC96"/>
+    <w:tmpl w:val="E488F1F4"/>
     <w:lvl w:ilvl="0" w:tplc="04090001">
       <w:start w:val="1"/>
       <w:numFmt w:val="bullet"/>
@@ -10541,9 +11033,9 @@
     </w:lvl>
   </w:abstractNum>
   <w:abstractNum w:abstractNumId="7" w15:restartNumberingAfterBreak="0">
-    <w:nsid w:val="4E542021"/>
+    <w:nsid w:val="49DC53CF"/>
     <w:multiLevelType w:val="hybridMultilevel"/>
-    <w:tmpl w:val="6EEEF9DC"/>
+    <w:tmpl w:val="04F8FC96"/>
     <w:lvl w:ilvl="0" w:tplc="04090001">
       <w:start w:val="1"/>
       <w:numFmt w:val="bullet"/>
@@ -10654,9 +11146,9 @@
     </w:lvl>
   </w:abstractNum>
   <w:abstractNum w:abstractNumId="8" w15:restartNumberingAfterBreak="0">
-    <w:nsid w:val="700B168D"/>
+    <w:nsid w:val="4E542021"/>
     <w:multiLevelType w:val="hybridMultilevel"/>
-    <w:tmpl w:val="A5EA95D0"/>
+    <w:tmpl w:val="5F2A4D82"/>
     <w:lvl w:ilvl="0" w:tplc="04090001">
       <w:start w:val="1"/>
       <w:numFmt w:val="bullet"/>
@@ -10766,8 +11258,121 @@
       </w:rPr>
     </w:lvl>
   </w:abstractNum>
+  <w:abstractNum w:abstractNumId="9" w15:restartNumberingAfterBreak="0">
+    <w:nsid w:val="700B168D"/>
+    <w:multiLevelType w:val="hybridMultilevel"/>
+    <w:tmpl w:val="A5EA95D0"/>
+    <w:lvl w:ilvl="0" w:tplc="04090001">
+      <w:start w:val="1"/>
+      <w:numFmt w:val="bullet"/>
+      <w:lvlText w:val=""/>
+      <w:lvlJc w:val="left"/>
+      <w:pPr>
+        <w:ind w:left="720" w:hanging="360"/>
+      </w:pPr>
+      <w:rPr>
+        <w:rFonts w:ascii="Symbol" w:hAnsi="Symbol" w:hint="default"/>
+      </w:rPr>
+    </w:lvl>
+    <w:lvl w:ilvl="1" w:tplc="04090003" w:tentative="1">
+      <w:start w:val="1"/>
+      <w:numFmt w:val="bullet"/>
+      <w:lvlText w:val="o"/>
+      <w:lvlJc w:val="left"/>
+      <w:pPr>
+        <w:ind w:left="1440" w:hanging="360"/>
+      </w:pPr>
+      <w:rPr>
+        <w:rFonts w:ascii="Courier New" w:hAnsi="Courier New" w:cs="Courier New" w:hint="default"/>
+      </w:rPr>
+    </w:lvl>
+    <w:lvl w:ilvl="2" w:tplc="04090005" w:tentative="1">
+      <w:start w:val="1"/>
+      <w:numFmt w:val="bullet"/>
+      <w:lvlText w:val=""/>
+      <w:lvlJc w:val="left"/>
+      <w:pPr>
+        <w:ind w:left="2160" w:hanging="360"/>
+      </w:pPr>
+      <w:rPr>
+        <w:rFonts w:ascii="Wingdings" w:hAnsi="Wingdings" w:hint="default"/>
+      </w:rPr>
+    </w:lvl>
+    <w:lvl w:ilvl="3" w:tplc="04090001" w:tentative="1">
+      <w:start w:val="1"/>
+      <w:numFmt w:val="bullet"/>
+      <w:lvlText w:val=""/>
+      <w:lvlJc w:val="left"/>
+      <w:pPr>
+        <w:ind w:left="2880" w:hanging="360"/>
+      </w:pPr>
+      <w:rPr>
+        <w:rFonts w:ascii="Symbol" w:hAnsi="Symbol" w:hint="default"/>
+      </w:rPr>
+    </w:lvl>
+    <w:lvl w:ilvl="4" w:tplc="04090003" w:tentative="1">
+      <w:start w:val="1"/>
+      <w:numFmt w:val="bullet"/>
+      <w:lvlText w:val="o"/>
+      <w:lvlJc w:val="left"/>
+      <w:pPr>
+        <w:ind w:left="3600" w:hanging="360"/>
+      </w:pPr>
+      <w:rPr>
+        <w:rFonts w:ascii="Courier New" w:hAnsi="Courier New" w:cs="Courier New" w:hint="default"/>
+      </w:rPr>
+    </w:lvl>
+    <w:lvl w:ilvl="5" w:tplc="04090005" w:tentative="1">
+      <w:start w:val="1"/>
+      <w:numFmt w:val="bullet"/>
+      <w:lvlText w:val=""/>
+      <w:lvlJc w:val="left"/>
+      <w:pPr>
+        <w:ind w:left="4320" w:hanging="360"/>
+      </w:pPr>
+      <w:rPr>
+        <w:rFonts w:ascii="Wingdings" w:hAnsi="Wingdings" w:hint="default"/>
+      </w:rPr>
+    </w:lvl>
+    <w:lvl w:ilvl="6" w:tplc="04090001" w:tentative="1">
+      <w:start w:val="1"/>
+      <w:numFmt w:val="bullet"/>
+      <w:lvlText w:val=""/>
+      <w:lvlJc w:val="left"/>
+      <w:pPr>
+        <w:ind w:left="5040" w:hanging="360"/>
+      </w:pPr>
+      <w:rPr>
+        <w:rFonts w:ascii="Symbol" w:hAnsi="Symbol" w:hint="default"/>
+      </w:rPr>
+    </w:lvl>
+    <w:lvl w:ilvl="7" w:tplc="04090003" w:tentative="1">
+      <w:start w:val="1"/>
+      <w:numFmt w:val="bullet"/>
+      <w:lvlText w:val="o"/>
+      <w:lvlJc w:val="left"/>
+      <w:pPr>
+        <w:ind w:left="5760" w:hanging="360"/>
+      </w:pPr>
+      <w:rPr>
+        <w:rFonts w:ascii="Courier New" w:hAnsi="Courier New" w:cs="Courier New" w:hint="default"/>
+      </w:rPr>
+    </w:lvl>
+    <w:lvl w:ilvl="8" w:tplc="04090005" w:tentative="1">
+      <w:start w:val="1"/>
+      <w:numFmt w:val="bullet"/>
+      <w:lvlText w:val=""/>
+      <w:lvlJc w:val="left"/>
+      <w:pPr>
+        <w:ind w:left="6480" w:hanging="360"/>
+      </w:pPr>
+      <w:rPr>
+        <w:rFonts w:ascii="Wingdings" w:hAnsi="Wingdings" w:hint="default"/>
+      </w:rPr>
+    </w:lvl>
+  </w:abstractNum>
   <w:num w:numId="1" w16cid:durableId="2058236789">
-    <w:abstractNumId w:val="6"/>
+    <w:abstractNumId w:val="7"/>
   </w:num>
   <w:num w:numId="2" w16cid:durableId="722561698">
     <w:abstractNumId w:val="1"/>
@@ -10782,16 +11387,19 @@
     <w:abstractNumId w:val="4"/>
   </w:num>
   <w:num w:numId="6" w16cid:durableId="680357010">
-    <w:abstractNumId w:val="8"/>
+    <w:abstractNumId w:val="9"/>
   </w:num>
   <w:num w:numId="7" w16cid:durableId="1046678392">
     <w:abstractNumId w:val="2"/>
   </w:num>
   <w:num w:numId="8" w16cid:durableId="1475563149">
-    <w:abstractNumId w:val="5"/>
+    <w:abstractNumId w:val="6"/>
   </w:num>
   <w:num w:numId="9" w16cid:durableId="1552961242">
-    <w:abstractNumId w:val="7"/>
+    <w:abstractNumId w:val="8"/>
+  </w:num>
+  <w:num w:numId="10" w16cid:durableId="1025863929">
+    <w:abstractNumId w:val="5"/>
   </w:num>
 </w:numbering>
 </file>

</xml_diff>

<commit_message>
Remueve registros con ride_length igual a cero
</commit_message>
<xml_diff>
--- a/Documentacion/Entregables/Procesamiento de Datos.docx
+++ b/Documentacion/Entregables/Procesamiento de Datos.docx
@@ -3821,7 +3821,7 @@
           <w:szCs w:val="22"/>
         </w:rPr>
         <w:drawing>
-          <wp:inline distT="0" distB="0" distL="0" distR="0" wp14:anchorId="6ECBE2D7" wp14:editId="531211E6">
+          <wp:inline distT="0" distB="0" distL="0" distR="0" wp14:anchorId="6ECBE2D7" wp14:editId="2F1453E5">
             <wp:extent cx="5612130" cy="2301875"/>
             <wp:effectExtent l="0" t="0" r="7620" b="3175"/>
             <wp:docPr id="986998229" name="Imagen 1"/>
@@ -3979,6 +3979,155 @@
           <w:lang w:val="es-CO"/>
         </w:rPr>
       </w:pPr>
+      <w:r>
+        <w:rPr>
+          <w:rFonts w:ascii="Arial" w:hAnsi="Arial" w:cs="Arial"/>
+          <w:sz w:val="22"/>
+          <w:szCs w:val="22"/>
+          <w:lang w:val="es-CO"/>
+        </w:rPr>
+        <w:lastRenderedPageBreak/>
+        <w:t>Remover registros con “</w:t>
+      </w:r>
+      <w:proofErr w:type="spellStart"/>
+      <w:r>
+        <w:rPr>
+          <w:rFonts w:ascii="Arial" w:hAnsi="Arial" w:cs="Arial"/>
+          <w:sz w:val="22"/>
+          <w:szCs w:val="22"/>
+          <w:lang w:val="es-CO"/>
+        </w:rPr>
+        <w:t>ride_length</w:t>
+      </w:r>
+      <w:proofErr w:type="spellEnd"/>
+      <w:r>
+        <w:rPr>
+          <w:rFonts w:ascii="Arial" w:hAnsi="Arial" w:cs="Arial"/>
+          <w:sz w:val="22"/>
+          <w:szCs w:val="22"/>
+          <w:lang w:val="es-CO"/>
+        </w:rPr>
+        <w:t>” igual a cero:</w:t>
+      </w:r>
+    </w:p>
+    <w:p>
+      <w:pPr>
+        <w:rPr>
+          <w:rFonts w:ascii="Arial" w:hAnsi="Arial" w:cs="Arial"/>
+          <w:sz w:val="22"/>
+          <w:szCs w:val="22"/>
+          <w:lang w:val="es-CO"/>
+        </w:rPr>
+      </w:pPr>
+      <w:r>
+        <w:rPr>
+          <w:rFonts w:ascii="Arial" w:hAnsi="Arial" w:cs="Arial"/>
+          <w:sz w:val="22"/>
+          <w:szCs w:val="22"/>
+          <w:lang w:val="es-CO"/>
+        </w:rPr>
+        <w:t>Luego de transformar los datos de la columna “</w:t>
+      </w:r>
+      <w:proofErr w:type="spellStart"/>
+      <w:r>
+        <w:rPr>
+          <w:rFonts w:ascii="Arial" w:hAnsi="Arial" w:cs="Arial"/>
+          <w:sz w:val="22"/>
+          <w:szCs w:val="22"/>
+          <w:lang w:val="es-CO"/>
+        </w:rPr>
+        <w:t>ride_length</w:t>
+      </w:r>
+      <w:proofErr w:type="spellEnd"/>
+      <w:r>
+        <w:rPr>
+          <w:rFonts w:ascii="Arial" w:hAnsi="Arial" w:cs="Arial"/>
+          <w:sz w:val="22"/>
+          <w:szCs w:val="22"/>
+          <w:lang w:val="es-CO"/>
+        </w:rPr>
+        <w:t>” para mostrar solo segundos, al verificar utilizando la herramienta de filtro se encuentran registros con valor “0”, lo cual es inconsistente, ya que un viaje de cero segundos es imposible, por lo tanto, se eliminarán los registros donde se encuentre este valor.</w:t>
+      </w:r>
+    </w:p>
+    <w:p>
+      <w:pPr>
+        <w:rPr>
+          <w:rFonts w:ascii="Arial" w:hAnsi="Arial" w:cs="Arial"/>
+          <w:sz w:val="22"/>
+          <w:szCs w:val="22"/>
+          <w:lang w:val="es-CO"/>
+        </w:rPr>
+      </w:pPr>
+      <w:r>
+        <w:rPr>
+          <w:rFonts w:ascii="Arial" w:hAnsi="Arial" w:cs="Arial"/>
+          <w:noProof/>
+          <w:sz w:val="22"/>
+          <w:szCs w:val="22"/>
+          <w:lang w:val="es-CO"/>
+        </w:rPr>
+        <w:drawing>
+          <wp:inline distT="0" distB="0" distL="0" distR="0" wp14:anchorId="345CFDE6" wp14:editId="0DEC36B9">
+            <wp:extent cx="5612130" cy="883285"/>
+            <wp:effectExtent l="0" t="0" r="7620" b="0"/>
+            <wp:docPr id="673567875" name="Imagen 1"/>
+            <wp:cNvGraphicFramePr>
+              <a:graphicFrameLocks xmlns:a="http://schemas.openxmlformats.org/drawingml/2006/main" noChangeAspect="1"/>
+            </wp:cNvGraphicFramePr>
+            <a:graphic xmlns:a="http://schemas.openxmlformats.org/drawingml/2006/main">
+              <a:graphicData uri="http://schemas.openxmlformats.org/drawingml/2006/picture">
+                <pic:pic xmlns:pic="http://schemas.openxmlformats.org/drawingml/2006/picture">
+                  <pic:nvPicPr>
+                    <pic:cNvPr id="673567875" name="Imagen 673567875"/>
+                    <pic:cNvPicPr/>
+                  </pic:nvPicPr>
+                  <pic:blipFill>
+                    <a:blip r:embed="rId19">
+                      <a:extLst>
+                        <a:ext uri="{28A0092B-C50C-407E-A947-70E740481C1C}">
+                          <a14:useLocalDpi xmlns:a14="http://schemas.microsoft.com/office/drawing/2010/main" val="0"/>
+                        </a:ext>
+                      </a:extLst>
+                    </a:blip>
+                    <a:stretch>
+                      <a:fillRect/>
+                    </a:stretch>
+                  </pic:blipFill>
+                  <pic:spPr>
+                    <a:xfrm>
+                      <a:off x="0" y="0"/>
+                      <a:ext cx="5612130" cy="883285"/>
+                    </a:xfrm>
+                    <a:prstGeom prst="rect">
+                      <a:avLst/>
+                    </a:prstGeom>
+                  </pic:spPr>
+                </pic:pic>
+              </a:graphicData>
+            </a:graphic>
+          </wp:inline>
+        </w:drawing>
+      </w:r>
+    </w:p>
+    <w:p>
+      <w:pPr>
+        <w:rPr>
+          <w:rFonts w:ascii="Arial" w:hAnsi="Arial" w:cs="Arial"/>
+          <w:sz w:val="22"/>
+          <w:szCs w:val="22"/>
+          <w:lang w:val="es-CO"/>
+        </w:rPr>
+      </w:pPr>
+    </w:p>
+    <w:p>
+      <w:pPr>
+        <w:rPr>
+          <w:rFonts w:ascii="Arial" w:hAnsi="Arial" w:cs="Arial"/>
+          <w:sz w:val="22"/>
+          <w:szCs w:val="22"/>
+          <w:lang w:val="es-CO"/>
+        </w:rPr>
+      </w:pPr>
     </w:p>
     <w:p>
       <w:pPr>
@@ -4202,16 +4351,7 @@
                 <w:szCs w:val="22"/>
                 <w:lang w:val="es-CO"/>
               </w:rPr>
-              <w:t>90</w:t>
-            </w:r>
-            <w:r>
-              <w:rPr>
-                <w:rFonts w:ascii="Arial" w:hAnsi="Arial" w:cs="Arial"/>
-                <w:sz w:val="22"/>
-                <w:szCs w:val="22"/>
-                <w:lang w:val="es-CO"/>
-              </w:rPr>
-              <w:t>,0</w:t>
+              <w:t>88.9</w:t>
             </w:r>
           </w:p>
         </w:tc>
@@ -4235,7 +4375,16 @@
                 <w:szCs w:val="22"/>
                 <w:lang w:val="es-CO"/>
               </w:rPr>
-              <w:t>534768</w:t>
+              <w:t>5</w:t>
+            </w:r>
+            <w:r>
+              <w:rPr>
+                <w:rFonts w:ascii="Arial" w:hAnsi="Arial" w:cs="Arial"/>
+                <w:sz w:val="22"/>
+                <w:szCs w:val="22"/>
+                <w:lang w:val="es-CO"/>
+              </w:rPr>
+              <w:t>28910</w:t>
             </w:r>
           </w:p>
         </w:tc>
@@ -4322,16 +4471,7 @@
                 <w:szCs w:val="22"/>
                 <w:lang w:val="es-CO"/>
               </w:rPr>
-              <w:t>6</w:t>
-            </w:r>
-            <w:r>
-              <w:rPr>
-                <w:rFonts w:ascii="Arial" w:hAnsi="Arial" w:cs="Arial"/>
-                <w:sz w:val="22"/>
-                <w:szCs w:val="22"/>
-                <w:lang w:val="es-CO"/>
-              </w:rPr>
-              <w:t>,5</w:t>
+              <w:t>5.4</w:t>
             </w:r>
           </w:p>
         </w:tc>
@@ -4355,7 +4495,7 @@
                 <w:szCs w:val="22"/>
                 <w:lang w:val="es-CO"/>
               </w:rPr>
-              <w:t>574023</w:t>
+              <w:t>567709</w:t>
             </w:r>
           </w:p>
         </w:tc>
@@ -4442,16 +4582,25 @@
                 <w:szCs w:val="22"/>
                 <w:lang w:val="es-CO"/>
               </w:rPr>
-              <w:t>8</w:t>
-            </w:r>
-            <w:r>
-              <w:rPr>
-                <w:rFonts w:ascii="Arial" w:hAnsi="Arial" w:cs="Arial"/>
-                <w:sz w:val="22"/>
-                <w:szCs w:val="22"/>
-                <w:lang w:val="es-CO"/>
-              </w:rPr>
-              <w:t>,2</w:t>
+              <w:t>7</w:t>
+            </w:r>
+            <w:r>
+              <w:rPr>
+                <w:rFonts w:ascii="Arial" w:hAnsi="Arial" w:cs="Arial"/>
+                <w:sz w:val="22"/>
+                <w:szCs w:val="22"/>
+                <w:lang w:val="es-CO"/>
+              </w:rPr>
+              <w:t>.</w:t>
+            </w:r>
+            <w:r>
+              <w:rPr>
+                <w:rFonts w:ascii="Arial" w:hAnsi="Arial" w:cs="Arial"/>
+                <w:sz w:val="22"/>
+                <w:szCs w:val="22"/>
+                <w:lang w:val="es-CO"/>
+              </w:rPr>
+              <w:t>2</w:t>
             </w:r>
           </w:p>
         </w:tc>
@@ -4475,15 +4624,6 @@
                 <w:szCs w:val="22"/>
                 <w:lang w:val="es-CO"/>
               </w:rPr>
-              <w:t>5849</w:t>
-            </w:r>
-            <w:r>
-              <w:rPr>
-                <w:rFonts w:ascii="Arial" w:hAnsi="Arial" w:cs="Arial"/>
-                <w:sz w:val="22"/>
-                <w:szCs w:val="22"/>
-                <w:lang w:val="es-CO"/>
-              </w:rPr>
               <w:t>5</w:t>
             </w:r>
             <w:r>
@@ -4493,7 +4633,7 @@
                 <w:szCs w:val="22"/>
                 <w:lang w:val="es-CO"/>
               </w:rPr>
-              <w:t>7</w:t>
+              <w:t>78911</w:t>
             </w:r>
           </w:p>
         </w:tc>
@@ -4580,25 +4720,25 @@
                 <w:szCs w:val="22"/>
                 <w:lang w:val="es-CO"/>
               </w:rPr>
-              <w:t>5</w:t>
-            </w:r>
-            <w:r>
-              <w:rPr>
-                <w:rFonts w:ascii="Arial" w:hAnsi="Arial" w:cs="Arial"/>
-                <w:sz w:val="22"/>
-                <w:szCs w:val="22"/>
-                <w:lang w:val="es-CO"/>
-              </w:rPr>
-              <w:t>,</w:t>
-            </w:r>
-            <w:r>
-              <w:rPr>
-                <w:rFonts w:ascii="Arial" w:hAnsi="Arial" w:cs="Arial"/>
-                <w:sz w:val="22"/>
-                <w:szCs w:val="22"/>
-                <w:lang w:val="es-CO"/>
-              </w:rPr>
-              <w:t>0</w:t>
+              <w:t>4</w:t>
+            </w:r>
+            <w:r>
+              <w:rPr>
+                <w:rFonts w:ascii="Arial" w:hAnsi="Arial" w:cs="Arial"/>
+                <w:sz w:val="22"/>
+                <w:szCs w:val="22"/>
+                <w:lang w:val="es-CO"/>
+              </w:rPr>
+              <w:t>.</w:t>
+            </w:r>
+            <w:r>
+              <w:rPr>
+                <w:rFonts w:ascii="Arial" w:hAnsi="Arial" w:cs="Arial"/>
+                <w:sz w:val="22"/>
+                <w:szCs w:val="22"/>
+                <w:lang w:val="es-CO"/>
+              </w:rPr>
+              <w:t>2</w:t>
             </w:r>
           </w:p>
         </w:tc>
@@ -4622,16 +4762,16 @@
                 <w:szCs w:val="22"/>
                 <w:lang w:val="es-CO"/>
               </w:rPr>
-              <w:t>50663</w:t>
-            </w:r>
-            <w:r>
-              <w:rPr>
-                <w:rFonts w:ascii="Arial" w:hAnsi="Arial" w:cs="Arial"/>
-                <w:sz w:val="22"/>
-                <w:szCs w:val="22"/>
-                <w:lang w:val="es-CO"/>
-              </w:rPr>
-              <w:t>4</w:t>
+              <w:t>50</w:t>
+            </w:r>
+            <w:r>
+              <w:rPr>
+                <w:rFonts w:ascii="Arial" w:hAnsi="Arial" w:cs="Arial"/>
+                <w:sz w:val="22"/>
+                <w:szCs w:val="22"/>
+                <w:lang w:val="es-CO"/>
+              </w:rPr>
+              <w:t>1721</w:t>
             </w:r>
           </w:p>
         </w:tc>
@@ -4718,25 +4858,25 @@
                 <w:szCs w:val="22"/>
                 <w:lang w:val="es-CO"/>
               </w:rPr>
+              <w:t>7</w:t>
+            </w:r>
+            <w:r>
+              <w:rPr>
+                <w:rFonts w:ascii="Arial" w:hAnsi="Arial" w:cs="Arial"/>
+                <w:sz w:val="22"/>
+                <w:szCs w:val="22"/>
+                <w:lang w:val="es-CO"/>
+              </w:rPr>
+              <w:t>.</w:t>
+            </w:r>
+            <w:r>
+              <w:rPr>
+                <w:rFonts w:ascii="Arial" w:hAnsi="Arial" w:cs="Arial"/>
+                <w:sz w:val="22"/>
+                <w:szCs w:val="22"/>
+                <w:lang w:val="es-CO"/>
+              </w:rPr>
               <w:t>8</w:t>
-            </w:r>
-            <w:r>
-              <w:rPr>
-                <w:rFonts w:ascii="Arial" w:hAnsi="Arial" w:cs="Arial"/>
-                <w:sz w:val="22"/>
-                <w:szCs w:val="22"/>
-                <w:lang w:val="es-CO"/>
-              </w:rPr>
-              <w:t>,</w:t>
-            </w:r>
-            <w:r>
-              <w:rPr>
-                <w:rFonts w:ascii="Arial" w:hAnsi="Arial" w:cs="Arial"/>
-                <w:sz w:val="22"/>
-                <w:szCs w:val="22"/>
-                <w:lang w:val="es-CO"/>
-              </w:rPr>
-              <w:t>4</w:t>
             </w:r>
           </w:p>
         </w:tc>
@@ -4760,7 +4900,7 @@
                 <w:szCs w:val="22"/>
                 <w:lang w:val="es-CO"/>
               </w:rPr>
-              <w:t>403781</w:t>
+              <w:t>399829</w:t>
             </w:r>
           </w:p>
         </w:tc>
@@ -4838,16 +4978,25 @@
                 <w:szCs w:val="22"/>
                 <w:lang w:val="es-CO"/>
               </w:rPr>
-              <w:t>46,</w:t>
-            </w:r>
-            <w:r>
-              <w:rPr>
-                <w:rFonts w:ascii="Arial" w:hAnsi="Arial" w:cs="Arial"/>
-                <w:sz w:val="22"/>
-                <w:szCs w:val="22"/>
-                <w:lang w:val="es-CO"/>
-              </w:rPr>
-              <w:t>5</w:t>
+              <w:t>46</w:t>
+            </w:r>
+            <w:r>
+              <w:rPr>
+                <w:rFonts w:ascii="Arial" w:hAnsi="Arial" w:cs="Arial"/>
+                <w:sz w:val="22"/>
+                <w:szCs w:val="22"/>
+                <w:lang w:val="es-CO"/>
+              </w:rPr>
+              <w:t>.</w:t>
+            </w:r>
+            <w:r>
+              <w:rPr>
+                <w:rFonts w:ascii="Arial" w:hAnsi="Arial" w:cs="Arial"/>
+                <w:sz w:val="22"/>
+                <w:szCs w:val="22"/>
+                <w:lang w:val="es-CO"/>
+              </w:rPr>
+              <w:t>1</w:t>
             </w:r>
           </w:p>
         </w:tc>
@@ -4871,16 +5020,16 @@
                 <w:szCs w:val="22"/>
                 <w:lang w:val="es-CO"/>
               </w:rPr>
-              <w:t>2747</w:t>
-            </w:r>
-            <w:r>
-              <w:rPr>
-                <w:rFonts w:ascii="Arial" w:hAnsi="Arial" w:cs="Arial"/>
-                <w:sz w:val="22"/>
-                <w:szCs w:val="22"/>
-                <w:lang w:val="es-CO"/>
-              </w:rPr>
-              <w:t>68</w:t>
+              <w:t>27</w:t>
+            </w:r>
+            <w:r>
+              <w:rPr>
+                <w:rFonts w:ascii="Arial" w:hAnsi="Arial" w:cs="Arial"/>
+                <w:sz w:val="22"/>
+                <w:szCs w:val="22"/>
+                <w:lang w:val="es-CO"/>
+              </w:rPr>
+              <w:t>2195</w:t>
             </w:r>
           </w:p>
         </w:tc>
@@ -4958,16 +5107,16 @@
                 <w:szCs w:val="22"/>
                 <w:lang w:val="es-CO"/>
               </w:rPr>
-              <w:t>28,</w:t>
-            </w:r>
-            <w:r>
-              <w:rPr>
-                <w:rFonts w:ascii="Arial" w:hAnsi="Arial" w:cs="Arial"/>
-                <w:sz w:val="22"/>
-                <w:szCs w:val="22"/>
-                <w:lang w:val="es-CO"/>
-              </w:rPr>
-              <w:t>3</w:t>
+              <w:t>28</w:t>
+            </w:r>
+            <w:r>
+              <w:rPr>
+                <w:rFonts w:ascii="Arial" w:hAnsi="Arial" w:cs="Arial"/>
+                <w:sz w:val="22"/>
+                <w:szCs w:val="22"/>
+                <w:lang w:val="es-CO"/>
+              </w:rPr>
+              <w:t>.1</w:t>
             </w:r>
           </w:p>
         </w:tc>
@@ -4991,16 +5140,16 @@
                 <w:szCs w:val="22"/>
                 <w:lang w:val="es-CO"/>
               </w:rPr>
-              <w:t>16714</w:t>
-            </w:r>
-            <w:r>
-              <w:rPr>
-                <w:rFonts w:ascii="Arial" w:hAnsi="Arial" w:cs="Arial"/>
-                <w:sz w:val="22"/>
-                <w:szCs w:val="22"/>
-                <w:lang w:val="es-CO"/>
-              </w:rPr>
-              <w:t>2</w:t>
+              <w:t>16</w:t>
+            </w:r>
+            <w:r>
+              <w:rPr>
+                <w:rFonts w:ascii="Arial" w:hAnsi="Arial" w:cs="Arial"/>
+                <w:sz w:val="22"/>
+                <w:szCs w:val="22"/>
+                <w:lang w:val="es-CO"/>
+              </w:rPr>
+              <w:t>5516</w:t>
             </w:r>
           </w:p>
         </w:tc>
@@ -5087,25 +5236,7 @@
                 <w:szCs w:val="22"/>
                 <w:lang w:val="es-CO"/>
               </w:rPr>
-              <w:t>9</w:t>
-            </w:r>
-            <w:r>
-              <w:rPr>
-                <w:rFonts w:ascii="Arial" w:hAnsi="Arial" w:cs="Arial"/>
-                <w:sz w:val="22"/>
-                <w:szCs w:val="22"/>
-                <w:lang w:val="es-CO"/>
-              </w:rPr>
-              <w:t>,</w:t>
-            </w:r>
-            <w:r>
-              <w:rPr>
-                <w:rFonts w:ascii="Arial" w:hAnsi="Arial" w:cs="Arial"/>
-                <w:sz w:val="22"/>
-                <w:szCs w:val="22"/>
-                <w:lang w:val="es-CO"/>
-              </w:rPr>
-              <w:t>1</w:t>
+              <w:t>8.8</w:t>
             </w:r>
           </w:p>
         </w:tc>
@@ -5129,7 +5260,16 @@
                 <w:szCs w:val="22"/>
                 <w:lang w:val="es-CO"/>
               </w:rPr>
-              <w:t>113808</w:t>
+              <w:t>11</w:t>
+            </w:r>
+            <w:r>
+              <w:rPr>
+                <w:rFonts w:ascii="Arial" w:hAnsi="Arial" w:cs="Arial"/>
+                <w:sz w:val="22"/>
+                <w:szCs w:val="22"/>
+                <w:lang w:val="es-CO"/>
+              </w:rPr>
+              <w:t>2255</w:t>
             </w:r>
           </w:p>
         </w:tc>
@@ -5207,16 +5347,16 @@
                 <w:szCs w:val="22"/>
                 <w:lang w:val="es-CO"/>
               </w:rPr>
-              <w:t>30,</w:t>
-            </w:r>
-            <w:r>
-              <w:rPr>
-                <w:rFonts w:ascii="Arial" w:hAnsi="Arial" w:cs="Arial"/>
-                <w:sz w:val="22"/>
-                <w:szCs w:val="22"/>
-                <w:lang w:val="es-CO"/>
-              </w:rPr>
-              <w:t>9</w:t>
+              <w:t>30</w:t>
+            </w:r>
+            <w:r>
+              <w:rPr>
+                <w:rFonts w:ascii="Arial" w:hAnsi="Arial" w:cs="Arial"/>
+                <w:sz w:val="22"/>
+                <w:szCs w:val="22"/>
+                <w:lang w:val="es-CO"/>
+              </w:rPr>
+              <w:t>.7</w:t>
             </w:r>
           </w:p>
         </w:tc>
@@ -5240,7 +5380,16 @@
                 <w:szCs w:val="22"/>
                 <w:lang w:val="es-CO"/>
               </w:rPr>
-              <w:t>184736</w:t>
+              <w:t>18</w:t>
+            </w:r>
+            <w:r>
+              <w:rPr>
+                <w:rFonts w:ascii="Arial" w:hAnsi="Arial" w:cs="Arial"/>
+                <w:sz w:val="22"/>
+                <w:szCs w:val="22"/>
+                <w:lang w:val="es-CO"/>
+              </w:rPr>
+              <w:t>3270</w:t>
             </w:r>
           </w:p>
         </w:tc>
@@ -5318,16 +5467,16 @@
                 <w:szCs w:val="22"/>
                 <w:lang w:val="es-CO"/>
               </w:rPr>
-              <w:t>38,</w:t>
-            </w:r>
-            <w:r>
-              <w:rPr>
-                <w:rFonts w:ascii="Arial" w:hAnsi="Arial" w:cs="Arial"/>
-                <w:sz w:val="22"/>
-                <w:szCs w:val="22"/>
-                <w:lang w:val="es-CO"/>
-              </w:rPr>
-              <w:t>6</w:t>
+              <w:t>38</w:t>
+            </w:r>
+            <w:r>
+              <w:rPr>
+                <w:rFonts w:ascii="Arial" w:hAnsi="Arial" w:cs="Arial"/>
+                <w:sz w:val="22"/>
+                <w:szCs w:val="22"/>
+                <w:lang w:val="es-CO"/>
+              </w:rPr>
+              <w:t>.2</w:t>
             </w:r>
           </w:p>
         </w:tc>
@@ -5351,7 +5500,16 @@
                 <w:szCs w:val="22"/>
                 <w:lang w:val="es-CO"/>
               </w:rPr>
-              <w:t>230278</w:t>
+              <w:t>2</w:t>
+            </w:r>
+            <w:r>
+              <w:rPr>
+                <w:rFonts w:ascii="Arial" w:hAnsi="Arial" w:cs="Arial"/>
+                <w:sz w:val="22"/>
+                <w:szCs w:val="22"/>
+                <w:lang w:val="es-CO"/>
+              </w:rPr>
+              <w:t>28113</w:t>
             </w:r>
           </w:p>
         </w:tc>
@@ -5429,25 +5587,7 @@
                 <w:szCs w:val="22"/>
                 <w:lang w:val="es-CO"/>
               </w:rPr>
-              <w:t>50</w:t>
-            </w:r>
-            <w:r>
-              <w:rPr>
-                <w:rFonts w:ascii="Arial" w:hAnsi="Arial" w:cs="Arial"/>
-                <w:sz w:val="22"/>
-                <w:szCs w:val="22"/>
-                <w:lang w:val="es-CO"/>
-              </w:rPr>
-              <w:t>,</w:t>
-            </w:r>
-            <w:r>
-              <w:rPr>
-                <w:rFonts w:ascii="Arial" w:hAnsi="Arial" w:cs="Arial"/>
-                <w:sz w:val="22"/>
-                <w:szCs w:val="22"/>
-                <w:lang w:val="es-CO"/>
-              </w:rPr>
-              <w:t>0</w:t>
+              <w:t>49.5</w:t>
             </w:r>
           </w:p>
         </w:tc>
@@ -5471,7 +5611,16 @@
                 <w:szCs w:val="22"/>
                 <w:lang w:val="es-CO"/>
               </w:rPr>
-              <w:t>297798</w:t>
+              <w:t>29</w:t>
+            </w:r>
+            <w:r>
+              <w:rPr>
+                <w:rFonts w:ascii="Arial" w:hAnsi="Arial" w:cs="Arial"/>
+                <w:sz w:val="22"/>
+                <w:szCs w:val="22"/>
+                <w:lang w:val="es-CO"/>
+              </w:rPr>
+              <w:t>4819</w:t>
             </w:r>
           </w:p>
         </w:tc>
@@ -5567,7 +5716,7 @@
                 <w:szCs w:val="22"/>
                 <w:lang w:val="es-CO"/>
               </w:rPr>
-              <w:t>,</w:t>
+              <w:t>.</w:t>
             </w:r>
             <w:r>
               <w:rPr>
@@ -5600,7 +5749,16 @@
                 <w:szCs w:val="22"/>
                 <w:lang w:val="es-CO"/>
               </w:rPr>
-              <w:t>442168</w:t>
+              <w:t>4</w:t>
+            </w:r>
+            <w:r>
+              <w:rPr>
+                <w:rFonts w:ascii="Arial" w:hAnsi="Arial" w:cs="Arial"/>
+                <w:sz w:val="22"/>
+                <w:szCs w:val="22"/>
+                <w:lang w:val="es-CO"/>
+              </w:rPr>
+              <w:t>37660</w:t>
             </w:r>
           </w:p>
         </w:tc>
@@ -5665,16 +5823,7 @@
                 <w:szCs w:val="22"/>
                 <w:lang w:val="es-CO"/>
               </w:rPr>
-              <w:t>43148</w:t>
-            </w:r>
-            <w:r>
-              <w:rPr>
-                <w:rFonts w:ascii="Arial" w:hAnsi="Arial" w:cs="Arial"/>
-                <w:sz w:val="22"/>
-                <w:szCs w:val="22"/>
-                <w:lang w:val="es-CO"/>
-              </w:rPr>
-              <w:t>61</w:t>
+              <w:t>4270908</w:t>
             </w:r>
           </w:p>
         </w:tc>
@@ -5837,7 +5986,6 @@
           <w:szCs w:val="22"/>
           <w:lang w:val="es-CO"/>
         </w:rPr>
-        <w:lastRenderedPageBreak/>
         <w:drawing>
           <wp:inline distT="0" distB="0" distL="0" distR="0" wp14:anchorId="0D898869" wp14:editId="16B03E01">
             <wp:extent cx="2377646" cy="2156647"/>
@@ -5854,7 +6002,7 @@
                     <pic:cNvPicPr/>
                   </pic:nvPicPr>
                   <pic:blipFill>
-                    <a:blip r:embed="rId19">
+                    <a:blip r:embed="rId20">
                       <a:extLst>
                         <a:ext uri="{28A0092B-C50C-407E-A947-70E740481C1C}">
                           <a14:useLocalDpi xmlns:a14="http://schemas.microsoft.com/office/drawing/2010/main" val="0"/>
@@ -6139,7 +6287,7 @@
                 <w:szCs w:val="22"/>
                 <w:lang w:val="es-CO"/>
               </w:rPr>
-              <w:t>534768</w:t>
+              <w:t>528910</w:t>
             </w:r>
           </w:p>
         </w:tc>
@@ -6243,7 +6391,7 @@
                 <w:szCs w:val="22"/>
                 <w:lang w:val="es-CO"/>
               </w:rPr>
-              <w:t>574023</w:t>
+              <w:t>567709</w:t>
             </w:r>
           </w:p>
         </w:tc>
@@ -6347,16 +6495,7 @@
                 <w:szCs w:val="22"/>
                 <w:lang w:val="es-CO"/>
               </w:rPr>
-              <w:t>5849</w:t>
-            </w:r>
-            <w:r>
-              <w:rPr>
-                <w:rFonts w:ascii="Arial" w:hAnsi="Arial" w:cs="Arial"/>
-                <w:sz w:val="22"/>
-                <w:szCs w:val="22"/>
-                <w:lang w:val="es-CO"/>
-              </w:rPr>
-              <w:t>57</w:t>
+              <w:t>578911</w:t>
             </w:r>
           </w:p>
         </w:tc>
@@ -6381,16 +6520,7 @@
                 <w:szCs w:val="22"/>
                 <w:lang w:val="es-CO"/>
               </w:rPr>
-              <w:t>5849</w:t>
-            </w:r>
-            <w:r>
-              <w:rPr>
-                <w:rFonts w:ascii="Arial" w:hAnsi="Arial" w:cs="Arial"/>
-                <w:sz w:val="22"/>
-                <w:szCs w:val="22"/>
-                <w:lang w:val="es-CO"/>
-              </w:rPr>
-              <w:t>57</w:t>
+              <w:t>584957</w:t>
             </w:r>
           </w:p>
         </w:tc>
@@ -6469,16 +6599,7 @@
                 <w:szCs w:val="22"/>
                 <w:lang w:val="es-CO"/>
               </w:rPr>
-              <w:t>50663</w:t>
-            </w:r>
-            <w:r>
-              <w:rPr>
-                <w:rFonts w:ascii="Arial" w:hAnsi="Arial" w:cs="Arial"/>
-                <w:sz w:val="22"/>
-                <w:szCs w:val="22"/>
-                <w:lang w:val="es-CO"/>
-              </w:rPr>
-              <w:t>4</w:t>
+              <w:t>501721</w:t>
             </w:r>
           </w:p>
         </w:tc>
@@ -6503,16 +6624,7 @@
                 <w:szCs w:val="22"/>
                 <w:lang w:val="es-CO"/>
               </w:rPr>
-              <w:t>50663</w:t>
-            </w:r>
-            <w:r>
-              <w:rPr>
-                <w:rFonts w:ascii="Arial" w:hAnsi="Arial" w:cs="Arial"/>
-                <w:sz w:val="22"/>
-                <w:szCs w:val="22"/>
-                <w:lang w:val="es-CO"/>
-              </w:rPr>
-              <w:t>4</w:t>
+              <w:t>506634</w:t>
             </w:r>
           </w:p>
         </w:tc>
@@ -6591,7 +6703,7 @@
                 <w:szCs w:val="22"/>
                 <w:lang w:val="es-CO"/>
               </w:rPr>
-              <w:t>403781</w:t>
+              <w:t>399829</w:t>
             </w:r>
           </w:p>
         </w:tc>
@@ -6695,25 +6807,7 @@
                 <w:szCs w:val="22"/>
                 <w:lang w:val="es-CO"/>
               </w:rPr>
-              <w:t>2747</w:t>
-            </w:r>
-            <w:r>
-              <w:rPr>
-                <w:rFonts w:ascii="Arial" w:hAnsi="Arial" w:cs="Arial"/>
-                <w:sz w:val="22"/>
-                <w:szCs w:val="22"/>
-                <w:lang w:val="es-CO"/>
-              </w:rPr>
-              <w:t>6</w:t>
-            </w:r>
-            <w:r>
-              <w:rPr>
-                <w:rFonts w:ascii="Arial" w:hAnsi="Arial" w:cs="Arial"/>
-                <w:sz w:val="22"/>
-                <w:szCs w:val="22"/>
-                <w:lang w:val="es-CO"/>
-              </w:rPr>
-              <w:t>8</w:t>
+              <w:t>272195</w:t>
             </w:r>
           </w:p>
         </w:tc>
@@ -6738,16 +6832,7 @@
                 <w:szCs w:val="22"/>
                 <w:lang w:val="es-CO"/>
               </w:rPr>
-              <w:t>2747</w:t>
-            </w:r>
-            <w:r>
-              <w:rPr>
-                <w:rFonts w:ascii="Arial" w:hAnsi="Arial" w:cs="Arial"/>
-                <w:sz w:val="22"/>
-                <w:szCs w:val="22"/>
-                <w:lang w:val="es-CO"/>
-              </w:rPr>
-              <w:t>68</w:t>
+              <w:t>274768</w:t>
             </w:r>
           </w:p>
         </w:tc>
@@ -6826,16 +6911,7 @@
                 <w:szCs w:val="22"/>
                 <w:lang w:val="es-CO"/>
               </w:rPr>
-              <w:t>16714</w:t>
-            </w:r>
-            <w:r>
-              <w:rPr>
-                <w:rFonts w:ascii="Arial" w:hAnsi="Arial" w:cs="Arial"/>
-                <w:sz w:val="22"/>
-                <w:szCs w:val="22"/>
-                <w:lang w:val="es-CO"/>
-              </w:rPr>
-              <w:t>2</w:t>
+              <w:t>165516</w:t>
             </w:r>
           </w:p>
         </w:tc>
@@ -6860,16 +6936,7 @@
                 <w:szCs w:val="22"/>
                 <w:lang w:val="es-CO"/>
               </w:rPr>
-              <w:t>16714</w:t>
-            </w:r>
-            <w:r>
-              <w:rPr>
-                <w:rFonts w:ascii="Arial" w:hAnsi="Arial" w:cs="Arial"/>
-                <w:sz w:val="22"/>
-                <w:szCs w:val="22"/>
-                <w:lang w:val="es-CO"/>
-              </w:rPr>
-              <w:t>2</w:t>
+              <w:t>167142</w:t>
             </w:r>
           </w:p>
         </w:tc>
@@ -6948,7 +7015,7 @@
                 <w:szCs w:val="22"/>
                 <w:lang w:val="es-CO"/>
               </w:rPr>
-              <w:t>113808</w:t>
+              <w:t>112255</w:t>
             </w:r>
           </w:p>
         </w:tc>
@@ -7052,7 +7119,7 @@
                 <w:szCs w:val="22"/>
                 <w:lang w:val="es-CO"/>
               </w:rPr>
-              <w:t>184736</w:t>
+              <w:t>183270</w:t>
             </w:r>
           </w:p>
         </w:tc>
@@ -7156,7 +7223,7 @@
                 <w:szCs w:val="22"/>
                 <w:lang w:val="es-CO"/>
               </w:rPr>
-              <w:t>230278</w:t>
+              <w:t>228113</w:t>
             </w:r>
           </w:p>
         </w:tc>
@@ -7260,7 +7327,7 @@
                 <w:szCs w:val="22"/>
                 <w:lang w:val="es-CO"/>
               </w:rPr>
-              <w:t>297798</w:t>
+              <w:t>294819</w:t>
             </w:r>
           </w:p>
         </w:tc>
@@ -7364,7 +7431,7 @@
                 <w:szCs w:val="22"/>
                 <w:lang w:val="es-CO"/>
               </w:rPr>
-              <w:t>442168</w:t>
+              <w:t>437660</w:t>
             </w:r>
           </w:p>
         </w:tc>
@@ -7440,16 +7507,7 @@
                 <w:szCs w:val="22"/>
                 <w:lang w:val="es-CO"/>
               </w:rPr>
-              <w:t>43148</w:t>
-            </w:r>
-            <w:r>
-              <w:rPr>
-                <w:rFonts w:ascii="Arial" w:hAnsi="Arial" w:cs="Arial"/>
-                <w:sz w:val="22"/>
-                <w:szCs w:val="22"/>
-                <w:lang w:val="es-CO"/>
-              </w:rPr>
-              <w:t>61</w:t>
+              <w:t>4270908</w:t>
             </w:r>
           </w:p>
         </w:tc>
@@ -7474,16 +7532,7 @@
                 <w:szCs w:val="22"/>
                 <w:lang w:val="es-CO"/>
               </w:rPr>
-              <w:t>43148</w:t>
-            </w:r>
-            <w:r>
-              <w:rPr>
-                <w:rFonts w:ascii="Arial" w:hAnsi="Arial" w:cs="Arial"/>
-                <w:sz w:val="22"/>
-                <w:szCs w:val="22"/>
-                <w:lang w:val="es-CO"/>
-              </w:rPr>
-              <w:t>61</w:t>
+              <w:t>4314861</w:t>
             </w:r>
           </w:p>
         </w:tc>
@@ -7557,7 +7606,6 @@
           <w:szCs w:val="22"/>
           <w:lang w:val="es-CO"/>
         </w:rPr>
-        <w:lastRenderedPageBreak/>
         <w:t xml:space="preserve">Cantidad de registros </w:t>
       </w:r>
       <w:r>
@@ -7641,7 +7689,7 @@
                     <pic:cNvPicPr/>
                   </pic:nvPicPr>
                   <pic:blipFill>
-                    <a:blip r:embed="rId20">
+                    <a:blip r:embed="rId21">
                       <a:extLst>
                         <a:ext uri="{28A0092B-C50C-407E-A947-70E740481C1C}">
                           <a14:useLocalDpi xmlns:a14="http://schemas.microsoft.com/office/drawing/2010/main" val="0"/>
@@ -7789,7 +7837,7 @@
                     <pic:cNvPicPr/>
                   </pic:nvPicPr>
                   <pic:blipFill>
-                    <a:blip r:embed="rId21">
+                    <a:blip r:embed="rId22">
                       <a:extLst>
                         <a:ext uri="{28A0092B-C50C-407E-A947-70E740481C1C}">
                           <a14:useLocalDpi xmlns:a14="http://schemas.microsoft.com/office/drawing/2010/main" val="0"/>
@@ -7873,6 +7921,7 @@
           <w:szCs w:val="22"/>
           <w:lang w:val="es-CO"/>
         </w:rPr>
+        <w:lastRenderedPageBreak/>
         <w:drawing>
           <wp:inline distT="0" distB="0" distL="0" distR="0" wp14:anchorId="646F4FE1" wp14:editId="4F6983B8">
             <wp:extent cx="4753638" cy="1800476"/>
@@ -7889,7 +7938,7 @@
                     <pic:cNvPicPr/>
                   </pic:nvPicPr>
                   <pic:blipFill>
-                    <a:blip r:embed="rId22">
+                    <a:blip r:embed="rId23">
                       <a:extLst>
                         <a:ext uri="{28A0092B-C50C-407E-A947-70E740481C1C}">
                           <a14:useLocalDpi xmlns:a14="http://schemas.microsoft.com/office/drawing/2010/main" val="0"/>
@@ -7989,7 +8038,7 @@
                     <pic:cNvPicPr/>
                   </pic:nvPicPr>
                   <pic:blipFill>
-                    <a:blip r:embed="rId23">
+                    <a:blip r:embed="rId24">
                       <a:extLst>
                         <a:ext uri="{28A0092B-C50C-407E-A947-70E740481C1C}">
                           <a14:useLocalDpi xmlns:a14="http://schemas.microsoft.com/office/drawing/2010/main" val="0"/>
@@ -8109,7 +8158,7 @@
                     <pic:cNvPicPr/>
                   </pic:nvPicPr>
                   <pic:blipFill>
-                    <a:blip r:embed="rId24">
+                    <a:blip r:embed="rId25">
                       <a:extLst>
                         <a:ext uri="{28A0092B-C50C-407E-A947-70E740481C1C}">
                           <a14:useLocalDpi xmlns:a14="http://schemas.microsoft.com/office/drawing/2010/main" val="0"/>
@@ -8193,6 +8242,7 @@
           <w:szCs w:val="22"/>
           <w:lang w:val="es-CO"/>
         </w:rPr>
+        <w:lastRenderedPageBreak/>
         <w:drawing>
           <wp:inline distT="0" distB="0" distL="0" distR="0" wp14:anchorId="392D7816" wp14:editId="5246B7E6">
             <wp:extent cx="4896533" cy="1848108"/>
@@ -8209,7 +8259,7 @@
                     <pic:cNvPicPr/>
                   </pic:nvPicPr>
                   <pic:blipFill>
-                    <a:blip r:embed="rId25">
+                    <a:blip r:embed="rId26">
                       <a:extLst>
                         <a:ext uri="{28A0092B-C50C-407E-A947-70E740481C1C}">
                           <a14:useLocalDpi xmlns:a14="http://schemas.microsoft.com/office/drawing/2010/main" val="0"/>
@@ -8309,7 +8359,7 @@
                     <pic:cNvPicPr/>
                   </pic:nvPicPr>
                   <pic:blipFill>
-                    <a:blip r:embed="rId26">
+                    <a:blip r:embed="rId27">
                       <a:extLst>
                         <a:ext uri="{28A0092B-C50C-407E-A947-70E740481C1C}">
                           <a14:useLocalDpi xmlns:a14="http://schemas.microsoft.com/office/drawing/2010/main" val="0"/>
@@ -8429,7 +8479,7 @@
                     <pic:cNvPicPr/>
                   </pic:nvPicPr>
                   <pic:blipFill>
-                    <a:blip r:embed="rId27">
+                    <a:blip r:embed="rId28">
                       <a:extLst>
                         <a:ext uri="{28A0092B-C50C-407E-A947-70E740481C1C}">
                           <a14:useLocalDpi xmlns:a14="http://schemas.microsoft.com/office/drawing/2010/main" val="0"/>
@@ -8552,7 +8602,6 @@
           <w:szCs w:val="22"/>
           <w:lang w:val="es-CO"/>
         </w:rPr>
-        <w:lastRenderedPageBreak/>
         <w:t xml:space="preserve">Cantidad de registros febrero de 2024 en </w:t>
       </w:r>
       <w:proofErr w:type="spellStart"/>
@@ -8600,7 +8649,7 @@
                     <pic:cNvPicPr/>
                   </pic:nvPicPr>
                   <pic:blipFill>
-                    <a:blip r:embed="rId28">
+                    <a:blip r:embed="rId29">
                       <a:extLst>
                         <a:ext uri="{28A0092B-C50C-407E-A947-70E740481C1C}">
                           <a14:useLocalDpi xmlns:a14="http://schemas.microsoft.com/office/drawing/2010/main" val="0"/>
@@ -8700,7 +8749,7 @@
                     <pic:cNvPicPr/>
                   </pic:nvPicPr>
                   <pic:blipFill>
-                    <a:blip r:embed="rId29">
+                    <a:blip r:embed="rId30">
                       <a:extLst>
                         <a:ext uri="{28A0092B-C50C-407E-A947-70E740481C1C}">
                           <a14:useLocalDpi xmlns:a14="http://schemas.microsoft.com/office/drawing/2010/main" val="0"/>
@@ -8804,6 +8853,7 @@
           <w:szCs w:val="22"/>
           <w:lang w:val="es-CO"/>
         </w:rPr>
+        <w:lastRenderedPageBreak/>
         <w:drawing>
           <wp:inline distT="0" distB="0" distL="0" distR="0" wp14:anchorId="29F38A2C" wp14:editId="15D48D53">
             <wp:extent cx="4663844" cy="1836579"/>
@@ -8820,7 +8870,7 @@
                     <pic:cNvPicPr/>
                   </pic:nvPicPr>
                   <pic:blipFill>
-                    <a:blip r:embed="rId30">
+                    <a:blip r:embed="rId31">
                       <a:extLst>
                         <a:ext uri="{28A0092B-C50C-407E-A947-70E740481C1C}">
                           <a14:useLocalDpi xmlns:a14="http://schemas.microsoft.com/office/drawing/2010/main" val="0"/>
@@ -8873,7 +8923,6 @@
           <w:szCs w:val="22"/>
           <w:lang w:val="es-CO"/>
         </w:rPr>
-        <w:lastRenderedPageBreak/>
         <w:t xml:space="preserve">Cantidad de registros mayo de 2024 en </w:t>
       </w:r>
       <w:proofErr w:type="spellStart"/>
@@ -8921,7 +8970,7 @@
                     <pic:cNvPicPr/>
                   </pic:nvPicPr>
                   <pic:blipFill>
-                    <a:blip r:embed="rId31">
+                    <a:blip r:embed="rId32">
                       <a:extLst>
                         <a:ext uri="{28A0092B-C50C-407E-A947-70E740481C1C}">
                           <a14:useLocalDpi xmlns:a14="http://schemas.microsoft.com/office/drawing/2010/main" val="0"/>
@@ -9024,6 +9073,7 @@
           <w:szCs w:val="22"/>
           <w:lang w:val="es-CO"/>
         </w:rPr>
+        <w:lastRenderedPageBreak/>
         <w:drawing>
           <wp:inline distT="0" distB="0" distL="0" distR="0" wp14:anchorId="35B68895" wp14:editId="5AA41A18">
             <wp:extent cx="5001323" cy="4277322"/>
@@ -9040,7 +9090,7 @@
                     <pic:cNvPicPr/>
                   </pic:nvPicPr>
                   <pic:blipFill>
-                    <a:blip r:embed="rId32">
+                    <a:blip r:embed="rId33">
                       <a:extLst>
                         <a:ext uri="{28A0092B-C50C-407E-A947-70E740481C1C}">
                           <a14:useLocalDpi xmlns:a14="http://schemas.microsoft.com/office/drawing/2010/main" val="0"/>
@@ -9084,7 +9134,6 @@
           <w:szCs w:val="22"/>
           <w:lang w:val="es-CO"/>
         </w:rPr>
-        <w:lastRenderedPageBreak/>
         <w:drawing>
           <wp:inline distT="0" distB="0" distL="0" distR="0" wp14:anchorId="4D2D3C4B" wp14:editId="3F9A4CE1">
             <wp:extent cx="4763165" cy="2924583"/>
@@ -9101,7 +9150,7 @@
                     <pic:cNvPicPr/>
                   </pic:nvPicPr>
                   <pic:blipFill>
-                    <a:blip r:embed="rId33">
+                    <a:blip r:embed="rId34">
                       <a:extLst>
                         <a:ext uri="{28A0092B-C50C-407E-A947-70E740481C1C}">
                           <a14:useLocalDpi xmlns:a14="http://schemas.microsoft.com/office/drawing/2010/main" val="0"/>
@@ -9190,6 +9239,7 @@
           <w:szCs w:val="22"/>
           <w:lang w:val="es-CO"/>
         </w:rPr>
+        <w:lastRenderedPageBreak/>
         <w:t xml:space="preserve">Se unirán los datos de cada tabla independiente del </w:t>
       </w:r>
       <w:proofErr w:type="spellStart"/>
@@ -9324,7 +9374,7 @@
                     <pic:cNvPicPr/>
                   </pic:nvPicPr>
                   <pic:blipFill>
-                    <a:blip r:embed="rId34">
+                    <a:blip r:embed="rId35">
                       <a:extLst>
                         <a:ext uri="{28A0092B-C50C-407E-A947-70E740481C1C}">
                           <a14:useLocalDpi xmlns:a14="http://schemas.microsoft.com/office/drawing/2010/main" val="0"/>
@@ -9368,7 +9418,6 @@
           <w:szCs w:val="22"/>
           <w:lang w:val="es-CO"/>
         </w:rPr>
-        <w:lastRenderedPageBreak/>
         <w:drawing>
           <wp:inline distT="0" distB="0" distL="0" distR="0" wp14:anchorId="5EE8BDA8" wp14:editId="1EB00DE4">
             <wp:extent cx="4854361" cy="1836579"/>
@@ -9385,7 +9434,7 @@
                     <pic:cNvPicPr/>
                   </pic:nvPicPr>
                   <pic:blipFill>
-                    <a:blip r:embed="rId35">
+                    <a:blip r:embed="rId36">
                       <a:extLst>
                         <a:ext uri="{28A0092B-C50C-407E-A947-70E740481C1C}">
                           <a14:useLocalDpi xmlns:a14="http://schemas.microsoft.com/office/drawing/2010/main" val="0"/>
@@ -9445,7 +9494,7 @@
                     <pic:cNvPicPr/>
                   </pic:nvPicPr>
                   <pic:blipFill>
-                    <a:blip r:embed="rId36">
+                    <a:blip r:embed="rId37">
                       <a:extLst>
                         <a:ext uri="{28A0092B-C50C-407E-A947-70E740481C1C}">
                           <a14:useLocalDpi xmlns:a14="http://schemas.microsoft.com/office/drawing/2010/main" val="0"/>
@@ -9489,6 +9538,7 @@
           <w:szCs w:val="22"/>
           <w:lang w:val="es-CO"/>
         </w:rPr>
+        <w:lastRenderedPageBreak/>
         <w:drawing>
           <wp:inline distT="0" distB="0" distL="0" distR="0" wp14:anchorId="1EE3530E" wp14:editId="0C992862">
             <wp:extent cx="4854361" cy="3673158"/>
@@ -9505,7 +9555,7 @@
                     <pic:cNvPicPr/>
                   </pic:nvPicPr>
                   <pic:blipFill>
-                    <a:blip r:embed="rId37">
+                    <a:blip r:embed="rId38">
                       <a:extLst>
                         <a:ext uri="{28A0092B-C50C-407E-A947-70E740481C1C}">
                           <a14:useLocalDpi xmlns:a14="http://schemas.microsoft.com/office/drawing/2010/main" val="0"/>
@@ -9549,7 +9599,6 @@
           <w:szCs w:val="22"/>
           <w:lang w:val="es-CO"/>
         </w:rPr>
-        <w:lastRenderedPageBreak/>
         <w:drawing>
           <wp:inline distT="0" distB="0" distL="0" distR="0" wp14:anchorId="048DD52D" wp14:editId="766A868F">
             <wp:extent cx="5243014" cy="2484335"/>
@@ -9566,7 +9615,7 @@
                     <pic:cNvPicPr/>
                   </pic:nvPicPr>
                   <pic:blipFill>
-                    <a:blip r:embed="rId38">
+                    <a:blip r:embed="rId39">
                       <a:extLst>
                         <a:ext uri="{28A0092B-C50C-407E-A947-70E740481C1C}">
                           <a14:useLocalDpi xmlns:a14="http://schemas.microsoft.com/office/drawing/2010/main" val="0"/>
@@ -9689,7 +9738,17 @@
           <w:szCs w:val="22"/>
           <w:lang w:val="es-CO"/>
         </w:rPr>
-        <w:t>”, se observó que no existía ningún valor repetido para dos registros diferentes, y al no existir un requerimiento específico, no se eliminará ningún registro, aunque al omitir la anterior columna para hacer una comparación sí resultarían registros duplicados, podría explicarse si dos personas toman bicicletas al mismo tiempo, en la misma estación, y llegan al mismo tiempo a la misma estación.</w:t>
+        <w:t xml:space="preserve">”, se observó que no existía ningún valor repetido para dos registros diferentes, y al no existir un requerimiento específico, no se eliminará ningún registro, aunque al omitir la anterior columna para hacer una comparación sí resultarían registros </w:t>
+      </w:r>
+      <w:r>
+        <w:rPr>
+          <w:rFonts w:ascii="Arial" w:hAnsi="Arial" w:cs="Arial"/>
+          <w:sz w:val="22"/>
+          <w:szCs w:val="22"/>
+          <w:lang w:val="es-CO"/>
+        </w:rPr>
+        <w:lastRenderedPageBreak/>
+        <w:t>duplicados, podría explicarse si dos personas toman bicicletas al mismo tiempo, en la misma estación, y llegan al mismo tiempo a la misma estación.</w:t>
       </w:r>
     </w:p>
     <w:p>
@@ -10026,7 +10085,6 @@
           <w:szCs w:val="22"/>
           <w:lang w:val="es-CO"/>
         </w:rPr>
-        <w:lastRenderedPageBreak/>
         <w:t>rideable_type</w:t>
       </w:r>
       <w:proofErr w:type="spellEnd"/>
@@ -10142,7 +10200,7 @@
                     <pic:cNvPicPr/>
                   </pic:nvPicPr>
                   <pic:blipFill>
-                    <a:blip r:embed="rId39">
+                    <a:blip r:embed="rId40">
                       <a:extLst>
                         <a:ext uri="{28A0092B-C50C-407E-A947-70E740481C1C}">
                           <a14:useLocalDpi xmlns:a14="http://schemas.microsoft.com/office/drawing/2010/main" val="0"/>
@@ -10186,6 +10244,7 @@
           <w:szCs w:val="22"/>
           <w:lang w:val="es-CO"/>
         </w:rPr>
+        <w:lastRenderedPageBreak/>
         <w:drawing>
           <wp:inline distT="0" distB="0" distL="0" distR="0" wp14:anchorId="28BF5579" wp14:editId="4372B05C">
             <wp:extent cx="5612130" cy="1016000"/>
@@ -10202,7 +10261,7 @@
                     <pic:cNvPicPr/>
                   </pic:nvPicPr>
                   <pic:blipFill>
-                    <a:blip r:embed="rId40">
+                    <a:blip r:embed="rId41">
                       <a:extLst>
                         <a:ext uri="{28A0092B-C50C-407E-A947-70E740481C1C}">
                           <a14:useLocalDpi xmlns:a14="http://schemas.microsoft.com/office/drawing/2010/main" val="0"/>

</xml_diff>

<commit_message>
Carga datos a BigQuery con correcciones
</commit_message>
<xml_diff>
--- a/Documentacion/Entregables/Procesamiento de Datos.docx
+++ b/Documentacion/Entregables/Procesamiento de Datos.docx
@@ -3821,7 +3821,7 @@
           <w:szCs w:val="22"/>
         </w:rPr>
         <w:drawing>
-          <wp:inline distT="0" distB="0" distL="0" distR="0" wp14:anchorId="6ECBE2D7" wp14:editId="2F1453E5">
+          <wp:inline distT="0" distB="0" distL="0" distR="0" wp14:anchorId="6ECBE2D7" wp14:editId="3455F0BE">
             <wp:extent cx="5612130" cy="2301875"/>
             <wp:effectExtent l="0" t="0" r="7620" b="3175"/>
             <wp:docPr id="986998229" name="Imagen 1"/>
@@ -6312,7 +6312,16 @@
                 <w:szCs w:val="22"/>
                 <w:lang w:val="es-CO"/>
               </w:rPr>
-              <w:t>534768</w:t>
+              <w:t>5</w:t>
+            </w:r>
+            <w:r>
+              <w:rPr>
+                <w:rFonts w:ascii="Arial" w:hAnsi="Arial" w:cs="Arial"/>
+                <w:sz w:val="22"/>
+                <w:szCs w:val="22"/>
+                <w:lang w:val="es-CO"/>
+              </w:rPr>
+              <w:t>28910</w:t>
             </w:r>
           </w:p>
         </w:tc>
@@ -6416,7 +6425,16 @@
                 <w:szCs w:val="22"/>
                 <w:lang w:val="es-CO"/>
               </w:rPr>
-              <w:t>574023</w:t>
+              <w:t>5</w:t>
+            </w:r>
+            <w:r>
+              <w:rPr>
+                <w:rFonts w:ascii="Arial" w:hAnsi="Arial" w:cs="Arial"/>
+                <w:sz w:val="22"/>
+                <w:szCs w:val="22"/>
+                <w:lang w:val="es-CO"/>
+              </w:rPr>
+              <w:t>67709</w:t>
             </w:r>
           </w:p>
         </w:tc>
@@ -6520,7 +6538,16 @@
                 <w:szCs w:val="22"/>
                 <w:lang w:val="es-CO"/>
               </w:rPr>
-              <w:t>584957</w:t>
+              <w:t>5</w:t>
+            </w:r>
+            <w:r>
+              <w:rPr>
+                <w:rFonts w:ascii="Arial" w:hAnsi="Arial" w:cs="Arial"/>
+                <w:sz w:val="22"/>
+                <w:szCs w:val="22"/>
+                <w:lang w:val="es-CO"/>
+              </w:rPr>
+              <w:t>78911</w:t>
             </w:r>
           </w:p>
         </w:tc>
@@ -6624,7 +6651,16 @@
                 <w:szCs w:val="22"/>
                 <w:lang w:val="es-CO"/>
               </w:rPr>
-              <w:t>506634</w:t>
+              <w:t>50</w:t>
+            </w:r>
+            <w:r>
+              <w:rPr>
+                <w:rFonts w:ascii="Arial" w:hAnsi="Arial" w:cs="Arial"/>
+                <w:sz w:val="22"/>
+                <w:szCs w:val="22"/>
+                <w:lang w:val="es-CO"/>
+              </w:rPr>
+              <w:t>1721</w:t>
             </w:r>
           </w:p>
         </w:tc>
@@ -6728,7 +6764,7 @@
                 <w:szCs w:val="22"/>
                 <w:lang w:val="es-CO"/>
               </w:rPr>
-              <w:t>403781</w:t>
+              <w:t>399829</w:t>
             </w:r>
           </w:p>
         </w:tc>
@@ -6832,7 +6868,16 @@
                 <w:szCs w:val="22"/>
                 <w:lang w:val="es-CO"/>
               </w:rPr>
-              <w:t>274768</w:t>
+              <w:t>27</w:t>
+            </w:r>
+            <w:r>
+              <w:rPr>
+                <w:rFonts w:ascii="Arial" w:hAnsi="Arial" w:cs="Arial"/>
+                <w:sz w:val="22"/>
+                <w:szCs w:val="22"/>
+                <w:lang w:val="es-CO"/>
+              </w:rPr>
+              <w:t>2195</w:t>
             </w:r>
           </w:p>
         </w:tc>
@@ -6936,7 +6981,16 @@
                 <w:szCs w:val="22"/>
                 <w:lang w:val="es-CO"/>
               </w:rPr>
-              <w:t>167142</w:t>
+              <w:t>16</w:t>
+            </w:r>
+            <w:r>
+              <w:rPr>
+                <w:rFonts w:ascii="Arial" w:hAnsi="Arial" w:cs="Arial"/>
+                <w:sz w:val="22"/>
+                <w:szCs w:val="22"/>
+                <w:lang w:val="es-CO"/>
+              </w:rPr>
+              <w:t>5516</w:t>
             </w:r>
           </w:p>
         </w:tc>
@@ -7040,7 +7094,16 @@
                 <w:szCs w:val="22"/>
                 <w:lang w:val="es-CO"/>
               </w:rPr>
-              <w:t>113808</w:t>
+              <w:t>11</w:t>
+            </w:r>
+            <w:r>
+              <w:rPr>
+                <w:rFonts w:ascii="Arial" w:hAnsi="Arial" w:cs="Arial"/>
+                <w:sz w:val="22"/>
+                <w:szCs w:val="22"/>
+                <w:lang w:val="es-CO"/>
+              </w:rPr>
+              <w:t>2255</w:t>
             </w:r>
           </w:p>
         </w:tc>
@@ -7144,7 +7207,16 @@
                 <w:szCs w:val="22"/>
                 <w:lang w:val="es-CO"/>
               </w:rPr>
-              <w:t>184736</w:t>
+              <w:t>18</w:t>
+            </w:r>
+            <w:r>
+              <w:rPr>
+                <w:rFonts w:ascii="Arial" w:hAnsi="Arial" w:cs="Arial"/>
+                <w:sz w:val="22"/>
+                <w:szCs w:val="22"/>
+                <w:lang w:val="es-CO"/>
+              </w:rPr>
+              <w:t>3270</w:t>
             </w:r>
           </w:p>
         </w:tc>
@@ -7248,7 +7320,16 @@
                 <w:szCs w:val="22"/>
                 <w:lang w:val="es-CO"/>
               </w:rPr>
-              <w:t>230278</w:t>
+              <w:t>2</w:t>
+            </w:r>
+            <w:r>
+              <w:rPr>
+                <w:rFonts w:ascii="Arial" w:hAnsi="Arial" w:cs="Arial"/>
+                <w:sz w:val="22"/>
+                <w:szCs w:val="22"/>
+                <w:lang w:val="es-CO"/>
+              </w:rPr>
+              <w:t>28113</w:t>
             </w:r>
           </w:p>
         </w:tc>
@@ -7352,7 +7433,16 @@
                 <w:szCs w:val="22"/>
                 <w:lang w:val="es-CO"/>
               </w:rPr>
-              <w:t>297798</w:t>
+              <w:t>29</w:t>
+            </w:r>
+            <w:r>
+              <w:rPr>
+                <w:rFonts w:ascii="Arial" w:hAnsi="Arial" w:cs="Arial"/>
+                <w:sz w:val="22"/>
+                <w:szCs w:val="22"/>
+                <w:lang w:val="es-CO"/>
+              </w:rPr>
+              <w:t>4819</w:t>
             </w:r>
           </w:p>
         </w:tc>
@@ -7456,7 +7546,16 @@
                 <w:szCs w:val="22"/>
                 <w:lang w:val="es-CO"/>
               </w:rPr>
-              <w:t>442168</w:t>
+              <w:t>4</w:t>
+            </w:r>
+            <w:r>
+              <w:rPr>
+                <w:rFonts w:ascii="Arial" w:hAnsi="Arial" w:cs="Arial"/>
+                <w:sz w:val="22"/>
+                <w:szCs w:val="22"/>
+                <w:lang w:val="es-CO"/>
+              </w:rPr>
+              <w:t>37660</w:t>
             </w:r>
           </w:p>
         </w:tc>
@@ -7532,7 +7631,7 @@
                 <w:szCs w:val="22"/>
                 <w:lang w:val="es-CO"/>
               </w:rPr>
-              <w:t>4314861</w:t>
+              <w:t>4270908</w:t>
             </w:r>
           </w:p>
         </w:tc>
@@ -7674,10 +7773,10 @@
           <w:lang w:val="es-CO"/>
         </w:rPr>
         <w:drawing>
-          <wp:inline distT="0" distB="0" distL="0" distR="0" wp14:anchorId="7D8C56FB" wp14:editId="3A2BB1DA">
-            <wp:extent cx="4671465" cy="1882303"/>
-            <wp:effectExtent l="0" t="0" r="0" b="3810"/>
-            <wp:docPr id="854565342" name="Imagen 1"/>
+          <wp:inline distT="0" distB="0" distL="0" distR="0" wp14:anchorId="1EE4FB6D" wp14:editId="65422E81">
+            <wp:extent cx="4734586" cy="1848108"/>
+            <wp:effectExtent l="0" t="0" r="8890" b="0"/>
+            <wp:docPr id="725081194" name="Imagen 1"/>
             <wp:cNvGraphicFramePr>
               <a:graphicFrameLocks xmlns:a="http://schemas.openxmlformats.org/drawingml/2006/main" noChangeAspect="1"/>
             </wp:cNvGraphicFramePr>
@@ -7685,7 +7784,7 @@
               <a:graphicData uri="http://schemas.openxmlformats.org/drawingml/2006/picture">
                 <pic:pic xmlns:pic="http://schemas.openxmlformats.org/drawingml/2006/picture">
                   <pic:nvPicPr>
-                    <pic:cNvPr id="854565342" name="Imagen 854565342"/>
+                    <pic:cNvPr id="725081194" name="Imagen 725081194"/>
                     <pic:cNvPicPr/>
                   </pic:nvPicPr>
                   <pic:blipFill>
@@ -7703,7 +7802,7 @@
                   <pic:spPr>
                     <a:xfrm>
                       <a:off x="0" y="0"/>
-                      <a:ext cx="4671465" cy="1882303"/>
+                      <a:ext cx="4734586" cy="1848108"/>
                     </a:xfrm>
                     <a:prstGeom prst="rect">
                       <a:avLst/>
@@ -7735,36 +7834,6 @@
           <w:lang w:val="es-CO"/>
         </w:rPr>
       </w:pPr>
-    </w:p>
-    <w:p>
-      <w:pPr>
-        <w:rPr>
-          <w:rFonts w:ascii="Arial" w:hAnsi="Arial" w:cs="Arial"/>
-          <w:sz w:val="22"/>
-          <w:szCs w:val="22"/>
-          <w:lang w:val="es-CO"/>
-        </w:rPr>
-      </w:pPr>
-    </w:p>
-    <w:p>
-      <w:pPr>
-        <w:rPr>
-          <w:rFonts w:ascii="Arial" w:hAnsi="Arial" w:cs="Arial"/>
-          <w:sz w:val="22"/>
-          <w:szCs w:val="22"/>
-          <w:lang w:val="es-CO"/>
-        </w:rPr>
-      </w:pPr>
-    </w:p>
-    <w:p>
-      <w:pPr>
-        <w:rPr>
-          <w:rFonts w:ascii="Arial" w:hAnsi="Arial" w:cs="Arial"/>
-          <w:sz w:val="22"/>
-          <w:szCs w:val="22"/>
-          <w:lang w:val="es-CO"/>
-        </w:rPr>
-      </w:pPr>
       <w:r>
         <w:rPr>
           <w:rFonts w:ascii="Arial" w:hAnsi="Arial" w:cs="Arial"/>
@@ -7822,10 +7891,10 @@
           <w:lang w:val="es-CO"/>
         </w:rPr>
         <w:drawing>
-          <wp:inline distT="0" distB="0" distL="0" distR="0" wp14:anchorId="2624292A" wp14:editId="7F526A9E">
-            <wp:extent cx="4709568" cy="1836579"/>
-            <wp:effectExtent l="0" t="0" r="0" b="0"/>
-            <wp:docPr id="263595829" name="Imagen 2"/>
+          <wp:inline distT="0" distB="0" distL="0" distR="0" wp14:anchorId="2398DCF6" wp14:editId="740C8DD7">
+            <wp:extent cx="3162741" cy="1895740"/>
+            <wp:effectExtent l="0" t="0" r="0" b="9525"/>
+            <wp:docPr id="129691227" name="Imagen 2"/>
             <wp:cNvGraphicFramePr>
               <a:graphicFrameLocks xmlns:a="http://schemas.openxmlformats.org/drawingml/2006/main" noChangeAspect="1"/>
             </wp:cNvGraphicFramePr>
@@ -7833,7 +7902,7 @@
               <a:graphicData uri="http://schemas.openxmlformats.org/drawingml/2006/picture">
                 <pic:pic xmlns:pic="http://schemas.openxmlformats.org/drawingml/2006/picture">
                   <pic:nvPicPr>
-                    <pic:cNvPr id="263595829" name="Imagen 263595829"/>
+                    <pic:cNvPr id="129691227" name="Imagen 129691227"/>
                     <pic:cNvPicPr/>
                   </pic:nvPicPr>
                   <pic:blipFill>
@@ -7851,7 +7920,7 @@
                   <pic:spPr>
                     <a:xfrm>
                       <a:off x="0" y="0"/>
-                      <a:ext cx="4709568" cy="1836579"/>
+                      <a:ext cx="3162741" cy="1895740"/>
                     </a:xfrm>
                     <a:prstGeom prst="rect">
                       <a:avLst/>
@@ -7883,13 +7952,84 @@
           <w:lang w:val="es-CO"/>
         </w:rPr>
       </w:pPr>
-      <w:r>
-        <w:rPr>
-          <w:rFonts w:ascii="Arial" w:hAnsi="Arial" w:cs="Arial"/>
-          <w:sz w:val="22"/>
-          <w:szCs w:val="22"/>
-          <w:lang w:val="es-CO"/>
-        </w:rPr>
+    </w:p>
+    <w:p>
+      <w:pPr>
+        <w:rPr>
+          <w:rFonts w:ascii="Arial" w:hAnsi="Arial" w:cs="Arial"/>
+          <w:sz w:val="22"/>
+          <w:szCs w:val="22"/>
+          <w:lang w:val="es-CO"/>
+        </w:rPr>
+      </w:pPr>
+    </w:p>
+    <w:p>
+      <w:pPr>
+        <w:rPr>
+          <w:rFonts w:ascii="Arial" w:hAnsi="Arial" w:cs="Arial"/>
+          <w:sz w:val="22"/>
+          <w:szCs w:val="22"/>
+          <w:lang w:val="es-CO"/>
+        </w:rPr>
+      </w:pPr>
+    </w:p>
+    <w:p>
+      <w:pPr>
+        <w:rPr>
+          <w:rFonts w:ascii="Arial" w:hAnsi="Arial" w:cs="Arial"/>
+          <w:sz w:val="22"/>
+          <w:szCs w:val="22"/>
+          <w:lang w:val="es-CO"/>
+        </w:rPr>
+      </w:pPr>
+    </w:p>
+    <w:p>
+      <w:pPr>
+        <w:rPr>
+          <w:rFonts w:ascii="Arial" w:hAnsi="Arial" w:cs="Arial"/>
+          <w:sz w:val="22"/>
+          <w:szCs w:val="22"/>
+          <w:lang w:val="es-CO"/>
+        </w:rPr>
+      </w:pPr>
+    </w:p>
+    <w:p>
+      <w:pPr>
+        <w:rPr>
+          <w:rFonts w:ascii="Arial" w:hAnsi="Arial" w:cs="Arial"/>
+          <w:sz w:val="22"/>
+          <w:szCs w:val="22"/>
+          <w:lang w:val="es-CO"/>
+        </w:rPr>
+      </w:pPr>
+    </w:p>
+    <w:p>
+      <w:pPr>
+        <w:rPr>
+          <w:rFonts w:ascii="Arial" w:hAnsi="Arial" w:cs="Arial"/>
+          <w:sz w:val="22"/>
+          <w:szCs w:val="22"/>
+          <w:lang w:val="es-CO"/>
+        </w:rPr>
+      </w:pPr>
+    </w:p>
+    <w:p>
+      <w:pPr>
+        <w:rPr>
+          <w:rFonts w:ascii="Arial" w:hAnsi="Arial" w:cs="Arial"/>
+          <w:sz w:val="22"/>
+          <w:szCs w:val="22"/>
+          <w:lang w:val="es-CO"/>
+        </w:rPr>
+      </w:pPr>
+      <w:r>
+        <w:rPr>
+          <w:rFonts w:ascii="Arial" w:hAnsi="Arial" w:cs="Arial"/>
+          <w:sz w:val="22"/>
+          <w:szCs w:val="22"/>
+          <w:lang w:val="es-CO"/>
+        </w:rPr>
+        <w:lastRenderedPageBreak/>
         <w:t xml:space="preserve">Cantidad de registros agosto de 2023 en </w:t>
       </w:r>
       <w:proofErr w:type="spellStart"/>
@@ -7921,12 +8061,11 @@
           <w:szCs w:val="22"/>
           <w:lang w:val="es-CO"/>
         </w:rPr>
-        <w:lastRenderedPageBreak/>
         <w:drawing>
-          <wp:inline distT="0" distB="0" distL="0" distR="0" wp14:anchorId="646F4FE1" wp14:editId="4F6983B8">
-            <wp:extent cx="4753638" cy="1800476"/>
-            <wp:effectExtent l="0" t="0" r="8890" b="9525"/>
-            <wp:docPr id="315533744" name="Imagen 1"/>
+          <wp:inline distT="0" distB="0" distL="0" distR="0" wp14:anchorId="19CDAABF" wp14:editId="0C6CFC09">
+            <wp:extent cx="3238952" cy="1905266"/>
+            <wp:effectExtent l="0" t="0" r="0" b="0"/>
+            <wp:docPr id="1590440684" name="Imagen 3"/>
             <wp:cNvGraphicFramePr>
               <a:graphicFrameLocks xmlns:a="http://schemas.openxmlformats.org/drawingml/2006/main" noChangeAspect="1"/>
             </wp:cNvGraphicFramePr>
@@ -7934,7 +8073,7 @@
               <a:graphicData uri="http://schemas.openxmlformats.org/drawingml/2006/picture">
                 <pic:pic xmlns:pic="http://schemas.openxmlformats.org/drawingml/2006/picture">
                   <pic:nvPicPr>
-                    <pic:cNvPr id="315533744" name="Imagen 315533744"/>
+                    <pic:cNvPr id="1590440684" name="Imagen 1590440684"/>
                     <pic:cNvPicPr/>
                   </pic:nvPicPr>
                   <pic:blipFill>
@@ -7952,7 +8091,7 @@
                   <pic:spPr>
                     <a:xfrm>
                       <a:off x="0" y="0"/>
-                      <a:ext cx="4753638" cy="1800476"/>
+                      <a:ext cx="3238952" cy="1905266"/>
                     </a:xfrm>
                     <a:prstGeom prst="rect">
                       <a:avLst/>
@@ -8023,10 +8162,10 @@
           <w:lang w:val="es-CO"/>
         </w:rPr>
         <w:drawing>
-          <wp:inline distT="0" distB="0" distL="0" distR="0" wp14:anchorId="33110014" wp14:editId="0307681D">
-            <wp:extent cx="5020376" cy="1933845"/>
-            <wp:effectExtent l="0" t="0" r="8890" b="9525"/>
-            <wp:docPr id="1277758007" name="Imagen 2" descr="Interfaz de usuario gráfica, Texto, Aplicación&#10;&#10;Descripción generada automáticamente"/>
+          <wp:inline distT="0" distB="0" distL="0" distR="0" wp14:anchorId="5A2E64FE" wp14:editId="3B6949AD">
+            <wp:extent cx="3448531" cy="1876687"/>
+            <wp:effectExtent l="0" t="0" r="0" b="9525"/>
+            <wp:docPr id="734837843" name="Imagen 4"/>
             <wp:cNvGraphicFramePr>
               <a:graphicFrameLocks xmlns:a="http://schemas.openxmlformats.org/drawingml/2006/main" noChangeAspect="1"/>
             </wp:cNvGraphicFramePr>
@@ -8034,7 +8173,7 @@
               <a:graphicData uri="http://schemas.openxmlformats.org/drawingml/2006/picture">
                 <pic:pic xmlns:pic="http://schemas.openxmlformats.org/drawingml/2006/picture">
                   <pic:nvPicPr>
-                    <pic:cNvPr id="1277758007" name="Imagen 2" descr="Interfaz de usuario gráfica, Texto, Aplicación&#10;&#10;Descripción generada automáticamente"/>
+                    <pic:cNvPr id="734837843" name="Imagen 734837843"/>
                     <pic:cNvPicPr/>
                   </pic:nvPicPr>
                   <pic:blipFill>
@@ -8052,7 +8191,7 @@
                   <pic:spPr>
                     <a:xfrm>
                       <a:off x="0" y="0"/>
-                      <a:ext cx="5020376" cy="1933845"/>
+                      <a:ext cx="3448531" cy="1876687"/>
                     </a:xfrm>
                     <a:prstGeom prst="rect">
                       <a:avLst/>
@@ -8084,26 +8223,6 @@
           <w:lang w:val="es-CO"/>
         </w:rPr>
       </w:pPr>
-    </w:p>
-    <w:p>
-      <w:pPr>
-        <w:rPr>
-          <w:rFonts w:ascii="Arial" w:hAnsi="Arial" w:cs="Arial"/>
-          <w:sz w:val="22"/>
-          <w:szCs w:val="22"/>
-          <w:lang w:val="es-CO"/>
-        </w:rPr>
-      </w:pPr>
-    </w:p>
-    <w:p>
-      <w:pPr>
-        <w:rPr>
-          <w:rFonts w:ascii="Arial" w:hAnsi="Arial" w:cs="Arial"/>
-          <w:sz w:val="22"/>
-          <w:szCs w:val="22"/>
-          <w:lang w:val="es-CO"/>
-        </w:rPr>
-      </w:pPr>
       <w:r>
         <w:rPr>
           <w:rFonts w:ascii="Arial" w:hAnsi="Arial" w:cs="Arial"/>
@@ -8143,10 +8262,10 @@
           <w:lang w:val="es-CO"/>
         </w:rPr>
         <w:drawing>
-          <wp:inline distT="0" distB="0" distL="0" distR="0" wp14:anchorId="3CC1BC97" wp14:editId="4C0BFE8B">
-            <wp:extent cx="4854361" cy="1867062"/>
-            <wp:effectExtent l="0" t="0" r="3810" b="0"/>
-            <wp:docPr id="545559860" name="Imagen 5" descr="Interfaz de usuario gráfica, Texto, Aplicación&#10;&#10;Descripción generada automáticamente"/>
+          <wp:inline distT="0" distB="0" distL="0" distR="0" wp14:anchorId="1899A5C8" wp14:editId="03B7B078">
+            <wp:extent cx="3305636" cy="1876687"/>
+            <wp:effectExtent l="0" t="0" r="9525" b="9525"/>
+            <wp:docPr id="1302953303" name="Imagen 5" descr="Interfaz de usuario gráfica, Texto, Aplicación, Chat o mensaje de texto&#10;&#10;Descripción generada automáticamente"/>
             <wp:cNvGraphicFramePr>
               <a:graphicFrameLocks xmlns:a="http://schemas.openxmlformats.org/drawingml/2006/main" noChangeAspect="1"/>
             </wp:cNvGraphicFramePr>
@@ -8154,7 +8273,7 @@
               <a:graphicData uri="http://schemas.openxmlformats.org/drawingml/2006/picture">
                 <pic:pic xmlns:pic="http://schemas.openxmlformats.org/drawingml/2006/picture">
                   <pic:nvPicPr>
-                    <pic:cNvPr id="545559860" name="Imagen 5" descr="Interfaz de usuario gráfica, Texto, Aplicación&#10;&#10;Descripción generada automáticamente"/>
+                    <pic:cNvPr id="1302953303" name="Imagen 5" descr="Interfaz de usuario gráfica, Texto, Aplicación, Chat o mensaje de texto&#10;&#10;Descripción generada automáticamente"/>
                     <pic:cNvPicPr/>
                   </pic:nvPicPr>
                   <pic:blipFill>
@@ -8172,7 +8291,7 @@
                   <pic:spPr>
                     <a:xfrm>
                       <a:off x="0" y="0"/>
-                      <a:ext cx="4854361" cy="1867062"/>
+                      <a:ext cx="3305636" cy="1876687"/>
                     </a:xfrm>
                     <a:prstGeom prst="rect">
                       <a:avLst/>
@@ -8204,13 +8323,34 @@
           <w:lang w:val="es-CO"/>
         </w:rPr>
       </w:pPr>
-      <w:r>
-        <w:rPr>
-          <w:rFonts w:ascii="Arial" w:hAnsi="Arial" w:cs="Arial"/>
-          <w:sz w:val="22"/>
-          <w:szCs w:val="22"/>
-          <w:lang w:val="es-CO"/>
-        </w:rPr>
+    </w:p>
+    <w:p>
+      <w:pPr>
+        <w:rPr>
+          <w:rFonts w:ascii="Arial" w:hAnsi="Arial" w:cs="Arial"/>
+          <w:sz w:val="22"/>
+          <w:szCs w:val="22"/>
+          <w:lang w:val="es-CO"/>
+        </w:rPr>
+      </w:pPr>
+    </w:p>
+    <w:p>
+      <w:pPr>
+        <w:rPr>
+          <w:rFonts w:ascii="Arial" w:hAnsi="Arial" w:cs="Arial"/>
+          <w:sz w:val="22"/>
+          <w:szCs w:val="22"/>
+          <w:lang w:val="es-CO"/>
+        </w:rPr>
+      </w:pPr>
+      <w:r>
+        <w:rPr>
+          <w:rFonts w:ascii="Arial" w:hAnsi="Arial" w:cs="Arial"/>
+          <w:sz w:val="22"/>
+          <w:szCs w:val="22"/>
+          <w:lang w:val="es-CO"/>
+        </w:rPr>
+        <w:lastRenderedPageBreak/>
         <w:t xml:space="preserve">Cantidad de registros noviembre de 2023 en </w:t>
       </w:r>
       <w:proofErr w:type="spellStart"/>
@@ -8242,12 +8382,11 @@
           <w:szCs w:val="22"/>
           <w:lang w:val="es-CO"/>
         </w:rPr>
-        <w:lastRenderedPageBreak/>
         <w:drawing>
-          <wp:inline distT="0" distB="0" distL="0" distR="0" wp14:anchorId="392D7816" wp14:editId="5246B7E6">
-            <wp:extent cx="4896533" cy="1848108"/>
+          <wp:inline distT="0" distB="0" distL="0" distR="0" wp14:anchorId="4DC263D5" wp14:editId="5D26DEA2">
+            <wp:extent cx="3410426" cy="1810003"/>
             <wp:effectExtent l="0" t="0" r="0" b="0"/>
-            <wp:docPr id="965289671" name="Imagen 3"/>
+            <wp:docPr id="177327076" name="Imagen 6" descr="Interfaz de usuario gráfica, Texto, Aplicación&#10;&#10;Descripción generada automáticamente"/>
             <wp:cNvGraphicFramePr>
               <a:graphicFrameLocks xmlns:a="http://schemas.openxmlformats.org/drawingml/2006/main" noChangeAspect="1"/>
             </wp:cNvGraphicFramePr>
@@ -8255,7 +8394,7 @@
               <a:graphicData uri="http://schemas.openxmlformats.org/drawingml/2006/picture">
                 <pic:pic xmlns:pic="http://schemas.openxmlformats.org/drawingml/2006/picture">
                   <pic:nvPicPr>
-                    <pic:cNvPr id="965289671" name="Imagen 965289671"/>
+                    <pic:cNvPr id="177327076" name="Imagen 6" descr="Interfaz de usuario gráfica, Texto, Aplicación&#10;&#10;Descripción generada automáticamente"/>
                     <pic:cNvPicPr/>
                   </pic:nvPicPr>
                   <pic:blipFill>
@@ -8273,7 +8412,7 @@
                   <pic:spPr>
                     <a:xfrm>
                       <a:off x="0" y="0"/>
-                      <a:ext cx="4896533" cy="1848108"/>
+                      <a:ext cx="3410426" cy="1810003"/>
                     </a:xfrm>
                     <a:prstGeom prst="rect">
                       <a:avLst/>
@@ -8344,10 +8483,10 @@
           <w:lang w:val="es-CO"/>
         </w:rPr>
         <w:drawing>
-          <wp:inline distT="0" distB="0" distL="0" distR="0" wp14:anchorId="6AB3CDD9" wp14:editId="3F0CDD32">
-            <wp:extent cx="4963218" cy="2019582"/>
-            <wp:effectExtent l="0" t="0" r="8890" b="0"/>
-            <wp:docPr id="1187509349" name="Imagen 4" descr="Interfaz de usuario gráfica, Texto, Aplicación&#10;&#10;Descripción generada automáticamente"/>
+          <wp:inline distT="0" distB="0" distL="0" distR="0" wp14:anchorId="65CDA2B2" wp14:editId="5E5E4ED0">
+            <wp:extent cx="3429479" cy="1867161"/>
+            <wp:effectExtent l="0" t="0" r="0" b="0"/>
+            <wp:docPr id="2138470101" name="Imagen 7" descr="Interfaz de usuario gráfica, Texto, Aplicación, Chat o mensaje de texto&#10;&#10;Descripción generada automáticamente"/>
             <wp:cNvGraphicFramePr>
               <a:graphicFrameLocks xmlns:a="http://schemas.openxmlformats.org/drawingml/2006/main" noChangeAspect="1"/>
             </wp:cNvGraphicFramePr>
@@ -8355,7 +8494,7 @@
               <a:graphicData uri="http://schemas.openxmlformats.org/drawingml/2006/picture">
                 <pic:pic xmlns:pic="http://schemas.openxmlformats.org/drawingml/2006/picture">
                   <pic:nvPicPr>
-                    <pic:cNvPr id="1187509349" name="Imagen 4" descr="Interfaz de usuario gráfica, Texto, Aplicación&#10;&#10;Descripción generada automáticamente"/>
+                    <pic:cNvPr id="2138470101" name="Imagen 7" descr="Interfaz de usuario gráfica, Texto, Aplicación, Chat o mensaje de texto&#10;&#10;Descripción generada automáticamente"/>
                     <pic:cNvPicPr/>
                   </pic:nvPicPr>
                   <pic:blipFill>
@@ -8373,7 +8512,7 @@
                   <pic:spPr>
                     <a:xfrm>
                       <a:off x="0" y="0"/>
-                      <a:ext cx="4963218" cy="2019582"/>
+                      <a:ext cx="3429479" cy="1867161"/>
                     </a:xfrm>
                     <a:prstGeom prst="rect">
                       <a:avLst/>
@@ -8405,26 +8544,6 @@
           <w:lang w:val="es-CO"/>
         </w:rPr>
       </w:pPr>
-    </w:p>
-    <w:p>
-      <w:pPr>
-        <w:rPr>
-          <w:rFonts w:ascii="Arial" w:hAnsi="Arial" w:cs="Arial"/>
-          <w:sz w:val="22"/>
-          <w:szCs w:val="22"/>
-          <w:lang w:val="es-CO"/>
-        </w:rPr>
-      </w:pPr>
-    </w:p>
-    <w:p>
-      <w:pPr>
-        <w:rPr>
-          <w:rFonts w:ascii="Arial" w:hAnsi="Arial" w:cs="Arial"/>
-          <w:sz w:val="22"/>
-          <w:szCs w:val="22"/>
-          <w:lang w:val="es-CO"/>
-        </w:rPr>
-      </w:pPr>
       <w:r>
         <w:rPr>
           <w:rFonts w:ascii="Arial" w:hAnsi="Arial" w:cs="Arial"/>
@@ -8464,10 +8583,10 @@
           <w:lang w:val="es-CO"/>
         </w:rPr>
         <w:drawing>
-          <wp:inline distT="0" distB="0" distL="0" distR="0" wp14:anchorId="5AFC8170" wp14:editId="57251BDD">
-            <wp:extent cx="4709568" cy="1844200"/>
-            <wp:effectExtent l="0" t="0" r="0" b="3810"/>
-            <wp:docPr id="421143286" name="Imagen 8" descr="Interfaz de usuario gráfica, Texto, Aplicación&#10;&#10;Descripción generada automáticamente"/>
+          <wp:inline distT="0" distB="0" distL="0" distR="0" wp14:anchorId="33D1D2A0" wp14:editId="38B09E98">
+            <wp:extent cx="3124636" cy="1838582"/>
+            <wp:effectExtent l="0" t="0" r="0" b="9525"/>
+            <wp:docPr id="1628381239" name="Imagen 8"/>
             <wp:cNvGraphicFramePr>
               <a:graphicFrameLocks xmlns:a="http://schemas.openxmlformats.org/drawingml/2006/main" noChangeAspect="1"/>
             </wp:cNvGraphicFramePr>
@@ -8475,7 +8594,7 @@
               <a:graphicData uri="http://schemas.openxmlformats.org/drawingml/2006/picture">
                 <pic:pic xmlns:pic="http://schemas.openxmlformats.org/drawingml/2006/picture">
                   <pic:nvPicPr>
-                    <pic:cNvPr id="421143286" name="Imagen 8" descr="Interfaz de usuario gráfica, Texto, Aplicación&#10;&#10;Descripción generada automáticamente"/>
+                    <pic:cNvPr id="1628381239" name="Imagen 1628381239"/>
                     <pic:cNvPicPr/>
                   </pic:nvPicPr>
                   <pic:blipFill>
@@ -8493,7 +8612,7 @@
                   <pic:spPr>
                     <a:xfrm>
                       <a:off x="0" y="0"/>
-                      <a:ext cx="4709568" cy="1844200"/>
+                      <a:ext cx="3124636" cy="1838582"/>
                     </a:xfrm>
                     <a:prstGeom prst="rect">
                       <a:avLst/>
@@ -8545,63 +8664,14 @@
           <w:lang w:val="es-CO"/>
         </w:rPr>
       </w:pPr>
-    </w:p>
-    <w:p>
-      <w:pPr>
-        <w:rPr>
-          <w:rFonts w:ascii="Arial" w:hAnsi="Arial" w:cs="Arial"/>
-          <w:sz w:val="22"/>
-          <w:szCs w:val="22"/>
-          <w:lang w:val="es-CO"/>
-        </w:rPr>
-      </w:pPr>
-    </w:p>
-    <w:p>
-      <w:pPr>
-        <w:rPr>
-          <w:rFonts w:ascii="Arial" w:hAnsi="Arial" w:cs="Arial"/>
-          <w:sz w:val="22"/>
-          <w:szCs w:val="22"/>
-          <w:lang w:val="es-CO"/>
-        </w:rPr>
-      </w:pPr>
-    </w:p>
-    <w:p>
-      <w:pPr>
-        <w:rPr>
-          <w:rFonts w:ascii="Arial" w:hAnsi="Arial" w:cs="Arial"/>
-          <w:sz w:val="22"/>
-          <w:szCs w:val="22"/>
-          <w:lang w:val="es-CO"/>
-        </w:rPr>
-      </w:pPr>
-    </w:p>
-    <w:p>
-      <w:pPr>
-        <w:rPr>
-          <w:rFonts w:ascii="Arial" w:hAnsi="Arial" w:cs="Arial"/>
-          <w:sz w:val="22"/>
-          <w:szCs w:val="22"/>
-          <w:lang w:val="es-CO"/>
-        </w:rPr>
-      </w:pPr>
-    </w:p>
-    <w:p>
-      <w:pPr>
-        <w:rPr>
-          <w:rFonts w:ascii="Arial" w:hAnsi="Arial" w:cs="Arial"/>
-          <w:sz w:val="22"/>
-          <w:szCs w:val="22"/>
-          <w:lang w:val="es-CO"/>
-        </w:rPr>
-      </w:pPr>
-      <w:r>
-        <w:rPr>
-          <w:rFonts w:ascii="Arial" w:hAnsi="Arial" w:cs="Arial"/>
-          <w:sz w:val="22"/>
-          <w:szCs w:val="22"/>
-          <w:lang w:val="es-CO"/>
-        </w:rPr>
+      <w:r>
+        <w:rPr>
+          <w:rFonts w:ascii="Arial" w:hAnsi="Arial" w:cs="Arial"/>
+          <w:sz w:val="22"/>
+          <w:szCs w:val="22"/>
+          <w:lang w:val="es-CO"/>
+        </w:rPr>
+        <w:lastRenderedPageBreak/>
         <w:t xml:space="preserve">Cantidad de registros febrero de 2024 en </w:t>
       </w:r>
       <w:proofErr w:type="spellStart"/>
@@ -8634,10 +8704,10 @@
           <w:lang w:val="es-CO"/>
         </w:rPr>
         <w:drawing>
-          <wp:inline distT="0" distB="0" distL="0" distR="0" wp14:anchorId="73807685" wp14:editId="1290C0EE">
-            <wp:extent cx="4884843" cy="1851820"/>
-            <wp:effectExtent l="0" t="0" r="0" b="0"/>
-            <wp:docPr id="367999026" name="Imagen 9" descr="Interfaz de usuario gráfica, Texto, Aplicación&#10;&#10;Descripción generada automáticamente"/>
+          <wp:inline distT="0" distB="0" distL="0" distR="0" wp14:anchorId="2CEDA53D" wp14:editId="1918A604">
+            <wp:extent cx="3248478" cy="1838582"/>
+            <wp:effectExtent l="0" t="0" r="0" b="9525"/>
+            <wp:docPr id="100785100" name="Imagen 9"/>
             <wp:cNvGraphicFramePr>
               <a:graphicFrameLocks xmlns:a="http://schemas.openxmlformats.org/drawingml/2006/main" noChangeAspect="1"/>
             </wp:cNvGraphicFramePr>
@@ -8645,7 +8715,7 @@
               <a:graphicData uri="http://schemas.openxmlformats.org/drawingml/2006/picture">
                 <pic:pic xmlns:pic="http://schemas.openxmlformats.org/drawingml/2006/picture">
                   <pic:nvPicPr>
-                    <pic:cNvPr id="367999026" name="Imagen 9" descr="Interfaz de usuario gráfica, Texto, Aplicación&#10;&#10;Descripción generada automáticamente"/>
+                    <pic:cNvPr id="100785100" name="Imagen 100785100"/>
                     <pic:cNvPicPr/>
                   </pic:nvPicPr>
                   <pic:blipFill>
@@ -8663,7 +8733,7 @@
                   <pic:spPr>
                     <a:xfrm>
                       <a:off x="0" y="0"/>
-                      <a:ext cx="4884843" cy="1851820"/>
+                      <a:ext cx="3248478" cy="1838582"/>
                     </a:xfrm>
                     <a:prstGeom prst="rect">
                       <a:avLst/>
@@ -8734,10 +8804,10 @@
           <w:lang w:val="es-CO"/>
         </w:rPr>
         <w:drawing>
-          <wp:inline distT="0" distB="0" distL="0" distR="0" wp14:anchorId="1C7239C6" wp14:editId="5F1C6A92">
-            <wp:extent cx="4663844" cy="1806097"/>
-            <wp:effectExtent l="0" t="0" r="3810" b="3810"/>
-            <wp:docPr id="361977539" name="Imagen 10" descr="Interfaz de usuario gráfica, Texto, Aplicación&#10;&#10;Descripción generada automáticamente"/>
+          <wp:inline distT="0" distB="0" distL="0" distR="0" wp14:anchorId="468D9E11" wp14:editId="0B659940">
+            <wp:extent cx="3115110" cy="1838582"/>
+            <wp:effectExtent l="0" t="0" r="9525" b="9525"/>
+            <wp:docPr id="1090036294" name="Imagen 10" descr="Interfaz de usuario gráfica, Texto, Aplicación&#10;&#10;Descripción generada automáticamente"/>
             <wp:cNvGraphicFramePr>
               <a:graphicFrameLocks xmlns:a="http://schemas.openxmlformats.org/drawingml/2006/main" noChangeAspect="1"/>
             </wp:cNvGraphicFramePr>
@@ -8745,7 +8815,7 @@
               <a:graphicData uri="http://schemas.openxmlformats.org/drawingml/2006/picture">
                 <pic:pic xmlns:pic="http://schemas.openxmlformats.org/drawingml/2006/picture">
                   <pic:nvPicPr>
-                    <pic:cNvPr id="361977539" name="Imagen 10" descr="Interfaz de usuario gráfica, Texto, Aplicación&#10;&#10;Descripción generada automáticamente"/>
+                    <pic:cNvPr id="1090036294" name="Imagen 10" descr="Interfaz de usuario gráfica, Texto, Aplicación&#10;&#10;Descripción generada automáticamente"/>
                     <pic:cNvPicPr/>
                   </pic:nvPicPr>
                   <pic:blipFill>
@@ -8763,7 +8833,7 @@
                   <pic:spPr>
                     <a:xfrm>
                       <a:off x="0" y="0"/>
-                      <a:ext cx="4663844" cy="1806097"/>
+                      <a:ext cx="3115110" cy="1838582"/>
                     </a:xfrm>
                     <a:prstGeom prst="rect">
                       <a:avLst/>
@@ -8795,26 +8865,6 @@
           <w:lang w:val="es-CO"/>
         </w:rPr>
       </w:pPr>
-    </w:p>
-    <w:p>
-      <w:pPr>
-        <w:rPr>
-          <w:rFonts w:ascii="Arial" w:hAnsi="Arial" w:cs="Arial"/>
-          <w:sz w:val="22"/>
-          <w:szCs w:val="22"/>
-          <w:lang w:val="es-CO"/>
-        </w:rPr>
-      </w:pPr>
-    </w:p>
-    <w:p>
-      <w:pPr>
-        <w:rPr>
-          <w:rFonts w:ascii="Arial" w:hAnsi="Arial" w:cs="Arial"/>
-          <w:sz w:val="22"/>
-          <w:szCs w:val="22"/>
-          <w:lang w:val="es-CO"/>
-        </w:rPr>
-      </w:pPr>
       <w:r>
         <w:rPr>
           <w:rFonts w:ascii="Arial" w:hAnsi="Arial" w:cs="Arial"/>
@@ -8853,12 +8903,11 @@
           <w:szCs w:val="22"/>
           <w:lang w:val="es-CO"/>
         </w:rPr>
-        <w:lastRenderedPageBreak/>
         <w:drawing>
-          <wp:inline distT="0" distB="0" distL="0" distR="0" wp14:anchorId="29F38A2C" wp14:editId="15D48D53">
-            <wp:extent cx="4663844" cy="1836579"/>
-            <wp:effectExtent l="0" t="0" r="3810" b="0"/>
-            <wp:docPr id="1338194467" name="Imagen 11" descr="Interfaz de usuario gráfica, Aplicación&#10;&#10;Descripción generada automáticamente"/>
+          <wp:inline distT="0" distB="0" distL="0" distR="0" wp14:anchorId="1E097658" wp14:editId="1348CFF3">
+            <wp:extent cx="3134162" cy="1848108"/>
+            <wp:effectExtent l="0" t="0" r="0" b="0"/>
+            <wp:docPr id="1864434654" name="Imagen 11" descr="Interfaz de usuario gráfica, Texto, Aplicación, Chat o mensaje de texto&#10;&#10;Descripción generada automáticamente"/>
             <wp:cNvGraphicFramePr>
               <a:graphicFrameLocks xmlns:a="http://schemas.openxmlformats.org/drawingml/2006/main" noChangeAspect="1"/>
             </wp:cNvGraphicFramePr>
@@ -8866,7 +8915,7 @@
               <a:graphicData uri="http://schemas.openxmlformats.org/drawingml/2006/picture">
                 <pic:pic xmlns:pic="http://schemas.openxmlformats.org/drawingml/2006/picture">
                   <pic:nvPicPr>
-                    <pic:cNvPr id="1338194467" name="Imagen 11" descr="Interfaz de usuario gráfica, Aplicación&#10;&#10;Descripción generada automáticamente"/>
+                    <pic:cNvPr id="1864434654" name="Imagen 11" descr="Interfaz de usuario gráfica, Texto, Aplicación, Chat o mensaje de texto&#10;&#10;Descripción generada automáticamente"/>
                     <pic:cNvPicPr/>
                   </pic:nvPicPr>
                   <pic:blipFill>
@@ -8884,7 +8933,7 @@
                   <pic:spPr>
                     <a:xfrm>
                       <a:off x="0" y="0"/>
-                      <a:ext cx="4663844" cy="1836579"/>
+                      <a:ext cx="3134162" cy="1848108"/>
                     </a:xfrm>
                     <a:prstGeom prst="rect">
                       <a:avLst/>
@@ -8916,13 +8965,34 @@
           <w:lang w:val="es-CO"/>
         </w:rPr>
       </w:pPr>
-      <w:r>
-        <w:rPr>
-          <w:rFonts w:ascii="Arial" w:hAnsi="Arial" w:cs="Arial"/>
-          <w:sz w:val="22"/>
-          <w:szCs w:val="22"/>
-          <w:lang w:val="es-CO"/>
-        </w:rPr>
+    </w:p>
+    <w:p>
+      <w:pPr>
+        <w:rPr>
+          <w:rFonts w:ascii="Arial" w:hAnsi="Arial" w:cs="Arial"/>
+          <w:sz w:val="22"/>
+          <w:szCs w:val="22"/>
+          <w:lang w:val="es-CO"/>
+        </w:rPr>
+      </w:pPr>
+    </w:p>
+    <w:p>
+      <w:pPr>
+        <w:rPr>
+          <w:rFonts w:ascii="Arial" w:hAnsi="Arial" w:cs="Arial"/>
+          <w:sz w:val="22"/>
+          <w:szCs w:val="22"/>
+          <w:lang w:val="es-CO"/>
+        </w:rPr>
+      </w:pPr>
+      <w:r>
+        <w:rPr>
+          <w:rFonts w:ascii="Arial" w:hAnsi="Arial" w:cs="Arial"/>
+          <w:sz w:val="22"/>
+          <w:szCs w:val="22"/>
+          <w:lang w:val="es-CO"/>
+        </w:rPr>
+        <w:lastRenderedPageBreak/>
         <w:t xml:space="preserve">Cantidad de registros mayo de 2024 en </w:t>
       </w:r>
       <w:proofErr w:type="spellStart"/>
@@ -8955,10 +9025,10 @@
           <w:lang w:val="es-CO"/>
         </w:rPr>
         <w:drawing>
-          <wp:inline distT="0" distB="0" distL="0" distR="0" wp14:anchorId="62E4DF72" wp14:editId="197DFC88">
-            <wp:extent cx="4633362" cy="1851820"/>
-            <wp:effectExtent l="0" t="0" r="0" b="0"/>
-            <wp:docPr id="1240883285" name="Imagen 12" descr="Interfaz de usuario gráfica, Texto, Aplicación&#10;&#10;Descripción generada automáticamente"/>
+          <wp:inline distT="0" distB="0" distL="0" distR="0" wp14:anchorId="60BF25DC" wp14:editId="3CF8B14F">
+            <wp:extent cx="3057952" cy="1857634"/>
+            <wp:effectExtent l="0" t="0" r="9525" b="9525"/>
+            <wp:docPr id="755732478" name="Imagen 12"/>
             <wp:cNvGraphicFramePr>
               <a:graphicFrameLocks xmlns:a="http://schemas.openxmlformats.org/drawingml/2006/main" noChangeAspect="1"/>
             </wp:cNvGraphicFramePr>
@@ -8966,7 +9036,7 @@
               <a:graphicData uri="http://schemas.openxmlformats.org/drawingml/2006/picture">
                 <pic:pic xmlns:pic="http://schemas.openxmlformats.org/drawingml/2006/picture">
                   <pic:nvPicPr>
-                    <pic:cNvPr id="1240883285" name="Imagen 12" descr="Interfaz de usuario gráfica, Texto, Aplicación&#10;&#10;Descripción generada automáticamente"/>
+                    <pic:cNvPr id="755732478" name="Imagen 755732478"/>
                     <pic:cNvPicPr/>
                   </pic:nvPicPr>
                   <pic:blipFill>
@@ -8984,7 +9054,7 @@
                   <pic:spPr>
                     <a:xfrm>
                       <a:off x="0" y="0"/>
-                      <a:ext cx="4633362" cy="1851820"/>
+                      <a:ext cx="3057952" cy="1857634"/>
                     </a:xfrm>
                     <a:prstGeom prst="rect">
                       <a:avLst/>
@@ -9055,16 +9125,6 @@
           <w:lang w:val="es-CO"/>
         </w:rPr>
       </w:pPr>
-    </w:p>
-    <w:p>
-      <w:pPr>
-        <w:rPr>
-          <w:rFonts w:ascii="Arial" w:hAnsi="Arial" w:cs="Arial"/>
-          <w:sz w:val="22"/>
-          <w:szCs w:val="22"/>
-          <w:lang w:val="es-CO"/>
-        </w:rPr>
-      </w:pPr>
       <w:r>
         <w:rPr>
           <w:rFonts w:ascii="Arial" w:hAnsi="Arial" w:cs="Arial"/>
@@ -9073,12 +9133,11 @@
           <w:szCs w:val="22"/>
           <w:lang w:val="es-CO"/>
         </w:rPr>
-        <w:lastRenderedPageBreak/>
         <w:drawing>
-          <wp:inline distT="0" distB="0" distL="0" distR="0" wp14:anchorId="35B68895" wp14:editId="5AA41A18">
-            <wp:extent cx="5001323" cy="4277322"/>
-            <wp:effectExtent l="0" t="0" r="8890" b="9525"/>
-            <wp:docPr id="749405392" name="Imagen 1"/>
+          <wp:inline distT="0" distB="0" distL="0" distR="0" wp14:anchorId="1F94050F" wp14:editId="75FA46B0">
+            <wp:extent cx="5048955" cy="4286848"/>
+            <wp:effectExtent l="0" t="0" r="0" b="0"/>
+            <wp:docPr id="1834348609" name="Imagen 13"/>
             <wp:cNvGraphicFramePr>
               <a:graphicFrameLocks xmlns:a="http://schemas.openxmlformats.org/drawingml/2006/main" noChangeAspect="1"/>
             </wp:cNvGraphicFramePr>
@@ -9086,7 +9145,7 @@
               <a:graphicData uri="http://schemas.openxmlformats.org/drawingml/2006/picture">
                 <pic:pic xmlns:pic="http://schemas.openxmlformats.org/drawingml/2006/picture">
                   <pic:nvPicPr>
-                    <pic:cNvPr id="749405392" name="Imagen 749405392"/>
+                    <pic:cNvPr id="1834348609" name="Imagen 1834348609"/>
                     <pic:cNvPicPr/>
                   </pic:nvPicPr>
                   <pic:blipFill>
@@ -9104,7 +9163,7 @@
                   <pic:spPr>
                     <a:xfrm>
                       <a:off x="0" y="0"/>
-                      <a:ext cx="5001323" cy="4277322"/>
+                      <a:ext cx="5048955" cy="4286848"/>
                     </a:xfrm>
                     <a:prstGeom prst="rect">
                       <a:avLst/>
@@ -9134,11 +9193,12 @@
           <w:szCs w:val="22"/>
           <w:lang w:val="es-CO"/>
         </w:rPr>
+        <w:lastRenderedPageBreak/>
         <w:drawing>
-          <wp:inline distT="0" distB="0" distL="0" distR="0" wp14:anchorId="4D2D3C4B" wp14:editId="3F9A4CE1">
-            <wp:extent cx="4763165" cy="2924583"/>
+          <wp:inline distT="0" distB="0" distL="0" distR="0" wp14:anchorId="6BF9AC2A" wp14:editId="41E2A86F">
+            <wp:extent cx="4896533" cy="2924583"/>
             <wp:effectExtent l="0" t="0" r="0" b="9525"/>
-            <wp:docPr id="895421929" name="Imagen 2" descr="Interfaz de usuario gráfica, Texto, Aplicación&#10;&#10;Descripción generada automáticamente"/>
+            <wp:docPr id="748522936" name="Imagen 14" descr="Interfaz de usuario gráfica, Texto, Aplicación, Correo electrónico&#10;&#10;Descripción generada automáticamente"/>
             <wp:cNvGraphicFramePr>
               <a:graphicFrameLocks xmlns:a="http://schemas.openxmlformats.org/drawingml/2006/main" noChangeAspect="1"/>
             </wp:cNvGraphicFramePr>
@@ -9146,7 +9206,7 @@
               <a:graphicData uri="http://schemas.openxmlformats.org/drawingml/2006/picture">
                 <pic:pic xmlns:pic="http://schemas.openxmlformats.org/drawingml/2006/picture">
                   <pic:nvPicPr>
-                    <pic:cNvPr id="895421929" name="Imagen 2" descr="Interfaz de usuario gráfica, Texto, Aplicación&#10;&#10;Descripción generada automáticamente"/>
+                    <pic:cNvPr id="748522936" name="Imagen 14" descr="Interfaz de usuario gráfica, Texto, Aplicación, Correo electrónico&#10;&#10;Descripción generada automáticamente"/>
                     <pic:cNvPicPr/>
                   </pic:nvPicPr>
                   <pic:blipFill>
@@ -9164,7 +9224,7 @@
                   <pic:spPr>
                     <a:xfrm>
                       <a:off x="0" y="0"/>
-                      <a:ext cx="4763165" cy="2924583"/>
+                      <a:ext cx="4896533" cy="2924583"/>
                     </a:xfrm>
                     <a:prstGeom prst="rect">
                       <a:avLst/>
@@ -9239,7 +9299,6 @@
           <w:szCs w:val="22"/>
           <w:lang w:val="es-CO"/>
         </w:rPr>
-        <w:lastRenderedPageBreak/>
         <w:t xml:space="preserve">Se unirán los datos de cada tabla independiente del </w:t>
       </w:r>
       <w:proofErr w:type="spellStart"/>
@@ -9418,6 +9477,7 @@
           <w:szCs w:val="22"/>
           <w:lang w:val="es-CO"/>
         </w:rPr>
+        <w:lastRenderedPageBreak/>
         <w:drawing>
           <wp:inline distT="0" distB="0" distL="0" distR="0" wp14:anchorId="5EE8BDA8" wp14:editId="1EB00DE4">
             <wp:extent cx="4854361" cy="1836579"/>
@@ -9538,7 +9598,6 @@
           <w:szCs w:val="22"/>
           <w:lang w:val="es-CO"/>
         </w:rPr>
-        <w:lastRenderedPageBreak/>
         <w:drawing>
           <wp:inline distT="0" distB="0" distL="0" distR="0" wp14:anchorId="1EE3530E" wp14:editId="0C992862">
             <wp:extent cx="4854361" cy="3673158"/>
@@ -9599,6 +9658,7 @@
           <w:szCs w:val="22"/>
           <w:lang w:val="es-CO"/>
         </w:rPr>
+        <w:lastRenderedPageBreak/>
         <w:drawing>
           <wp:inline distT="0" distB="0" distL="0" distR="0" wp14:anchorId="048DD52D" wp14:editId="766A868F">
             <wp:extent cx="5243014" cy="2484335"/>
@@ -9738,17 +9798,7 @@
           <w:szCs w:val="22"/>
           <w:lang w:val="es-CO"/>
         </w:rPr>
-        <w:t xml:space="preserve">”, se observó que no existía ningún valor repetido para dos registros diferentes, y al no existir un requerimiento específico, no se eliminará ningún registro, aunque al omitir la anterior columna para hacer una comparación sí resultarían registros </w:t>
-      </w:r>
-      <w:r>
-        <w:rPr>
-          <w:rFonts w:ascii="Arial" w:hAnsi="Arial" w:cs="Arial"/>
-          <w:sz w:val="22"/>
-          <w:szCs w:val="22"/>
-          <w:lang w:val="es-CO"/>
-        </w:rPr>
-        <w:lastRenderedPageBreak/>
-        <w:t>duplicados, podría explicarse si dos personas toman bicicletas al mismo tiempo, en la misma estación, y llegan al mismo tiempo a la misma estación.</w:t>
+        <w:t>”, se observó que no existía ningún valor repetido para dos registros diferentes, y al no existir un requerimiento específico, no se eliminará ningún registro, aunque al omitir la anterior columna para hacer una comparación sí resultarían registros duplicados, podría explicarse si dos personas toman bicicletas al mismo tiempo, en la misma estación, y llegan al mismo tiempo a la misma estación.</w:t>
       </w:r>
     </w:p>
     <w:p>
@@ -10085,6 +10135,7 @@
           <w:szCs w:val="22"/>
           <w:lang w:val="es-CO"/>
         </w:rPr>
+        <w:lastRenderedPageBreak/>
         <w:t>rideable_type</w:t>
       </w:r>
       <w:proofErr w:type="spellEnd"/>
@@ -10244,7 +10295,6 @@
           <w:szCs w:val="22"/>
           <w:lang w:val="es-CO"/>
         </w:rPr>
-        <w:lastRenderedPageBreak/>
         <w:drawing>
           <wp:inline distT="0" distB="0" distL="0" distR="0" wp14:anchorId="28BF5579" wp14:editId="4372B05C">
             <wp:extent cx="5612130" cy="1016000"/>

</xml_diff>